<commit_message>
TFS 12836 - OverTurned quality Appeal coaching log;
git-tfs-id: [https://tfs.omnicloud.local/tfs/cco%20program/]$/eCoaching_V2;C41324
</commit_message>
<xml_diff>
--- a/Design/DD/Web/CCO_eCoaching_Log_Review_DD.docx
+++ b/Design/DD/Web/CCO_eCoaching_Log_Review_DD.docx
@@ -280,7 +280,7 @@
           </mc:Choice>
           <mc:Fallback>
             <w:pict>
-              <v:line w14:anchorId="5B157C2D" id="Line 12" o:spid="_x0000_s1026" style="position:absolute;z-index:251657728;visibility:visible;mso-wrap-style:square;mso-width-percent:0;mso-height-percent:0;mso-wrap-distance-left:9pt;mso-wrap-distance-top:0;mso-wrap-distance-right:9pt;mso-wrap-distance-bottom:0;mso-position-horizontal:absolute;mso-position-horizontal-relative:text;mso-position-vertical:absolute;mso-position-vertical-relative:text;mso-width-percent:0;mso-height-percent:0;mso-width-relative:page;mso-height-relative:page" from="367.2pt,33.3pt" to="439.25pt,33.35pt" o:gfxdata="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" o:allowincell="f">
+              <v:line w14:anchorId="246BD800" id="Line 12" o:spid="_x0000_s1026" style="position:absolute;z-index:251657728;visibility:visible;mso-wrap-style:square;mso-width-percent:0;mso-height-percent:0;mso-wrap-distance-left:9pt;mso-wrap-distance-top:0;mso-wrap-distance-right:9pt;mso-wrap-distance-bottom:0;mso-position-horizontal:absolute;mso-position-horizontal-relative:text;mso-position-vertical:absolute;mso-position-vertical-relative:text;mso-width-percent:0;mso-height-percent:0;mso-width-relative:page;mso-height-relative:page" from="367.2pt,33.3pt" to="439.25pt,33.35pt" o:gfxdata="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" o:allowincell="f">
                 <v:stroke startarrowwidth="narrow" startarrowlength="short" endarrowwidth="narrow" endarrowlength="short"/>
               </v:line>
             </w:pict>
@@ -368,7 +368,7 @@
           </mc:Choice>
           <mc:Fallback>
             <w:pict>
-              <v:line w14:anchorId="57A94F7A" id="Line 10" o:spid="_x0000_s1026" style="position:absolute;z-index:251656704;visibility:visible;mso-wrap-style:square;mso-width-percent:0;mso-height-percent:0;mso-wrap-distance-left:9pt;mso-wrap-distance-top:0;mso-wrap-distance-right:9pt;mso-wrap-distance-bottom:0;mso-position-horizontal:absolute;mso-position-horizontal-relative:text;mso-position-vertical:absolute;mso-position-vertical-relative:text;mso-width-percent:0;mso-height-percent:0;mso-width-relative:page;mso-height-relative:page" from="1in,33.3pt" to="266.45pt,33.35pt" o:gfxdata="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" o:allowincell="f">
+              <v:line w14:anchorId="7D37C79B" id="Line 10" o:spid="_x0000_s1026" style="position:absolute;z-index:251656704;visibility:visible;mso-wrap-style:square;mso-width-percent:0;mso-height-percent:0;mso-wrap-distance-left:9pt;mso-wrap-distance-top:0;mso-wrap-distance-right:9pt;mso-wrap-distance-bottom:0;mso-position-horizontal:absolute;mso-position-horizontal-relative:text;mso-position-vertical:absolute;mso-position-vertical-relative:text;mso-width-percent:0;mso-height-percent:0;mso-width-relative:page;mso-height-relative:page" from="1in,33.3pt" to="266.45pt,33.35pt" o:gfxdata="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" o:allowincell="f">
                 <v:stroke startarrowwidth="narrow" startarrowlength="short" endarrowwidth="narrow" endarrowlength="short"/>
               </v:line>
             </w:pict>
@@ -499,12 +499,8 @@
         </w:rPr>
         <w:tab/>
       </w:r>
-      <w:r>
-        <w:rPr>
-          <w:sz w:val="20"/>
-        </w:rPr>
-        <w:t>FCD</w:t>
-      </w:r>
+      <w:bookmarkStart w:id="0" w:name="_GoBack"/>
+      <w:bookmarkEnd w:id="0"/>
     </w:p>
     <w:p>
       <w:pPr>
@@ -592,7 +588,7 @@
           </mc:Choice>
           <mc:Fallback>
             <w:pict>
-              <v:line w14:anchorId="50DF04AC" id="Line 14" o:spid="_x0000_s1026" style="position:absolute;z-index:251658752;visibility:visible;mso-wrap-style:square;mso-width-percent:0;mso-height-percent:0;mso-wrap-distance-left:9pt;mso-wrap-distance-top:0;mso-wrap-distance-right:9pt;mso-wrap-distance-bottom:0;mso-position-horizontal:absolute;mso-position-horizontal-relative:text;mso-position-vertical:absolute;mso-position-vertical-relative:text;mso-width-percent:0;mso-height-percent:0;mso-width-relative:page;mso-height-relative:page" from="76.05pt,2pt" to="270.45pt,2pt" o:gfxdata="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" o:allowincell="f">
+              <v:line w14:anchorId="2479CA35" id="Line 14" o:spid="_x0000_s1026" style="position:absolute;z-index:251658752;visibility:visible;mso-wrap-style:square;mso-width-percent:0;mso-height-percent:0;mso-wrap-distance-left:9pt;mso-wrap-distance-top:0;mso-wrap-distance-right:9pt;mso-wrap-distance-bottom:0;mso-position-horizontal:absolute;mso-position-horizontal-relative:text;mso-position-vertical:absolute;mso-position-vertical-relative:text;mso-width-percent:0;mso-height-percent:0;mso-width-relative:page;mso-height-relative:page" from="76.05pt,2pt" to="270.45pt,2pt" o:gfxdata="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" o:allowincell="f">
                 <v:stroke startarrowwidth="narrow" startarrowlength="short" endarrowwidth="narrow" endarrowlength="short"/>
               </v:line>
             </w:pict>
@@ -1023,6 +1019,185 @@
                 <w:sz w:val="20"/>
               </w:rPr>
             </w:pPr>
+            <w:r>
+              <w:rPr>
+                <w:sz w:val="20"/>
+              </w:rPr>
+              <w:t>12/03/2018</w:t>
+            </w:r>
+          </w:p>
+        </w:tc>
+        <w:tc>
+          <w:tcPr>
+            <w:tcW w:w="5238" w:type="dxa"/>
+          </w:tcPr>
+          <w:p>
+            <w:pPr>
+              <w:pStyle w:val="hdr1"/>
+              <w:ind w:left="0"/>
+              <w:jc w:val="left"/>
+              <w:rPr>
+                <w:color w:val="000000"/>
+                <w:sz w:val="20"/>
+              </w:rPr>
+            </w:pPr>
+            <w:r>
+              <w:rPr>
+                <w:color w:val="000000"/>
+                <w:sz w:val="20"/>
+              </w:rPr>
+              <w:t xml:space="preserve">TFS 12836 – </w:t>
+            </w:r>
+            <w:proofErr w:type="spellStart"/>
+            <w:r>
+              <w:rPr>
+                <w:color w:val="000000"/>
+                <w:sz w:val="20"/>
+              </w:rPr>
+              <w:t>OverTurned</w:t>
+            </w:r>
+            <w:proofErr w:type="spellEnd"/>
+            <w:r>
+              <w:rPr>
+                <w:color w:val="000000"/>
+                <w:sz w:val="20"/>
+              </w:rPr>
+              <w:t xml:space="preserve"> quality Appeal coaching log;</w:t>
+            </w:r>
+          </w:p>
+        </w:tc>
+        <w:tc>
+          <w:tcPr>
+            <w:tcW w:w="2790" w:type="dxa"/>
+          </w:tcPr>
+          <w:p>
+            <w:pPr>
+              <w:pStyle w:val="hdr1"/>
+              <w:ind w:left="0"/>
+              <w:jc w:val="left"/>
+              <w:rPr>
+                <w:sz w:val="20"/>
+              </w:rPr>
+            </w:pPr>
+            <w:r>
+              <w:rPr>
+                <w:sz w:val="20"/>
+              </w:rPr>
+              <w:t>Lili Huang</w:t>
+            </w:r>
+          </w:p>
+        </w:tc>
+      </w:tr>
+      <w:tr>
+        <w:tc>
+          <w:tcPr>
+            <w:tcW w:w="1440" w:type="dxa"/>
+          </w:tcPr>
+          <w:p>
+            <w:pPr>
+              <w:pStyle w:val="hdr1"/>
+              <w:ind w:left="0"/>
+              <w:jc w:val="left"/>
+              <w:rPr>
+                <w:sz w:val="20"/>
+              </w:rPr>
+            </w:pPr>
+          </w:p>
+        </w:tc>
+        <w:tc>
+          <w:tcPr>
+            <w:tcW w:w="5238" w:type="dxa"/>
+          </w:tcPr>
+          <w:p>
+            <w:pPr>
+              <w:pStyle w:val="hdr1"/>
+              <w:ind w:left="0"/>
+              <w:jc w:val="left"/>
+              <w:rPr>
+                <w:color w:val="000000"/>
+                <w:sz w:val="20"/>
+              </w:rPr>
+            </w:pPr>
+          </w:p>
+        </w:tc>
+        <w:tc>
+          <w:tcPr>
+            <w:tcW w:w="2790" w:type="dxa"/>
+          </w:tcPr>
+          <w:p>
+            <w:pPr>
+              <w:pStyle w:val="hdr1"/>
+              <w:ind w:left="0"/>
+              <w:jc w:val="left"/>
+              <w:rPr>
+                <w:sz w:val="20"/>
+              </w:rPr>
+            </w:pPr>
+          </w:p>
+        </w:tc>
+      </w:tr>
+      <w:tr>
+        <w:tc>
+          <w:tcPr>
+            <w:tcW w:w="1440" w:type="dxa"/>
+          </w:tcPr>
+          <w:p>
+            <w:pPr>
+              <w:pStyle w:val="hdr1"/>
+              <w:ind w:left="0"/>
+              <w:jc w:val="left"/>
+              <w:rPr>
+                <w:sz w:val="20"/>
+              </w:rPr>
+            </w:pPr>
+          </w:p>
+        </w:tc>
+        <w:tc>
+          <w:tcPr>
+            <w:tcW w:w="5238" w:type="dxa"/>
+          </w:tcPr>
+          <w:p>
+            <w:pPr>
+              <w:pStyle w:val="hdr1"/>
+              <w:ind w:left="0"/>
+              <w:jc w:val="left"/>
+              <w:rPr>
+                <w:color w:val="000000"/>
+                <w:sz w:val="20"/>
+              </w:rPr>
+            </w:pPr>
+          </w:p>
+        </w:tc>
+        <w:tc>
+          <w:tcPr>
+            <w:tcW w:w="2790" w:type="dxa"/>
+          </w:tcPr>
+          <w:p>
+            <w:pPr>
+              <w:pStyle w:val="hdr1"/>
+              <w:ind w:left="0"/>
+              <w:jc w:val="left"/>
+              <w:rPr>
+                <w:sz w:val="20"/>
+              </w:rPr>
+            </w:pPr>
+          </w:p>
+        </w:tc>
+      </w:tr>
+      <w:tr>
+        <w:tc>
+          <w:tcPr>
+            <w:tcW w:w="1440" w:type="dxa"/>
+          </w:tcPr>
+          <w:p>
+            <w:pPr>
+              <w:pStyle w:val="hdr1"/>
+              <w:ind w:left="0"/>
+              <w:jc w:val="left"/>
+              <w:rPr>
+                <w:sz w:val="20"/>
+              </w:rPr>
+            </w:pPr>
           </w:p>
         </w:tc>
         <w:tc>
@@ -1126,7 +1301,7 @@
       <w:r>
         <w:fldChar w:fldCharType="separate"/>
       </w:r>
-      <w:hyperlink w:anchor="_Toc520718694" w:history="1">
+      <w:hyperlink w:anchor="_Toc531609533" w:history="1">
         <w:r>
           <w:rPr>
             <w:rStyle w:val="Hyperlink"/>
@@ -1171,7 +1346,7 @@
             <w:noProof/>
             <w:webHidden/>
           </w:rPr>
-          <w:instrText xml:space="preserve"> PAGEREF _Toc520718694 \h </w:instrText>
+          <w:instrText xml:space="preserve"> PAGEREF _Toc531609533 \h </w:instrText>
         </w:r>
         <w:r>
           <w:rPr>
@@ -1216,7 +1391,7 @@
           <w:szCs w:val="22"/>
         </w:rPr>
       </w:pPr>
-      <w:hyperlink w:anchor="_Toc520718695" w:history="1">
+      <w:hyperlink w:anchor="_Toc531609534" w:history="1">
         <w:r>
           <w:rPr>
             <w:rStyle w:val="Hyperlink"/>
@@ -1261,7 +1436,7 @@
             <w:noProof/>
             <w:webHidden/>
           </w:rPr>
-          <w:instrText xml:space="preserve"> PAGEREF _Toc520718695 \h </w:instrText>
+          <w:instrText xml:space="preserve"> PAGEREF _Toc531609534 \h </w:instrText>
         </w:r>
         <w:r>
           <w:rPr>
@@ -1306,7 +1481,7 @@
           <w:szCs w:val="22"/>
         </w:rPr>
       </w:pPr>
-      <w:hyperlink w:anchor="_Toc520718696" w:history="1">
+      <w:hyperlink w:anchor="_Toc531609535" w:history="1">
         <w:r>
           <w:rPr>
             <w:rStyle w:val="Hyperlink"/>
@@ -1351,7 +1526,7 @@
             <w:noProof/>
             <w:webHidden/>
           </w:rPr>
-          <w:instrText xml:space="preserve"> PAGEREF _Toc520718696 \h </w:instrText>
+          <w:instrText xml:space="preserve"> PAGEREF _Toc531609535 \h </w:instrText>
         </w:r>
         <w:r>
           <w:rPr>
@@ -1396,7 +1571,7 @@
           <w:szCs w:val="22"/>
         </w:rPr>
       </w:pPr>
-      <w:hyperlink w:anchor="_Toc520718697" w:history="1">
+      <w:hyperlink w:anchor="_Toc531609536" w:history="1">
         <w:r>
           <w:rPr>
             <w:rStyle w:val="Hyperlink"/>
@@ -1439,7 +1614,7 @@
             <w:noProof/>
             <w:webHidden/>
           </w:rPr>
-          <w:instrText xml:space="preserve"> PAGEREF _Toc520718697 \h </w:instrText>
+          <w:instrText xml:space="preserve"> PAGEREF _Toc531609536 \h </w:instrText>
         </w:r>
         <w:r>
           <w:rPr>
@@ -1484,7 +1659,7 @@
           <w:szCs w:val="22"/>
         </w:rPr>
       </w:pPr>
-      <w:hyperlink w:anchor="_Toc520718698" w:history="1">
+      <w:hyperlink w:anchor="_Toc531609537" w:history="1">
         <w:r>
           <w:rPr>
             <w:rStyle w:val="Hyperlink"/>
@@ -1527,7 +1702,7 @@
             <w:noProof/>
             <w:webHidden/>
           </w:rPr>
-          <w:instrText xml:space="preserve"> PAGEREF _Toc520718698 \h </w:instrText>
+          <w:instrText xml:space="preserve"> PAGEREF _Toc531609537 \h </w:instrText>
         </w:r>
         <w:r>
           <w:rPr>
@@ -1572,7 +1747,7 @@
           <w:szCs w:val="22"/>
         </w:rPr>
       </w:pPr>
-      <w:hyperlink w:anchor="_Toc520718699" w:history="1">
+      <w:hyperlink w:anchor="_Toc531609538" w:history="1">
         <w:r>
           <w:rPr>
             <w:rStyle w:val="Hyperlink"/>
@@ -1615,7 +1790,7 @@
             <w:noProof/>
             <w:webHidden/>
           </w:rPr>
-          <w:instrText xml:space="preserve"> PAGEREF _Toc520718699 \h </w:instrText>
+          <w:instrText xml:space="preserve"> PAGEREF _Toc531609538 \h </w:instrText>
         </w:r>
         <w:r>
           <w:rPr>
@@ -1660,7 +1835,7 @@
           <w:szCs w:val="22"/>
         </w:rPr>
       </w:pPr>
-      <w:hyperlink w:anchor="_Toc520718700" w:history="1">
+      <w:hyperlink w:anchor="_Toc531609539" w:history="1">
         <w:r>
           <w:rPr>
             <w:rStyle w:val="Hyperlink"/>
@@ -1703,7 +1878,7 @@
             <w:noProof/>
             <w:webHidden/>
           </w:rPr>
-          <w:instrText xml:space="preserve"> PAGEREF _Toc520718700 \h </w:instrText>
+          <w:instrText xml:space="preserve"> PAGEREF _Toc531609539 \h </w:instrText>
         </w:r>
         <w:r>
           <w:rPr>
@@ -1748,7 +1923,7 @@
           <w:szCs w:val="22"/>
         </w:rPr>
       </w:pPr>
-      <w:hyperlink w:anchor="_Toc520718701" w:history="1">
+      <w:hyperlink w:anchor="_Toc531609540" w:history="1">
         <w:r>
           <w:rPr>
             <w:rStyle w:val="Hyperlink"/>
@@ -1791,7 +1966,7 @@
             <w:noProof/>
             <w:webHidden/>
           </w:rPr>
-          <w:instrText xml:space="preserve"> PAGEREF _Toc520718701 \h </w:instrText>
+          <w:instrText xml:space="preserve"> PAGEREF _Toc531609540 \h </w:instrText>
         </w:r>
         <w:r>
           <w:rPr>
@@ -1811,7 +1986,7 @@
             <w:noProof/>
             <w:webHidden/>
           </w:rPr>
-          <w:t>10</w:t>
+          <w:t>11</w:t>
         </w:r>
         <w:r>
           <w:rPr>
@@ -1836,7 +2011,7 @@
           <w:szCs w:val="22"/>
         </w:rPr>
       </w:pPr>
-      <w:hyperlink w:anchor="_Toc520718702" w:history="1">
+      <w:hyperlink w:anchor="_Toc531609541" w:history="1">
         <w:r>
           <w:rPr>
             <w:rStyle w:val="Hyperlink"/>
@@ -1879,7 +2054,7 @@
             <w:noProof/>
             <w:webHidden/>
           </w:rPr>
-          <w:instrText xml:space="preserve"> PAGEREF _Toc520718702 \h </w:instrText>
+          <w:instrText xml:space="preserve"> PAGEREF _Toc531609541 \h </w:instrText>
         </w:r>
         <w:r>
           <w:rPr>
@@ -1899,7 +2074,7 @@
             <w:noProof/>
             <w:webHidden/>
           </w:rPr>
-          <w:t>10</w:t>
+          <w:t>11</w:t>
         </w:r>
         <w:r>
           <w:rPr>
@@ -1924,7 +2099,7 @@
           <w:szCs w:val="22"/>
         </w:rPr>
       </w:pPr>
-      <w:hyperlink w:anchor="_Toc520718703" w:history="1">
+      <w:hyperlink w:anchor="_Toc531609542" w:history="1">
         <w:r>
           <w:rPr>
             <w:rStyle w:val="Hyperlink"/>
@@ -1969,7 +2144,7 @@
             <w:noProof/>
             <w:webHidden/>
           </w:rPr>
-          <w:instrText xml:space="preserve"> PAGEREF _Toc520718703 \h </w:instrText>
+          <w:instrText xml:space="preserve"> PAGEREF _Toc531609542 \h </w:instrText>
         </w:r>
         <w:r>
           <w:rPr>
@@ -1989,7 +2164,7 @@
             <w:noProof/>
             <w:webHidden/>
           </w:rPr>
-          <w:t>17</w:t>
+          <w:t>18</w:t>
         </w:r>
         <w:r>
           <w:rPr>
@@ -2014,7 +2189,7 @@
           <w:szCs w:val="22"/>
         </w:rPr>
       </w:pPr>
-      <w:hyperlink w:anchor="_Toc520718704" w:history="1">
+      <w:hyperlink w:anchor="_Toc531609543" w:history="1">
         <w:r>
           <w:rPr>
             <w:rStyle w:val="Hyperlink"/>
@@ -2057,7 +2232,7 @@
             <w:noProof/>
             <w:webHidden/>
           </w:rPr>
-          <w:instrText xml:space="preserve"> PAGEREF _Toc520718704 \h </w:instrText>
+          <w:instrText xml:space="preserve"> PAGEREF _Toc531609543 \h </w:instrText>
         </w:r>
         <w:r>
           <w:rPr>
@@ -2077,7 +2252,7 @@
             <w:noProof/>
             <w:webHidden/>
           </w:rPr>
-          <w:t>17</w:t>
+          <w:t>18</w:t>
         </w:r>
         <w:r>
           <w:rPr>
@@ -2102,7 +2277,7 @@
           <w:szCs w:val="22"/>
         </w:rPr>
       </w:pPr>
-      <w:hyperlink w:anchor="_Toc520718705" w:history="1">
+      <w:hyperlink w:anchor="_Toc531609544" w:history="1">
         <w:r>
           <w:rPr>
             <w:rStyle w:val="Hyperlink"/>
@@ -2145,7 +2320,7 @@
             <w:noProof/>
             <w:webHidden/>
           </w:rPr>
-          <w:instrText xml:space="preserve"> PAGEREF _Toc520718705 \h </w:instrText>
+          <w:instrText xml:space="preserve"> PAGEREF _Toc531609544 \h </w:instrText>
         </w:r>
         <w:r>
           <w:rPr>
@@ -2165,7 +2340,7 @@
             <w:noProof/>
             <w:webHidden/>
           </w:rPr>
-          <w:t>17</w:t>
+          <w:t>18</w:t>
         </w:r>
         <w:r>
           <w:rPr>
@@ -2190,7 +2365,7 @@
           <w:szCs w:val="22"/>
         </w:rPr>
       </w:pPr>
-      <w:hyperlink w:anchor="_Toc520718706" w:history="1">
+      <w:hyperlink w:anchor="_Toc531609545" w:history="1">
         <w:r>
           <w:rPr>
             <w:rStyle w:val="Hyperlink"/>
@@ -2233,7 +2408,7 @@
             <w:noProof/>
             <w:webHidden/>
           </w:rPr>
-          <w:instrText xml:space="preserve"> PAGEREF _Toc520718706 \h </w:instrText>
+          <w:instrText xml:space="preserve"> PAGEREF _Toc531609545 \h </w:instrText>
         </w:r>
         <w:r>
           <w:rPr>
@@ -2253,7 +2428,7 @@
             <w:noProof/>
             <w:webHidden/>
           </w:rPr>
-          <w:t>17</w:t>
+          <w:t>18</w:t>
         </w:r>
         <w:r>
           <w:rPr>
@@ -2278,7 +2453,7 @@
           <w:szCs w:val="22"/>
         </w:rPr>
       </w:pPr>
-      <w:hyperlink w:anchor="_Toc520718707" w:history="1">
+      <w:hyperlink w:anchor="_Toc531609546" w:history="1">
         <w:r>
           <w:rPr>
             <w:rStyle w:val="Hyperlink"/>
@@ -2321,7 +2496,7 @@
             <w:noProof/>
             <w:webHidden/>
           </w:rPr>
-          <w:instrText xml:space="preserve"> PAGEREF _Toc520718707 \h </w:instrText>
+          <w:instrText xml:space="preserve"> PAGEREF _Toc531609546 \h </w:instrText>
         </w:r>
         <w:r>
           <w:rPr>
@@ -2341,7 +2516,7 @@
             <w:noProof/>
             <w:webHidden/>
           </w:rPr>
-          <w:t>17</w:t>
+          <w:t>18</w:t>
         </w:r>
         <w:r>
           <w:rPr>
@@ -2366,7 +2541,7 @@
           <w:szCs w:val="22"/>
         </w:rPr>
       </w:pPr>
-      <w:hyperlink w:anchor="_Toc520718708" w:history="1">
+      <w:hyperlink w:anchor="_Toc531609547" w:history="1">
         <w:r>
           <w:rPr>
             <w:rStyle w:val="Hyperlink"/>
@@ -2409,7 +2584,7 @@
             <w:noProof/>
             <w:webHidden/>
           </w:rPr>
-          <w:instrText xml:space="preserve"> PAGEREF _Toc520718708 \h </w:instrText>
+          <w:instrText xml:space="preserve"> PAGEREF _Toc531609547 \h </w:instrText>
         </w:r>
         <w:r>
           <w:rPr>
@@ -2429,7 +2604,7 @@
             <w:noProof/>
             <w:webHidden/>
           </w:rPr>
-          <w:t>17</w:t>
+          <w:t>18</w:t>
         </w:r>
         <w:r>
           <w:rPr>
@@ -2454,7 +2629,7 @@
           <w:szCs w:val="22"/>
         </w:rPr>
       </w:pPr>
-      <w:hyperlink w:anchor="_Toc520718709" w:history="1">
+      <w:hyperlink w:anchor="_Toc531609548" w:history="1">
         <w:r>
           <w:rPr>
             <w:rStyle w:val="Hyperlink"/>
@@ -2497,7 +2672,7 @@
             <w:noProof/>
             <w:webHidden/>
           </w:rPr>
-          <w:instrText xml:space="preserve"> PAGEREF _Toc520718709 \h </w:instrText>
+          <w:instrText xml:space="preserve"> PAGEREF _Toc531609548 \h </w:instrText>
         </w:r>
         <w:r>
           <w:rPr>
@@ -2517,7 +2692,7 @@
             <w:noProof/>
             <w:webHidden/>
           </w:rPr>
-          <w:t>17</w:t>
+          <w:t>18</w:t>
         </w:r>
         <w:r>
           <w:rPr>
@@ -2542,7 +2717,7 @@
           <w:szCs w:val="22"/>
         </w:rPr>
       </w:pPr>
-      <w:hyperlink w:anchor="_Toc520718710" w:history="1">
+      <w:hyperlink w:anchor="_Toc531609549" w:history="1">
         <w:r>
           <w:rPr>
             <w:rStyle w:val="Hyperlink"/>
@@ -2585,7 +2760,7 @@
             <w:noProof/>
             <w:webHidden/>
           </w:rPr>
-          <w:instrText xml:space="preserve"> PAGEREF _Toc520718710 \h </w:instrText>
+          <w:instrText xml:space="preserve"> PAGEREF _Toc531609549 \h </w:instrText>
         </w:r>
         <w:r>
           <w:rPr>
@@ -2605,7 +2780,7 @@
             <w:noProof/>
             <w:webHidden/>
           </w:rPr>
-          <w:t>17</w:t>
+          <w:t>18</w:t>
         </w:r>
         <w:r>
           <w:rPr>
@@ -2630,7 +2805,7 @@
           <w:szCs w:val="22"/>
         </w:rPr>
       </w:pPr>
-      <w:hyperlink w:anchor="_Toc520718711" w:history="1">
+      <w:hyperlink w:anchor="_Toc531609550" w:history="1">
         <w:r>
           <w:rPr>
             <w:rStyle w:val="Hyperlink"/>
@@ -2673,7 +2848,7 @@
             <w:noProof/>
             <w:webHidden/>
           </w:rPr>
-          <w:instrText xml:space="preserve"> PAGEREF _Toc520718711 \h </w:instrText>
+          <w:instrText xml:space="preserve"> PAGEREF _Toc531609550 \h </w:instrText>
         </w:r>
         <w:r>
           <w:rPr>
@@ -2693,7 +2868,7 @@
             <w:noProof/>
             <w:webHidden/>
           </w:rPr>
-          <w:t>17</w:t>
+          <w:t>18</w:t>
         </w:r>
         <w:r>
           <w:rPr>
@@ -2718,7 +2893,7 @@
           <w:szCs w:val="22"/>
         </w:rPr>
       </w:pPr>
-      <w:hyperlink w:anchor="_Toc520718712" w:history="1">
+      <w:hyperlink w:anchor="_Toc531609551" w:history="1">
         <w:r>
           <w:rPr>
             <w:rStyle w:val="Hyperlink"/>
@@ -2761,7 +2936,7 @@
             <w:noProof/>
             <w:webHidden/>
           </w:rPr>
-          <w:instrText xml:space="preserve"> PAGEREF _Toc520718712 \h </w:instrText>
+          <w:instrText xml:space="preserve"> PAGEREF _Toc531609551 \h </w:instrText>
         </w:r>
         <w:r>
           <w:rPr>
@@ -2781,7 +2956,7 @@
             <w:noProof/>
             <w:webHidden/>
           </w:rPr>
-          <w:t>17</w:t>
+          <w:t>18</w:t>
         </w:r>
         <w:r>
           <w:rPr>
@@ -2806,7 +2981,7 @@
           <w:szCs w:val="22"/>
         </w:rPr>
       </w:pPr>
-      <w:hyperlink w:anchor="_Toc520718713" w:history="1">
+      <w:hyperlink w:anchor="_Toc531609552" w:history="1">
         <w:r>
           <w:rPr>
             <w:rStyle w:val="Hyperlink"/>
@@ -2851,7 +3026,7 @@
             <w:noProof/>
             <w:webHidden/>
           </w:rPr>
-          <w:instrText xml:space="preserve"> PAGEREF _Toc520718713 \h </w:instrText>
+          <w:instrText xml:space="preserve"> PAGEREF _Toc531609552 \h </w:instrText>
         </w:r>
         <w:r>
           <w:rPr>
@@ -2871,7 +3046,7 @@
             <w:noProof/>
             <w:webHidden/>
           </w:rPr>
-          <w:t>17</w:t>
+          <w:t>18</w:t>
         </w:r>
         <w:r>
           <w:rPr>
@@ -2896,7 +3071,7 @@
           <w:szCs w:val="22"/>
         </w:rPr>
       </w:pPr>
-      <w:hyperlink w:anchor="_Toc520718714" w:history="1">
+      <w:hyperlink w:anchor="_Toc531609553" w:history="1">
         <w:r>
           <w:rPr>
             <w:rStyle w:val="Hyperlink"/>
@@ -2939,7 +3114,7 @@
             <w:noProof/>
             <w:webHidden/>
           </w:rPr>
-          <w:instrText xml:space="preserve"> PAGEREF _Toc520718714 \h </w:instrText>
+          <w:instrText xml:space="preserve"> PAGEREF _Toc531609553 \h </w:instrText>
         </w:r>
         <w:r>
           <w:rPr>
@@ -2959,7 +3134,7 @@
             <w:noProof/>
             <w:webHidden/>
           </w:rPr>
-          <w:t>17</w:t>
+          <w:t>18</w:t>
         </w:r>
         <w:r>
           <w:rPr>
@@ -2984,7 +3159,7 @@
           <w:szCs w:val="22"/>
         </w:rPr>
       </w:pPr>
-      <w:hyperlink w:anchor="_Toc520718715" w:history="1">
+      <w:hyperlink w:anchor="_Toc531609554" w:history="1">
         <w:r>
           <w:rPr>
             <w:rStyle w:val="Hyperlink"/>
@@ -3027,7 +3202,7 @@
             <w:noProof/>
             <w:webHidden/>
           </w:rPr>
-          <w:instrText xml:space="preserve"> PAGEREF _Toc520718715 \h </w:instrText>
+          <w:instrText xml:space="preserve"> PAGEREF _Toc531609554 \h </w:instrText>
         </w:r>
         <w:r>
           <w:rPr>
@@ -3047,7 +3222,7 @@
             <w:noProof/>
             <w:webHidden/>
           </w:rPr>
-          <w:t>17</w:t>
+          <w:t>18</w:t>
         </w:r>
         <w:r>
           <w:rPr>
@@ -3072,7 +3247,7 @@
           <w:szCs w:val="22"/>
         </w:rPr>
       </w:pPr>
-      <w:hyperlink w:anchor="_Toc520718716" w:history="1">
+      <w:hyperlink w:anchor="_Toc531609555" w:history="1">
         <w:r>
           <w:rPr>
             <w:rStyle w:val="Hyperlink"/>
@@ -3115,7 +3290,7 @@
             <w:noProof/>
             <w:webHidden/>
           </w:rPr>
-          <w:instrText xml:space="preserve"> PAGEREF _Toc520718716 \h </w:instrText>
+          <w:instrText xml:space="preserve"> PAGEREF _Toc531609555 \h </w:instrText>
         </w:r>
         <w:r>
           <w:rPr>
@@ -3135,7 +3310,7 @@
             <w:noProof/>
             <w:webHidden/>
           </w:rPr>
-          <w:t>17</w:t>
+          <w:t>18</w:t>
         </w:r>
         <w:r>
           <w:rPr>
@@ -3160,7 +3335,7 @@
           <w:szCs w:val="22"/>
         </w:rPr>
       </w:pPr>
-      <w:hyperlink w:anchor="_Toc520718717" w:history="1">
+      <w:hyperlink w:anchor="_Toc531609556" w:history="1">
         <w:r>
           <w:rPr>
             <w:rStyle w:val="Hyperlink"/>
@@ -3203,7 +3378,7 @@
             <w:noProof/>
             <w:webHidden/>
           </w:rPr>
-          <w:instrText xml:space="preserve"> PAGEREF _Toc520718717 \h </w:instrText>
+          <w:instrText xml:space="preserve"> PAGEREF _Toc531609556 \h </w:instrText>
         </w:r>
         <w:r>
           <w:rPr>
@@ -3223,7 +3398,7 @@
             <w:noProof/>
             <w:webHidden/>
           </w:rPr>
-          <w:t>17</w:t>
+          <w:t>18</w:t>
         </w:r>
         <w:r>
           <w:rPr>
@@ -3248,7 +3423,7 @@
           <w:szCs w:val="22"/>
         </w:rPr>
       </w:pPr>
-      <w:hyperlink w:anchor="_Toc520718718" w:history="1">
+      <w:hyperlink w:anchor="_Toc531609557" w:history="1">
         <w:r>
           <w:rPr>
             <w:rStyle w:val="Hyperlink"/>
@@ -3293,7 +3468,7 @@
             <w:noProof/>
             <w:webHidden/>
           </w:rPr>
-          <w:instrText xml:space="preserve"> PAGEREF _Toc520718718 \h </w:instrText>
+          <w:instrText xml:space="preserve"> PAGEREF _Toc531609557 \h </w:instrText>
         </w:r>
         <w:r>
           <w:rPr>
@@ -3313,7 +3488,7 @@
             <w:noProof/>
             <w:webHidden/>
           </w:rPr>
-          <w:t>17</w:t>
+          <w:t>18</w:t>
         </w:r>
         <w:r>
           <w:rPr>
@@ -3338,7 +3513,7 @@
           <w:szCs w:val="22"/>
         </w:rPr>
       </w:pPr>
-      <w:hyperlink w:anchor="_Toc520718719" w:history="1">
+      <w:hyperlink w:anchor="_Toc531609558" w:history="1">
         <w:r>
           <w:rPr>
             <w:rStyle w:val="Hyperlink"/>
@@ -3381,7 +3556,7 @@
             <w:noProof/>
             <w:webHidden/>
           </w:rPr>
-          <w:instrText xml:space="preserve"> PAGEREF _Toc520718719 \h </w:instrText>
+          <w:instrText xml:space="preserve"> PAGEREF _Toc531609558 \h </w:instrText>
         </w:r>
         <w:r>
           <w:rPr>
@@ -3401,7 +3576,7 @@
             <w:noProof/>
             <w:webHidden/>
           </w:rPr>
-          <w:t>17</w:t>
+          <w:t>18</w:t>
         </w:r>
         <w:r>
           <w:rPr>
@@ -3426,7 +3601,7 @@
           <w:szCs w:val="22"/>
         </w:rPr>
       </w:pPr>
-      <w:hyperlink w:anchor="_Toc520718720" w:history="1">
+      <w:hyperlink w:anchor="_Toc531609559" w:history="1">
         <w:r>
           <w:rPr>
             <w:rStyle w:val="Hyperlink"/>
@@ -3469,7 +3644,7 @@
             <w:noProof/>
             <w:webHidden/>
           </w:rPr>
-          <w:instrText xml:space="preserve"> PAGEREF _Toc520718720 \h </w:instrText>
+          <w:instrText xml:space="preserve"> PAGEREF _Toc531609559 \h </w:instrText>
         </w:r>
         <w:r>
           <w:rPr>
@@ -3489,7 +3664,7 @@
             <w:noProof/>
             <w:webHidden/>
           </w:rPr>
-          <w:t>18</w:t>
+          <w:t>19</w:t>
         </w:r>
         <w:r>
           <w:rPr>
@@ -3514,7 +3689,7 @@
           <w:szCs w:val="22"/>
         </w:rPr>
       </w:pPr>
-      <w:hyperlink w:anchor="_Toc520718721" w:history="1">
+      <w:hyperlink w:anchor="_Toc531609560" w:history="1">
         <w:r>
           <w:rPr>
             <w:rStyle w:val="Hyperlink"/>
@@ -3557,7 +3732,7 @@
             <w:noProof/>
             <w:webHidden/>
           </w:rPr>
-          <w:instrText xml:space="preserve"> PAGEREF _Toc520718721 \h </w:instrText>
+          <w:instrText xml:space="preserve"> PAGEREF _Toc531609560 \h </w:instrText>
         </w:r>
         <w:r>
           <w:rPr>
@@ -3577,7 +3752,7 @@
             <w:noProof/>
             <w:webHidden/>
           </w:rPr>
-          <w:t>18</w:t>
+          <w:t>19</w:t>
         </w:r>
         <w:r>
           <w:rPr>
@@ -3602,7 +3777,7 @@
           <w:szCs w:val="22"/>
         </w:rPr>
       </w:pPr>
-      <w:hyperlink w:anchor="_Toc520718722" w:history="1">
+      <w:hyperlink w:anchor="_Toc531609561" w:history="1">
         <w:r>
           <w:rPr>
             <w:rStyle w:val="Hyperlink"/>
@@ -3645,7 +3820,7 @@
             <w:noProof/>
             <w:webHidden/>
           </w:rPr>
-          <w:instrText xml:space="preserve"> PAGEREF _Toc520718722 \h </w:instrText>
+          <w:instrText xml:space="preserve"> PAGEREF _Toc531609561 \h </w:instrText>
         </w:r>
         <w:r>
           <w:rPr>
@@ -3665,7 +3840,7 @@
             <w:noProof/>
             <w:webHidden/>
           </w:rPr>
-          <w:t>18</w:t>
+          <w:t>19</w:t>
         </w:r>
         <w:r>
           <w:rPr>
@@ -3690,7 +3865,7 @@
           <w:szCs w:val="22"/>
         </w:rPr>
       </w:pPr>
-      <w:hyperlink w:anchor="_Toc520718723" w:history="1">
+      <w:hyperlink w:anchor="_Toc531609562" w:history="1">
         <w:r>
           <w:rPr>
             <w:rStyle w:val="Hyperlink"/>
@@ -3735,7 +3910,7 @@
             <w:noProof/>
             <w:webHidden/>
           </w:rPr>
-          <w:instrText xml:space="preserve"> PAGEREF _Toc520718723 \h </w:instrText>
+          <w:instrText xml:space="preserve"> PAGEREF _Toc531609562 \h </w:instrText>
         </w:r>
         <w:r>
           <w:rPr>
@@ -3755,7 +3930,7 @@
             <w:noProof/>
             <w:webHidden/>
           </w:rPr>
-          <w:t>18</w:t>
+          <w:t>19</w:t>
         </w:r>
         <w:r>
           <w:rPr>
@@ -3813,7 +3988,7 @@
           <w:b/>
         </w:rPr>
       </w:pPr>
-      <w:bookmarkStart w:id="0" w:name="_Toc520718694"/>
+      <w:bookmarkStart w:id="1" w:name="_Toc531609533"/>
       <w:r>
         <w:rPr>
           <w:b/>
@@ -3821,7 +3996,7 @@
         <w:lastRenderedPageBreak/>
         <w:t>Description</w:t>
       </w:r>
-      <w:bookmarkEnd w:id="0"/>
+      <w:bookmarkEnd w:id="1"/>
       <w:r>
         <w:rPr>
           <w:b/>
@@ -3956,7 +4131,15 @@
         <w:ind w:left="1152"/>
       </w:pPr>
       <w:r>
-        <w:t>User has a role as “ECL” in Historical_Dashboard_ACL table</w:t>
+        <w:t xml:space="preserve">User has a role as “ECL” in </w:t>
+      </w:r>
+      <w:proofErr w:type="spellStart"/>
+      <w:r>
+        <w:t>Historical_Dashboard_ACL</w:t>
+      </w:r>
+      <w:proofErr w:type="spellEnd"/>
+      <w:r>
+        <w:t xml:space="preserve"> table</w:t>
       </w:r>
       <w:r>
         <w:t xml:space="preserve"> (for coaching logs only)</w:t>
@@ -4220,14 +4403,22 @@
           <w:b/>
         </w:rPr>
       </w:pPr>
-      <w:bookmarkStart w:id="1" w:name="_Toc520718695"/>
+      <w:bookmarkStart w:id="2" w:name="_Toc531609534"/>
       <w:r>
         <w:rPr>
           <w:b/>
         </w:rPr>
-        <w:t>Business Logic – ReviewController.cs</w:t>
-      </w:r>
-      <w:bookmarkEnd w:id="1"/>
+        <w:t xml:space="preserve">Business Logic – </w:t>
+      </w:r>
+      <w:proofErr w:type="spellStart"/>
+      <w:r>
+        <w:rPr>
+          <w:b/>
+        </w:rPr>
+        <w:t>ReviewController.cs</w:t>
+      </w:r>
+      <w:bookmarkEnd w:id="2"/>
+      <w:proofErr w:type="spellEnd"/>
     </w:p>
     <w:p>
       <w:pPr>
@@ -4303,7 +4494,15 @@
         <w:ind w:left="1080"/>
       </w:pPr>
       <w:r>
-        <w:t xml:space="preserve">Else call stored procedure sp_SelectReviewFrom_Coaching_Log to get </w:t>
+        <w:t xml:space="preserve">Else call stored procedure </w:t>
+      </w:r>
+      <w:proofErr w:type="spellStart"/>
+      <w:r>
+        <w:t>sp_SelectReviewFrom_Coaching_Log</w:t>
+      </w:r>
+      <w:proofErr w:type="spellEnd"/>
+      <w:r>
+        <w:t xml:space="preserve"> to get </w:t>
       </w:r>
       <w:r>
         <w:t>log details</w:t>
@@ -4342,7 +4541,31 @@
         <w:ind w:left="2160"/>
       </w:pPr>
       <w:r>
-        <w:t>Display log details as Read Only in modal (_ViewCoachingLog.cshtml if coaching log; or _ViewWarningLog otherwise)</w:t>
+        <w:t xml:space="preserve">Display log details as Read </w:t>
+      </w:r>
+      <w:proofErr w:type="gramStart"/>
+      <w:r>
+        <w:t>Only</w:t>
+      </w:r>
+      <w:proofErr w:type="gramEnd"/>
+      <w:r>
+        <w:t xml:space="preserve"> in modal (_</w:t>
+      </w:r>
+      <w:proofErr w:type="spellStart"/>
+      <w:r>
+        <w:t>ViewCoachingLog.cshtml</w:t>
+      </w:r>
+      <w:proofErr w:type="spellEnd"/>
+      <w:r>
+        <w:t xml:space="preserve"> if coaching log; or _</w:t>
+      </w:r>
+      <w:proofErr w:type="spellStart"/>
+      <w:r>
+        <w:t>ViewWarningLog</w:t>
+      </w:r>
+      <w:proofErr w:type="spellEnd"/>
+      <w:r>
+        <w:t xml:space="preserve"> otherwise)</w:t>
       </w:r>
     </w:p>
     <w:p>
@@ -4378,13 +4601,21 @@
         <w:t>5</w:t>
       </w:r>
       <w:r>
-        <w:t>. Logic to determine pending form type”</w:t>
+        <w:t>. Logic to determine pending form type</w:t>
+      </w:r>
+      <w:proofErr w:type="gramStart"/>
+      <w:r>
+        <w:t>”</w:t>
       </w:r>
       <w:r>
         <w:t xml:space="preserve"> </w:t>
       </w:r>
       <w:r>
-        <w:t xml:space="preserve"> for details.</w:t>
+        <w:t xml:space="preserve"> for</w:t>
+      </w:r>
+      <w:proofErr w:type="gramEnd"/>
+      <w:r>
+        <w:t xml:space="preserve"> details.</w:t>
       </w:r>
     </w:p>
     <w:p>
@@ -4579,7 +4810,7 @@
           <w:b/>
         </w:rPr>
       </w:pPr>
-      <w:bookmarkStart w:id="2" w:name="_Toc520718696"/>
+      <w:bookmarkStart w:id="3" w:name="_Toc531609535"/>
       <w:r>
         <w:rPr>
           <w:b/>
@@ -4592,7 +4823,7 @@
         </w:rPr>
         <w:t>age details</w:t>
       </w:r>
-      <w:bookmarkEnd w:id="2"/>
+      <w:bookmarkEnd w:id="3"/>
     </w:p>
     <w:p>
       <w:pPr>
@@ -4612,7 +4843,7 @@
       <w:r>
         <w:t xml:space="preserve"> </w:t>
       </w:r>
-      <w:bookmarkStart w:id="3" w:name="_Toc520718697"/>
+      <w:bookmarkStart w:id="4" w:name="_Toc531609536"/>
       <w:r>
         <w:t>Views\</w:t>
       </w:r>
@@ -4625,13 +4856,20 @@
       <w:r>
         <w:t>_</w:t>
       </w:r>
+      <w:proofErr w:type="spellStart"/>
       <w:r>
         <w:t>ReviewCoachingHome.cshtml</w:t>
       </w:r>
-      <w:r>
-        <w:t>, _ViewWarningLog.cshtml</w:t>
-      </w:r>
-      <w:bookmarkEnd w:id="3"/>
+      <w:proofErr w:type="spellEnd"/>
+      <w:r>
+        <w:t>, _</w:t>
+      </w:r>
+      <w:proofErr w:type="spellStart"/>
+      <w:r>
+        <w:t>ViewWarningLog.cshtml</w:t>
+      </w:r>
+      <w:bookmarkEnd w:id="4"/>
+      <w:proofErr w:type="spellEnd"/>
     </w:p>
     <w:p>
       <w:pPr>
@@ -4645,11 +4883,11 @@
         <w:adjustRightInd w:val="0"/>
         <w:outlineLvl w:val="1"/>
       </w:pPr>
-      <w:bookmarkStart w:id="4" w:name="_Toc520718698"/>
+      <w:bookmarkStart w:id="5" w:name="_Toc531609537"/>
       <w:r>
         <w:t>Razor pages comprising Web Page</w:t>
       </w:r>
-      <w:bookmarkEnd w:id="4"/>
+      <w:bookmarkEnd w:id="5"/>
     </w:p>
     <w:p>
       <w:pPr>
@@ -4661,12 +4899,14 @@
       <w:r>
         <w:t>_</w:t>
       </w:r>
+      <w:proofErr w:type="spellStart"/>
       <w:r>
         <w:t>AcknowledgeCoaching</w:t>
       </w:r>
       <w:r>
         <w:t>.cshtml</w:t>
       </w:r>
+      <w:proofErr w:type="spellEnd"/>
     </w:p>
     <w:p>
       <w:pPr>
@@ -4677,11 +4917,16 @@
       </w:pPr>
       <w:r>
         <w:lastRenderedPageBreak/>
-        <w:t>_ReviewCoaching</w:t>
+        <w:t>_</w:t>
+      </w:r>
+      <w:proofErr w:type="spellStart"/>
+      <w:r>
+        <w:t>ReviewCoaching</w:t>
       </w:r>
       <w:r>
         <w:t>.cshtml</w:t>
       </w:r>
+      <w:proofErr w:type="spellEnd"/>
     </w:p>
     <w:p>
       <w:pPr>
@@ -4691,8 +4936,13 @@
         <w:ind w:left="2088" w:firstLine="72"/>
       </w:pPr>
       <w:r>
-        <w:t>_ReviewCoachingCse.cshtml</w:t>
-      </w:r>
+        <w:t>_</w:t>
+      </w:r>
+      <w:proofErr w:type="spellStart"/>
+      <w:r>
+        <w:t>ReviewCoachingCse.cshtml</w:t>
+      </w:r>
+      <w:proofErr w:type="spellEnd"/>
     </w:p>
     <w:p>
       <w:pPr>
@@ -4702,8 +4952,13 @@
         <w:ind w:left="2088" w:firstLine="72"/>
       </w:pPr>
       <w:r>
-        <w:t>_ReviewCoachingFinal.cshtml</w:t>
-      </w:r>
+        <w:t>_</w:t>
+      </w:r>
+      <w:proofErr w:type="spellStart"/>
+      <w:r>
+        <w:t>ReviewCoachingFinal.cshtml</w:t>
+      </w:r>
+      <w:proofErr w:type="spellEnd"/>
     </w:p>
     <w:p>
       <w:pPr>
@@ -4713,8 +4968,13 @@
         <w:ind w:left="2088" w:firstLine="72"/>
       </w:pPr>
       <w:r>
-        <w:t>_ReviewCoachingHome.cshtml</w:t>
-      </w:r>
+        <w:t>_</w:t>
+      </w:r>
+      <w:proofErr w:type="spellStart"/>
+      <w:r>
+        <w:t>ReviewCoachingHome.cshtml</w:t>
+      </w:r>
+      <w:proofErr w:type="spellEnd"/>
     </w:p>
     <w:p>
       <w:pPr>
@@ -4724,8 +4984,13 @@
         <w:ind w:left="2088" w:firstLine="72"/>
       </w:pPr>
       <w:r>
-        <w:t>_ReivewCoachingPending.cshtml</w:t>
-      </w:r>
+        <w:t>_</w:t>
+      </w:r>
+      <w:proofErr w:type="spellStart"/>
+      <w:r>
+        <w:t>ReivewCoachingPending.cshtml</w:t>
+      </w:r>
+      <w:proofErr w:type="spellEnd"/>
     </w:p>
     <w:p>
       <w:pPr>
@@ -4735,8 +5000,13 @@
         <w:ind w:left="2088" w:firstLine="72"/>
       </w:pPr>
       <w:r>
-        <w:t>_ReviewCoachingResearch.cshtml</w:t>
-      </w:r>
+        <w:t>_</w:t>
+      </w:r>
+      <w:proofErr w:type="spellStart"/>
+      <w:r>
+        <w:t>ReviewCoachingResearch.cshtml</w:t>
+      </w:r>
+      <w:proofErr w:type="spellEnd"/>
     </w:p>
     <w:p>
       <w:pPr>
@@ -4746,8 +5016,13 @@
         <w:ind w:left="2088" w:firstLine="72"/>
       </w:pPr>
       <w:r>
-        <w:t>_Unauthorized.cshtml</w:t>
-      </w:r>
+        <w:t>_</w:t>
+      </w:r>
+      <w:proofErr w:type="spellStart"/>
+      <w:r>
+        <w:t>Unauthorized.cshtml</w:t>
+      </w:r>
+      <w:proofErr w:type="spellEnd"/>
     </w:p>
     <w:p>
       <w:pPr>
@@ -4757,7 +5032,11 @@
         <w:ind w:left="2088" w:firstLine="72"/>
       </w:pPr>
       <w:r>
-        <w:t>_ViewCoaching</w:t>
+        <w:t>_</w:t>
+      </w:r>
+      <w:proofErr w:type="spellStart"/>
+      <w:r>
+        <w:t>ViewCoaching</w:t>
       </w:r>
       <w:r>
         <w:t>Log</w:t>
@@ -4765,6 +5044,7 @@
       <w:r>
         <w:t>.cshtml</w:t>
       </w:r>
+      <w:proofErr w:type="spellEnd"/>
     </w:p>
     <w:p>
       <w:pPr>
@@ -4774,7 +5054,11 @@
         <w:ind w:left="2088" w:firstLine="72"/>
       </w:pPr>
       <w:r>
-        <w:t>_ViewWarning</w:t>
+        <w:t>_</w:t>
+      </w:r>
+      <w:proofErr w:type="spellStart"/>
+      <w:r>
+        <w:t>ViewWarning</w:t>
       </w:r>
       <w:r>
         <w:t>Log</w:t>
@@ -4782,6 +5066,7 @@
       <w:r>
         <w:t>.cshtml</w:t>
       </w:r>
+      <w:proofErr w:type="spellEnd"/>
     </w:p>
     <w:p>
       <w:pPr>
@@ -4804,11 +5089,11 @@
         <w:adjustRightInd w:val="0"/>
         <w:outlineLvl w:val="1"/>
       </w:pPr>
-      <w:bookmarkStart w:id="5" w:name="_Toc520718699"/>
+      <w:bookmarkStart w:id="6" w:name="_Toc531609538"/>
       <w:r>
         <w:t>Layout Page</w:t>
       </w:r>
-      <w:bookmarkEnd w:id="5"/>
+      <w:bookmarkEnd w:id="6"/>
     </w:p>
     <w:p>
       <w:pPr>
@@ -4835,8 +5120,13 @@
         <w:tab/>
       </w:r>
       <w:r>
-        <w:t>Views\Shared\_Layoutcshtml</w:t>
-      </w:r>
+        <w:t>Views\Shared\_</w:t>
+      </w:r>
+      <w:proofErr w:type="spellStart"/>
+      <w:r>
+        <w:t>Layoutcshtml</w:t>
+      </w:r>
+      <w:proofErr w:type="spellEnd"/>
     </w:p>
     <w:p>
       <w:pPr>
@@ -4859,7 +5149,7 @@
         <w:adjustRightInd w:val="0"/>
         <w:outlineLvl w:val="1"/>
       </w:pPr>
-      <w:bookmarkStart w:id="6" w:name="_Toc520718700"/>
+      <w:bookmarkStart w:id="7" w:name="_Toc531609539"/>
       <w:r>
         <w:t>Screen</w:t>
       </w:r>
@@ -4869,7 +5159,7 @@
       <w:r>
         <w:t>hot</w:t>
       </w:r>
-      <w:bookmarkEnd w:id="6"/>
+      <w:bookmarkEnd w:id="7"/>
     </w:p>
     <w:p>
       <w:pPr>
@@ -5239,6 +5529,7 @@
         <w:autoSpaceDN w:val="0"/>
         <w:adjustRightInd w:val="0"/>
         <w:rPr>
+          <w:ins w:id="8" w:author="Huang, Lili" w:date="2018-12-03T13:52:00Z"/>
           <w:b/>
         </w:rPr>
       </w:pPr>
@@ -5304,6 +5595,51 @@
         <w:autoSpaceDN w:val="0"/>
         <w:adjustRightInd w:val="0"/>
         <w:rPr>
+          <w:ins w:id="9" w:author="Huang, Lili" w:date="2018-12-03T13:52:00Z"/>
+          <w:b/>
+        </w:rPr>
+      </w:pPr>
+    </w:p>
+    <w:p>
+      <w:pPr>
+        <w:autoSpaceDE w:val="0"/>
+        <w:autoSpaceDN w:val="0"/>
+        <w:adjustRightInd w:val="0"/>
+        <w:rPr>
+          <w:ins w:id="10" w:author="Huang, Lili" w:date="2018-12-03T13:54:00Z"/>
+          <w:b/>
+        </w:rPr>
+      </w:pPr>
+      <w:ins w:id="11" w:author="Huang, Lili" w:date="2018-12-03T13:52:00Z">
+        <w:r>
+          <w:rPr>
+            <w:b/>
+          </w:rPr>
+          <w:t>Review – Acknowledge Pending Form (editable) – User is the supervisor, and the log is OTA (</w:t>
+        </w:r>
+        <w:proofErr w:type="spellStart"/>
+        <w:r>
+          <w:rPr>
+            <w:b/>
+          </w:rPr>
+          <w:t>OverTurned</w:t>
+        </w:r>
+        <w:proofErr w:type="spellEnd"/>
+        <w:r>
+          <w:rPr>
+            <w:b/>
+          </w:rPr>
+          <w:t xml:space="preserve"> Appeal):</w:t>
+        </w:r>
+      </w:ins>
+    </w:p>
+    <w:p>
+      <w:pPr>
+        <w:autoSpaceDE w:val="0"/>
+        <w:autoSpaceDN w:val="0"/>
+        <w:adjustRightInd w:val="0"/>
+        <w:rPr>
+          <w:ins w:id="12" w:author="Huang, Lili" w:date="2018-12-03T13:54:00Z"/>
           <w:b/>
         </w:rPr>
       </w:pPr>
@@ -5317,18 +5653,62 @@
           <w:b/>
         </w:rPr>
       </w:pPr>
-      <w:r>
-        <w:rPr>
-          <w:b/>
-        </w:rPr>
-        <w:t>Review – Research Pending Form (editable)</w:t>
-      </w:r>
-      <w:r>
-        <w:rPr>
-          <w:b/>
-        </w:rPr>
-        <w:t xml:space="preserve"> – Coaching not required:</w:t>
-      </w:r>
+      <w:ins w:id="13" w:author="Huang, Lili" w:date="2018-12-03T14:02:00Z">
+        <w:r>
+          <w:rPr>
+            <w:b/>
+            <w:noProof/>
+          </w:rPr>
+          <w:drawing>
+            <wp:inline distT="0" distB="0" distL="0" distR="0">
+              <wp:extent cx="5486400" cy="2552700"/>
+              <wp:effectExtent l="0" t="0" r="0" b="0"/>
+              <wp:docPr id="3" name="Picture 3"/>
+              <wp:cNvGraphicFramePr>
+                <a:graphicFrameLocks xmlns:a="http://schemas.openxmlformats.org/drawingml/2006/main" noChangeAspect="1"/>
+              </wp:cNvGraphicFramePr>
+              <a:graphic xmlns:a="http://schemas.openxmlformats.org/drawingml/2006/main">
+                <a:graphicData uri="http://schemas.openxmlformats.org/drawingml/2006/picture">
+                  <pic:pic xmlns:pic="http://schemas.openxmlformats.org/drawingml/2006/picture">
+                    <pic:nvPicPr>
+                      <pic:cNvPr id="0" name="Picture 1"/>
+                      <pic:cNvPicPr>
+                        <a:picLocks noChangeAspect="1" noChangeArrowheads="1"/>
+                      </pic:cNvPicPr>
+                    </pic:nvPicPr>
+                    <pic:blipFill>
+                      <a:blip r:embed="rId13" cstate="print">
+                        <a:extLst>
+                          <a:ext uri="{28A0092B-C50C-407E-A947-70E740481C1C}">
+                            <a14:useLocalDpi xmlns:a14="http://schemas.microsoft.com/office/drawing/2010/main" val="0"/>
+                          </a:ext>
+                        </a:extLst>
+                      </a:blip>
+                      <a:srcRect/>
+                      <a:stretch>
+                        <a:fillRect/>
+                      </a:stretch>
+                    </pic:blipFill>
+                    <pic:spPr bwMode="auto">
+                      <a:xfrm>
+                        <a:off x="0" y="0"/>
+                        <a:ext cx="5486400" cy="2552700"/>
+                      </a:xfrm>
+                      <a:prstGeom prst="rect">
+                        <a:avLst/>
+                      </a:prstGeom>
+                      <a:noFill/>
+                      <a:ln>
+                        <a:noFill/>
+                      </a:ln>
+                    </pic:spPr>
+                  </pic:pic>
+                </a:graphicData>
+              </a:graphic>
+            </wp:inline>
+          </w:drawing>
+        </w:r>
+      </w:ins>
     </w:p>
     <w:p>
       <w:pPr>
@@ -5339,11 +5719,44 @@
           <w:b/>
         </w:rPr>
       </w:pPr>
+    </w:p>
+    <w:p>
+      <w:pPr>
+        <w:autoSpaceDE w:val="0"/>
+        <w:autoSpaceDN w:val="0"/>
+        <w:adjustRightInd w:val="0"/>
+        <w:rPr>
+          <w:b/>
+        </w:rPr>
+      </w:pPr>
+      <w:r>
+        <w:rPr>
+          <w:b/>
+        </w:rPr>
+        <w:t>Review – Research Pending Form (editable)</w:t>
+      </w:r>
+      <w:r>
+        <w:rPr>
+          <w:b/>
+        </w:rPr>
+        <w:t xml:space="preserve"> – Coaching not required:</w:t>
+      </w:r>
+    </w:p>
+    <w:p>
+      <w:pPr>
+        <w:autoSpaceDE w:val="0"/>
+        <w:autoSpaceDN w:val="0"/>
+        <w:adjustRightInd w:val="0"/>
+        <w:rPr>
+          <w:b/>
+        </w:rPr>
+      </w:pPr>
       <w:r>
         <w:rPr>
           <w:b/>
           <w:noProof/>
         </w:rPr>
+        <w:lastRenderedPageBreak/>
         <w:drawing>
           <wp:inline distT="0" distB="0" distL="0" distR="0">
             <wp:extent cx="5486400" cy="4015740"/>
@@ -5362,7 +5775,7 @@
                     </pic:cNvPicPr>
                   </pic:nvPicPr>
                   <pic:blipFill>
-                    <a:blip r:embed="rId13">
+                    <a:blip r:embed="rId14">
                       <a:extLst>
                         <a:ext uri="{28A0092B-C50C-407E-A947-70E740481C1C}">
                           <a14:useLocalDpi xmlns:a14="http://schemas.microsoft.com/office/drawing/2010/main" val="0"/>
@@ -5444,7 +5857,6 @@
           <w:b/>
           <w:noProof/>
         </w:rPr>
-        <w:lastRenderedPageBreak/>
         <w:drawing>
           <wp:inline distT="0" distB="0" distL="0" distR="0">
             <wp:extent cx="5486400" cy="3710940"/>
@@ -5463,7 +5875,7 @@
                     </pic:cNvPicPr>
                   </pic:nvPicPr>
                   <pic:blipFill>
-                    <a:blip r:embed="rId14">
+                    <a:blip r:embed="rId15">
                       <a:extLst>
                         <a:ext uri="{28A0092B-C50C-407E-A947-70E740481C1C}">
                           <a14:useLocalDpi xmlns:a14="http://schemas.microsoft.com/office/drawing/2010/main" val="0"/>
@@ -5565,7 +5977,7 @@
                     </pic:cNvPicPr>
                   </pic:nvPicPr>
                   <pic:blipFill>
-                    <a:blip r:embed="rId15">
+                    <a:blip r:embed="rId16">
                       <a:extLst>
                         <a:ext uri="{28A0092B-C50C-407E-A947-70E740481C1C}">
                           <a14:useLocalDpi xmlns:a14="http://schemas.microsoft.com/office/drawing/2010/main" val="0"/>
@@ -5656,7 +6068,7 @@
                     </pic:cNvPicPr>
                   </pic:nvPicPr>
                   <pic:blipFill>
-                    <a:blip r:embed="rId16">
+                    <a:blip r:embed="rId17">
                       <a:extLst>
                         <a:ext uri="{28A0092B-C50C-407E-A947-70E740481C1C}">
                           <a14:useLocalDpi xmlns:a14="http://schemas.microsoft.com/office/drawing/2010/main" val="0"/>
@@ -5762,7 +6174,7 @@
                     </pic:cNvPicPr>
                   </pic:nvPicPr>
                   <pic:blipFill>
-                    <a:blip r:embed="rId17">
+                    <a:blip r:embed="rId18">
                       <a:extLst>
                         <a:ext uri="{28A0092B-C50C-407E-A947-70E740481C1C}">
                           <a14:useLocalDpi xmlns:a14="http://schemas.microsoft.com/office/drawing/2010/main" val="0"/>
@@ -5852,7 +6264,7 @@
                     </pic:cNvPicPr>
                   </pic:nvPicPr>
                   <pic:blipFill>
-                    <a:blip r:embed="rId18">
+                    <a:blip r:embed="rId19">
                       <a:extLst>
                         <a:ext uri="{28A0092B-C50C-407E-A947-70E740481C1C}">
                           <a14:useLocalDpi xmlns:a14="http://schemas.microsoft.com/office/drawing/2010/main" val="0"/>
@@ -5949,7 +6361,7 @@
                     </pic:cNvPicPr>
                   </pic:nvPicPr>
                   <pic:blipFill>
-                    <a:blip r:embed="rId19">
+                    <a:blip r:embed="rId20">
                       <a:extLst>
                         <a:ext uri="{28A0092B-C50C-407E-A947-70E740481C1C}">
                           <a14:useLocalDpi xmlns:a14="http://schemas.microsoft.com/office/drawing/2010/main" val="0"/>
@@ -6010,11 +6422,11 @@
         <w:adjustRightInd w:val="0"/>
         <w:outlineLvl w:val="1"/>
       </w:pPr>
-      <w:bookmarkStart w:id="7" w:name="_Toc520718701"/>
+      <w:bookmarkStart w:id="14" w:name="_Toc531609540"/>
       <w:r>
         <w:t>Web Page Invoked Events</w:t>
       </w:r>
-      <w:bookmarkEnd w:id="7"/>
+      <w:bookmarkEnd w:id="14"/>
     </w:p>
     <w:tbl>
       <w:tblPr>
@@ -6183,14 +6595,14 @@
         <w:adjustRightInd w:val="0"/>
         <w:outlineLvl w:val="1"/>
       </w:pPr>
-      <w:bookmarkStart w:id="8" w:name="_Toc520718702"/>
+      <w:bookmarkStart w:id="15" w:name="_Toc531609541"/>
       <w:r>
         <w:t>Web Page</w:t>
       </w:r>
       <w:r>
         <w:t xml:space="preserve"> Fields</w:t>
       </w:r>
-      <w:bookmarkEnd w:id="8"/>
+      <w:bookmarkEnd w:id="15"/>
       <w:r>
         <w:t xml:space="preserve"> </w:t>
       </w:r>
@@ -6349,7 +6761,14 @@
               <w:rPr>
                 <w:b/>
               </w:rPr>
-              <w:t xml:space="preserve"> - _Coaching</w:t>
+              <w:t xml:space="preserve"> - _</w:t>
+            </w:r>
+            <w:proofErr w:type="spellStart"/>
+            <w:r>
+              <w:rPr>
+                <w:b/>
+              </w:rPr>
+              <w:t>Coaching</w:t>
             </w:r>
             <w:r>
               <w:rPr>
@@ -6363,6 +6782,7 @@
               </w:rPr>
               <w:t>Info.cshtml</w:t>
             </w:r>
+            <w:proofErr w:type="spellEnd"/>
             <w:r>
               <w:rPr>
                 <w:b/>
@@ -6506,9 +6926,11 @@
               <w:pStyle w:val="NormalTableText"/>
               <w:jc w:val="center"/>
             </w:pPr>
+            <w:proofErr w:type="spellStart"/>
             <w:r>
               <w:t>Coaching_Log</w:t>
             </w:r>
+            <w:proofErr w:type="spellEnd"/>
           </w:p>
         </w:tc>
         <w:tc>
@@ -6662,9 +7084,11 @@
               <w:pStyle w:val="NormalTableText"/>
               <w:jc w:val="center"/>
             </w:pPr>
+            <w:proofErr w:type="spellStart"/>
             <w:r>
               <w:t>Coaching_Log</w:t>
             </w:r>
+            <w:proofErr w:type="spellEnd"/>
           </w:p>
         </w:tc>
         <w:tc>
@@ -6818,9 +7242,11 @@
               <w:pStyle w:val="NormalTableText"/>
               <w:jc w:val="center"/>
             </w:pPr>
+            <w:proofErr w:type="spellStart"/>
             <w:r>
               <w:t>Coaching_Log</w:t>
             </w:r>
+            <w:proofErr w:type="spellEnd"/>
           </w:p>
         </w:tc>
         <w:tc>
@@ -6974,9 +7400,11 @@
               <w:pStyle w:val="NormalTableText"/>
               <w:jc w:val="center"/>
             </w:pPr>
+            <w:proofErr w:type="spellStart"/>
             <w:r>
               <w:t>Coaching_Log</w:t>
             </w:r>
+            <w:proofErr w:type="spellEnd"/>
           </w:p>
         </w:tc>
         <w:tc>
@@ -7133,9 +7561,11 @@
               <w:pStyle w:val="NormalTableText"/>
               <w:jc w:val="center"/>
             </w:pPr>
+            <w:proofErr w:type="spellStart"/>
             <w:r>
               <w:t>Coaching_Log</w:t>
             </w:r>
+            <w:proofErr w:type="spellEnd"/>
           </w:p>
         </w:tc>
         <w:tc>
@@ -7292,9 +7722,11 @@
               <w:pStyle w:val="NormalTableText"/>
               <w:jc w:val="center"/>
             </w:pPr>
+            <w:proofErr w:type="spellStart"/>
             <w:r>
               <w:t>Coaching_Log</w:t>
             </w:r>
+            <w:proofErr w:type="spellEnd"/>
           </w:p>
         </w:tc>
         <w:tc>
@@ -7448,9 +7880,11 @@
               <w:pStyle w:val="NormalTableText"/>
               <w:jc w:val="center"/>
             </w:pPr>
+            <w:proofErr w:type="spellStart"/>
             <w:r>
               <w:t>Coaching_Log</w:t>
             </w:r>
+            <w:proofErr w:type="spellEnd"/>
           </w:p>
         </w:tc>
         <w:tc>
@@ -7607,18 +8041,22 @@
               <w:pStyle w:val="NormalTableText"/>
               <w:jc w:val="center"/>
             </w:pPr>
+            <w:proofErr w:type="spellStart"/>
             <w:r>
               <w:t>Coaching_Log</w:t>
             </w:r>
-          </w:p>
-          <w:p>
-            <w:pPr>
-              <w:pStyle w:val="NormalTableText"/>
-              <w:jc w:val="center"/>
-            </w:pPr>
+            <w:proofErr w:type="spellEnd"/>
+          </w:p>
+          <w:p>
+            <w:pPr>
+              <w:pStyle w:val="NormalTableText"/>
+              <w:jc w:val="center"/>
+            </w:pPr>
+            <w:proofErr w:type="spellStart"/>
             <w:r>
               <w:t>Dim_Site</w:t>
             </w:r>
+            <w:proofErr w:type="spellEnd"/>
           </w:p>
         </w:tc>
         <w:tc>
@@ -7676,8 +8114,13 @@
             <w:pPr>
               <w:pStyle w:val="NormalTableText"/>
             </w:pPr>
-            <w:r>
-              <w:t>Verint ID:</w:t>
+            <w:proofErr w:type="spellStart"/>
+            <w:r>
+              <w:t>Verint</w:t>
+            </w:r>
+            <w:proofErr w:type="spellEnd"/>
+            <w:r>
+              <w:t xml:space="preserve"> ID:</w:t>
             </w:r>
           </w:p>
         </w:tc>
@@ -7716,8 +8159,13 @@
               <w:jc w:val="center"/>
             </w:pPr>
             <w:r>
-              <w:t>Display if from verint</w:t>
-            </w:r>
+              <w:t xml:space="preserve">Display if from </w:t>
+            </w:r>
+            <w:proofErr w:type="spellStart"/>
+            <w:r>
+              <w:t>verint</w:t>
+            </w:r>
+            <w:proofErr w:type="spellEnd"/>
           </w:p>
         </w:tc>
       </w:tr>
@@ -7775,9 +8223,11 @@
               <w:pStyle w:val="NormalTableText"/>
               <w:jc w:val="center"/>
             </w:pPr>
+            <w:proofErr w:type="spellStart"/>
             <w:r>
               <w:t>Coaching_Log</w:t>
             </w:r>
+            <w:proofErr w:type="spellEnd"/>
           </w:p>
         </w:tc>
         <w:tc>
@@ -7929,9 +8379,11 @@
               <w:pStyle w:val="NormalTableText"/>
               <w:jc w:val="center"/>
             </w:pPr>
+            <w:proofErr w:type="spellStart"/>
             <w:r>
               <w:t>Coaching_Log</w:t>
             </w:r>
+            <w:proofErr w:type="spellEnd"/>
           </w:p>
         </w:tc>
         <w:tc>
@@ -8009,9 +8461,11 @@
               <w:pStyle w:val="NormalTableText"/>
               <w:jc w:val="center"/>
             </w:pPr>
+            <w:proofErr w:type="spellStart"/>
             <w:r>
               <w:t>Coaching_Log</w:t>
             </w:r>
+            <w:proofErr w:type="spellEnd"/>
           </w:p>
         </w:tc>
         <w:tc>
@@ -8086,9 +8540,11 @@
               <w:pStyle w:val="NormalTableText"/>
               <w:jc w:val="center"/>
             </w:pPr>
+            <w:proofErr w:type="spellStart"/>
             <w:r>
               <w:t>Coaching_Log</w:t>
             </w:r>
+            <w:proofErr w:type="spellEnd"/>
           </w:p>
         </w:tc>
         <w:tc>
@@ -8146,8 +8602,13 @@
             <w:pPr>
               <w:pStyle w:val="NormalTableText"/>
             </w:pPr>
-            <w:r>
-              <w:t>Avoke ID:</w:t>
+            <w:proofErr w:type="spellStart"/>
+            <w:r>
+              <w:t>Avoke</w:t>
+            </w:r>
+            <w:proofErr w:type="spellEnd"/>
+            <w:r>
+              <w:t xml:space="preserve"> ID:</w:t>
             </w:r>
           </w:p>
         </w:tc>
@@ -8245,9 +8706,11 @@
               <w:pStyle w:val="NormalTableText"/>
               <w:jc w:val="center"/>
             </w:pPr>
+            <w:proofErr w:type="spellStart"/>
             <w:r>
               <w:t>Coaching_Log</w:t>
             </w:r>
+            <w:proofErr w:type="spellEnd"/>
           </w:p>
         </w:tc>
         <w:tc>
@@ -8404,9 +8867,11 @@
               <w:pStyle w:val="NormalTableText"/>
               <w:jc w:val="center"/>
             </w:pPr>
+            <w:proofErr w:type="spellStart"/>
             <w:r>
               <w:t>Coaching_Log</w:t>
             </w:r>
+            <w:proofErr w:type="spellEnd"/>
           </w:p>
         </w:tc>
         <w:tc>
@@ -8465,7 +8930,15 @@
               <w:pStyle w:val="NormalTableText"/>
             </w:pPr>
             <w:r>
-              <w:t>Universal CallID:</w:t>
+              <w:t xml:space="preserve">Universal </w:t>
+            </w:r>
+            <w:proofErr w:type="spellStart"/>
+            <w:r>
+              <w:t>CallID</w:t>
+            </w:r>
+            <w:proofErr w:type="spellEnd"/>
+            <w:r>
+              <w:t>:</w:t>
             </w:r>
           </w:p>
         </w:tc>
@@ -8563,9 +9036,11 @@
               <w:pStyle w:val="NormalTableText"/>
               <w:jc w:val="center"/>
             </w:pPr>
+            <w:proofErr w:type="spellStart"/>
             <w:r>
               <w:t>Coaching_Log</w:t>
             </w:r>
+            <w:proofErr w:type="spellEnd"/>
           </w:p>
         </w:tc>
         <w:tc>
@@ -8719,9 +9194,11 @@
               <w:pStyle w:val="NormalTableText"/>
               <w:jc w:val="center"/>
             </w:pPr>
+            <w:proofErr w:type="spellStart"/>
             <w:r>
               <w:t>Coaching_Log</w:t>
             </w:r>
+            <w:proofErr w:type="spellEnd"/>
           </w:p>
         </w:tc>
         <w:tc>
@@ -8876,9 +9353,11 @@
               <w:pStyle w:val="NormalTableText"/>
               <w:jc w:val="center"/>
             </w:pPr>
+            <w:proofErr w:type="spellStart"/>
             <w:r>
               <w:t>Coaching_Log</w:t>
             </w:r>
+            <w:proofErr w:type="spellEnd"/>
           </w:p>
         </w:tc>
         <w:tc>
@@ -9032,9 +9511,11 @@
               <w:pStyle w:val="NormalTableText"/>
               <w:jc w:val="center"/>
             </w:pPr>
+            <w:proofErr w:type="spellStart"/>
             <w:r>
               <w:t>Coaching_Log</w:t>
             </w:r>
+            <w:proofErr w:type="spellEnd"/>
           </w:p>
         </w:tc>
         <w:tc>
@@ -9188,9 +9669,11 @@
               <w:pStyle w:val="NormalTableText"/>
               <w:jc w:val="center"/>
             </w:pPr>
+            <w:proofErr w:type="spellStart"/>
             <w:r>
               <w:t>Coaching_Log</w:t>
             </w:r>
+            <w:proofErr w:type="spellEnd"/>
           </w:p>
         </w:tc>
         <w:tc>
@@ -9344,9 +9827,11 @@
               <w:pStyle w:val="NormalTableText"/>
               <w:jc w:val="center"/>
             </w:pPr>
+            <w:proofErr w:type="spellStart"/>
             <w:r>
               <w:t>Coaching_Log</w:t>
             </w:r>
+            <w:proofErr w:type="spellEnd"/>
           </w:p>
         </w:tc>
         <w:tc>
@@ -9500,9 +9985,11 @@
               <w:pStyle w:val="NormalTableText"/>
               <w:jc w:val="center"/>
             </w:pPr>
+            <w:proofErr w:type="spellStart"/>
             <w:r>
               <w:t>Coaching_Log</w:t>
             </w:r>
+            <w:proofErr w:type="spellEnd"/>
           </w:p>
         </w:tc>
         <w:tc>
@@ -9817,7 +10304,15 @@
               <w:pStyle w:val="NormalTableText"/>
             </w:pPr>
             <w:r>
-              <w:t xml:space="preserve">Please do NOT include PII or PHI in the log entery. </w:t>
+              <w:t xml:space="preserve">Please do NOT include PII or PHI in the log </w:t>
+            </w:r>
+            <w:proofErr w:type="spellStart"/>
+            <w:r>
+              <w:t>entery</w:t>
+            </w:r>
+            <w:proofErr w:type="spellEnd"/>
+            <w:r>
+              <w:t xml:space="preserve">. </w:t>
             </w:r>
           </w:p>
         </w:tc>
@@ -10005,9 +10500,11 @@
               <w:pStyle w:val="NormalTableText"/>
               <w:jc w:val="center"/>
             </w:pPr>
+            <w:proofErr w:type="spellStart"/>
             <w:r>
               <w:t>Coaching_Log</w:t>
             </w:r>
+            <w:proofErr w:type="spellEnd"/>
           </w:p>
         </w:tc>
         <w:tc>
@@ -10164,9 +10661,11 @@
               <w:pStyle w:val="NormalTableText"/>
               <w:jc w:val="center"/>
             </w:pPr>
+            <w:proofErr w:type="spellStart"/>
             <w:r>
               <w:t>Coaching_Log</w:t>
             </w:r>
+            <w:proofErr w:type="spellEnd"/>
           </w:p>
         </w:tc>
         <w:tc>
@@ -10323,9 +10822,11 @@
               <w:pStyle w:val="NormalTableText"/>
               <w:jc w:val="center"/>
             </w:pPr>
+            <w:proofErr w:type="spellStart"/>
             <w:r>
               <w:t>Coaching_Log</w:t>
             </w:r>
+            <w:proofErr w:type="spellEnd"/>
           </w:p>
         </w:tc>
         <w:tc>
@@ -10482,9 +10983,11 @@
               <w:pStyle w:val="NormalTableText"/>
               <w:jc w:val="center"/>
             </w:pPr>
+            <w:proofErr w:type="spellStart"/>
             <w:r>
               <w:t>Coaching_Log</w:t>
             </w:r>
+            <w:proofErr w:type="spellEnd"/>
           </w:p>
         </w:tc>
         <w:tc>
@@ -10607,9 +11110,11 @@
             <w:pPr>
               <w:pStyle w:val="NormalTableText"/>
             </w:pPr>
+            <w:proofErr w:type="spellStart"/>
             <w:r>
               <w:t>LogId</w:t>
             </w:r>
+            <w:proofErr w:type="spellEnd"/>
           </w:p>
         </w:tc>
         <w:tc>
@@ -10685,9 +11190,11 @@
             <w:pPr>
               <w:pStyle w:val="NormalTableText"/>
             </w:pPr>
+            <w:proofErr w:type="spellStart"/>
             <w:r>
               <w:t>IsAcknowledgeForm</w:t>
             </w:r>
+            <w:proofErr w:type="spellEnd"/>
           </w:p>
         </w:tc>
         <w:tc>
@@ -10808,6 +11315,19 @@
             <w:r>
               <w:t>reinforcement</w:t>
             </w:r>
+            <w:ins w:id="16" w:author="Huang, Lili" w:date="2018-12-03T14:04:00Z">
+              <w:r>
+                <w:t xml:space="preserve"> OR OTA (</w:t>
+              </w:r>
+              <w:proofErr w:type="spellStart"/>
+              <w:r>
+                <w:t>OverTurned</w:t>
+              </w:r>
+              <w:proofErr w:type="spellEnd"/>
+              <w:r>
+                <w:t xml:space="preserve"> Appeal)</w:t>
+              </w:r>
+            </w:ins>
           </w:p>
         </w:tc>
       </w:tr>
@@ -10971,6 +11491,9 @@
         </w:tc>
       </w:tr>
       <w:tr>
+        <w:trPr>
+          <w:ins w:id="17" w:author="Huang, Lili" w:date="2018-12-03T14:03:00Z"/>
+        </w:trPr>
         <w:tc>
           <w:tcPr>
             <w:tcW w:w="1152" w:type="dxa"/>
@@ -10985,10 +11508,15 @@
           <w:p>
             <w:pPr>
               <w:jc w:val="center"/>
-            </w:pPr>
-            <w:r>
-              <w:t>Checkbox</w:t>
-            </w:r>
+              <w:rPr>
+                <w:ins w:id="18" w:author="Huang, Lili" w:date="2018-12-03T14:03:00Z"/>
+              </w:rPr>
+            </w:pPr>
+            <w:ins w:id="19" w:author="Huang, Lili" w:date="2018-12-03T14:03:00Z">
+              <w:r>
+                <w:t>Label</w:t>
+              </w:r>
+            </w:ins>
           </w:p>
         </w:tc>
         <w:tc>
@@ -11005,7 +11533,15 @@
           <w:p>
             <w:pPr>
               <w:pStyle w:val="NormalTableText"/>
-            </w:pPr>
+              <w:rPr>
+                <w:ins w:id="20" w:author="Huang, Lili" w:date="2018-12-03T14:03:00Z"/>
+              </w:rPr>
+            </w:pPr>
+            <w:ins w:id="21" w:author="Huang, Lili" w:date="2018-12-03T14:04:00Z">
+              <w:r>
+                <w:t>By checking this box, I indicate that I have reviewed this appeal and have taken the appropriate actions.</w:t>
+              </w:r>
+            </w:ins>
           </w:p>
         </w:tc>
         <w:tc>
@@ -11023,6 +11559,9 @@
             <w:pPr>
               <w:pStyle w:val="NormalTableText"/>
               <w:jc w:val="center"/>
+              <w:rPr>
+                <w:ins w:id="22" w:author="Huang, Lili" w:date="2018-12-03T14:03:00Z"/>
+              </w:rPr>
             </w:pPr>
           </w:p>
         </w:tc>
@@ -11041,10 +11580,33 @@
             <w:pPr>
               <w:pStyle w:val="NormalTableText"/>
               <w:jc w:val="center"/>
-            </w:pPr>
-            <w:r>
-              <w:t>Required</w:t>
-            </w:r>
+              <w:rPr>
+                <w:ins w:id="23" w:author="Huang, Lili" w:date="2018-12-03T14:03:00Z"/>
+              </w:rPr>
+            </w:pPr>
+            <w:ins w:id="24" w:author="Huang, Lili" w:date="2018-12-03T14:04:00Z">
+              <w:r>
+                <w:t>Display if log is OTA (</w:t>
+              </w:r>
+              <w:proofErr w:type="spellStart"/>
+              <w:r>
+                <w:t>OverTurned</w:t>
+              </w:r>
+              <w:proofErr w:type="spellEnd"/>
+              <w:r>
+                <w:t xml:space="preserve"> </w:t>
+              </w:r>
+            </w:ins>
+            <w:ins w:id="25" w:author="Huang, Lili" w:date="2018-12-03T14:05:00Z">
+              <w:r>
+                <w:t>Appeal</w:t>
+              </w:r>
+            </w:ins>
+            <w:ins w:id="26" w:author="Huang, Lili" w:date="2018-12-03T14:04:00Z">
+              <w:r>
+                <w:t>)</w:t>
+              </w:r>
+            </w:ins>
           </w:p>
         </w:tc>
       </w:tr>
@@ -11065,6 +11627,84 @@
               <w:jc w:val="center"/>
             </w:pPr>
             <w:r>
+              <w:t>Checkbox</w:t>
+            </w:r>
+          </w:p>
+        </w:tc>
+        <w:tc>
+          <w:tcPr>
+            <w:tcW w:w="2268" w:type="dxa"/>
+            <w:tcBorders>
+              <w:top w:val="single" w:sz="4" w:space="0" w:color="auto"/>
+              <w:left w:val="single" w:sz="4" w:space="0" w:color="auto"/>
+              <w:bottom w:val="single" w:sz="4" w:space="0" w:color="auto"/>
+              <w:right w:val="single" w:sz="4" w:space="0" w:color="auto"/>
+            </w:tcBorders>
+            <w:shd w:val="clear" w:color="auto" w:fill="FFFFFF" w:themeFill="background1"/>
+          </w:tcPr>
+          <w:p>
+            <w:pPr>
+              <w:pStyle w:val="NormalTableText"/>
+            </w:pPr>
+          </w:p>
+        </w:tc>
+        <w:tc>
+          <w:tcPr>
+            <w:tcW w:w="1800" w:type="dxa"/>
+            <w:tcBorders>
+              <w:top w:val="single" w:sz="4" w:space="0" w:color="auto"/>
+              <w:left w:val="single" w:sz="4" w:space="0" w:color="auto"/>
+              <w:bottom w:val="single" w:sz="4" w:space="0" w:color="auto"/>
+              <w:right w:val="single" w:sz="4" w:space="0" w:color="auto"/>
+            </w:tcBorders>
+            <w:shd w:val="clear" w:color="auto" w:fill="FFFFFF" w:themeFill="background1"/>
+          </w:tcPr>
+          <w:p>
+            <w:pPr>
+              <w:pStyle w:val="NormalTableText"/>
+              <w:jc w:val="center"/>
+            </w:pPr>
+          </w:p>
+        </w:tc>
+        <w:tc>
+          <w:tcPr>
+            <w:tcW w:w="3330" w:type="dxa"/>
+            <w:tcBorders>
+              <w:top w:val="single" w:sz="4" w:space="0" w:color="auto"/>
+              <w:left w:val="single" w:sz="4" w:space="0" w:color="auto"/>
+              <w:bottom w:val="single" w:sz="4" w:space="0" w:color="auto"/>
+              <w:right w:val="single" w:sz="4" w:space="0" w:color="auto"/>
+            </w:tcBorders>
+            <w:shd w:val="clear" w:color="auto" w:fill="FFFFFF" w:themeFill="background1"/>
+          </w:tcPr>
+          <w:p>
+            <w:pPr>
+              <w:pStyle w:val="NormalTableText"/>
+              <w:jc w:val="center"/>
+            </w:pPr>
+            <w:r>
+              <w:t>Required</w:t>
+            </w:r>
+          </w:p>
+        </w:tc>
+      </w:tr>
+      <w:tr>
+        <w:tc>
+          <w:tcPr>
+            <w:tcW w:w="1152" w:type="dxa"/>
+            <w:tcBorders>
+              <w:top w:val="single" w:sz="4" w:space="0" w:color="auto"/>
+              <w:left w:val="single" w:sz="4" w:space="0" w:color="auto"/>
+              <w:bottom w:val="single" w:sz="4" w:space="0" w:color="auto"/>
+              <w:right w:val="single" w:sz="4" w:space="0" w:color="auto"/>
+            </w:tcBorders>
+            <w:shd w:val="clear" w:color="auto" w:fill="FFFFFF" w:themeFill="background1"/>
+          </w:tcPr>
+          <w:p>
+            <w:pPr>
+              <w:jc w:val="center"/>
+            </w:pPr>
+            <w:r>
               <w:t>Label</w:t>
             </w:r>
           </w:p>
@@ -11198,6 +11838,7 @@
               <w:pStyle w:val="NormalTableText"/>
             </w:pPr>
             <w:r>
+              <w:lastRenderedPageBreak/>
               <w:t>ATT Not Updated - SWP notified that Empower is inaccurate</w:t>
             </w:r>
           </w:p>
@@ -11211,11 +11852,7 @@
               <w:pStyle w:val="NormalTableText"/>
             </w:pPr>
             <w:r>
-              <w:t xml:space="preserve">ATT Not Updated and </w:t>
-            </w:r>
-            <w:r>
-              <w:lastRenderedPageBreak/>
-              <w:t>Empower will not be updated</w:t>
+              <w:t>ATT Not Updated and Empower will not be updated</w:t>
             </w:r>
           </w:p>
           <w:p>
@@ -11274,10 +11911,12 @@
               <w:pStyle w:val="NormalTableText"/>
               <w:jc w:val="center"/>
             </w:pPr>
+            <w:proofErr w:type="spellStart"/>
             <w:r>
               <w:lastRenderedPageBreak/>
               <w:t>Reasons_By_ReportCode</w:t>
             </w:r>
+            <w:proofErr w:type="spellEnd"/>
           </w:p>
         </w:tc>
         <w:tc>
@@ -11424,8 +12063,13 @@
               <w:jc w:val="center"/>
             </w:pPr>
             <w:r>
-              <w:t>Input textarea</w:t>
-            </w:r>
+              <w:t xml:space="preserve">Input </w:t>
+            </w:r>
+            <w:proofErr w:type="spellStart"/>
+            <w:r>
+              <w:t>textarea</w:t>
+            </w:r>
+            <w:proofErr w:type="spellEnd"/>
           </w:p>
         </w:tc>
         <w:tc>
@@ -11478,6 +12122,232 @@
             <w:pPr>
               <w:pStyle w:val="NormalTableText"/>
               <w:jc w:val="center"/>
+            </w:pPr>
+          </w:p>
+        </w:tc>
+      </w:tr>
+      <w:tr>
+        <w:trPr>
+          <w:ins w:id="27" w:author="Huang, Lili" w:date="2018-12-03T14:06:00Z"/>
+        </w:trPr>
+        <w:tc>
+          <w:tcPr>
+            <w:tcW w:w="1152" w:type="dxa"/>
+            <w:tcBorders>
+              <w:top w:val="single" w:sz="4" w:space="0" w:color="auto"/>
+              <w:left w:val="single" w:sz="4" w:space="0" w:color="auto"/>
+              <w:bottom w:val="single" w:sz="4" w:space="0" w:color="auto"/>
+              <w:right w:val="single" w:sz="4" w:space="0" w:color="auto"/>
+            </w:tcBorders>
+            <w:shd w:val="clear" w:color="auto" w:fill="FFFFFF" w:themeFill="background1"/>
+          </w:tcPr>
+          <w:p>
+            <w:pPr>
+              <w:jc w:val="center"/>
+              <w:rPr>
+                <w:ins w:id="28" w:author="Huang, Lili" w:date="2018-12-03T14:06:00Z"/>
+              </w:rPr>
+            </w:pPr>
+            <w:ins w:id="29" w:author="Huang, Lili" w:date="2018-12-03T14:06:00Z">
+              <w:r>
+                <w:t>Label</w:t>
+              </w:r>
+            </w:ins>
+          </w:p>
+        </w:tc>
+        <w:tc>
+          <w:tcPr>
+            <w:tcW w:w="2268" w:type="dxa"/>
+            <w:tcBorders>
+              <w:top w:val="single" w:sz="4" w:space="0" w:color="auto"/>
+              <w:left w:val="single" w:sz="4" w:space="0" w:color="auto"/>
+              <w:bottom w:val="single" w:sz="4" w:space="0" w:color="auto"/>
+              <w:right w:val="single" w:sz="4" w:space="0" w:color="auto"/>
+            </w:tcBorders>
+            <w:shd w:val="clear" w:color="auto" w:fill="FFFFFF" w:themeFill="background1"/>
+          </w:tcPr>
+          <w:p>
+            <w:pPr>
+              <w:pStyle w:val="NormalTableText"/>
+              <w:rPr>
+                <w:ins w:id="30" w:author="Huang, Lili" w:date="2018-12-03T14:06:00Z"/>
+              </w:rPr>
+            </w:pPr>
+            <w:ins w:id="31" w:author="Huang, Lili" w:date="2018-12-03T14:06:00Z">
+              <w:r>
+                <w:t>Provide the details from the coaching session including action plans developed:</w:t>
+              </w:r>
+            </w:ins>
+          </w:p>
+        </w:tc>
+        <w:tc>
+          <w:tcPr>
+            <w:tcW w:w="1800" w:type="dxa"/>
+            <w:tcBorders>
+              <w:top w:val="single" w:sz="4" w:space="0" w:color="auto"/>
+              <w:left w:val="single" w:sz="4" w:space="0" w:color="auto"/>
+              <w:bottom w:val="single" w:sz="4" w:space="0" w:color="auto"/>
+              <w:right w:val="single" w:sz="4" w:space="0" w:color="auto"/>
+            </w:tcBorders>
+            <w:shd w:val="clear" w:color="auto" w:fill="FFFFFF" w:themeFill="background1"/>
+          </w:tcPr>
+          <w:p>
+            <w:pPr>
+              <w:pStyle w:val="NormalTableText"/>
+              <w:jc w:val="center"/>
+              <w:rPr>
+                <w:ins w:id="32" w:author="Huang, Lili" w:date="2018-12-03T14:06:00Z"/>
+              </w:rPr>
+            </w:pPr>
+          </w:p>
+        </w:tc>
+        <w:tc>
+          <w:tcPr>
+            <w:tcW w:w="3330" w:type="dxa"/>
+            <w:vMerge w:val="restart"/>
+            <w:tcBorders>
+              <w:left w:val="single" w:sz="4" w:space="0" w:color="auto"/>
+              <w:right w:val="single" w:sz="4" w:space="0" w:color="auto"/>
+            </w:tcBorders>
+            <w:shd w:val="clear" w:color="auto" w:fill="FFFFFF" w:themeFill="background1"/>
+          </w:tcPr>
+          <w:p>
+            <w:pPr>
+              <w:pStyle w:val="NormalTableText"/>
+              <w:jc w:val="center"/>
+              <w:rPr>
+                <w:ins w:id="33" w:author="Huang, Lili" w:date="2018-12-03T14:06:00Z"/>
+              </w:rPr>
+            </w:pPr>
+            <w:ins w:id="34" w:author="Huang, Lili" w:date="2018-12-03T14:06:00Z">
+              <w:r>
+                <w:t xml:space="preserve">Display if OTA </w:t>
+              </w:r>
+            </w:ins>
+            <w:ins w:id="35" w:author="Huang, Lili" w:date="2018-12-03T14:07:00Z">
+              <w:r>
+                <w:t>(</w:t>
+              </w:r>
+              <w:proofErr w:type="spellStart"/>
+              <w:r>
+                <w:t>OverTurned</w:t>
+              </w:r>
+              <w:proofErr w:type="spellEnd"/>
+              <w:r>
+                <w:t xml:space="preserve"> Appeal) </w:t>
+              </w:r>
+            </w:ins>
+            <w:ins w:id="36" w:author="Huang, Lili" w:date="2018-12-03T14:06:00Z">
+              <w:r>
+                <w:t>log</w:t>
+              </w:r>
+            </w:ins>
+            <w:ins w:id="37" w:author="Huang, Lili" w:date="2018-12-03T14:07:00Z">
+              <w:r>
+                <w:t>.</w:t>
+              </w:r>
+            </w:ins>
+            <w:ins w:id="38" w:author="Huang, Lili" w:date="2018-12-03T14:06:00Z">
+              <w:r>
+                <w:t xml:space="preserve"> </w:t>
+              </w:r>
+            </w:ins>
+          </w:p>
+        </w:tc>
+      </w:tr>
+      <w:tr>
+        <w:trPr>
+          <w:ins w:id="39" w:author="Huang, Lili" w:date="2018-12-03T14:06:00Z"/>
+        </w:trPr>
+        <w:tc>
+          <w:tcPr>
+            <w:tcW w:w="1152" w:type="dxa"/>
+            <w:tcBorders>
+              <w:top w:val="single" w:sz="4" w:space="0" w:color="auto"/>
+              <w:left w:val="single" w:sz="4" w:space="0" w:color="auto"/>
+              <w:bottom w:val="single" w:sz="4" w:space="0" w:color="auto"/>
+              <w:right w:val="single" w:sz="4" w:space="0" w:color="auto"/>
+            </w:tcBorders>
+            <w:shd w:val="clear" w:color="auto" w:fill="FFFFFF" w:themeFill="background1"/>
+          </w:tcPr>
+          <w:p>
+            <w:pPr>
+              <w:jc w:val="center"/>
+              <w:rPr>
+                <w:ins w:id="40" w:author="Huang, Lili" w:date="2018-12-03T14:06:00Z"/>
+              </w:rPr>
+            </w:pPr>
+            <w:ins w:id="41" w:author="Huang, Lili" w:date="2018-12-03T14:06:00Z">
+              <w:r>
+                <w:t xml:space="preserve">Input </w:t>
+              </w:r>
+              <w:proofErr w:type="spellStart"/>
+              <w:r>
+                <w:t>textarea</w:t>
+              </w:r>
+              <w:proofErr w:type="spellEnd"/>
+            </w:ins>
+          </w:p>
+        </w:tc>
+        <w:tc>
+          <w:tcPr>
+            <w:tcW w:w="2268" w:type="dxa"/>
+            <w:tcBorders>
+              <w:top w:val="single" w:sz="4" w:space="0" w:color="auto"/>
+              <w:left w:val="single" w:sz="4" w:space="0" w:color="auto"/>
+              <w:bottom w:val="single" w:sz="4" w:space="0" w:color="auto"/>
+              <w:right w:val="single" w:sz="4" w:space="0" w:color="auto"/>
+            </w:tcBorders>
+            <w:shd w:val="clear" w:color="auto" w:fill="FFFFFF" w:themeFill="background1"/>
+          </w:tcPr>
+          <w:p>
+            <w:pPr>
+              <w:pStyle w:val="NormalTableText"/>
+              <w:rPr>
+                <w:ins w:id="42" w:author="Huang, Lili" w:date="2018-12-03T14:06:00Z"/>
+              </w:rPr>
+            </w:pPr>
+          </w:p>
+        </w:tc>
+        <w:tc>
+          <w:tcPr>
+            <w:tcW w:w="1800" w:type="dxa"/>
+            <w:tcBorders>
+              <w:top w:val="single" w:sz="4" w:space="0" w:color="auto"/>
+              <w:left w:val="single" w:sz="4" w:space="0" w:color="auto"/>
+              <w:bottom w:val="single" w:sz="4" w:space="0" w:color="auto"/>
+              <w:right w:val="single" w:sz="4" w:space="0" w:color="auto"/>
+            </w:tcBorders>
+            <w:shd w:val="clear" w:color="auto" w:fill="FFFFFF" w:themeFill="background1"/>
+          </w:tcPr>
+          <w:p>
+            <w:pPr>
+              <w:pStyle w:val="NormalTableText"/>
+              <w:jc w:val="center"/>
+              <w:rPr>
+                <w:ins w:id="43" w:author="Huang, Lili" w:date="2018-12-03T14:06:00Z"/>
+              </w:rPr>
+            </w:pPr>
+          </w:p>
+        </w:tc>
+        <w:tc>
+          <w:tcPr>
+            <w:tcW w:w="3330" w:type="dxa"/>
+            <w:vMerge/>
+            <w:tcBorders>
+              <w:left w:val="single" w:sz="4" w:space="0" w:color="auto"/>
+              <w:bottom w:val="single" w:sz="4" w:space="0" w:color="auto"/>
+              <w:right w:val="single" w:sz="4" w:space="0" w:color="auto"/>
+            </w:tcBorders>
+            <w:shd w:val="clear" w:color="auto" w:fill="FFFFFF" w:themeFill="background1"/>
+          </w:tcPr>
+          <w:p>
+            <w:pPr>
+              <w:pStyle w:val="NormalTableText"/>
+              <w:jc w:val="center"/>
+              <w:rPr>
+                <w:ins w:id="44" w:author="Huang, Lili" w:date="2018-12-03T14:06:00Z"/>
+              </w:rPr>
             </w:pPr>
           </w:p>
         </w:tc>
@@ -11978,9 +12848,11 @@
             <w:pPr>
               <w:pStyle w:val="NormalTableText"/>
             </w:pPr>
+            <w:proofErr w:type="spellStart"/>
             <w:r>
               <w:t>LogId</w:t>
             </w:r>
+            <w:proofErr w:type="spellEnd"/>
           </w:p>
         </w:tc>
         <w:tc>
@@ -12056,9 +12928,11 @@
             <w:pPr>
               <w:pStyle w:val="NormalTableText"/>
             </w:pPr>
+            <w:proofErr w:type="spellStart"/>
             <w:r>
               <w:t>FormName</w:t>
             </w:r>
+            <w:proofErr w:type="spellEnd"/>
           </w:p>
         </w:tc>
         <w:tc>
@@ -12134,9 +13008,11 @@
             <w:pPr>
               <w:pStyle w:val="NormalTableText"/>
             </w:pPr>
+            <w:proofErr w:type="spellStart"/>
             <w:r>
               <w:t>ModuleName</w:t>
             </w:r>
+            <w:proofErr w:type="spellEnd"/>
           </w:p>
         </w:tc>
         <w:tc>
@@ -12212,9 +13088,11 @@
             <w:pPr>
               <w:pStyle w:val="NormalTableText"/>
             </w:pPr>
+            <w:proofErr w:type="spellStart"/>
             <w:r>
               <w:t>StatusId</w:t>
             </w:r>
+            <w:proofErr w:type="spellEnd"/>
           </w:p>
         </w:tc>
         <w:tc>
@@ -12290,9 +13168,11 @@
             <w:pPr>
               <w:pStyle w:val="NormalTableText"/>
             </w:pPr>
+            <w:proofErr w:type="spellStart"/>
             <w:r>
               <w:t>SupervisorEmail</w:t>
             </w:r>
+            <w:proofErr w:type="spellEnd"/>
           </w:p>
         </w:tc>
         <w:tc>
@@ -12368,9 +13248,11 @@
             <w:pPr>
               <w:pStyle w:val="NormalTableText"/>
             </w:pPr>
+            <w:proofErr w:type="spellStart"/>
             <w:r>
               <w:t>ManagerEmail</w:t>
             </w:r>
+            <w:proofErr w:type="spellEnd"/>
           </w:p>
         </w:tc>
         <w:tc>
@@ -12446,9 +13328,11 @@
             <w:pPr>
               <w:pStyle w:val="NormalTableText"/>
             </w:pPr>
+            <w:proofErr w:type="spellStart"/>
             <w:r>
               <w:t>SupervisorEmpId</w:t>
             </w:r>
+            <w:proofErr w:type="spellEnd"/>
           </w:p>
         </w:tc>
         <w:tc>
@@ -12524,9 +13408,11 @@
             <w:pPr>
               <w:pStyle w:val="NormalTableText"/>
             </w:pPr>
+            <w:proofErr w:type="spellStart"/>
             <w:r>
               <w:t>ManagerEmpId</w:t>
             </w:r>
+            <w:proofErr w:type="spellEnd"/>
           </w:p>
         </w:tc>
         <w:tc>
@@ -12602,9 +13488,11 @@
             <w:pPr>
               <w:pStyle w:val="NormalTableText"/>
             </w:pPr>
+            <w:proofErr w:type="spellStart"/>
             <w:r>
               <w:t>IsRegularPendingForm</w:t>
             </w:r>
+            <w:proofErr w:type="spellEnd"/>
           </w:p>
         </w:tc>
         <w:tc>
@@ -12836,8 +13724,13 @@
             <w:pPr>
               <w:pStyle w:val="NormalTableText"/>
             </w:pPr>
-            <w:r>
-              <w:t>Glyphicon-calendar</w:t>
+            <w:proofErr w:type="spellStart"/>
+            <w:r>
+              <w:t>Glyphicon</w:t>
+            </w:r>
+            <w:proofErr w:type="spellEnd"/>
+            <w:r>
+              <w:t>-calendar</w:t>
             </w:r>
           </w:p>
         </w:tc>
@@ -12973,8 +13866,13 @@
               <w:jc w:val="center"/>
             </w:pPr>
             <w:r>
-              <w:t>Input textarea</w:t>
-            </w:r>
+              <w:t xml:space="preserve">Input </w:t>
+            </w:r>
+            <w:proofErr w:type="spellStart"/>
+            <w:r>
+              <w:t>textarea</w:t>
+            </w:r>
+            <w:proofErr w:type="spellEnd"/>
           </w:p>
         </w:tc>
         <w:tc>
@@ -13080,7 +13978,11 @@
               <w:pStyle w:val="NormalTableText"/>
             </w:pPr>
             <w:r>
-              <w:t>Provide as much detail as possible.</w:t>
+              <w:t xml:space="preserve">Provide as much detail as </w:t>
+            </w:r>
+            <w:r>
+              <w:lastRenderedPageBreak/>
+              <w:t>possible.</w:t>
             </w:r>
           </w:p>
         </w:tc>
@@ -13425,9 +14327,11 @@
             <w:pPr>
               <w:pStyle w:val="NormalTableText"/>
             </w:pPr>
+            <w:proofErr w:type="spellStart"/>
             <w:r>
               <w:t>IsResearchPendingForm</w:t>
             </w:r>
+            <w:proofErr w:type="spellEnd"/>
           </w:p>
         </w:tc>
         <w:tc>
@@ -13503,9 +14407,11 @@
             <w:pPr>
               <w:pStyle w:val="NormalTableText"/>
             </w:pPr>
+            <w:proofErr w:type="spellStart"/>
             <w:r>
               <w:t>LogId</w:t>
             </w:r>
+            <w:proofErr w:type="spellEnd"/>
           </w:p>
         </w:tc>
         <w:tc>
@@ -13582,11 +14488,15 @@
               <w:pStyle w:val="NormalTableText"/>
             </w:pPr>
             <w:r>
-              <w:t xml:space="preserve">You are receiving this eCL record because an Employee on your team </w:t>
-            </w:r>
-            <w:r>
-              <w:lastRenderedPageBreak/>
-              <w:t>was identified in an Outlier Management Report (OMR). Please research this item in accordance with the latest</w:t>
+              <w:t xml:space="preserve">You are receiving this </w:t>
+            </w:r>
+            <w:proofErr w:type="spellStart"/>
+            <w:r>
+              <w:t>eCL</w:t>
+            </w:r>
+            <w:proofErr w:type="spellEnd"/>
+            <w:r>
+              <w:t xml:space="preserve"> record because an Employee on your team was identified in an Outlier Management Report (OMR). Please research this item in accordance with the latest</w:t>
             </w:r>
             <w:r>
               <w:tab/>
@@ -13596,7 +14506,21 @@
               <w:rPr>
                 <w:color w:val="0070C0"/>
               </w:rPr>
-              <w:t xml:space="preserve">Contact Center Operations 46.0 Outlier Management Report(OMR): Outlier Research Process SOP </w:t>
+              <w:t xml:space="preserve">Contact Center Operations 46.0 Outlier Management </w:t>
+            </w:r>
+            <w:proofErr w:type="gramStart"/>
+            <w:r>
+              <w:rPr>
+                <w:color w:val="0070C0"/>
+              </w:rPr>
+              <w:t>Report(</w:t>
+            </w:r>
+            <w:proofErr w:type="gramEnd"/>
+            <w:r>
+              <w:rPr>
+                <w:color w:val="0070C0"/>
+              </w:rPr>
+              <w:t xml:space="preserve">OMR): Outlier Research Process SOP </w:t>
             </w:r>
             <w:r>
               <w:t>and provide the details in the record below.";</w:t>
@@ -13652,14 +14576,7 @@
               <w:rPr>
                 <w:color w:val="0070C0"/>
               </w:rPr>
-              <w:t xml:space="preserve">” will </w:t>
-            </w:r>
-            <w:r>
-              <w:rPr>
-                <w:color w:val="0070C0"/>
-              </w:rPr>
-              <w:lastRenderedPageBreak/>
-              <w:t>be the following hyperlink:</w:t>
+              <w:t>” will be the following hyperlink:</w:t>
             </w:r>
           </w:p>
           <w:p>
@@ -14121,8 +15038,13 @@
               <w:jc w:val="center"/>
             </w:pPr>
             <w:r>
-              <w:t>Input textarea</w:t>
-            </w:r>
+              <w:t xml:space="preserve">Input </w:t>
+            </w:r>
+            <w:proofErr w:type="spellStart"/>
+            <w:r>
+              <w:t>textarea</w:t>
+            </w:r>
+            <w:proofErr w:type="spellEnd"/>
             <w:r>
               <w:t>:</w:t>
             </w:r>
@@ -14337,9 +15259,11 @@
               <w:pStyle w:val="NormalTableText"/>
               <w:jc w:val="center"/>
             </w:pPr>
+            <w:proofErr w:type="spellStart"/>
             <w:r>
               <w:t>Reasons_By_ReportCode</w:t>
             </w:r>
+            <w:proofErr w:type="spellEnd"/>
           </w:p>
         </w:tc>
         <w:tc>
@@ -14397,7 +15321,11 @@
               <w:pStyle w:val="NormalTableText"/>
             </w:pPr>
             <w:r>
-              <w:t>Please provide reason/explanation/justification as to why the item was not coachable:</w:t>
+              <w:t xml:space="preserve">Please provide reason/explanation/justification as to why the item </w:t>
+            </w:r>
+            <w:r>
+              <w:lastRenderedPageBreak/>
+              <w:t>was not coachable:</w:t>
             </w:r>
           </w:p>
         </w:tc>
@@ -14454,8 +15382,13 @@
               <w:jc w:val="center"/>
             </w:pPr>
             <w:r>
-              <w:t>Input textarea</w:t>
-            </w:r>
+              <w:t xml:space="preserve">Input </w:t>
+            </w:r>
+            <w:proofErr w:type="spellStart"/>
+            <w:r>
+              <w:t>textarea</w:t>
+            </w:r>
+            <w:proofErr w:type="spellEnd"/>
           </w:p>
         </w:tc>
         <w:tc>
@@ -14625,8 +15558,13 @@
               <w:jc w:val="center"/>
             </w:pPr>
             <w:r>
-              <w:t>Input textarea</w:t>
-            </w:r>
+              <w:t xml:space="preserve">Input </w:t>
+            </w:r>
+            <w:proofErr w:type="spellStart"/>
+            <w:r>
+              <w:t>textarea</w:t>
+            </w:r>
+            <w:proofErr w:type="spellEnd"/>
             <w:r>
               <w:t>:</w:t>
             </w:r>
@@ -14668,8 +15606,13 @@
               <w:jc w:val="center"/>
             </w:pPr>
             <w:r>
-              <w:t>Input textarea</w:t>
-            </w:r>
+              <w:t xml:space="preserve">Input </w:t>
+            </w:r>
+            <w:proofErr w:type="spellStart"/>
+            <w:r>
+              <w:t>textarea</w:t>
+            </w:r>
+            <w:proofErr w:type="spellEnd"/>
           </w:p>
         </w:tc>
         <w:tc>
@@ -14743,7 +15686,6 @@
               <w:jc w:val="center"/>
             </w:pPr>
             <w:r>
-              <w:lastRenderedPageBreak/>
               <w:t>Label</w:t>
             </w:r>
           </w:p>
@@ -15070,9 +16012,11 @@
             <w:pPr>
               <w:pStyle w:val="NormalTableText"/>
             </w:pPr>
+            <w:proofErr w:type="spellStart"/>
             <w:r>
               <w:t>IsCsePendingForm</w:t>
             </w:r>
+            <w:proofErr w:type="spellEnd"/>
           </w:p>
         </w:tc>
         <w:tc>
@@ -15147,9 +16091,11 @@
             <w:pPr>
               <w:pStyle w:val="NormalTableText"/>
             </w:pPr>
+            <w:proofErr w:type="spellStart"/>
             <w:r>
               <w:t>LogId</w:t>
             </w:r>
+            <w:proofErr w:type="spellEnd"/>
           </w:p>
         </w:tc>
         <w:tc>
@@ -15224,9 +16170,11 @@
             <w:pPr>
               <w:pStyle w:val="NormalTableText"/>
             </w:pPr>
+            <w:proofErr w:type="spellStart"/>
             <w:r>
               <w:t>ModuleId</w:t>
             </w:r>
+            <w:proofErr w:type="spellEnd"/>
           </w:p>
         </w:tc>
         <w:tc>
@@ -15302,7 +16250,15 @@
               <w:pStyle w:val="NormalTableText"/>
             </w:pPr>
             <w:r>
-              <w:t>Review the submitted coaching opportunity and determine if it is a confirmed Customer Service Escalation (CSE).  If it is a CSE, setup a meeting with the Employee and Supervisor and report your coaching in the box below.  If it not a CSE, enter notes for the Supervisor to use to coach the Employee.</w:t>
+              <w:t xml:space="preserve">Review the submitted coaching opportunity and determine if it is a confirmed Customer Service Escalation (CSE).  If it is a CSE, setup a meeting with the Employee and Supervisor and report </w:t>
+            </w:r>
+            <w:proofErr w:type="gramStart"/>
+            <w:r>
+              <w:t>your</w:t>
+            </w:r>
+            <w:proofErr w:type="gramEnd"/>
+            <w:r>
+              <w:t xml:space="preserve"> coaching in the box below.  If it not a CSE, enter notes for the Supervisor to use to coach the Employee.</w:t>
             </w:r>
           </w:p>
         </w:tc>
@@ -15759,8 +16715,13 @@
             <w:pPr>
               <w:pStyle w:val="NormalTableText"/>
             </w:pPr>
-            <w:r>
-              <w:t>Glyphicon-calendar</w:t>
+            <w:proofErr w:type="spellStart"/>
+            <w:r>
+              <w:t>Glyphicon</w:t>
+            </w:r>
+            <w:proofErr w:type="spellEnd"/>
+            <w:r>
+              <w:t>-calendar</w:t>
             </w:r>
           </w:p>
         </w:tc>
@@ -15894,8 +16855,13 @@
               <w:jc w:val="center"/>
             </w:pPr>
             <w:r>
-              <w:t>Input textarea</w:t>
-            </w:r>
+              <w:t xml:space="preserve">Input </w:t>
+            </w:r>
+            <w:proofErr w:type="spellStart"/>
+            <w:r>
+              <w:t>textarea</w:t>
+            </w:r>
+            <w:proofErr w:type="spellEnd"/>
           </w:p>
         </w:tc>
         <w:tc>
@@ -15969,6 +16935,7 @@
               <w:jc w:val="center"/>
             </w:pPr>
             <w:r>
+              <w:lastRenderedPageBreak/>
               <w:t>Label</w:t>
             </w:r>
           </w:p>
@@ -16199,8 +17166,13 @@
             <w:pPr>
               <w:pStyle w:val="NormalTableText"/>
             </w:pPr>
-            <w:r>
-              <w:t>Glyphicon-calendar</w:t>
+            <w:proofErr w:type="spellStart"/>
+            <w:r>
+              <w:t>Glyphicon</w:t>
+            </w:r>
+            <w:proofErr w:type="spellEnd"/>
+            <w:r>
+              <w:t>-calendar</w:t>
             </w:r>
           </w:p>
         </w:tc>
@@ -16334,8 +17306,13 @@
               <w:jc w:val="center"/>
             </w:pPr>
             <w:r>
-              <w:t>Input textarea</w:t>
-            </w:r>
+              <w:t xml:space="preserve">Input </w:t>
+            </w:r>
+            <w:proofErr w:type="spellStart"/>
+            <w:r>
+              <w:t>textarea</w:t>
+            </w:r>
+            <w:proofErr w:type="spellEnd"/>
           </w:p>
         </w:tc>
         <w:tc>
@@ -16489,7 +17466,6 @@
               <w:jc w:val="center"/>
             </w:pPr>
             <w:r>
-              <w:lastRenderedPageBreak/>
               <w:t>Label</w:t>
             </w:r>
           </w:p>
@@ -17012,9 +17988,11 @@
               <w:pStyle w:val="NormalTableText"/>
               <w:jc w:val="center"/>
             </w:pPr>
+            <w:proofErr w:type="spellStart"/>
             <w:r>
               <w:t>Coaching_Log</w:t>
             </w:r>
+            <w:proofErr w:type="spellEnd"/>
           </w:p>
         </w:tc>
         <w:tc>
@@ -17171,9 +18149,11 @@
               <w:pStyle w:val="NormalTableText"/>
               <w:jc w:val="center"/>
             </w:pPr>
+            <w:proofErr w:type="spellStart"/>
             <w:r>
               <w:t>Coaching_Log</w:t>
             </w:r>
+            <w:proofErr w:type="spellEnd"/>
           </w:p>
         </w:tc>
         <w:tc>
@@ -17492,9 +18472,11 @@
               <w:pStyle w:val="NormalTableText"/>
               <w:jc w:val="center"/>
             </w:pPr>
+            <w:proofErr w:type="spellStart"/>
             <w:r>
               <w:t>Coaching_Log</w:t>
             </w:r>
+            <w:proofErr w:type="spellEnd"/>
           </w:p>
         </w:tc>
         <w:tc>
@@ -17630,8 +18612,13 @@
             <w:pPr>
               <w:pStyle w:val="NormalTableText"/>
             </w:pPr>
-            <w:r>
-              <w:t xml:space="preserve">Reviewd and acknowledged Quality Monitor on </w:t>
+            <w:proofErr w:type="spellStart"/>
+            <w:r>
+              <w:t>Reviewd</w:t>
+            </w:r>
+            <w:proofErr w:type="spellEnd"/>
+            <w:r>
+              <w:t xml:space="preserve"> and acknowledged Quality Monitor on </w:t>
             </w:r>
           </w:p>
         </w:tc>
@@ -17726,9 +18713,11 @@
               <w:pStyle w:val="NormalTableText"/>
               <w:jc w:val="center"/>
             </w:pPr>
+            <w:proofErr w:type="spellStart"/>
             <w:r>
               <w:t>MgrReviewAutoDate</w:t>
             </w:r>
+            <w:proofErr w:type="spellEnd"/>
           </w:p>
         </w:tc>
         <w:tc>
@@ -17882,9 +18871,11 @@
               <w:pStyle w:val="NormalTableText"/>
               <w:jc w:val="center"/>
             </w:pPr>
+            <w:proofErr w:type="spellStart"/>
             <w:r>
               <w:t>Coaching_Log</w:t>
             </w:r>
+            <w:proofErr w:type="spellEnd"/>
           </w:p>
         </w:tc>
         <w:tc>
@@ -17943,7 +18934,15 @@
               <w:pStyle w:val="NormalTableText"/>
             </w:pPr>
             <w:r>
-              <w:t>Supervisor Reviw Information:</w:t>
+              <w:t xml:space="preserve">Supervisor </w:t>
+            </w:r>
+            <w:proofErr w:type="spellStart"/>
+            <w:r>
+              <w:t>Reviw</w:t>
+            </w:r>
+            <w:proofErr w:type="spellEnd"/>
+            <w:r>
+              <w:t xml:space="preserve"> Information:</w:t>
             </w:r>
           </w:p>
         </w:tc>
@@ -18020,8 +19019,13 @@
             <w:pPr>
               <w:pStyle w:val="NormalTableText"/>
             </w:pPr>
-            <w:r>
-              <w:t xml:space="preserve">Reviewd and acknowledged Quality Monitor on </w:t>
+            <w:proofErr w:type="spellStart"/>
+            <w:r>
+              <w:t>Reviewd</w:t>
+            </w:r>
+            <w:proofErr w:type="spellEnd"/>
+            <w:r>
+              <w:t xml:space="preserve"> and acknowledged Quality Monitor on </w:t>
             </w:r>
           </w:p>
         </w:tc>
@@ -18116,9 +19120,11 @@
               <w:pStyle w:val="NormalTableText"/>
               <w:jc w:val="center"/>
             </w:pPr>
+            <w:proofErr w:type="spellStart"/>
             <w:r>
               <w:t>SupReviewedAutoDate</w:t>
             </w:r>
+            <w:proofErr w:type="spellEnd"/>
           </w:p>
         </w:tc>
         <w:tc>
@@ -18272,9 +19278,11 @@
               <w:pStyle w:val="NormalTableText"/>
               <w:jc w:val="center"/>
             </w:pPr>
+            <w:proofErr w:type="spellStart"/>
             <w:r>
               <w:t>EmployeeName</w:t>
             </w:r>
+            <w:proofErr w:type="spellEnd"/>
           </w:p>
         </w:tc>
         <w:tc>
@@ -18333,7 +19341,11 @@
               <w:pStyle w:val="NormalTableText"/>
             </w:pPr>
             <w:r>
-              <w:t xml:space="preserve">Reviewed and acknowledged Quality Monitor On </w:t>
+              <w:t xml:space="preserve">Reviewed and acknowledged Quality </w:t>
+            </w:r>
+            <w:r>
+              <w:lastRenderedPageBreak/>
+              <w:t xml:space="preserve">Monitor On </w:t>
             </w:r>
           </w:p>
         </w:tc>
@@ -18512,9 +19524,11 @@
               <w:pStyle w:val="NormalTableText"/>
               <w:jc w:val="center"/>
             </w:pPr>
+            <w:proofErr w:type="spellStart"/>
             <w:r>
               <w:t>EmloyeeReviewDate</w:t>
             </w:r>
+            <w:proofErr w:type="spellEnd"/>
           </w:p>
         </w:tc>
         <w:tc>
@@ -18726,6 +19740,7 @@
               </w:rPr>
               <w:t xml:space="preserve"> - _</w:t>
             </w:r>
+            <w:proofErr w:type="spellStart"/>
             <w:r>
               <w:rPr>
                 <w:b/>
@@ -18736,7 +19751,14 @@
               <w:rPr>
                 <w:b/>
               </w:rPr>
-              <w:t>LogInfo.cshtml:</w:t>
+              <w:t>LogInfo.cshtml</w:t>
+            </w:r>
+            <w:proofErr w:type="spellEnd"/>
+            <w:r>
+              <w:rPr>
+                <w:b/>
+              </w:rPr>
+              <w:t>:</w:t>
             </w:r>
           </w:p>
         </w:tc>
@@ -18777,8 +19799,13 @@
             <w:pPr>
               <w:pStyle w:val="NormalTableText"/>
             </w:pPr>
-            <w:r>
-              <w:t>FormID:</w:t>
+            <w:proofErr w:type="spellStart"/>
+            <w:r>
+              <w:t>FormID</w:t>
+            </w:r>
+            <w:proofErr w:type="spellEnd"/>
+            <w:r>
+              <w:t>:</w:t>
             </w:r>
           </w:p>
         </w:tc>
@@ -18798,9 +19825,11 @@
               <w:pStyle w:val="NormalTableText"/>
               <w:jc w:val="center"/>
             </w:pPr>
+            <w:proofErr w:type="spellStart"/>
             <w:r>
               <w:t>Warning_Log</w:t>
             </w:r>
+            <w:proofErr w:type="spellEnd"/>
           </w:p>
         </w:tc>
         <w:tc>
@@ -18876,9 +19905,11 @@
               <w:pStyle w:val="NormalTableText"/>
               <w:jc w:val="center"/>
             </w:pPr>
+            <w:proofErr w:type="spellStart"/>
             <w:r>
               <w:t>Warning_Log</w:t>
             </w:r>
+            <w:proofErr w:type="spellEnd"/>
           </w:p>
         </w:tc>
         <w:tc>
@@ -18917,7 +19948,6 @@
               <w:jc w:val="center"/>
             </w:pPr>
             <w:r>
-              <w:lastRenderedPageBreak/>
               <w:t>Label</w:t>
             </w:r>
           </w:p>
@@ -19033,9 +20063,11 @@
               <w:pStyle w:val="NormalTableText"/>
               <w:jc w:val="center"/>
             </w:pPr>
+            <w:proofErr w:type="spellStart"/>
             <w:r>
               <w:t>Warning_Log</w:t>
             </w:r>
+            <w:proofErr w:type="spellEnd"/>
           </w:p>
         </w:tc>
         <w:tc>
@@ -19189,9 +20221,11 @@
               <w:pStyle w:val="NormalTableText"/>
               <w:jc w:val="center"/>
             </w:pPr>
+            <w:proofErr w:type="spellStart"/>
             <w:r>
               <w:t>Warning_Log</w:t>
             </w:r>
+            <w:proofErr w:type="spellEnd"/>
           </w:p>
         </w:tc>
         <w:tc>
@@ -19345,9 +20379,11 @@
               <w:pStyle w:val="NormalTableText"/>
               <w:jc w:val="center"/>
             </w:pPr>
+            <w:proofErr w:type="spellStart"/>
             <w:r>
               <w:t>Warning_Log</w:t>
             </w:r>
+            <w:proofErr w:type="spellEnd"/>
           </w:p>
         </w:tc>
         <w:tc>
@@ -19501,9 +20537,11 @@
               <w:pStyle w:val="NormalTableText"/>
               <w:jc w:val="center"/>
             </w:pPr>
+            <w:proofErr w:type="spellStart"/>
             <w:r>
               <w:t>Warning_Log</w:t>
             </w:r>
+            <w:proofErr w:type="spellEnd"/>
           </w:p>
         </w:tc>
         <w:tc>
@@ -19657,9 +20695,11 @@
               <w:pStyle w:val="NormalTableText"/>
               <w:jc w:val="center"/>
             </w:pPr>
+            <w:proofErr w:type="spellStart"/>
             <w:r>
               <w:t>Warning_Log</w:t>
             </w:r>
+            <w:proofErr w:type="spellEnd"/>
           </w:p>
         </w:tc>
         <w:tc>
@@ -19813,9 +20853,11 @@
               <w:pStyle w:val="NormalTableText"/>
               <w:jc w:val="center"/>
             </w:pPr>
+            <w:proofErr w:type="spellStart"/>
             <w:r>
               <w:t>Warning_Log</w:t>
             </w:r>
+            <w:proofErr w:type="spellEnd"/>
           </w:p>
         </w:tc>
         <w:tc>
@@ -19969,9 +21011,11 @@
               <w:pStyle w:val="NormalTableText"/>
               <w:jc w:val="center"/>
             </w:pPr>
+            <w:proofErr w:type="spellStart"/>
             <w:r>
               <w:t>Warning_Log</w:t>
             </w:r>
+            <w:proofErr w:type="spellEnd"/>
           </w:p>
         </w:tc>
         <w:tc>
@@ -20125,9 +21169,11 @@
               <w:pStyle w:val="NormalTableText"/>
               <w:jc w:val="center"/>
             </w:pPr>
+            <w:proofErr w:type="spellStart"/>
             <w:r>
               <w:t>Warning_Log</w:t>
             </w:r>
+            <w:proofErr w:type="spellEnd"/>
           </w:p>
         </w:tc>
         <w:tc>
@@ -20281,9 +21327,11 @@
               <w:pStyle w:val="NormalTableText"/>
               <w:jc w:val="center"/>
             </w:pPr>
+            <w:proofErr w:type="spellStart"/>
             <w:r>
               <w:t>Warning_Log</w:t>
             </w:r>
+            <w:proofErr w:type="spellEnd"/>
           </w:p>
         </w:tc>
         <w:tc>
@@ -20437,9 +21485,11 @@
               <w:pStyle w:val="NormalTableText"/>
               <w:jc w:val="center"/>
             </w:pPr>
+            <w:proofErr w:type="spellStart"/>
             <w:r>
               <w:t>Warning_Log</w:t>
             </w:r>
+            <w:proofErr w:type="spellEnd"/>
           </w:p>
         </w:tc>
         <w:tc>
@@ -20491,8 +21541,16 @@
               <w:rPr>
                 <w:b/>
               </w:rPr>
-              <w:t xml:space="preserve"> (non-editable) - _ViewWarningLog.cshtml</w:t>
-            </w:r>
+              <w:t xml:space="preserve"> (non-editable) - _</w:t>
+            </w:r>
+            <w:proofErr w:type="spellStart"/>
+            <w:r>
+              <w:rPr>
+                <w:b/>
+              </w:rPr>
+              <w:t>ViewWarningLog.cshtml</w:t>
+            </w:r>
+            <w:proofErr w:type="spellEnd"/>
             <w:r>
               <w:rPr>
                 <w:b/>
@@ -20661,9 +21719,11 @@
               <w:pStyle w:val="NormalTableText"/>
               <w:jc w:val="center"/>
             </w:pPr>
+            <w:proofErr w:type="spellStart"/>
             <w:r>
               <w:t>Coaching_Log</w:t>
             </w:r>
+            <w:proofErr w:type="spellEnd"/>
           </w:p>
         </w:tc>
         <w:tc>
@@ -20807,7 +21867,7 @@
         <w:ind w:left="1440"/>
         <w:outlineLvl w:val="1"/>
         <w:sectPr>
-          <w:footerReference w:type="default" r:id="rId20"/>
+          <w:footerReference w:type="default" r:id="rId21"/>
           <w:pgSz w:w="12240" w:h="15840"/>
           <w:pgMar w:top="1440" w:right="1800" w:bottom="1440" w:left="1800" w:header="720" w:footer="720" w:gutter="0"/>
           <w:cols w:space="720"/>
@@ -20831,7 +21891,7 @@
           <w:b/>
         </w:rPr>
       </w:pPr>
-      <w:bookmarkStart w:id="9" w:name="_Toc520718703"/>
+      <w:bookmarkStart w:id="45" w:name="_Toc531609542"/>
       <w:r>
         <w:rPr>
           <w:b/>
@@ -20839,7 +21899,7 @@
         <w:lastRenderedPageBreak/>
         <w:t>Stored Procedures</w:t>
       </w:r>
-      <w:bookmarkEnd w:id="9"/>
+      <w:bookmarkEnd w:id="45"/>
     </w:p>
     <w:p>
       <w:pPr>
@@ -20850,11 +21910,13 @@
         </w:numPr>
         <w:outlineLvl w:val="1"/>
       </w:pPr>
-      <w:bookmarkStart w:id="10" w:name="_Toc520718704"/>
+      <w:bookmarkStart w:id="46" w:name="_Toc531609543"/>
+      <w:proofErr w:type="spellStart"/>
       <w:r>
         <w:t>sp_SelectReviewFrom_Coaching_Log</w:t>
       </w:r>
-      <w:bookmarkEnd w:id="10"/>
+      <w:bookmarkEnd w:id="46"/>
+      <w:proofErr w:type="spellEnd"/>
     </w:p>
     <w:p>
       <w:pPr>
@@ -20865,11 +21927,13 @@
         </w:numPr>
         <w:outlineLvl w:val="1"/>
       </w:pPr>
-      <w:bookmarkStart w:id="11" w:name="_Toc520718705"/>
+      <w:bookmarkStart w:id="47" w:name="_Toc531609544"/>
+      <w:proofErr w:type="spellStart"/>
       <w:r>
         <w:t>sp_SelectReviewFrom_Coaching_Log_Reasons</w:t>
       </w:r>
-      <w:bookmarkEnd w:id="11"/>
+      <w:bookmarkEnd w:id="47"/>
+      <w:proofErr w:type="spellEnd"/>
     </w:p>
     <w:p>
       <w:pPr>
@@ -20880,11 +21944,13 @@
         </w:numPr>
         <w:outlineLvl w:val="1"/>
       </w:pPr>
-      <w:bookmarkStart w:id="12" w:name="_Toc520718706"/>
+      <w:bookmarkStart w:id="48" w:name="_Toc531609545"/>
+      <w:proofErr w:type="spellStart"/>
       <w:r>
         <w:t>sp_SelectReviewFrom_Warning_Log_Reasons</w:t>
       </w:r>
-      <w:bookmarkEnd w:id="12"/>
+      <w:bookmarkEnd w:id="48"/>
+      <w:proofErr w:type="spellEnd"/>
     </w:p>
     <w:p>
       <w:pPr>
@@ -20895,11 +21961,13 @@
         </w:numPr>
         <w:outlineLvl w:val="1"/>
       </w:pPr>
-      <w:bookmarkStart w:id="13" w:name="_Toc520718707"/>
+      <w:bookmarkStart w:id="49" w:name="_Toc531609546"/>
+      <w:proofErr w:type="spellStart"/>
       <w:r>
         <w:t>sp_Update_Review_Coaching_Log_Suerpvisor_Pending</w:t>
       </w:r>
-      <w:bookmarkEnd w:id="13"/>
+      <w:bookmarkEnd w:id="49"/>
+      <w:proofErr w:type="spellEnd"/>
     </w:p>
     <w:p>
       <w:pPr>
@@ -20910,11 +21978,13 @@
         </w:numPr>
         <w:outlineLvl w:val="1"/>
       </w:pPr>
-      <w:bookmarkStart w:id="14" w:name="_Toc520718708"/>
+      <w:bookmarkStart w:id="50" w:name="_Toc531609547"/>
+      <w:proofErr w:type="spellStart"/>
       <w:r>
         <w:t>sp_Update_Review_Coaching_Log_Supervisor_Acknowledge</w:t>
       </w:r>
-      <w:bookmarkEnd w:id="14"/>
+      <w:bookmarkEnd w:id="50"/>
+      <w:proofErr w:type="spellEnd"/>
     </w:p>
     <w:p>
       <w:pPr>
@@ -20925,11 +21995,13 @@
         </w:numPr>
         <w:outlineLvl w:val="1"/>
       </w:pPr>
-      <w:bookmarkStart w:id="15" w:name="_Toc520718709"/>
+      <w:bookmarkStart w:id="51" w:name="_Toc531609548"/>
+      <w:proofErr w:type="spellStart"/>
       <w:r>
         <w:t>sp_Update_Review_Coaching_Log_Employee_Pending</w:t>
       </w:r>
-      <w:bookmarkEnd w:id="15"/>
+      <w:bookmarkEnd w:id="51"/>
+      <w:proofErr w:type="spellEnd"/>
     </w:p>
     <w:p>
       <w:pPr>
@@ -20940,11 +22012,13 @@
         </w:numPr>
         <w:outlineLvl w:val="1"/>
       </w:pPr>
-      <w:bookmarkStart w:id="16" w:name="_Toc520718710"/>
+      <w:bookmarkStart w:id="52" w:name="_Toc531609549"/>
+      <w:proofErr w:type="spellStart"/>
       <w:r>
         <w:t>sp_Update_Review_Coaching_Log_Employee_Acknowledge</w:t>
       </w:r>
-      <w:bookmarkEnd w:id="16"/>
+      <w:bookmarkEnd w:id="52"/>
+      <w:proofErr w:type="spellEnd"/>
     </w:p>
     <w:p>
       <w:pPr>
@@ -20955,11 +22029,13 @@
         </w:numPr>
         <w:outlineLvl w:val="1"/>
       </w:pPr>
-      <w:bookmarkStart w:id="17" w:name="_Toc520718711"/>
+      <w:bookmarkStart w:id="53" w:name="_Toc531609550"/>
+      <w:proofErr w:type="spellStart"/>
       <w:r>
         <w:t>sp_Update_Review_Coaching_Log_Manager_Pending_Research</w:t>
       </w:r>
-      <w:bookmarkEnd w:id="17"/>
+      <w:bookmarkEnd w:id="53"/>
+      <w:proofErr w:type="spellEnd"/>
     </w:p>
     <w:p>
       <w:pPr>
@@ -20970,11 +22046,13 @@
         </w:numPr>
         <w:outlineLvl w:val="1"/>
       </w:pPr>
-      <w:bookmarkStart w:id="18" w:name="_Toc520718712"/>
+      <w:bookmarkStart w:id="54" w:name="_Toc531609551"/>
+      <w:proofErr w:type="spellStart"/>
       <w:r>
         <w:t>sp_Update_Review_Coaching_Log_Manager_Pending_CSE</w:t>
       </w:r>
-      <w:bookmarkEnd w:id="18"/>
+      <w:bookmarkEnd w:id="54"/>
+      <w:proofErr w:type="spellEnd"/>
     </w:p>
     <w:p>
       <w:pPr>
@@ -21026,7 +22104,7 @@
           <w:b/>
         </w:rPr>
       </w:pPr>
-      <w:bookmarkStart w:id="19" w:name="_Toc520718713"/>
+      <w:bookmarkStart w:id="55" w:name="_Toc531609552"/>
       <w:r>
         <w:rPr>
           <w:b/>
@@ -21045,7 +22123,7 @@
         </w:rPr>
         <w:t>pending form type</w:t>
       </w:r>
-      <w:bookmarkEnd w:id="19"/>
+      <w:bookmarkEnd w:id="55"/>
     </w:p>
     <w:p>
       <w:pPr>
@@ -21056,11 +22134,11 @@
         </w:numPr>
         <w:outlineLvl w:val="1"/>
       </w:pPr>
-      <w:bookmarkStart w:id="20" w:name="_Toc520718714"/>
+      <w:bookmarkStart w:id="56" w:name="_Toc531609553"/>
       <w:r>
         <w:t>Pending Acknowledgement</w:t>
       </w:r>
-      <w:bookmarkEnd w:id="20"/>
+      <w:bookmarkEnd w:id="56"/>
     </w:p>
     <w:p>
       <w:pPr>
@@ -21120,10 +22198,42 @@
           <w:ilvl w:val="0"/>
           <w:numId w:val="9"/>
         </w:numPr>
-      </w:pPr>
-      <w:r>
-        <w:t>Pending acknowledgement;</w:t>
-      </w:r>
+        <w:rPr>
+          <w:ins w:id="57" w:author="Huang, Lili" w:date="2018-12-03T13:46:00Z"/>
+        </w:rPr>
+      </w:pPr>
+      <w:r>
+        <w:t>Pending acknowledgement</w:t>
+      </w:r>
+      <w:ins w:id="58" w:author="Huang, Lili" w:date="2018-12-03T13:46:00Z">
+        <w:r>
+          <w:t>, OR</w:t>
+        </w:r>
+      </w:ins>
+    </w:p>
+    <w:p>
+      <w:pPr>
+        <w:pStyle w:val="ListParagraph"/>
+        <w:numPr>
+          <w:ilvl w:val="0"/>
+          <w:numId w:val="9"/>
+        </w:numPr>
+      </w:pPr>
+      <w:proofErr w:type="spellStart"/>
+      <w:ins w:id="59" w:author="Huang, Lili" w:date="2018-12-03T13:46:00Z">
+        <w:r>
+          <w:t>OverTurned</w:t>
+        </w:r>
+        <w:proofErr w:type="spellEnd"/>
+        <w:r>
+          <w:t xml:space="preserve"> Appeal (OTA) log, Pending Quality Lead Review</w:t>
+        </w:r>
+      </w:ins>
+      <w:del w:id="60" w:author="Huang, Lili" w:date="2018-12-03T13:46:00Z">
+        <w:r>
+          <w:delText>;</w:delText>
+        </w:r>
+      </w:del>
     </w:p>
     <w:p>
       <w:pPr>
@@ -21180,11 +22290,11 @@
         </w:numPr>
         <w:outlineLvl w:val="1"/>
       </w:pPr>
-      <w:bookmarkStart w:id="21" w:name="_Toc520718715"/>
+      <w:bookmarkStart w:id="61" w:name="_Toc531609554"/>
       <w:r>
         <w:t>Pending Research</w:t>
       </w:r>
-      <w:bookmarkEnd w:id="21"/>
+      <w:bookmarkEnd w:id="61"/>
     </w:p>
     <w:p>
       <w:pPr>
@@ -21352,11 +22462,11 @@
         </w:numPr>
         <w:outlineLvl w:val="1"/>
       </w:pPr>
-      <w:bookmarkStart w:id="22" w:name="_Toc520718716"/>
+      <w:bookmarkStart w:id="62" w:name="_Toc531609555"/>
       <w:r>
         <w:t>Pending CSE</w:t>
       </w:r>
-      <w:bookmarkEnd w:id="22"/>
+      <w:bookmarkEnd w:id="62"/>
     </w:p>
     <w:p>
       <w:pPr>
@@ -21395,11 +22505,11 @@
         </w:numPr>
         <w:outlineLvl w:val="1"/>
       </w:pPr>
-      <w:bookmarkStart w:id="23" w:name="_Toc520718717"/>
+      <w:bookmarkStart w:id="63" w:name="_Toc531609556"/>
       <w:r>
         <w:t>Pending Review</w:t>
       </w:r>
-      <w:bookmarkEnd w:id="23"/>
+      <w:bookmarkEnd w:id="63"/>
     </w:p>
     <w:p>
       <w:pPr>
@@ -21436,14 +22546,14 @@
           <w:b/>
         </w:rPr>
       </w:pPr>
-      <w:bookmarkStart w:id="24" w:name="_Toc520718718"/>
+      <w:bookmarkStart w:id="64" w:name="_Toc531609557"/>
       <w:r>
         <w:rPr>
           <w:b/>
         </w:rPr>
         <w:t>Logic to determine next status</w:t>
       </w:r>
-      <w:bookmarkEnd w:id="24"/>
+      <w:bookmarkEnd w:id="64"/>
     </w:p>
     <w:p>
       <w:pPr>
@@ -21454,11 +22564,40 @@
         </w:numPr>
         <w:outlineLvl w:val="1"/>
       </w:pPr>
-      <w:bookmarkStart w:id="25" w:name="_Toc520718719"/>
+      <w:bookmarkStart w:id="65" w:name="_Toc531609558"/>
       <w:r>
         <w:t>Pending Acknowledgement</w:t>
       </w:r>
-      <w:bookmarkEnd w:id="25"/>
+      <w:bookmarkEnd w:id="65"/>
+      <w:ins w:id="66" w:author="Huang, Lili" w:date="2018-12-03T13:48:00Z">
+        <w:r>
+          <w:t xml:space="preserve"> </w:t>
+        </w:r>
+      </w:ins>
+    </w:p>
+    <w:p>
+      <w:pPr>
+        <w:pStyle w:val="ListParagraph"/>
+        <w:ind w:left="792"/>
+      </w:pPr>
+      <w:ins w:id="67" w:author="Huang, Lili" w:date="2018-12-03T13:49:00Z">
+        <w:r>
+          <w:t xml:space="preserve">For </w:t>
+        </w:r>
+        <w:proofErr w:type="spellStart"/>
+        <w:r>
+          <w:t>OverTurned</w:t>
+        </w:r>
+        <w:proofErr w:type="spellEnd"/>
+        <w:r>
+          <w:t xml:space="preserve"> Appeal (OTA) logs, </w:t>
+        </w:r>
+      </w:ins>
+      <w:ins w:id="68" w:author="Huang, Lili" w:date="2018-12-03T13:50:00Z">
+        <w:r>
+          <w:t>next status will be “Completed”;</w:t>
+        </w:r>
+      </w:ins>
     </w:p>
     <w:p>
       <w:pPr>
@@ -21487,6 +22626,7 @@
         </w:numPr>
       </w:pPr>
       <w:r>
+        <w:lastRenderedPageBreak/>
         <w:t>If user is the employee of the log,</w:t>
       </w:r>
     </w:p>
@@ -21499,7 +22639,13 @@
         </w:numPr>
       </w:pPr>
       <w:r>
-        <w:t>If supervisor has acknowledge, then next status will be “Completed”;</w:t>
+        <w:t>If supervisor has acknowledge</w:t>
+      </w:r>
+      <w:r>
+        <w:t>d</w:t>
+      </w:r>
+      <w:r>
+        <w:t>, then next status will be “Completed”;</w:t>
       </w:r>
     </w:p>
     <w:p>
@@ -21511,7 +22657,6 @@
         </w:numPr>
       </w:pPr>
       <w:r>
-        <w:lastRenderedPageBreak/>
         <w:t>If supervisor has not acknowledged, then next status will be:</w:t>
       </w:r>
     </w:p>
@@ -21560,13 +22705,7 @@
         </w:numPr>
       </w:pPr>
       <w:r>
-        <w:t xml:space="preserve">If user is </w:t>
-      </w:r>
-      <w:r>
-        <w:t xml:space="preserve">NOT </w:t>
-      </w:r>
-      <w:r>
-        <w:t>the employee of the log,</w:t>
+        <w:t>If user is NOT the employee of the log,</w:t>
       </w:r>
     </w:p>
     <w:p>
@@ -21578,7 +22717,15 @@
         </w:numPr>
       </w:pPr>
       <w:r>
-        <w:t>If current status is “Pending Acknowledgement”, then next status will be “Pending Employee Reviw”;</w:t>
+        <w:t xml:space="preserve">If current status is “Pending Acknowledgement”, then next status will be “Pending Employee </w:t>
+      </w:r>
+      <w:proofErr w:type="spellStart"/>
+      <w:r>
+        <w:t>Reviw</w:t>
+      </w:r>
+      <w:proofErr w:type="spellEnd"/>
+      <w:r>
+        <w:t>”;</w:t>
       </w:r>
     </w:p>
     <w:p>
@@ -21609,11 +22756,11 @@
         </w:numPr>
         <w:outlineLvl w:val="1"/>
       </w:pPr>
-      <w:bookmarkStart w:id="26" w:name="_Toc520718720"/>
+      <w:bookmarkStart w:id="69" w:name="_Toc531609559"/>
       <w:r>
         <w:t>Pending Research</w:t>
       </w:r>
-      <w:bookmarkEnd w:id="26"/>
+      <w:bookmarkEnd w:id="69"/>
     </w:p>
     <w:p>
       <w:pPr>
@@ -21839,11 +22986,11 @@
         </w:numPr>
         <w:outlineLvl w:val="1"/>
       </w:pPr>
-      <w:bookmarkStart w:id="27" w:name="_Toc520718721"/>
+      <w:bookmarkStart w:id="70" w:name="_Toc531609560"/>
       <w:r>
         <w:t>Pending CSE</w:t>
       </w:r>
-      <w:bookmarkEnd w:id="27"/>
+      <w:bookmarkEnd w:id="70"/>
     </w:p>
     <w:p>
       <w:pPr>
@@ -21906,11 +23053,11 @@
         </w:numPr>
         <w:outlineLvl w:val="1"/>
       </w:pPr>
-      <w:bookmarkStart w:id="28" w:name="_Toc520718722"/>
+      <w:bookmarkStart w:id="71" w:name="_Toc531609561"/>
       <w:r>
         <w:t>Pending Review</w:t>
       </w:r>
-      <w:bookmarkEnd w:id="28"/>
+      <w:bookmarkEnd w:id="71"/>
     </w:p>
     <w:p>
       <w:pPr>
@@ -21950,14 +23097,14 @@
           <w:b/>
         </w:rPr>
       </w:pPr>
-      <w:bookmarkStart w:id="29" w:name="_Toc520718723"/>
+      <w:bookmarkStart w:id="72" w:name="_Toc531609562"/>
       <w:r>
         <w:rPr>
           <w:b/>
         </w:rPr>
         <w:t>Instruction text</w:t>
       </w:r>
-      <w:bookmarkEnd w:id="29"/>
+      <w:bookmarkEnd w:id="72"/>
     </w:p>
     <w:p>
       <w:pPr>
@@ -21982,9 +23129,11 @@
       <w:r>
         <w:t xml:space="preserve">Review the submitted coaching opportunity and determine if it is a confirmed Customer Service Escalation (CSE).  If it is a CSE, setup a meeting with the Employee and Supervisor and report </w:t>
       </w:r>
+      <w:proofErr w:type="gramStart"/>
       <w:r>
         <w:t>your</w:t>
       </w:r>
+      <w:proofErr w:type="gramEnd"/>
       <w:r>
         <w:t xml:space="preserve"> coaching in the box below.  If it not a CSE, enter notes for the Supervisor to use to coach the Employee.</w:t>
       </w:r>
@@ -22021,7 +23170,25 @@
         <w:ind w:left="792"/>
       </w:pPr>
       <w:r>
-        <w:t>You are receiving this eCL record because an Employee on your team was identified in an Outlier Management Report (OMR). Please research this item in accordance with the latest &lt;a href='https://cco.gdit.com/Resources/SOP/Contact Center Operations/Forms/AllItems.aspx' target='_blank'&gt;" +</w:t>
+        <w:t xml:space="preserve">You are receiving this </w:t>
+      </w:r>
+      <w:proofErr w:type="spellStart"/>
+      <w:proofErr w:type="gramStart"/>
+      <w:r>
+        <w:t>eCL</w:t>
+      </w:r>
+      <w:proofErr w:type="spellEnd"/>
+      <w:proofErr w:type="gramEnd"/>
+      <w:r>
+        <w:t xml:space="preserve"> record because an Employee on your team was identified in an Outlier Management Report (OMR). Please research this item in accordance with the latest &lt;a </w:t>
+      </w:r>
+      <w:proofErr w:type="spellStart"/>
+      <w:r>
+        <w:t>href</w:t>
+      </w:r>
+      <w:proofErr w:type="spellEnd"/>
+      <w:r>
+        <w:t>='https://cco.gdit.com/Resources/SOP/Contact Center Operations/Forms/AllItems.aspx' target='_blank'&gt;" +</w:t>
       </w:r>
     </w:p>
     <w:p>
@@ -22029,6 +23196,7 @@
         <w:ind w:left="792"/>
       </w:pPr>
       <w:r>
+        <w:lastRenderedPageBreak/>
         <w:t>Contact Center Operations 46.0 Outlier Management Report</w:t>
       </w:r>
       <w:r>
@@ -22053,7 +23221,6 @@
         </w:numPr>
       </w:pPr>
       <w:r>
-        <w:lastRenderedPageBreak/>
         <w:t>Pending Review</w:t>
       </w:r>
     </w:p>
@@ -22081,7 +23248,25 @@
         <w:ind w:left="1512"/>
       </w:pPr>
       <w:r>
-        <w:t>You are receiving this eCL because you have been assigned to listen to and provide feedback on calls that have been identified as having a short duration. Details of each call can be found within the Performance Report Catalog by clicking &lt;a href='https://cco.gdit.com/bi/ReportsCatalog/TQC_ShortCall/Forms/AllItems.aspx' target='_blank'&gt;here&lt;/a&gt;. Please review the calls and provide specific details on opportunities that requiring coaching.</w:t>
+        <w:t xml:space="preserve">You are receiving this </w:t>
+      </w:r>
+      <w:proofErr w:type="spellStart"/>
+      <w:proofErr w:type="gramStart"/>
+      <w:r>
+        <w:t>eCL</w:t>
+      </w:r>
+      <w:proofErr w:type="spellEnd"/>
+      <w:proofErr w:type="gramEnd"/>
+      <w:r>
+        <w:t xml:space="preserve"> because you have been assigned to listen to and provide feedback on calls that have been identified as having a short duration. Details of each call can be found within the Performance Report Catalog by clicking &lt;a href='https</w:t>
+      </w:r>
+      <w:proofErr w:type="gramStart"/>
+      <w:r>
+        <w:t>:/</w:t>
+      </w:r>
+      <w:proofErr w:type="gramEnd"/>
+      <w:r>
+        <w:t>/cco.gdit.com/bi/ReportsCatalog/TQC_ShortCall/Forms/AllItems.aspx' target='_blank'&gt;here&lt;/a&gt;. Please review the calls and provide specific details on opportunities that requiring coaching.</w:t>
       </w:r>
     </w:p>
     <w:p>
@@ -22113,13 +23298,31 @@
         <w:ind w:left="1512"/>
       </w:pPr>
       <w:r>
-        <w:t xml:space="preserve">You are receiving this eCL because you have been assigned to listen to and provide feedback on a call that was identified as having low customer satisfaction. Please </w:t>
+        <w:t xml:space="preserve">You are receiving this </w:t>
+      </w:r>
+      <w:proofErr w:type="spellStart"/>
+      <w:proofErr w:type="gramStart"/>
+      <w:r>
+        <w:t>eCL</w:t>
+      </w:r>
+      <w:proofErr w:type="spellEnd"/>
+      <w:proofErr w:type="gramEnd"/>
+      <w:r>
+        <w:t xml:space="preserve"> because you have been assigned to listen to and provide feedback on a call that was identified as having low customer satisfaction. Please </w:t>
       </w:r>
       <w:r>
         <w:t>review</w:t>
       </w:r>
       <w:r>
-        <w:t xml:space="preserve"> the call from a PPoM perspective and provide details on the specific opportunities requiring coaching in the record below.</w:t>
+        <w:t xml:space="preserve"> the call from a </w:t>
+      </w:r>
+      <w:proofErr w:type="spellStart"/>
+      <w:r>
+        <w:t>PPoM</w:t>
+      </w:r>
+      <w:proofErr w:type="spellEnd"/>
+      <w:r>
+        <w:t xml:space="preserve"> perspective and provide details on the specific opportunities requiring coaching in the record below.</w:t>
       </w:r>
       <w:r>
         <w:br/>
@@ -22237,7 +23440,23 @@
         <w:ind w:left="1512"/>
       </w:pPr>
       <w:r>
-        <w:t>Congratulations - you received a Kudos! Click &lt;a href='https://cco.gdit.com/Connection/Pages/KudosCentral.aspx' target='_blank'&gt;here&lt;/a&gt; to take a listen to what a recent caller had to say about your customer service.</w:t>
+        <w:t xml:space="preserve">Congratulations - you received a Kudos! Click &lt;a </w:t>
+      </w:r>
+      <w:proofErr w:type="spellStart"/>
+      <w:r>
+        <w:t>href</w:t>
+      </w:r>
+      <w:proofErr w:type="spellEnd"/>
+      <w:r>
+        <w:t>='https</w:t>
+      </w:r>
+      <w:proofErr w:type="gramStart"/>
+      <w:r>
+        <w:t>:/</w:t>
+      </w:r>
+      <w:proofErr w:type="gramEnd"/>
+      <w:r>
+        <w:t>/cco.gdit.com/Connection/Pages/KudosCentral.aspx' target='_blank'&gt;here&lt;/a&gt; to take a listen to what a recent caller had to say about your customer service.</w:t>
       </w:r>
     </w:p>
     <w:p/>
@@ -22265,7 +23484,23 @@
         <w:ind w:left="1512"/>
       </w:pPr>
       <w:r>
-        <w:t>Click &lt;a href='https://cco.gdit.com/Connection/Pages/KudosCentral.aspx' target='_blank'&gt;here&lt;/a&gt; to listen to CSR kudos.</w:t>
+        <w:t xml:space="preserve">Click &lt;a </w:t>
+      </w:r>
+      <w:proofErr w:type="spellStart"/>
+      <w:r>
+        <w:t>href</w:t>
+      </w:r>
+      <w:proofErr w:type="spellEnd"/>
+      <w:r>
+        <w:t>='https</w:t>
+      </w:r>
+      <w:proofErr w:type="gramStart"/>
+      <w:r>
+        <w:t>:/</w:t>
+      </w:r>
+      <w:proofErr w:type="gramEnd"/>
+      <w:r>
+        <w:t>/cco.gdit.com/Connection/Pages/KudosCentral.aspx' target='_blank'&gt;here&lt;/a&gt; to listen to CSR kudos.</w:t>
       </w:r>
     </w:p>
     <w:p/>
@@ -22293,13 +23528,31 @@
         <w:ind w:left="1512"/>
       </w:pPr>
       <w:r>
-        <w:t>You are receiving this eCL record because an Employee on your team was identified in a Break Outlier Report.</w:t>
+        <w:t xml:space="preserve">You are receiving this </w:t>
+      </w:r>
+      <w:proofErr w:type="spellStart"/>
+      <w:proofErr w:type="gramStart"/>
+      <w:r>
+        <w:t>eCL</w:t>
+      </w:r>
+      <w:proofErr w:type="spellEnd"/>
+      <w:proofErr w:type="gramEnd"/>
+      <w:r>
+        <w:t xml:space="preserve"> record because an Employee on your team was identified in a Break Outlier Report.</w:t>
       </w:r>
       <w:r>
         <w:t xml:space="preserve"> </w:t>
       </w:r>
       <w:r>
-        <w:t xml:space="preserve">Please review the &lt;b&gt;&lt;a href='https://cco.gdit.com/bi/ReportsCatalog/AvayaBreakPolicyReporting/Forms/AllItems.aspx' target='_blank'&gt;ETS Breaks Outlier Report&lt;/a&gt;, </w:t>
+        <w:t>Please review the &lt;b&gt;&lt;a href='https</w:t>
+      </w:r>
+      <w:proofErr w:type="gramStart"/>
+      <w:r>
+        <w:t>:/</w:t>
+      </w:r>
+      <w:proofErr w:type="gramEnd"/>
+      <w:r>
+        <w:t xml:space="preserve">/cco.gdit.com/bi/ReportsCatalog/AvayaBreakPolicyReporting/Forms/AllItems.aspx' target='_blank'&gt;ETS Breaks Outlier Report&lt;/a&gt;, </w:t>
       </w:r>
     </w:p>
     <w:p>
@@ -22336,8 +23589,15 @@
         <w:ind w:left="1512"/>
       </w:pPr>
       <w:r>
-        <w:lastRenderedPageBreak/>
-        <w:t>To review your full details, please visit the &lt;a href='https://f3420-mwbp11.vangent.local/scorecard/csrscorecard.aspx' target='_blank'&gt;CCO Performance Scorecard&lt;/a&gt;.</w:t>
+        <w:t>To review your full details, please visit the &lt;a href='https</w:t>
+      </w:r>
+      <w:proofErr w:type="gramStart"/>
+      <w:r>
+        <w:t>:/</w:t>
+      </w:r>
+      <w:proofErr w:type="gramEnd"/>
+      <w:r>
+        <w:t>/f3420-mwbp11.vangent.local/scorecard/csrscorecard.aspx' target='_blank'&gt;CCO Performance Scorecard&lt;/a&gt;.</w:t>
       </w:r>
     </w:p>
     <w:p>
@@ -22379,7 +23639,15 @@
         <w:ind w:left="1512"/>
       </w:pPr>
       <w:r>
-        <w:t xml:space="preserve">To review your full details, please visit the &lt;a href='https://f3420-mwbp11.vangent.local/scorecard/csrscorecard.aspx' target='_blank'&gt;CCO Performance Scorecard&lt;/a&gt;. </w:t>
+        <w:t>To review your full details, please visit the &lt;a href='https</w:t>
+      </w:r>
+      <w:proofErr w:type="gramStart"/>
+      <w:r>
+        <w:t>:/</w:t>
+      </w:r>
+      <w:proofErr w:type="gramEnd"/>
+      <w:r>
+        <w:t xml:space="preserve">/f3420-mwbp11.vangent.local/scorecard/csrscorecard.aspx' target='_blank'&gt;CCO Performance Scorecard&lt;/a&gt;. </w:t>
       </w:r>
     </w:p>
     <w:p>
@@ -22388,7 +23656,15 @@
         <w:ind w:left="1512"/>
       </w:pPr>
       <w:r>
-        <w:t>If you have any questions, please &lt;a href='https://cco.gdit.com/Reports/Performance_Scorecard/Lists/Scorecard_Escalated_Issues_Log/NewIssue.aspx' target='_blank'&gt;submit an escalation&lt;/a&gt; via the</w:t>
+        <w:t>If you have any questions, please &lt;a href='https</w:t>
+      </w:r>
+      <w:proofErr w:type="gramStart"/>
+      <w:r>
+        <w:t>:/</w:t>
+      </w:r>
+      <w:proofErr w:type="gramEnd"/>
+      <w:r>
+        <w:t>/cco.gdit.com/Reports/Performance_Scorecard/Lists/Scorecard_Escalated_Issues_Log/NewIssue.aspx' target='_blank'&gt;submit an escalation&lt;/a&gt; via the</w:t>
       </w:r>
     </w:p>
     <w:p>
@@ -22397,7 +23673,15 @@
         <w:ind w:left="1512"/>
       </w:pPr>
       <w:r>
-        <w:t>&lt;a href='https://cco.gdit.com/Reports/Performance_Scorecard/default.aspx' target='_blank'&gt;CCO Performance Scorecard Information Station&lt;/a&gt;</w:t>
+        <w:t>&lt;a href='https</w:t>
+      </w:r>
+      <w:proofErr w:type="gramStart"/>
+      <w:r>
+        <w:t>:/</w:t>
+      </w:r>
+      <w:proofErr w:type="gramEnd"/>
+      <w:r>
+        <w:t>/cco.gdit.com/Reports/Performance_Scorecard/default.aspx' target='_blank'&gt;CCO Performance Scorecard Information Station&lt;/a&gt;</w:t>
       </w:r>
     </w:p>
     <w:p>
@@ -22439,7 +23723,15 @@
         <w:ind w:left="1512"/>
       </w:pPr>
       <w:r>
-        <w:t>Click &lt;a href='https://cco.gdit.com/Initiatives/floorcheck/Timecard_Compliance_Reporting/Timcard%20Changes%20Reports/Forms/AllItems.aspx' target='_blank'&gt;here&lt;/a&gt;</w:t>
+        <w:t>Click &lt;a href='https</w:t>
+      </w:r>
+      <w:proofErr w:type="gramStart"/>
+      <w:r>
+        <w:t>:/</w:t>
+      </w:r>
+      <w:proofErr w:type="gramEnd"/>
+      <w:r>
+        <w:t>/cco.gdit.com/Initiatives/floorcheck/Timecard_Compliance_Reporting/Timcard%20Changes%20Reports/Forms/AllItems.aspx' target='_blank'&gt;here&lt;/a&gt;</w:t>
       </w:r>
     </w:p>
     <w:p>
@@ -22447,8 +23739,13 @@
         <w:pStyle w:val="ListParagraph"/>
         <w:ind w:left="1512"/>
       </w:pPr>
-      <w:r>
-        <w:t>to view the report containing the details of these changes.</w:t>
+      <w:proofErr w:type="gramStart"/>
+      <w:r>
+        <w:t>to</w:t>
+      </w:r>
+      <w:proofErr w:type="gramEnd"/>
+      <w:r>
+        <w:t xml:space="preserve"> view the report containing the details of these changes.</w:t>
       </w:r>
     </w:p>
     <w:p>
@@ -22481,7 +23778,17 @@
         <w:ind w:left="1512"/>
       </w:pPr>
       <w:r>
-        <w:t xml:space="preserve">You are receiving this eCL record because an Employee on your team was identified on the CCO TC Outstanding Actions report (also known as the TC Compliance Action report).  Please research why the employee did </w:t>
+        <w:t xml:space="preserve">You are receiving this </w:t>
+      </w:r>
+      <w:proofErr w:type="spellStart"/>
+      <w:proofErr w:type="gramStart"/>
+      <w:r>
+        <w:t>eCL</w:t>
+      </w:r>
+      <w:proofErr w:type="spellEnd"/>
+      <w:proofErr w:type="gramEnd"/>
+      <w:r>
+        <w:t xml:space="preserve"> record because an Employee on your team was identified on the CCO TC Outstanding Actions report (also known as the TC Compliance Action report).  Please research why the employee did </w:t>
       </w:r>
       <w:r>
         <w:t>n</w:t>
@@ -22496,7 +23803,15 @@
         <w:ind w:left="1512"/>
       </w:pPr>
       <w:r>
-        <w:t>&lt;a href='https://cco.gdit.com/Resources/SOP/Contact Center Operations/Forms/AllItems.aspx' target='_blank'&gt;CCO Performance Scorecard&lt;/a&gt;. Contact Center Operations 3.06 Timecard Audit SOP</w:t>
+        <w:t xml:space="preserve">&lt;a </w:t>
+      </w:r>
+      <w:proofErr w:type="spellStart"/>
+      <w:r>
+        <w:t>href</w:t>
+      </w:r>
+      <w:proofErr w:type="spellEnd"/>
+      <w:r>
+        <w:t>='https://cco.gdit.com/Resources/SOP/Contact Center Operations/Forms/AllItems.aspx' target='_blank'&gt;CCO Performance Scorecard&lt;/a&gt;. Contact Center Operations 3.06 Timecard Audit SOP</w:t>
       </w:r>
     </w:p>
     <w:p>
@@ -22529,7 +23844,17 @@
         <w:ind w:left="1512"/>
       </w:pPr>
       <w:r>
-        <w:t>You are receiving this eCL record because a Supervisor on your team was identified on the CCO TC Outstanding Actions report</w:t>
+        <w:t xml:space="preserve">You are receiving this </w:t>
+      </w:r>
+      <w:proofErr w:type="spellStart"/>
+      <w:proofErr w:type="gramStart"/>
+      <w:r>
+        <w:t>eCL</w:t>
+      </w:r>
+      <w:proofErr w:type="spellEnd"/>
+      <w:proofErr w:type="gramEnd"/>
+      <w:r>
+        <w:t xml:space="preserve"> record because a Supervisor on your team was identified on the CCO TC Outstanding Actions report</w:t>
       </w:r>
       <w:r>
         <w:t xml:space="preserve"> </w:t>
@@ -22546,8 +23871,6 @@
       <w:r>
         <w:t>or</w:t>
       </w:r>
-      <w:bookmarkStart w:id="30" w:name="_GoBack"/>
-      <w:bookmarkEnd w:id="30"/>
       <w:r>
         <w:t xml:space="preserve"> reject their CSR’s timecard before the deadline laid out in the latest</w:t>
       </w:r>
@@ -22558,7 +23881,15 @@
         <w:ind w:left="1512"/>
       </w:pPr>
       <w:r>
-        <w:t>&lt;a href='https://cco.gdit.com/Resources/SOP/Contact Center Operations/Forms/AllItems.aspx' target='_blank'&gt;CCO Performance Scorecard&lt;/a&gt;. Contact Center Operations 3.06 Timecard Audit SOP.</w:t>
+        <w:t xml:space="preserve">&lt;a </w:t>
+      </w:r>
+      <w:proofErr w:type="spellStart"/>
+      <w:r>
+        <w:t>href</w:t>
+      </w:r>
+      <w:proofErr w:type="spellEnd"/>
+      <w:r>
+        <w:t>='https://cco.gdit.com/Resources/SOP/Contact Center Operations/Forms/AllItems.aspx' target='_blank'&gt;CCO Performance Scorecard&lt;/a&gt;. Contact Center Operations 3.06 Timecard Audit SOP.</w:t>
       </w:r>
     </w:p>
     <w:p/>
@@ -22607,6 +23938,7 @@
         <w:ind w:left="1440"/>
       </w:pPr>
       <w:r>
+        <w:lastRenderedPageBreak/>
         <w:t>-If the address is correct, you must order a replacement card for the beneficiary using the “Medicare Card” button (even if they don’t think they need one).</w:t>
       </w:r>
     </w:p>
@@ -22615,7 +23947,6 @@
         <w:ind w:left="1440"/>
       </w:pPr>
       <w:r>
-        <w:lastRenderedPageBreak/>
         <w:t>-If the address is incorrect, you must refer the beneficiary to the Social Security Administration (SSA) using information in Agent Partner Search.</w:t>
       </w:r>
     </w:p>
@@ -22648,7 +23979,7 @@
       </w:r>
     </w:p>
     <w:sectPr>
-      <w:footerReference w:type="default" r:id="rId21"/>
+      <w:footerReference w:type="default" r:id="rId22"/>
       <w:pgSz w:w="12240" w:h="15840"/>
       <w:pgMar w:top="1440" w:right="1800" w:bottom="1440" w:left="1800" w:header="720" w:footer="720" w:gutter="0"/>
       <w:cols w:space="720"/>
@@ -22698,7 +24029,23 @@
         <w:sz w:val="18"/>
       </w:rPr>
       <w:tab/>
-      <w:t xml:space="preserve">                                                                                   CCO_eCoaching_Log_Review _DD</w:t>
+      <w:t xml:space="preserve">                                                                                   </w:t>
+    </w:r>
+    <w:proofErr w:type="spellStart"/>
+    <w:r>
+      <w:rPr>
+        <w:b/>
+        <w:sz w:val="18"/>
+      </w:rPr>
+      <w:t>CCO_eCoaching_Log_Review</w:t>
+    </w:r>
+    <w:proofErr w:type="spellEnd"/>
+    <w:r>
+      <w:rPr>
+        <w:b/>
+        <w:sz w:val="18"/>
+      </w:rPr>
+      <w:t xml:space="preserve"> _DD</w:t>
     </w:r>
   </w:p>
   <w:p>
@@ -22807,7 +24154,7 @@
         <w:rStyle w:val="PageNumber"/>
         <w:noProof/>
       </w:rPr>
-      <w:t>16</w:t>
+      <w:t>17</w:t>
     </w:r>
     <w:r>
       <w:rPr>
@@ -22854,8 +24201,17 @@
         <w:sz w:val="18"/>
       </w:rPr>
       <w:tab/>
-      <w:t xml:space="preserve">                                       CCO_eCoaching_Log_Historical_Dashboard_DD</w:t>
+      <w:t xml:space="preserve">                                       </w:t>
     </w:r>
+    <w:proofErr w:type="spellStart"/>
+    <w:r>
+      <w:rPr>
+        <w:b/>
+        <w:sz w:val="18"/>
+      </w:rPr>
+      <w:t>CCO_eCoaching_Log_Historical_Dashboard_DD</w:t>
+    </w:r>
+    <w:proofErr w:type="spellEnd"/>
   </w:p>
   <w:p>
     <w:pPr>
@@ -24813,6 +26169,14 @@
   </w:num>
   <w:numIdMacAtCleanup w:val="16"/>
 </w:numbering>
+</file>
+
+<file path=word/people.xml><?xml version="1.0" encoding="utf-8"?>
+<w15:people xmlns:wpc="http://schemas.microsoft.com/office/word/2010/wordprocessingCanvas" xmlns:mc="http://schemas.openxmlformats.org/markup-compatibility/2006" xmlns:o="urn:schemas-microsoft-com:office:office" xmlns:r="http://schemas.openxmlformats.org/officeDocument/2006/relationships" xmlns:m="http://schemas.openxmlformats.org/officeDocument/2006/math" xmlns:v="urn:schemas-microsoft-com:vml" xmlns:wp14="http://schemas.microsoft.com/office/word/2010/wordprocessingDrawing" xmlns:wp="http://schemas.openxmlformats.org/drawingml/2006/wordprocessingDrawing" xmlns:w10="urn:schemas-microsoft-com:office:word" xmlns:w="http://schemas.openxmlformats.org/wordprocessingml/2006/main" xmlns:w14="http://schemas.microsoft.com/office/word/2010/wordml" xmlns:w15="http://schemas.microsoft.com/office/word/2012/wordml" xmlns:wpg="http://schemas.microsoft.com/office/word/2010/wordprocessingGroup" xmlns:wpi="http://schemas.microsoft.com/office/word/2010/wordprocessingInk" xmlns:wne="http://schemas.microsoft.com/office/word/2006/wordml" xmlns:wps="http://schemas.microsoft.com/office/word/2010/wordprocessingShape" mc:Ignorable="w14 w15 wp14">
+  <w15:person w15:author="Huang, Lili">
+    <w15:presenceInfo w15:providerId="AD" w15:userId="S-1-5-21-560238246-503670158-341402209-631119"/>
+  </w15:person>
+</w15:people>
 </file>
 
 <file path=word/styles.xml><?xml version="1.0" encoding="utf-8"?>
@@ -26007,7 +27371,7 @@
 </file>
 
 <file path=customXml/itemProps1.xml><?xml version="1.0" encoding="utf-8"?>
-<ds:datastoreItem xmlns:ds="http://schemas.openxmlformats.org/officeDocument/2006/customXml" ds:itemID="{59CC0F96-CC12-47D8-B2B7-1E9116ADCF3E}">
+<ds:datastoreItem xmlns:ds="http://schemas.openxmlformats.org/officeDocument/2006/customXml" ds:itemID="{9BB23781-3E2F-4A88-B689-D139BBC22AFA}">
   <ds:schemaRefs>
     <ds:schemaRef ds:uri="http://schemas.openxmlformats.org/officeDocument/2006/bibliography"/>
   </ds:schemaRefs>

</xml_diff>

<commit_message>
TFS 13511 - Coaching entry field appear for supervisor when in pending manager review status;
git-tfs-id: [https://tfs.omnicloud.local/tfs/cco%20program/]$/eCoaching_V2;C41744
</commit_message>
<xml_diff>
--- a/Design/DD/Web/CCO_eCoaching_Log_Review_DD.docx
+++ b/Design/DD/Web/CCO_eCoaching_Log_Review_DD.docx
@@ -280,7 +280,7 @@
           </mc:Choice>
           <mc:Fallback>
             <w:pict>
-              <v:line w14:anchorId="246BD800" id="Line 12" o:spid="_x0000_s1026" style="position:absolute;z-index:251657728;visibility:visible;mso-wrap-style:square;mso-width-percent:0;mso-height-percent:0;mso-wrap-distance-left:9pt;mso-wrap-distance-top:0;mso-wrap-distance-right:9pt;mso-wrap-distance-bottom:0;mso-position-horizontal:absolute;mso-position-horizontal-relative:text;mso-position-vertical:absolute;mso-position-vertical-relative:text;mso-width-percent:0;mso-height-percent:0;mso-width-relative:page;mso-height-relative:page" from="367.2pt,33.3pt" to="439.25pt,33.35pt" o:gfxdata="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" o:allowincell="f">
+              <v:line w14:anchorId="3924FBAE" id="Line 12" o:spid="_x0000_s1026" style="position:absolute;z-index:251657728;visibility:visible;mso-wrap-style:square;mso-width-percent:0;mso-height-percent:0;mso-wrap-distance-left:9pt;mso-wrap-distance-top:0;mso-wrap-distance-right:9pt;mso-wrap-distance-bottom:0;mso-position-horizontal:absolute;mso-position-horizontal-relative:text;mso-position-vertical:absolute;mso-position-vertical-relative:text;mso-width-percent:0;mso-height-percent:0;mso-width-relative:page;mso-height-relative:page" from="367.2pt,33.3pt" to="439.25pt,33.35pt" o:gfxdata="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" o:allowincell="f">
                 <v:stroke startarrowwidth="narrow" startarrowlength="short" endarrowwidth="narrow" endarrowlength="short"/>
               </v:line>
             </w:pict>
@@ -368,7 +368,7 @@
           </mc:Choice>
           <mc:Fallback>
             <w:pict>
-              <v:line w14:anchorId="7D37C79B" id="Line 10" o:spid="_x0000_s1026" style="position:absolute;z-index:251656704;visibility:visible;mso-wrap-style:square;mso-width-percent:0;mso-height-percent:0;mso-wrap-distance-left:9pt;mso-wrap-distance-top:0;mso-wrap-distance-right:9pt;mso-wrap-distance-bottom:0;mso-position-horizontal:absolute;mso-position-horizontal-relative:text;mso-position-vertical:absolute;mso-position-vertical-relative:text;mso-width-percent:0;mso-height-percent:0;mso-width-relative:page;mso-height-relative:page" from="1in,33.3pt" to="266.45pt,33.35pt" o:gfxdata="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" o:allowincell="f">
+              <v:line w14:anchorId="7E986917" id="Line 10" o:spid="_x0000_s1026" style="position:absolute;z-index:251656704;visibility:visible;mso-wrap-style:square;mso-width-percent:0;mso-height-percent:0;mso-wrap-distance-left:9pt;mso-wrap-distance-top:0;mso-wrap-distance-right:9pt;mso-wrap-distance-bottom:0;mso-position-horizontal:absolute;mso-position-horizontal-relative:text;mso-position-vertical:absolute;mso-position-vertical-relative:text;mso-width-percent:0;mso-height-percent:0;mso-width-relative:page;mso-height-relative:page" from="1in,33.3pt" to="266.45pt,33.35pt" o:gfxdata="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" o:allowincell="f">
                 <v:stroke startarrowwidth="narrow" startarrowlength="short" endarrowwidth="narrow" endarrowlength="short"/>
               </v:line>
             </w:pict>
@@ -499,8 +499,6 @@
         </w:rPr>
         <w:tab/>
       </w:r>
-      <w:bookmarkStart w:id="0" w:name="_GoBack"/>
-      <w:bookmarkEnd w:id="0"/>
     </w:p>
     <w:p>
       <w:pPr>
@@ -588,7 +586,7 @@
           </mc:Choice>
           <mc:Fallback>
             <w:pict>
-              <v:line w14:anchorId="2479CA35" id="Line 14" o:spid="_x0000_s1026" style="position:absolute;z-index:251658752;visibility:visible;mso-wrap-style:square;mso-width-percent:0;mso-height-percent:0;mso-wrap-distance-left:9pt;mso-wrap-distance-top:0;mso-wrap-distance-right:9pt;mso-wrap-distance-bottom:0;mso-position-horizontal:absolute;mso-position-horizontal-relative:text;mso-position-vertical:absolute;mso-position-vertical-relative:text;mso-width-percent:0;mso-height-percent:0;mso-width-relative:page;mso-height-relative:page" from="76.05pt,2pt" to="270.45pt,2pt" o:gfxdata="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" o:allowincell="f">
+              <v:line w14:anchorId="4136BF57" id="Line 14" o:spid="_x0000_s1026" style="position:absolute;z-index:251658752;visibility:visible;mso-wrap-style:square;mso-width-percent:0;mso-height-percent:0;mso-wrap-distance-left:9pt;mso-wrap-distance-top:0;mso-wrap-distance-right:9pt;mso-wrap-distance-bottom:0;mso-position-horizontal:absolute;mso-position-horizontal-relative:text;mso-position-vertical:absolute;mso-position-vertical-relative:text;mso-width-percent:0;mso-height-percent:0;mso-width-relative:page;mso-height-relative:page" from="76.05pt,2pt" to="270.45pt,2pt" o:gfxdata="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" o:allowincell="f">
                 <v:stroke startarrowwidth="narrow" startarrowlength="short" endarrowwidth="narrow" endarrowlength="short"/>
               </v:line>
             </w:pict>
@@ -1016,6 +1014,7 @@
               <w:ind w:left="0"/>
               <w:jc w:val="left"/>
               <w:rPr>
+                <w:ins w:id="0" w:author="Huang, Lili" w:date="2019-02-12T08:37:00Z"/>
                 <w:sz w:val="20"/>
               </w:rPr>
             </w:pPr>
@@ -1025,12 +1024,51 @@
               </w:rPr>
               <w:t>12/03/2018</w:t>
             </w:r>
+            <w:bookmarkStart w:id="1" w:name="_GoBack"/>
+          </w:p>
+          <w:p>
+            <w:pPr>
+              <w:pStyle w:val="hdr1"/>
+              <w:ind w:left="0"/>
+              <w:jc w:val="left"/>
+              <w:rPr>
+                <w:sz w:val="20"/>
+              </w:rPr>
+            </w:pPr>
+            <w:ins w:id="2" w:author="Huang, Lili" w:date="2019-02-12T08:37:00Z">
+              <w:r>
+                <w:rPr>
+                  <w:sz w:val="20"/>
+                </w:rPr>
+                <w:t>02/12/2019</w:t>
+              </w:r>
+            </w:ins>
+            <w:bookmarkEnd w:id="1"/>
           </w:p>
         </w:tc>
         <w:tc>
           <w:tcPr>
             <w:tcW w:w="5238" w:type="dxa"/>
           </w:tcPr>
+          <w:p>
+            <w:pPr>
+              <w:pStyle w:val="hdr1"/>
+              <w:ind w:left="0"/>
+              <w:jc w:val="left"/>
+              <w:rPr>
+                <w:ins w:id="3" w:author="Huang, Lili" w:date="2019-02-12T08:37:00Z"/>
+                <w:color w:val="000000"/>
+                <w:sz w:val="20"/>
+              </w:rPr>
+            </w:pPr>
+            <w:r>
+              <w:rPr>
+                <w:color w:val="000000"/>
+                <w:sz w:val="20"/>
+              </w:rPr>
+              <w:t>TFS 12836 – OverTurned quality Appeal coaching log;</w:t>
+            </w:r>
+          </w:p>
           <w:p>
             <w:pPr>
               <w:pStyle w:val="hdr1"/>
@@ -1041,35 +1079,45 @@
                 <w:sz w:val="20"/>
               </w:rPr>
             </w:pPr>
-            <w:r>
+            <w:ins w:id="4" w:author="Huang, Lili" w:date="2019-02-12T08:37:00Z">
+              <w:r>
+                <w:rPr>
+                  <w:color w:val="000000"/>
+                  <w:sz w:val="20"/>
+                </w:rPr>
+                <w:t>TFS 13511 - C</w:t>
+              </w:r>
+              <w:r>
+                <w:rPr>
+                  <w:color w:val="000000"/>
+                  <w:sz w:val="20"/>
+                </w:rPr>
+                <w:t>oaching entry field appear for supervisor when in pending manager review status</w:t>
+              </w:r>
+            </w:ins>
+          </w:p>
+        </w:tc>
+        <w:tc>
+          <w:tcPr>
+            <w:tcW w:w="2790" w:type="dxa"/>
+          </w:tcPr>
+          <w:p>
+            <w:pPr>
+              <w:pStyle w:val="hdr1"/>
+              <w:ind w:left="0"/>
+              <w:jc w:val="left"/>
               <w:rPr>
-                <w:color w:val="000000"/>
+                <w:ins w:id="5" w:author="Huang, Lili" w:date="2019-02-12T08:37:00Z"/>
                 <w:sz w:val="20"/>
               </w:rPr>
-              <w:t xml:space="preserve">TFS 12836 – </w:t>
-            </w:r>
-            <w:proofErr w:type="spellStart"/>
+            </w:pPr>
             <w:r>
               <w:rPr>
-                <w:color w:val="000000"/>
                 <w:sz w:val="20"/>
               </w:rPr>
-              <w:t>OverTurned</w:t>
-            </w:r>
-            <w:proofErr w:type="spellEnd"/>
-            <w:r>
-              <w:rPr>
-                <w:color w:val="000000"/>
-                <w:sz w:val="20"/>
-              </w:rPr>
-              <w:t xml:space="preserve"> quality Appeal coaching log;</w:t>
-            </w:r>
-          </w:p>
-        </w:tc>
-        <w:tc>
-          <w:tcPr>
-            <w:tcW w:w="2790" w:type="dxa"/>
-          </w:tcPr>
+              <w:t>Lili Huang</w:t>
+            </w:r>
+          </w:p>
           <w:p>
             <w:pPr>
               <w:pStyle w:val="hdr1"/>
@@ -1079,12 +1127,14 @@
                 <w:sz w:val="20"/>
               </w:rPr>
             </w:pPr>
-            <w:r>
-              <w:rPr>
-                <w:sz w:val="20"/>
-              </w:rPr>
-              <w:t>Lili Huang</w:t>
-            </w:r>
+            <w:ins w:id="6" w:author="Huang, Lili" w:date="2019-02-12T08:37:00Z">
+              <w:r>
+                <w:rPr>
+                  <w:sz w:val="20"/>
+                </w:rPr>
+                <w:t>Lili Huang</w:t>
+              </w:r>
+            </w:ins>
           </w:p>
         </w:tc>
       </w:tr>
@@ -3988,7 +4038,7 @@
           <w:b/>
         </w:rPr>
       </w:pPr>
-      <w:bookmarkStart w:id="1" w:name="_Toc531609533"/>
+      <w:bookmarkStart w:id="7" w:name="_Toc531609533"/>
       <w:r>
         <w:rPr>
           <w:b/>
@@ -3996,7 +4046,7 @@
         <w:lastRenderedPageBreak/>
         <w:t>Description</w:t>
       </w:r>
-      <w:bookmarkEnd w:id="1"/>
+      <w:bookmarkEnd w:id="7"/>
       <w:r>
         <w:rPr>
           <w:b/>
@@ -4131,15 +4181,7 @@
         <w:ind w:left="1152"/>
       </w:pPr>
       <w:r>
-        <w:t xml:space="preserve">User has a role as “ECL” in </w:t>
-      </w:r>
-      <w:proofErr w:type="spellStart"/>
-      <w:r>
-        <w:t>Historical_Dashboard_ACL</w:t>
-      </w:r>
-      <w:proofErr w:type="spellEnd"/>
-      <w:r>
-        <w:t xml:space="preserve"> table</w:t>
+        <w:t>User has a role as “ECL” in Historical_Dashboard_ACL table</w:t>
       </w:r>
       <w:r>
         <w:t xml:space="preserve"> (for coaching logs only)</w:t>
@@ -4234,9 +4276,89 @@
       <w:pPr>
         <w:pStyle w:val="ListParagraph"/>
         <w:ind w:left="1152"/>
-      </w:pPr>
-      <w:r>
-        <w:t>User is not the supervisor or re-assigned to, and the log doesn’t require research or CSE determination</w:t>
+        <w:rPr>
+          <w:ins w:id="8" w:author="Huang, Lili" w:date="2019-02-08T15:01:00Z"/>
+        </w:rPr>
+      </w:pPr>
+      <w:ins w:id="9" w:author="Huang, Lili" w:date="2019-02-08T15:00:00Z">
+        <w:r>
+          <w:t xml:space="preserve">The log is Pending Supervisor Review, and </w:t>
+        </w:r>
+      </w:ins>
+      <w:del w:id="10" w:author="Huang, Lili" w:date="2019-02-08T15:00:00Z">
+        <w:r>
+          <w:delText>U</w:delText>
+        </w:r>
+      </w:del>
+      <w:ins w:id="11" w:author="Huang, Lili" w:date="2019-02-08T15:00:00Z">
+        <w:r>
+          <w:t>u</w:t>
+        </w:r>
+      </w:ins>
+      <w:r>
+        <w:t xml:space="preserve">ser is not the supervisor or re-assigned to, </w:t>
+      </w:r>
+      <w:ins w:id="12" w:author="Huang, Lili" w:date="2019-02-08T15:01:00Z">
+        <w:r>
+          <w:t>OR</w:t>
+        </w:r>
+      </w:ins>
+    </w:p>
+    <w:p>
+      <w:pPr>
+        <w:pStyle w:val="ListParagraph"/>
+        <w:ind w:left="1152"/>
+        <w:rPr>
+          <w:ins w:id="13" w:author="Huang, Lili" w:date="2019-02-08T15:01:00Z"/>
+        </w:rPr>
+      </w:pPr>
+      <w:ins w:id="14" w:author="Huang, Lili" w:date="2019-02-08T15:01:00Z">
+        <w:r>
+          <w:t>The log is Pending Employee Review, and user is not the log’s employee, OR</w:t>
+        </w:r>
+      </w:ins>
+    </w:p>
+    <w:p>
+      <w:pPr>
+        <w:pStyle w:val="ListParagraph"/>
+        <w:ind w:left="1152"/>
+        <w:rPr>
+          <w:ins w:id="15" w:author="Huang, Lili" w:date="2019-02-08T15:01:00Z"/>
+        </w:rPr>
+      </w:pPr>
+      <w:ins w:id="16" w:author="Huang, Lili" w:date="2019-02-08T15:01:00Z">
+        <w:r>
+          <w:t>The log is neither Pending Supervisor Rev</w:t>
+        </w:r>
+      </w:ins>
+      <w:ins w:id="17" w:author="Huang, Lili" w:date="2019-02-08T15:02:00Z">
+        <w:r>
+          <w:t>i</w:t>
+        </w:r>
+      </w:ins>
+      <w:ins w:id="18" w:author="Huang, Lili" w:date="2019-02-08T15:01:00Z">
+        <w:r>
+          <w:t>ew nor Pending Employee Review, OR</w:t>
+        </w:r>
+      </w:ins>
+    </w:p>
+    <w:p>
+      <w:pPr>
+        <w:pStyle w:val="ListParagraph"/>
+        <w:ind w:left="1152"/>
+      </w:pPr>
+      <w:del w:id="19" w:author="Huang, Lili" w:date="2019-02-08T15:02:00Z">
+        <w:r>
+          <w:delText>and t</w:delText>
+        </w:r>
+      </w:del>
+      <w:ins w:id="20" w:author="Huang, Lili" w:date="2019-02-08T15:02:00Z">
+        <w:r>
+          <w:t>T</w:t>
+        </w:r>
+      </w:ins>
+      <w:r>
+        <w:t>he log doesn’t require research or CSE determination</w:t>
       </w:r>
       <w:r>
         <w:t>, OR</w:t>
@@ -4403,22 +4525,14 @@
           <w:b/>
         </w:rPr>
       </w:pPr>
-      <w:bookmarkStart w:id="2" w:name="_Toc531609534"/>
+      <w:bookmarkStart w:id="21" w:name="_Toc531609534"/>
       <w:r>
         <w:rPr>
           <w:b/>
         </w:rPr>
-        <w:t xml:space="preserve">Business Logic – </w:t>
-      </w:r>
-      <w:proofErr w:type="spellStart"/>
-      <w:r>
-        <w:rPr>
-          <w:b/>
-        </w:rPr>
-        <w:t>ReviewController.cs</w:t>
-      </w:r>
-      <w:bookmarkEnd w:id="2"/>
-      <w:proofErr w:type="spellEnd"/>
+        <w:t>Business Logic – ReviewController.cs</w:t>
+      </w:r>
+      <w:bookmarkEnd w:id="21"/>
     </w:p>
     <w:p>
       <w:pPr>
@@ -4494,15 +4608,7 @@
         <w:ind w:left="1080"/>
       </w:pPr>
       <w:r>
-        <w:t xml:space="preserve">Else call stored procedure </w:t>
-      </w:r>
-      <w:proofErr w:type="spellStart"/>
-      <w:r>
-        <w:t>sp_SelectReviewFrom_Coaching_Log</w:t>
-      </w:r>
-      <w:proofErr w:type="spellEnd"/>
-      <w:r>
-        <w:t xml:space="preserve"> to get </w:t>
+        <w:t xml:space="preserve">Else call stored procedure sp_SelectReviewFrom_Coaching_Log to get </w:t>
       </w:r>
       <w:r>
         <w:t>log details</w:t>
@@ -4541,31 +4647,7 @@
         <w:ind w:left="2160"/>
       </w:pPr>
       <w:r>
-        <w:t xml:space="preserve">Display log details as Read </w:t>
-      </w:r>
-      <w:proofErr w:type="gramStart"/>
-      <w:r>
-        <w:t>Only</w:t>
-      </w:r>
-      <w:proofErr w:type="gramEnd"/>
-      <w:r>
-        <w:t xml:space="preserve"> in modal (_</w:t>
-      </w:r>
-      <w:proofErr w:type="spellStart"/>
-      <w:r>
-        <w:t>ViewCoachingLog.cshtml</w:t>
-      </w:r>
-      <w:proofErr w:type="spellEnd"/>
-      <w:r>
-        <w:t xml:space="preserve"> if coaching log; or _</w:t>
-      </w:r>
-      <w:proofErr w:type="spellStart"/>
-      <w:r>
-        <w:t>ViewWarningLog</w:t>
-      </w:r>
-      <w:proofErr w:type="spellEnd"/>
-      <w:r>
-        <w:t xml:space="preserve"> otherwise)</w:t>
+        <w:t>Display log details as Read Only in modal (_ViewCoachingLog.cshtml if coaching log; or _ViewWarningLog otherwise)</w:t>
       </w:r>
     </w:p>
     <w:p>
@@ -4601,21 +4683,13 @@
         <w:t>5</w:t>
       </w:r>
       <w:r>
-        <w:t>. Logic to determine pending form type</w:t>
-      </w:r>
-      <w:proofErr w:type="gramStart"/>
-      <w:r>
-        <w:t>”</w:t>
+        <w:t>. Logic to determine pending form type”</w:t>
       </w:r>
       <w:r>
         <w:t xml:space="preserve"> </w:t>
       </w:r>
       <w:r>
-        <w:t xml:space="preserve"> for</w:t>
-      </w:r>
-      <w:proofErr w:type="gramEnd"/>
-      <w:r>
-        <w:t xml:space="preserve"> details.</w:t>
+        <w:t xml:space="preserve"> for details.</w:t>
       </w:r>
     </w:p>
     <w:p>
@@ -4810,7 +4884,7 @@
           <w:b/>
         </w:rPr>
       </w:pPr>
-      <w:bookmarkStart w:id="3" w:name="_Toc531609535"/>
+      <w:bookmarkStart w:id="22" w:name="_Toc531609535"/>
       <w:r>
         <w:rPr>
           <w:b/>
@@ -4823,7 +4897,7 @@
         </w:rPr>
         <w:t>age details</w:t>
       </w:r>
-      <w:bookmarkEnd w:id="3"/>
+      <w:bookmarkEnd w:id="22"/>
     </w:p>
     <w:p>
       <w:pPr>
@@ -4843,7 +4917,7 @@
       <w:r>
         <w:t xml:space="preserve"> </w:t>
       </w:r>
-      <w:bookmarkStart w:id="4" w:name="_Toc531609536"/>
+      <w:bookmarkStart w:id="23" w:name="_Toc531609536"/>
       <w:r>
         <w:t>Views\</w:t>
       </w:r>
@@ -4856,20 +4930,13 @@
       <w:r>
         <w:t>_</w:t>
       </w:r>
-      <w:proofErr w:type="spellStart"/>
       <w:r>
         <w:t>ReviewCoachingHome.cshtml</w:t>
       </w:r>
-      <w:proofErr w:type="spellEnd"/>
-      <w:r>
-        <w:t>, _</w:t>
-      </w:r>
-      <w:proofErr w:type="spellStart"/>
-      <w:r>
-        <w:t>ViewWarningLog.cshtml</w:t>
-      </w:r>
-      <w:bookmarkEnd w:id="4"/>
-      <w:proofErr w:type="spellEnd"/>
+      <w:r>
+        <w:t>, _ViewWarningLog.cshtml</w:t>
+      </w:r>
+      <w:bookmarkEnd w:id="23"/>
     </w:p>
     <w:p>
       <w:pPr>
@@ -4883,11 +4950,12 @@
         <w:adjustRightInd w:val="0"/>
         <w:outlineLvl w:val="1"/>
       </w:pPr>
-      <w:bookmarkStart w:id="5" w:name="_Toc531609537"/>
-      <w:r>
+      <w:bookmarkStart w:id="24" w:name="_Toc531609537"/>
+      <w:r>
+        <w:lastRenderedPageBreak/>
         <w:t>Razor pages comprising Web Page</w:t>
       </w:r>
-      <w:bookmarkEnd w:id="5"/>
+      <w:bookmarkEnd w:id="24"/>
     </w:p>
     <w:p>
       <w:pPr>
@@ -4899,14 +4967,12 @@
       <w:r>
         <w:t>_</w:t>
       </w:r>
-      <w:proofErr w:type="spellStart"/>
       <w:r>
         <w:t>AcknowledgeCoaching</w:t>
       </w:r>
       <w:r>
         <w:t>.cshtml</w:t>
       </w:r>
-      <w:proofErr w:type="spellEnd"/>
     </w:p>
     <w:p>
       <w:pPr>
@@ -4916,17 +4982,11 @@
         <w:ind w:left="2088" w:firstLine="72"/>
       </w:pPr>
       <w:r>
-        <w:lastRenderedPageBreak/>
-        <w:t>_</w:t>
-      </w:r>
-      <w:proofErr w:type="spellStart"/>
-      <w:r>
-        <w:t>ReviewCoaching</w:t>
+        <w:t>_ReviewCoaching</w:t>
       </w:r>
       <w:r>
         <w:t>.cshtml</w:t>
       </w:r>
-      <w:proofErr w:type="spellEnd"/>
     </w:p>
     <w:p>
       <w:pPr>
@@ -4936,13 +4996,8 @@
         <w:ind w:left="2088" w:firstLine="72"/>
       </w:pPr>
       <w:r>
-        <w:t>_</w:t>
-      </w:r>
-      <w:proofErr w:type="spellStart"/>
-      <w:r>
-        <w:t>ReviewCoachingCse.cshtml</w:t>
-      </w:r>
-      <w:proofErr w:type="spellEnd"/>
+        <w:t>_ReviewCoachingCse.cshtml</w:t>
+      </w:r>
     </w:p>
     <w:p>
       <w:pPr>
@@ -4952,13 +5007,8 @@
         <w:ind w:left="2088" w:firstLine="72"/>
       </w:pPr>
       <w:r>
-        <w:t>_</w:t>
-      </w:r>
-      <w:proofErr w:type="spellStart"/>
-      <w:r>
-        <w:t>ReviewCoachingFinal.cshtml</w:t>
-      </w:r>
-      <w:proofErr w:type="spellEnd"/>
+        <w:t>_ReviewCoachingFinal.cshtml</w:t>
+      </w:r>
     </w:p>
     <w:p>
       <w:pPr>
@@ -4968,13 +5018,8 @@
         <w:ind w:left="2088" w:firstLine="72"/>
       </w:pPr>
       <w:r>
-        <w:t>_</w:t>
-      </w:r>
-      <w:proofErr w:type="spellStart"/>
-      <w:r>
-        <w:t>ReviewCoachingHome.cshtml</w:t>
-      </w:r>
-      <w:proofErr w:type="spellEnd"/>
+        <w:t>_ReviewCoachingHome.cshtml</w:t>
+      </w:r>
     </w:p>
     <w:p>
       <w:pPr>
@@ -4984,13 +5029,8 @@
         <w:ind w:left="2088" w:firstLine="72"/>
       </w:pPr>
       <w:r>
-        <w:t>_</w:t>
-      </w:r>
-      <w:proofErr w:type="spellStart"/>
-      <w:r>
-        <w:t>ReivewCoachingPending.cshtml</w:t>
-      </w:r>
-      <w:proofErr w:type="spellEnd"/>
+        <w:t>_ReivewCoachingPending.cshtml</w:t>
+      </w:r>
     </w:p>
     <w:p>
       <w:pPr>
@@ -5000,13 +5040,8 @@
         <w:ind w:left="2088" w:firstLine="72"/>
       </w:pPr>
       <w:r>
-        <w:t>_</w:t>
-      </w:r>
-      <w:proofErr w:type="spellStart"/>
-      <w:r>
-        <w:t>ReviewCoachingResearch.cshtml</w:t>
-      </w:r>
-      <w:proofErr w:type="spellEnd"/>
+        <w:t>_ReviewCoachingResearch.cshtml</w:t>
+      </w:r>
     </w:p>
     <w:p>
       <w:pPr>
@@ -5016,13 +5051,8 @@
         <w:ind w:left="2088" w:firstLine="72"/>
       </w:pPr>
       <w:r>
-        <w:t>_</w:t>
-      </w:r>
-      <w:proofErr w:type="spellStart"/>
-      <w:r>
-        <w:t>Unauthorized.cshtml</w:t>
-      </w:r>
-      <w:proofErr w:type="spellEnd"/>
+        <w:t>_Unauthorized.cshtml</w:t>
+      </w:r>
     </w:p>
     <w:p>
       <w:pPr>
@@ -5032,11 +5062,7 @@
         <w:ind w:left="2088" w:firstLine="72"/>
       </w:pPr>
       <w:r>
-        <w:t>_</w:t>
-      </w:r>
-      <w:proofErr w:type="spellStart"/>
-      <w:r>
-        <w:t>ViewCoaching</w:t>
+        <w:t>_ViewCoaching</w:t>
       </w:r>
       <w:r>
         <w:t>Log</w:t>
@@ -5044,7 +5070,6 @@
       <w:r>
         <w:t>.cshtml</w:t>
       </w:r>
-      <w:proofErr w:type="spellEnd"/>
     </w:p>
     <w:p>
       <w:pPr>
@@ -5054,11 +5079,7 @@
         <w:ind w:left="2088" w:firstLine="72"/>
       </w:pPr>
       <w:r>
-        <w:t>_</w:t>
-      </w:r>
-      <w:proofErr w:type="spellStart"/>
-      <w:r>
-        <w:t>ViewWarning</w:t>
+        <w:t>_ViewWarning</w:t>
       </w:r>
       <w:r>
         <w:t>Log</w:t>
@@ -5066,7 +5087,6 @@
       <w:r>
         <w:t>.cshtml</w:t>
       </w:r>
-      <w:proofErr w:type="spellEnd"/>
     </w:p>
     <w:p>
       <w:pPr>
@@ -5089,11 +5109,11 @@
         <w:adjustRightInd w:val="0"/>
         <w:outlineLvl w:val="1"/>
       </w:pPr>
-      <w:bookmarkStart w:id="6" w:name="_Toc531609538"/>
+      <w:bookmarkStart w:id="25" w:name="_Toc531609538"/>
       <w:r>
         <w:t>Layout Page</w:t>
       </w:r>
-      <w:bookmarkEnd w:id="6"/>
+      <w:bookmarkEnd w:id="25"/>
     </w:p>
     <w:p>
       <w:pPr>
@@ -5120,13 +5140,8 @@
         <w:tab/>
       </w:r>
       <w:r>
-        <w:t>Views\Shared\_</w:t>
-      </w:r>
-      <w:proofErr w:type="spellStart"/>
-      <w:r>
-        <w:t>Layoutcshtml</w:t>
-      </w:r>
-      <w:proofErr w:type="spellEnd"/>
+        <w:t>Views\Shared\_Layoutcshtml</w:t>
+      </w:r>
     </w:p>
     <w:p>
       <w:pPr>
@@ -5149,7 +5164,7 @@
         <w:adjustRightInd w:val="0"/>
         <w:outlineLvl w:val="1"/>
       </w:pPr>
-      <w:bookmarkStart w:id="7" w:name="_Toc531609539"/>
+      <w:bookmarkStart w:id="26" w:name="_Toc531609539"/>
       <w:r>
         <w:t>Screen</w:t>
       </w:r>
@@ -5159,7 +5174,7 @@
       <w:r>
         <w:t>hot</w:t>
       </w:r>
-      <w:bookmarkEnd w:id="7"/>
+      <w:bookmarkEnd w:id="26"/>
     </w:p>
     <w:p>
       <w:pPr>
@@ -5181,7 +5196,31 @@
         <w:rPr>
           <w:b/>
         </w:rPr>
-        <w:t xml:space="preserve">Review - Review </w:t>
+        <w:t xml:space="preserve">Review </w:t>
+      </w:r>
+      <w:r>
+        <w:rPr>
+          <w:b/>
+        </w:rPr>
+        <w:t>–</w:t>
+      </w:r>
+      <w:r>
+        <w:rPr>
+          <w:b/>
+        </w:rPr>
+        <w:t xml:space="preserve"> </w:t>
+      </w:r>
+      <w:r>
+        <w:rPr>
+          <w:b/>
+        </w:rPr>
+        <w:t xml:space="preserve">Regular </w:t>
+      </w:r>
+      <w:r>
+        <w:rPr>
+          <w:b/>
+        </w:rPr>
+        <w:t xml:space="preserve">Review </w:t>
       </w:r>
       <w:r>
         <w:rPr>
@@ -5218,9 +5257,9 @@
         </w:rPr>
         <w:drawing>
           <wp:inline distT="0" distB="0" distL="0" distR="0">
-            <wp:extent cx="5478780" cy="3063240"/>
-            <wp:effectExtent l="0" t="0" r="7620" b="3810"/>
-            <wp:docPr id="2" name="Picture 2"/>
+            <wp:extent cx="5486400" cy="3055620"/>
+            <wp:effectExtent l="0" t="0" r="0" b="0"/>
+            <wp:docPr id="5" name="Picture 5"/>
             <wp:cNvGraphicFramePr>
               <a:graphicFrameLocks xmlns:a="http://schemas.openxmlformats.org/drawingml/2006/main" noChangeAspect="1"/>
             </wp:cNvGraphicFramePr>
@@ -5228,7 +5267,7 @@
               <a:graphicData uri="http://schemas.openxmlformats.org/drawingml/2006/picture">
                 <pic:pic xmlns:pic="http://schemas.openxmlformats.org/drawingml/2006/picture">
                   <pic:nvPicPr>
-                    <pic:cNvPr id="0" name="Picture 1"/>
+                    <pic:cNvPr id="0" name="Picture 2"/>
                     <pic:cNvPicPr>
                       <a:picLocks noChangeAspect="1" noChangeArrowheads="1"/>
                     </pic:cNvPicPr>
@@ -5249,7 +5288,7 @@
                   <pic:spPr bwMode="auto">
                     <a:xfrm>
                       <a:off x="0" y="0"/>
-                      <a:ext cx="5478780" cy="3063240"/>
+                      <a:ext cx="5486400" cy="3055620"/>
                     </a:xfrm>
                     <a:prstGeom prst="rect">
                       <a:avLst/>
@@ -5529,7 +5568,6 @@
         <w:autoSpaceDN w:val="0"/>
         <w:adjustRightInd w:val="0"/>
         <w:rPr>
-          <w:ins w:id="8" w:author="Huang, Lili" w:date="2018-12-03T13:52:00Z"/>
           <w:b/>
         </w:rPr>
       </w:pPr>
@@ -5543,7 +5581,7 @@
           <wp:inline distT="0" distB="0" distL="0" distR="0">
             <wp:extent cx="5486400" cy="2377440"/>
             <wp:effectExtent l="0" t="0" r="0" b="3810"/>
-            <wp:docPr id="37" name="Picture 37"/>
+            <wp:docPr id="15" name="Picture 15"/>
             <wp:cNvGraphicFramePr>
               <a:graphicFrameLocks xmlns:a="http://schemas.openxmlformats.org/drawingml/2006/main" noChangeAspect="1"/>
             </wp:cNvGraphicFramePr>
@@ -5595,51 +5633,6 @@
         <w:autoSpaceDN w:val="0"/>
         <w:adjustRightInd w:val="0"/>
         <w:rPr>
-          <w:ins w:id="9" w:author="Huang, Lili" w:date="2018-12-03T13:52:00Z"/>
-          <w:b/>
-        </w:rPr>
-      </w:pPr>
-    </w:p>
-    <w:p>
-      <w:pPr>
-        <w:autoSpaceDE w:val="0"/>
-        <w:autoSpaceDN w:val="0"/>
-        <w:adjustRightInd w:val="0"/>
-        <w:rPr>
-          <w:ins w:id="10" w:author="Huang, Lili" w:date="2018-12-03T13:54:00Z"/>
-          <w:b/>
-        </w:rPr>
-      </w:pPr>
-      <w:ins w:id="11" w:author="Huang, Lili" w:date="2018-12-03T13:52:00Z">
-        <w:r>
-          <w:rPr>
-            <w:b/>
-          </w:rPr>
-          <w:t>Review – Acknowledge Pending Form (editable) – User is the supervisor, and the log is OTA (</w:t>
-        </w:r>
-        <w:proofErr w:type="spellStart"/>
-        <w:r>
-          <w:rPr>
-            <w:b/>
-          </w:rPr>
-          <w:t>OverTurned</w:t>
-        </w:r>
-        <w:proofErr w:type="spellEnd"/>
-        <w:r>
-          <w:rPr>
-            <w:b/>
-          </w:rPr>
-          <w:t xml:space="preserve"> Appeal):</w:t>
-        </w:r>
-      </w:ins>
-    </w:p>
-    <w:p>
-      <w:pPr>
-        <w:autoSpaceDE w:val="0"/>
-        <w:autoSpaceDN w:val="0"/>
-        <w:adjustRightInd w:val="0"/>
-        <w:rPr>
-          <w:ins w:id="12" w:author="Huang, Lili" w:date="2018-12-03T13:54:00Z"/>
           <w:b/>
         </w:rPr>
       </w:pPr>
@@ -5653,62 +5646,12 @@
           <w:b/>
         </w:rPr>
       </w:pPr>
-      <w:ins w:id="13" w:author="Huang, Lili" w:date="2018-12-03T14:02:00Z">
-        <w:r>
-          <w:rPr>
-            <w:b/>
-            <w:noProof/>
-          </w:rPr>
-          <w:drawing>
-            <wp:inline distT="0" distB="0" distL="0" distR="0">
-              <wp:extent cx="5486400" cy="2552700"/>
-              <wp:effectExtent l="0" t="0" r="0" b="0"/>
-              <wp:docPr id="3" name="Picture 3"/>
-              <wp:cNvGraphicFramePr>
-                <a:graphicFrameLocks xmlns:a="http://schemas.openxmlformats.org/drawingml/2006/main" noChangeAspect="1"/>
-              </wp:cNvGraphicFramePr>
-              <a:graphic xmlns:a="http://schemas.openxmlformats.org/drawingml/2006/main">
-                <a:graphicData uri="http://schemas.openxmlformats.org/drawingml/2006/picture">
-                  <pic:pic xmlns:pic="http://schemas.openxmlformats.org/drawingml/2006/picture">
-                    <pic:nvPicPr>
-                      <pic:cNvPr id="0" name="Picture 1"/>
-                      <pic:cNvPicPr>
-                        <a:picLocks noChangeAspect="1" noChangeArrowheads="1"/>
-                      </pic:cNvPicPr>
-                    </pic:nvPicPr>
-                    <pic:blipFill>
-                      <a:blip r:embed="rId13" cstate="print">
-                        <a:extLst>
-                          <a:ext uri="{28A0092B-C50C-407E-A947-70E740481C1C}">
-                            <a14:useLocalDpi xmlns:a14="http://schemas.microsoft.com/office/drawing/2010/main" val="0"/>
-                          </a:ext>
-                        </a:extLst>
-                      </a:blip>
-                      <a:srcRect/>
-                      <a:stretch>
-                        <a:fillRect/>
-                      </a:stretch>
-                    </pic:blipFill>
-                    <pic:spPr bwMode="auto">
-                      <a:xfrm>
-                        <a:off x="0" y="0"/>
-                        <a:ext cx="5486400" cy="2552700"/>
-                      </a:xfrm>
-                      <a:prstGeom prst="rect">
-                        <a:avLst/>
-                      </a:prstGeom>
-                      <a:noFill/>
-                      <a:ln>
-                        <a:noFill/>
-                      </a:ln>
-                    </pic:spPr>
-                  </pic:pic>
-                </a:graphicData>
-              </a:graphic>
-            </wp:inline>
-          </w:drawing>
-        </w:r>
-      </w:ins>
+      <w:r>
+        <w:rPr>
+          <w:b/>
+        </w:rPr>
+        <w:t>Review – Acknowledge Pending Form (editable) – User is the supervisor, and the log is OTA (OverTurned Appeal):</w:t>
+      </w:r>
     </w:p>
     <w:p>
       <w:pPr>
@@ -5732,8 +5675,94 @@
       <w:r>
         <w:rPr>
           <w:b/>
+          <w:noProof/>
         </w:rPr>
-        <w:t>Review – Research Pending Form (editable)</w:t>
+        <w:drawing>
+          <wp:inline distT="0" distB="0" distL="0" distR="0">
+            <wp:extent cx="5486400" cy="2552700"/>
+            <wp:effectExtent l="0" t="0" r="0" b="0"/>
+            <wp:docPr id="3" name="Picture 3"/>
+            <wp:cNvGraphicFramePr>
+              <a:graphicFrameLocks xmlns:a="http://schemas.openxmlformats.org/drawingml/2006/main" noChangeAspect="1"/>
+            </wp:cNvGraphicFramePr>
+            <a:graphic xmlns:a="http://schemas.openxmlformats.org/drawingml/2006/main">
+              <a:graphicData uri="http://schemas.openxmlformats.org/drawingml/2006/picture">
+                <pic:pic xmlns:pic="http://schemas.openxmlformats.org/drawingml/2006/picture">
+                  <pic:nvPicPr>
+                    <pic:cNvPr id="0" name="Picture 1"/>
+                    <pic:cNvPicPr>
+                      <a:picLocks noChangeAspect="1" noChangeArrowheads="1"/>
+                    </pic:cNvPicPr>
+                  </pic:nvPicPr>
+                  <pic:blipFill>
+                    <a:blip r:embed="rId13" cstate="print">
+                      <a:extLst>
+                        <a:ext uri="{28A0092B-C50C-407E-A947-70E740481C1C}">
+                          <a14:useLocalDpi xmlns:a14="http://schemas.microsoft.com/office/drawing/2010/main" val="0"/>
+                        </a:ext>
+                      </a:extLst>
+                    </a:blip>
+                    <a:srcRect/>
+                    <a:stretch>
+                      <a:fillRect/>
+                    </a:stretch>
+                  </pic:blipFill>
+                  <pic:spPr bwMode="auto">
+                    <a:xfrm>
+                      <a:off x="0" y="0"/>
+                      <a:ext cx="5486400" cy="2552700"/>
+                    </a:xfrm>
+                    <a:prstGeom prst="rect">
+                      <a:avLst/>
+                    </a:prstGeom>
+                    <a:noFill/>
+                    <a:ln>
+                      <a:noFill/>
+                    </a:ln>
+                  </pic:spPr>
+                </pic:pic>
+              </a:graphicData>
+            </a:graphic>
+          </wp:inline>
+        </w:drawing>
+      </w:r>
+    </w:p>
+    <w:p>
+      <w:pPr>
+        <w:autoSpaceDE w:val="0"/>
+        <w:autoSpaceDN w:val="0"/>
+        <w:adjustRightInd w:val="0"/>
+        <w:rPr>
+          <w:b/>
+        </w:rPr>
+      </w:pPr>
+    </w:p>
+    <w:p>
+      <w:pPr>
+        <w:autoSpaceDE w:val="0"/>
+        <w:autoSpaceDN w:val="0"/>
+        <w:adjustRightInd w:val="0"/>
+        <w:rPr>
+          <w:b/>
+        </w:rPr>
+      </w:pPr>
+      <w:r>
+        <w:rPr>
+          <w:b/>
+        </w:rPr>
+        <w:t xml:space="preserve">Review – Research </w:t>
+      </w:r>
+      <w:r>
+        <w:rPr>
+          <w:b/>
+        </w:rPr>
+        <w:t xml:space="preserve">Review </w:t>
+      </w:r>
+      <w:r>
+        <w:rPr>
+          <w:b/>
+        </w:rPr>
+        <w:t>Pending Form (editable)</w:t>
       </w:r>
       <w:r>
         <w:rPr>
@@ -5759,9 +5788,9 @@
         <w:lastRenderedPageBreak/>
         <w:drawing>
           <wp:inline distT="0" distB="0" distL="0" distR="0">
-            <wp:extent cx="5486400" cy="4015740"/>
-            <wp:effectExtent l="0" t="0" r="0" b="3810"/>
-            <wp:docPr id="38" name="Picture 38"/>
+            <wp:extent cx="5486400" cy="4038600"/>
+            <wp:effectExtent l="0" t="0" r="0" b="0"/>
+            <wp:docPr id="13" name="Picture 13"/>
             <wp:cNvGraphicFramePr>
               <a:graphicFrameLocks xmlns:a="http://schemas.openxmlformats.org/drawingml/2006/main" noChangeAspect="1"/>
             </wp:cNvGraphicFramePr>
@@ -5769,7 +5798,7 @@
               <a:graphicData uri="http://schemas.openxmlformats.org/drawingml/2006/picture">
                 <pic:pic xmlns:pic="http://schemas.openxmlformats.org/drawingml/2006/picture">
                   <pic:nvPicPr>
-                    <pic:cNvPr id="0" name="Picture 8"/>
+                    <pic:cNvPr id="0" name="Picture 6"/>
                     <pic:cNvPicPr>
                       <a:picLocks noChangeAspect="1" noChangeArrowheads="1"/>
                     </pic:cNvPicPr>
@@ -5790,7 +5819,7 @@
                   <pic:spPr bwMode="auto">
                     <a:xfrm>
                       <a:off x="0" y="0"/>
-                      <a:ext cx="5486400" cy="4015740"/>
+                      <a:ext cx="5486400" cy="4038600"/>
                     </a:xfrm>
                     <a:prstGeom prst="rect">
                       <a:avLst/>
@@ -5830,7 +5859,19 @@
         <w:rPr>
           <w:b/>
         </w:rPr>
-        <w:t>Review – Research Pending Form (editable) – Coaching required:</w:t>
+        <w:t xml:space="preserve">Review – Research </w:t>
+      </w:r>
+      <w:r>
+        <w:rPr>
+          <w:b/>
+        </w:rPr>
+        <w:t xml:space="preserve">Review </w:t>
+      </w:r>
+      <w:r>
+        <w:rPr>
+          <w:b/>
+        </w:rPr>
+        <w:t>Pending Form (editable) – Coaching required:</w:t>
       </w:r>
     </w:p>
     <w:p>
@@ -5861,7 +5902,7 @@
           <wp:inline distT="0" distB="0" distL="0" distR="0">
             <wp:extent cx="5486400" cy="3710940"/>
             <wp:effectExtent l="0" t="0" r="0" b="3810"/>
-            <wp:docPr id="39" name="Picture 39"/>
+            <wp:docPr id="11" name="Picture 11"/>
             <wp:cNvGraphicFramePr>
               <a:graphicFrameLocks xmlns:a="http://schemas.openxmlformats.org/drawingml/2006/main" noChangeAspect="1"/>
             </wp:cNvGraphicFramePr>
@@ -5869,7 +5910,7 @@
               <a:graphicData uri="http://schemas.openxmlformats.org/drawingml/2006/picture">
                 <pic:pic xmlns:pic="http://schemas.openxmlformats.org/drawingml/2006/picture">
                   <pic:nvPicPr>
-                    <pic:cNvPr id="0" name="Picture 9"/>
+                    <pic:cNvPr id="0" name="Picture 5"/>
                     <pic:cNvPicPr>
                       <a:picLocks noChangeAspect="1" noChangeArrowheads="1"/>
                     </pic:cNvPicPr>
@@ -5942,6 +5983,12 @@
         <w:rPr>
           <w:b/>
         </w:rPr>
+        <w:t xml:space="preserve">Review </w:t>
+      </w:r>
+      <w:r>
+        <w:rPr>
+          <w:b/>
+        </w:rPr>
         <w:t>Pending Form (editable) – Not CSE:</w:t>
       </w:r>
     </w:p>
@@ -5963,7 +6010,7 @@
           <wp:inline distT="0" distB="0" distL="0" distR="0">
             <wp:extent cx="5478780" cy="3832860"/>
             <wp:effectExtent l="0" t="0" r="7620" b="0"/>
-            <wp:docPr id="40" name="Picture 40"/>
+            <wp:docPr id="10" name="Picture 10"/>
             <wp:cNvGraphicFramePr>
               <a:graphicFrameLocks xmlns:a="http://schemas.openxmlformats.org/drawingml/2006/main" noChangeAspect="1"/>
             </wp:cNvGraphicFramePr>
@@ -5971,7 +6018,7 @@
               <a:graphicData uri="http://schemas.openxmlformats.org/drawingml/2006/picture">
                 <pic:pic xmlns:pic="http://schemas.openxmlformats.org/drawingml/2006/picture">
                   <pic:nvPicPr>
-                    <pic:cNvPr id="0" name="Picture 10"/>
+                    <pic:cNvPr id="0" name="Picture 4"/>
                     <pic:cNvPicPr>
                       <a:picLocks noChangeAspect="1" noChangeArrowheads="1"/>
                     </pic:cNvPicPr>
@@ -6032,7 +6079,19 @@
         <w:rPr>
           <w:b/>
         </w:rPr>
-        <w:t>Review – CSE Pending Form (editable) – Yes, CSE:</w:t>
+        <w:t xml:space="preserve">Review – CSE </w:t>
+      </w:r>
+      <w:r>
+        <w:rPr>
+          <w:b/>
+        </w:rPr>
+        <w:t xml:space="preserve">Review </w:t>
+      </w:r>
+      <w:r>
+        <w:rPr>
+          <w:b/>
+        </w:rPr>
+        <w:t>Pending Form (editable) – Yes, CSE:</w:t>
       </w:r>
     </w:p>
     <w:p>
@@ -6054,7 +6113,7 @@
           <wp:inline distT="0" distB="0" distL="0" distR="0">
             <wp:extent cx="5478780" cy="3817620"/>
             <wp:effectExtent l="0" t="0" r="7620" b="0"/>
-            <wp:docPr id="41" name="Picture 41"/>
+            <wp:docPr id="6" name="Picture 6"/>
             <wp:cNvGraphicFramePr>
               <a:graphicFrameLocks xmlns:a="http://schemas.openxmlformats.org/drawingml/2006/main" noChangeAspect="1"/>
             </wp:cNvGraphicFramePr>
@@ -6062,7 +6121,7 @@
               <a:graphicData uri="http://schemas.openxmlformats.org/drawingml/2006/picture">
                 <pic:pic xmlns:pic="http://schemas.openxmlformats.org/drawingml/2006/picture">
                   <pic:nvPicPr>
-                    <pic:cNvPr id="0" name="Picture 11"/>
+                    <pic:cNvPr id="0" name="Picture 3"/>
                     <pic:cNvPicPr>
                       <a:picLocks noChangeAspect="1" noChangeArrowheads="1"/>
                     </pic:cNvPicPr>
@@ -6330,7 +6389,7 @@
           <w:b/>
         </w:rPr>
         <w:lastRenderedPageBreak/>
-        <w:t>Unauthorized to view log details:</w:t>
+        <w:t>Unauthorized to view log detail:</w:t>
       </w:r>
     </w:p>
     <w:p>
@@ -6422,11 +6481,11 @@
         <w:adjustRightInd w:val="0"/>
         <w:outlineLvl w:val="1"/>
       </w:pPr>
-      <w:bookmarkStart w:id="14" w:name="_Toc531609540"/>
+      <w:bookmarkStart w:id="27" w:name="_Toc531609540"/>
       <w:r>
         <w:t>Web Page Invoked Events</w:t>
       </w:r>
-      <w:bookmarkEnd w:id="14"/>
+      <w:bookmarkEnd w:id="27"/>
     </w:p>
     <w:tbl>
       <w:tblPr>
@@ -6595,14 +6654,14 @@
         <w:adjustRightInd w:val="0"/>
         <w:outlineLvl w:val="1"/>
       </w:pPr>
-      <w:bookmarkStart w:id="15" w:name="_Toc531609541"/>
+      <w:bookmarkStart w:id="28" w:name="_Toc531609541"/>
       <w:r>
         <w:t>Web Page</w:t>
       </w:r>
       <w:r>
         <w:t xml:space="preserve"> Fields</w:t>
       </w:r>
-      <w:bookmarkEnd w:id="15"/>
+      <w:bookmarkEnd w:id="28"/>
       <w:r>
         <w:t xml:space="preserve"> </w:t>
       </w:r>
@@ -6761,14 +6820,7 @@
               <w:rPr>
                 <w:b/>
               </w:rPr>
-              <w:t xml:space="preserve"> - _</w:t>
-            </w:r>
-            <w:proofErr w:type="spellStart"/>
-            <w:r>
-              <w:rPr>
-                <w:b/>
-              </w:rPr>
-              <w:t>Coaching</w:t>
+              <w:t xml:space="preserve"> - _Coaching</w:t>
             </w:r>
             <w:r>
               <w:rPr>
@@ -6782,7 +6834,6 @@
               </w:rPr>
               <w:t>Info.cshtml</w:t>
             </w:r>
-            <w:proofErr w:type="spellEnd"/>
             <w:r>
               <w:rPr>
                 <w:b/>
@@ -6926,11 +6977,9 @@
               <w:pStyle w:val="NormalTableText"/>
               <w:jc w:val="center"/>
             </w:pPr>
-            <w:proofErr w:type="spellStart"/>
             <w:r>
               <w:t>Coaching_Log</w:t>
             </w:r>
-            <w:proofErr w:type="spellEnd"/>
           </w:p>
         </w:tc>
         <w:tc>
@@ -7084,11 +7133,9 @@
               <w:pStyle w:val="NormalTableText"/>
               <w:jc w:val="center"/>
             </w:pPr>
-            <w:proofErr w:type="spellStart"/>
             <w:r>
               <w:t>Coaching_Log</w:t>
             </w:r>
-            <w:proofErr w:type="spellEnd"/>
           </w:p>
         </w:tc>
         <w:tc>
@@ -7242,11 +7289,9 @@
               <w:pStyle w:val="NormalTableText"/>
               <w:jc w:val="center"/>
             </w:pPr>
-            <w:proofErr w:type="spellStart"/>
             <w:r>
               <w:t>Coaching_Log</w:t>
             </w:r>
-            <w:proofErr w:type="spellEnd"/>
           </w:p>
         </w:tc>
         <w:tc>
@@ -7400,11 +7445,9 @@
               <w:pStyle w:val="NormalTableText"/>
               <w:jc w:val="center"/>
             </w:pPr>
-            <w:proofErr w:type="spellStart"/>
             <w:r>
               <w:t>Coaching_Log</w:t>
             </w:r>
-            <w:proofErr w:type="spellEnd"/>
           </w:p>
         </w:tc>
         <w:tc>
@@ -7561,11 +7604,9 @@
               <w:pStyle w:val="NormalTableText"/>
               <w:jc w:val="center"/>
             </w:pPr>
-            <w:proofErr w:type="spellStart"/>
             <w:r>
               <w:t>Coaching_Log</w:t>
             </w:r>
-            <w:proofErr w:type="spellEnd"/>
           </w:p>
         </w:tc>
         <w:tc>
@@ -7722,11 +7763,9 @@
               <w:pStyle w:val="NormalTableText"/>
               <w:jc w:val="center"/>
             </w:pPr>
-            <w:proofErr w:type="spellStart"/>
             <w:r>
               <w:t>Coaching_Log</w:t>
             </w:r>
-            <w:proofErr w:type="spellEnd"/>
           </w:p>
         </w:tc>
         <w:tc>
@@ -7880,11 +7919,9 @@
               <w:pStyle w:val="NormalTableText"/>
               <w:jc w:val="center"/>
             </w:pPr>
-            <w:proofErr w:type="spellStart"/>
             <w:r>
               <w:t>Coaching_Log</w:t>
             </w:r>
-            <w:proofErr w:type="spellEnd"/>
           </w:p>
         </w:tc>
         <w:tc>
@@ -8041,22 +8078,18 @@
               <w:pStyle w:val="NormalTableText"/>
               <w:jc w:val="center"/>
             </w:pPr>
-            <w:proofErr w:type="spellStart"/>
             <w:r>
               <w:t>Coaching_Log</w:t>
             </w:r>
-            <w:proofErr w:type="spellEnd"/>
-          </w:p>
-          <w:p>
-            <w:pPr>
-              <w:pStyle w:val="NormalTableText"/>
-              <w:jc w:val="center"/>
-            </w:pPr>
-            <w:proofErr w:type="spellStart"/>
+          </w:p>
+          <w:p>
+            <w:pPr>
+              <w:pStyle w:val="NormalTableText"/>
+              <w:jc w:val="center"/>
+            </w:pPr>
             <w:r>
               <w:t>Dim_Site</w:t>
             </w:r>
-            <w:proofErr w:type="spellEnd"/>
           </w:p>
         </w:tc>
         <w:tc>
@@ -8114,13 +8147,8 @@
             <w:pPr>
               <w:pStyle w:val="NormalTableText"/>
             </w:pPr>
-            <w:proofErr w:type="spellStart"/>
-            <w:r>
-              <w:t>Verint</w:t>
-            </w:r>
-            <w:proofErr w:type="spellEnd"/>
-            <w:r>
-              <w:t xml:space="preserve"> ID:</w:t>
+            <w:r>
+              <w:t>Verint ID:</w:t>
             </w:r>
           </w:p>
         </w:tc>
@@ -8159,13 +8187,8 @@
               <w:jc w:val="center"/>
             </w:pPr>
             <w:r>
-              <w:t xml:space="preserve">Display if from </w:t>
-            </w:r>
-            <w:proofErr w:type="spellStart"/>
-            <w:r>
-              <w:t>verint</w:t>
-            </w:r>
-            <w:proofErr w:type="spellEnd"/>
+              <w:t>Display if from verint</w:t>
+            </w:r>
           </w:p>
         </w:tc>
       </w:tr>
@@ -8223,11 +8246,9 @@
               <w:pStyle w:val="NormalTableText"/>
               <w:jc w:val="center"/>
             </w:pPr>
-            <w:proofErr w:type="spellStart"/>
             <w:r>
               <w:t>Coaching_Log</w:t>
             </w:r>
-            <w:proofErr w:type="spellEnd"/>
           </w:p>
         </w:tc>
         <w:tc>
@@ -8379,11 +8400,9 @@
               <w:pStyle w:val="NormalTableText"/>
               <w:jc w:val="center"/>
             </w:pPr>
-            <w:proofErr w:type="spellStart"/>
             <w:r>
               <w:t>Coaching_Log</w:t>
             </w:r>
-            <w:proofErr w:type="spellEnd"/>
           </w:p>
         </w:tc>
         <w:tc>
@@ -8461,11 +8480,9 @@
               <w:pStyle w:val="NormalTableText"/>
               <w:jc w:val="center"/>
             </w:pPr>
-            <w:proofErr w:type="spellStart"/>
             <w:r>
               <w:t>Coaching_Log</w:t>
             </w:r>
-            <w:proofErr w:type="spellEnd"/>
           </w:p>
         </w:tc>
         <w:tc>
@@ -8540,11 +8557,9 @@
               <w:pStyle w:val="NormalTableText"/>
               <w:jc w:val="center"/>
             </w:pPr>
-            <w:proofErr w:type="spellStart"/>
             <w:r>
               <w:t>Coaching_Log</w:t>
             </w:r>
-            <w:proofErr w:type="spellEnd"/>
           </w:p>
         </w:tc>
         <w:tc>
@@ -8602,13 +8617,8 @@
             <w:pPr>
               <w:pStyle w:val="NormalTableText"/>
             </w:pPr>
-            <w:proofErr w:type="spellStart"/>
-            <w:r>
-              <w:t>Avoke</w:t>
-            </w:r>
-            <w:proofErr w:type="spellEnd"/>
-            <w:r>
-              <w:t xml:space="preserve"> ID:</w:t>
+            <w:r>
+              <w:t>Avoke ID:</w:t>
             </w:r>
           </w:p>
         </w:tc>
@@ -8706,11 +8716,9 @@
               <w:pStyle w:val="NormalTableText"/>
               <w:jc w:val="center"/>
             </w:pPr>
-            <w:proofErr w:type="spellStart"/>
             <w:r>
               <w:t>Coaching_Log</w:t>
             </w:r>
-            <w:proofErr w:type="spellEnd"/>
           </w:p>
         </w:tc>
         <w:tc>
@@ -8867,11 +8875,9 @@
               <w:pStyle w:val="NormalTableText"/>
               <w:jc w:val="center"/>
             </w:pPr>
-            <w:proofErr w:type="spellStart"/>
             <w:r>
               <w:t>Coaching_Log</w:t>
             </w:r>
-            <w:proofErr w:type="spellEnd"/>
           </w:p>
         </w:tc>
         <w:tc>
@@ -8930,15 +8936,7 @@
               <w:pStyle w:val="NormalTableText"/>
             </w:pPr>
             <w:r>
-              <w:t xml:space="preserve">Universal </w:t>
-            </w:r>
-            <w:proofErr w:type="spellStart"/>
-            <w:r>
-              <w:t>CallID</w:t>
-            </w:r>
-            <w:proofErr w:type="spellEnd"/>
-            <w:r>
-              <w:t>:</w:t>
+              <w:t>Universal CallID:</w:t>
             </w:r>
           </w:p>
         </w:tc>
@@ -9036,11 +9034,9 @@
               <w:pStyle w:val="NormalTableText"/>
               <w:jc w:val="center"/>
             </w:pPr>
-            <w:proofErr w:type="spellStart"/>
             <w:r>
               <w:t>Coaching_Log</w:t>
             </w:r>
-            <w:proofErr w:type="spellEnd"/>
           </w:p>
         </w:tc>
         <w:tc>
@@ -9194,11 +9190,9 @@
               <w:pStyle w:val="NormalTableText"/>
               <w:jc w:val="center"/>
             </w:pPr>
-            <w:proofErr w:type="spellStart"/>
             <w:r>
               <w:t>Coaching_Log</w:t>
             </w:r>
-            <w:proofErr w:type="spellEnd"/>
           </w:p>
         </w:tc>
         <w:tc>
@@ -9353,11 +9347,9 @@
               <w:pStyle w:val="NormalTableText"/>
               <w:jc w:val="center"/>
             </w:pPr>
-            <w:proofErr w:type="spellStart"/>
             <w:r>
               <w:t>Coaching_Log</w:t>
             </w:r>
-            <w:proofErr w:type="spellEnd"/>
           </w:p>
         </w:tc>
         <w:tc>
@@ -9511,11 +9503,9 @@
               <w:pStyle w:val="NormalTableText"/>
               <w:jc w:val="center"/>
             </w:pPr>
-            <w:proofErr w:type="spellStart"/>
             <w:r>
               <w:t>Coaching_Log</w:t>
             </w:r>
-            <w:proofErr w:type="spellEnd"/>
           </w:p>
         </w:tc>
         <w:tc>
@@ -9669,11 +9659,9 @@
               <w:pStyle w:val="NormalTableText"/>
               <w:jc w:val="center"/>
             </w:pPr>
-            <w:proofErr w:type="spellStart"/>
             <w:r>
               <w:t>Coaching_Log</w:t>
             </w:r>
-            <w:proofErr w:type="spellEnd"/>
           </w:p>
         </w:tc>
         <w:tc>
@@ -9827,11 +9815,9 @@
               <w:pStyle w:val="NormalTableText"/>
               <w:jc w:val="center"/>
             </w:pPr>
-            <w:proofErr w:type="spellStart"/>
             <w:r>
               <w:t>Coaching_Log</w:t>
             </w:r>
-            <w:proofErr w:type="spellEnd"/>
           </w:p>
         </w:tc>
         <w:tc>
@@ -9985,11 +9971,9 @@
               <w:pStyle w:val="NormalTableText"/>
               <w:jc w:val="center"/>
             </w:pPr>
-            <w:proofErr w:type="spellStart"/>
             <w:r>
               <w:t>Coaching_Log</w:t>
             </w:r>
-            <w:proofErr w:type="spellEnd"/>
           </w:p>
         </w:tc>
         <w:tc>
@@ -10304,15 +10288,7 @@
               <w:pStyle w:val="NormalTableText"/>
             </w:pPr>
             <w:r>
-              <w:t xml:space="preserve">Please do NOT include PII or PHI in the log </w:t>
-            </w:r>
-            <w:proofErr w:type="spellStart"/>
-            <w:r>
-              <w:t>entery</w:t>
-            </w:r>
-            <w:proofErr w:type="spellEnd"/>
-            <w:r>
-              <w:t xml:space="preserve">. </w:t>
+              <w:t xml:space="preserve">Please do NOT include PII or PHI in the log entery. </w:t>
             </w:r>
           </w:p>
         </w:tc>
@@ -10500,11 +10476,9 @@
               <w:pStyle w:val="NormalTableText"/>
               <w:jc w:val="center"/>
             </w:pPr>
-            <w:proofErr w:type="spellStart"/>
             <w:r>
               <w:t>Coaching_Log</w:t>
             </w:r>
-            <w:proofErr w:type="spellEnd"/>
           </w:p>
         </w:tc>
         <w:tc>
@@ -10661,11 +10635,9 @@
               <w:pStyle w:val="NormalTableText"/>
               <w:jc w:val="center"/>
             </w:pPr>
-            <w:proofErr w:type="spellStart"/>
             <w:r>
               <w:t>Coaching_Log</w:t>
             </w:r>
-            <w:proofErr w:type="spellEnd"/>
           </w:p>
         </w:tc>
         <w:tc>
@@ -10822,11 +10794,9 @@
               <w:pStyle w:val="NormalTableText"/>
               <w:jc w:val="center"/>
             </w:pPr>
-            <w:proofErr w:type="spellStart"/>
             <w:r>
               <w:t>Coaching_Log</w:t>
             </w:r>
-            <w:proofErr w:type="spellEnd"/>
           </w:p>
         </w:tc>
         <w:tc>
@@ -10983,11 +10953,9 @@
               <w:pStyle w:val="NormalTableText"/>
               <w:jc w:val="center"/>
             </w:pPr>
-            <w:proofErr w:type="spellStart"/>
             <w:r>
               <w:t>Coaching_Log</w:t>
             </w:r>
-            <w:proofErr w:type="spellEnd"/>
           </w:p>
         </w:tc>
         <w:tc>
@@ -11110,11 +11078,9 @@
             <w:pPr>
               <w:pStyle w:val="NormalTableText"/>
             </w:pPr>
-            <w:proofErr w:type="spellStart"/>
             <w:r>
               <w:t>LogId</w:t>
             </w:r>
-            <w:proofErr w:type="spellEnd"/>
           </w:p>
         </w:tc>
         <w:tc>
@@ -11190,11 +11156,9 @@
             <w:pPr>
               <w:pStyle w:val="NormalTableText"/>
             </w:pPr>
-            <w:proofErr w:type="spellStart"/>
             <w:r>
               <w:t>IsAcknowledgeForm</w:t>
             </w:r>
-            <w:proofErr w:type="spellEnd"/>
           </w:p>
         </w:tc>
         <w:tc>
@@ -11315,19 +11279,9 @@
             <w:r>
               <w:t>reinforcement</w:t>
             </w:r>
-            <w:ins w:id="16" w:author="Huang, Lili" w:date="2018-12-03T14:04:00Z">
-              <w:r>
-                <w:t xml:space="preserve"> OR OTA (</w:t>
-              </w:r>
-              <w:proofErr w:type="spellStart"/>
-              <w:r>
-                <w:t>OverTurned</w:t>
-              </w:r>
-              <w:proofErr w:type="spellEnd"/>
-              <w:r>
-                <w:t xml:space="preserve"> Appeal)</w:t>
-              </w:r>
-            </w:ins>
+            <w:r>
+              <w:t xml:space="preserve"> OR OTA (OverTurned Appeal)</w:t>
+            </w:r>
           </w:p>
         </w:tc>
       </w:tr>
@@ -11491,9 +11445,6 @@
         </w:tc>
       </w:tr>
       <w:tr>
-        <w:trPr>
-          <w:ins w:id="17" w:author="Huang, Lili" w:date="2018-12-03T14:03:00Z"/>
-        </w:trPr>
         <w:tc>
           <w:tcPr>
             <w:tcW w:w="1152" w:type="dxa"/>
@@ -11508,15 +11459,10 @@
           <w:p>
             <w:pPr>
               <w:jc w:val="center"/>
-              <w:rPr>
-                <w:ins w:id="18" w:author="Huang, Lili" w:date="2018-12-03T14:03:00Z"/>
-              </w:rPr>
-            </w:pPr>
-            <w:ins w:id="19" w:author="Huang, Lili" w:date="2018-12-03T14:03:00Z">
-              <w:r>
-                <w:t>Label</w:t>
-              </w:r>
-            </w:ins>
+            </w:pPr>
+            <w:r>
+              <w:t>Label</w:t>
+            </w:r>
           </w:p>
         </w:tc>
         <w:tc>
@@ -11533,15 +11479,10 @@
           <w:p>
             <w:pPr>
               <w:pStyle w:val="NormalTableText"/>
-              <w:rPr>
-                <w:ins w:id="20" w:author="Huang, Lili" w:date="2018-12-03T14:03:00Z"/>
-              </w:rPr>
-            </w:pPr>
-            <w:ins w:id="21" w:author="Huang, Lili" w:date="2018-12-03T14:04:00Z">
-              <w:r>
-                <w:t>By checking this box, I indicate that I have reviewed this appeal and have taken the appropriate actions.</w:t>
-              </w:r>
-            </w:ins>
+            </w:pPr>
+            <w:r>
+              <w:t>By checking this box, I indicate that I have reviewed this appeal and have taken the appropriate actions.</w:t>
+            </w:r>
           </w:p>
         </w:tc>
         <w:tc>
@@ -11559,9 +11500,6 @@
             <w:pPr>
               <w:pStyle w:val="NormalTableText"/>
               <w:jc w:val="center"/>
-              <w:rPr>
-                <w:ins w:id="22" w:author="Huang, Lili" w:date="2018-12-03T14:03:00Z"/>
-              </w:rPr>
             </w:pPr>
           </w:p>
         </w:tc>
@@ -11580,33 +11518,16 @@
             <w:pPr>
               <w:pStyle w:val="NormalTableText"/>
               <w:jc w:val="center"/>
-              <w:rPr>
-                <w:ins w:id="23" w:author="Huang, Lili" w:date="2018-12-03T14:03:00Z"/>
-              </w:rPr>
-            </w:pPr>
-            <w:ins w:id="24" w:author="Huang, Lili" w:date="2018-12-03T14:04:00Z">
-              <w:r>
-                <w:t>Display if log is OTA (</w:t>
-              </w:r>
-              <w:proofErr w:type="spellStart"/>
-              <w:r>
-                <w:t>OverTurned</w:t>
-              </w:r>
-              <w:proofErr w:type="spellEnd"/>
-              <w:r>
-                <w:t xml:space="preserve"> </w:t>
-              </w:r>
-            </w:ins>
-            <w:ins w:id="25" w:author="Huang, Lili" w:date="2018-12-03T14:05:00Z">
-              <w:r>
-                <w:t>Appeal</w:t>
-              </w:r>
-            </w:ins>
-            <w:ins w:id="26" w:author="Huang, Lili" w:date="2018-12-03T14:04:00Z">
-              <w:r>
-                <w:t>)</w:t>
-              </w:r>
-            </w:ins>
+            </w:pPr>
+            <w:r>
+              <w:t xml:space="preserve">Display if log is OTA (OverTurned </w:t>
+            </w:r>
+            <w:r>
+              <w:t>Appeal</w:t>
+            </w:r>
+            <w:r>
+              <w:t>)</w:t>
+            </w:r>
           </w:p>
         </w:tc>
       </w:tr>
@@ -11911,12 +11832,10 @@
               <w:pStyle w:val="NormalTableText"/>
               <w:jc w:val="center"/>
             </w:pPr>
-            <w:proofErr w:type="spellStart"/>
             <w:r>
               <w:lastRenderedPageBreak/>
               <w:t>Reasons_By_ReportCode</w:t>
             </w:r>
-            <w:proofErr w:type="spellEnd"/>
           </w:p>
         </w:tc>
         <w:tc>
@@ -12063,13 +11982,8 @@
               <w:jc w:val="center"/>
             </w:pPr>
             <w:r>
-              <w:t xml:space="preserve">Input </w:t>
-            </w:r>
-            <w:proofErr w:type="spellStart"/>
-            <w:r>
-              <w:t>textarea</w:t>
-            </w:r>
-            <w:proofErr w:type="spellEnd"/>
+              <w:t>Input textarea</w:t>
+            </w:r>
           </w:p>
         </w:tc>
         <w:tc>
@@ -12127,9 +12041,6 @@
         </w:tc>
       </w:tr>
       <w:tr>
-        <w:trPr>
-          <w:ins w:id="27" w:author="Huang, Lili" w:date="2018-12-03T14:06:00Z"/>
-        </w:trPr>
         <w:tc>
           <w:tcPr>
             <w:tcW w:w="1152" w:type="dxa"/>
@@ -12144,15 +12055,10 @@
           <w:p>
             <w:pPr>
               <w:jc w:val="center"/>
-              <w:rPr>
-                <w:ins w:id="28" w:author="Huang, Lili" w:date="2018-12-03T14:06:00Z"/>
-              </w:rPr>
-            </w:pPr>
-            <w:ins w:id="29" w:author="Huang, Lili" w:date="2018-12-03T14:06:00Z">
-              <w:r>
-                <w:t>Label</w:t>
-              </w:r>
-            </w:ins>
+            </w:pPr>
+            <w:r>
+              <w:t>Label</w:t>
+            </w:r>
           </w:p>
         </w:tc>
         <w:tc>
@@ -12169,15 +12075,10 @@
           <w:p>
             <w:pPr>
               <w:pStyle w:val="NormalTableText"/>
-              <w:rPr>
-                <w:ins w:id="30" w:author="Huang, Lili" w:date="2018-12-03T14:06:00Z"/>
-              </w:rPr>
-            </w:pPr>
-            <w:ins w:id="31" w:author="Huang, Lili" w:date="2018-12-03T14:06:00Z">
-              <w:r>
-                <w:t>Provide the details from the coaching session including action plans developed:</w:t>
-              </w:r>
-            </w:ins>
+            </w:pPr>
+            <w:r>
+              <w:t>Provide the details from the coaching session including action plans developed:</w:t>
+            </w:r>
           </w:p>
         </w:tc>
         <w:tc>
@@ -12195,9 +12096,6 @@
             <w:pPr>
               <w:pStyle w:val="NormalTableText"/>
               <w:jc w:val="center"/>
-              <w:rPr>
-                <w:ins w:id="32" w:author="Huang, Lili" w:date="2018-12-03T14:06:00Z"/>
-              </w:rPr>
             </w:pPr>
           </w:p>
         </w:tc>
@@ -12215,50 +12113,20 @@
             <w:pPr>
               <w:pStyle w:val="NormalTableText"/>
               <w:jc w:val="center"/>
-              <w:rPr>
-                <w:ins w:id="33" w:author="Huang, Lili" w:date="2018-12-03T14:06:00Z"/>
-              </w:rPr>
-            </w:pPr>
-            <w:ins w:id="34" w:author="Huang, Lili" w:date="2018-12-03T14:06:00Z">
-              <w:r>
-                <w:t xml:space="preserve">Display if OTA </w:t>
-              </w:r>
-            </w:ins>
-            <w:ins w:id="35" w:author="Huang, Lili" w:date="2018-12-03T14:07:00Z">
-              <w:r>
-                <w:t>(</w:t>
-              </w:r>
-              <w:proofErr w:type="spellStart"/>
-              <w:r>
-                <w:t>OverTurned</w:t>
-              </w:r>
-              <w:proofErr w:type="spellEnd"/>
-              <w:r>
-                <w:t xml:space="preserve"> Appeal) </w:t>
-              </w:r>
-            </w:ins>
-            <w:ins w:id="36" w:author="Huang, Lili" w:date="2018-12-03T14:06:00Z">
-              <w:r>
-                <w:t>log</w:t>
-              </w:r>
-            </w:ins>
-            <w:ins w:id="37" w:author="Huang, Lili" w:date="2018-12-03T14:07:00Z">
-              <w:r>
-                <w:t>.</w:t>
-              </w:r>
-            </w:ins>
-            <w:ins w:id="38" w:author="Huang, Lili" w:date="2018-12-03T14:06:00Z">
-              <w:r>
-                <w:t xml:space="preserve"> </w:t>
-              </w:r>
-            </w:ins>
+            </w:pPr>
+            <w:r>
+              <w:t>Display if OTA (OverTurned Appeal) log</w:t>
+            </w:r>
+            <w:r>
+              <w:t>.</w:t>
+            </w:r>
+            <w:r>
+              <w:t xml:space="preserve"> </w:t>
+            </w:r>
           </w:p>
         </w:tc>
       </w:tr>
       <w:tr>
-        <w:trPr>
-          <w:ins w:id="39" w:author="Huang, Lili" w:date="2018-12-03T14:06:00Z"/>
-        </w:trPr>
         <w:tc>
           <w:tcPr>
             <w:tcW w:w="1152" w:type="dxa"/>
@@ -12273,20 +12141,10 @@
           <w:p>
             <w:pPr>
               <w:jc w:val="center"/>
-              <w:rPr>
-                <w:ins w:id="40" w:author="Huang, Lili" w:date="2018-12-03T14:06:00Z"/>
-              </w:rPr>
-            </w:pPr>
-            <w:ins w:id="41" w:author="Huang, Lili" w:date="2018-12-03T14:06:00Z">
-              <w:r>
-                <w:t xml:space="preserve">Input </w:t>
-              </w:r>
-              <w:proofErr w:type="spellStart"/>
-              <w:r>
-                <w:t>textarea</w:t>
-              </w:r>
-              <w:proofErr w:type="spellEnd"/>
-            </w:ins>
+            </w:pPr>
+            <w:r>
+              <w:t>Input textarea</w:t>
+            </w:r>
           </w:p>
         </w:tc>
         <w:tc>
@@ -12303,9 +12161,6 @@
           <w:p>
             <w:pPr>
               <w:pStyle w:val="NormalTableText"/>
-              <w:rPr>
-                <w:ins w:id="42" w:author="Huang, Lili" w:date="2018-12-03T14:06:00Z"/>
-              </w:rPr>
             </w:pPr>
           </w:p>
         </w:tc>
@@ -12324,9 +12179,6 @@
             <w:pPr>
               <w:pStyle w:val="NormalTableText"/>
               <w:jc w:val="center"/>
-              <w:rPr>
-                <w:ins w:id="43" w:author="Huang, Lili" w:date="2018-12-03T14:06:00Z"/>
-              </w:rPr>
             </w:pPr>
           </w:p>
         </w:tc>
@@ -12345,9 +12197,6 @@
             <w:pPr>
               <w:pStyle w:val="NormalTableText"/>
               <w:jc w:val="center"/>
-              <w:rPr>
-                <w:ins w:id="44" w:author="Huang, Lili" w:date="2018-12-03T14:06:00Z"/>
-              </w:rPr>
             </w:pPr>
           </w:p>
         </w:tc>
@@ -12848,11 +12697,9 @@
             <w:pPr>
               <w:pStyle w:val="NormalTableText"/>
             </w:pPr>
-            <w:proofErr w:type="spellStart"/>
             <w:r>
               <w:t>LogId</w:t>
             </w:r>
-            <w:proofErr w:type="spellEnd"/>
           </w:p>
         </w:tc>
         <w:tc>
@@ -12928,11 +12775,9 @@
             <w:pPr>
               <w:pStyle w:val="NormalTableText"/>
             </w:pPr>
-            <w:proofErr w:type="spellStart"/>
             <w:r>
               <w:t>FormName</w:t>
             </w:r>
-            <w:proofErr w:type="spellEnd"/>
           </w:p>
         </w:tc>
         <w:tc>
@@ -13008,11 +12853,9 @@
             <w:pPr>
               <w:pStyle w:val="NormalTableText"/>
             </w:pPr>
-            <w:proofErr w:type="spellStart"/>
             <w:r>
               <w:t>ModuleName</w:t>
             </w:r>
-            <w:proofErr w:type="spellEnd"/>
           </w:p>
         </w:tc>
         <w:tc>
@@ -13088,11 +12931,9 @@
             <w:pPr>
               <w:pStyle w:val="NormalTableText"/>
             </w:pPr>
-            <w:proofErr w:type="spellStart"/>
             <w:r>
               <w:t>StatusId</w:t>
             </w:r>
-            <w:proofErr w:type="spellEnd"/>
           </w:p>
         </w:tc>
         <w:tc>
@@ -13168,11 +13009,9 @@
             <w:pPr>
               <w:pStyle w:val="NormalTableText"/>
             </w:pPr>
-            <w:proofErr w:type="spellStart"/>
             <w:r>
               <w:t>SupervisorEmail</w:t>
             </w:r>
-            <w:proofErr w:type="spellEnd"/>
           </w:p>
         </w:tc>
         <w:tc>
@@ -13248,11 +13087,9 @@
             <w:pPr>
               <w:pStyle w:val="NormalTableText"/>
             </w:pPr>
-            <w:proofErr w:type="spellStart"/>
             <w:r>
               <w:t>ManagerEmail</w:t>
             </w:r>
-            <w:proofErr w:type="spellEnd"/>
           </w:p>
         </w:tc>
         <w:tc>
@@ -13328,11 +13165,9 @@
             <w:pPr>
               <w:pStyle w:val="NormalTableText"/>
             </w:pPr>
-            <w:proofErr w:type="spellStart"/>
             <w:r>
               <w:t>SupervisorEmpId</w:t>
             </w:r>
-            <w:proofErr w:type="spellEnd"/>
           </w:p>
         </w:tc>
         <w:tc>
@@ -13408,11 +13243,9 @@
             <w:pPr>
               <w:pStyle w:val="NormalTableText"/>
             </w:pPr>
-            <w:proofErr w:type="spellStart"/>
             <w:r>
               <w:t>ManagerEmpId</w:t>
             </w:r>
-            <w:proofErr w:type="spellEnd"/>
           </w:p>
         </w:tc>
         <w:tc>
@@ -13488,11 +13321,9 @@
             <w:pPr>
               <w:pStyle w:val="NormalTableText"/>
             </w:pPr>
-            <w:proofErr w:type="spellStart"/>
             <w:r>
               <w:t>IsRegularPendingForm</w:t>
             </w:r>
-            <w:proofErr w:type="spellEnd"/>
           </w:p>
         </w:tc>
         <w:tc>
@@ -13724,13 +13555,8 @@
             <w:pPr>
               <w:pStyle w:val="NormalTableText"/>
             </w:pPr>
-            <w:proofErr w:type="spellStart"/>
-            <w:r>
-              <w:t>Glyphicon</w:t>
-            </w:r>
-            <w:proofErr w:type="spellEnd"/>
-            <w:r>
-              <w:t>-calendar</w:t>
+            <w:r>
+              <w:t>Glyphicon-calendar</w:t>
             </w:r>
           </w:p>
         </w:tc>
@@ -13866,13 +13692,8 @@
               <w:jc w:val="center"/>
             </w:pPr>
             <w:r>
-              <w:t xml:space="preserve">Input </w:t>
-            </w:r>
-            <w:proofErr w:type="spellStart"/>
-            <w:r>
-              <w:t>textarea</w:t>
-            </w:r>
-            <w:proofErr w:type="spellEnd"/>
+              <w:t>Input textarea</w:t>
+            </w:r>
           </w:p>
         </w:tc>
         <w:tc>
@@ -14327,11 +14148,9 @@
             <w:pPr>
               <w:pStyle w:val="NormalTableText"/>
             </w:pPr>
-            <w:proofErr w:type="spellStart"/>
             <w:r>
               <w:t>IsResearchPendingForm</w:t>
             </w:r>
-            <w:proofErr w:type="spellEnd"/>
           </w:p>
         </w:tc>
         <w:tc>
@@ -14407,11 +14226,9 @@
             <w:pPr>
               <w:pStyle w:val="NormalTableText"/>
             </w:pPr>
-            <w:proofErr w:type="spellStart"/>
             <w:r>
               <w:t>LogId</w:t>
             </w:r>
-            <w:proofErr w:type="spellEnd"/>
           </w:p>
         </w:tc>
         <w:tc>
@@ -14488,15 +14305,7 @@
               <w:pStyle w:val="NormalTableText"/>
             </w:pPr>
             <w:r>
-              <w:t xml:space="preserve">You are receiving this </w:t>
-            </w:r>
-            <w:proofErr w:type="spellStart"/>
-            <w:r>
-              <w:t>eCL</w:t>
-            </w:r>
-            <w:proofErr w:type="spellEnd"/>
-            <w:r>
-              <w:t xml:space="preserve"> record because an Employee on your team was identified in an Outlier Management Report (OMR). Please research this item in accordance with the latest</w:t>
+              <w:t>You are receiving this eCL record because an Employee on your team was identified in an Outlier Management Report (OMR). Please research this item in accordance with the latest</w:t>
             </w:r>
             <w:r>
               <w:tab/>
@@ -14506,21 +14315,7 @@
               <w:rPr>
                 <w:color w:val="0070C0"/>
               </w:rPr>
-              <w:t xml:space="preserve">Contact Center Operations 46.0 Outlier Management </w:t>
-            </w:r>
-            <w:proofErr w:type="gramStart"/>
-            <w:r>
-              <w:rPr>
-                <w:color w:val="0070C0"/>
-              </w:rPr>
-              <w:t>Report(</w:t>
-            </w:r>
-            <w:proofErr w:type="gramEnd"/>
-            <w:r>
-              <w:rPr>
-                <w:color w:val="0070C0"/>
-              </w:rPr>
-              <w:t xml:space="preserve">OMR): Outlier Research Process SOP </w:t>
+              <w:t xml:space="preserve">Contact Center Operations 46.0 Outlier Management Report(OMR): Outlier Research Process SOP </w:t>
             </w:r>
             <w:r>
               <w:t>and provide the details in the record below.";</w:t>
@@ -15038,13 +14833,8 @@
               <w:jc w:val="center"/>
             </w:pPr>
             <w:r>
-              <w:t xml:space="preserve">Input </w:t>
-            </w:r>
-            <w:proofErr w:type="spellStart"/>
-            <w:r>
-              <w:t>textarea</w:t>
-            </w:r>
-            <w:proofErr w:type="spellEnd"/>
+              <w:t>Input textarea</w:t>
+            </w:r>
             <w:r>
               <w:t>:</w:t>
             </w:r>
@@ -15259,11 +15049,9 @@
               <w:pStyle w:val="NormalTableText"/>
               <w:jc w:val="center"/>
             </w:pPr>
-            <w:proofErr w:type="spellStart"/>
             <w:r>
               <w:t>Reasons_By_ReportCode</w:t>
             </w:r>
-            <w:proofErr w:type="spellEnd"/>
           </w:p>
         </w:tc>
         <w:tc>
@@ -15382,13 +15170,8 @@
               <w:jc w:val="center"/>
             </w:pPr>
             <w:r>
-              <w:t xml:space="preserve">Input </w:t>
-            </w:r>
-            <w:proofErr w:type="spellStart"/>
-            <w:r>
-              <w:t>textarea</w:t>
-            </w:r>
-            <w:proofErr w:type="spellEnd"/>
+              <w:t>Input textarea</w:t>
+            </w:r>
           </w:p>
         </w:tc>
         <w:tc>
@@ -15558,13 +15341,8 @@
               <w:jc w:val="center"/>
             </w:pPr>
             <w:r>
-              <w:t xml:space="preserve">Input </w:t>
-            </w:r>
-            <w:proofErr w:type="spellStart"/>
-            <w:r>
-              <w:t>textarea</w:t>
-            </w:r>
-            <w:proofErr w:type="spellEnd"/>
+              <w:t>Input textarea</w:t>
+            </w:r>
             <w:r>
               <w:t>:</w:t>
             </w:r>
@@ -15606,13 +15384,8 @@
               <w:jc w:val="center"/>
             </w:pPr>
             <w:r>
-              <w:t xml:space="preserve">Input </w:t>
-            </w:r>
-            <w:proofErr w:type="spellStart"/>
-            <w:r>
-              <w:t>textarea</w:t>
-            </w:r>
-            <w:proofErr w:type="spellEnd"/>
+              <w:t>Input textarea</w:t>
+            </w:r>
           </w:p>
         </w:tc>
         <w:tc>
@@ -16012,11 +15785,9 @@
             <w:pPr>
               <w:pStyle w:val="NormalTableText"/>
             </w:pPr>
-            <w:proofErr w:type="spellStart"/>
             <w:r>
               <w:t>IsCsePendingForm</w:t>
             </w:r>
-            <w:proofErr w:type="spellEnd"/>
           </w:p>
         </w:tc>
         <w:tc>
@@ -16091,11 +15862,9 @@
             <w:pPr>
               <w:pStyle w:val="NormalTableText"/>
             </w:pPr>
-            <w:proofErr w:type="spellStart"/>
             <w:r>
               <w:t>LogId</w:t>
             </w:r>
-            <w:proofErr w:type="spellEnd"/>
           </w:p>
         </w:tc>
         <w:tc>
@@ -16170,11 +15939,9 @@
             <w:pPr>
               <w:pStyle w:val="NormalTableText"/>
             </w:pPr>
-            <w:proofErr w:type="spellStart"/>
             <w:r>
               <w:t>ModuleId</w:t>
             </w:r>
-            <w:proofErr w:type="spellEnd"/>
           </w:p>
         </w:tc>
         <w:tc>
@@ -16250,15 +16017,7 @@
               <w:pStyle w:val="NormalTableText"/>
             </w:pPr>
             <w:r>
-              <w:t xml:space="preserve">Review the submitted coaching opportunity and determine if it is a confirmed Customer Service Escalation (CSE).  If it is a CSE, setup a meeting with the Employee and Supervisor and report </w:t>
-            </w:r>
-            <w:proofErr w:type="gramStart"/>
-            <w:r>
-              <w:t>your</w:t>
-            </w:r>
-            <w:proofErr w:type="gramEnd"/>
-            <w:r>
-              <w:t xml:space="preserve"> coaching in the box below.  If it not a CSE, enter notes for the Supervisor to use to coach the Employee.</w:t>
+              <w:t>Review the submitted coaching opportunity and determine if it is a confirmed Customer Service Escalation (CSE).  If it is a CSE, setup a meeting with the Employee and Supervisor and report your coaching in the box below.  If it not a CSE, enter notes for the Supervisor to use to coach the Employee.</w:t>
             </w:r>
           </w:p>
         </w:tc>
@@ -16715,13 +16474,8 @@
             <w:pPr>
               <w:pStyle w:val="NormalTableText"/>
             </w:pPr>
-            <w:proofErr w:type="spellStart"/>
-            <w:r>
-              <w:t>Glyphicon</w:t>
-            </w:r>
-            <w:proofErr w:type="spellEnd"/>
-            <w:r>
-              <w:t>-calendar</w:t>
+            <w:r>
+              <w:t>Glyphicon-calendar</w:t>
             </w:r>
           </w:p>
         </w:tc>
@@ -16855,13 +16609,8 @@
               <w:jc w:val="center"/>
             </w:pPr>
             <w:r>
-              <w:t xml:space="preserve">Input </w:t>
-            </w:r>
-            <w:proofErr w:type="spellStart"/>
-            <w:r>
-              <w:t>textarea</w:t>
-            </w:r>
-            <w:proofErr w:type="spellEnd"/>
+              <w:t>Input textarea</w:t>
+            </w:r>
           </w:p>
         </w:tc>
         <w:tc>
@@ -17166,13 +16915,8 @@
             <w:pPr>
               <w:pStyle w:val="NormalTableText"/>
             </w:pPr>
-            <w:proofErr w:type="spellStart"/>
-            <w:r>
-              <w:t>Glyphicon</w:t>
-            </w:r>
-            <w:proofErr w:type="spellEnd"/>
-            <w:r>
-              <w:t>-calendar</w:t>
+            <w:r>
+              <w:t>Glyphicon-calendar</w:t>
             </w:r>
           </w:p>
         </w:tc>
@@ -17306,13 +17050,8 @@
               <w:jc w:val="center"/>
             </w:pPr>
             <w:r>
-              <w:t xml:space="preserve">Input </w:t>
-            </w:r>
-            <w:proofErr w:type="spellStart"/>
-            <w:r>
-              <w:t>textarea</w:t>
-            </w:r>
-            <w:proofErr w:type="spellEnd"/>
+              <w:t>Input textarea</w:t>
+            </w:r>
           </w:p>
         </w:tc>
         <w:tc>
@@ -17988,11 +17727,9 @@
               <w:pStyle w:val="NormalTableText"/>
               <w:jc w:val="center"/>
             </w:pPr>
-            <w:proofErr w:type="spellStart"/>
             <w:r>
               <w:t>Coaching_Log</w:t>
             </w:r>
-            <w:proofErr w:type="spellEnd"/>
           </w:p>
         </w:tc>
         <w:tc>
@@ -18149,11 +17886,9 @@
               <w:pStyle w:val="NormalTableText"/>
               <w:jc w:val="center"/>
             </w:pPr>
-            <w:proofErr w:type="spellStart"/>
             <w:r>
               <w:t>Coaching_Log</w:t>
             </w:r>
-            <w:proofErr w:type="spellEnd"/>
           </w:p>
         </w:tc>
         <w:tc>
@@ -18472,11 +18207,9 @@
               <w:pStyle w:val="NormalTableText"/>
               <w:jc w:val="center"/>
             </w:pPr>
-            <w:proofErr w:type="spellStart"/>
             <w:r>
               <w:t>Coaching_Log</w:t>
             </w:r>
-            <w:proofErr w:type="spellEnd"/>
           </w:p>
         </w:tc>
         <w:tc>
@@ -18612,13 +18345,8 @@
             <w:pPr>
               <w:pStyle w:val="NormalTableText"/>
             </w:pPr>
-            <w:proofErr w:type="spellStart"/>
-            <w:r>
-              <w:t>Reviewd</w:t>
-            </w:r>
-            <w:proofErr w:type="spellEnd"/>
-            <w:r>
-              <w:t xml:space="preserve"> and acknowledged Quality Monitor on </w:t>
+            <w:r>
+              <w:t xml:space="preserve">Reviewd and acknowledged Quality Monitor on </w:t>
             </w:r>
           </w:p>
         </w:tc>
@@ -18713,11 +18441,9 @@
               <w:pStyle w:val="NormalTableText"/>
               <w:jc w:val="center"/>
             </w:pPr>
-            <w:proofErr w:type="spellStart"/>
             <w:r>
               <w:t>MgrReviewAutoDate</w:t>
             </w:r>
-            <w:proofErr w:type="spellEnd"/>
           </w:p>
         </w:tc>
         <w:tc>
@@ -18871,11 +18597,9 @@
               <w:pStyle w:val="NormalTableText"/>
               <w:jc w:val="center"/>
             </w:pPr>
-            <w:proofErr w:type="spellStart"/>
             <w:r>
               <w:t>Coaching_Log</w:t>
             </w:r>
-            <w:proofErr w:type="spellEnd"/>
           </w:p>
         </w:tc>
         <w:tc>
@@ -18934,15 +18658,7 @@
               <w:pStyle w:val="NormalTableText"/>
             </w:pPr>
             <w:r>
-              <w:t xml:space="preserve">Supervisor </w:t>
-            </w:r>
-            <w:proofErr w:type="spellStart"/>
-            <w:r>
-              <w:t>Reviw</w:t>
-            </w:r>
-            <w:proofErr w:type="spellEnd"/>
-            <w:r>
-              <w:t xml:space="preserve"> Information:</w:t>
+              <w:t>Supervisor Reviw Information:</w:t>
             </w:r>
           </w:p>
         </w:tc>
@@ -19019,13 +18735,8 @@
             <w:pPr>
               <w:pStyle w:val="NormalTableText"/>
             </w:pPr>
-            <w:proofErr w:type="spellStart"/>
-            <w:r>
-              <w:t>Reviewd</w:t>
-            </w:r>
-            <w:proofErr w:type="spellEnd"/>
-            <w:r>
-              <w:t xml:space="preserve"> and acknowledged Quality Monitor on </w:t>
+            <w:r>
+              <w:t xml:space="preserve">Reviewd and acknowledged Quality Monitor on </w:t>
             </w:r>
           </w:p>
         </w:tc>
@@ -19120,11 +18831,9 @@
               <w:pStyle w:val="NormalTableText"/>
               <w:jc w:val="center"/>
             </w:pPr>
-            <w:proofErr w:type="spellStart"/>
             <w:r>
               <w:t>SupReviewedAutoDate</w:t>
             </w:r>
-            <w:proofErr w:type="spellEnd"/>
           </w:p>
         </w:tc>
         <w:tc>
@@ -19278,11 +18987,9 @@
               <w:pStyle w:val="NormalTableText"/>
               <w:jc w:val="center"/>
             </w:pPr>
-            <w:proofErr w:type="spellStart"/>
             <w:r>
               <w:t>EmployeeName</w:t>
             </w:r>
-            <w:proofErr w:type="spellEnd"/>
           </w:p>
         </w:tc>
         <w:tc>
@@ -19524,11 +19231,9 @@
               <w:pStyle w:val="NormalTableText"/>
               <w:jc w:val="center"/>
             </w:pPr>
-            <w:proofErr w:type="spellStart"/>
             <w:r>
               <w:t>EmloyeeReviewDate</w:t>
             </w:r>
-            <w:proofErr w:type="spellEnd"/>
           </w:p>
         </w:tc>
         <w:tc>
@@ -19740,7 +19445,6 @@
               </w:rPr>
               <w:t xml:space="preserve"> - _</w:t>
             </w:r>
-            <w:proofErr w:type="spellStart"/>
             <w:r>
               <w:rPr>
                 <w:b/>
@@ -19751,14 +19455,7 @@
               <w:rPr>
                 <w:b/>
               </w:rPr>
-              <w:t>LogInfo.cshtml</w:t>
-            </w:r>
-            <w:proofErr w:type="spellEnd"/>
-            <w:r>
-              <w:rPr>
-                <w:b/>
-              </w:rPr>
-              <w:t>:</w:t>
+              <w:t>LogInfo.cshtml:</w:t>
             </w:r>
           </w:p>
         </w:tc>
@@ -19799,13 +19496,8 @@
             <w:pPr>
               <w:pStyle w:val="NormalTableText"/>
             </w:pPr>
-            <w:proofErr w:type="spellStart"/>
-            <w:r>
-              <w:t>FormID</w:t>
-            </w:r>
-            <w:proofErr w:type="spellEnd"/>
-            <w:r>
-              <w:t>:</w:t>
+            <w:r>
+              <w:t>FormID:</w:t>
             </w:r>
           </w:p>
         </w:tc>
@@ -19825,11 +19517,9 @@
               <w:pStyle w:val="NormalTableText"/>
               <w:jc w:val="center"/>
             </w:pPr>
-            <w:proofErr w:type="spellStart"/>
             <w:r>
               <w:t>Warning_Log</w:t>
             </w:r>
-            <w:proofErr w:type="spellEnd"/>
           </w:p>
         </w:tc>
         <w:tc>
@@ -19905,11 +19595,9 @@
               <w:pStyle w:val="NormalTableText"/>
               <w:jc w:val="center"/>
             </w:pPr>
-            <w:proofErr w:type="spellStart"/>
             <w:r>
               <w:t>Warning_Log</w:t>
             </w:r>
-            <w:proofErr w:type="spellEnd"/>
           </w:p>
         </w:tc>
         <w:tc>
@@ -20063,11 +19751,9 @@
               <w:pStyle w:val="NormalTableText"/>
               <w:jc w:val="center"/>
             </w:pPr>
-            <w:proofErr w:type="spellStart"/>
             <w:r>
               <w:t>Warning_Log</w:t>
             </w:r>
-            <w:proofErr w:type="spellEnd"/>
           </w:p>
         </w:tc>
         <w:tc>
@@ -20221,11 +19907,9 @@
               <w:pStyle w:val="NormalTableText"/>
               <w:jc w:val="center"/>
             </w:pPr>
-            <w:proofErr w:type="spellStart"/>
             <w:r>
               <w:t>Warning_Log</w:t>
             </w:r>
-            <w:proofErr w:type="spellEnd"/>
           </w:p>
         </w:tc>
         <w:tc>
@@ -20379,11 +20063,9 @@
               <w:pStyle w:val="NormalTableText"/>
               <w:jc w:val="center"/>
             </w:pPr>
-            <w:proofErr w:type="spellStart"/>
             <w:r>
               <w:t>Warning_Log</w:t>
             </w:r>
-            <w:proofErr w:type="spellEnd"/>
           </w:p>
         </w:tc>
         <w:tc>
@@ -20537,11 +20219,9 @@
               <w:pStyle w:val="NormalTableText"/>
               <w:jc w:val="center"/>
             </w:pPr>
-            <w:proofErr w:type="spellStart"/>
             <w:r>
               <w:t>Warning_Log</w:t>
             </w:r>
-            <w:proofErr w:type="spellEnd"/>
           </w:p>
         </w:tc>
         <w:tc>
@@ -20695,11 +20375,9 @@
               <w:pStyle w:val="NormalTableText"/>
               <w:jc w:val="center"/>
             </w:pPr>
-            <w:proofErr w:type="spellStart"/>
             <w:r>
               <w:t>Warning_Log</w:t>
             </w:r>
-            <w:proofErr w:type="spellEnd"/>
           </w:p>
         </w:tc>
         <w:tc>
@@ -20853,11 +20531,9 @@
               <w:pStyle w:val="NormalTableText"/>
               <w:jc w:val="center"/>
             </w:pPr>
-            <w:proofErr w:type="spellStart"/>
             <w:r>
               <w:t>Warning_Log</w:t>
             </w:r>
-            <w:proofErr w:type="spellEnd"/>
           </w:p>
         </w:tc>
         <w:tc>
@@ -21011,11 +20687,9 @@
               <w:pStyle w:val="NormalTableText"/>
               <w:jc w:val="center"/>
             </w:pPr>
-            <w:proofErr w:type="spellStart"/>
             <w:r>
               <w:t>Warning_Log</w:t>
             </w:r>
-            <w:proofErr w:type="spellEnd"/>
           </w:p>
         </w:tc>
         <w:tc>
@@ -21169,11 +20843,9 @@
               <w:pStyle w:val="NormalTableText"/>
               <w:jc w:val="center"/>
             </w:pPr>
-            <w:proofErr w:type="spellStart"/>
             <w:r>
               <w:t>Warning_Log</w:t>
             </w:r>
-            <w:proofErr w:type="spellEnd"/>
           </w:p>
         </w:tc>
         <w:tc>
@@ -21327,11 +20999,9 @@
               <w:pStyle w:val="NormalTableText"/>
               <w:jc w:val="center"/>
             </w:pPr>
-            <w:proofErr w:type="spellStart"/>
             <w:r>
               <w:t>Warning_Log</w:t>
             </w:r>
-            <w:proofErr w:type="spellEnd"/>
           </w:p>
         </w:tc>
         <w:tc>
@@ -21485,11 +21155,9 @@
               <w:pStyle w:val="NormalTableText"/>
               <w:jc w:val="center"/>
             </w:pPr>
-            <w:proofErr w:type="spellStart"/>
             <w:r>
               <w:t>Warning_Log</w:t>
             </w:r>
-            <w:proofErr w:type="spellEnd"/>
           </w:p>
         </w:tc>
         <w:tc>
@@ -21541,16 +21209,8 @@
               <w:rPr>
                 <w:b/>
               </w:rPr>
-              <w:t xml:space="preserve"> (non-editable) - _</w:t>
-            </w:r>
-            <w:proofErr w:type="spellStart"/>
-            <w:r>
-              <w:rPr>
-                <w:b/>
-              </w:rPr>
-              <w:t>ViewWarningLog.cshtml</w:t>
-            </w:r>
-            <w:proofErr w:type="spellEnd"/>
+              <w:t xml:space="preserve"> (non-editable) - _ViewWarningLog.cshtml</w:t>
+            </w:r>
             <w:r>
               <w:rPr>
                 <w:b/>
@@ -21719,11 +21379,9 @@
               <w:pStyle w:val="NormalTableText"/>
               <w:jc w:val="center"/>
             </w:pPr>
-            <w:proofErr w:type="spellStart"/>
             <w:r>
               <w:t>Coaching_Log</w:t>
             </w:r>
-            <w:proofErr w:type="spellEnd"/>
           </w:p>
         </w:tc>
         <w:tc>
@@ -21891,7 +21549,7 @@
           <w:b/>
         </w:rPr>
       </w:pPr>
-      <w:bookmarkStart w:id="45" w:name="_Toc531609542"/>
+      <w:bookmarkStart w:id="29" w:name="_Toc531609542"/>
       <w:r>
         <w:rPr>
           <w:b/>
@@ -21899,7 +21557,7 @@
         <w:lastRenderedPageBreak/>
         <w:t>Stored Procedures</w:t>
       </w:r>
-      <w:bookmarkEnd w:id="45"/>
+      <w:bookmarkEnd w:id="29"/>
     </w:p>
     <w:p>
       <w:pPr>
@@ -21910,13 +21568,11 @@
         </w:numPr>
         <w:outlineLvl w:val="1"/>
       </w:pPr>
-      <w:bookmarkStart w:id="46" w:name="_Toc531609543"/>
-      <w:proofErr w:type="spellStart"/>
+      <w:bookmarkStart w:id="30" w:name="_Toc531609543"/>
       <w:r>
         <w:t>sp_SelectReviewFrom_Coaching_Log</w:t>
       </w:r>
-      <w:bookmarkEnd w:id="46"/>
-      <w:proofErr w:type="spellEnd"/>
+      <w:bookmarkEnd w:id="30"/>
     </w:p>
     <w:p>
       <w:pPr>
@@ -21927,13 +21583,11 @@
         </w:numPr>
         <w:outlineLvl w:val="1"/>
       </w:pPr>
-      <w:bookmarkStart w:id="47" w:name="_Toc531609544"/>
-      <w:proofErr w:type="spellStart"/>
+      <w:bookmarkStart w:id="31" w:name="_Toc531609544"/>
       <w:r>
         <w:t>sp_SelectReviewFrom_Coaching_Log_Reasons</w:t>
       </w:r>
-      <w:bookmarkEnd w:id="47"/>
-      <w:proofErr w:type="spellEnd"/>
+      <w:bookmarkEnd w:id="31"/>
     </w:p>
     <w:p>
       <w:pPr>
@@ -21944,13 +21598,11 @@
         </w:numPr>
         <w:outlineLvl w:val="1"/>
       </w:pPr>
-      <w:bookmarkStart w:id="48" w:name="_Toc531609545"/>
-      <w:proofErr w:type="spellStart"/>
+      <w:bookmarkStart w:id="32" w:name="_Toc531609545"/>
       <w:r>
         <w:t>sp_SelectReviewFrom_Warning_Log_Reasons</w:t>
       </w:r>
-      <w:bookmarkEnd w:id="48"/>
-      <w:proofErr w:type="spellEnd"/>
+      <w:bookmarkEnd w:id="32"/>
     </w:p>
     <w:p>
       <w:pPr>
@@ -21961,13 +21613,11 @@
         </w:numPr>
         <w:outlineLvl w:val="1"/>
       </w:pPr>
-      <w:bookmarkStart w:id="49" w:name="_Toc531609546"/>
-      <w:proofErr w:type="spellStart"/>
+      <w:bookmarkStart w:id="33" w:name="_Toc531609546"/>
       <w:r>
         <w:t>sp_Update_Review_Coaching_Log_Suerpvisor_Pending</w:t>
       </w:r>
-      <w:bookmarkEnd w:id="49"/>
-      <w:proofErr w:type="spellEnd"/>
+      <w:bookmarkEnd w:id="33"/>
     </w:p>
     <w:p>
       <w:pPr>
@@ -21978,13 +21628,11 @@
         </w:numPr>
         <w:outlineLvl w:val="1"/>
       </w:pPr>
-      <w:bookmarkStart w:id="50" w:name="_Toc531609547"/>
-      <w:proofErr w:type="spellStart"/>
+      <w:bookmarkStart w:id="34" w:name="_Toc531609547"/>
       <w:r>
         <w:t>sp_Update_Review_Coaching_Log_Supervisor_Acknowledge</w:t>
       </w:r>
-      <w:bookmarkEnd w:id="50"/>
-      <w:proofErr w:type="spellEnd"/>
+      <w:bookmarkEnd w:id="34"/>
     </w:p>
     <w:p>
       <w:pPr>
@@ -21995,13 +21643,11 @@
         </w:numPr>
         <w:outlineLvl w:val="1"/>
       </w:pPr>
-      <w:bookmarkStart w:id="51" w:name="_Toc531609548"/>
-      <w:proofErr w:type="spellStart"/>
+      <w:bookmarkStart w:id="35" w:name="_Toc531609548"/>
       <w:r>
         <w:t>sp_Update_Review_Coaching_Log_Employee_Pending</w:t>
       </w:r>
-      <w:bookmarkEnd w:id="51"/>
-      <w:proofErr w:type="spellEnd"/>
+      <w:bookmarkEnd w:id="35"/>
     </w:p>
     <w:p>
       <w:pPr>
@@ -22012,13 +21658,11 @@
         </w:numPr>
         <w:outlineLvl w:val="1"/>
       </w:pPr>
-      <w:bookmarkStart w:id="52" w:name="_Toc531609549"/>
-      <w:proofErr w:type="spellStart"/>
+      <w:bookmarkStart w:id="36" w:name="_Toc531609549"/>
       <w:r>
         <w:t>sp_Update_Review_Coaching_Log_Employee_Acknowledge</w:t>
       </w:r>
-      <w:bookmarkEnd w:id="52"/>
-      <w:proofErr w:type="spellEnd"/>
+      <w:bookmarkEnd w:id="36"/>
     </w:p>
     <w:p>
       <w:pPr>
@@ -22029,13 +21673,11 @@
         </w:numPr>
         <w:outlineLvl w:val="1"/>
       </w:pPr>
-      <w:bookmarkStart w:id="53" w:name="_Toc531609550"/>
-      <w:proofErr w:type="spellStart"/>
+      <w:bookmarkStart w:id="37" w:name="_Toc531609550"/>
       <w:r>
         <w:t>sp_Update_Review_Coaching_Log_Manager_Pending_Research</w:t>
       </w:r>
-      <w:bookmarkEnd w:id="53"/>
-      <w:proofErr w:type="spellEnd"/>
+      <w:bookmarkEnd w:id="37"/>
     </w:p>
     <w:p>
       <w:pPr>
@@ -22046,13 +21688,11 @@
         </w:numPr>
         <w:outlineLvl w:val="1"/>
       </w:pPr>
-      <w:bookmarkStart w:id="54" w:name="_Toc531609551"/>
-      <w:proofErr w:type="spellStart"/>
+      <w:bookmarkStart w:id="38" w:name="_Toc531609551"/>
       <w:r>
         <w:t>sp_Update_Review_Coaching_Log_Manager_Pending_CSE</w:t>
       </w:r>
-      <w:bookmarkEnd w:id="54"/>
-      <w:proofErr w:type="spellEnd"/>
+      <w:bookmarkEnd w:id="38"/>
     </w:p>
     <w:p>
       <w:pPr>
@@ -22104,7 +21744,7 @@
           <w:b/>
         </w:rPr>
       </w:pPr>
-      <w:bookmarkStart w:id="55" w:name="_Toc531609552"/>
+      <w:bookmarkStart w:id="39" w:name="_Toc531609552"/>
       <w:r>
         <w:rPr>
           <w:b/>
@@ -22123,7 +21763,7 @@
         </w:rPr>
         <w:t>pending form type</w:t>
       </w:r>
-      <w:bookmarkEnd w:id="55"/>
+      <w:bookmarkEnd w:id="39"/>
     </w:p>
     <w:p>
       <w:pPr>
@@ -22134,11 +21774,11 @@
         </w:numPr>
         <w:outlineLvl w:val="1"/>
       </w:pPr>
-      <w:bookmarkStart w:id="56" w:name="_Toc531609553"/>
+      <w:bookmarkStart w:id="40" w:name="_Toc531609553"/>
       <w:r>
         <w:t>Pending Acknowledgement</w:t>
       </w:r>
-      <w:bookmarkEnd w:id="56"/>
+      <w:bookmarkEnd w:id="40"/>
     </w:p>
     <w:p>
       <w:pPr>
@@ -22198,18 +21838,13 @@
           <w:ilvl w:val="0"/>
           <w:numId w:val="9"/>
         </w:numPr>
-        <w:rPr>
-          <w:ins w:id="57" w:author="Huang, Lili" w:date="2018-12-03T13:46:00Z"/>
-        </w:rPr>
       </w:pPr>
       <w:r>
         <w:t>Pending acknowledgement</w:t>
       </w:r>
-      <w:ins w:id="58" w:author="Huang, Lili" w:date="2018-12-03T13:46:00Z">
-        <w:r>
-          <w:t>, OR</w:t>
-        </w:r>
-      </w:ins>
+      <w:r>
+        <w:t>, OR</w:t>
+      </w:r>
     </w:p>
     <w:p>
       <w:pPr>
@@ -22219,21 +21854,9 @@
           <w:numId w:val="9"/>
         </w:numPr>
       </w:pPr>
-      <w:proofErr w:type="spellStart"/>
-      <w:ins w:id="59" w:author="Huang, Lili" w:date="2018-12-03T13:46:00Z">
-        <w:r>
-          <w:t>OverTurned</w:t>
-        </w:r>
-        <w:proofErr w:type="spellEnd"/>
-        <w:r>
-          <w:t xml:space="preserve"> Appeal (OTA) log, Pending Quality Lead Review</w:t>
-        </w:r>
-      </w:ins>
-      <w:del w:id="60" w:author="Huang, Lili" w:date="2018-12-03T13:46:00Z">
-        <w:r>
-          <w:delText>;</w:delText>
-        </w:r>
-      </w:del>
+      <w:r>
+        <w:t>OverTurned Appeal (OTA) log, Pending Quality Lead Review</w:t>
+      </w:r>
     </w:p>
     <w:p>
       <w:pPr>
@@ -22290,11 +21913,11 @@
         </w:numPr>
         <w:outlineLvl w:val="1"/>
       </w:pPr>
-      <w:bookmarkStart w:id="61" w:name="_Toc531609554"/>
+      <w:bookmarkStart w:id="41" w:name="_Toc531609554"/>
       <w:r>
         <w:t>Pending Research</w:t>
       </w:r>
-      <w:bookmarkEnd w:id="61"/>
+      <w:bookmarkEnd w:id="41"/>
     </w:p>
     <w:p>
       <w:pPr>
@@ -22462,11 +22085,11 @@
         </w:numPr>
         <w:outlineLvl w:val="1"/>
       </w:pPr>
-      <w:bookmarkStart w:id="62" w:name="_Toc531609555"/>
+      <w:bookmarkStart w:id="42" w:name="_Toc531609555"/>
       <w:r>
         <w:t>Pending CSE</w:t>
       </w:r>
-      <w:bookmarkEnd w:id="62"/>
+      <w:bookmarkEnd w:id="42"/>
     </w:p>
     <w:p>
       <w:pPr>
@@ -22505,11 +22128,11 @@
         </w:numPr>
         <w:outlineLvl w:val="1"/>
       </w:pPr>
-      <w:bookmarkStart w:id="63" w:name="_Toc531609556"/>
+      <w:bookmarkStart w:id="43" w:name="_Toc531609556"/>
       <w:r>
         <w:t>Pending Review</w:t>
       </w:r>
-      <w:bookmarkEnd w:id="63"/>
+      <w:bookmarkEnd w:id="43"/>
     </w:p>
     <w:p>
       <w:pPr>
@@ -22546,14 +22169,14 @@
           <w:b/>
         </w:rPr>
       </w:pPr>
-      <w:bookmarkStart w:id="64" w:name="_Toc531609557"/>
+      <w:bookmarkStart w:id="44" w:name="_Toc531609557"/>
       <w:r>
         <w:rPr>
           <w:b/>
         </w:rPr>
         <w:t>Logic to determine next status</w:t>
       </w:r>
-      <w:bookmarkEnd w:id="64"/>
+      <w:bookmarkEnd w:id="44"/>
     </w:p>
     <w:p>
       <w:pPr>
@@ -22564,40 +22187,23 @@
         </w:numPr>
         <w:outlineLvl w:val="1"/>
       </w:pPr>
-      <w:bookmarkStart w:id="65" w:name="_Toc531609558"/>
+      <w:bookmarkStart w:id="45" w:name="_Toc531609558"/>
       <w:r>
         <w:t>Pending Acknowledgement</w:t>
       </w:r>
-      <w:bookmarkEnd w:id="65"/>
-      <w:ins w:id="66" w:author="Huang, Lili" w:date="2018-12-03T13:48:00Z">
-        <w:r>
-          <w:t xml:space="preserve"> </w:t>
-        </w:r>
-      </w:ins>
+      <w:bookmarkEnd w:id="45"/>
+      <w:r>
+        <w:t xml:space="preserve"> </w:t>
+      </w:r>
     </w:p>
     <w:p>
       <w:pPr>
         <w:pStyle w:val="ListParagraph"/>
         <w:ind w:left="792"/>
       </w:pPr>
-      <w:ins w:id="67" w:author="Huang, Lili" w:date="2018-12-03T13:49:00Z">
-        <w:r>
-          <w:t xml:space="preserve">For </w:t>
-        </w:r>
-        <w:proofErr w:type="spellStart"/>
-        <w:r>
-          <w:t>OverTurned</w:t>
-        </w:r>
-        <w:proofErr w:type="spellEnd"/>
-        <w:r>
-          <w:t xml:space="preserve"> Appeal (OTA) logs, </w:t>
-        </w:r>
-      </w:ins>
-      <w:ins w:id="68" w:author="Huang, Lili" w:date="2018-12-03T13:50:00Z">
-        <w:r>
-          <w:t>next status will be “Completed”;</w:t>
-        </w:r>
-      </w:ins>
+      <w:r>
+        <w:t>For OverTurned Appeal (OTA) logs, next status will be “Completed”;</w:t>
+      </w:r>
     </w:p>
     <w:p>
       <w:pPr>
@@ -22717,15 +22323,7 @@
         </w:numPr>
       </w:pPr>
       <w:r>
-        <w:t xml:space="preserve">If current status is “Pending Acknowledgement”, then next status will be “Pending Employee </w:t>
-      </w:r>
-      <w:proofErr w:type="spellStart"/>
-      <w:r>
-        <w:t>Reviw</w:t>
-      </w:r>
-      <w:proofErr w:type="spellEnd"/>
-      <w:r>
-        <w:t>”;</w:t>
+        <w:t>If current status is “Pending Acknowledgement”, then next status will be “Pending Employee Reviw”;</w:t>
       </w:r>
     </w:p>
     <w:p>
@@ -22756,11 +22354,11 @@
         </w:numPr>
         <w:outlineLvl w:val="1"/>
       </w:pPr>
-      <w:bookmarkStart w:id="69" w:name="_Toc531609559"/>
+      <w:bookmarkStart w:id="46" w:name="_Toc531609559"/>
       <w:r>
         <w:t>Pending Research</w:t>
       </w:r>
-      <w:bookmarkEnd w:id="69"/>
+      <w:bookmarkEnd w:id="46"/>
     </w:p>
     <w:p>
       <w:pPr>
@@ -22986,11 +22584,11 @@
         </w:numPr>
         <w:outlineLvl w:val="1"/>
       </w:pPr>
-      <w:bookmarkStart w:id="70" w:name="_Toc531609560"/>
+      <w:bookmarkStart w:id="47" w:name="_Toc531609560"/>
       <w:r>
         <w:t>Pending CSE</w:t>
       </w:r>
-      <w:bookmarkEnd w:id="70"/>
+      <w:bookmarkEnd w:id="47"/>
     </w:p>
     <w:p>
       <w:pPr>
@@ -23053,11 +22651,11 @@
         </w:numPr>
         <w:outlineLvl w:val="1"/>
       </w:pPr>
-      <w:bookmarkStart w:id="71" w:name="_Toc531609561"/>
+      <w:bookmarkStart w:id="48" w:name="_Toc531609561"/>
       <w:r>
         <w:t>Pending Review</w:t>
       </w:r>
-      <w:bookmarkEnd w:id="71"/>
+      <w:bookmarkEnd w:id="48"/>
     </w:p>
     <w:p>
       <w:pPr>
@@ -23097,14 +22695,14 @@
           <w:b/>
         </w:rPr>
       </w:pPr>
-      <w:bookmarkStart w:id="72" w:name="_Toc531609562"/>
+      <w:bookmarkStart w:id="49" w:name="_Toc531609562"/>
       <w:r>
         <w:rPr>
           <w:b/>
         </w:rPr>
         <w:t>Instruction text</w:t>
       </w:r>
-      <w:bookmarkEnd w:id="72"/>
+      <w:bookmarkEnd w:id="49"/>
     </w:p>
     <w:p>
       <w:pPr>
@@ -23129,11 +22727,9 @@
       <w:r>
         <w:t xml:space="preserve">Review the submitted coaching opportunity and determine if it is a confirmed Customer Service Escalation (CSE).  If it is a CSE, setup a meeting with the Employee and Supervisor and report </w:t>
       </w:r>
-      <w:proofErr w:type="gramStart"/>
       <w:r>
         <w:t>your</w:t>
       </w:r>
-      <w:proofErr w:type="gramEnd"/>
       <w:r>
         <w:t xml:space="preserve"> coaching in the box below.  If it not a CSE, enter notes for the Supervisor to use to coach the Employee.</w:t>
       </w:r>
@@ -23170,25 +22766,7 @@
         <w:ind w:left="792"/>
       </w:pPr>
       <w:r>
-        <w:t xml:space="preserve">You are receiving this </w:t>
-      </w:r>
-      <w:proofErr w:type="spellStart"/>
-      <w:proofErr w:type="gramStart"/>
-      <w:r>
-        <w:t>eCL</w:t>
-      </w:r>
-      <w:proofErr w:type="spellEnd"/>
-      <w:proofErr w:type="gramEnd"/>
-      <w:r>
-        <w:t xml:space="preserve"> record because an Employee on your team was identified in an Outlier Management Report (OMR). Please research this item in accordance with the latest &lt;a </w:t>
-      </w:r>
-      <w:proofErr w:type="spellStart"/>
-      <w:r>
-        <w:t>href</w:t>
-      </w:r>
-      <w:proofErr w:type="spellEnd"/>
-      <w:r>
-        <w:t>='https://cco.gdit.com/Resources/SOP/Contact Center Operations/Forms/AllItems.aspx' target='_blank'&gt;" +</w:t>
+        <w:t>You are receiving this eCL record because an Employee on your team was identified in an Outlier Management Report (OMR). Please research this item in accordance with the latest &lt;a href='https://cco.gdit.com/Resources/SOP/Contact Center Operations/Forms/AllItems.aspx' target='_blank'&gt;" +</w:t>
       </w:r>
     </w:p>
     <w:p>
@@ -23248,25 +22826,7 @@
         <w:ind w:left="1512"/>
       </w:pPr>
       <w:r>
-        <w:t xml:space="preserve">You are receiving this </w:t>
-      </w:r>
-      <w:proofErr w:type="spellStart"/>
-      <w:proofErr w:type="gramStart"/>
-      <w:r>
-        <w:t>eCL</w:t>
-      </w:r>
-      <w:proofErr w:type="spellEnd"/>
-      <w:proofErr w:type="gramEnd"/>
-      <w:r>
-        <w:t xml:space="preserve"> because you have been assigned to listen to and provide feedback on calls that have been identified as having a short duration. Details of each call can be found within the Performance Report Catalog by clicking &lt;a href='https</w:t>
-      </w:r>
-      <w:proofErr w:type="gramStart"/>
-      <w:r>
-        <w:t>:/</w:t>
-      </w:r>
-      <w:proofErr w:type="gramEnd"/>
-      <w:r>
-        <w:t>/cco.gdit.com/bi/ReportsCatalog/TQC_ShortCall/Forms/AllItems.aspx' target='_blank'&gt;here&lt;/a&gt;. Please review the calls and provide specific details on opportunities that requiring coaching.</w:t>
+        <w:t>You are receiving this eCL because you have been assigned to listen to and provide feedback on calls that have been identified as having a short duration. Details of each call can be found within the Performance Report Catalog by clicking &lt;a href='https://cco.gdit.com/bi/ReportsCatalog/TQC_ShortCall/Forms/AllItems.aspx' target='_blank'&gt;here&lt;/a&gt;. Please review the calls and provide specific details on opportunities that requiring coaching.</w:t>
       </w:r>
     </w:p>
     <w:p>
@@ -23298,31 +22858,13 @@
         <w:ind w:left="1512"/>
       </w:pPr>
       <w:r>
-        <w:t xml:space="preserve">You are receiving this </w:t>
-      </w:r>
-      <w:proofErr w:type="spellStart"/>
-      <w:proofErr w:type="gramStart"/>
-      <w:r>
-        <w:t>eCL</w:t>
-      </w:r>
-      <w:proofErr w:type="spellEnd"/>
-      <w:proofErr w:type="gramEnd"/>
-      <w:r>
-        <w:t xml:space="preserve"> because you have been assigned to listen to and provide feedback on a call that was identified as having low customer satisfaction. Please </w:t>
+        <w:t xml:space="preserve">You are receiving this eCL because you have been assigned to listen to and provide feedback on a call that was identified as having low customer satisfaction. Please </w:t>
       </w:r>
       <w:r>
         <w:t>review</w:t>
       </w:r>
       <w:r>
-        <w:t xml:space="preserve"> the call from a </w:t>
-      </w:r>
-      <w:proofErr w:type="spellStart"/>
-      <w:r>
-        <w:t>PPoM</w:t>
-      </w:r>
-      <w:proofErr w:type="spellEnd"/>
-      <w:r>
-        <w:t xml:space="preserve"> perspective and provide details on the specific opportunities requiring coaching in the record below.</w:t>
+        <w:t xml:space="preserve"> the call from a PPoM perspective and provide details on the specific opportunities requiring coaching in the record below.</w:t>
       </w:r>
       <w:r>
         <w:br/>
@@ -23440,23 +22982,7 @@
         <w:ind w:left="1512"/>
       </w:pPr>
       <w:r>
-        <w:t xml:space="preserve">Congratulations - you received a Kudos! Click &lt;a </w:t>
-      </w:r>
-      <w:proofErr w:type="spellStart"/>
-      <w:r>
-        <w:t>href</w:t>
-      </w:r>
-      <w:proofErr w:type="spellEnd"/>
-      <w:r>
-        <w:t>='https</w:t>
-      </w:r>
-      <w:proofErr w:type="gramStart"/>
-      <w:r>
-        <w:t>:/</w:t>
-      </w:r>
-      <w:proofErr w:type="gramEnd"/>
-      <w:r>
-        <w:t>/cco.gdit.com/Connection/Pages/KudosCentral.aspx' target='_blank'&gt;here&lt;/a&gt; to take a listen to what a recent caller had to say about your customer service.</w:t>
+        <w:t>Congratulations - you received a Kudos! Click &lt;a href='https://cco.gdit.com/Connection/Pages/KudosCentral.aspx' target='_blank'&gt;here&lt;/a&gt; to take a listen to what a recent caller had to say about your customer service.</w:t>
       </w:r>
     </w:p>
     <w:p/>
@@ -23484,23 +23010,7 @@
         <w:ind w:left="1512"/>
       </w:pPr>
       <w:r>
-        <w:t xml:space="preserve">Click &lt;a </w:t>
-      </w:r>
-      <w:proofErr w:type="spellStart"/>
-      <w:r>
-        <w:t>href</w:t>
-      </w:r>
-      <w:proofErr w:type="spellEnd"/>
-      <w:r>
-        <w:t>='https</w:t>
-      </w:r>
-      <w:proofErr w:type="gramStart"/>
-      <w:r>
-        <w:t>:/</w:t>
-      </w:r>
-      <w:proofErr w:type="gramEnd"/>
-      <w:r>
-        <w:t>/cco.gdit.com/Connection/Pages/KudosCentral.aspx' target='_blank'&gt;here&lt;/a&gt; to listen to CSR kudos.</w:t>
+        <w:t>Click &lt;a href='https://cco.gdit.com/Connection/Pages/KudosCentral.aspx' target='_blank'&gt;here&lt;/a&gt; to listen to CSR kudos.</w:t>
       </w:r>
     </w:p>
     <w:p/>
@@ -23528,31 +23038,13 @@
         <w:ind w:left="1512"/>
       </w:pPr>
       <w:r>
-        <w:t xml:space="preserve">You are receiving this </w:t>
-      </w:r>
-      <w:proofErr w:type="spellStart"/>
-      <w:proofErr w:type="gramStart"/>
-      <w:r>
-        <w:t>eCL</w:t>
-      </w:r>
-      <w:proofErr w:type="spellEnd"/>
-      <w:proofErr w:type="gramEnd"/>
-      <w:r>
-        <w:t xml:space="preserve"> record because an Employee on your team was identified in a Break Outlier Report.</w:t>
+        <w:t>You are receiving this eCL record because an Employee on your team was identified in a Break Outlier Report.</w:t>
       </w:r>
       <w:r>
         <w:t xml:space="preserve"> </w:t>
       </w:r>
       <w:r>
-        <w:t>Please review the &lt;b&gt;&lt;a href='https</w:t>
-      </w:r>
-      <w:proofErr w:type="gramStart"/>
-      <w:r>
-        <w:t>:/</w:t>
-      </w:r>
-      <w:proofErr w:type="gramEnd"/>
-      <w:r>
-        <w:t xml:space="preserve">/cco.gdit.com/bi/ReportsCatalog/AvayaBreakPolicyReporting/Forms/AllItems.aspx' target='_blank'&gt;ETS Breaks Outlier Report&lt;/a&gt;, </w:t>
+        <w:t xml:space="preserve">Please review the &lt;b&gt;&lt;a href='https://cco.gdit.com/bi/ReportsCatalog/AvayaBreakPolicyReporting/Forms/AllItems.aspx' target='_blank'&gt;ETS Breaks Outlier Report&lt;/a&gt;, </w:t>
       </w:r>
     </w:p>
     <w:p>
@@ -23589,15 +23081,7 @@
         <w:ind w:left="1512"/>
       </w:pPr>
       <w:r>
-        <w:t>To review your full details, please visit the &lt;a href='https</w:t>
-      </w:r>
-      <w:proofErr w:type="gramStart"/>
-      <w:r>
-        <w:t>:/</w:t>
-      </w:r>
-      <w:proofErr w:type="gramEnd"/>
-      <w:r>
-        <w:t>/f3420-mwbp11.vangent.local/scorecard/csrscorecard.aspx' target='_blank'&gt;CCO Performance Scorecard&lt;/a&gt;.</w:t>
+        <w:t>To review your full details, please visit the &lt;a href='https://f3420-mwbp11.vangent.local/scorecard/csrscorecard.aspx' target='_blank'&gt;CCO Performance Scorecard&lt;/a&gt;.</w:t>
       </w:r>
     </w:p>
     <w:p>
@@ -23639,15 +23123,7 @@
         <w:ind w:left="1512"/>
       </w:pPr>
       <w:r>
-        <w:t>To review your full details, please visit the &lt;a href='https</w:t>
-      </w:r>
-      <w:proofErr w:type="gramStart"/>
-      <w:r>
-        <w:t>:/</w:t>
-      </w:r>
-      <w:proofErr w:type="gramEnd"/>
-      <w:r>
-        <w:t xml:space="preserve">/f3420-mwbp11.vangent.local/scorecard/csrscorecard.aspx' target='_blank'&gt;CCO Performance Scorecard&lt;/a&gt;. </w:t>
+        <w:t xml:space="preserve">To review your full details, please visit the &lt;a href='https://f3420-mwbp11.vangent.local/scorecard/csrscorecard.aspx' target='_blank'&gt;CCO Performance Scorecard&lt;/a&gt;. </w:t>
       </w:r>
     </w:p>
     <w:p>
@@ -23656,15 +23132,7 @@
         <w:ind w:left="1512"/>
       </w:pPr>
       <w:r>
-        <w:t>If you have any questions, please &lt;a href='https</w:t>
-      </w:r>
-      <w:proofErr w:type="gramStart"/>
-      <w:r>
-        <w:t>:/</w:t>
-      </w:r>
-      <w:proofErr w:type="gramEnd"/>
-      <w:r>
-        <w:t>/cco.gdit.com/Reports/Performance_Scorecard/Lists/Scorecard_Escalated_Issues_Log/NewIssue.aspx' target='_blank'&gt;submit an escalation&lt;/a&gt; via the</w:t>
+        <w:t>If you have any questions, please &lt;a href='https://cco.gdit.com/Reports/Performance_Scorecard/Lists/Scorecard_Escalated_Issues_Log/NewIssue.aspx' target='_blank'&gt;submit an escalation&lt;/a&gt; via the</w:t>
       </w:r>
     </w:p>
     <w:p>
@@ -23673,15 +23141,7 @@
         <w:ind w:left="1512"/>
       </w:pPr>
       <w:r>
-        <w:t>&lt;a href='https</w:t>
-      </w:r>
-      <w:proofErr w:type="gramStart"/>
-      <w:r>
-        <w:t>:/</w:t>
-      </w:r>
-      <w:proofErr w:type="gramEnd"/>
-      <w:r>
-        <w:t>/cco.gdit.com/Reports/Performance_Scorecard/default.aspx' target='_blank'&gt;CCO Performance Scorecard Information Station&lt;/a&gt;</w:t>
+        <w:t>&lt;a href='https://cco.gdit.com/Reports/Performance_Scorecard/default.aspx' target='_blank'&gt;CCO Performance Scorecard Information Station&lt;/a&gt;</w:t>
       </w:r>
     </w:p>
     <w:p>
@@ -23723,15 +23183,7 @@
         <w:ind w:left="1512"/>
       </w:pPr>
       <w:r>
-        <w:t>Click &lt;a href='https</w:t>
-      </w:r>
-      <w:proofErr w:type="gramStart"/>
-      <w:r>
-        <w:t>:/</w:t>
-      </w:r>
-      <w:proofErr w:type="gramEnd"/>
-      <w:r>
-        <w:t>/cco.gdit.com/Initiatives/floorcheck/Timecard_Compliance_Reporting/Timcard%20Changes%20Reports/Forms/AllItems.aspx' target='_blank'&gt;here&lt;/a&gt;</w:t>
+        <w:t>Click &lt;a href='https://cco.gdit.com/Initiatives/floorcheck/Timecard_Compliance_Reporting/Timcard%20Changes%20Reports/Forms/AllItems.aspx' target='_blank'&gt;here&lt;/a&gt;</w:t>
       </w:r>
     </w:p>
     <w:p>
@@ -23739,13 +23191,8 @@
         <w:pStyle w:val="ListParagraph"/>
         <w:ind w:left="1512"/>
       </w:pPr>
-      <w:proofErr w:type="gramStart"/>
-      <w:r>
-        <w:t>to</w:t>
-      </w:r>
-      <w:proofErr w:type="gramEnd"/>
-      <w:r>
-        <w:t xml:space="preserve"> view the report containing the details of these changes.</w:t>
+      <w:r>
+        <w:t>to view the report containing the details of these changes.</w:t>
       </w:r>
     </w:p>
     <w:p>
@@ -23778,17 +23225,7 @@
         <w:ind w:left="1512"/>
       </w:pPr>
       <w:r>
-        <w:t xml:space="preserve">You are receiving this </w:t>
-      </w:r>
-      <w:proofErr w:type="spellStart"/>
-      <w:proofErr w:type="gramStart"/>
-      <w:r>
-        <w:t>eCL</w:t>
-      </w:r>
-      <w:proofErr w:type="spellEnd"/>
-      <w:proofErr w:type="gramEnd"/>
-      <w:r>
-        <w:t xml:space="preserve"> record because an Employee on your team was identified on the CCO TC Outstanding Actions report (also known as the TC Compliance Action report).  Please research why the employee did </w:t>
+        <w:t xml:space="preserve">You are receiving this eCL record because an Employee on your team was identified on the CCO TC Outstanding Actions report (also known as the TC Compliance Action report).  Please research why the employee did </w:t>
       </w:r>
       <w:r>
         <w:t>n</w:t>
@@ -23803,15 +23240,7 @@
         <w:ind w:left="1512"/>
       </w:pPr>
       <w:r>
-        <w:t xml:space="preserve">&lt;a </w:t>
-      </w:r>
-      <w:proofErr w:type="spellStart"/>
-      <w:r>
-        <w:t>href</w:t>
-      </w:r>
-      <w:proofErr w:type="spellEnd"/>
-      <w:r>
-        <w:t>='https://cco.gdit.com/Resources/SOP/Contact Center Operations/Forms/AllItems.aspx' target='_blank'&gt;CCO Performance Scorecard&lt;/a&gt;. Contact Center Operations 3.06 Timecard Audit SOP</w:t>
+        <w:t>&lt;a href='https://cco.gdit.com/Resources/SOP/Contact Center Operations/Forms/AllItems.aspx' target='_blank'&gt;CCO Performance Scorecard&lt;/a&gt;. Contact Center Operations 3.06 Timecard Audit SOP</w:t>
       </w:r>
     </w:p>
     <w:p>
@@ -23844,17 +23273,7 @@
         <w:ind w:left="1512"/>
       </w:pPr>
       <w:r>
-        <w:t xml:space="preserve">You are receiving this </w:t>
-      </w:r>
-      <w:proofErr w:type="spellStart"/>
-      <w:proofErr w:type="gramStart"/>
-      <w:r>
-        <w:t>eCL</w:t>
-      </w:r>
-      <w:proofErr w:type="spellEnd"/>
-      <w:proofErr w:type="gramEnd"/>
-      <w:r>
-        <w:t xml:space="preserve"> record because a Supervisor on your team was identified on the CCO TC Outstanding Actions report</w:t>
+        <w:t>You are receiving this eCL record because a Supervisor on your team was identified on the CCO TC Outstanding Actions report</w:t>
       </w:r>
       <w:r>
         <w:t xml:space="preserve"> </w:t>
@@ -23881,15 +23300,7 @@
         <w:ind w:left="1512"/>
       </w:pPr>
       <w:r>
-        <w:t xml:space="preserve">&lt;a </w:t>
-      </w:r>
-      <w:proofErr w:type="spellStart"/>
-      <w:r>
-        <w:t>href</w:t>
-      </w:r>
-      <w:proofErr w:type="spellEnd"/>
-      <w:r>
-        <w:t>='https://cco.gdit.com/Resources/SOP/Contact Center Operations/Forms/AllItems.aspx' target='_blank'&gt;CCO Performance Scorecard&lt;/a&gt;. Contact Center Operations 3.06 Timecard Audit SOP.</w:t>
+        <w:t>&lt;a href='https://cco.gdit.com/Resources/SOP/Contact Center Operations/Forms/AllItems.aspx' target='_blank'&gt;CCO Performance Scorecard&lt;/a&gt;. Contact Center Operations 3.06 Timecard Audit SOP.</w:t>
       </w:r>
     </w:p>
     <w:p/>
@@ -24029,23 +23440,7 @@
         <w:sz w:val="18"/>
       </w:rPr>
       <w:tab/>
-      <w:t xml:space="preserve">                                                                                   </w:t>
-    </w:r>
-    <w:proofErr w:type="spellStart"/>
-    <w:r>
-      <w:rPr>
-        <w:b/>
-        <w:sz w:val="18"/>
-      </w:rPr>
-      <w:t>CCO_eCoaching_Log_Review</w:t>
-    </w:r>
-    <w:proofErr w:type="spellEnd"/>
-    <w:r>
-      <w:rPr>
-        <w:b/>
-        <w:sz w:val="18"/>
-      </w:rPr>
-      <w:t xml:space="preserve"> _DD</w:t>
+      <w:t xml:space="preserve">                                                                                   CCO_eCoaching_Log_Review _DD</w:t>
     </w:r>
   </w:p>
   <w:p>
@@ -24154,7 +23549,7 @@
         <w:rStyle w:val="PageNumber"/>
         <w:noProof/>
       </w:rPr>
-      <w:t>17</w:t>
+      <w:t>3</w:t>
     </w:r>
     <w:r>
       <w:rPr>
@@ -24201,17 +23596,8 @@
         <w:sz w:val="18"/>
       </w:rPr>
       <w:tab/>
-      <w:t xml:space="preserve">                                       </w:t>
+      <w:t xml:space="preserve">                                       CCO_eCoaching_Log_Historical_Dashboard_DD</w:t>
     </w:r>
-    <w:proofErr w:type="spellStart"/>
-    <w:r>
-      <w:rPr>
-        <w:b/>
-        <w:sz w:val="18"/>
-      </w:rPr>
-      <w:t>CCO_eCoaching_Log_Historical_Dashboard_DD</w:t>
-    </w:r>
-    <w:proofErr w:type="spellEnd"/>
   </w:p>
   <w:p>
     <w:pPr>
@@ -27371,7 +26757,7 @@
 </file>
 
 <file path=customXml/itemProps1.xml><?xml version="1.0" encoding="utf-8"?>
-<ds:datastoreItem xmlns:ds="http://schemas.openxmlformats.org/officeDocument/2006/customXml" ds:itemID="{9BB23781-3E2F-4A88-B689-D139BBC22AFA}">
+<ds:datastoreItem xmlns:ds="http://schemas.openxmlformats.org/officeDocument/2006/customXml" ds:itemID="{800C53EA-E25F-4BAF-BF95-9DCD032839BE}">
   <ds:schemaRefs>
     <ds:schemaRef ds:uri="http://schemas.openxmlformats.org/officeDocument/2006/bibliography"/>
   </ds:schemaRefs>

</xml_diff>

<commit_message>
TFS 15232 - Attendance Policy Earnback;
git-tfs-id: [https://tfs.omnicloud.local/tfs/cco%20program/]$/eCoaching_V2;C43116
</commit_message>
<xml_diff>
--- a/Design/DD/Web/CCO_eCoaching_Log_Review_DD.docx
+++ b/Design/DD/Web/CCO_eCoaching_Log_Review_DD.docx
@@ -280,7 +280,7 @@
           </mc:Choice>
           <mc:Fallback>
             <w:pict>
-              <v:line w14:anchorId="04393C32" id="Line 12" o:spid="_x0000_s1026" style="position:absolute;z-index:251657728;visibility:visible;mso-wrap-style:square;mso-width-percent:0;mso-height-percent:0;mso-wrap-distance-left:9pt;mso-wrap-distance-top:0;mso-wrap-distance-right:9pt;mso-wrap-distance-bottom:0;mso-position-horizontal:absolute;mso-position-horizontal-relative:text;mso-position-vertical:absolute;mso-position-vertical-relative:text;mso-width-percent:0;mso-height-percent:0;mso-width-relative:page;mso-height-relative:page" from="367.2pt,33.3pt" to="439.25pt,33.35pt" o:gfxdata="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" o:allowincell="f">
+              <v:line w14:anchorId="1C13DA7C" id="Line 12" o:spid="_x0000_s1026" style="position:absolute;z-index:251657728;visibility:visible;mso-wrap-style:square;mso-width-percent:0;mso-height-percent:0;mso-wrap-distance-left:9pt;mso-wrap-distance-top:0;mso-wrap-distance-right:9pt;mso-wrap-distance-bottom:0;mso-position-horizontal:absolute;mso-position-horizontal-relative:text;mso-position-vertical:absolute;mso-position-vertical-relative:text;mso-width-percent:0;mso-height-percent:0;mso-width-relative:page;mso-height-relative:page" from="367.2pt,33.3pt" to="439.25pt,33.35pt" o:gfxdata="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" o:allowincell="f">
                 <v:stroke startarrowwidth="narrow" startarrowlength="short" endarrowwidth="narrow" endarrowlength="short"/>
               </v:line>
             </w:pict>
@@ -368,7 +368,7 @@
           </mc:Choice>
           <mc:Fallback>
             <w:pict>
-              <v:line w14:anchorId="356AFAD8" id="Line 10" o:spid="_x0000_s1026" style="position:absolute;z-index:251656704;visibility:visible;mso-wrap-style:square;mso-width-percent:0;mso-height-percent:0;mso-wrap-distance-left:9pt;mso-wrap-distance-top:0;mso-wrap-distance-right:9pt;mso-wrap-distance-bottom:0;mso-position-horizontal:absolute;mso-position-horizontal-relative:text;mso-position-vertical:absolute;mso-position-vertical-relative:text;mso-width-percent:0;mso-height-percent:0;mso-width-relative:page;mso-height-relative:page" from="1in,33.3pt" to="266.45pt,33.35pt" o:gfxdata="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" o:allowincell="f">
+              <v:line w14:anchorId="6DE82E6C" id="Line 10" o:spid="_x0000_s1026" style="position:absolute;z-index:251656704;visibility:visible;mso-wrap-style:square;mso-width-percent:0;mso-height-percent:0;mso-wrap-distance-left:9pt;mso-wrap-distance-top:0;mso-wrap-distance-right:9pt;mso-wrap-distance-bottom:0;mso-position-horizontal:absolute;mso-position-horizontal-relative:text;mso-position-vertical:absolute;mso-position-vertical-relative:text;mso-width-percent:0;mso-height-percent:0;mso-width-relative:page;mso-height-relative:page" from="1in,33.3pt" to="266.45pt,33.35pt" o:gfxdata="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" o:allowincell="f">
                 <v:stroke startarrowwidth="narrow" startarrowlength="short" endarrowwidth="narrow" endarrowlength="short"/>
               </v:line>
             </w:pict>
@@ -586,7 +586,7 @@
           </mc:Choice>
           <mc:Fallback>
             <w:pict>
-              <v:line w14:anchorId="741FBD0D" id="Line 14" o:spid="_x0000_s1026" style="position:absolute;z-index:251658752;visibility:visible;mso-wrap-style:square;mso-width-percent:0;mso-height-percent:0;mso-wrap-distance-left:9pt;mso-wrap-distance-top:0;mso-wrap-distance-right:9pt;mso-wrap-distance-bottom:0;mso-position-horizontal:absolute;mso-position-horizontal-relative:text;mso-position-vertical:absolute;mso-position-vertical-relative:text;mso-width-percent:0;mso-height-percent:0;mso-width-relative:page;mso-height-relative:page" from="76.05pt,2pt" to="270.45pt,2pt" o:gfxdata="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" o:allowincell="f">
+              <v:line w14:anchorId="3DE8B210" id="Line 14" o:spid="_x0000_s1026" style="position:absolute;z-index:251658752;visibility:visible;mso-wrap-style:square;mso-width-percent:0;mso-height-percent:0;mso-wrap-distance-left:9pt;mso-wrap-distance-top:0;mso-wrap-distance-right:9pt;mso-wrap-distance-bottom:0;mso-position-horizontal:absolute;mso-position-horizontal-relative:text;mso-position-vertical:absolute;mso-position-vertical-relative:text;mso-width-percent:0;mso-height-percent:0;mso-width-relative:page;mso-height-relative:page" from="76.05pt,2pt" to="270.45pt,2pt" o:gfxdata="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" o:allowincell="f">
                 <v:stroke startarrowwidth="narrow" startarrowlength="short" endarrowwidth="narrow" endarrowlength="short"/>
               </v:line>
             </w:pict>
@@ -1381,7 +1381,6 @@
               <w:ind w:left="0"/>
               <w:jc w:val="left"/>
               <w:rPr>
-                <w:ins w:id="0" w:author="Huang, Lili" w:date="2019-08-16T09:14:00Z"/>
                 <w:sz w:val="20"/>
               </w:rPr>
             </w:pPr>
@@ -1415,6 +1414,7 @@
               <w:ind w:left="0"/>
               <w:jc w:val="left"/>
               <w:rPr>
+                <w:ins w:id="0" w:author="Huang, Lili" w:date="2019-08-22T07:45:00Z"/>
                 <w:sz w:val="20"/>
               </w:rPr>
             </w:pPr>
@@ -1425,11 +1425,48 @@
               <w:t>08/16/2019</w:t>
             </w:r>
           </w:p>
+          <w:p>
+            <w:pPr>
+              <w:pStyle w:val="hdr1"/>
+              <w:ind w:left="0"/>
+              <w:jc w:val="left"/>
+              <w:rPr>
+                <w:sz w:val="20"/>
+              </w:rPr>
+            </w:pPr>
+            <w:ins w:id="1" w:author="Huang, Lili" w:date="2019-08-22T07:45:00Z">
+              <w:r>
+                <w:rPr>
+                  <w:sz w:val="20"/>
+                </w:rPr>
+                <w:t>08/22/2019</w:t>
+              </w:r>
+            </w:ins>
+          </w:p>
         </w:tc>
         <w:tc>
           <w:tcPr>
             <w:tcW w:w="5238" w:type="dxa"/>
           </w:tcPr>
+          <w:p>
+            <w:pPr>
+              <w:pStyle w:val="hdr1"/>
+              <w:ind w:left="0"/>
+              <w:jc w:val="left"/>
+              <w:rPr>
+                <w:ins w:id="2" w:author="Huang, Lili" w:date="2019-08-22T07:45:00Z"/>
+                <w:color w:val="000000"/>
+                <w:sz w:val="20"/>
+              </w:rPr>
+            </w:pPr>
+            <w:r>
+              <w:rPr>
+                <w:color w:val="000000"/>
+                <w:sz w:val="20"/>
+              </w:rPr>
+              <w:t>TFS 15063 – Quality Bingo</w:t>
+            </w:r>
+          </w:p>
           <w:p>
             <w:pPr>
               <w:pStyle w:val="hdr1"/>
@@ -1440,13 +1477,13 @@
                 <w:sz w:val="20"/>
               </w:rPr>
             </w:pPr>
-            <w:ins w:id="1" w:author="Huang, Lili" w:date="2019-08-16T09:14:00Z">
+            <w:ins w:id="3" w:author="Huang, Lili" w:date="2019-08-22T07:45:00Z">
               <w:r>
                 <w:rPr>
                   <w:color w:val="000000"/>
                   <w:sz w:val="20"/>
                 </w:rPr>
-                <w:t>TFS 15063 – Quality Bingo</w:t>
+                <w:t>TFS 15232 – Attendance Policy Earnback</w:t>
               </w:r>
             </w:ins>
           </w:p>
@@ -1455,6 +1492,23 @@
           <w:tcPr>
             <w:tcW w:w="2790" w:type="dxa"/>
           </w:tcPr>
+          <w:p>
+            <w:pPr>
+              <w:pStyle w:val="hdr1"/>
+              <w:ind w:left="0"/>
+              <w:jc w:val="left"/>
+              <w:rPr>
+                <w:ins w:id="4" w:author="Huang, Lili" w:date="2019-08-22T07:45:00Z"/>
+                <w:sz w:val="20"/>
+              </w:rPr>
+            </w:pPr>
+            <w:r>
+              <w:rPr>
+                <w:sz w:val="20"/>
+              </w:rPr>
+              <w:t>Lili Huang</w:t>
+            </w:r>
+          </w:p>
           <w:p>
             <w:pPr>
               <w:pStyle w:val="hdr1"/>
@@ -1464,7 +1518,7 @@
                 <w:sz w:val="20"/>
               </w:rPr>
             </w:pPr>
-            <w:ins w:id="2" w:author="Huang, Lili" w:date="2019-08-16T09:14:00Z">
+            <w:ins w:id="5" w:author="Huang, Lili" w:date="2019-08-22T07:45:00Z">
               <w:r>
                 <w:rPr>
                   <w:sz w:val="20"/>
@@ -1688,7 +1742,7 @@
       <w:r>
         <w:fldChar w:fldCharType="separate"/>
       </w:r>
-      <w:hyperlink w:anchor="_Toc13476515" w:history="1">
+      <w:hyperlink w:anchor="_Toc17352599" w:history="1">
         <w:r>
           <w:rPr>
             <w:rStyle w:val="Hyperlink"/>
@@ -1733,7 +1787,7 @@
             <w:noProof/>
             <w:webHidden/>
           </w:rPr>
-          <w:instrText xml:space="preserve"> PAGEREF _Toc13476515 \h </w:instrText>
+          <w:instrText xml:space="preserve"> PAGEREF _Toc17352599 \h </w:instrText>
         </w:r>
         <w:r>
           <w:rPr>
@@ -1778,7 +1832,7 @@
           <w:szCs w:val="22"/>
         </w:rPr>
       </w:pPr>
-      <w:hyperlink w:anchor="_Toc13476516" w:history="1">
+      <w:hyperlink w:anchor="_Toc17352600" w:history="1">
         <w:r>
           <w:rPr>
             <w:rStyle w:val="Hyperlink"/>
@@ -1823,7 +1877,7 @@
             <w:noProof/>
             <w:webHidden/>
           </w:rPr>
-          <w:instrText xml:space="preserve"> PAGEREF _Toc13476516 \h </w:instrText>
+          <w:instrText xml:space="preserve"> PAGEREF _Toc17352600 \h </w:instrText>
         </w:r>
         <w:r>
           <w:rPr>
@@ -1868,7 +1922,7 @@
           <w:szCs w:val="22"/>
         </w:rPr>
       </w:pPr>
-      <w:hyperlink w:anchor="_Toc13476517" w:history="1">
+      <w:hyperlink w:anchor="_Toc17352601" w:history="1">
         <w:r>
           <w:rPr>
             <w:rStyle w:val="Hyperlink"/>
@@ -1913,7 +1967,7 @@
             <w:noProof/>
             <w:webHidden/>
           </w:rPr>
-          <w:instrText xml:space="preserve"> PAGEREF _Toc13476517 \h </w:instrText>
+          <w:instrText xml:space="preserve"> PAGEREF _Toc17352601 \h </w:instrText>
         </w:r>
         <w:r>
           <w:rPr>
@@ -1958,7 +2012,7 @@
           <w:szCs w:val="22"/>
         </w:rPr>
       </w:pPr>
-      <w:hyperlink w:anchor="_Toc13476518" w:history="1">
+      <w:hyperlink w:anchor="_Toc17352602" w:history="1">
         <w:r>
           <w:rPr>
             <w:rStyle w:val="Hyperlink"/>
@@ -2001,7 +2055,7 @@
             <w:noProof/>
             <w:webHidden/>
           </w:rPr>
-          <w:instrText xml:space="preserve"> PAGEREF _Toc13476518 \h </w:instrText>
+          <w:instrText xml:space="preserve"> PAGEREF _Toc17352602 \h </w:instrText>
         </w:r>
         <w:r>
           <w:rPr>
@@ -2046,7 +2100,7 @@
           <w:szCs w:val="22"/>
         </w:rPr>
       </w:pPr>
-      <w:hyperlink w:anchor="_Toc13476519" w:history="1">
+      <w:hyperlink w:anchor="_Toc17352603" w:history="1">
         <w:r>
           <w:rPr>
             <w:rStyle w:val="Hyperlink"/>
@@ -2089,7 +2143,7 @@
             <w:noProof/>
             <w:webHidden/>
           </w:rPr>
-          <w:instrText xml:space="preserve"> PAGEREF _Toc13476519 \h </w:instrText>
+          <w:instrText xml:space="preserve"> PAGEREF _Toc17352603 \h </w:instrText>
         </w:r>
         <w:r>
           <w:rPr>
@@ -2134,7 +2188,7 @@
           <w:szCs w:val="22"/>
         </w:rPr>
       </w:pPr>
-      <w:hyperlink w:anchor="_Toc13476520" w:history="1">
+      <w:hyperlink w:anchor="_Toc17352604" w:history="1">
         <w:r>
           <w:rPr>
             <w:rStyle w:val="Hyperlink"/>
@@ -2177,7 +2231,7 @@
             <w:noProof/>
             <w:webHidden/>
           </w:rPr>
-          <w:instrText xml:space="preserve"> PAGEREF _Toc13476520 \h </w:instrText>
+          <w:instrText xml:space="preserve"> PAGEREF _Toc17352604 \h </w:instrText>
         </w:r>
         <w:r>
           <w:rPr>
@@ -2222,7 +2276,7 @@
           <w:szCs w:val="22"/>
         </w:rPr>
       </w:pPr>
-      <w:hyperlink w:anchor="_Toc13476521" w:history="1">
+      <w:hyperlink w:anchor="_Toc17352605" w:history="1">
         <w:r>
           <w:rPr>
             <w:rStyle w:val="Hyperlink"/>
@@ -2265,7 +2319,7 @@
             <w:noProof/>
             <w:webHidden/>
           </w:rPr>
-          <w:instrText xml:space="preserve"> PAGEREF _Toc13476521 \h </w:instrText>
+          <w:instrText xml:space="preserve"> PAGEREF _Toc17352605 \h </w:instrText>
         </w:r>
         <w:r>
           <w:rPr>
@@ -2310,7 +2364,7 @@
           <w:szCs w:val="22"/>
         </w:rPr>
       </w:pPr>
-      <w:hyperlink w:anchor="_Toc13476522" w:history="1">
+      <w:hyperlink w:anchor="_Toc17352606" w:history="1">
         <w:r>
           <w:rPr>
             <w:rStyle w:val="Hyperlink"/>
@@ -2353,7 +2407,7 @@
             <w:noProof/>
             <w:webHidden/>
           </w:rPr>
-          <w:instrText xml:space="preserve"> PAGEREF _Toc13476522 \h </w:instrText>
+          <w:instrText xml:space="preserve"> PAGEREF _Toc17352606 \h </w:instrText>
         </w:r>
         <w:r>
           <w:rPr>
@@ -2398,7 +2452,7 @@
           <w:szCs w:val="22"/>
         </w:rPr>
       </w:pPr>
-      <w:hyperlink w:anchor="_Toc13476523" w:history="1">
+      <w:hyperlink w:anchor="_Toc17352607" w:history="1">
         <w:r>
           <w:rPr>
             <w:rStyle w:val="Hyperlink"/>
@@ -2441,7 +2495,7 @@
             <w:noProof/>
             <w:webHidden/>
           </w:rPr>
-          <w:instrText xml:space="preserve"> PAGEREF _Toc13476523 \h </w:instrText>
+          <w:instrText xml:space="preserve"> PAGEREF _Toc17352607 \h </w:instrText>
         </w:r>
         <w:r>
           <w:rPr>
@@ -2486,7 +2540,7 @@
           <w:szCs w:val="22"/>
         </w:rPr>
       </w:pPr>
-      <w:hyperlink w:anchor="_Toc13476524" w:history="1">
+      <w:hyperlink w:anchor="_Toc17352608" w:history="1">
         <w:r>
           <w:rPr>
             <w:rStyle w:val="Hyperlink"/>
@@ -2531,7 +2585,7 @@
             <w:noProof/>
             <w:webHidden/>
           </w:rPr>
-          <w:instrText xml:space="preserve"> PAGEREF _Toc13476524 \h </w:instrText>
+          <w:instrText xml:space="preserve"> PAGEREF _Toc17352608 \h </w:instrText>
         </w:r>
         <w:r>
           <w:rPr>
@@ -2576,7 +2630,7 @@
           <w:szCs w:val="22"/>
         </w:rPr>
       </w:pPr>
-      <w:hyperlink w:anchor="_Toc13476525" w:history="1">
+      <w:hyperlink w:anchor="_Toc17352609" w:history="1">
         <w:r>
           <w:rPr>
             <w:rStyle w:val="Hyperlink"/>
@@ -2619,7 +2673,7 @@
             <w:noProof/>
             <w:webHidden/>
           </w:rPr>
-          <w:instrText xml:space="preserve"> PAGEREF _Toc13476525 \h </w:instrText>
+          <w:instrText xml:space="preserve"> PAGEREF _Toc17352609 \h </w:instrText>
         </w:r>
         <w:r>
           <w:rPr>
@@ -2664,7 +2718,7 @@
           <w:szCs w:val="22"/>
         </w:rPr>
       </w:pPr>
-      <w:hyperlink w:anchor="_Toc13476526" w:history="1">
+      <w:hyperlink w:anchor="_Toc17352610" w:history="1">
         <w:r>
           <w:rPr>
             <w:rStyle w:val="Hyperlink"/>
@@ -2707,7 +2761,7 @@
             <w:noProof/>
             <w:webHidden/>
           </w:rPr>
-          <w:instrText xml:space="preserve"> PAGEREF _Toc13476526 \h </w:instrText>
+          <w:instrText xml:space="preserve"> PAGEREF _Toc17352610 \h </w:instrText>
         </w:r>
         <w:r>
           <w:rPr>
@@ -2752,7 +2806,7 @@
           <w:szCs w:val="22"/>
         </w:rPr>
       </w:pPr>
-      <w:hyperlink w:anchor="_Toc13476527" w:history="1">
+      <w:hyperlink w:anchor="_Toc17352611" w:history="1">
         <w:r>
           <w:rPr>
             <w:rStyle w:val="Hyperlink"/>
@@ -2795,7 +2849,7 @@
             <w:noProof/>
             <w:webHidden/>
           </w:rPr>
-          <w:instrText xml:space="preserve"> PAGEREF _Toc13476527 \h </w:instrText>
+          <w:instrText xml:space="preserve"> PAGEREF _Toc17352611 \h </w:instrText>
         </w:r>
         <w:r>
           <w:rPr>
@@ -2840,7 +2894,7 @@
           <w:szCs w:val="22"/>
         </w:rPr>
       </w:pPr>
-      <w:hyperlink w:anchor="_Toc13476528" w:history="1">
+      <w:hyperlink w:anchor="_Toc17352612" w:history="1">
         <w:r>
           <w:rPr>
             <w:rStyle w:val="Hyperlink"/>
@@ -2883,7 +2937,7 @@
             <w:noProof/>
             <w:webHidden/>
           </w:rPr>
-          <w:instrText xml:space="preserve"> PAGEREF _Toc13476528 \h </w:instrText>
+          <w:instrText xml:space="preserve"> PAGEREF _Toc17352612 \h </w:instrText>
         </w:r>
         <w:r>
           <w:rPr>
@@ -2928,7 +2982,7 @@
           <w:szCs w:val="22"/>
         </w:rPr>
       </w:pPr>
-      <w:hyperlink w:anchor="_Toc13476529" w:history="1">
+      <w:hyperlink w:anchor="_Toc17352613" w:history="1">
         <w:r>
           <w:rPr>
             <w:rStyle w:val="Hyperlink"/>
@@ -2971,7 +3025,7 @@
             <w:noProof/>
             <w:webHidden/>
           </w:rPr>
-          <w:instrText xml:space="preserve"> PAGEREF _Toc13476529 \h </w:instrText>
+          <w:instrText xml:space="preserve"> PAGEREF _Toc17352613 \h </w:instrText>
         </w:r>
         <w:r>
           <w:rPr>
@@ -3016,7 +3070,7 @@
           <w:szCs w:val="22"/>
         </w:rPr>
       </w:pPr>
-      <w:hyperlink w:anchor="_Toc13476530" w:history="1">
+      <w:hyperlink w:anchor="_Toc17352614" w:history="1">
         <w:r>
           <w:rPr>
             <w:rStyle w:val="Hyperlink"/>
@@ -3059,7 +3113,7 @@
             <w:noProof/>
             <w:webHidden/>
           </w:rPr>
-          <w:instrText xml:space="preserve"> PAGEREF _Toc13476530 \h </w:instrText>
+          <w:instrText xml:space="preserve"> PAGEREF _Toc17352614 \h </w:instrText>
         </w:r>
         <w:r>
           <w:rPr>
@@ -3104,7 +3158,7 @@
           <w:szCs w:val="22"/>
         </w:rPr>
       </w:pPr>
-      <w:hyperlink w:anchor="_Toc13476531" w:history="1">
+      <w:hyperlink w:anchor="_Toc17352615" w:history="1">
         <w:r>
           <w:rPr>
             <w:rStyle w:val="Hyperlink"/>
@@ -3147,7 +3201,7 @@
             <w:noProof/>
             <w:webHidden/>
           </w:rPr>
-          <w:instrText xml:space="preserve"> PAGEREF _Toc13476531 \h </w:instrText>
+          <w:instrText xml:space="preserve"> PAGEREF _Toc17352615 \h </w:instrText>
         </w:r>
         <w:r>
           <w:rPr>
@@ -3192,7 +3246,7 @@
           <w:szCs w:val="22"/>
         </w:rPr>
       </w:pPr>
-      <w:hyperlink w:anchor="_Toc13476532" w:history="1">
+      <w:hyperlink w:anchor="_Toc17352616" w:history="1">
         <w:r>
           <w:rPr>
             <w:rStyle w:val="Hyperlink"/>
@@ -3235,7 +3289,7 @@
             <w:noProof/>
             <w:webHidden/>
           </w:rPr>
-          <w:instrText xml:space="preserve"> PAGEREF _Toc13476532 \h </w:instrText>
+          <w:instrText xml:space="preserve"> PAGEREF _Toc17352616 \h </w:instrText>
         </w:r>
         <w:r>
           <w:rPr>
@@ -3280,7 +3334,7 @@
           <w:szCs w:val="22"/>
         </w:rPr>
       </w:pPr>
-      <w:hyperlink w:anchor="_Toc13476533" w:history="1">
+      <w:hyperlink w:anchor="_Toc17352617" w:history="1">
         <w:r>
           <w:rPr>
             <w:rStyle w:val="Hyperlink"/>
@@ -3323,7 +3377,7 @@
             <w:noProof/>
             <w:webHidden/>
           </w:rPr>
-          <w:instrText xml:space="preserve"> PAGEREF _Toc13476533 \h </w:instrText>
+          <w:instrText xml:space="preserve"> PAGEREF _Toc17352617 \h </w:instrText>
         </w:r>
         <w:r>
           <w:rPr>
@@ -3368,7 +3422,7 @@
           <w:szCs w:val="22"/>
         </w:rPr>
       </w:pPr>
-      <w:hyperlink w:anchor="_Toc13476534" w:history="1">
+      <w:hyperlink w:anchor="_Toc17352618" w:history="1">
         <w:r>
           <w:rPr>
             <w:rStyle w:val="Hyperlink"/>
@@ -3411,7 +3465,7 @@
             <w:noProof/>
             <w:webHidden/>
           </w:rPr>
-          <w:instrText xml:space="preserve"> PAGEREF _Toc13476534 \h </w:instrText>
+          <w:instrText xml:space="preserve"> PAGEREF _Toc17352618 \h </w:instrText>
         </w:r>
         <w:r>
           <w:rPr>
@@ -3456,7 +3510,7 @@
           <w:szCs w:val="22"/>
         </w:rPr>
       </w:pPr>
-      <w:hyperlink w:anchor="_Toc13476535" w:history="1">
+      <w:hyperlink w:anchor="_Toc17352619" w:history="1">
         <w:r>
           <w:rPr>
             <w:rStyle w:val="Hyperlink"/>
@@ -3499,7 +3553,7 @@
             <w:noProof/>
             <w:webHidden/>
           </w:rPr>
-          <w:instrText xml:space="preserve"> PAGEREF _Toc13476535 \h </w:instrText>
+          <w:instrText xml:space="preserve"> PAGEREF _Toc17352619 \h </w:instrText>
         </w:r>
         <w:r>
           <w:rPr>
@@ -3544,7 +3598,7 @@
           <w:szCs w:val="22"/>
         </w:rPr>
       </w:pPr>
-      <w:hyperlink w:anchor="_Toc13476536" w:history="1">
+      <w:hyperlink w:anchor="_Toc17352620" w:history="1">
         <w:r>
           <w:rPr>
             <w:rStyle w:val="Hyperlink"/>
@@ -3587,7 +3641,7 @@
             <w:noProof/>
             <w:webHidden/>
           </w:rPr>
-          <w:instrText xml:space="preserve"> PAGEREF _Toc13476536 \h </w:instrText>
+          <w:instrText xml:space="preserve"> PAGEREF _Toc17352620 \h </w:instrText>
         </w:r>
         <w:r>
           <w:rPr>
@@ -3632,7 +3686,7 @@
           <w:szCs w:val="22"/>
         </w:rPr>
       </w:pPr>
-      <w:hyperlink w:anchor="_Toc13476537" w:history="1">
+      <w:hyperlink w:anchor="_Toc17352621" w:history="1">
         <w:r>
           <w:rPr>
             <w:rStyle w:val="Hyperlink"/>
@@ -3675,7 +3729,7 @@
             <w:noProof/>
             <w:webHidden/>
           </w:rPr>
-          <w:instrText xml:space="preserve"> PAGEREF _Toc13476537 \h </w:instrText>
+          <w:instrText xml:space="preserve"> PAGEREF _Toc17352621 \h </w:instrText>
         </w:r>
         <w:r>
           <w:rPr>
@@ -3720,7 +3774,7 @@
           <w:szCs w:val="22"/>
         </w:rPr>
       </w:pPr>
-      <w:hyperlink w:anchor="_Toc13476538" w:history="1">
+      <w:hyperlink w:anchor="_Toc17352622" w:history="1">
         <w:r>
           <w:rPr>
             <w:rStyle w:val="Hyperlink"/>
@@ -3763,7 +3817,7 @@
             <w:noProof/>
             <w:webHidden/>
           </w:rPr>
-          <w:instrText xml:space="preserve"> PAGEREF _Toc13476538 \h </w:instrText>
+          <w:instrText xml:space="preserve"> PAGEREF _Toc17352622 \h </w:instrText>
         </w:r>
         <w:r>
           <w:rPr>
@@ -3808,7 +3862,7 @@
           <w:szCs w:val="22"/>
         </w:rPr>
       </w:pPr>
-      <w:hyperlink w:anchor="_Toc13476539" w:history="1">
+      <w:hyperlink w:anchor="_Toc17352623" w:history="1">
         <w:r>
           <w:rPr>
             <w:rStyle w:val="Hyperlink"/>
@@ -3851,7 +3905,7 @@
             <w:noProof/>
             <w:webHidden/>
           </w:rPr>
-          <w:instrText xml:space="preserve"> PAGEREF _Toc13476539 \h </w:instrText>
+          <w:instrText xml:space="preserve"> PAGEREF _Toc17352623 \h </w:instrText>
         </w:r>
         <w:r>
           <w:rPr>
@@ -3896,7 +3950,7 @@
           <w:szCs w:val="22"/>
         </w:rPr>
       </w:pPr>
-      <w:hyperlink w:anchor="_Toc13476540" w:history="1">
+      <w:hyperlink w:anchor="_Toc17352624" w:history="1">
         <w:r>
           <w:rPr>
             <w:rStyle w:val="Hyperlink"/>
@@ -3939,7 +3993,7 @@
             <w:noProof/>
             <w:webHidden/>
           </w:rPr>
-          <w:instrText xml:space="preserve"> PAGEREF _Toc13476540 \h </w:instrText>
+          <w:instrText xml:space="preserve"> PAGEREF _Toc17352624 \h </w:instrText>
         </w:r>
         <w:r>
           <w:rPr>
@@ -3984,7 +4038,7 @@
           <w:szCs w:val="22"/>
         </w:rPr>
       </w:pPr>
-      <w:hyperlink w:anchor="_Toc13476541" w:history="1">
+      <w:hyperlink w:anchor="_Toc17352625" w:history="1">
         <w:r>
           <w:rPr>
             <w:rStyle w:val="Hyperlink"/>
@@ -4027,7 +4081,7 @@
             <w:noProof/>
             <w:webHidden/>
           </w:rPr>
-          <w:instrText xml:space="preserve"> PAGEREF _Toc13476541 \h </w:instrText>
+          <w:instrText xml:space="preserve"> PAGEREF _Toc17352625 \h </w:instrText>
         </w:r>
         <w:r>
           <w:rPr>
@@ -4072,7 +4126,7 @@
           <w:szCs w:val="22"/>
         </w:rPr>
       </w:pPr>
-      <w:hyperlink w:anchor="_Toc13476542" w:history="1">
+      <w:hyperlink w:anchor="_Toc17352626" w:history="1">
         <w:r>
           <w:rPr>
             <w:rStyle w:val="Hyperlink"/>
@@ -4117,7 +4171,7 @@
             <w:noProof/>
             <w:webHidden/>
           </w:rPr>
-          <w:instrText xml:space="preserve"> PAGEREF _Toc13476542 \h </w:instrText>
+          <w:instrText xml:space="preserve"> PAGEREF _Toc17352626 \h </w:instrText>
         </w:r>
         <w:r>
           <w:rPr>
@@ -4162,7 +4216,7 @@
           <w:szCs w:val="22"/>
         </w:rPr>
       </w:pPr>
-      <w:hyperlink w:anchor="_Toc13476543" w:history="1">
+      <w:hyperlink w:anchor="_Toc17352627" w:history="1">
         <w:r>
           <w:rPr>
             <w:rStyle w:val="Hyperlink"/>
@@ -4205,7 +4259,7 @@
             <w:noProof/>
             <w:webHidden/>
           </w:rPr>
-          <w:instrText xml:space="preserve"> PAGEREF _Toc13476543 \h </w:instrText>
+          <w:instrText xml:space="preserve"> PAGEREF _Toc17352627 \h </w:instrText>
         </w:r>
         <w:r>
           <w:rPr>
@@ -4250,7 +4304,7 @@
           <w:szCs w:val="22"/>
         </w:rPr>
       </w:pPr>
-      <w:hyperlink w:anchor="_Toc13476544" w:history="1">
+      <w:hyperlink w:anchor="_Toc17352628" w:history="1">
         <w:r>
           <w:rPr>
             <w:rStyle w:val="Hyperlink"/>
@@ -4293,7 +4347,7 @@
             <w:noProof/>
             <w:webHidden/>
           </w:rPr>
-          <w:instrText xml:space="preserve"> PAGEREF _Toc13476544 \h </w:instrText>
+          <w:instrText xml:space="preserve"> PAGEREF _Toc17352628 \h </w:instrText>
         </w:r>
         <w:r>
           <w:rPr>
@@ -4338,7 +4392,7 @@
           <w:szCs w:val="22"/>
         </w:rPr>
       </w:pPr>
-      <w:hyperlink w:anchor="_Toc13476545" w:history="1">
+      <w:hyperlink w:anchor="_Toc17352629" w:history="1">
         <w:r>
           <w:rPr>
             <w:rStyle w:val="Hyperlink"/>
@@ -4381,7 +4435,7 @@
             <w:noProof/>
             <w:webHidden/>
           </w:rPr>
-          <w:instrText xml:space="preserve"> PAGEREF _Toc13476545 \h </w:instrText>
+          <w:instrText xml:space="preserve"> PAGEREF _Toc17352629 \h </w:instrText>
         </w:r>
         <w:r>
           <w:rPr>
@@ -4426,7 +4480,7 @@
           <w:szCs w:val="22"/>
         </w:rPr>
       </w:pPr>
-      <w:hyperlink w:anchor="_Toc13476546" w:history="1">
+      <w:hyperlink w:anchor="_Toc17352630" w:history="1">
         <w:r>
           <w:rPr>
             <w:rStyle w:val="Hyperlink"/>
@@ -4469,7 +4523,7 @@
             <w:noProof/>
             <w:webHidden/>
           </w:rPr>
-          <w:instrText xml:space="preserve"> PAGEREF _Toc13476546 \h </w:instrText>
+          <w:instrText xml:space="preserve"> PAGEREF _Toc17352630 \h </w:instrText>
         </w:r>
         <w:r>
           <w:rPr>
@@ -4514,7 +4568,7 @@
           <w:szCs w:val="22"/>
         </w:rPr>
       </w:pPr>
-      <w:hyperlink w:anchor="_Toc13476547" w:history="1">
+      <w:hyperlink w:anchor="_Toc17352631" w:history="1">
         <w:r>
           <w:rPr>
             <w:rStyle w:val="Hyperlink"/>
@@ -4557,7 +4611,7 @@
             <w:noProof/>
             <w:webHidden/>
           </w:rPr>
-          <w:instrText xml:space="preserve"> PAGEREF _Toc13476547 \h </w:instrText>
+          <w:instrText xml:space="preserve"> PAGEREF _Toc17352631 \h </w:instrText>
         </w:r>
         <w:r>
           <w:rPr>
@@ -4602,7 +4656,7 @@
           <w:szCs w:val="22"/>
         </w:rPr>
       </w:pPr>
-      <w:hyperlink w:anchor="_Toc13476548" w:history="1">
+      <w:hyperlink w:anchor="_Toc17352632" w:history="1">
         <w:r>
           <w:rPr>
             <w:rStyle w:val="Hyperlink"/>
@@ -4645,7 +4699,7 @@
             <w:noProof/>
             <w:webHidden/>
           </w:rPr>
-          <w:instrText xml:space="preserve"> PAGEREF _Toc13476548 \h </w:instrText>
+          <w:instrText xml:space="preserve"> PAGEREF _Toc17352632 \h </w:instrText>
         </w:r>
         <w:r>
           <w:rPr>
@@ -4690,7 +4744,7 @@
           <w:szCs w:val="22"/>
         </w:rPr>
       </w:pPr>
-      <w:hyperlink w:anchor="_Toc13476549" w:history="1">
+      <w:hyperlink w:anchor="_Toc17352633" w:history="1">
         <w:r>
           <w:rPr>
             <w:rStyle w:val="Hyperlink"/>
@@ -4735,7 +4789,7 @@
             <w:noProof/>
             <w:webHidden/>
           </w:rPr>
-          <w:instrText xml:space="preserve"> PAGEREF _Toc13476549 \h </w:instrText>
+          <w:instrText xml:space="preserve"> PAGEREF _Toc17352633 \h </w:instrText>
         </w:r>
         <w:r>
           <w:rPr>
@@ -4780,7 +4834,7 @@
           <w:szCs w:val="22"/>
         </w:rPr>
       </w:pPr>
-      <w:hyperlink w:anchor="_Toc13476550" w:history="1">
+      <w:hyperlink w:anchor="_Toc17352634" w:history="1">
         <w:r>
           <w:rPr>
             <w:rStyle w:val="Hyperlink"/>
@@ -4825,7 +4879,7 @@
             <w:noProof/>
             <w:webHidden/>
           </w:rPr>
-          <w:instrText xml:space="preserve"> PAGEREF _Toc13476550 \h </w:instrText>
+          <w:instrText xml:space="preserve"> PAGEREF _Toc17352634 \h </w:instrText>
         </w:r>
         <w:r>
           <w:rPr>
@@ -4870,7 +4924,7 @@
           <w:szCs w:val="22"/>
         </w:rPr>
       </w:pPr>
-      <w:hyperlink w:anchor="_Toc13476551" w:history="1">
+      <w:hyperlink w:anchor="_Toc17352635" w:history="1">
         <w:r>
           <w:rPr>
             <w:rStyle w:val="Hyperlink"/>
@@ -4913,7 +4967,7 @@
             <w:noProof/>
             <w:webHidden/>
           </w:rPr>
-          <w:instrText xml:space="preserve"> PAGEREF _Toc13476551 \h </w:instrText>
+          <w:instrText xml:space="preserve"> PAGEREF _Toc17352635 \h </w:instrText>
         </w:r>
         <w:r>
           <w:rPr>
@@ -4958,7 +5012,7 @@
           <w:szCs w:val="22"/>
         </w:rPr>
       </w:pPr>
-      <w:hyperlink w:anchor="_Toc13476552" w:history="1">
+      <w:hyperlink w:anchor="_Toc17352636" w:history="1">
         <w:r>
           <w:rPr>
             <w:rStyle w:val="Hyperlink"/>
@@ -5001,7 +5055,7 @@
             <w:noProof/>
             <w:webHidden/>
           </w:rPr>
-          <w:instrText xml:space="preserve"> PAGEREF _Toc13476552 \h </w:instrText>
+          <w:instrText xml:space="preserve"> PAGEREF _Toc17352636 \h </w:instrText>
         </w:r>
         <w:r>
           <w:rPr>
@@ -5021,7 +5075,7 @@
             <w:noProof/>
             <w:webHidden/>
           </w:rPr>
-          <w:t>25</w:t>
+          <w:t>26</w:t>
         </w:r>
         <w:r>
           <w:rPr>
@@ -5046,7 +5100,7 @@
           <w:szCs w:val="22"/>
         </w:rPr>
       </w:pPr>
-      <w:hyperlink w:anchor="_Toc13476553" w:history="1">
+      <w:hyperlink w:anchor="_Toc17352637" w:history="1">
         <w:r>
           <w:rPr>
             <w:rStyle w:val="Hyperlink"/>
@@ -5089,7 +5143,7 @@
             <w:noProof/>
             <w:webHidden/>
           </w:rPr>
-          <w:instrText xml:space="preserve"> PAGEREF _Toc13476553 \h </w:instrText>
+          <w:instrText xml:space="preserve"> PAGEREF _Toc17352637 \h </w:instrText>
         </w:r>
         <w:r>
           <w:rPr>
@@ -5134,7 +5188,7 @@
           <w:szCs w:val="22"/>
         </w:rPr>
       </w:pPr>
-      <w:hyperlink w:anchor="_Toc13476554" w:history="1">
+      <w:hyperlink w:anchor="_Toc17352638" w:history="1">
         <w:r>
           <w:rPr>
             <w:rStyle w:val="Hyperlink"/>
@@ -5177,7 +5231,7 @@
             <w:noProof/>
             <w:webHidden/>
           </w:rPr>
-          <w:instrText xml:space="preserve"> PAGEREF _Toc13476554 \h </w:instrText>
+          <w:instrText xml:space="preserve"> PAGEREF _Toc17352638 \h </w:instrText>
         </w:r>
         <w:r>
           <w:rPr>
@@ -5222,7 +5276,7 @@
           <w:szCs w:val="22"/>
         </w:rPr>
       </w:pPr>
-      <w:hyperlink w:anchor="_Toc13476555" w:history="1">
+      <w:hyperlink w:anchor="_Toc17352639" w:history="1">
         <w:r>
           <w:rPr>
             <w:rStyle w:val="Hyperlink"/>
@@ -5265,7 +5319,7 @@
             <w:noProof/>
             <w:webHidden/>
           </w:rPr>
-          <w:instrText xml:space="preserve"> PAGEREF _Toc13476555 \h </w:instrText>
+          <w:instrText xml:space="preserve"> PAGEREF _Toc17352639 \h </w:instrText>
         </w:r>
         <w:r>
           <w:rPr>
@@ -5310,7 +5364,7 @@
           <w:szCs w:val="22"/>
         </w:rPr>
       </w:pPr>
-      <w:hyperlink w:anchor="_Toc13476556" w:history="1">
+      <w:hyperlink w:anchor="_Toc17352640" w:history="1">
         <w:r>
           <w:rPr>
             <w:rStyle w:val="Hyperlink"/>
@@ -5353,7 +5407,7 @@
             <w:noProof/>
             <w:webHidden/>
           </w:rPr>
-          <w:instrText xml:space="preserve"> PAGEREF _Toc13476556 \h </w:instrText>
+          <w:instrText xml:space="preserve"> PAGEREF _Toc17352640 \h </w:instrText>
         </w:r>
         <w:r>
           <w:rPr>
@@ -5398,7 +5452,7 @@
           <w:szCs w:val="22"/>
         </w:rPr>
       </w:pPr>
-      <w:hyperlink w:anchor="_Toc13476557" w:history="1">
+      <w:hyperlink w:anchor="_Toc17352641" w:history="1">
         <w:r>
           <w:rPr>
             <w:rStyle w:val="Hyperlink"/>
@@ -5443,7 +5497,7 @@
             <w:noProof/>
             <w:webHidden/>
           </w:rPr>
-          <w:instrText xml:space="preserve"> PAGEREF _Toc13476557 \h </w:instrText>
+          <w:instrText xml:space="preserve"> PAGEREF _Toc17352641 \h </w:instrText>
         </w:r>
         <w:r>
           <w:rPr>
@@ -5521,7 +5575,7 @@
           <w:b/>
         </w:rPr>
       </w:pPr>
-      <w:bookmarkStart w:id="3" w:name="_Toc13476515"/>
+      <w:bookmarkStart w:id="6" w:name="_Toc17352599"/>
       <w:r>
         <w:rPr>
           <w:b/>
@@ -5529,7 +5583,7 @@
         <w:lastRenderedPageBreak/>
         <w:t>Description</w:t>
       </w:r>
-      <w:bookmarkEnd w:id="3"/>
+      <w:bookmarkEnd w:id="6"/>
       <w:r>
         <w:rPr>
           <w:b/>
@@ -5970,14 +6024,14 @@
           <w:b/>
         </w:rPr>
       </w:pPr>
-      <w:bookmarkStart w:id="4" w:name="_Toc13476516"/>
+      <w:bookmarkStart w:id="7" w:name="_Toc17352600"/>
       <w:r>
         <w:rPr>
           <w:b/>
         </w:rPr>
         <w:t>Business Logic – ReviewController.cs</w:t>
       </w:r>
-      <w:bookmarkEnd w:id="4"/>
+      <w:bookmarkEnd w:id="7"/>
     </w:p>
     <w:p>
       <w:pPr>
@@ -6570,7 +6624,7 @@
           <w:b/>
         </w:rPr>
       </w:pPr>
-      <w:bookmarkStart w:id="5" w:name="_Toc13476517"/>
+      <w:bookmarkStart w:id="8" w:name="_Toc17352601"/>
       <w:r>
         <w:rPr>
           <w:b/>
@@ -6583,7 +6637,7 @@
         </w:rPr>
         <w:t>age details</w:t>
       </w:r>
-      <w:bookmarkEnd w:id="5"/>
+      <w:bookmarkEnd w:id="8"/>
     </w:p>
     <w:p>
       <w:pPr>
@@ -6603,7 +6657,7 @@
       <w:r>
         <w:t xml:space="preserve"> </w:t>
       </w:r>
-      <w:bookmarkStart w:id="6" w:name="_Toc13476518"/>
+      <w:bookmarkStart w:id="9" w:name="_Toc17352602"/>
       <w:r>
         <w:t>Views\</w:t>
       </w:r>
@@ -6622,7 +6676,7 @@
       <w:r>
         <w:t>, _ViewWarningLog.cshtml</w:t>
       </w:r>
-      <w:bookmarkEnd w:id="6"/>
+      <w:bookmarkEnd w:id="9"/>
     </w:p>
     <w:p>
       <w:pPr>
@@ -6636,11 +6690,11 @@
         <w:adjustRightInd w:val="0"/>
         <w:outlineLvl w:val="1"/>
       </w:pPr>
-      <w:bookmarkStart w:id="7" w:name="_Toc13476519"/>
+      <w:bookmarkStart w:id="10" w:name="_Toc17352603"/>
       <w:r>
         <w:t>Razor pages comprising Web Page</w:t>
       </w:r>
-      <w:bookmarkEnd w:id="7"/>
+      <w:bookmarkEnd w:id="10"/>
     </w:p>
     <w:p>
       <w:pPr>
@@ -6885,11 +6939,11 @@
         <w:adjustRightInd w:val="0"/>
         <w:outlineLvl w:val="1"/>
       </w:pPr>
-      <w:bookmarkStart w:id="8" w:name="_Toc13476520"/>
+      <w:bookmarkStart w:id="11" w:name="_Toc17352604"/>
       <w:r>
         <w:t>Layout Page</w:t>
       </w:r>
-      <w:bookmarkEnd w:id="8"/>
+      <w:bookmarkEnd w:id="11"/>
     </w:p>
     <w:p>
       <w:pPr>
@@ -6940,7 +6994,7 @@
         <w:adjustRightInd w:val="0"/>
         <w:outlineLvl w:val="1"/>
       </w:pPr>
-      <w:bookmarkStart w:id="9" w:name="_Toc13476521"/>
+      <w:bookmarkStart w:id="12" w:name="_Toc17352605"/>
       <w:r>
         <w:t>Screen</w:t>
       </w:r>
@@ -6950,7 +7004,7 @@
       <w:r>
         <w:t>hot</w:t>
       </w:r>
-      <w:bookmarkEnd w:id="9"/>
+      <w:bookmarkEnd w:id="12"/>
     </w:p>
     <w:p>
       <w:pPr>
@@ -9008,11 +9062,11 @@
         <w:adjustRightInd w:val="0"/>
         <w:outlineLvl w:val="1"/>
       </w:pPr>
-      <w:bookmarkStart w:id="10" w:name="_Toc13476522"/>
+      <w:bookmarkStart w:id="13" w:name="_Toc17352606"/>
       <w:r>
         <w:t>Web Page Invoked Events</w:t>
       </w:r>
-      <w:bookmarkEnd w:id="10"/>
+      <w:bookmarkEnd w:id="13"/>
     </w:p>
     <w:tbl>
       <w:tblPr>
@@ -9181,14 +9235,14 @@
         <w:adjustRightInd w:val="0"/>
         <w:outlineLvl w:val="1"/>
       </w:pPr>
-      <w:bookmarkStart w:id="11" w:name="_Toc13476523"/>
+      <w:bookmarkStart w:id="14" w:name="_Toc17352607"/>
       <w:r>
         <w:t>Web Page</w:t>
       </w:r>
       <w:r>
         <w:t xml:space="preserve"> Fields</w:t>
       </w:r>
-      <w:bookmarkEnd w:id="11"/>
+      <w:bookmarkEnd w:id="14"/>
       <w:r>
         <w:t xml:space="preserve"> </w:t>
       </w:r>
@@ -19644,7 +19698,20 @@
               <w:jc w:val="center"/>
             </w:pPr>
             <w:r>
-              <w:t>Instruction text, see section “6. Instruction Text” for details.</w:t>
+              <w:t>Instruction text, see section “</w:t>
+            </w:r>
+            <w:del w:id="15" w:author="Huang, Lili" w:date="2019-08-22T07:50:00Z">
+              <w:r>
+                <w:delText>6</w:delText>
+              </w:r>
+            </w:del>
+            <w:ins w:id="16" w:author="Huang, Lili" w:date="2019-08-22T07:50:00Z">
+              <w:r>
+                <w:t>8</w:t>
+              </w:r>
+            </w:ins>
+            <w:r>
+              <w:t>. Instruction Text” for details.</w:t>
             </w:r>
           </w:p>
         </w:tc>
@@ -28454,7 +28521,7 @@
           <w:b/>
         </w:rPr>
       </w:pPr>
-      <w:bookmarkStart w:id="12" w:name="_Toc13476524"/>
+      <w:bookmarkStart w:id="17" w:name="_Toc17352608"/>
       <w:r>
         <w:rPr>
           <w:b/>
@@ -28462,7 +28529,7 @@
         <w:lastRenderedPageBreak/>
         <w:t>Stored Procedures</w:t>
       </w:r>
-      <w:bookmarkEnd w:id="12"/>
+      <w:bookmarkEnd w:id="17"/>
     </w:p>
     <w:p>
       <w:pPr>
@@ -28473,11 +28540,11 @@
         </w:numPr>
         <w:outlineLvl w:val="1"/>
       </w:pPr>
-      <w:bookmarkStart w:id="13" w:name="_Toc13476525"/>
+      <w:bookmarkStart w:id="18" w:name="_Toc17352609"/>
       <w:r>
         <w:t>sp_SelectReviewFrom_Coaching_Log</w:t>
       </w:r>
-      <w:bookmarkEnd w:id="13"/>
+      <w:bookmarkEnd w:id="18"/>
     </w:p>
     <w:p>
       <w:pPr>
@@ -28488,11 +28555,11 @@
         </w:numPr>
         <w:outlineLvl w:val="1"/>
       </w:pPr>
-      <w:bookmarkStart w:id="14" w:name="_Toc13476526"/>
+      <w:bookmarkStart w:id="19" w:name="_Toc17352610"/>
       <w:r>
         <w:t>sp_SelectReviewFrom_Coaching_Log_Reasons</w:t>
       </w:r>
-      <w:bookmarkEnd w:id="14"/>
+      <w:bookmarkEnd w:id="19"/>
     </w:p>
     <w:p>
       <w:pPr>
@@ -28503,11 +28570,11 @@
         </w:numPr>
         <w:outlineLvl w:val="1"/>
       </w:pPr>
-      <w:bookmarkStart w:id="15" w:name="_Toc13476527"/>
+      <w:bookmarkStart w:id="20" w:name="_Toc17352611"/>
       <w:r>
         <w:t>sp_SelectReviewFrom_Warning_Log_Reasons</w:t>
       </w:r>
-      <w:bookmarkEnd w:id="15"/>
+      <w:bookmarkEnd w:id="20"/>
     </w:p>
     <w:p>
       <w:pPr>
@@ -28518,11 +28585,11 @@
         </w:numPr>
         <w:outlineLvl w:val="1"/>
       </w:pPr>
-      <w:bookmarkStart w:id="16" w:name="_Toc13476528"/>
+      <w:bookmarkStart w:id="21" w:name="_Toc17352612"/>
       <w:r>
         <w:t>sp_Update_Review_Coaching_Log_Suerpvisor_Pending</w:t>
       </w:r>
-      <w:bookmarkEnd w:id="16"/>
+      <w:bookmarkEnd w:id="21"/>
     </w:p>
     <w:p>
       <w:pPr>
@@ -28533,11 +28600,11 @@
         </w:numPr>
         <w:outlineLvl w:val="1"/>
       </w:pPr>
-      <w:bookmarkStart w:id="17" w:name="_Toc13476529"/>
+      <w:bookmarkStart w:id="22" w:name="_Toc17352613"/>
       <w:r>
         <w:t>sp_Update_Review_Coaching_Log_Supervisor_Acknowledge</w:t>
       </w:r>
-      <w:bookmarkEnd w:id="17"/>
+      <w:bookmarkEnd w:id="22"/>
     </w:p>
     <w:p>
       <w:pPr>
@@ -28548,11 +28615,11 @@
         </w:numPr>
         <w:outlineLvl w:val="1"/>
       </w:pPr>
-      <w:bookmarkStart w:id="18" w:name="_Toc13476530"/>
+      <w:bookmarkStart w:id="23" w:name="_Toc17352614"/>
       <w:r>
         <w:t>sp_Update_Review_Coaching_Log_Employee_Pending</w:t>
       </w:r>
-      <w:bookmarkEnd w:id="18"/>
+      <w:bookmarkEnd w:id="23"/>
     </w:p>
     <w:p>
       <w:pPr>
@@ -28563,11 +28630,11 @@
         </w:numPr>
         <w:outlineLvl w:val="1"/>
       </w:pPr>
-      <w:bookmarkStart w:id="19" w:name="_Toc13476531"/>
+      <w:bookmarkStart w:id="24" w:name="_Toc17352615"/>
       <w:r>
         <w:t>sp_Update_Review_Coaching_Log_Employee_Acknowledge</w:t>
       </w:r>
-      <w:bookmarkEnd w:id="19"/>
+      <w:bookmarkEnd w:id="24"/>
     </w:p>
     <w:p>
       <w:pPr>
@@ -28578,11 +28645,11 @@
         </w:numPr>
         <w:outlineLvl w:val="1"/>
       </w:pPr>
-      <w:bookmarkStart w:id="20" w:name="_Toc13476532"/>
+      <w:bookmarkStart w:id="25" w:name="_Toc17352616"/>
       <w:r>
         <w:t>sp_Update_Review_Coaching_Log_Manager_Pending_Research</w:t>
       </w:r>
-      <w:bookmarkEnd w:id="20"/>
+      <w:bookmarkEnd w:id="25"/>
     </w:p>
     <w:p>
       <w:pPr>
@@ -28593,11 +28660,11 @@
         </w:numPr>
         <w:outlineLvl w:val="1"/>
       </w:pPr>
-      <w:bookmarkStart w:id="21" w:name="_Toc13476533"/>
+      <w:bookmarkStart w:id="26" w:name="_Toc17352617"/>
       <w:r>
         <w:t>sp_Update_Review_Coaching_Log_Manager_Pending_CSE</w:t>
       </w:r>
-      <w:bookmarkEnd w:id="21"/>
+      <w:bookmarkEnd w:id="26"/>
     </w:p>
     <w:p>
       <w:pPr>
@@ -28608,11 +28675,11 @@
         </w:numPr>
         <w:outlineLvl w:val="1"/>
       </w:pPr>
-      <w:bookmarkStart w:id="22" w:name="_Toc13476534"/>
+      <w:bookmarkStart w:id="27" w:name="_Toc17352618"/>
       <w:r>
         <w:t>sp_SelectReviewFrom_Coaching_Log_Quality_Now</w:t>
       </w:r>
-      <w:bookmarkEnd w:id="22"/>
+      <w:bookmarkEnd w:id="27"/>
     </w:p>
     <w:p>
       <w:pPr>
@@ -28623,11 +28690,11 @@
         </w:numPr>
         <w:outlineLvl w:val="1"/>
       </w:pPr>
-      <w:bookmarkStart w:id="23" w:name="_Toc13476535"/>
+      <w:bookmarkStart w:id="28" w:name="_Toc17352619"/>
       <w:r>
         <w:t>sp_ShortCalls_Get_BehaviorList</w:t>
       </w:r>
-      <w:bookmarkEnd w:id="23"/>
+      <w:bookmarkEnd w:id="28"/>
     </w:p>
     <w:p>
       <w:pPr>
@@ -28638,11 +28705,11 @@
         </w:numPr>
         <w:outlineLvl w:val="1"/>
       </w:pPr>
-      <w:bookmarkStart w:id="24" w:name="_Toc13476536"/>
+      <w:bookmarkStart w:id="29" w:name="_Toc17352620"/>
       <w:r>
         <w:t>sp_ShortCalls_Get_Actions</w:t>
       </w:r>
-      <w:bookmarkEnd w:id="24"/>
+      <w:bookmarkEnd w:id="29"/>
     </w:p>
     <w:p>
       <w:pPr>
@@ -28653,11 +28720,11 @@
         </w:numPr>
         <w:outlineLvl w:val="1"/>
       </w:pPr>
-      <w:bookmarkStart w:id="25" w:name="_Toc13476537"/>
+      <w:bookmarkStart w:id="30" w:name="_Toc17352621"/>
       <w:r>
         <w:t>sp_ShortCalls_Get_CallList</w:t>
       </w:r>
-      <w:bookmarkEnd w:id="25"/>
+      <w:bookmarkEnd w:id="30"/>
     </w:p>
     <w:p>
       <w:pPr>
@@ -28668,11 +28735,11 @@
         </w:numPr>
         <w:outlineLvl w:val="1"/>
       </w:pPr>
-      <w:bookmarkStart w:id="26" w:name="_Toc13476538"/>
+      <w:bookmarkStart w:id="31" w:name="_Toc17352622"/>
       <w:r>
         <w:t>sp_ShortCalls_Get_SupReivewDetails</w:t>
       </w:r>
-      <w:bookmarkEnd w:id="26"/>
+      <w:bookmarkEnd w:id="31"/>
     </w:p>
     <w:p>
       <w:pPr>
@@ -28683,11 +28750,11 @@
         </w:numPr>
         <w:outlineLvl w:val="1"/>
       </w:pPr>
-      <w:bookmarkStart w:id="27" w:name="_Toc13476539"/>
+      <w:bookmarkStart w:id="32" w:name="_Toc17352623"/>
       <w:r>
         <w:t>sp_ShortCalls_SupReview_Submit</w:t>
       </w:r>
-      <w:bookmarkEnd w:id="27"/>
+      <w:bookmarkEnd w:id="32"/>
     </w:p>
     <w:p>
       <w:pPr>
@@ -28698,11 +28765,11 @@
         </w:numPr>
         <w:outlineLvl w:val="1"/>
       </w:pPr>
-      <w:bookmarkStart w:id="28" w:name="_Toc13476540"/>
+      <w:bookmarkStart w:id="33" w:name="_Toc17352624"/>
       <w:r>
         <w:t>sp_ShortCalls_MgrReivew_Submit</w:t>
       </w:r>
-      <w:bookmarkEnd w:id="28"/>
+      <w:bookmarkEnd w:id="33"/>
     </w:p>
     <w:p>
       <w:pPr>
@@ -28713,11 +28780,11 @@
         </w:numPr>
         <w:outlineLvl w:val="1"/>
       </w:pPr>
-      <w:bookmarkStart w:id="29" w:name="_Toc13476541"/>
+      <w:bookmarkStart w:id="34" w:name="_Toc17352625"/>
       <w:r>
         <w:t>sp_ShortCalls_getMgrReviewDetails</w:t>
       </w:r>
-      <w:bookmarkEnd w:id="29"/>
+      <w:bookmarkEnd w:id="34"/>
     </w:p>
     <w:p>
       <w:pPr>
@@ -28769,7 +28836,7 @@
           <w:b/>
         </w:rPr>
       </w:pPr>
-      <w:bookmarkStart w:id="30" w:name="_Toc13476542"/>
+      <w:bookmarkStart w:id="35" w:name="_Toc17352626"/>
       <w:r>
         <w:rPr>
           <w:b/>
@@ -28788,7 +28855,7 @@
         </w:rPr>
         <w:t>pending form type</w:t>
       </w:r>
-      <w:bookmarkEnd w:id="30"/>
+      <w:bookmarkEnd w:id="35"/>
     </w:p>
     <w:p>
       <w:pPr>
@@ -28799,11 +28866,11 @@
         </w:numPr>
         <w:outlineLvl w:val="1"/>
       </w:pPr>
-      <w:bookmarkStart w:id="31" w:name="_Toc13476543"/>
+      <w:bookmarkStart w:id="36" w:name="_Toc17352627"/>
       <w:r>
         <w:t>Pending Acknowledgement</w:t>
       </w:r>
-      <w:bookmarkEnd w:id="31"/>
+      <w:bookmarkEnd w:id="36"/>
     </w:p>
     <w:p>
       <w:pPr>
@@ -28938,11 +29005,11 @@
         </w:numPr>
         <w:outlineLvl w:val="1"/>
       </w:pPr>
-      <w:bookmarkStart w:id="32" w:name="_Toc13476544"/>
+      <w:bookmarkStart w:id="37" w:name="_Toc17352628"/>
       <w:r>
         <w:t>Pending Research</w:t>
       </w:r>
-      <w:bookmarkEnd w:id="32"/>
+      <w:bookmarkEnd w:id="37"/>
     </w:p>
     <w:p>
       <w:pPr>
@@ -29055,11 +29122,11 @@
         </w:numPr>
         <w:outlineLvl w:val="1"/>
       </w:pPr>
-      <w:bookmarkStart w:id="33" w:name="_Toc13476545"/>
+      <w:bookmarkStart w:id="38" w:name="_Toc17352629"/>
       <w:r>
         <w:t>Pending CSE</w:t>
       </w:r>
-      <w:bookmarkEnd w:id="33"/>
+      <w:bookmarkEnd w:id="38"/>
     </w:p>
     <w:p>
       <w:pPr>
@@ -29092,14 +29159,14 @@
         </w:numPr>
         <w:outlineLvl w:val="1"/>
       </w:pPr>
-      <w:bookmarkStart w:id="34" w:name="_Toc13476546"/>
+      <w:bookmarkStart w:id="39" w:name="_Toc17352630"/>
       <w:r>
         <w:t>Pending Short Call Review</w:t>
       </w:r>
       <w:r>
         <w:t xml:space="preserve"> (Supervisor)</w:t>
       </w:r>
-      <w:bookmarkEnd w:id="34"/>
+      <w:bookmarkEnd w:id="39"/>
     </w:p>
     <w:p>
       <w:pPr>
@@ -29129,14 +29196,14 @@
         </w:numPr>
         <w:outlineLvl w:val="1"/>
       </w:pPr>
-      <w:bookmarkStart w:id="35" w:name="_Toc13476547"/>
+      <w:bookmarkStart w:id="40" w:name="_Toc17352631"/>
       <w:r>
         <w:t>Pending Short Call Confirm</w:t>
       </w:r>
       <w:r>
         <w:t xml:space="preserve"> (Manager)</w:t>
       </w:r>
-      <w:bookmarkEnd w:id="35"/>
+      <w:bookmarkEnd w:id="40"/>
     </w:p>
     <w:p>
       <w:pPr>
@@ -29166,7 +29233,7 @@
         </w:numPr>
         <w:outlineLvl w:val="1"/>
       </w:pPr>
-      <w:bookmarkStart w:id="36" w:name="_Toc13476548"/>
+      <w:bookmarkStart w:id="41" w:name="_Toc17352632"/>
       <w:r>
         <w:t xml:space="preserve">Pending </w:t>
       </w:r>
@@ -29176,7 +29243,7 @@
       <w:r>
         <w:t>Review</w:t>
       </w:r>
-      <w:bookmarkEnd w:id="36"/>
+      <w:bookmarkEnd w:id="41"/>
     </w:p>
     <w:p>
       <w:pPr>
@@ -29214,14 +29281,14 @@
           <w:b/>
         </w:rPr>
       </w:pPr>
-      <w:bookmarkStart w:id="37" w:name="_Toc13476549"/>
+      <w:bookmarkStart w:id="42" w:name="_Toc17352633"/>
       <w:r>
         <w:rPr>
           <w:b/>
         </w:rPr>
         <w:t>Logic to determine Review Page display mode (Ready Only vs Editable)</w:t>
       </w:r>
-      <w:bookmarkEnd w:id="37"/>
+      <w:bookmarkEnd w:id="42"/>
     </w:p>
     <w:tbl>
       <w:tblPr>
@@ -29582,16 +29649,12 @@
               </w:rPr>
               <w:t>Acknowledge</w:t>
             </w:r>
-            <w:ins w:id="38" w:author="Huang, Lili" w:date="2019-08-16T12:54:00Z">
-              <w:r>
-                <w:rPr>
-                  <w:b/>
-                </w:rPr>
-                <w:t xml:space="preserve"> – Pending Acknowlegement</w:t>
-              </w:r>
-            </w:ins>
-            <w:bookmarkStart w:id="39" w:name="_GoBack"/>
-            <w:bookmarkEnd w:id="39"/>
+            <w:r>
+              <w:rPr>
+                <w:b/>
+              </w:rPr>
+              <w:t xml:space="preserve"> – Pending Acknowlegement</w:t>
+            </w:r>
             <w:r>
               <w:rPr>
                 <w:b/>
@@ -29610,18 +29673,9 @@
               <w:autoSpaceDN w:val="0"/>
               <w:adjustRightInd w:val="0"/>
               <w:rPr>
-                <w:ins w:id="40" w:author="Huang, Lili" w:date="2019-08-16T10:30:00Z"/>
                 <w:b/>
               </w:rPr>
             </w:pPr>
-            <w:del w:id="41" w:author="Huang, Lili" w:date="2019-08-16T10:30:00Z">
-              <w:r>
-                <w:rPr>
-                  <w:b/>
-                </w:rPr>
-                <w:delText xml:space="preserve">If user is the supervisor or reassigned to or employee of the log, then Editable; </w:delText>
-              </w:r>
-            </w:del>
           </w:p>
           <w:p>
             <w:pPr>
@@ -29629,18 +29683,15 @@
               <w:autoSpaceDN w:val="0"/>
               <w:adjustRightInd w:val="0"/>
               <w:rPr>
-                <w:ins w:id="42" w:author="Huang, Lili" w:date="2019-08-16T10:30:00Z"/>
                 <w:b/>
               </w:rPr>
             </w:pPr>
-            <w:ins w:id="43" w:author="Huang, Lili" w:date="2019-08-16T10:30:00Z">
-              <w:r>
-                <w:rPr>
-                  <w:b/>
-                </w:rPr>
-                <w:t>Editable if:</w:t>
-              </w:r>
-            </w:ins>
+            <w:r>
+              <w:rPr>
+                <w:b/>
+              </w:rPr>
+              <w:t>Editable if:</w:t>
+            </w:r>
           </w:p>
           <w:p>
             <w:pPr>
@@ -29653,26 +29704,21 @@
               <w:autoSpaceDN w:val="0"/>
               <w:adjustRightInd w:val="0"/>
               <w:rPr>
-                <w:ins w:id="44" w:author="Huang, Lili" w:date="2019-08-16T10:31:00Z"/>
                 <w:b/>
               </w:rPr>
             </w:pPr>
-            <w:ins w:id="45" w:author="Huang, Lili" w:date="2019-08-16T10:31:00Z">
-              <w:r>
-                <w:rPr>
-                  <w:b/>
-                </w:rPr>
-                <w:t xml:space="preserve">User is the Employee of the log; </w:t>
-              </w:r>
-            </w:ins>
-            <w:ins w:id="46" w:author="Huang, Lili" w:date="2019-08-16T10:33:00Z">
-              <w:r>
-                <w:rPr>
-                  <w:b/>
-                </w:rPr>
-                <w:t>OR</w:t>
-              </w:r>
-            </w:ins>
+            <w:r>
+              <w:rPr>
+                <w:b/>
+              </w:rPr>
+              <w:t xml:space="preserve">User is the Employee of the log; </w:t>
+            </w:r>
+            <w:r>
+              <w:rPr>
+                <w:b/>
+              </w:rPr>
+              <w:t>OR</w:t>
+            </w:r>
           </w:p>
           <w:p>
             <w:pPr>
@@ -29685,26 +29731,15 @@
               <w:autoSpaceDN w:val="0"/>
               <w:adjustRightInd w:val="0"/>
               <w:rPr>
-                <w:ins w:id="47" w:author="Huang, Lili" w:date="2019-08-16T10:30:00Z"/>
                 <w:b/>
               </w:rPr>
             </w:pPr>
-            <w:ins w:id="48" w:author="Huang, Lili" w:date="2019-08-16T10:31:00Z">
-              <w:r>
-                <w:rPr>
-                  <w:b/>
-                </w:rPr>
-                <w:t xml:space="preserve">User is the Supervisor (or reassigned to) and </w:t>
-              </w:r>
-            </w:ins>
-            <w:ins w:id="49" w:author="Huang, Lili" w:date="2019-08-16T10:32:00Z">
-              <w:r>
-                <w:rPr>
-                  <w:b/>
-                </w:rPr>
-                <w:t>the log is not Quality Bingo.</w:t>
-              </w:r>
-            </w:ins>
+            <w:r>
+              <w:rPr>
+                <w:b/>
+              </w:rPr>
+              <w:t>User is the Supervisor (or reassigned to) and the log is not Quality Bingo.</w:t>
+            </w:r>
           </w:p>
           <w:p>
             <w:pPr>
@@ -29950,14 +29985,14 @@
           <w:b/>
         </w:rPr>
       </w:pPr>
-      <w:bookmarkStart w:id="50" w:name="_Toc13476550"/>
+      <w:bookmarkStart w:id="43" w:name="_Toc17352634"/>
       <w:r>
         <w:rPr>
           <w:b/>
         </w:rPr>
         <w:t>Logic to determine next status</w:t>
       </w:r>
-      <w:bookmarkEnd w:id="50"/>
+      <w:bookmarkEnd w:id="43"/>
     </w:p>
     <w:p>
       <w:pPr>
@@ -29968,11 +30003,11 @@
         </w:numPr>
         <w:outlineLvl w:val="1"/>
       </w:pPr>
-      <w:bookmarkStart w:id="51" w:name="_Toc13476551"/>
+      <w:bookmarkStart w:id="44" w:name="_Toc17352635"/>
       <w:r>
         <w:t>Pending Acknowledgement</w:t>
       </w:r>
-      <w:bookmarkEnd w:id="51"/>
+      <w:bookmarkEnd w:id="44"/>
       <w:r>
         <w:t xml:space="preserve"> </w:t>
       </w:r>
@@ -30053,9 +30088,6 @@
           <w:ilvl w:val="0"/>
           <w:numId w:val="14"/>
         </w:numPr>
-        <w:rPr>
-          <w:ins w:id="52" w:author="Huang, Lili" w:date="2019-08-16T10:33:00Z"/>
-        </w:rPr>
       </w:pPr>
       <w:r>
         <w:t>“Pending Supervisor Review” for CSR and TRAINING modules;</w:t>
@@ -30069,23 +30101,21 @@
           <w:numId w:val="14"/>
         </w:numPr>
       </w:pPr>
-      <w:ins w:id="53" w:author="Huang, Lili" w:date="2019-08-16T10:34:00Z">
-        <w:r>
-          <w:t xml:space="preserve">“Completed” for SUPERVISOR module </w:t>
-        </w:r>
-        <w:r>
-          <w:t>(</w:t>
-        </w:r>
-        <w:r>
-          <w:t>bingo log</w:t>
-        </w:r>
-        <w:r>
-          <w:t>)</w:t>
-        </w:r>
-        <w:r>
-          <w:t>;</w:t>
-        </w:r>
-      </w:ins>
+      <w:r>
+        <w:t xml:space="preserve">“Completed” for SUPERVISOR module </w:t>
+      </w:r>
+      <w:r>
+        <w:t>(</w:t>
+      </w:r>
+      <w:r>
+        <w:t>bingo log</w:t>
+      </w:r>
+      <w:r>
+        <w:t>)</w:t>
+      </w:r>
+      <w:r>
+        <w:t>;</w:t>
+      </w:r>
     </w:p>
     <w:p>
       <w:pPr>
@@ -30098,20 +30128,18 @@
       <w:r>
         <w:t>“Pending Manager Review” for SUPERVISOR module</w:t>
       </w:r>
-      <w:ins w:id="54" w:author="Huang, Lili" w:date="2019-08-16T10:34:00Z">
-        <w:r>
-          <w:t xml:space="preserve"> </w:t>
-        </w:r>
-        <w:r>
-          <w:t>(</w:t>
-        </w:r>
-        <w:r>
-          <w:t>non bingo log</w:t>
-        </w:r>
-        <w:r>
-          <w:t>)</w:t>
-        </w:r>
-      </w:ins>
+      <w:r>
+        <w:t xml:space="preserve"> </w:t>
+      </w:r>
+      <w:r>
+        <w:t>(</w:t>
+      </w:r>
+      <w:r>
+        <w:t>non bingo log</w:t>
+      </w:r>
+      <w:r>
+        <w:t>)</w:t>
+      </w:r>
       <w:r>
         <w:t>;</w:t>
       </w:r>
@@ -30181,11 +30209,11 @@
         </w:numPr>
         <w:outlineLvl w:val="1"/>
       </w:pPr>
-      <w:bookmarkStart w:id="55" w:name="_Toc13476552"/>
+      <w:bookmarkStart w:id="45" w:name="_Toc17352636"/>
       <w:r>
         <w:t>Pending Research</w:t>
       </w:r>
-      <w:bookmarkEnd w:id="55"/>
+      <w:bookmarkEnd w:id="45"/>
     </w:p>
     <w:p>
       <w:pPr>
@@ -30411,11 +30439,11 @@
         </w:numPr>
         <w:outlineLvl w:val="1"/>
       </w:pPr>
-      <w:bookmarkStart w:id="56" w:name="_Toc13476553"/>
+      <w:bookmarkStart w:id="46" w:name="_Toc17352637"/>
       <w:r>
         <w:t>Pending CSE</w:t>
       </w:r>
-      <w:bookmarkEnd w:id="56"/>
+      <w:bookmarkEnd w:id="46"/>
     </w:p>
     <w:p>
       <w:pPr>
@@ -30478,11 +30506,11 @@
         </w:numPr>
         <w:outlineLvl w:val="1"/>
       </w:pPr>
-      <w:bookmarkStart w:id="57" w:name="_Toc13476554"/>
+      <w:bookmarkStart w:id="47" w:name="_Toc17352638"/>
       <w:r>
         <w:t>Pending Short Call Review (Supervisor)</w:t>
       </w:r>
-      <w:bookmarkEnd w:id="57"/>
+      <w:bookmarkEnd w:id="47"/>
     </w:p>
     <w:p>
       <w:pPr>
@@ -30512,7 +30540,7 @@
         </w:numPr>
         <w:outlineLvl w:val="1"/>
       </w:pPr>
-      <w:bookmarkStart w:id="58" w:name="_Toc13476555"/>
+      <w:bookmarkStart w:id="48" w:name="_Toc17352639"/>
       <w:r>
         <w:t xml:space="preserve">Pending Short Call </w:t>
       </w:r>
@@ -30528,7 +30556,7 @@
       <w:r>
         <w:t>)</w:t>
       </w:r>
-      <w:bookmarkEnd w:id="58"/>
+      <w:bookmarkEnd w:id="48"/>
     </w:p>
     <w:p>
       <w:pPr>
@@ -30553,7 +30581,7 @@
         </w:numPr>
         <w:outlineLvl w:val="1"/>
       </w:pPr>
-      <w:bookmarkStart w:id="59" w:name="_Toc13476556"/>
+      <w:bookmarkStart w:id="49" w:name="_Toc17352640"/>
       <w:r>
         <w:t xml:space="preserve">Pending </w:t>
       </w:r>
@@ -30563,7 +30591,7 @@
       <w:r>
         <w:t>Review</w:t>
       </w:r>
-      <w:bookmarkEnd w:id="59"/>
+      <w:bookmarkEnd w:id="49"/>
     </w:p>
     <w:p>
       <w:pPr>
@@ -30603,14 +30631,14 @@
           <w:b/>
         </w:rPr>
       </w:pPr>
-      <w:bookmarkStart w:id="60" w:name="_Toc13476557"/>
+      <w:bookmarkStart w:id="50" w:name="_Toc17352641"/>
       <w:r>
         <w:rPr>
           <w:b/>
         </w:rPr>
         <w:t>Instruction text</w:t>
       </w:r>
-      <w:bookmarkEnd w:id="60"/>
+      <w:bookmarkEnd w:id="50"/>
     </w:p>
     <w:p>
       <w:pPr>
@@ -31358,13 +31386,100 @@
     </w:p>
     <w:p>
       <w:pPr>
-        <w:tabs>
-          <w:tab w:val="left" w:pos="5184"/>
-        </w:tabs>
-      </w:pPr>
+        <w:pStyle w:val="ListParagraph"/>
+        <w:numPr>
+          <w:ilvl w:val="0"/>
+          <w:numId w:val="12"/>
+        </w:numPr>
+        <w:rPr>
+          <w:ins w:id="51" w:author="Huang, Lili" w:date="2019-08-22T07:47:00Z"/>
+          <w:b/>
+        </w:rPr>
+      </w:pPr>
+      <w:ins w:id="52" w:author="Huang, Lili" w:date="2019-08-22T07:48:00Z">
+        <w:r>
+          <w:rPr>
+            <w:b/>
+          </w:rPr>
+          <w:t>OTH/APS</w:t>
+        </w:r>
+      </w:ins>
+      <w:bookmarkStart w:id="53" w:name="_GoBack"/>
+      <w:bookmarkEnd w:id="53"/>
+    </w:p>
+    <w:p>
+      <w:pPr>
+        <w:pStyle w:val="ListParagraph"/>
+        <w:ind w:left="1512"/>
+        <w:rPr>
+          <w:ins w:id="54" w:author="Huang, Lili" w:date="2019-08-22T07:48:00Z"/>
+        </w:rPr>
+      </w:pPr>
+      <w:ins w:id="55" w:author="Huang, Lili" w:date="2019-08-22T07:48:00Z">
+        <w:r>
+          <w:rPr>
+            <w:i/>
+            <w:iCs/>
+          </w:rPr>
+          <w:t>Your CSR has reached a major attendance milestone with 22 perfect shifts. You are encouraged to validate that the CSR indeed earned perfect attendance and verify that the hours have been removed in the Attendance Tracking Tool. And of course, please say thank you to your CSR for a job well done. This notification is for your CSR and does not apply to your personal attendance. Please refer to the name listed beside the 'employee' field to determine the employee who is receiving this message.</w:t>
+        </w:r>
+      </w:ins>
       <w:r>
         <w:tab/>
       </w:r>
+    </w:p>
+    <w:p>
+      <w:pPr>
+        <w:pStyle w:val="ListParagraph"/>
+        <w:ind w:left="1512"/>
+        <w:rPr>
+          <w:ins w:id="56" w:author="Huang, Lili" w:date="2019-08-22T07:48:00Z"/>
+        </w:rPr>
+      </w:pPr>
+    </w:p>
+    <w:p>
+      <w:pPr>
+        <w:pStyle w:val="ListParagraph"/>
+        <w:numPr>
+          <w:ilvl w:val="0"/>
+          <w:numId w:val="12"/>
+        </w:numPr>
+        <w:rPr>
+          <w:ins w:id="57" w:author="Huang, Lili" w:date="2019-08-22T07:48:00Z"/>
+          <w:b/>
+        </w:rPr>
+      </w:pPr>
+      <w:ins w:id="58" w:author="Huang, Lili" w:date="2019-08-22T07:48:00Z">
+        <w:r>
+          <w:rPr>
+            <w:b/>
+          </w:rPr>
+          <w:t>OTH/A</w:t>
+        </w:r>
+      </w:ins>
+      <w:ins w:id="59" w:author="Huang, Lili" w:date="2019-08-22T07:49:00Z">
+        <w:r>
+          <w:rPr>
+            <w:b/>
+          </w:rPr>
+          <w:t>PW</w:t>
+        </w:r>
+      </w:ins>
+    </w:p>
+    <w:p>
+      <w:pPr>
+        <w:pStyle w:val="ListParagraph"/>
+        <w:ind w:left="1512"/>
+      </w:pPr>
+      <w:ins w:id="60" w:author="Huang, Lili" w:date="2019-08-22T07:49:00Z">
+        <w:r>
+          <w:rPr>
+            <w:i/>
+            <w:iCs/>
+          </w:rPr>
+          <w:t>Your CSR had perfect attendance during a recent critical week. You are encouraged to validate that the CSR indeed earned perfect attendance and verify that the hours have been removed in the Attendance Tracking Tool. And of course, please say thank you to your CSR for a job well done. This notification is for your CSR and does not apply to your personal attendance. Please refer to the name listed beside the 'employee' field to determine the employee who is receiving this message.</w:t>
+        </w:r>
+      </w:ins>
     </w:p>
     <w:sectPr>
       <w:footerReference w:type="default" r:id="rId31"/>
@@ -31526,7 +31641,7 @@
         <w:rStyle w:val="PageNumber"/>
         <w:noProof/>
       </w:rPr>
-      <w:t>1</w:t>
+      <w:t>10</w:t>
     </w:r>
     <w:r>
       <w:rPr>
@@ -31682,7 +31797,7 @@
         <w:rStyle w:val="PageNumber"/>
         <w:noProof/>
       </w:rPr>
-      <w:t>24</w:t>
+      <w:t>29</w:t>
     </w:r>
     <w:r>
       <w:rPr>
@@ -34942,7 +35057,7 @@
 </file>
 
 <file path=customXml/itemProps1.xml><?xml version="1.0" encoding="utf-8"?>
-<ds:datastoreItem xmlns:ds="http://schemas.openxmlformats.org/officeDocument/2006/customXml" ds:itemID="{FD090421-7FDB-4710-B687-3333D27F9240}">
+<ds:datastoreItem xmlns:ds="http://schemas.openxmlformats.org/officeDocument/2006/customXml" ds:itemID="{EF5CD921-2BCC-4E21-BC1E-3CAB9A0B9CF6}">
   <ds:schemaRefs>
     <ds:schemaRef ds:uri="http://schemas.openxmlformats.org/officeDocument/2006/bibliography"/>
   </ds:schemaRefs>

</xml_diff>

<commit_message>
TFS 15232 - Updated after review.
git-tfs-id: [https://tfs.omnicloud.local/tfs/cco%20program/]$/eCoaching_V2;C43192
</commit_message>
<xml_diff>
--- a/Design/DD/Web/CCO_eCoaching_Log_Review_DD.docx
+++ b/Design/DD/Web/CCO_eCoaching_Log_Review_DD.docx
@@ -280,7 +280,7 @@
           </mc:Choice>
           <mc:Fallback>
             <w:pict>
-              <v:line w14:anchorId="1C13DA7C" id="Line 12" o:spid="_x0000_s1026" style="position:absolute;z-index:251657728;visibility:visible;mso-wrap-style:square;mso-width-percent:0;mso-height-percent:0;mso-wrap-distance-left:9pt;mso-wrap-distance-top:0;mso-wrap-distance-right:9pt;mso-wrap-distance-bottom:0;mso-position-horizontal:absolute;mso-position-horizontal-relative:text;mso-position-vertical:absolute;mso-position-vertical-relative:text;mso-width-percent:0;mso-height-percent:0;mso-width-relative:page;mso-height-relative:page" from="367.2pt,33.3pt" to="439.25pt,33.35pt" o:gfxdata="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" o:allowincell="f">
+              <v:line w14:anchorId="53D19843" id="Line 12" o:spid="_x0000_s1026" style="position:absolute;z-index:251657728;visibility:visible;mso-wrap-style:square;mso-width-percent:0;mso-height-percent:0;mso-wrap-distance-left:9pt;mso-wrap-distance-top:0;mso-wrap-distance-right:9pt;mso-wrap-distance-bottom:0;mso-position-horizontal:absolute;mso-position-horizontal-relative:text;mso-position-vertical:absolute;mso-position-vertical-relative:text;mso-width-percent:0;mso-height-percent:0;mso-width-relative:page;mso-height-relative:page" from="367.2pt,33.3pt" to="439.25pt,33.35pt" o:gfxdata="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" o:allowincell="f">
                 <v:stroke startarrowwidth="narrow" startarrowlength="short" endarrowwidth="narrow" endarrowlength="short"/>
               </v:line>
             </w:pict>
@@ -368,7 +368,7 @@
           </mc:Choice>
           <mc:Fallback>
             <w:pict>
-              <v:line w14:anchorId="6DE82E6C" id="Line 10" o:spid="_x0000_s1026" style="position:absolute;z-index:251656704;visibility:visible;mso-wrap-style:square;mso-width-percent:0;mso-height-percent:0;mso-wrap-distance-left:9pt;mso-wrap-distance-top:0;mso-wrap-distance-right:9pt;mso-wrap-distance-bottom:0;mso-position-horizontal:absolute;mso-position-horizontal-relative:text;mso-position-vertical:absolute;mso-position-vertical-relative:text;mso-width-percent:0;mso-height-percent:0;mso-width-relative:page;mso-height-relative:page" from="1in,33.3pt" to="266.45pt,33.35pt" o:gfxdata="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" o:allowincell="f">
+              <v:line w14:anchorId="458DF1B2" id="Line 10" o:spid="_x0000_s1026" style="position:absolute;z-index:251656704;visibility:visible;mso-wrap-style:square;mso-width-percent:0;mso-height-percent:0;mso-wrap-distance-left:9pt;mso-wrap-distance-top:0;mso-wrap-distance-right:9pt;mso-wrap-distance-bottom:0;mso-position-horizontal:absolute;mso-position-horizontal-relative:text;mso-position-vertical:absolute;mso-position-vertical-relative:text;mso-width-percent:0;mso-height-percent:0;mso-width-relative:page;mso-height-relative:page" from="1in,33.3pt" to="266.45pt,33.35pt" o:gfxdata="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" o:allowincell="f">
                 <v:stroke startarrowwidth="narrow" startarrowlength="short" endarrowwidth="narrow" endarrowlength="short"/>
               </v:line>
             </w:pict>
@@ -586,7 +586,7 @@
           </mc:Choice>
           <mc:Fallback>
             <w:pict>
-              <v:line w14:anchorId="3DE8B210" id="Line 14" o:spid="_x0000_s1026" style="position:absolute;z-index:251658752;visibility:visible;mso-wrap-style:square;mso-width-percent:0;mso-height-percent:0;mso-wrap-distance-left:9pt;mso-wrap-distance-top:0;mso-wrap-distance-right:9pt;mso-wrap-distance-bottom:0;mso-position-horizontal:absolute;mso-position-horizontal-relative:text;mso-position-vertical:absolute;mso-position-vertical-relative:text;mso-width-percent:0;mso-height-percent:0;mso-width-relative:page;mso-height-relative:page" from="76.05pt,2pt" to="270.45pt,2pt" o:gfxdata="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" o:allowincell="f">
+              <v:line w14:anchorId="4E8C2C34" id="Line 14" o:spid="_x0000_s1026" style="position:absolute;z-index:251658752;visibility:visible;mso-wrap-style:square;mso-width-percent:0;mso-height-percent:0;mso-wrap-distance-left:9pt;mso-wrap-distance-top:0;mso-wrap-distance-right:9pt;mso-wrap-distance-bottom:0;mso-position-horizontal:absolute;mso-position-horizontal-relative:text;mso-position-vertical:absolute;mso-position-vertical-relative:text;mso-width-percent:0;mso-height-percent:0;mso-width-relative:page;mso-height-relative:page" from="76.05pt,2pt" to="270.45pt,2pt" o:gfxdata="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" o:allowincell="f">
                 <v:stroke startarrowwidth="narrow" startarrowlength="short" endarrowwidth="narrow" endarrowlength="short"/>
               </v:line>
             </w:pict>
@@ -1060,7 +1060,23 @@
                 <w:color w:val="000000"/>
                 <w:sz w:val="20"/>
               </w:rPr>
-              <w:t>TFS 12836 – OverTurned quality Appeal coaching log;</w:t>
+              <w:t xml:space="preserve">TFS 12836 – </w:t>
+            </w:r>
+            <w:proofErr w:type="spellStart"/>
+            <w:r>
+              <w:rPr>
+                <w:color w:val="000000"/>
+                <w:sz w:val="20"/>
+              </w:rPr>
+              <w:t>OverTurned</w:t>
+            </w:r>
+            <w:proofErr w:type="spellEnd"/>
+            <w:r>
+              <w:rPr>
+                <w:color w:val="000000"/>
+                <w:sz w:val="20"/>
+              </w:rPr>
+              <w:t xml:space="preserve"> quality Appeal coaching log;</w:t>
             </w:r>
           </w:p>
           <w:p>
@@ -1431,10 +1447,11 @@
               <w:ind w:left="0"/>
               <w:jc w:val="left"/>
               <w:rPr>
+                <w:ins w:id="1" w:author="Huang, Lili" w:date="2019-08-28T07:48:00Z"/>
                 <w:sz w:val="20"/>
               </w:rPr>
             </w:pPr>
-            <w:ins w:id="1" w:author="Huang, Lili" w:date="2019-08-22T07:45:00Z">
+            <w:ins w:id="2" w:author="Huang, Lili" w:date="2019-08-22T07:45:00Z">
               <w:r>
                 <w:rPr>
                   <w:sz w:val="20"/>
@@ -1443,18 +1460,36 @@
               </w:r>
             </w:ins>
           </w:p>
-        </w:tc>
-        <w:tc>
-          <w:tcPr>
-            <w:tcW w:w="5238" w:type="dxa"/>
-          </w:tcPr>
           <w:p>
             <w:pPr>
               <w:pStyle w:val="hdr1"/>
               <w:ind w:left="0"/>
               <w:jc w:val="left"/>
               <w:rPr>
-                <w:ins w:id="2" w:author="Huang, Lili" w:date="2019-08-22T07:45:00Z"/>
+                <w:sz w:val="20"/>
+              </w:rPr>
+            </w:pPr>
+            <w:ins w:id="3" w:author="Huang, Lili" w:date="2019-08-28T07:48:00Z">
+              <w:r>
+                <w:rPr>
+                  <w:sz w:val="20"/>
+                </w:rPr>
+                <w:t>8/28/2019</w:t>
+              </w:r>
+            </w:ins>
+          </w:p>
+        </w:tc>
+        <w:tc>
+          <w:tcPr>
+            <w:tcW w:w="5238" w:type="dxa"/>
+          </w:tcPr>
+          <w:p>
+            <w:pPr>
+              <w:pStyle w:val="hdr1"/>
+              <w:ind w:left="0"/>
+              <w:jc w:val="left"/>
+              <w:rPr>
+                <w:ins w:id="4" w:author="Huang, Lili" w:date="2019-08-22T07:45:00Z"/>
                 <w:color w:val="000000"/>
                 <w:sz w:val="20"/>
               </w:rPr>
@@ -1466,6 +1501,66 @@
               </w:rPr>
               <w:t>TFS 15063 – Quality Bingo</w:t>
             </w:r>
+          </w:p>
+          <w:p>
+            <w:pPr>
+              <w:pStyle w:val="hdr1"/>
+              <w:ind w:left="0"/>
+              <w:jc w:val="left"/>
+              <w:rPr>
+                <w:ins w:id="5" w:author="Huang, Lili" w:date="2019-08-28T07:49:00Z"/>
+                <w:color w:val="000000"/>
+                <w:sz w:val="20"/>
+              </w:rPr>
+            </w:pPr>
+            <w:ins w:id="6" w:author="Huang, Lili" w:date="2019-08-22T07:45:00Z">
+              <w:r>
+                <w:rPr>
+                  <w:color w:val="000000"/>
+                  <w:sz w:val="20"/>
+                </w:rPr>
+                <w:t xml:space="preserve">TFS 15232 – Attendance Policy </w:t>
+              </w:r>
+              <w:proofErr w:type="spellStart"/>
+              <w:r>
+                <w:rPr>
+                  <w:color w:val="000000"/>
+                  <w:sz w:val="20"/>
+                </w:rPr>
+                <w:t>Earnback</w:t>
+              </w:r>
+            </w:ins>
+            <w:proofErr w:type="spellEnd"/>
+          </w:p>
+          <w:p>
+            <w:pPr>
+              <w:pStyle w:val="hdr1"/>
+              <w:ind w:left="0"/>
+              <w:jc w:val="left"/>
+              <w:rPr>
+                <w:ins w:id="7" w:author="Huang, Lili" w:date="2019-08-28T07:49:00Z"/>
+                <w:color w:val="000000"/>
+                <w:sz w:val="20"/>
+              </w:rPr>
+            </w:pPr>
+            <w:ins w:id="8" w:author="Huang, Lili" w:date="2019-08-28T07:49:00Z">
+              <w:r>
+                <w:rPr>
+                  <w:color w:val="000000"/>
+                  <w:sz w:val="20"/>
+                </w:rPr>
+                <w:t xml:space="preserve">TFS 15232 – Attendance Policy </w:t>
+              </w:r>
+              <w:proofErr w:type="spellStart"/>
+              <w:r>
+                <w:rPr>
+                  <w:color w:val="000000"/>
+                  <w:sz w:val="20"/>
+                </w:rPr>
+                <w:t>Earnback</w:t>
+              </w:r>
+              <w:proofErr w:type="spellEnd"/>
+            </w:ins>
           </w:p>
           <w:p>
             <w:pPr>
@@ -1477,15 +1572,17 @@
                 <w:sz w:val="20"/>
               </w:rPr>
             </w:pPr>
-            <w:ins w:id="3" w:author="Huang, Lili" w:date="2019-08-22T07:45:00Z">
+            <w:ins w:id="9" w:author="Huang, Lili" w:date="2019-08-28T07:49:00Z">
               <w:r>
                 <w:rPr>
                   <w:color w:val="000000"/>
                   <w:sz w:val="20"/>
                 </w:rPr>
-                <w:t>TFS 15232 – Attendance Policy Earnback</w:t>
+                <w:t xml:space="preserve">Updated section 8: added condition </w:t>
               </w:r>
             </w:ins>
+            <w:bookmarkStart w:id="10" w:name="_GoBack"/>
+            <w:bookmarkEnd w:id="10"/>
           </w:p>
         </w:tc>
         <w:tc>
@@ -1498,7 +1595,7 @@
               <w:ind w:left="0"/>
               <w:jc w:val="left"/>
               <w:rPr>
-                <w:ins w:id="4" w:author="Huang, Lili" w:date="2019-08-22T07:45:00Z"/>
+                <w:ins w:id="11" w:author="Huang, Lili" w:date="2019-08-22T07:45:00Z"/>
                 <w:sz w:val="20"/>
               </w:rPr>
             </w:pPr>
@@ -1508,6 +1605,25 @@
               </w:rPr>
               <w:t>Lili Huang</w:t>
             </w:r>
+          </w:p>
+          <w:p>
+            <w:pPr>
+              <w:pStyle w:val="hdr1"/>
+              <w:ind w:left="0"/>
+              <w:jc w:val="left"/>
+              <w:rPr>
+                <w:ins w:id="12" w:author="Huang, Lili" w:date="2019-08-28T07:49:00Z"/>
+                <w:sz w:val="20"/>
+              </w:rPr>
+            </w:pPr>
+            <w:ins w:id="13" w:author="Huang, Lili" w:date="2019-08-22T07:45:00Z">
+              <w:r>
+                <w:rPr>
+                  <w:sz w:val="20"/>
+                </w:rPr>
+                <w:t>Lili Huang</w:t>
+              </w:r>
+            </w:ins>
           </w:p>
           <w:p>
             <w:pPr>
@@ -1518,7 +1634,7 @@
                 <w:sz w:val="20"/>
               </w:rPr>
             </w:pPr>
-            <w:ins w:id="5" w:author="Huang, Lili" w:date="2019-08-22T07:45:00Z">
+            <w:ins w:id="14" w:author="Huang, Lili" w:date="2019-08-28T07:49:00Z">
               <w:r>
                 <w:rPr>
                   <w:sz w:val="20"/>
@@ -5575,7 +5691,7 @@
           <w:b/>
         </w:rPr>
       </w:pPr>
-      <w:bookmarkStart w:id="6" w:name="_Toc17352599"/>
+      <w:bookmarkStart w:id="15" w:name="_Toc17352599"/>
       <w:r>
         <w:rPr>
           <w:b/>
@@ -5583,7 +5699,7 @@
         <w:lastRenderedPageBreak/>
         <w:t>Description</w:t>
       </w:r>
-      <w:bookmarkEnd w:id="6"/>
+      <w:bookmarkEnd w:id="15"/>
       <w:r>
         <w:rPr>
           <w:b/>
@@ -5718,7 +5834,15 @@
         <w:ind w:left="1152"/>
       </w:pPr>
       <w:r>
-        <w:t>User has a role as “ECL” in Historical_Dashboard_ACL table</w:t>
+        <w:t xml:space="preserve">User has a role as “ECL” in </w:t>
+      </w:r>
+      <w:proofErr w:type="spellStart"/>
+      <w:r>
+        <w:t>Historical_Dashboard_ACL</w:t>
+      </w:r>
+      <w:proofErr w:type="spellEnd"/>
+      <w:r>
+        <w:t xml:space="preserve"> table</w:t>
       </w:r>
       <w:r>
         <w:t xml:space="preserve"> (for coaching logs only)</w:t>
@@ -6024,14 +6148,22 @@
           <w:b/>
         </w:rPr>
       </w:pPr>
-      <w:bookmarkStart w:id="7" w:name="_Toc17352600"/>
+      <w:bookmarkStart w:id="16" w:name="_Toc17352600"/>
       <w:r>
         <w:rPr>
           <w:b/>
         </w:rPr>
-        <w:t>Business Logic – ReviewController.cs</w:t>
-      </w:r>
-      <w:bookmarkEnd w:id="7"/>
+        <w:t xml:space="preserve">Business Logic – </w:t>
+      </w:r>
+      <w:proofErr w:type="spellStart"/>
+      <w:r>
+        <w:rPr>
+          <w:b/>
+        </w:rPr>
+        <w:t>ReviewController.cs</w:t>
+      </w:r>
+      <w:bookmarkEnd w:id="16"/>
+      <w:proofErr w:type="spellEnd"/>
     </w:p>
     <w:p>
       <w:pPr>
@@ -6107,7 +6239,15 @@
         <w:ind w:left="1080"/>
       </w:pPr>
       <w:r>
-        <w:t xml:space="preserve">Else call stored procedure sp_SelectReviewFrom_Coaching_Log to get </w:t>
+        <w:t xml:space="preserve">Else call stored procedure </w:t>
+      </w:r>
+      <w:proofErr w:type="spellStart"/>
+      <w:r>
+        <w:t>sp_SelectReviewFrom_Coaching_Log</w:t>
+      </w:r>
+      <w:proofErr w:type="spellEnd"/>
+      <w:r>
+        <w:t xml:space="preserve"> to get </w:t>
       </w:r>
       <w:r>
         <w:t>log details</w:t>
@@ -6146,13 +6286,34 @@
         <w:ind w:left="2160"/>
       </w:pPr>
       <w:r>
-        <w:t>Display Review page as Read Only</w:t>
-      </w:r>
+        <w:t xml:space="preserve">Display Review page as Read </w:t>
+      </w:r>
+      <w:proofErr w:type="gramStart"/>
+      <w:r>
+        <w:t>Only</w:t>
+      </w:r>
+      <w:proofErr w:type="gramEnd"/>
       <w:r>
         <w:t>;</w:t>
       </w:r>
       <w:r>
-        <w:t xml:space="preserve"> (_ViewCoachingLog.cshtml if coaching log; or _ViewWarningLog otherwise)</w:t>
+        <w:t xml:space="preserve"> (_</w:t>
+      </w:r>
+      <w:proofErr w:type="spellStart"/>
+      <w:r>
+        <w:t>ViewCoachingLog.cshtml</w:t>
+      </w:r>
+      <w:proofErr w:type="spellEnd"/>
+      <w:r>
+        <w:t xml:space="preserve"> if coaching log; or _</w:t>
+      </w:r>
+      <w:proofErr w:type="spellStart"/>
+      <w:r>
+        <w:t>ViewWarningLog</w:t>
+      </w:r>
+      <w:proofErr w:type="spellEnd"/>
+      <w:r>
+        <w:t xml:space="preserve"> otherwise)</w:t>
       </w:r>
     </w:p>
     <w:p>
@@ -6624,7 +6785,7 @@
           <w:b/>
         </w:rPr>
       </w:pPr>
-      <w:bookmarkStart w:id="8" w:name="_Toc17352601"/>
+      <w:bookmarkStart w:id="17" w:name="_Toc17352601"/>
       <w:r>
         <w:rPr>
           <w:b/>
@@ -6637,7 +6798,7 @@
         </w:rPr>
         <w:t>age details</w:t>
       </w:r>
-      <w:bookmarkEnd w:id="8"/>
+      <w:bookmarkEnd w:id="17"/>
     </w:p>
     <w:p>
       <w:pPr>
@@ -6657,7 +6818,7 @@
       <w:r>
         <w:t xml:space="preserve"> </w:t>
       </w:r>
-      <w:bookmarkStart w:id="9" w:name="_Toc17352602"/>
+      <w:bookmarkStart w:id="18" w:name="_Toc17352602"/>
       <w:r>
         <w:t>Views\</w:t>
       </w:r>
@@ -6670,13 +6831,20 @@
       <w:r>
         <w:t>_</w:t>
       </w:r>
+      <w:proofErr w:type="spellStart"/>
       <w:r>
         <w:t>ReviewCoachingHome.cshtml</w:t>
       </w:r>
-      <w:r>
-        <w:t>, _ViewWarningLog.cshtml</w:t>
-      </w:r>
-      <w:bookmarkEnd w:id="9"/>
+      <w:proofErr w:type="spellEnd"/>
+      <w:r>
+        <w:t>, _</w:t>
+      </w:r>
+      <w:proofErr w:type="spellStart"/>
+      <w:r>
+        <w:t>ViewWarningLog.cshtml</w:t>
+      </w:r>
+      <w:bookmarkEnd w:id="18"/>
+      <w:proofErr w:type="spellEnd"/>
     </w:p>
     <w:p>
       <w:pPr>
@@ -6690,11 +6858,11 @@
         <w:adjustRightInd w:val="0"/>
         <w:outlineLvl w:val="1"/>
       </w:pPr>
-      <w:bookmarkStart w:id="10" w:name="_Toc17352603"/>
+      <w:bookmarkStart w:id="19" w:name="_Toc17352603"/>
       <w:r>
         <w:t>Razor pages comprising Web Page</w:t>
       </w:r>
-      <w:bookmarkEnd w:id="10"/>
+      <w:bookmarkEnd w:id="19"/>
     </w:p>
     <w:p>
       <w:pPr>
@@ -6706,12 +6874,14 @@
       <w:r>
         <w:t>_</w:t>
       </w:r>
+      <w:proofErr w:type="spellStart"/>
       <w:r>
         <w:t>AcknowledgeCoaching</w:t>
       </w:r>
       <w:r>
         <w:t>.cshtml</w:t>
       </w:r>
+      <w:proofErr w:type="spellEnd"/>
     </w:p>
     <w:p>
       <w:pPr>
@@ -6721,8 +6891,13 @@
         <w:ind w:left="2088" w:firstLine="72"/>
       </w:pPr>
       <w:r>
-        <w:t>_ConfirmReviewShortCalls.cshtml</w:t>
-      </w:r>
+        <w:t>_</w:t>
+      </w:r>
+      <w:proofErr w:type="spellStart"/>
+      <w:r>
+        <w:t>ConfirmReviewShortCalls.cshtml</w:t>
+      </w:r>
+      <w:proofErr w:type="spellEnd"/>
     </w:p>
     <w:p>
       <w:pPr>
@@ -6732,8 +6907,13 @@
         <w:ind w:left="2088" w:firstLine="72"/>
       </w:pPr>
       <w:r>
-        <w:t>_EmployeeReivewInfo.cshtml</w:t>
-      </w:r>
+        <w:t>_</w:t>
+      </w:r>
+      <w:proofErr w:type="spellStart"/>
+      <w:r>
+        <w:t>EmployeeReivewInfo.cshtml</w:t>
+      </w:r>
+      <w:proofErr w:type="spellEnd"/>
     </w:p>
     <w:p>
       <w:pPr>
@@ -6743,8 +6923,13 @@
         <w:ind w:left="2088" w:firstLine="72"/>
       </w:pPr>
       <w:r>
-        <w:t>_Error.cshtml</w:t>
-      </w:r>
+        <w:t>_</w:t>
+      </w:r>
+      <w:proofErr w:type="spellStart"/>
+      <w:r>
+        <w:t>Error.cshtml</w:t>
+      </w:r>
+      <w:proofErr w:type="spellEnd"/>
     </w:p>
     <w:p>
       <w:pPr>
@@ -6754,8 +6939,13 @@
         <w:ind w:left="2088" w:firstLine="72"/>
       </w:pPr>
       <w:r>
-        <w:t>_ManagerReviewInfo.cshtml</w:t>
-      </w:r>
+        <w:t>_</w:t>
+      </w:r>
+      <w:proofErr w:type="spellStart"/>
+      <w:r>
+        <w:t>ManagerReviewInfo.cshtml</w:t>
+      </w:r>
+      <w:proofErr w:type="spellEnd"/>
     </w:p>
     <w:p>
       <w:pPr>
@@ -6765,8 +6955,13 @@
         <w:ind w:left="2088" w:firstLine="72"/>
       </w:pPr>
       <w:r>
-        <w:t>_Reasons.cshtml</w:t>
-      </w:r>
+        <w:t>_</w:t>
+      </w:r>
+      <w:proofErr w:type="spellStart"/>
+      <w:r>
+        <w:t>Reasons.cshtml</w:t>
+      </w:r>
+      <w:proofErr w:type="spellEnd"/>
     </w:p>
     <w:p>
       <w:pPr>
@@ -6776,11 +6971,16 @@
         <w:ind w:left="2088" w:firstLine="72"/>
       </w:pPr>
       <w:r>
-        <w:t>_ReviewCoaching</w:t>
+        <w:t>_</w:t>
+      </w:r>
+      <w:proofErr w:type="spellStart"/>
+      <w:r>
+        <w:t>ReviewCoaching</w:t>
       </w:r>
       <w:r>
         <w:t>.cshtml</w:t>
       </w:r>
+      <w:proofErr w:type="spellEnd"/>
     </w:p>
     <w:p>
       <w:pPr>
@@ -6790,8 +6990,13 @@
         <w:ind w:left="2088" w:firstLine="72"/>
       </w:pPr>
       <w:r>
-        <w:t>_ReviewCoachingCse.cshtml</w:t>
-      </w:r>
+        <w:t>_</w:t>
+      </w:r>
+      <w:proofErr w:type="spellStart"/>
+      <w:r>
+        <w:t>ReviewCoachingCse.cshtml</w:t>
+      </w:r>
+      <w:proofErr w:type="spellEnd"/>
     </w:p>
     <w:p>
       <w:pPr>
@@ -6801,8 +7006,13 @@
         <w:ind w:left="2088" w:firstLine="72"/>
       </w:pPr>
       <w:r>
-        <w:t>_ReviewCoachingHome.cshtml</w:t>
-      </w:r>
+        <w:t>_</w:t>
+      </w:r>
+      <w:proofErr w:type="spellStart"/>
+      <w:r>
+        <w:t>ReviewCoachingHome.cshtml</w:t>
+      </w:r>
+      <w:proofErr w:type="spellEnd"/>
     </w:p>
     <w:p>
       <w:pPr>
@@ -6812,8 +7022,13 @@
         <w:ind w:left="2088" w:firstLine="72"/>
       </w:pPr>
       <w:r>
-        <w:t>_ReivewCoachingPending.cshtml</w:t>
-      </w:r>
+        <w:t>_</w:t>
+      </w:r>
+      <w:proofErr w:type="spellStart"/>
+      <w:r>
+        <w:t>ReivewCoachingPending.cshtml</w:t>
+      </w:r>
+      <w:proofErr w:type="spellEnd"/>
     </w:p>
     <w:p>
       <w:pPr>
@@ -6823,8 +7038,13 @@
         <w:ind w:left="2088" w:firstLine="72"/>
       </w:pPr>
       <w:r>
-        <w:t>_ReviewCoachingResearch.cshtml</w:t>
-      </w:r>
+        <w:t>_</w:t>
+      </w:r>
+      <w:proofErr w:type="spellStart"/>
+      <w:r>
+        <w:t>ReviewCoachingResearch.cshtml</w:t>
+      </w:r>
+      <w:proofErr w:type="spellEnd"/>
     </w:p>
     <w:p>
       <w:pPr>
@@ -6834,11 +7054,16 @@
         <w:ind w:left="2088" w:firstLine="72"/>
       </w:pPr>
       <w:r>
-        <w:t>_ReviewInfo.cshtml</w:t>
+        <w:t>_</w:t>
+      </w:r>
+      <w:proofErr w:type="spellStart"/>
+      <w:r>
+        <w:t>ReviewInfo.cshtml</w:t>
       </w:r>
       <w:r>
         <w:t>_ReviewShortCalls.cshtml</w:t>
       </w:r>
+      <w:proofErr w:type="spellEnd"/>
     </w:p>
     <w:p>
       <w:pPr>
@@ -6848,8 +7073,13 @@
         <w:ind w:left="2088" w:firstLine="72"/>
       </w:pPr>
       <w:r>
-        <w:t>_Scorecards.xhtml</w:t>
-      </w:r>
+        <w:t>_</w:t>
+      </w:r>
+      <w:proofErr w:type="spellStart"/>
+      <w:r>
+        <w:t>Scorecards.xhtml</w:t>
+      </w:r>
+      <w:proofErr w:type="spellEnd"/>
     </w:p>
     <w:p>
       <w:pPr>
@@ -6859,8 +7089,13 @@
         <w:ind w:left="2088" w:firstLine="72"/>
       </w:pPr>
       <w:r>
-        <w:t>_ShortCalls.cshtml</w:t>
-      </w:r>
+        <w:t>_</w:t>
+      </w:r>
+      <w:proofErr w:type="spellStart"/>
+      <w:r>
+        <w:t>ShortCalls.cshtml</w:t>
+      </w:r>
+      <w:proofErr w:type="spellEnd"/>
     </w:p>
     <w:p>
       <w:pPr>
@@ -6870,8 +7105,13 @@
         <w:ind w:left="2088" w:firstLine="72"/>
       </w:pPr>
       <w:r>
-        <w:t>_SupervisorReviewInfo.cshtml</w:t>
-      </w:r>
+        <w:t>_</w:t>
+      </w:r>
+      <w:proofErr w:type="spellStart"/>
+      <w:r>
+        <w:t>SupervisorReviewInfo.cshtml</w:t>
+      </w:r>
+      <w:proofErr w:type="spellEnd"/>
     </w:p>
     <w:p>
       <w:pPr>
@@ -6881,8 +7121,13 @@
         <w:ind w:left="2088" w:firstLine="72"/>
       </w:pPr>
       <w:r>
-        <w:t>_Unauthorized.cshtml</w:t>
-      </w:r>
+        <w:t>_</w:t>
+      </w:r>
+      <w:proofErr w:type="spellStart"/>
+      <w:r>
+        <w:t>Unauthorized.cshtml</w:t>
+      </w:r>
+      <w:proofErr w:type="spellEnd"/>
     </w:p>
     <w:p>
       <w:pPr>
@@ -6892,7 +7137,11 @@
         <w:ind w:left="2088" w:firstLine="72"/>
       </w:pPr>
       <w:r>
-        <w:t>_ViewCoaching</w:t>
+        <w:t>_</w:t>
+      </w:r>
+      <w:proofErr w:type="spellStart"/>
+      <w:r>
+        <w:t>ViewCoaching</w:t>
       </w:r>
       <w:r>
         <w:t>Log</w:t>
@@ -6900,6 +7149,7 @@
       <w:r>
         <w:t>.cshtml</w:t>
       </w:r>
+      <w:proofErr w:type="spellEnd"/>
     </w:p>
     <w:p>
       <w:pPr>
@@ -6909,7 +7159,11 @@
         <w:ind w:left="2088" w:firstLine="72"/>
       </w:pPr>
       <w:r>
-        <w:t>_ViewWarning</w:t>
+        <w:t>_</w:t>
+      </w:r>
+      <w:proofErr w:type="spellStart"/>
+      <w:r>
+        <w:t>ViewWarning</w:t>
       </w:r>
       <w:r>
         <w:t>Log</w:t>
@@ -6917,6 +7171,7 @@
       <w:r>
         <w:t>.cshtml</w:t>
       </w:r>
+      <w:proofErr w:type="spellEnd"/>
     </w:p>
     <w:p>
       <w:pPr>
@@ -6939,11 +7194,11 @@
         <w:adjustRightInd w:val="0"/>
         <w:outlineLvl w:val="1"/>
       </w:pPr>
-      <w:bookmarkStart w:id="11" w:name="_Toc17352604"/>
+      <w:bookmarkStart w:id="20" w:name="_Toc17352604"/>
       <w:r>
         <w:t>Layout Page</w:t>
       </w:r>
-      <w:bookmarkEnd w:id="11"/>
+      <w:bookmarkEnd w:id="20"/>
     </w:p>
     <w:p>
       <w:pPr>
@@ -6970,8 +7225,13 @@
         <w:tab/>
       </w:r>
       <w:r>
-        <w:t>Views\Shared\_Layoutcshtml</w:t>
-      </w:r>
+        <w:t>Views\Shared\_</w:t>
+      </w:r>
+      <w:proofErr w:type="spellStart"/>
+      <w:r>
+        <w:t>Layoutcshtml</w:t>
+      </w:r>
+      <w:proofErr w:type="spellEnd"/>
     </w:p>
     <w:p>
       <w:pPr>
@@ -6994,7 +7254,7 @@
         <w:adjustRightInd w:val="0"/>
         <w:outlineLvl w:val="1"/>
       </w:pPr>
-      <w:bookmarkStart w:id="12" w:name="_Toc17352605"/>
+      <w:bookmarkStart w:id="21" w:name="_Toc17352605"/>
       <w:r>
         <w:t>Screen</w:t>
       </w:r>
@@ -7004,7 +7264,7 @@
       <w:r>
         <w:t>hot</w:t>
       </w:r>
-      <w:bookmarkEnd w:id="12"/>
+      <w:bookmarkEnd w:id="21"/>
     </w:p>
     <w:p>
       <w:pPr>
@@ -7480,7 +7740,21 @@
         <w:rPr>
           <w:b/>
         </w:rPr>
-        <w:t>Review – Acknowledge Pending Form (editable) – User is the supervisor, and the log is OTA (OverTurned Appeal):</w:t>
+        <w:t>Review – Acknowledge Pending Form (editable) – User is the supervisor, and the log is OTA (</w:t>
+      </w:r>
+      <w:proofErr w:type="spellStart"/>
+      <w:r>
+        <w:rPr>
+          <w:b/>
+        </w:rPr>
+        <w:t>OverTurned</w:t>
+      </w:r>
+      <w:proofErr w:type="spellEnd"/>
+      <w:r>
+        <w:rPr>
+          <w:b/>
+        </w:rPr>
+        <w:t xml:space="preserve"> Appeal):</w:t>
       </w:r>
     </w:p>
     <w:p>
@@ -8598,8 +8872,16 @@
         <w:rPr>
           <w:b/>
         </w:rPr>
-        <w:t>Review – Short Call – Manager form</w:t>
-      </w:r>
+        <w:t xml:space="preserve">Review – Short Call – Manager </w:t>
+      </w:r>
+      <w:proofErr w:type="gramStart"/>
+      <w:r>
+        <w:rPr>
+          <w:b/>
+        </w:rPr>
+        <w:t>form</w:t>
+      </w:r>
+      <w:proofErr w:type="gramEnd"/>
     </w:p>
     <w:p>
       <w:pPr>
@@ -9062,11 +9344,11 @@
         <w:adjustRightInd w:val="0"/>
         <w:outlineLvl w:val="1"/>
       </w:pPr>
-      <w:bookmarkStart w:id="13" w:name="_Toc17352606"/>
+      <w:bookmarkStart w:id="22" w:name="_Toc17352606"/>
       <w:r>
         <w:t>Web Page Invoked Events</w:t>
       </w:r>
-      <w:bookmarkEnd w:id="13"/>
+      <w:bookmarkEnd w:id="22"/>
     </w:p>
     <w:tbl>
       <w:tblPr>
@@ -9235,14 +9517,14 @@
         <w:adjustRightInd w:val="0"/>
         <w:outlineLvl w:val="1"/>
       </w:pPr>
-      <w:bookmarkStart w:id="14" w:name="_Toc17352607"/>
+      <w:bookmarkStart w:id="23" w:name="_Toc17352607"/>
       <w:r>
         <w:t>Web Page</w:t>
       </w:r>
       <w:r>
         <w:t xml:space="preserve"> Fields</w:t>
       </w:r>
-      <w:bookmarkEnd w:id="14"/>
+      <w:bookmarkEnd w:id="23"/>
       <w:r>
         <w:t xml:space="preserve"> </w:t>
       </w:r>
@@ -9401,7 +9683,14 @@
               <w:rPr>
                 <w:b/>
               </w:rPr>
-              <w:t xml:space="preserve"> - _Coaching</w:t>
+              <w:t xml:space="preserve"> - _</w:t>
+            </w:r>
+            <w:proofErr w:type="spellStart"/>
+            <w:r>
+              <w:rPr>
+                <w:b/>
+              </w:rPr>
+              <w:t>Coaching</w:t>
             </w:r>
             <w:r>
               <w:rPr>
@@ -9415,6 +9704,7 @@
               </w:rPr>
               <w:t>Info.cshtml</w:t>
             </w:r>
+            <w:proofErr w:type="spellEnd"/>
             <w:r>
               <w:rPr>
                 <w:b/>
@@ -9558,9 +9848,11 @@
               <w:pStyle w:val="NormalTableText"/>
               <w:jc w:val="center"/>
             </w:pPr>
+            <w:proofErr w:type="spellStart"/>
             <w:r>
               <w:t>Coaching_Log</w:t>
             </w:r>
+            <w:proofErr w:type="spellEnd"/>
           </w:p>
         </w:tc>
         <w:tc>
@@ -9714,9 +10006,11 @@
               <w:pStyle w:val="NormalTableText"/>
               <w:jc w:val="center"/>
             </w:pPr>
+            <w:proofErr w:type="spellStart"/>
             <w:r>
               <w:t>Coaching_Log</w:t>
             </w:r>
+            <w:proofErr w:type="spellEnd"/>
           </w:p>
         </w:tc>
         <w:tc>
@@ -9870,9 +10164,11 @@
               <w:pStyle w:val="NormalTableText"/>
               <w:jc w:val="center"/>
             </w:pPr>
+            <w:proofErr w:type="spellStart"/>
             <w:r>
               <w:t>Coaching_Log</w:t>
             </w:r>
+            <w:proofErr w:type="spellEnd"/>
           </w:p>
         </w:tc>
         <w:tc>
@@ -10026,9 +10322,11 @@
               <w:pStyle w:val="NormalTableText"/>
               <w:jc w:val="center"/>
             </w:pPr>
+            <w:proofErr w:type="spellStart"/>
             <w:r>
               <w:t>Coaching_Log</w:t>
             </w:r>
+            <w:proofErr w:type="spellEnd"/>
           </w:p>
         </w:tc>
         <w:tc>
@@ -10188,9 +10486,11 @@
               <w:pStyle w:val="NormalTableText"/>
               <w:jc w:val="center"/>
             </w:pPr>
+            <w:proofErr w:type="spellStart"/>
             <w:r>
               <w:t>Coaching_Log</w:t>
             </w:r>
+            <w:proofErr w:type="spellEnd"/>
           </w:p>
         </w:tc>
         <w:tc>
@@ -10356,9 +10656,11 @@
               <w:pStyle w:val="NormalTableText"/>
               <w:jc w:val="center"/>
             </w:pPr>
+            <w:proofErr w:type="spellStart"/>
             <w:r>
               <w:t>Coaching_Log</w:t>
             </w:r>
+            <w:proofErr w:type="spellEnd"/>
           </w:p>
         </w:tc>
         <w:tc>
@@ -10512,9 +10814,11 @@
               <w:pStyle w:val="NormalTableText"/>
               <w:jc w:val="center"/>
             </w:pPr>
+            <w:proofErr w:type="spellStart"/>
             <w:r>
               <w:t>Coaching_Log</w:t>
             </w:r>
+            <w:proofErr w:type="spellEnd"/>
           </w:p>
         </w:tc>
         <w:tc>
@@ -10671,18 +10975,22 @@
               <w:pStyle w:val="NormalTableText"/>
               <w:jc w:val="center"/>
             </w:pPr>
+            <w:proofErr w:type="spellStart"/>
             <w:r>
               <w:t>Coaching_Log</w:t>
             </w:r>
-          </w:p>
-          <w:p>
-            <w:pPr>
-              <w:pStyle w:val="NormalTableText"/>
-              <w:jc w:val="center"/>
-            </w:pPr>
+            <w:proofErr w:type="spellEnd"/>
+          </w:p>
+          <w:p>
+            <w:pPr>
+              <w:pStyle w:val="NormalTableText"/>
+              <w:jc w:val="center"/>
+            </w:pPr>
+            <w:proofErr w:type="spellStart"/>
             <w:r>
               <w:t>Dim_Site</w:t>
             </w:r>
+            <w:proofErr w:type="spellEnd"/>
           </w:p>
         </w:tc>
         <w:tc>
@@ -10767,8 +11075,13 @@
             <w:pPr>
               <w:pStyle w:val="NormalTableText"/>
             </w:pPr>
-            <w:r>
-              <w:t>Verint ID:</w:t>
+            <w:proofErr w:type="spellStart"/>
+            <w:r>
+              <w:t>Verint</w:t>
+            </w:r>
+            <w:proofErr w:type="spellEnd"/>
+            <w:r>
+              <w:t xml:space="preserve"> ID:</w:t>
             </w:r>
           </w:p>
         </w:tc>
@@ -10807,8 +11120,13 @@
               <w:jc w:val="center"/>
             </w:pPr>
             <w:r>
-              <w:t>Display if from verint</w:t>
-            </w:r>
+              <w:t xml:space="preserve">Display if from </w:t>
+            </w:r>
+            <w:proofErr w:type="spellStart"/>
+            <w:r>
+              <w:t>verint</w:t>
+            </w:r>
+            <w:proofErr w:type="spellEnd"/>
           </w:p>
         </w:tc>
       </w:tr>
@@ -10866,9 +11184,11 @@
               <w:pStyle w:val="NormalTableText"/>
               <w:jc w:val="center"/>
             </w:pPr>
+            <w:proofErr w:type="spellStart"/>
             <w:r>
               <w:t>Coaching_Log</w:t>
             </w:r>
+            <w:proofErr w:type="spellEnd"/>
           </w:p>
         </w:tc>
         <w:tc>
@@ -11021,9 +11341,11 @@
               <w:pStyle w:val="NormalTableText"/>
               <w:jc w:val="center"/>
             </w:pPr>
+            <w:proofErr w:type="spellStart"/>
             <w:r>
               <w:t>Coaching_Log</w:t>
             </w:r>
+            <w:proofErr w:type="spellEnd"/>
           </w:p>
         </w:tc>
         <w:tc>
@@ -11101,9 +11423,11 @@
               <w:pStyle w:val="NormalTableText"/>
               <w:jc w:val="center"/>
             </w:pPr>
+            <w:proofErr w:type="spellStart"/>
             <w:r>
               <w:t>Coaching_Log</w:t>
             </w:r>
+            <w:proofErr w:type="spellEnd"/>
           </w:p>
         </w:tc>
         <w:tc>
@@ -11178,9 +11502,11 @@
               <w:pStyle w:val="NormalTableText"/>
               <w:jc w:val="center"/>
             </w:pPr>
+            <w:proofErr w:type="spellStart"/>
             <w:r>
               <w:t>Coaching_Log</w:t>
             </w:r>
+            <w:proofErr w:type="spellEnd"/>
           </w:p>
         </w:tc>
         <w:tc>
@@ -11238,8 +11564,13 @@
             <w:pPr>
               <w:pStyle w:val="NormalTableText"/>
             </w:pPr>
-            <w:r>
-              <w:t>Avoke ID:</w:t>
+            <w:proofErr w:type="spellStart"/>
+            <w:r>
+              <w:t>Avoke</w:t>
+            </w:r>
+            <w:proofErr w:type="spellEnd"/>
+            <w:r>
+              <w:t xml:space="preserve"> ID:</w:t>
             </w:r>
           </w:p>
         </w:tc>
@@ -11337,9 +11668,11 @@
               <w:pStyle w:val="NormalTableText"/>
               <w:jc w:val="center"/>
             </w:pPr>
+            <w:proofErr w:type="spellStart"/>
             <w:r>
               <w:t>Coaching_Log</w:t>
             </w:r>
+            <w:proofErr w:type="spellEnd"/>
           </w:p>
         </w:tc>
         <w:tc>
@@ -11496,9 +11829,11 @@
               <w:pStyle w:val="NormalTableText"/>
               <w:jc w:val="center"/>
             </w:pPr>
+            <w:proofErr w:type="spellStart"/>
             <w:r>
               <w:t>Coaching_Log</w:t>
             </w:r>
+            <w:proofErr w:type="spellEnd"/>
           </w:p>
         </w:tc>
         <w:tc>
@@ -11557,7 +11892,15 @@
               <w:pStyle w:val="NormalTableText"/>
             </w:pPr>
             <w:r>
-              <w:t>Universal CallID:</w:t>
+              <w:t xml:space="preserve">Universal </w:t>
+            </w:r>
+            <w:proofErr w:type="spellStart"/>
+            <w:r>
+              <w:t>CallID</w:t>
+            </w:r>
+            <w:proofErr w:type="spellEnd"/>
+            <w:r>
+              <w:t>:</w:t>
             </w:r>
           </w:p>
         </w:tc>
@@ -11655,9 +11998,11 @@
               <w:pStyle w:val="NormalTableText"/>
               <w:jc w:val="center"/>
             </w:pPr>
+            <w:proofErr w:type="spellStart"/>
             <w:r>
               <w:t>Coaching_Log</w:t>
             </w:r>
+            <w:proofErr w:type="spellEnd"/>
           </w:p>
         </w:tc>
         <w:tc>
@@ -11847,9 +12192,11 @@
               <w:pStyle w:val="NormalTableText"/>
               <w:jc w:val="center"/>
             </w:pPr>
+            <w:proofErr w:type="spellStart"/>
             <w:r>
               <w:t>Coaching_Log</w:t>
             </w:r>
+            <w:proofErr w:type="spellEnd"/>
           </w:p>
         </w:tc>
         <w:tc>
@@ -12003,9 +12350,11 @@
               <w:pStyle w:val="NormalTableText"/>
               <w:jc w:val="center"/>
             </w:pPr>
+            <w:proofErr w:type="spellStart"/>
             <w:r>
               <w:t>Coaching_Log</w:t>
             </w:r>
+            <w:proofErr w:type="spellEnd"/>
           </w:p>
         </w:tc>
         <w:tc>
@@ -12159,9 +12508,11 @@
               <w:pStyle w:val="NormalTableText"/>
               <w:jc w:val="center"/>
             </w:pPr>
+            <w:proofErr w:type="spellStart"/>
             <w:r>
               <w:t>Coaching_Log</w:t>
             </w:r>
+            <w:proofErr w:type="spellEnd"/>
           </w:p>
         </w:tc>
         <w:tc>
@@ -12315,9 +12666,11 @@
               <w:pStyle w:val="NormalTableText"/>
               <w:jc w:val="center"/>
             </w:pPr>
+            <w:proofErr w:type="spellStart"/>
             <w:r>
               <w:t>Coaching_Log</w:t>
             </w:r>
+            <w:proofErr w:type="spellEnd"/>
           </w:p>
         </w:tc>
         <w:tc>
@@ -12471,9 +12824,11 @@
               <w:pStyle w:val="NormalTableText"/>
               <w:jc w:val="center"/>
             </w:pPr>
+            <w:proofErr w:type="spellStart"/>
             <w:r>
               <w:t>Coaching_Log</w:t>
             </w:r>
+            <w:proofErr w:type="spellEnd"/>
           </w:p>
         </w:tc>
         <w:tc>
@@ -12627,9 +12982,11 @@
               <w:pStyle w:val="NormalTableText"/>
               <w:jc w:val="center"/>
             </w:pPr>
+            <w:proofErr w:type="spellStart"/>
             <w:r>
               <w:t>Coaching_Log</w:t>
             </w:r>
+            <w:proofErr w:type="spellEnd"/>
           </w:p>
         </w:tc>
         <w:tc>
@@ -12783,9 +13140,11 @@
               <w:pStyle w:val="NormalTableText"/>
               <w:jc w:val="center"/>
             </w:pPr>
+            <w:proofErr w:type="spellStart"/>
             <w:r>
               <w:t>Coaching_Log</w:t>
             </w:r>
+            <w:proofErr w:type="spellEnd"/>
           </w:p>
         </w:tc>
         <w:tc>
@@ -13100,7 +13459,15 @@
               <w:pStyle w:val="NormalTableText"/>
             </w:pPr>
             <w:r>
-              <w:t xml:space="preserve">Please do NOT include PII or PHI in the log entery. </w:t>
+              <w:t xml:space="preserve">Please do NOT include PII or PHI in the log </w:t>
+            </w:r>
+            <w:proofErr w:type="spellStart"/>
+            <w:r>
+              <w:t>entery</w:t>
+            </w:r>
+            <w:proofErr w:type="spellEnd"/>
+            <w:r>
+              <w:t xml:space="preserve">. </w:t>
             </w:r>
           </w:p>
         </w:tc>
@@ -13288,9 +13655,11 @@
               <w:pStyle w:val="NormalTableText"/>
               <w:jc w:val="center"/>
             </w:pPr>
+            <w:proofErr w:type="spellStart"/>
             <w:r>
               <w:t>Coaching_Log</w:t>
             </w:r>
+            <w:proofErr w:type="spellEnd"/>
           </w:p>
         </w:tc>
         <w:tc>
@@ -13540,8 +13909,13 @@
             <w:pPr>
               <w:pStyle w:val="NormalTableText"/>
             </w:pPr>
-            <w:r>
-              <w:t>Verint Call Id</w:t>
+            <w:proofErr w:type="spellStart"/>
+            <w:r>
+              <w:t>Verint</w:t>
+            </w:r>
+            <w:proofErr w:type="spellEnd"/>
+            <w:r>
+              <w:t xml:space="preserve"> Call Id</w:t>
             </w:r>
           </w:p>
         </w:tc>
@@ -13876,7 +14250,15 @@
               <w:jc w:val="center"/>
             </w:pPr>
             <w:r>
-              <w:t>Display “Maximu characters: 3000” for Supervisors.</w:t>
+              <w:t>Display “</w:t>
+            </w:r>
+            <w:proofErr w:type="spellStart"/>
+            <w:r>
+              <w:t>Maximu</w:t>
+            </w:r>
+            <w:proofErr w:type="spellEnd"/>
+            <w:r>
+              <w:t xml:space="preserve"> characters: 3000” for Supervisors.</w:t>
             </w:r>
           </w:p>
         </w:tc>
@@ -14099,9 +14481,19 @@
             <w:pPr>
               <w:pStyle w:val="NormalTableText"/>
             </w:pPr>
-            <w:r>
-              <w:t>Verint Id in db</w:t>
-            </w:r>
+            <w:proofErr w:type="spellStart"/>
+            <w:r>
+              <w:t>Verint</w:t>
+            </w:r>
+            <w:proofErr w:type="spellEnd"/>
+            <w:r>
+              <w:t xml:space="preserve"> Id in </w:t>
+            </w:r>
+            <w:proofErr w:type="spellStart"/>
+            <w:r>
+              <w:t>db</w:t>
+            </w:r>
+            <w:proofErr w:type="spellEnd"/>
           </w:p>
         </w:tc>
         <w:tc>
@@ -14260,8 +14652,13 @@
               <w:pStyle w:val="NormalTableText"/>
             </w:pPr>
             <w:r>
-              <w:t>Yes or No in db</w:t>
-            </w:r>
+              <w:t xml:space="preserve">Yes or No in </w:t>
+            </w:r>
+            <w:proofErr w:type="spellStart"/>
+            <w:r>
+              <w:t>db</w:t>
+            </w:r>
+            <w:proofErr w:type="spellEnd"/>
           </w:p>
         </w:tc>
         <w:tc>
@@ -14533,8 +14930,13 @@
               <w:pStyle w:val="NormalTableText"/>
             </w:pPr>
             <w:r>
-              <w:t>Coaching Notes in db</w:t>
-            </w:r>
+              <w:t xml:space="preserve">Coaching Notes in </w:t>
+            </w:r>
+            <w:proofErr w:type="spellStart"/>
+            <w:r>
+              <w:t>db</w:t>
+            </w:r>
+            <w:proofErr w:type="spellEnd"/>
           </w:p>
         </w:tc>
         <w:tc>
@@ -14704,7 +15106,15 @@
               <w:pStyle w:val="NormalTableText"/>
             </w:pPr>
             <w:r>
-              <w:t xml:space="preserve">Yes or No in db </w:t>
+              <w:t xml:space="preserve">Yes or No in </w:t>
+            </w:r>
+            <w:proofErr w:type="spellStart"/>
+            <w:r>
+              <w:t>db</w:t>
+            </w:r>
+            <w:proofErr w:type="spellEnd"/>
+            <w:r>
+              <w:t xml:space="preserve"> </w:t>
             </w:r>
           </w:p>
         </w:tc>
@@ -15530,12 +15940,14 @@
               <w:pStyle w:val="NormalTableText"/>
               <w:jc w:val="center"/>
             </w:pPr>
+            <w:proofErr w:type="spellStart"/>
             <w:r>
               <w:t>Coaching_Log</w:t>
             </w:r>
             <w:r>
               <w:t>_Quality_Now_Evaluations</w:t>
             </w:r>
+            <w:proofErr w:type="spellEnd"/>
           </w:p>
         </w:tc>
         <w:tc>
@@ -15593,9 +16005,11 @@
             <w:pPr>
               <w:pStyle w:val="NormalTableText"/>
             </w:pPr>
+            <w:proofErr w:type="spellStart"/>
             <w:r>
               <w:t>Verint</w:t>
             </w:r>
+            <w:proofErr w:type="spellEnd"/>
             <w:r>
               <w:t>:</w:t>
             </w:r>
@@ -15691,9 +16105,11 @@
               <w:pStyle w:val="NormalTableText"/>
               <w:jc w:val="center"/>
             </w:pPr>
+            <w:proofErr w:type="spellStart"/>
             <w:r>
               <w:t>Coaching_Log_Quality_Now_Evaluations</w:t>
             </w:r>
+            <w:proofErr w:type="spellEnd"/>
           </w:p>
         </w:tc>
         <w:tc>
@@ -15846,9 +16262,11 @@
               <w:pStyle w:val="NormalTableText"/>
               <w:jc w:val="center"/>
             </w:pPr>
+            <w:proofErr w:type="spellStart"/>
             <w:r>
               <w:t>Coaching_Log_Quality_Now_Evaluations</w:t>
             </w:r>
+            <w:proofErr w:type="spellEnd"/>
           </w:p>
         </w:tc>
         <w:tc>
@@ -16001,9 +16419,11 @@
               <w:pStyle w:val="NormalTableText"/>
               <w:jc w:val="center"/>
             </w:pPr>
+            <w:proofErr w:type="spellStart"/>
             <w:r>
               <w:t>Coaching_Log_Quality_Now_Evaluations</w:t>
             </w:r>
+            <w:proofErr w:type="spellEnd"/>
           </w:p>
         </w:tc>
         <w:tc>
@@ -16156,9 +16576,11 @@
               <w:pStyle w:val="NormalTableText"/>
               <w:jc w:val="center"/>
             </w:pPr>
+            <w:proofErr w:type="spellStart"/>
             <w:r>
               <w:t>Coaching_Log_Quality_Now_Evaluations</w:t>
             </w:r>
+            <w:proofErr w:type="spellEnd"/>
           </w:p>
         </w:tc>
         <w:tc>
@@ -16321,9 +16743,11 @@
               <w:pStyle w:val="NormalTableText"/>
               <w:jc w:val="center"/>
             </w:pPr>
+            <w:proofErr w:type="spellStart"/>
             <w:r>
               <w:t>Coaching_Log_Quality_Now_Evaluations</w:t>
             </w:r>
+            <w:proofErr w:type="spellEnd"/>
           </w:p>
         </w:tc>
         <w:tc>
@@ -16475,9 +16899,11 @@
               <w:pStyle w:val="NormalTableText"/>
               <w:jc w:val="center"/>
             </w:pPr>
+            <w:proofErr w:type="spellStart"/>
             <w:r>
               <w:t>Coaching_Log_Quality_Now_Evaluations</w:t>
             </w:r>
+            <w:proofErr w:type="spellEnd"/>
           </w:p>
         </w:tc>
         <w:tc>
@@ -16629,9 +17055,11 @@
               <w:pStyle w:val="NormalTableText"/>
               <w:jc w:val="center"/>
             </w:pPr>
+            <w:proofErr w:type="spellStart"/>
             <w:r>
               <w:t>Coaching_Log_Quality_Now_Evaluations</w:t>
             </w:r>
+            <w:proofErr w:type="spellEnd"/>
           </w:p>
         </w:tc>
         <w:tc>
@@ -16783,9 +17211,11 @@
               <w:pStyle w:val="NormalTableText"/>
               <w:jc w:val="center"/>
             </w:pPr>
+            <w:proofErr w:type="spellStart"/>
             <w:r>
               <w:t>Coaching_Log_Quality_Now_Evaluations</w:t>
             </w:r>
+            <w:proofErr w:type="spellEnd"/>
           </w:p>
         </w:tc>
         <w:tc>
@@ -16941,9 +17371,11 @@
                 <w:b/>
               </w:rPr>
             </w:pPr>
+            <w:proofErr w:type="spellStart"/>
             <w:r>
               <w:t>Coaching_Log_Quality_Now_Evaluations</w:t>
             </w:r>
+            <w:proofErr w:type="spellEnd"/>
           </w:p>
         </w:tc>
         <w:tc>
@@ -17095,9 +17527,11 @@
               <w:pStyle w:val="NormalTableText"/>
               <w:jc w:val="center"/>
             </w:pPr>
+            <w:proofErr w:type="spellStart"/>
             <w:r>
               <w:t>Coaching_Log_Quality_Now_Evaluations</w:t>
             </w:r>
+            <w:proofErr w:type="spellEnd"/>
           </w:p>
         </w:tc>
         <w:tc>
@@ -17249,9 +17683,11 @@
               <w:pStyle w:val="NormalTableText"/>
               <w:jc w:val="center"/>
             </w:pPr>
+            <w:proofErr w:type="spellStart"/>
             <w:r>
               <w:t>Coaching_Log_Quality_Now_Evaluations</w:t>
             </w:r>
+            <w:proofErr w:type="spellEnd"/>
           </w:p>
         </w:tc>
         <w:tc>
@@ -17403,9 +17839,11 @@
               <w:pStyle w:val="NormalTableText"/>
               <w:jc w:val="center"/>
             </w:pPr>
+            <w:proofErr w:type="spellStart"/>
             <w:r>
               <w:t>Coaching_Log_Quality_Now_Evaluations</w:t>
             </w:r>
+            <w:proofErr w:type="spellEnd"/>
           </w:p>
         </w:tc>
         <w:tc>
@@ -17557,9 +17995,11 @@
               <w:pStyle w:val="NormalTableText"/>
               <w:jc w:val="center"/>
             </w:pPr>
+            <w:proofErr w:type="spellStart"/>
             <w:r>
               <w:t>Coaching_Log_Quality_Now_Evaluations</w:t>
             </w:r>
+            <w:proofErr w:type="spellEnd"/>
           </w:p>
         </w:tc>
         <w:tc>
@@ -17662,9 +18102,11 @@
               <w:pStyle w:val="NormalTableText"/>
               <w:jc w:val="center"/>
             </w:pPr>
+            <w:proofErr w:type="spellStart"/>
             <w:r>
               <w:t>Coaching_Log</w:t>
             </w:r>
+            <w:proofErr w:type="spellEnd"/>
           </w:p>
         </w:tc>
         <w:tc>
@@ -17764,9 +18206,11 @@
               <w:pStyle w:val="NormalTableText"/>
               <w:jc w:val="center"/>
             </w:pPr>
+            <w:proofErr w:type="spellStart"/>
             <w:r>
               <w:t>Coaching_Log</w:t>
             </w:r>
+            <w:proofErr w:type="spellEnd"/>
           </w:p>
         </w:tc>
         <w:tc>
@@ -17923,9 +18367,11 @@
               <w:pStyle w:val="NormalTableText"/>
               <w:jc w:val="center"/>
             </w:pPr>
+            <w:proofErr w:type="spellStart"/>
             <w:r>
               <w:t>Coaching_Log</w:t>
             </w:r>
+            <w:proofErr w:type="spellEnd"/>
           </w:p>
         </w:tc>
         <w:tc>
@@ -18082,9 +18528,11 @@
               <w:pStyle w:val="NormalTableText"/>
               <w:jc w:val="center"/>
             </w:pPr>
+            <w:proofErr w:type="spellStart"/>
             <w:r>
               <w:t>Coaching_Log</w:t>
             </w:r>
+            <w:proofErr w:type="spellEnd"/>
           </w:p>
         </w:tc>
         <w:tc>
@@ -18198,9 +18646,11 @@
             <w:pPr>
               <w:pStyle w:val="NormalTableText"/>
             </w:pPr>
+            <w:proofErr w:type="spellStart"/>
             <w:r>
               <w:t>LogId</w:t>
             </w:r>
+            <w:proofErr w:type="spellEnd"/>
           </w:p>
         </w:tc>
         <w:tc>
@@ -18276,9 +18726,11 @@
             <w:pPr>
               <w:pStyle w:val="NormalTableText"/>
             </w:pPr>
+            <w:proofErr w:type="spellStart"/>
             <w:r>
               <w:t>IsAcknowledgeForm</w:t>
             </w:r>
+            <w:proofErr w:type="spellEnd"/>
           </w:p>
         </w:tc>
         <w:tc>
@@ -18394,7 +18846,15 @@
               <w:jc w:val="center"/>
             </w:pPr>
             <w:r>
-              <w:t>Display if log is reinforcement OR OTA (OverTurned Appeal)</w:t>
+              <w:t>Display if log is reinforcement OR OTA (</w:t>
+            </w:r>
+            <w:proofErr w:type="spellStart"/>
+            <w:r>
+              <w:t>OverTurned</w:t>
+            </w:r>
+            <w:proofErr w:type="spellEnd"/>
+            <w:r>
+              <w:t xml:space="preserve"> Appeal)</w:t>
             </w:r>
           </w:p>
         </w:tc>
@@ -18634,7 +19094,15 @@
               <w:jc w:val="center"/>
             </w:pPr>
             <w:r>
-              <w:t>Display if log is OTA (OverTurned Appeal)</w:t>
+              <w:t>Display if log is OTA (</w:t>
+            </w:r>
+            <w:proofErr w:type="spellStart"/>
+            <w:r>
+              <w:t>OverTurned</w:t>
+            </w:r>
+            <w:proofErr w:type="spellEnd"/>
+            <w:r>
+              <w:t xml:space="preserve"> Appeal)</w:t>
             </w:r>
           </w:p>
         </w:tc>
@@ -18937,10 +19405,12 @@
               <w:pStyle w:val="NormalTableText"/>
               <w:jc w:val="center"/>
             </w:pPr>
+            <w:proofErr w:type="spellStart"/>
             <w:r>
               <w:lastRenderedPageBreak/>
               <w:t>Reasons_By_ReportCode</w:t>
             </w:r>
+            <w:proofErr w:type="spellEnd"/>
           </w:p>
         </w:tc>
         <w:tc>
@@ -19075,8 +19545,13 @@
               <w:jc w:val="center"/>
             </w:pPr>
             <w:r>
-              <w:t>Input textarea</w:t>
-            </w:r>
+              <w:t xml:space="preserve">Input </w:t>
+            </w:r>
+            <w:proofErr w:type="spellStart"/>
+            <w:r>
+              <w:t>textarea</w:t>
+            </w:r>
+            <w:proofErr w:type="spellEnd"/>
           </w:p>
         </w:tc>
         <w:tc>
@@ -19208,7 +19683,15 @@
               <w:jc w:val="center"/>
             </w:pPr>
             <w:r>
-              <w:t xml:space="preserve">Display if OTA (OverTurned Appeal) log. </w:t>
+              <w:t>Display if OTA (</w:t>
+            </w:r>
+            <w:proofErr w:type="spellStart"/>
+            <w:r>
+              <w:t>OverTurned</w:t>
+            </w:r>
+            <w:proofErr w:type="spellEnd"/>
+            <w:r>
+              <w:t xml:space="preserve"> Appeal) log. </w:t>
             </w:r>
           </w:p>
         </w:tc>
@@ -19230,8 +19713,13 @@
               <w:jc w:val="center"/>
             </w:pPr>
             <w:r>
-              <w:t>Input textarea</w:t>
-            </w:r>
+              <w:t xml:space="preserve">Input </w:t>
+            </w:r>
+            <w:proofErr w:type="spellStart"/>
+            <w:r>
+              <w:t>textarea</w:t>
+            </w:r>
+            <w:proofErr w:type="spellEnd"/>
           </w:p>
         </w:tc>
         <w:tc>
@@ -19700,12 +20188,12 @@
             <w:r>
               <w:t>Instruction text, see section “</w:t>
             </w:r>
-            <w:del w:id="15" w:author="Huang, Lili" w:date="2019-08-22T07:50:00Z">
+            <w:del w:id="24" w:author="Huang, Lili" w:date="2019-08-22T07:50:00Z">
               <w:r>
                 <w:delText>6</w:delText>
               </w:r>
             </w:del>
-            <w:ins w:id="16" w:author="Huang, Lili" w:date="2019-08-22T07:50:00Z">
+            <w:ins w:id="25" w:author="Huang, Lili" w:date="2019-08-22T07:50:00Z">
               <w:r>
                 <w:t>8</w:t>
               </w:r>
@@ -19752,9 +20240,11 @@
             <w:pPr>
               <w:pStyle w:val="NormalTableText"/>
             </w:pPr>
+            <w:proofErr w:type="spellStart"/>
             <w:r>
               <w:t>LogId</w:t>
             </w:r>
+            <w:proofErr w:type="spellEnd"/>
           </w:p>
         </w:tc>
         <w:tc>
@@ -19830,9 +20320,11 @@
             <w:pPr>
               <w:pStyle w:val="NormalTableText"/>
             </w:pPr>
+            <w:proofErr w:type="spellStart"/>
             <w:r>
               <w:t>FormName</w:t>
             </w:r>
+            <w:proofErr w:type="spellEnd"/>
           </w:p>
         </w:tc>
         <w:tc>
@@ -19908,9 +20400,11 @@
             <w:pPr>
               <w:pStyle w:val="NormalTableText"/>
             </w:pPr>
+            <w:proofErr w:type="spellStart"/>
             <w:r>
               <w:t>ModuleName</w:t>
             </w:r>
+            <w:proofErr w:type="spellEnd"/>
           </w:p>
         </w:tc>
         <w:tc>
@@ -19986,9 +20480,11 @@
             <w:pPr>
               <w:pStyle w:val="NormalTableText"/>
             </w:pPr>
+            <w:proofErr w:type="spellStart"/>
             <w:r>
               <w:t>StatusId</w:t>
             </w:r>
+            <w:proofErr w:type="spellEnd"/>
           </w:p>
         </w:tc>
         <w:tc>
@@ -20064,9 +20560,11 @@
             <w:pPr>
               <w:pStyle w:val="NormalTableText"/>
             </w:pPr>
+            <w:proofErr w:type="spellStart"/>
             <w:r>
               <w:t>SupervisorEmail</w:t>
             </w:r>
+            <w:proofErr w:type="spellEnd"/>
           </w:p>
         </w:tc>
         <w:tc>
@@ -20142,9 +20640,11 @@
             <w:pPr>
               <w:pStyle w:val="NormalTableText"/>
             </w:pPr>
+            <w:proofErr w:type="spellStart"/>
             <w:r>
               <w:t>ManagerEmail</w:t>
             </w:r>
+            <w:proofErr w:type="spellEnd"/>
           </w:p>
         </w:tc>
         <w:tc>
@@ -20220,9 +20720,11 @@
             <w:pPr>
               <w:pStyle w:val="NormalTableText"/>
             </w:pPr>
+            <w:proofErr w:type="spellStart"/>
             <w:r>
               <w:t>SupervisorEmpId</w:t>
             </w:r>
+            <w:proofErr w:type="spellEnd"/>
           </w:p>
         </w:tc>
         <w:tc>
@@ -20298,9 +20800,11 @@
             <w:pPr>
               <w:pStyle w:val="NormalTableText"/>
             </w:pPr>
+            <w:proofErr w:type="spellStart"/>
             <w:r>
               <w:t>ManagerEmpId</w:t>
             </w:r>
+            <w:proofErr w:type="spellEnd"/>
           </w:p>
         </w:tc>
         <w:tc>
@@ -20376,9 +20880,11 @@
             <w:pPr>
               <w:pStyle w:val="NormalTableText"/>
             </w:pPr>
+            <w:proofErr w:type="spellStart"/>
             <w:r>
               <w:t>IsRegularPendingForm</w:t>
             </w:r>
+            <w:proofErr w:type="spellEnd"/>
           </w:p>
         </w:tc>
         <w:tc>
@@ -20610,8 +21116,13 @@
             <w:pPr>
               <w:pStyle w:val="NormalTableText"/>
             </w:pPr>
-            <w:r>
-              <w:t>Glyphicon-calendar</w:t>
+            <w:proofErr w:type="spellStart"/>
+            <w:r>
+              <w:t>Glyphicon</w:t>
+            </w:r>
+            <w:proofErr w:type="spellEnd"/>
+            <w:r>
+              <w:t>-calendar</w:t>
             </w:r>
           </w:p>
         </w:tc>
@@ -20747,8 +21258,13 @@
               <w:jc w:val="center"/>
             </w:pPr>
             <w:r>
-              <w:t>Input textarea</w:t>
-            </w:r>
+              <w:t xml:space="preserve">Input </w:t>
+            </w:r>
+            <w:proofErr w:type="spellStart"/>
+            <w:r>
+              <w:t>textarea</w:t>
+            </w:r>
+            <w:proofErr w:type="spellEnd"/>
           </w:p>
         </w:tc>
         <w:tc>
@@ -21176,9 +21692,11 @@
             <w:pPr>
               <w:pStyle w:val="NormalTableText"/>
             </w:pPr>
+            <w:proofErr w:type="spellStart"/>
             <w:r>
               <w:t>IsResearchPendingForm</w:t>
             </w:r>
+            <w:proofErr w:type="spellEnd"/>
           </w:p>
         </w:tc>
         <w:tc>
@@ -21254,9 +21772,11 @@
             <w:pPr>
               <w:pStyle w:val="NormalTableText"/>
             </w:pPr>
+            <w:proofErr w:type="spellStart"/>
             <w:r>
               <w:t>LogId</w:t>
             </w:r>
+            <w:proofErr w:type="spellEnd"/>
           </w:p>
         </w:tc>
         <w:tc>
@@ -21333,7 +21853,15 @@
               <w:pStyle w:val="NormalTableText"/>
             </w:pPr>
             <w:r>
-              <w:t>You are receiving this eCL record because an Employee on your team was identified in an Outlier Management Report (OMR). Please research this item in accordance with the latest</w:t>
+              <w:t xml:space="preserve">You are receiving this </w:t>
+            </w:r>
+            <w:proofErr w:type="spellStart"/>
+            <w:r>
+              <w:t>eCL</w:t>
+            </w:r>
+            <w:proofErr w:type="spellEnd"/>
+            <w:r>
+              <w:t xml:space="preserve"> record because an Employee on your team was identified in an Outlier Management Report (OMR). Please research this item in accordance with the latest</w:t>
             </w:r>
             <w:r>
               <w:tab/>
@@ -21343,7 +21871,21 @@
               <w:rPr>
                 <w:color w:val="0070C0"/>
               </w:rPr>
-              <w:t xml:space="preserve">Contact Center Operations 46.0 Outlier Management Report(OMR): Outlier Research Process SOP </w:t>
+              <w:t xml:space="preserve">Contact Center Operations 46.0 Outlier Management </w:t>
+            </w:r>
+            <w:proofErr w:type="gramStart"/>
+            <w:r>
+              <w:rPr>
+                <w:color w:val="0070C0"/>
+              </w:rPr>
+              <w:t>Report(</w:t>
+            </w:r>
+            <w:proofErr w:type="gramEnd"/>
+            <w:r>
+              <w:rPr>
+                <w:color w:val="0070C0"/>
+              </w:rPr>
+              <w:t xml:space="preserve">OMR): Outlier Research Process SOP </w:t>
             </w:r>
             <w:r>
               <w:t>and provide the details in the record below.";</w:t>
@@ -21855,7 +22397,15 @@
               <w:jc w:val="center"/>
             </w:pPr>
             <w:r>
-              <w:t>Input textarea:</w:t>
+              <w:t xml:space="preserve">Input </w:t>
+            </w:r>
+            <w:proofErr w:type="spellStart"/>
+            <w:r>
+              <w:t>textarea</w:t>
+            </w:r>
+            <w:proofErr w:type="spellEnd"/>
+            <w:r>
+              <w:t>:</w:t>
             </w:r>
           </w:p>
           <w:p>
@@ -22068,9 +22618,11 @@
               <w:pStyle w:val="NormalTableText"/>
               <w:jc w:val="center"/>
             </w:pPr>
+            <w:proofErr w:type="spellStart"/>
             <w:r>
               <w:t>Reasons_By_ReportCode</w:t>
             </w:r>
+            <w:proofErr w:type="spellEnd"/>
           </w:p>
         </w:tc>
         <w:tc>
@@ -22189,8 +22741,13 @@
               <w:jc w:val="center"/>
             </w:pPr>
             <w:r>
-              <w:t>Input textarea</w:t>
-            </w:r>
+              <w:t xml:space="preserve">Input </w:t>
+            </w:r>
+            <w:proofErr w:type="spellStart"/>
+            <w:r>
+              <w:t>textarea</w:t>
+            </w:r>
+            <w:proofErr w:type="spellEnd"/>
           </w:p>
         </w:tc>
         <w:tc>
@@ -22360,7 +22917,15 @@
               <w:jc w:val="center"/>
             </w:pPr>
             <w:r>
-              <w:t>Input textarea:</w:t>
+              <w:t xml:space="preserve">Input </w:t>
+            </w:r>
+            <w:proofErr w:type="spellStart"/>
+            <w:r>
+              <w:t>textarea</w:t>
+            </w:r>
+            <w:proofErr w:type="spellEnd"/>
+            <w:r>
+              <w:t>:</w:t>
             </w:r>
           </w:p>
           <w:p>
@@ -22400,8 +22965,13 @@
               <w:jc w:val="center"/>
             </w:pPr>
             <w:r>
-              <w:t>Input textarea</w:t>
-            </w:r>
+              <w:t xml:space="preserve">Input </w:t>
+            </w:r>
+            <w:proofErr w:type="spellStart"/>
+            <w:r>
+              <w:t>textarea</w:t>
+            </w:r>
+            <w:proofErr w:type="spellEnd"/>
           </w:p>
         </w:tc>
         <w:tc>
@@ -22801,9 +23371,11 @@
             <w:pPr>
               <w:pStyle w:val="NormalTableText"/>
             </w:pPr>
+            <w:proofErr w:type="spellStart"/>
             <w:r>
               <w:t>IsCsePendingForm</w:t>
             </w:r>
+            <w:proofErr w:type="spellEnd"/>
           </w:p>
         </w:tc>
         <w:tc>
@@ -22878,9 +23450,11 @@
             <w:pPr>
               <w:pStyle w:val="NormalTableText"/>
             </w:pPr>
+            <w:proofErr w:type="spellStart"/>
             <w:r>
               <w:t>LogId</w:t>
             </w:r>
+            <w:proofErr w:type="spellEnd"/>
           </w:p>
         </w:tc>
         <w:tc>
@@ -22955,9 +23529,11 @@
             <w:pPr>
               <w:pStyle w:val="NormalTableText"/>
             </w:pPr>
+            <w:proofErr w:type="spellStart"/>
             <w:r>
               <w:t>ModuleId</w:t>
             </w:r>
+            <w:proofErr w:type="spellEnd"/>
           </w:p>
         </w:tc>
         <w:tc>
@@ -23033,7 +23609,15 @@
               <w:pStyle w:val="NormalTableText"/>
             </w:pPr>
             <w:r>
-              <w:t>Review the submitted coaching opportunity and determine if it is a confirmed Customer Service Escalation (CSE).  If it is a CSE, setup a meeting with the Employee and Supervisor and report your coaching in the box below.  If it not a CSE, enter notes for the Supervisor to use to coach the Employee.</w:t>
+              <w:t xml:space="preserve">Review the submitted coaching opportunity and determine if it is a confirmed Customer Service Escalation (CSE).  If it is a CSE, setup a meeting with the Employee and Supervisor and report </w:t>
+            </w:r>
+            <w:proofErr w:type="gramStart"/>
+            <w:r>
+              <w:t>your</w:t>
+            </w:r>
+            <w:proofErr w:type="gramEnd"/>
+            <w:r>
+              <w:t xml:space="preserve"> coaching in the box below.  If it not a CSE, enter notes for the Supervisor to use to coach the Employee.</w:t>
             </w:r>
           </w:p>
         </w:tc>
@@ -23488,8 +24072,13 @@
             <w:pPr>
               <w:pStyle w:val="NormalTableText"/>
             </w:pPr>
-            <w:r>
-              <w:t>Glyphicon-calendar</w:t>
+            <w:proofErr w:type="spellStart"/>
+            <w:r>
+              <w:t>Glyphicon</w:t>
+            </w:r>
+            <w:proofErr w:type="spellEnd"/>
+            <w:r>
+              <w:t>-calendar</w:t>
             </w:r>
           </w:p>
         </w:tc>
@@ -23625,10 +24214,12 @@
             <w:r>
               <w:t xml:space="preserve">Input </w:t>
             </w:r>
+            <w:proofErr w:type="spellStart"/>
             <w:r>
               <w:lastRenderedPageBreak/>
               <w:t>textarea</w:t>
             </w:r>
+            <w:proofErr w:type="spellEnd"/>
           </w:p>
         </w:tc>
         <w:tc>
@@ -23932,8 +24523,13 @@
             <w:pPr>
               <w:pStyle w:val="NormalTableText"/>
             </w:pPr>
-            <w:r>
-              <w:t>Glyphicon-calendar</w:t>
+            <w:proofErr w:type="spellStart"/>
+            <w:r>
+              <w:t>Glyphicon</w:t>
+            </w:r>
+            <w:proofErr w:type="spellEnd"/>
+            <w:r>
+              <w:t>-calendar</w:t>
             </w:r>
           </w:p>
         </w:tc>
@@ -24067,8 +24663,13 @@
               <w:jc w:val="center"/>
             </w:pPr>
             <w:r>
-              <w:t>Input textarea</w:t>
-            </w:r>
+              <w:t xml:space="preserve">Input </w:t>
+            </w:r>
+            <w:proofErr w:type="spellStart"/>
+            <w:r>
+              <w:t>textarea</w:t>
+            </w:r>
+            <w:proofErr w:type="spellEnd"/>
           </w:p>
         </w:tc>
         <w:tc>
@@ -24723,9 +25324,11 @@
               <w:pStyle w:val="NormalTableText"/>
               <w:jc w:val="center"/>
             </w:pPr>
+            <w:proofErr w:type="spellStart"/>
             <w:r>
               <w:t>Coaching_Log</w:t>
             </w:r>
+            <w:proofErr w:type="spellEnd"/>
           </w:p>
         </w:tc>
         <w:tc>
@@ -24882,9 +25485,11 @@
               <w:pStyle w:val="NormalTableText"/>
               <w:jc w:val="center"/>
             </w:pPr>
+            <w:proofErr w:type="spellStart"/>
             <w:r>
               <w:t>Coaching_Log</w:t>
             </w:r>
+            <w:proofErr w:type="spellEnd"/>
           </w:p>
         </w:tc>
         <w:tc>
@@ -25203,9 +25808,11 @@
               <w:pStyle w:val="NormalTableText"/>
               <w:jc w:val="center"/>
             </w:pPr>
+            <w:proofErr w:type="spellStart"/>
             <w:r>
               <w:t>Coaching_Log</w:t>
             </w:r>
+            <w:proofErr w:type="spellEnd"/>
           </w:p>
         </w:tc>
         <w:tc>
@@ -25341,8 +25948,13 @@
             <w:pPr>
               <w:pStyle w:val="NormalTableText"/>
             </w:pPr>
-            <w:r>
-              <w:t xml:space="preserve">Reviewd and acknowledged Quality Monitor on </w:t>
+            <w:proofErr w:type="spellStart"/>
+            <w:r>
+              <w:t>Reviewd</w:t>
+            </w:r>
+            <w:proofErr w:type="spellEnd"/>
+            <w:r>
+              <w:t xml:space="preserve"> and acknowledged Quality Monitor on </w:t>
             </w:r>
           </w:p>
         </w:tc>
@@ -25437,9 +26049,11 @@
               <w:pStyle w:val="NormalTableText"/>
               <w:jc w:val="center"/>
             </w:pPr>
+            <w:proofErr w:type="spellStart"/>
             <w:r>
               <w:t>MgrReviewAutoDate</w:t>
             </w:r>
+            <w:proofErr w:type="spellEnd"/>
           </w:p>
         </w:tc>
         <w:tc>
@@ -25593,9 +26207,11 @@
               <w:pStyle w:val="NormalTableText"/>
               <w:jc w:val="center"/>
             </w:pPr>
+            <w:proofErr w:type="spellStart"/>
             <w:r>
               <w:t>Coaching_Log</w:t>
             </w:r>
+            <w:proofErr w:type="spellEnd"/>
           </w:p>
         </w:tc>
         <w:tc>
@@ -25654,7 +26270,15 @@
               <w:pStyle w:val="NormalTableText"/>
             </w:pPr>
             <w:r>
-              <w:t>Supervisor Reviw Information:</w:t>
+              <w:t xml:space="preserve">Supervisor </w:t>
+            </w:r>
+            <w:proofErr w:type="spellStart"/>
+            <w:r>
+              <w:t>Reviw</w:t>
+            </w:r>
+            <w:proofErr w:type="spellEnd"/>
+            <w:r>
+              <w:t xml:space="preserve"> Information:</w:t>
             </w:r>
           </w:p>
         </w:tc>
@@ -25731,8 +26355,13 @@
             <w:pPr>
               <w:pStyle w:val="NormalTableText"/>
             </w:pPr>
-            <w:r>
-              <w:t xml:space="preserve">Reviewd and acknowledged Quality Monitor on </w:t>
+            <w:proofErr w:type="spellStart"/>
+            <w:r>
+              <w:t>Reviewd</w:t>
+            </w:r>
+            <w:proofErr w:type="spellEnd"/>
+            <w:r>
+              <w:t xml:space="preserve"> and acknowledged Quality Monitor on </w:t>
             </w:r>
           </w:p>
         </w:tc>
@@ -25827,9 +26456,11 @@
               <w:pStyle w:val="NormalTableText"/>
               <w:jc w:val="center"/>
             </w:pPr>
+            <w:proofErr w:type="spellStart"/>
             <w:r>
               <w:t>SupReviewedAutoDate</w:t>
             </w:r>
+            <w:proofErr w:type="spellEnd"/>
           </w:p>
         </w:tc>
         <w:tc>
@@ -25983,9 +26614,11 @@
               <w:pStyle w:val="NormalTableText"/>
               <w:jc w:val="center"/>
             </w:pPr>
+            <w:proofErr w:type="spellStart"/>
             <w:r>
               <w:t>EmployeeName</w:t>
             </w:r>
+            <w:proofErr w:type="spellEnd"/>
           </w:p>
         </w:tc>
         <w:tc>
@@ -26224,9 +26857,11 @@
               <w:pStyle w:val="NormalTableText"/>
               <w:jc w:val="center"/>
             </w:pPr>
+            <w:proofErr w:type="spellStart"/>
             <w:r>
               <w:t>EmloyeeReviewDate</w:t>
             </w:r>
+            <w:proofErr w:type="spellEnd"/>
           </w:p>
         </w:tc>
         <w:tc>
@@ -26427,7 +27062,21 @@
               <w:rPr>
                 <w:b/>
               </w:rPr>
-              <w:t xml:space="preserve"> - _WarningLogInfo.cshtml:</w:t>
+              <w:t xml:space="preserve"> - _</w:t>
+            </w:r>
+            <w:proofErr w:type="spellStart"/>
+            <w:r>
+              <w:rPr>
+                <w:b/>
+              </w:rPr>
+              <w:t>WarningLogInfo.cshtml</w:t>
+            </w:r>
+            <w:proofErr w:type="spellEnd"/>
+            <w:r>
+              <w:rPr>
+                <w:b/>
+              </w:rPr>
+              <w:t>:</w:t>
             </w:r>
           </w:p>
         </w:tc>
@@ -26468,8 +27117,13 @@
             <w:pPr>
               <w:pStyle w:val="NormalTableText"/>
             </w:pPr>
-            <w:r>
-              <w:t>FormID:</w:t>
+            <w:proofErr w:type="spellStart"/>
+            <w:r>
+              <w:t>FormID</w:t>
+            </w:r>
+            <w:proofErr w:type="spellEnd"/>
+            <w:r>
+              <w:t>:</w:t>
             </w:r>
           </w:p>
         </w:tc>
@@ -26489,9 +27143,11 @@
               <w:pStyle w:val="NormalTableText"/>
               <w:jc w:val="center"/>
             </w:pPr>
+            <w:proofErr w:type="spellStart"/>
             <w:r>
               <w:t>Warning_Log</w:t>
             </w:r>
+            <w:proofErr w:type="spellEnd"/>
           </w:p>
         </w:tc>
         <w:tc>
@@ -26567,9 +27223,11 @@
               <w:pStyle w:val="NormalTableText"/>
               <w:jc w:val="center"/>
             </w:pPr>
+            <w:proofErr w:type="spellStart"/>
             <w:r>
               <w:t>Warning_Log</w:t>
             </w:r>
+            <w:proofErr w:type="spellEnd"/>
           </w:p>
         </w:tc>
         <w:tc>
@@ -26723,9 +27381,11 @@
               <w:pStyle w:val="NormalTableText"/>
               <w:jc w:val="center"/>
             </w:pPr>
+            <w:proofErr w:type="spellStart"/>
             <w:r>
               <w:t>Warning_Log</w:t>
             </w:r>
+            <w:proofErr w:type="spellEnd"/>
           </w:p>
         </w:tc>
         <w:tc>
@@ -26879,9 +27539,11 @@
               <w:pStyle w:val="NormalTableText"/>
               <w:jc w:val="center"/>
             </w:pPr>
+            <w:proofErr w:type="spellStart"/>
             <w:r>
               <w:t>Warning_Log</w:t>
             </w:r>
+            <w:proofErr w:type="spellEnd"/>
           </w:p>
         </w:tc>
         <w:tc>
@@ -27035,9 +27697,11 @@
               <w:pStyle w:val="NormalTableText"/>
               <w:jc w:val="center"/>
             </w:pPr>
+            <w:proofErr w:type="spellStart"/>
             <w:r>
               <w:t>Warning_Log</w:t>
             </w:r>
+            <w:proofErr w:type="spellEnd"/>
           </w:p>
         </w:tc>
         <w:tc>
@@ -27191,9 +27855,11 @@
               <w:pStyle w:val="NormalTableText"/>
               <w:jc w:val="center"/>
             </w:pPr>
+            <w:proofErr w:type="spellStart"/>
             <w:r>
               <w:t>Warning_Log</w:t>
             </w:r>
+            <w:proofErr w:type="spellEnd"/>
           </w:p>
         </w:tc>
         <w:tc>
@@ -27347,9 +28013,11 @@
               <w:pStyle w:val="NormalTableText"/>
               <w:jc w:val="center"/>
             </w:pPr>
+            <w:proofErr w:type="spellStart"/>
             <w:r>
               <w:t>Warning_Log</w:t>
             </w:r>
+            <w:proofErr w:type="spellEnd"/>
           </w:p>
         </w:tc>
         <w:tc>
@@ -27503,9 +28171,11 @@
               <w:pStyle w:val="NormalTableText"/>
               <w:jc w:val="center"/>
             </w:pPr>
+            <w:proofErr w:type="spellStart"/>
             <w:r>
               <w:t>Warning_Log</w:t>
             </w:r>
+            <w:proofErr w:type="spellEnd"/>
           </w:p>
         </w:tc>
         <w:tc>
@@ -27659,9 +28329,11 @@
               <w:pStyle w:val="NormalTableText"/>
               <w:jc w:val="center"/>
             </w:pPr>
+            <w:proofErr w:type="spellStart"/>
             <w:r>
               <w:t>Warning_Log</w:t>
             </w:r>
+            <w:proofErr w:type="spellEnd"/>
           </w:p>
         </w:tc>
         <w:tc>
@@ -27815,9 +28487,11 @@
               <w:pStyle w:val="NormalTableText"/>
               <w:jc w:val="center"/>
             </w:pPr>
+            <w:proofErr w:type="spellStart"/>
             <w:r>
               <w:t>Warning_Log</w:t>
             </w:r>
+            <w:proofErr w:type="spellEnd"/>
           </w:p>
         </w:tc>
         <w:tc>
@@ -27971,9 +28645,11 @@
               <w:pStyle w:val="NormalTableText"/>
               <w:jc w:val="center"/>
             </w:pPr>
+            <w:proofErr w:type="spellStart"/>
             <w:r>
               <w:t>Warning_Log</w:t>
             </w:r>
+            <w:proofErr w:type="spellEnd"/>
           </w:p>
         </w:tc>
         <w:tc>
@@ -28127,9 +28803,11 @@
               <w:pStyle w:val="NormalTableText"/>
               <w:jc w:val="center"/>
             </w:pPr>
+            <w:proofErr w:type="spellStart"/>
             <w:r>
               <w:t>Warning_Log</w:t>
             </w:r>
+            <w:proofErr w:type="spellEnd"/>
           </w:p>
         </w:tc>
         <w:tc>
@@ -28181,8 +28859,16 @@
               <w:rPr>
                 <w:b/>
               </w:rPr>
-              <w:t xml:space="preserve"> (non-editable) - _ViewWarningLog.cshtml</w:t>
-            </w:r>
+              <w:t xml:space="preserve"> (non-editable) - _</w:t>
+            </w:r>
+            <w:proofErr w:type="spellStart"/>
+            <w:r>
+              <w:rPr>
+                <w:b/>
+              </w:rPr>
+              <w:t>ViewWarningLog.cshtml</w:t>
+            </w:r>
+            <w:proofErr w:type="spellEnd"/>
             <w:r>
               <w:rPr>
                 <w:b/>
@@ -28351,9 +29037,11 @@
               <w:pStyle w:val="NormalTableText"/>
               <w:jc w:val="center"/>
             </w:pPr>
+            <w:proofErr w:type="spellStart"/>
             <w:r>
               <w:t>Coaching_Log</w:t>
             </w:r>
+            <w:proofErr w:type="spellEnd"/>
           </w:p>
         </w:tc>
         <w:tc>
@@ -28521,7 +29209,7 @@
           <w:b/>
         </w:rPr>
       </w:pPr>
-      <w:bookmarkStart w:id="17" w:name="_Toc17352608"/>
+      <w:bookmarkStart w:id="26" w:name="_Toc17352608"/>
       <w:r>
         <w:rPr>
           <w:b/>
@@ -28529,7 +29217,7 @@
         <w:lastRenderedPageBreak/>
         <w:t>Stored Procedures</w:t>
       </w:r>
-      <w:bookmarkEnd w:id="17"/>
+      <w:bookmarkEnd w:id="26"/>
     </w:p>
     <w:p>
       <w:pPr>
@@ -28540,11 +29228,13 @@
         </w:numPr>
         <w:outlineLvl w:val="1"/>
       </w:pPr>
-      <w:bookmarkStart w:id="18" w:name="_Toc17352609"/>
+      <w:bookmarkStart w:id="27" w:name="_Toc17352609"/>
+      <w:proofErr w:type="spellStart"/>
       <w:r>
         <w:t>sp_SelectReviewFrom_Coaching_Log</w:t>
       </w:r>
-      <w:bookmarkEnd w:id="18"/>
+      <w:bookmarkEnd w:id="27"/>
+      <w:proofErr w:type="spellEnd"/>
     </w:p>
     <w:p>
       <w:pPr>
@@ -28555,11 +29245,13 @@
         </w:numPr>
         <w:outlineLvl w:val="1"/>
       </w:pPr>
-      <w:bookmarkStart w:id="19" w:name="_Toc17352610"/>
+      <w:bookmarkStart w:id="28" w:name="_Toc17352610"/>
+      <w:proofErr w:type="spellStart"/>
       <w:r>
         <w:t>sp_SelectReviewFrom_Coaching_Log_Reasons</w:t>
       </w:r>
-      <w:bookmarkEnd w:id="19"/>
+      <w:bookmarkEnd w:id="28"/>
+      <w:proofErr w:type="spellEnd"/>
     </w:p>
     <w:p>
       <w:pPr>
@@ -28570,11 +29262,13 @@
         </w:numPr>
         <w:outlineLvl w:val="1"/>
       </w:pPr>
-      <w:bookmarkStart w:id="20" w:name="_Toc17352611"/>
+      <w:bookmarkStart w:id="29" w:name="_Toc17352611"/>
+      <w:proofErr w:type="spellStart"/>
       <w:r>
         <w:t>sp_SelectReviewFrom_Warning_Log_Reasons</w:t>
       </w:r>
-      <w:bookmarkEnd w:id="20"/>
+      <w:bookmarkEnd w:id="29"/>
+      <w:proofErr w:type="spellEnd"/>
     </w:p>
     <w:p>
       <w:pPr>
@@ -28585,11 +29279,13 @@
         </w:numPr>
         <w:outlineLvl w:val="1"/>
       </w:pPr>
-      <w:bookmarkStart w:id="21" w:name="_Toc17352612"/>
+      <w:bookmarkStart w:id="30" w:name="_Toc17352612"/>
+      <w:proofErr w:type="spellStart"/>
       <w:r>
         <w:t>sp_Update_Review_Coaching_Log_Suerpvisor_Pending</w:t>
       </w:r>
-      <w:bookmarkEnd w:id="21"/>
+      <w:bookmarkEnd w:id="30"/>
+      <w:proofErr w:type="spellEnd"/>
     </w:p>
     <w:p>
       <w:pPr>
@@ -28600,11 +29296,13 @@
         </w:numPr>
         <w:outlineLvl w:val="1"/>
       </w:pPr>
-      <w:bookmarkStart w:id="22" w:name="_Toc17352613"/>
+      <w:bookmarkStart w:id="31" w:name="_Toc17352613"/>
+      <w:proofErr w:type="spellStart"/>
       <w:r>
         <w:t>sp_Update_Review_Coaching_Log_Supervisor_Acknowledge</w:t>
       </w:r>
-      <w:bookmarkEnd w:id="22"/>
+      <w:bookmarkEnd w:id="31"/>
+      <w:proofErr w:type="spellEnd"/>
     </w:p>
     <w:p>
       <w:pPr>
@@ -28615,11 +29313,13 @@
         </w:numPr>
         <w:outlineLvl w:val="1"/>
       </w:pPr>
-      <w:bookmarkStart w:id="23" w:name="_Toc17352614"/>
+      <w:bookmarkStart w:id="32" w:name="_Toc17352614"/>
+      <w:proofErr w:type="spellStart"/>
       <w:r>
         <w:t>sp_Update_Review_Coaching_Log_Employee_Pending</w:t>
       </w:r>
-      <w:bookmarkEnd w:id="23"/>
+      <w:bookmarkEnd w:id="32"/>
+      <w:proofErr w:type="spellEnd"/>
     </w:p>
     <w:p>
       <w:pPr>
@@ -28630,11 +29330,13 @@
         </w:numPr>
         <w:outlineLvl w:val="1"/>
       </w:pPr>
-      <w:bookmarkStart w:id="24" w:name="_Toc17352615"/>
+      <w:bookmarkStart w:id="33" w:name="_Toc17352615"/>
+      <w:proofErr w:type="spellStart"/>
       <w:r>
         <w:t>sp_Update_Review_Coaching_Log_Employee_Acknowledge</w:t>
       </w:r>
-      <w:bookmarkEnd w:id="24"/>
+      <w:bookmarkEnd w:id="33"/>
+      <w:proofErr w:type="spellEnd"/>
     </w:p>
     <w:p>
       <w:pPr>
@@ -28645,11 +29347,13 @@
         </w:numPr>
         <w:outlineLvl w:val="1"/>
       </w:pPr>
-      <w:bookmarkStart w:id="25" w:name="_Toc17352616"/>
+      <w:bookmarkStart w:id="34" w:name="_Toc17352616"/>
+      <w:proofErr w:type="spellStart"/>
       <w:r>
         <w:t>sp_Update_Review_Coaching_Log_Manager_Pending_Research</w:t>
       </w:r>
-      <w:bookmarkEnd w:id="25"/>
+      <w:bookmarkEnd w:id="34"/>
+      <w:proofErr w:type="spellEnd"/>
     </w:p>
     <w:p>
       <w:pPr>
@@ -28660,11 +29364,13 @@
         </w:numPr>
         <w:outlineLvl w:val="1"/>
       </w:pPr>
-      <w:bookmarkStart w:id="26" w:name="_Toc17352617"/>
+      <w:bookmarkStart w:id="35" w:name="_Toc17352617"/>
+      <w:proofErr w:type="spellStart"/>
       <w:r>
         <w:t>sp_Update_Review_Coaching_Log_Manager_Pending_CSE</w:t>
       </w:r>
-      <w:bookmarkEnd w:id="26"/>
+      <w:bookmarkEnd w:id="35"/>
+      <w:proofErr w:type="spellEnd"/>
     </w:p>
     <w:p>
       <w:pPr>
@@ -28675,11 +29381,13 @@
         </w:numPr>
         <w:outlineLvl w:val="1"/>
       </w:pPr>
-      <w:bookmarkStart w:id="27" w:name="_Toc17352618"/>
+      <w:bookmarkStart w:id="36" w:name="_Toc17352618"/>
+      <w:proofErr w:type="spellStart"/>
       <w:r>
         <w:t>sp_SelectReviewFrom_Coaching_Log_Quality_Now</w:t>
       </w:r>
-      <w:bookmarkEnd w:id="27"/>
+      <w:bookmarkEnd w:id="36"/>
+      <w:proofErr w:type="spellEnd"/>
     </w:p>
     <w:p>
       <w:pPr>
@@ -28690,11 +29398,13 @@
         </w:numPr>
         <w:outlineLvl w:val="1"/>
       </w:pPr>
-      <w:bookmarkStart w:id="28" w:name="_Toc17352619"/>
+      <w:bookmarkStart w:id="37" w:name="_Toc17352619"/>
+      <w:proofErr w:type="spellStart"/>
       <w:r>
         <w:t>sp_ShortCalls_Get_BehaviorList</w:t>
       </w:r>
-      <w:bookmarkEnd w:id="28"/>
+      <w:bookmarkEnd w:id="37"/>
+      <w:proofErr w:type="spellEnd"/>
     </w:p>
     <w:p>
       <w:pPr>
@@ -28705,11 +29415,13 @@
         </w:numPr>
         <w:outlineLvl w:val="1"/>
       </w:pPr>
-      <w:bookmarkStart w:id="29" w:name="_Toc17352620"/>
+      <w:bookmarkStart w:id="38" w:name="_Toc17352620"/>
+      <w:proofErr w:type="spellStart"/>
       <w:r>
         <w:t>sp_ShortCalls_Get_Actions</w:t>
       </w:r>
-      <w:bookmarkEnd w:id="29"/>
+      <w:bookmarkEnd w:id="38"/>
+      <w:proofErr w:type="spellEnd"/>
     </w:p>
     <w:p>
       <w:pPr>
@@ -28720,11 +29432,13 @@
         </w:numPr>
         <w:outlineLvl w:val="1"/>
       </w:pPr>
-      <w:bookmarkStart w:id="30" w:name="_Toc17352621"/>
+      <w:bookmarkStart w:id="39" w:name="_Toc17352621"/>
+      <w:proofErr w:type="spellStart"/>
       <w:r>
         <w:t>sp_ShortCalls_Get_CallList</w:t>
       </w:r>
-      <w:bookmarkEnd w:id="30"/>
+      <w:bookmarkEnd w:id="39"/>
+      <w:proofErr w:type="spellEnd"/>
     </w:p>
     <w:p>
       <w:pPr>
@@ -28735,11 +29449,13 @@
         </w:numPr>
         <w:outlineLvl w:val="1"/>
       </w:pPr>
-      <w:bookmarkStart w:id="31" w:name="_Toc17352622"/>
+      <w:bookmarkStart w:id="40" w:name="_Toc17352622"/>
+      <w:proofErr w:type="spellStart"/>
       <w:r>
         <w:t>sp_ShortCalls_Get_SupReivewDetails</w:t>
       </w:r>
-      <w:bookmarkEnd w:id="31"/>
+      <w:bookmarkEnd w:id="40"/>
+      <w:proofErr w:type="spellEnd"/>
     </w:p>
     <w:p>
       <w:pPr>
@@ -28750,11 +29466,13 @@
         </w:numPr>
         <w:outlineLvl w:val="1"/>
       </w:pPr>
-      <w:bookmarkStart w:id="32" w:name="_Toc17352623"/>
+      <w:bookmarkStart w:id="41" w:name="_Toc17352623"/>
+      <w:proofErr w:type="spellStart"/>
       <w:r>
         <w:t>sp_ShortCalls_SupReview_Submit</w:t>
       </w:r>
-      <w:bookmarkEnd w:id="32"/>
+      <w:bookmarkEnd w:id="41"/>
+      <w:proofErr w:type="spellEnd"/>
     </w:p>
     <w:p>
       <w:pPr>
@@ -28765,11 +29483,13 @@
         </w:numPr>
         <w:outlineLvl w:val="1"/>
       </w:pPr>
-      <w:bookmarkStart w:id="33" w:name="_Toc17352624"/>
+      <w:bookmarkStart w:id="42" w:name="_Toc17352624"/>
+      <w:proofErr w:type="spellStart"/>
       <w:r>
         <w:t>sp_ShortCalls_MgrReivew_Submit</w:t>
       </w:r>
-      <w:bookmarkEnd w:id="33"/>
+      <w:bookmarkEnd w:id="42"/>
+      <w:proofErr w:type="spellEnd"/>
     </w:p>
     <w:p>
       <w:pPr>
@@ -28780,11 +29500,13 @@
         </w:numPr>
         <w:outlineLvl w:val="1"/>
       </w:pPr>
-      <w:bookmarkStart w:id="34" w:name="_Toc17352625"/>
+      <w:bookmarkStart w:id="43" w:name="_Toc17352625"/>
+      <w:proofErr w:type="spellStart"/>
       <w:r>
         <w:t>sp_ShortCalls_getMgrReviewDetails</w:t>
       </w:r>
-      <w:bookmarkEnd w:id="34"/>
+      <w:bookmarkEnd w:id="43"/>
+      <w:proofErr w:type="spellEnd"/>
     </w:p>
     <w:p>
       <w:pPr>
@@ -28836,7 +29558,7 @@
           <w:b/>
         </w:rPr>
       </w:pPr>
-      <w:bookmarkStart w:id="35" w:name="_Toc17352626"/>
+      <w:bookmarkStart w:id="44" w:name="_Toc17352626"/>
       <w:r>
         <w:rPr>
           <w:b/>
@@ -28855,7 +29577,7 @@
         </w:rPr>
         <w:t>pending form type</w:t>
       </w:r>
-      <w:bookmarkEnd w:id="35"/>
+      <w:bookmarkEnd w:id="44"/>
     </w:p>
     <w:p>
       <w:pPr>
@@ -28866,11 +29588,11 @@
         </w:numPr>
         <w:outlineLvl w:val="1"/>
       </w:pPr>
-      <w:bookmarkStart w:id="36" w:name="_Toc17352627"/>
+      <w:bookmarkStart w:id="45" w:name="_Toc17352627"/>
       <w:r>
         <w:t>Pending Acknowledgement</w:t>
       </w:r>
-      <w:bookmarkEnd w:id="36"/>
+      <w:bookmarkEnd w:id="45"/>
     </w:p>
     <w:p>
       <w:pPr>
@@ -28946,8 +29668,13 @@
           <w:numId w:val="9"/>
         </w:numPr>
       </w:pPr>
-      <w:r>
-        <w:t>OverTurned Appeal (OTA) log, Pending Quality Lead Review</w:t>
+      <w:proofErr w:type="spellStart"/>
+      <w:r>
+        <w:t>OverTurned</w:t>
+      </w:r>
+      <w:proofErr w:type="spellEnd"/>
+      <w:r>
+        <w:t xml:space="preserve"> Appeal (OTA) log, Pending Quality Lead Review</w:t>
       </w:r>
     </w:p>
     <w:p>
@@ -29005,11 +29732,11 @@
         </w:numPr>
         <w:outlineLvl w:val="1"/>
       </w:pPr>
-      <w:bookmarkStart w:id="37" w:name="_Toc17352628"/>
+      <w:bookmarkStart w:id="46" w:name="_Toc17352628"/>
       <w:r>
         <w:t>Pending Research</w:t>
       </w:r>
-      <w:bookmarkEnd w:id="37"/>
+      <w:bookmarkEnd w:id="46"/>
     </w:p>
     <w:p>
       <w:pPr>
@@ -29026,7 +29753,15 @@
         <w:t>Value</w:t>
       </w:r>
       <w:r>
-        <w:t xml:space="preserve"> is “Research Required”</w:t>
+        <w:t xml:space="preserve"> is “Research </w:t>
+      </w:r>
+      <w:proofErr w:type="gramStart"/>
+      <w:r>
+        <w:t>Required</w:t>
+      </w:r>
+      <w:proofErr w:type="gramEnd"/>
+      <w:r>
+        <w:t>”</w:t>
       </w:r>
       <w:r>
         <w:t xml:space="preserve"> ” and the log is ACTIVE and not COMPLETED.</w:t>
@@ -29122,11 +29857,11 @@
         </w:numPr>
         <w:outlineLvl w:val="1"/>
       </w:pPr>
-      <w:bookmarkStart w:id="38" w:name="_Toc17352629"/>
+      <w:bookmarkStart w:id="47" w:name="_Toc17352629"/>
       <w:r>
         <w:t>Pending CSE</w:t>
       </w:r>
-      <w:bookmarkEnd w:id="38"/>
+      <w:bookmarkEnd w:id="47"/>
     </w:p>
     <w:p>
       <w:pPr>
@@ -29159,14 +29894,14 @@
         </w:numPr>
         <w:outlineLvl w:val="1"/>
       </w:pPr>
-      <w:bookmarkStart w:id="39" w:name="_Toc17352630"/>
+      <w:bookmarkStart w:id="48" w:name="_Toc17352630"/>
       <w:r>
         <w:t>Pending Short Call Review</w:t>
       </w:r>
       <w:r>
         <w:t xml:space="preserve"> (Supervisor)</w:t>
       </w:r>
-      <w:bookmarkEnd w:id="39"/>
+      <w:bookmarkEnd w:id="48"/>
     </w:p>
     <w:p>
       <w:pPr>
@@ -29196,14 +29931,14 @@
         </w:numPr>
         <w:outlineLvl w:val="1"/>
       </w:pPr>
-      <w:bookmarkStart w:id="40" w:name="_Toc17352631"/>
+      <w:bookmarkStart w:id="49" w:name="_Toc17352631"/>
       <w:r>
         <w:t>Pending Short Call Confirm</w:t>
       </w:r>
       <w:r>
         <w:t xml:space="preserve"> (Manager)</w:t>
       </w:r>
-      <w:bookmarkEnd w:id="40"/>
+      <w:bookmarkEnd w:id="49"/>
     </w:p>
     <w:p>
       <w:pPr>
@@ -29233,7 +29968,7 @@
         </w:numPr>
         <w:outlineLvl w:val="1"/>
       </w:pPr>
-      <w:bookmarkStart w:id="41" w:name="_Toc17352632"/>
+      <w:bookmarkStart w:id="50" w:name="_Toc17352632"/>
       <w:r>
         <w:t xml:space="preserve">Pending </w:t>
       </w:r>
@@ -29243,7 +29978,7 @@
       <w:r>
         <w:t>Review</w:t>
       </w:r>
-      <w:bookmarkEnd w:id="41"/>
+      <w:bookmarkEnd w:id="50"/>
     </w:p>
     <w:p>
       <w:pPr>
@@ -29281,14 +30016,14 @@
           <w:b/>
         </w:rPr>
       </w:pPr>
-      <w:bookmarkStart w:id="42" w:name="_Toc17352633"/>
+      <w:bookmarkStart w:id="51" w:name="_Toc17352633"/>
       <w:r>
         <w:rPr>
           <w:b/>
         </w:rPr>
         <w:t>Logic to determine Review Page display mode (Ready Only vs Editable)</w:t>
       </w:r>
-      <w:bookmarkEnd w:id="42"/>
+      <w:bookmarkEnd w:id="51"/>
     </w:p>
     <w:tbl>
       <w:tblPr>
@@ -29653,8 +30388,16 @@
               <w:rPr>
                 <w:b/>
               </w:rPr>
-              <w:t xml:space="preserve"> – Pending Acknowlegement</w:t>
-            </w:r>
+              <w:t xml:space="preserve"> – Pending </w:t>
+            </w:r>
+            <w:proofErr w:type="spellStart"/>
+            <w:r>
+              <w:rPr>
+                <w:b/>
+              </w:rPr>
+              <w:t>Acknowlegement</w:t>
+            </w:r>
+            <w:proofErr w:type="spellEnd"/>
             <w:r>
               <w:rPr>
                 <w:b/>
@@ -29985,14 +30728,14 @@
           <w:b/>
         </w:rPr>
       </w:pPr>
-      <w:bookmarkStart w:id="43" w:name="_Toc17352634"/>
+      <w:bookmarkStart w:id="52" w:name="_Toc17352634"/>
       <w:r>
         <w:rPr>
           <w:b/>
         </w:rPr>
         <w:t>Logic to determine next status</w:t>
       </w:r>
-      <w:bookmarkEnd w:id="43"/>
+      <w:bookmarkEnd w:id="52"/>
     </w:p>
     <w:p>
       <w:pPr>
@@ -30003,11 +30746,11 @@
         </w:numPr>
         <w:outlineLvl w:val="1"/>
       </w:pPr>
-      <w:bookmarkStart w:id="44" w:name="_Toc17352635"/>
+      <w:bookmarkStart w:id="53" w:name="_Toc17352635"/>
       <w:r>
         <w:t>Pending Acknowledgement</w:t>
       </w:r>
-      <w:bookmarkEnd w:id="44"/>
+      <w:bookmarkEnd w:id="53"/>
       <w:r>
         <w:t xml:space="preserve"> </w:t>
       </w:r>
@@ -30018,7 +30761,15 @@
         <w:ind w:left="792"/>
       </w:pPr>
       <w:r>
-        <w:t>For OverTurned Appeal (OTA) logs, next status will be “Completed”;</w:t>
+        <w:t xml:space="preserve">For </w:t>
+      </w:r>
+      <w:proofErr w:type="spellStart"/>
+      <w:r>
+        <w:t>OverTurned</w:t>
+      </w:r>
+      <w:proofErr w:type="spellEnd"/>
+      <w:r>
+        <w:t xml:space="preserve"> Appeal (OTA) logs, next status will be “Completed”;</w:t>
       </w:r>
     </w:p>
     <w:p>
@@ -30134,8 +30885,13 @@
       <w:r>
         <w:t>(</w:t>
       </w:r>
-      <w:r>
-        <w:t>non bingo log</w:t>
+      <w:proofErr w:type="spellStart"/>
+      <w:r>
+        <w:t>non bingo</w:t>
+      </w:r>
+      <w:proofErr w:type="spellEnd"/>
+      <w:r>
+        <w:t xml:space="preserve"> log</w:t>
       </w:r>
       <w:r>
         <w:t>)</w:t>
@@ -30178,7 +30934,15 @@
       </w:pPr>
       <w:r>
         <w:lastRenderedPageBreak/>
-        <w:t>If current status is “Pending Acknowledgement”, then next status will be “Pending Employee Reviw”;</w:t>
+        <w:t xml:space="preserve">If current status is “Pending Acknowledgement”, then next status will be “Pending Employee </w:t>
+      </w:r>
+      <w:proofErr w:type="spellStart"/>
+      <w:r>
+        <w:t>Reviw</w:t>
+      </w:r>
+      <w:proofErr w:type="spellEnd"/>
+      <w:r>
+        <w:t>”;</w:t>
       </w:r>
     </w:p>
     <w:p>
@@ -30209,11 +30973,11 @@
         </w:numPr>
         <w:outlineLvl w:val="1"/>
       </w:pPr>
-      <w:bookmarkStart w:id="45" w:name="_Toc17352636"/>
+      <w:bookmarkStart w:id="54" w:name="_Toc17352636"/>
       <w:r>
         <w:t>Pending Research</w:t>
       </w:r>
-      <w:bookmarkEnd w:id="45"/>
+      <w:bookmarkEnd w:id="54"/>
     </w:p>
     <w:p>
       <w:pPr>
@@ -30439,11 +31203,11 @@
         </w:numPr>
         <w:outlineLvl w:val="1"/>
       </w:pPr>
-      <w:bookmarkStart w:id="46" w:name="_Toc17352637"/>
+      <w:bookmarkStart w:id="55" w:name="_Toc17352637"/>
       <w:r>
         <w:t>Pending CSE</w:t>
       </w:r>
-      <w:bookmarkEnd w:id="46"/>
+      <w:bookmarkEnd w:id="55"/>
     </w:p>
     <w:p>
       <w:pPr>
@@ -30506,11 +31270,11 @@
         </w:numPr>
         <w:outlineLvl w:val="1"/>
       </w:pPr>
-      <w:bookmarkStart w:id="47" w:name="_Toc17352638"/>
+      <w:bookmarkStart w:id="56" w:name="_Toc17352638"/>
       <w:r>
         <w:t>Pending Short Call Review (Supervisor)</w:t>
       </w:r>
-      <w:bookmarkEnd w:id="47"/>
+      <w:bookmarkEnd w:id="56"/>
     </w:p>
     <w:p>
       <w:pPr>
@@ -30540,7 +31304,7 @@
         </w:numPr>
         <w:outlineLvl w:val="1"/>
       </w:pPr>
-      <w:bookmarkStart w:id="48" w:name="_Toc17352639"/>
+      <w:bookmarkStart w:id="57" w:name="_Toc17352639"/>
       <w:r>
         <w:t xml:space="preserve">Pending Short Call </w:t>
       </w:r>
@@ -30556,7 +31320,7 @@
       <w:r>
         <w:t>)</w:t>
       </w:r>
-      <w:bookmarkEnd w:id="48"/>
+      <w:bookmarkEnd w:id="57"/>
     </w:p>
     <w:p>
       <w:pPr>
@@ -30581,7 +31345,7 @@
         </w:numPr>
         <w:outlineLvl w:val="1"/>
       </w:pPr>
-      <w:bookmarkStart w:id="49" w:name="_Toc17352640"/>
+      <w:bookmarkStart w:id="58" w:name="_Toc17352640"/>
       <w:r>
         <w:t xml:space="preserve">Pending </w:t>
       </w:r>
@@ -30591,7 +31355,7 @@
       <w:r>
         <w:t>Review</w:t>
       </w:r>
-      <w:bookmarkEnd w:id="49"/>
+      <w:bookmarkEnd w:id="58"/>
     </w:p>
     <w:p>
       <w:pPr>
@@ -30631,14 +31395,14 @@
           <w:b/>
         </w:rPr>
       </w:pPr>
-      <w:bookmarkStart w:id="50" w:name="_Toc17352641"/>
+      <w:bookmarkStart w:id="59" w:name="_Toc17352641"/>
       <w:r>
         <w:rPr>
           <w:b/>
         </w:rPr>
         <w:t>Instruction text</w:t>
       </w:r>
-      <w:bookmarkEnd w:id="50"/>
+      <w:bookmarkEnd w:id="59"/>
     </w:p>
     <w:p>
       <w:pPr>
@@ -30654,6 +31418,24 @@
       <w:r>
         <w:t>CSE</w:t>
       </w:r>
+      <w:ins w:id="60" w:author="Huang, Lili" w:date="2019-08-27T15:24:00Z">
+        <w:r>
+          <w:t xml:space="preserve"> – user is the </w:t>
+        </w:r>
+        <w:proofErr w:type="spellStart"/>
+        <w:r>
+          <w:t>manger</w:t>
+        </w:r>
+        <w:proofErr w:type="spellEnd"/>
+        <w:r>
+          <w:t xml:space="preserve"> or reassigned to, Pending Manager Review (Note: when a log is added as CSE, it goes to </w:t>
+        </w:r>
+      </w:ins>
+      <w:ins w:id="61" w:author="Huang, Lili" w:date="2019-08-27T15:25:00Z">
+        <w:r>
+          <w:t>Pending Manager Review)</w:t>
+        </w:r>
+      </w:ins>
     </w:p>
     <w:p>
       <w:pPr>
@@ -30663,9 +31445,11 @@
       <w:r>
         <w:t xml:space="preserve">Review the submitted coaching opportunity and determine if it is a confirmed Customer Service Escalation (CSE).  If it is a CSE, setup a meeting with the Employee and Supervisor and report </w:t>
       </w:r>
+      <w:proofErr w:type="gramStart"/>
       <w:r>
         <w:t>your</w:t>
       </w:r>
+      <w:proofErr w:type="gramEnd"/>
       <w:r>
         <w:t xml:space="preserve"> coaching in the box below.  If it not a CSE, enter notes for the Supervisor to use to coach the Employee.</w:t>
       </w:r>
@@ -30695,6 +31479,16 @@
       <w:r>
         <w:t>Research</w:t>
       </w:r>
+      <w:ins w:id="62" w:author="Huang, Lili" w:date="2019-08-27T15:09:00Z">
+        <w:r>
+          <w:t xml:space="preserve"> – user is the manager or reassigned to, Pending Manager Review</w:t>
+        </w:r>
+      </w:ins>
+      <w:ins w:id="63" w:author="Huang, Lili" w:date="2019-08-27T15:10:00Z">
+        <w:r>
+          <w:t>, log is Current Coaching Initiative.</w:t>
+        </w:r>
+      </w:ins>
     </w:p>
     <w:p>
       <w:pPr>
@@ -30702,13 +31496,31 @@
         <w:ind w:left="792"/>
       </w:pPr>
       <w:r>
-        <w:t xml:space="preserve">You are receiving this eCL record because an Employee on your team was identified in an Outlier Management Report (OMR). Please research this item in accordance with the latest </w:t>
+        <w:t xml:space="preserve">You are receiving this </w:t>
+      </w:r>
+      <w:proofErr w:type="spellStart"/>
+      <w:proofErr w:type="gramStart"/>
+      <w:r>
+        <w:t>eCL</w:t>
+      </w:r>
+      <w:proofErr w:type="spellEnd"/>
+      <w:proofErr w:type="gramEnd"/>
+      <w:r>
+        <w:t xml:space="preserve"> record because an Employee on your team was identified in an Outlier Management Report (OMR). Please research this item in accordance with the latest </w:t>
       </w:r>
       <w:r>
         <w:t>&lt;a href='</w:t>
       </w:r>
       <w:r>
-        <w:t>https://maximus365.sharepoint.com/sites/CCO/Resources/SOP/Contact%20Center%20Operations/Forms/AllItems.aspx</w:t>
+        <w:t>https</w:t>
+      </w:r>
+      <w:proofErr w:type="gramStart"/>
+      <w:r>
+        <w:t>:/</w:t>
+      </w:r>
+      <w:proofErr w:type="gramEnd"/>
+      <w:r>
+        <w:t>/maximus365.sharepoint.com/sites/CCO/Resources/SOP/Contact%20Center%20Operations/Forms/AllItems.aspx</w:t>
       </w:r>
       <w:r>
         <w:t>' target='_blank'&gt;" +</w:t>
@@ -30719,6 +31531,7 @@
         <w:ind w:left="792"/>
       </w:pPr>
       <w:r>
+        <w:lastRenderedPageBreak/>
         <w:t>Contact Center Operations 46.0 Outlier Management Report (OMR): Outlier Research Process SOP&lt;/a&gt; and provide the details in the record below.</w:t>
       </w:r>
     </w:p>
@@ -30763,6 +31576,14 @@
         </w:rPr>
         <w:t>OMR Short Call</w:t>
       </w:r>
+      <w:ins w:id="64" w:author="Huang, Lili" w:date="2019-08-27T15:07:00Z">
+        <w:r>
+          <w:rPr>
+            <w:b/>
+          </w:rPr>
+          <w:t xml:space="preserve"> – user is the supervisor or reassigned to, Pending Supervisor Review, log is short call.</w:t>
+        </w:r>
+      </w:ins>
     </w:p>
     <w:p>
       <w:pPr>
@@ -30790,19 +31611,45 @@
         </w:rPr>
         <w:t>Low CSAT</w:t>
       </w:r>
+      <w:ins w:id="65" w:author="Huang, Lili" w:date="2019-08-27T15:03:00Z">
+        <w:r>
+          <w:rPr>
+            <w:b/>
+          </w:rPr>
+          <w:t xml:space="preserve"> – user is the manager or reassigned to, Pending Manager Review, log is low CSAT.</w:t>
+        </w:r>
+      </w:ins>
     </w:p>
     <w:p>
       <w:pPr>
         <w:ind w:left="1512"/>
       </w:pPr>
       <w:r>
-        <w:t xml:space="preserve">You are receiving this eCL because you have been assigned to listen to and provide feedback on a call that was identified as having low customer satisfaction. Please </w:t>
+        <w:t xml:space="preserve">You are receiving this </w:t>
+      </w:r>
+      <w:proofErr w:type="spellStart"/>
+      <w:proofErr w:type="gramStart"/>
+      <w:r>
+        <w:t>eCL</w:t>
+      </w:r>
+      <w:proofErr w:type="spellEnd"/>
+      <w:proofErr w:type="gramEnd"/>
+      <w:r>
+        <w:t xml:space="preserve"> because you have been assigned to listen to and provide feedback on a call that was identified as having low customer satisfaction. Please </w:t>
       </w:r>
       <w:r>
         <w:t>review</w:t>
       </w:r>
       <w:r>
-        <w:t xml:space="preserve"> the call from a PPoM perspective and provide details on the specific opportunities requiring coaching in the record below.</w:t>
+        <w:t xml:space="preserve"> the call from a </w:t>
+      </w:r>
+      <w:proofErr w:type="spellStart"/>
+      <w:r>
+        <w:t>PPoM</w:t>
+      </w:r>
+      <w:proofErr w:type="spellEnd"/>
+      <w:r>
+        <w:t xml:space="preserve"> perspective and provide details on the specific opportunities requiring coaching in the record below.</w:t>
       </w:r>
       <w:r>
         <w:br/>
@@ -30825,6 +31672,54 @@
         </w:rPr>
         <w:t>Training Short Duration</w:t>
       </w:r>
+      <w:ins w:id="66" w:author="Huang, Lili" w:date="2019-08-27T15:25:00Z">
+        <w:r>
+          <w:rPr>
+            <w:b/>
+          </w:rPr>
+          <w:t xml:space="preserve"> </w:t>
+        </w:r>
+      </w:ins>
+      <w:ins w:id="67" w:author="Huang, Lili" w:date="2019-08-27T15:27:00Z">
+        <w:r>
+          <w:rPr>
+            <w:b/>
+          </w:rPr>
+          <w:t xml:space="preserve">– user is the supervisor or reassigned to, Pending Supervisor Review, log is </w:t>
+        </w:r>
+      </w:ins>
+      <w:ins w:id="68" w:author="Huang, Lili" w:date="2019-08-27T15:28:00Z">
+        <w:r>
+          <w:rPr>
+            <w:b/>
+          </w:rPr>
+          <w:t>“T</w:t>
+        </w:r>
+      </w:ins>
+      <w:ins w:id="69" w:author="Huang, Lili" w:date="2019-08-27T15:27:00Z">
+        <w:r>
+          <w:rPr>
+            <w:b/>
+          </w:rPr>
+          <w:t>raining Short Duration</w:t>
+        </w:r>
+      </w:ins>
+      <w:ins w:id="70" w:author="Huang, Lili" w:date="2019-08-27T15:28:00Z">
+        <w:r>
+          <w:rPr>
+            <w:b/>
+          </w:rPr>
+          <w:t>”</w:t>
+        </w:r>
+      </w:ins>
+      <w:ins w:id="71" w:author="Huang, Lili" w:date="2019-08-27T15:29:00Z">
+        <w:r>
+          <w:rPr>
+            <w:b/>
+          </w:rPr>
+          <w:t>.</w:t>
+        </w:r>
+      </w:ins>
     </w:p>
     <w:p>
       <w:pPr>
@@ -30858,6 +31753,22 @@
         </w:rPr>
         <w:t>Training Overdue</w:t>
       </w:r>
+      <w:ins w:id="72" w:author="Huang, Lili" w:date="2019-08-27T15:29:00Z">
+        <w:r>
+          <w:rPr>
+            <w:b/>
+          </w:rPr>
+          <w:t xml:space="preserve"> – user is the supervisor or reassigned to, Pending Supervisor Review, log is “Training Overdue</w:t>
+        </w:r>
+      </w:ins>
+      <w:ins w:id="73" w:author="Huang, Lili" w:date="2019-08-27T15:30:00Z">
+        <w:r>
+          <w:rPr>
+            <w:b/>
+          </w:rPr>
+          <w:t>”.</w:t>
+        </w:r>
+      </w:ins>
     </w:p>
     <w:p>
       <w:pPr>
@@ -30885,6 +31796,14 @@
         </w:rPr>
         <w:t>Quality High 5 Club</w:t>
       </w:r>
+      <w:ins w:id="74" w:author="Huang, Lili" w:date="2019-08-28T07:29:00Z">
+        <w:r>
+          <w:rPr>
+            <w:b/>
+          </w:rPr>
+          <w:t xml:space="preserve"> – log is “High 5 Club”</w:t>
+        </w:r>
+      </w:ins>
     </w:p>
     <w:p>
       <w:pPr>
@@ -30913,6 +31832,22 @@
         </w:rPr>
         <w:t>Quality KUDO CSR</w:t>
       </w:r>
+      <w:ins w:id="75" w:author="Huang, Lili" w:date="2019-08-28T07:30:00Z">
+        <w:r>
+          <w:rPr>
+            <w:b/>
+          </w:rPr>
+          <w:t xml:space="preserve"> – user is the CSR, log is </w:t>
+        </w:r>
+      </w:ins>
+      <w:ins w:id="76" w:author="Huang, Lili" w:date="2019-08-28T07:31:00Z">
+        <w:r>
+          <w:rPr>
+            <w:b/>
+          </w:rPr>
+          <w:t>“Kudo”</w:t>
+        </w:r>
+      </w:ins>
     </w:p>
     <w:p>
       <w:pPr>
@@ -30923,7 +31858,15 @@
         <w:t>Congratulations - you received a Kudos! Click &lt;a href='</w:t>
       </w:r>
       <w:r>
-        <w:t>https://maximus365.sharepoint.com/sites/CCO/Connection/Pages/KudosCentral.aspx</w:t>
+        <w:t>https</w:t>
+      </w:r>
+      <w:proofErr w:type="gramStart"/>
+      <w:r>
+        <w:t>:/</w:t>
+      </w:r>
+      <w:proofErr w:type="gramEnd"/>
+      <w:r>
+        <w:t>/maximus365.sharepoint.com/sites/CCO/Connection/Pages/KudosCentral.aspx</w:t>
       </w:r>
       <w:r>
         <w:t>' target='_blank'&gt;here&lt;/a&gt; to take a listen to what a recent caller had to say about your customer service.</w:t>
@@ -30947,6 +31890,28 @@
         </w:rPr>
         <w:t>Quality KUDO Supervisor</w:t>
       </w:r>
+      <w:ins w:id="77" w:author="Huang, Lili" w:date="2019-08-28T07:30:00Z">
+        <w:r>
+          <w:rPr>
+            <w:b/>
+          </w:rPr>
+          <w:t xml:space="preserve"> – user is </w:t>
+        </w:r>
+        <w:r>
+          <w:rPr>
+            <w:b/>
+          </w:rPr>
+          <w:t xml:space="preserve">the supervisor, log is </w:t>
+        </w:r>
+      </w:ins>
+      <w:ins w:id="78" w:author="Huang, Lili" w:date="2019-08-28T07:31:00Z">
+        <w:r>
+          <w:rPr>
+            <w:b/>
+          </w:rPr>
+          <w:t>“Kudo”</w:t>
+        </w:r>
+      </w:ins>
     </w:p>
     <w:p>
       <w:pPr>
@@ -30957,7 +31922,15 @@
         <w:t>Click &lt;a href='</w:t>
       </w:r>
       <w:r>
-        <w:t>https://maximus365.sharepoint.com/sites/CCO/Connection/Pages/KudosCentral.aspx</w:t>
+        <w:t>https</w:t>
+      </w:r>
+      <w:proofErr w:type="gramStart"/>
+      <w:r>
+        <w:t>:/</w:t>
+      </w:r>
+      <w:proofErr w:type="gramEnd"/>
+      <w:r>
+        <w:t>/maximus365.sharepoint.com/sites/CCO/Connection/Pages/KudosCentral.aspx</w:t>
       </w:r>
       <w:r>
         <w:t>' target='_blank'&gt;here&lt;/a&gt; to listen to CSR kudos.</w:t>
@@ -30981,6 +31954,22 @@
         </w:rPr>
         <w:t>OMR Break Time Exceeded</w:t>
       </w:r>
+      <w:ins w:id="79" w:author="Huang, Lili" w:date="2019-08-28T07:47:00Z">
+        <w:r>
+          <w:rPr>
+            <w:b/>
+          </w:rPr>
+          <w:t xml:space="preserve"> – user is the Supervisor, Pending Supervisor Review, log is </w:t>
+        </w:r>
+      </w:ins>
+      <w:ins w:id="80" w:author="Huang, Lili" w:date="2019-08-28T07:48:00Z">
+        <w:r>
+          <w:rPr>
+            <w:b/>
+          </w:rPr>
+          <w:t>“BRL” or “BRN”</w:t>
+        </w:r>
+      </w:ins>
     </w:p>
     <w:p>
       <w:pPr>
@@ -30988,10 +31977,28 @@
         <w:ind w:left="1512"/>
       </w:pPr>
       <w:r>
-        <w:t>You are receiving this eCL record because an Employee on your team was identified in a Break Outlier Report. Please review the &lt;b&gt;&lt;a href='</w:t>
-      </w:r>
-      <w:r>
-        <w:t>https://maximus365.sharepoint.com/sites/CCO/bi/ReportsCatalog/CSRDashboard/Forms/AllItems.aspx</w:t>
+        <w:t xml:space="preserve">You are receiving this </w:t>
+      </w:r>
+      <w:proofErr w:type="spellStart"/>
+      <w:proofErr w:type="gramStart"/>
+      <w:r>
+        <w:t>eCL</w:t>
+      </w:r>
+      <w:proofErr w:type="spellEnd"/>
+      <w:proofErr w:type="gramEnd"/>
+      <w:r>
+        <w:t xml:space="preserve"> record because an Employee on your team was identified in a Break Outlier Report. Please review the &lt;b&gt;&lt;a href='</w:t>
+      </w:r>
+      <w:r>
+        <w:t>https</w:t>
+      </w:r>
+      <w:proofErr w:type="gramStart"/>
+      <w:r>
+        <w:t>:/</w:t>
+      </w:r>
+      <w:proofErr w:type="gramEnd"/>
+      <w:r>
+        <w:t>/maximus365.sharepoint.com/sites/CCO/bi/ReportsCatalog/CSRDashboard/Forms/AllItems.aspx</w:t>
       </w:r>
       <w:r>
         <w:t xml:space="preserve">' target='_blank'&gt;ETS Breaks Outlier Report&lt;/a&gt;, </w:t>
@@ -31003,6 +32010,7 @@
         <w:ind w:left="1512"/>
       </w:pPr>
       <w:r>
+        <w:lastRenderedPageBreak/>
         <w:t>the ETS entries&lt;/b&gt;, and refer to HCSD-POL-HR-MISC-08 Break Time Policy and Break Policy Reference guide for additional information and provide the details in the record below.</w:t>
       </w:r>
     </w:p>
@@ -31028,8 +32036,38 @@
         <w:rPr>
           <w:b/>
         </w:rPr>
-        <w:t xml:space="preserve"> if Source is Performance Scorecard</w:t>
-      </w:r>
+        <w:t xml:space="preserve"> </w:t>
+      </w:r>
+      <w:ins w:id="81" w:author="Huang, Lili" w:date="2019-08-28T07:33:00Z">
+        <w:r>
+          <w:rPr>
+            <w:b/>
+          </w:rPr>
+          <w:t xml:space="preserve">- </w:t>
+        </w:r>
+      </w:ins>
+      <w:del w:id="82" w:author="Huang, Lili" w:date="2019-08-28T07:33:00Z">
+        <w:r>
+          <w:rPr>
+            <w:b/>
+          </w:rPr>
+          <w:delText xml:space="preserve">if </w:delText>
+        </w:r>
+      </w:del>
+      <w:r>
+        <w:rPr>
+          <w:b/>
+        </w:rPr>
+        <w:t>Source is Performance Scorecard</w:t>
+      </w:r>
+      <w:ins w:id="83" w:author="Huang, Lili" w:date="2019-08-28T07:33:00Z">
+        <w:r>
+          <w:rPr>
+            <w:b/>
+          </w:rPr>
+          <w:t>, log is “MSR”</w:t>
+        </w:r>
+      </w:ins>
     </w:p>
     <w:p>
       <w:pPr>
@@ -31037,7 +32075,15 @@
         <w:ind w:left="1512"/>
       </w:pPr>
       <w:r>
-        <w:t>To review your full details, please visit the &lt;a href='https://f3420-mwbp11.vangent.local/scorecard/csrscorecard.aspx' target='_blank'&gt;CCO Performance Scorecard&lt;/a&gt;.</w:t>
+        <w:t>To review your full details, please visit the &lt;a href='https</w:t>
+      </w:r>
+      <w:proofErr w:type="gramStart"/>
+      <w:r>
+        <w:t>:/</w:t>
+      </w:r>
+      <w:proofErr w:type="gramEnd"/>
+      <w:r>
+        <w:t>/f3420-mwbp11.vangent.local/scorecard/csrscorecard.aspx' target='_blank'&gt;CCO Performance Scorecard&lt;/a&gt;.</w:t>
       </w:r>
     </w:p>
     <w:p>
@@ -31072,12 +32118,42 @@
         </w:rPr>
         <w:t>Scorecard MSR</w:t>
       </w:r>
+      <w:ins w:id="84" w:author="Huang, Lili" w:date="2019-08-28T07:32:00Z">
+        <w:r>
+          <w:rPr>
+            <w:b/>
+          </w:rPr>
+          <w:t xml:space="preserve"> - </w:t>
+        </w:r>
+      </w:ins>
       <w:r>
         <w:rPr>
           <w:b/>
         </w:rPr>
-        <w:t xml:space="preserve"> if Source is Internal CCO Reporting</w:t>
-      </w:r>
+        <w:t xml:space="preserve"> </w:t>
+      </w:r>
+      <w:del w:id="85" w:author="Huang, Lili" w:date="2019-08-28T07:32:00Z">
+        <w:r>
+          <w:rPr>
+            <w:b/>
+          </w:rPr>
+          <w:delText>if</w:delText>
+        </w:r>
+      </w:del>
+      <w:r>
+        <w:rPr>
+          <w:b/>
+        </w:rPr>
+        <w:t xml:space="preserve"> Source is Internal CCO Reporting</w:t>
+      </w:r>
+      <w:ins w:id="86" w:author="Huang, Lili" w:date="2019-08-28T07:32:00Z">
+        <w:r>
+          <w:rPr>
+            <w:b/>
+          </w:rPr>
+          <w:t>, log is “MSR”</w:t>
+        </w:r>
+      </w:ins>
     </w:p>
     <w:p>
       <w:pPr>
@@ -31090,7 +32166,17 @@
         <w:t xml:space="preserve">      </w:t>
       </w:r>
       <w:r>
-        <w:t>you during your next coaching session. An overview of your scores is also contained within the eCL.</w:t>
+        <w:t xml:space="preserve">you during your next coaching session. An overview of your scores is also contained within the </w:t>
+      </w:r>
+      <w:proofErr w:type="spellStart"/>
+      <w:proofErr w:type="gramStart"/>
+      <w:r>
+        <w:t>eCL</w:t>
+      </w:r>
+      <w:proofErr w:type="spellEnd"/>
+      <w:proofErr w:type="gramEnd"/>
+      <w:r>
+        <w:t>.</w:t>
       </w:r>
     </w:p>
     <w:p>
@@ -31115,6 +32201,34 @@
         </w:rPr>
         <w:t>Scorecard MSRS</w:t>
       </w:r>
+      <w:ins w:id="87" w:author="Huang, Lili" w:date="2019-08-28T07:32:00Z">
+        <w:r>
+          <w:rPr>
+            <w:b/>
+          </w:rPr>
+          <w:t xml:space="preserve"> </w:t>
+        </w:r>
+      </w:ins>
+      <w:ins w:id="88" w:author="Huang, Lili" w:date="2019-08-28T07:33:00Z">
+        <w:r>
+          <w:rPr>
+            <w:b/>
+          </w:rPr>
+          <w:t>–</w:t>
+        </w:r>
+        <w:r>
+          <w:rPr>
+            <w:b/>
+          </w:rPr>
+          <w:t xml:space="preserve"> </w:t>
+        </w:r>
+        <w:r>
+          <w:rPr>
+            <w:b/>
+          </w:rPr>
+          <w:t>log is “MSRS”</w:t>
+        </w:r>
+      </w:ins>
     </w:p>
     <w:p>
       <w:pPr>
@@ -31122,7 +32236,15 @@
         <w:ind w:left="1512"/>
       </w:pPr>
       <w:r>
-        <w:t xml:space="preserve">To review your full details, please visit the &lt;a href='https://f3420-mwbp11.vangent.local/scorecard/csrscorecard.aspx' target='_blank'&gt;CCO Performance Scorecard&lt;/a&gt;. </w:t>
+        <w:t>To review your full details, please visit the &lt;a href='https</w:t>
+      </w:r>
+      <w:proofErr w:type="gramStart"/>
+      <w:r>
+        <w:t>:/</w:t>
+      </w:r>
+      <w:proofErr w:type="gramEnd"/>
+      <w:r>
+        <w:t xml:space="preserve">/f3420-mwbp11.vangent.local/scorecard/csrscorecard.aspx' target='_blank'&gt;CCO Performance Scorecard&lt;/a&gt;. </w:t>
       </w:r>
     </w:p>
     <w:p>
@@ -31134,7 +32256,15 @@
         <w:t>If you have any questions, please &lt;a href='</w:t>
       </w:r>
       <w:r>
-        <w:t>https://maximus365.sharepoint.com/sites/CCO/Reports/Performance_Scorecard/Lists/Scorecard_Escalated_Issues_Log/NewIssue.aspx</w:t>
+        <w:t>https</w:t>
+      </w:r>
+      <w:proofErr w:type="gramStart"/>
+      <w:r>
+        <w:t>:/</w:t>
+      </w:r>
+      <w:proofErr w:type="gramEnd"/>
+      <w:r>
+        <w:t>/maximus365.sharepoint.com/sites/CCO/Reports/Performance_Scorecard/Lists/Scorecard_Escalated_Issues_Log/NewIssue.aspx</w:t>
       </w:r>
       <w:r>
         <w:t>' target='_blank'&gt;submit an escalation&lt;/a&gt; via the</w:t>
@@ -31149,7 +32279,15 @@
         <w:t>&lt;a href='</w:t>
       </w:r>
       <w:r>
-        <w:t>https://maximus365.sharepoint.com/sites/CCO/Reports/Performance_Scorecard/default.aspx</w:t>
+        <w:t>https</w:t>
+      </w:r>
+      <w:proofErr w:type="gramStart"/>
+      <w:r>
+        <w:t>:/</w:t>
+      </w:r>
+      <w:proofErr w:type="gramEnd"/>
+      <w:r>
+        <w:t>/maximus365.sharepoint.com/sites/CCO/Reports/Performance_Scorecard/default.aspx</w:t>
       </w:r>
       <w:r>
         <w:t>' target='_blank'&gt;CCO Performance Scorecard Information Station&lt;/a&gt;</w:t>
@@ -31187,6 +32325,38 @@
         </w:rPr>
         <w:t>ETS/HNC, ETS/ICC</w:t>
       </w:r>
+      <w:ins w:id="89" w:author="Huang, Lili" w:date="2019-08-28T07:34:00Z">
+        <w:r>
+          <w:rPr>
+            <w:b/>
+          </w:rPr>
+          <w:t xml:space="preserve"> </w:t>
+        </w:r>
+      </w:ins>
+      <w:ins w:id="90" w:author="Huang, Lili" w:date="2019-08-28T07:35:00Z">
+        <w:r>
+          <w:rPr>
+            <w:b/>
+          </w:rPr>
+          <w:t>–</w:t>
+        </w:r>
+      </w:ins>
+      <w:ins w:id="91" w:author="Huang, Lili" w:date="2019-08-28T07:34:00Z">
+        <w:r>
+          <w:rPr>
+            <w:b/>
+          </w:rPr>
+          <w:t xml:space="preserve"> Pending </w:t>
+        </w:r>
+      </w:ins>
+      <w:ins w:id="92" w:author="Huang, Lili" w:date="2019-08-28T07:35:00Z">
+        <w:r>
+          <w:rPr>
+            <w:b/>
+          </w:rPr>
+          <w:t>Supervisor Review, log is “ETS/HNC” or “ETSICC”.</w:t>
+        </w:r>
+      </w:ins>
     </w:p>
     <w:p>
       <w:pPr>
@@ -31197,7 +32367,15 @@
         <w:t>Click &lt;a href='</w:t>
       </w:r>
       <w:r>
-        <w:t>https://maximus365.sharepoint.com/sites/CCO/Initiatives/floorcheck/Timecard_Compliance_Reporting/Timcard%20Changes%20Reports/Forms/AllItems.aspx</w:t>
+        <w:t>https</w:t>
+      </w:r>
+      <w:proofErr w:type="gramStart"/>
+      <w:r>
+        <w:t>:/</w:t>
+      </w:r>
+      <w:proofErr w:type="gramEnd"/>
+      <w:r>
+        <w:t>/maximus365.sharepoint.com/sites/CCO/Initiatives/floorcheck/Timecard_Compliance_Reporting/Timcard%20Changes%20Reports/Forms/AllItems.aspx</w:t>
       </w:r>
       <w:r>
         <w:t>' target='_blank'&gt;here&lt;/a&gt;</w:t>
@@ -31208,8 +32386,13 @@
         <w:pStyle w:val="ListParagraph"/>
         <w:ind w:left="1512"/>
       </w:pPr>
-      <w:r>
-        <w:t>to view the report containing the details of these changes.</w:t>
+      <w:proofErr w:type="gramStart"/>
+      <w:r>
+        <w:t>to</w:t>
+      </w:r>
+      <w:proofErr w:type="gramEnd"/>
+      <w:r>
+        <w:t xml:space="preserve"> view the report containing the details of these changes.</w:t>
       </w:r>
     </w:p>
     <w:p>
@@ -31235,6 +32418,14 @@
         </w:rPr>
         <w:t>ETS/OAE</w:t>
       </w:r>
+      <w:ins w:id="93" w:author="Huang, Lili" w:date="2019-08-28T07:36:00Z">
+        <w:r>
+          <w:rPr>
+            <w:b/>
+          </w:rPr>
+          <w:t xml:space="preserve"> – user is the supervisor or reassigned to, Pending Supervisor Review, log is “ETS/OAE”</w:t>
+        </w:r>
+      </w:ins>
     </w:p>
     <w:p>
       <w:pPr>
@@ -31242,7 +32433,17 @@
         <w:ind w:left="1512"/>
       </w:pPr>
       <w:r>
-        <w:t>You are receiving this eCL record because an Employee on your team was identified on the CCO TC Outstanding Actions report (also known as the TC Compliance Action report).  Please research why the employee did not complete their timecard before the deadline laid out in the latest</w:t>
+        <w:t xml:space="preserve">You are receiving this </w:t>
+      </w:r>
+      <w:proofErr w:type="spellStart"/>
+      <w:proofErr w:type="gramStart"/>
+      <w:r>
+        <w:t>eCL</w:t>
+      </w:r>
+      <w:proofErr w:type="spellEnd"/>
+      <w:proofErr w:type="gramEnd"/>
+      <w:r>
+        <w:t xml:space="preserve"> record because an Employee on your team was identified on the CCO TC Outstanding Actions report (also known as the TC Compliance Action report).  Please research why the employee did not complete their timecard before the deadline laid out in the latest</w:t>
       </w:r>
     </w:p>
     <w:p>
@@ -31254,7 +32455,15 @@
         <w:t>&lt;a href='</w:t>
       </w:r>
       <w:r>
-        <w:t>https://maximus365.sharepoint.com/sites/CCO/Resources/SOP/Contact%20Center%20Operations/Forms/AllItems.aspx</w:t>
+        <w:t>https</w:t>
+      </w:r>
+      <w:proofErr w:type="gramStart"/>
+      <w:r>
+        <w:t>:/</w:t>
+      </w:r>
+      <w:proofErr w:type="gramEnd"/>
+      <w:r>
+        <w:t>/maximus365.sharepoint.com/sites/CCO/Resources/SOP/Contact%20Center%20Operations/Forms/AllItems.aspx</w:t>
       </w:r>
       <w:r>
         <w:t>' target='_blank'&gt;CCO Performance Scorecard&lt;/a&gt;. Contact Center Operations 3.06 Timecard Audit SOP</w:t>
@@ -31283,6 +32492,26 @@
         </w:rPr>
         <w:t>ETS/OAS</w:t>
       </w:r>
+      <w:ins w:id="94" w:author="Huang, Lili" w:date="2019-08-28T07:37:00Z">
+        <w:r>
+          <w:rPr>
+            <w:b/>
+          </w:rPr>
+          <w:t>– user is the supervisor or reassigned to, Pending Supervisor Review, log is “ETS/OA</w:t>
+        </w:r>
+        <w:r>
+          <w:rPr>
+            <w:b/>
+          </w:rPr>
+          <w:t>S</w:t>
+        </w:r>
+        <w:r>
+          <w:rPr>
+            <w:b/>
+          </w:rPr>
+          <w:t>”</w:t>
+        </w:r>
+      </w:ins>
     </w:p>
     <w:p>
       <w:pPr>
@@ -31290,7 +32519,17 @@
         <w:ind w:left="1512"/>
       </w:pPr>
       <w:r>
-        <w:t>You are receiving this eCL record because a Supervisor on your team was identified on the CCO TC Outstanding Actions report (also known as the TC Compliance Action report).  Please research why the supervisor did not approve or reject their CSR’s timecard before the deadline laid out in the latest</w:t>
+        <w:t xml:space="preserve">You are receiving this </w:t>
+      </w:r>
+      <w:proofErr w:type="spellStart"/>
+      <w:proofErr w:type="gramStart"/>
+      <w:r>
+        <w:t>eCL</w:t>
+      </w:r>
+      <w:proofErr w:type="spellEnd"/>
+      <w:proofErr w:type="gramEnd"/>
+      <w:r>
+        <w:t xml:space="preserve"> record because a Supervisor on your team was identified on the CCO TC Outstanding Actions report (also known as the TC Compliance Action report).  Please research why the supervisor did not approve or reject their CSR’s timecard before the deadline laid out in the latest</w:t>
       </w:r>
     </w:p>
     <w:p>
@@ -31302,7 +32541,19 @@
         <w:t>&lt;a href='</w:t>
       </w:r>
       <w:r>
-        <w:t>https://maximus365.sharepoint.com/sites/CCO/Resources/SOP/Contact%20Center%20Operations/Forms/AllItems.aspx</w:t>
+        <w:t>https</w:t>
+      </w:r>
+      <w:proofErr w:type="gramStart"/>
+      <w:r>
+        <w:t>:/</w:t>
+      </w:r>
+      <w:proofErr w:type="gramEnd"/>
+      <w:r>
+        <w:t>/maximus365.sharepoint.com/sites/CCO/Resources/SOP/Contact%20Center</w:t>
+      </w:r>
+      <w:r>
+        <w:lastRenderedPageBreak/>
+        <w:t>%20Operations/Forms/AllItems.aspx</w:t>
       </w:r>
       <w:r>
         <w:t>' target='_blank'&gt;CCO Performance Scorecard&lt;/a&gt;. Contact Center Operations 3.06 Timecard Audit SOP.</w:t>
@@ -31326,6 +32577,22 @@
         </w:rPr>
         <w:t>OMR/PBH</w:t>
       </w:r>
+      <w:ins w:id="95" w:author="Huang, Lili" w:date="2019-08-28T07:40:00Z">
+        <w:r>
+          <w:rPr>
+            <w:b/>
+          </w:rPr>
+          <w:t xml:space="preserve"> – user is the CSR or Supervisor, log is </w:t>
+        </w:r>
+      </w:ins>
+      <w:ins w:id="96" w:author="Huang, Lili" w:date="2019-08-28T07:41:00Z">
+        <w:r>
+          <w:rPr>
+            <w:b/>
+          </w:rPr>
+          <w:t>“PBH”</w:t>
+        </w:r>
+      </w:ins>
     </w:p>
     <w:p>
       <w:pPr>
@@ -31341,7 +32608,6 @@
         <w:ind w:left="1440"/>
       </w:pPr>
       <w:r>
-        <w:lastRenderedPageBreak/>
         <w:t>Remember, it is critical that we follow through with the appropriate action(s) outlined in the CSR Notes portion of the Message Details applet. This includes checking and confirming whether the beneficiary’s correct mailing address is on file. Depending on whether the address is correct, the CSR will take one of the two following actions:</w:t>
       </w:r>
     </w:p>
@@ -31392,11 +32658,11 @@
           <w:numId w:val="12"/>
         </w:numPr>
         <w:rPr>
-          <w:ins w:id="51" w:author="Huang, Lili" w:date="2019-08-22T07:47:00Z"/>
+          <w:ins w:id="97" w:author="Huang, Lili" w:date="2019-08-22T07:47:00Z"/>
           <w:b/>
         </w:rPr>
       </w:pPr>
-      <w:ins w:id="52" w:author="Huang, Lili" w:date="2019-08-22T07:48:00Z">
+      <w:ins w:id="98" w:author="Huang, Lili" w:date="2019-08-22T07:48:00Z">
         <w:r>
           <w:rPr>
             <w:b/>
@@ -31404,18 +32670,32 @@
           <w:t>OTH/APS</w:t>
         </w:r>
       </w:ins>
-      <w:bookmarkStart w:id="53" w:name="_GoBack"/>
-      <w:bookmarkEnd w:id="53"/>
+      <w:ins w:id="99" w:author="Huang, Lili" w:date="2019-08-28T07:45:00Z">
+        <w:r>
+          <w:rPr>
+            <w:b/>
+          </w:rPr>
+          <w:t xml:space="preserve"> – user the supervisor, Pending Acknowledgement or Pending Supervisor Review</w:t>
+        </w:r>
+      </w:ins>
+      <w:ins w:id="100" w:author="Huang, Lili" w:date="2019-08-28T07:46:00Z">
+        <w:r>
+          <w:rPr>
+            <w:b/>
+          </w:rPr>
+          <w:t>, log is OTH/APS</w:t>
+        </w:r>
+      </w:ins>
     </w:p>
     <w:p>
       <w:pPr>
         <w:pStyle w:val="ListParagraph"/>
         <w:ind w:left="1512"/>
         <w:rPr>
-          <w:ins w:id="54" w:author="Huang, Lili" w:date="2019-08-22T07:48:00Z"/>
+          <w:ins w:id="101" w:author="Huang, Lili" w:date="2019-08-22T07:48:00Z"/>
         </w:rPr>
       </w:pPr>
-      <w:ins w:id="55" w:author="Huang, Lili" w:date="2019-08-22T07:48:00Z">
+      <w:ins w:id="102" w:author="Huang, Lili" w:date="2019-08-22T07:48:00Z">
         <w:r>
           <w:rPr>
             <w:i/>
@@ -31433,7 +32713,7 @@
         <w:pStyle w:val="ListParagraph"/>
         <w:ind w:left="1512"/>
         <w:rPr>
-          <w:ins w:id="56" w:author="Huang, Lili" w:date="2019-08-22T07:48:00Z"/>
+          <w:ins w:id="103" w:author="Huang, Lili" w:date="2019-08-22T07:48:00Z"/>
         </w:rPr>
       </w:pPr>
     </w:p>
@@ -31445,11 +32725,11 @@
           <w:numId w:val="12"/>
         </w:numPr>
         <w:rPr>
-          <w:ins w:id="57" w:author="Huang, Lili" w:date="2019-08-22T07:48:00Z"/>
+          <w:ins w:id="104" w:author="Huang, Lili" w:date="2019-08-22T07:48:00Z"/>
           <w:b/>
         </w:rPr>
       </w:pPr>
-      <w:ins w:id="58" w:author="Huang, Lili" w:date="2019-08-22T07:48:00Z">
+      <w:ins w:id="105" w:author="Huang, Lili" w:date="2019-08-22T07:48:00Z">
         <w:r>
           <w:rPr>
             <w:b/>
@@ -31457,12 +32737,32 @@
           <w:t>OTH/A</w:t>
         </w:r>
       </w:ins>
-      <w:ins w:id="59" w:author="Huang, Lili" w:date="2019-08-22T07:49:00Z">
+      <w:ins w:id="106" w:author="Huang, Lili" w:date="2019-08-22T07:49:00Z">
         <w:r>
           <w:rPr>
             <w:b/>
           </w:rPr>
           <w:t>PW</w:t>
+        </w:r>
+      </w:ins>
+      <w:ins w:id="107" w:author="Huang, Lili" w:date="2019-08-28T07:46:00Z">
+        <w:r>
+          <w:rPr>
+            <w:b/>
+          </w:rPr>
+          <w:t xml:space="preserve"> </w:t>
+        </w:r>
+        <w:r>
+          <w:rPr>
+            <w:b/>
+          </w:rPr>
+          <w:t>user the supervisor, Pending Acknowledgement or Pending Supervisor Review, log is OTH/AP</w:t>
+        </w:r>
+        <w:r>
+          <w:rPr>
+            <w:b/>
+          </w:rPr>
+          <w:t>W</w:t>
         </w:r>
       </w:ins>
     </w:p>
@@ -31471,7 +32771,7 @@
         <w:pStyle w:val="ListParagraph"/>
         <w:ind w:left="1512"/>
       </w:pPr>
-      <w:ins w:id="60" w:author="Huang, Lili" w:date="2019-08-22T07:49:00Z">
+      <w:ins w:id="108" w:author="Huang, Lili" w:date="2019-08-22T07:49:00Z">
         <w:r>
           <w:rPr>
             <w:i/>
@@ -31532,7 +32832,23 @@
         <w:sz w:val="18"/>
       </w:rPr>
       <w:tab/>
-      <w:t xml:space="preserve">                                                                                   CCO_eCoaching_Log_Review _DD</w:t>
+      <w:t xml:space="preserve">                                                                                   </w:t>
+    </w:r>
+    <w:proofErr w:type="spellStart"/>
+    <w:r>
+      <w:rPr>
+        <w:b/>
+        <w:sz w:val="18"/>
+      </w:rPr>
+      <w:t>CCO_eCoaching_Log_Review</w:t>
+    </w:r>
+    <w:proofErr w:type="spellEnd"/>
+    <w:r>
+      <w:rPr>
+        <w:b/>
+        <w:sz w:val="18"/>
+      </w:rPr>
+      <w:t xml:space="preserve"> _DD</w:t>
     </w:r>
   </w:p>
   <w:p>
@@ -31641,7 +32957,7 @@
         <w:rStyle w:val="PageNumber"/>
         <w:noProof/>
       </w:rPr>
-      <w:t>10</w:t>
+      <w:t>21</w:t>
     </w:r>
     <w:r>
       <w:rPr>
@@ -31688,8 +33004,17 @@
         <w:sz w:val="18"/>
       </w:rPr>
       <w:tab/>
-      <w:t xml:space="preserve">                                       CCO_eCoaching_Log_Historical_Dashboard_DD</w:t>
+      <w:t xml:space="preserve">                                       </w:t>
     </w:r>
+    <w:proofErr w:type="spellStart"/>
+    <w:r>
+      <w:rPr>
+        <w:b/>
+        <w:sz w:val="18"/>
+      </w:rPr>
+      <w:t>CCO_eCoaching_Log_Historical_Dashboard_DD</w:t>
+    </w:r>
+    <w:proofErr w:type="spellEnd"/>
   </w:p>
   <w:p>
     <w:pPr>
@@ -35057,7 +36382,7 @@
 </file>
 
 <file path=customXml/itemProps1.xml><?xml version="1.0" encoding="utf-8"?>
-<ds:datastoreItem xmlns:ds="http://schemas.openxmlformats.org/officeDocument/2006/customXml" ds:itemID="{EF5CD921-2BCC-4E21-BC1E-3CAB9A0B9CF6}">
+<ds:datastoreItem xmlns:ds="http://schemas.openxmlformats.org/officeDocument/2006/customXml" ds:itemID="{7BAA5AB5-B50E-4A8D-A4A1-86668E403D5C}">
   <ds:schemaRefs>
     <ds:schemaRef ds:uri="http://schemas.openxmlformats.org/officeDocument/2006/bibliography"/>
   </ds:schemaRefs>

</xml_diff>

<commit_message>
17803 - GDIT to MAXIMUS
git-tfs-id: [https://tfs.omnicloud.local/tfs/cco%20program/]$/eCoaching_V2;C46704
</commit_message>
<xml_diff>
--- a/Design/DD/Web/CCO_eCoaching_Log_Review_DD.docx
+++ b/Design/DD/Web/CCO_eCoaching_Log_Review_DD.docx
@@ -89,8 +89,6 @@
         <w:ind w:right="-274"/>
         <w:jc w:val="center"/>
       </w:pPr>
-      <w:bookmarkStart w:id="0" w:name="_GoBack"/>
-      <w:bookmarkEnd w:id="0"/>
     </w:p>
     <w:p>
       <w:pPr>
@@ -286,7 +284,7 @@
           </mc:Choice>
           <mc:Fallback>
             <w:pict>
-              <v:line w14:anchorId="2510DBF2" id="Line 12" o:spid="_x0000_s1026" style="position:absolute;z-index:251657216;visibility:visible;mso-wrap-style:square;mso-width-percent:0;mso-height-percent:0;mso-wrap-distance-left:9pt;mso-wrap-distance-top:0;mso-wrap-distance-right:9pt;mso-wrap-distance-bottom:0;mso-position-horizontal:absolute;mso-position-horizontal-relative:text;mso-position-vertical:absolute;mso-position-vertical-relative:text;mso-width-percent:0;mso-height-percent:0;mso-width-relative:page;mso-height-relative:page" from="367.2pt,33.3pt" to="439.25pt,33.35pt" o:gfxdata="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" o:allowincell="f">
+              <v:line w14:anchorId="3A25D86C" id="Line 12" o:spid="_x0000_s1026" style="position:absolute;z-index:251657216;visibility:visible;mso-wrap-style:square;mso-width-percent:0;mso-height-percent:0;mso-wrap-distance-left:9pt;mso-wrap-distance-top:0;mso-wrap-distance-right:9pt;mso-wrap-distance-bottom:0;mso-position-horizontal:absolute;mso-position-horizontal-relative:text;mso-position-vertical:absolute;mso-position-vertical-relative:text;mso-width-percent:0;mso-height-percent:0;mso-width-relative:page;mso-height-relative:page" from="367.2pt,33.3pt" to="439.25pt,33.35pt" o:gfxdata="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" o:allowincell="f">
                 <v:stroke startarrowwidth="narrow" startarrowlength="short" endarrowwidth="narrow" endarrowlength="short"/>
               </v:line>
             </w:pict>
@@ -374,7 +372,7 @@
           </mc:Choice>
           <mc:Fallback>
             <w:pict>
-              <v:line w14:anchorId="6B7506EF" id="Line 10" o:spid="_x0000_s1026" style="position:absolute;z-index:251655168;visibility:visible;mso-wrap-style:square;mso-width-percent:0;mso-height-percent:0;mso-wrap-distance-left:9pt;mso-wrap-distance-top:0;mso-wrap-distance-right:9pt;mso-wrap-distance-bottom:0;mso-position-horizontal:absolute;mso-position-horizontal-relative:text;mso-position-vertical:absolute;mso-position-vertical-relative:text;mso-width-percent:0;mso-height-percent:0;mso-width-relative:page;mso-height-relative:page" from="1in,33.3pt" to="266.45pt,33.35pt" o:gfxdata="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" o:allowincell="f">
+              <v:line w14:anchorId="6C4E6747" id="Line 10" o:spid="_x0000_s1026" style="position:absolute;z-index:251655168;visibility:visible;mso-wrap-style:square;mso-width-percent:0;mso-height-percent:0;mso-wrap-distance-left:9pt;mso-wrap-distance-top:0;mso-wrap-distance-right:9pt;mso-wrap-distance-bottom:0;mso-position-horizontal:absolute;mso-position-horizontal-relative:text;mso-position-vertical:absolute;mso-position-vertical-relative:text;mso-width-percent:0;mso-height-percent:0;mso-width-relative:page;mso-height-relative:page" from="1in,33.3pt" to="266.45pt,33.35pt" o:gfxdata="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" o:allowincell="f">
                 <v:stroke startarrowwidth="narrow" startarrowlength="short" endarrowwidth="narrow" endarrowlength="short"/>
               </v:line>
             </w:pict>
@@ -592,7 +590,7 @@
           </mc:Choice>
           <mc:Fallback>
             <w:pict>
-              <v:line w14:anchorId="375BC806" id="Line 14" o:spid="_x0000_s1026" style="position:absolute;z-index:251659264;visibility:visible;mso-wrap-style:square;mso-width-percent:0;mso-height-percent:0;mso-wrap-distance-left:9pt;mso-wrap-distance-top:0;mso-wrap-distance-right:9pt;mso-wrap-distance-bottom:0;mso-position-horizontal:absolute;mso-position-horizontal-relative:text;mso-position-vertical:absolute;mso-position-vertical-relative:text;mso-width-percent:0;mso-height-percent:0;mso-width-relative:page;mso-height-relative:page" from="76.05pt,2pt" to="270.45pt,2pt" o:gfxdata="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" o:allowincell="f">
+              <v:line w14:anchorId="27DBE9AC" id="Line 14" o:spid="_x0000_s1026" style="position:absolute;z-index:251659264;visibility:visible;mso-wrap-style:square;mso-width-percent:0;mso-height-percent:0;mso-wrap-distance-left:9pt;mso-wrap-distance-top:0;mso-wrap-distance-right:9pt;mso-wrap-distance-bottom:0;mso-position-horizontal:absolute;mso-position-horizontal-relative:text;mso-position-vertical:absolute;mso-position-vertical-relative:text;mso-width-percent:0;mso-height-percent:0;mso-width-relative:page;mso-height-relative:page" from="76.05pt,2pt" to="270.45pt,2pt" o:gfxdata="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" o:allowincell="f">
                 <v:stroke startarrowwidth="narrow" startarrowlength="short" endarrowwidth="narrow" endarrowlength="short"/>
               </v:line>
             </w:pict>
@@ -1955,6 +1953,93 @@
               </w:rPr>
               <w:t>Lili Huang</w:t>
             </w:r>
+          </w:p>
+        </w:tc>
+      </w:tr>
+      <w:tr>
+        <w:tc>
+          <w:tcPr>
+            <w:tcW w:w="1440" w:type="dxa"/>
+          </w:tcPr>
+          <w:p>
+            <w:pPr>
+              <w:pStyle w:val="hdr1"/>
+              <w:ind w:left="0"/>
+              <w:jc w:val="left"/>
+              <w:rPr>
+                <w:sz w:val="20"/>
+              </w:rPr>
+            </w:pPr>
+            <w:r>
+              <w:rPr>
+                <w:sz w:val="20"/>
+              </w:rPr>
+              <w:t>07/31/2020</w:t>
+            </w:r>
+          </w:p>
+        </w:tc>
+        <w:tc>
+          <w:tcPr>
+            <w:tcW w:w="5238" w:type="dxa"/>
+          </w:tcPr>
+          <w:p>
+            <w:pPr>
+              <w:pStyle w:val="hdr1"/>
+              <w:ind w:left="0"/>
+              <w:jc w:val="left"/>
+              <w:rPr>
+                <w:color w:val="000000"/>
+                <w:sz w:val="20"/>
+              </w:rPr>
+            </w:pPr>
+            <w:r>
+              <w:rPr>
+                <w:color w:val="000000"/>
+                <w:sz w:val="20"/>
+              </w:rPr>
+              <w:t>TFS 17803 – Update GDIT to MAXIMUS</w:t>
+            </w:r>
+          </w:p>
+          <w:p>
+            <w:pPr>
+              <w:pStyle w:val="hdr1"/>
+              <w:ind w:left="0"/>
+              <w:jc w:val="left"/>
+              <w:rPr>
+                <w:color w:val="000000"/>
+                <w:sz w:val="20"/>
+              </w:rPr>
+            </w:pPr>
+            <w:r>
+              <w:rPr>
+                <w:color w:val="000000"/>
+                <w:sz w:val="20"/>
+              </w:rPr>
+              <w:t>Updated performance scorecard url from vangent to current.</w:t>
+            </w:r>
+          </w:p>
+        </w:tc>
+        <w:tc>
+          <w:tcPr>
+            <w:tcW w:w="2790" w:type="dxa"/>
+          </w:tcPr>
+          <w:p>
+            <w:pPr>
+              <w:pStyle w:val="hdr1"/>
+              <w:ind w:left="0"/>
+              <w:jc w:val="left"/>
+              <w:rPr>
+                <w:sz w:val="20"/>
+              </w:rPr>
+            </w:pPr>
+            <w:r>
+              <w:rPr>
+                <w:sz w:val="20"/>
+              </w:rPr>
+              <w:t>Lili Huang</w:t>
+            </w:r>
+            <w:bookmarkStart w:id="0" w:name="_GoBack"/>
+            <w:bookmarkEnd w:id="0"/>
           </w:p>
         </w:tc>
       </w:tr>
@@ -37227,7 +37312,19 @@
         <w:ind w:left="1512"/>
       </w:pPr>
       <w:r>
-        <w:t>To review your full details, please visit the &lt;a href='https://f3420-mwbp11.vangent.local/scorecard/csrscorecard.aspx' target='_blank'&gt;CCO Performance Scorecard&lt;/a&gt;.</w:t>
+        <w:t>To review your full details, please visit the &lt;a href=</w:t>
+      </w:r>
+      <w:r>
+        <w:rPr>
+          <w:rFonts w:ascii="Consolas" w:hAnsi="Consolas" w:cs="Consolas"/>
+          <w:color w:val="A31515"/>
+          <w:sz w:val="19"/>
+          <w:szCs w:val="19"/>
+        </w:rPr>
+        <w:t>https://f3420-mwbp11.ad.local/scorecard/csrscorecard.aspx</w:t>
+      </w:r>
+      <w:r>
+        <w:t>' target='_blank'&gt;CCO Performance Scorecard&lt;/a&gt;.</w:t>
       </w:r>
     </w:p>
     <w:p>
@@ -37342,7 +37439,19 @@
         <w:ind w:left="1512"/>
       </w:pPr>
       <w:r>
-        <w:t xml:space="preserve">To review your full details, please visit the &lt;a href='https://f3420-mwbp11.vangent.local/scorecard/csrscorecard.aspx' target='_blank'&gt;CCO Performance Scorecard&lt;/a&gt;. </w:t>
+        <w:t>To review your full details, please visit the &lt;a href=</w:t>
+      </w:r>
+      <w:r>
+        <w:rPr>
+          <w:rFonts w:ascii="Consolas" w:hAnsi="Consolas" w:cs="Consolas"/>
+          <w:color w:val="A31515"/>
+          <w:sz w:val="19"/>
+          <w:szCs w:val="19"/>
+        </w:rPr>
+        <w:t>https://f3420-mwbp11.ad.local/scorecard/csrscorecard.aspx</w:t>
+      </w:r>
+      <w:r>
+        <w:t xml:space="preserve">' target='_blank'&gt;CCO Performance Scorecard&lt;/a&gt;. </w:t>
       </w:r>
     </w:p>
     <w:p>
@@ -38754,7 +38863,7 @@
         <w:rStyle w:val="PageNumber"/>
         <w:noProof/>
       </w:rPr>
-      <w:t>1</w:t>
+      <w:t>3</w:t>
     </w:r>
     <w:r>
       <w:rPr>
@@ -38926,7 +39035,7 @@
         <w:rStyle w:val="PageNumber"/>
         <w:noProof/>
       </w:rPr>
-      <w:t>36</w:t>
+      <w:t>32</w:t>
     </w:r>
     <w:r>
       <w:rPr>
@@ -42826,7 +42935,7 @@
 </file>
 
 <file path=customXml/itemProps1.xml><?xml version="1.0" encoding="utf-8"?>
-<ds:datastoreItem xmlns:ds="http://schemas.openxmlformats.org/officeDocument/2006/customXml" ds:itemID="{FF32F840-2B89-4001-9768-AACA1B9E62B5}">
+<ds:datastoreItem xmlns:ds="http://schemas.openxmlformats.org/officeDocument/2006/customXml" ds:itemID="{0CFD219C-4931-42C6-8874-1AEB04850B73}">
   <ds:schemaRefs>
     <ds:schemaRef ds:uri="http://schemas.openxmlformats.org/officeDocument/2006/bibliography"/>
   </ds:schemaRefs>

</xml_diff>

<commit_message>
#18176 - Allow senior managers to view log details;
git-tfs-id: [https://tfs.omnicloud.local/tfs/cco%20program/]$/eCoaching_V2;C46837
</commit_message>
<xml_diff>
--- a/Design/DD/Web/CCO_eCoaching_Log_Review_DD.docx
+++ b/Design/DD/Web/CCO_eCoaching_Log_Review_DD.docx
@@ -284,7 +284,7 @@
           </mc:Choice>
           <mc:Fallback>
             <w:pict>
-              <v:line w14:anchorId="3A25D86C" id="Line 12" o:spid="_x0000_s1026" style="position:absolute;z-index:251657216;visibility:visible;mso-wrap-style:square;mso-width-percent:0;mso-height-percent:0;mso-wrap-distance-left:9pt;mso-wrap-distance-top:0;mso-wrap-distance-right:9pt;mso-wrap-distance-bottom:0;mso-position-horizontal:absolute;mso-position-horizontal-relative:text;mso-position-vertical:absolute;mso-position-vertical-relative:text;mso-width-percent:0;mso-height-percent:0;mso-width-relative:page;mso-height-relative:page" from="367.2pt,33.3pt" to="439.25pt,33.35pt" o:gfxdata="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" o:allowincell="f">
+              <v:line w14:anchorId="2B2A4562" id="Line 12" o:spid="_x0000_s1026" style="position:absolute;z-index:251657216;visibility:visible;mso-wrap-style:square;mso-width-percent:0;mso-height-percent:0;mso-wrap-distance-left:9pt;mso-wrap-distance-top:0;mso-wrap-distance-right:9pt;mso-wrap-distance-bottom:0;mso-position-horizontal:absolute;mso-position-horizontal-relative:text;mso-position-vertical:absolute;mso-position-vertical-relative:text;mso-width-percent:0;mso-height-percent:0;mso-width-relative:page;mso-height-relative:page" from="367.2pt,33.3pt" to="439.25pt,33.35pt" o:gfxdata="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" o:allowincell="f">
                 <v:stroke startarrowwidth="narrow" startarrowlength="short" endarrowwidth="narrow" endarrowlength="short"/>
               </v:line>
             </w:pict>
@@ -372,7 +372,7 @@
           </mc:Choice>
           <mc:Fallback>
             <w:pict>
-              <v:line w14:anchorId="6C4E6747" id="Line 10" o:spid="_x0000_s1026" style="position:absolute;z-index:251655168;visibility:visible;mso-wrap-style:square;mso-width-percent:0;mso-height-percent:0;mso-wrap-distance-left:9pt;mso-wrap-distance-top:0;mso-wrap-distance-right:9pt;mso-wrap-distance-bottom:0;mso-position-horizontal:absolute;mso-position-horizontal-relative:text;mso-position-vertical:absolute;mso-position-vertical-relative:text;mso-width-percent:0;mso-height-percent:0;mso-width-relative:page;mso-height-relative:page" from="1in,33.3pt" to="266.45pt,33.35pt" o:gfxdata="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" o:allowincell="f">
+              <v:line w14:anchorId="2775BF75" id="Line 10" o:spid="_x0000_s1026" style="position:absolute;z-index:251655168;visibility:visible;mso-wrap-style:square;mso-width-percent:0;mso-height-percent:0;mso-wrap-distance-left:9pt;mso-wrap-distance-top:0;mso-wrap-distance-right:9pt;mso-wrap-distance-bottom:0;mso-position-horizontal:absolute;mso-position-horizontal-relative:text;mso-position-vertical:absolute;mso-position-vertical-relative:text;mso-width-percent:0;mso-height-percent:0;mso-width-relative:page;mso-height-relative:page" from="1in,33.3pt" to="266.45pt,33.35pt" o:gfxdata="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" o:allowincell="f">
                 <v:stroke startarrowwidth="narrow" startarrowlength="short" endarrowwidth="narrow" endarrowlength="short"/>
               </v:line>
             </w:pict>
@@ -590,7 +590,7 @@
           </mc:Choice>
           <mc:Fallback>
             <w:pict>
-              <v:line w14:anchorId="27DBE9AC" id="Line 14" o:spid="_x0000_s1026" style="position:absolute;z-index:251659264;visibility:visible;mso-wrap-style:square;mso-width-percent:0;mso-height-percent:0;mso-wrap-distance-left:9pt;mso-wrap-distance-top:0;mso-wrap-distance-right:9pt;mso-wrap-distance-bottom:0;mso-position-horizontal:absolute;mso-position-horizontal-relative:text;mso-position-vertical:absolute;mso-position-vertical-relative:text;mso-width-percent:0;mso-height-percent:0;mso-width-relative:page;mso-height-relative:page" from="76.05pt,2pt" to="270.45pt,2pt" o:gfxdata="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" o:allowincell="f">
+              <v:line w14:anchorId="6C891121" id="Line 14" o:spid="_x0000_s1026" style="position:absolute;z-index:251659264;visibility:visible;mso-wrap-style:square;mso-width-percent:0;mso-height-percent:0;mso-wrap-distance-left:9pt;mso-wrap-distance-top:0;mso-wrap-distance-right:9pt;mso-wrap-distance-bottom:0;mso-position-horizontal:absolute;mso-position-horizontal-relative:text;mso-position-vertical:absolute;mso-position-vertical-relative:text;mso-width-percent:0;mso-height-percent:0;mso-width-relative:page;mso-height-relative:page" from="76.05pt,2pt" to="270.45pt,2pt" o:gfxdata="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" o:allowincell="f">
                 <v:stroke startarrowwidth="narrow" startarrowlength="short" endarrowwidth="narrow" endarrowlength="short"/>
               </v:line>
             </w:pict>
@@ -1967,6 +1967,7 @@
               <w:ind w:left="0"/>
               <w:jc w:val="left"/>
               <w:rPr>
+                <w:ins w:id="0" w:author="Huang, Lili (NE)" w:date="2020-08-18T08:17:00Z"/>
                 <w:sz w:val="20"/>
               </w:rPr>
             </w:pPr>
@@ -1976,6 +1977,35 @@
               </w:rPr>
               <w:t>07/31/2020</w:t>
             </w:r>
+          </w:p>
+          <w:p>
+            <w:pPr>
+              <w:pStyle w:val="hdr1"/>
+              <w:ind w:left="0"/>
+              <w:jc w:val="left"/>
+              <w:rPr>
+                <w:ins w:id="1" w:author="Huang, Lili (NE)" w:date="2020-08-18T08:17:00Z"/>
+                <w:sz w:val="20"/>
+              </w:rPr>
+            </w:pPr>
+          </w:p>
+          <w:p>
+            <w:pPr>
+              <w:pStyle w:val="hdr1"/>
+              <w:ind w:left="0"/>
+              <w:jc w:val="left"/>
+              <w:rPr>
+                <w:sz w:val="20"/>
+              </w:rPr>
+            </w:pPr>
+            <w:ins w:id="2" w:author="Huang, Lili (NE)" w:date="2020-08-18T08:17:00Z">
+              <w:r>
+                <w:rPr>
+                  <w:sz w:val="20"/>
+                </w:rPr>
+                <w:t>08/18/20202</w:t>
+              </w:r>
+            </w:ins>
           </w:p>
         </w:tc>
         <w:tc>
@@ -2006,6 +2036,7 @@
               <w:ind w:left="0"/>
               <w:jc w:val="left"/>
               <w:rPr>
+                <w:ins w:id="3" w:author="Huang, Lili (NE)" w:date="2020-08-18T08:17:00Z"/>
                 <w:color w:val="000000"/>
                 <w:sz w:val="20"/>
               </w:rPr>
@@ -2018,51 +2049,36 @@
               <w:t>Updated performance scorecard url from vangent to current.</w:t>
             </w:r>
           </w:p>
-        </w:tc>
-        <w:tc>
-          <w:tcPr>
-            <w:tcW w:w="2790" w:type="dxa"/>
-          </w:tcPr>
           <w:p>
             <w:pPr>
               <w:pStyle w:val="hdr1"/>
               <w:ind w:left="0"/>
               <w:jc w:val="left"/>
               <w:rPr>
+                <w:ins w:id="4" w:author="Huang, Lili (NE)" w:date="2020-08-18T08:18:00Z"/>
+                <w:color w:val="000000"/>
                 <w:sz w:val="20"/>
               </w:rPr>
             </w:pPr>
-            <w:r>
-              <w:rPr>
-                <w:sz w:val="20"/>
-              </w:rPr>
-              <w:t>Lili Huang</w:t>
-            </w:r>
-            <w:bookmarkStart w:id="0" w:name="_GoBack"/>
-            <w:bookmarkEnd w:id="0"/>
-          </w:p>
-        </w:tc>
-      </w:tr>
-      <w:tr>
-        <w:tc>
-          <w:tcPr>
-            <w:tcW w:w="1440" w:type="dxa"/>
-          </w:tcPr>
-          <w:p>
-            <w:pPr>
-              <w:pStyle w:val="hdr1"/>
-              <w:ind w:left="0"/>
-              <w:jc w:val="left"/>
-              <w:rPr>
-                <w:sz w:val="20"/>
-              </w:rPr>
-            </w:pPr>
-          </w:p>
-        </w:tc>
-        <w:tc>
-          <w:tcPr>
-            <w:tcW w:w="5238" w:type="dxa"/>
-          </w:tcPr>
+            <w:ins w:id="5" w:author="Huang, Lili (NE)" w:date="2020-08-18T08:17:00Z">
+              <w:r>
+                <w:rPr>
+                  <w:color w:val="000000"/>
+                  <w:sz w:val="20"/>
+                </w:rPr>
+                <w:t xml:space="preserve">TFS </w:t>
+              </w:r>
+            </w:ins>
+            <w:ins w:id="6" w:author="Huang, Lili (NE)" w:date="2020-08-18T08:18:00Z">
+              <w:r>
+                <w:rPr>
+                  <w:color w:val="000000"/>
+                  <w:sz w:val="20"/>
+                </w:rPr>
+                <w:t>18176 – Allow senior manage to view log details.</w:t>
+              </w:r>
+            </w:ins>
+          </w:p>
           <w:p>
             <w:pPr>
               <w:pStyle w:val="hdr1"/>
@@ -2073,12 +2089,49 @@
                 <w:sz w:val="20"/>
               </w:rPr>
             </w:pPr>
+            <w:ins w:id="7" w:author="Huang, Lili (NE)" w:date="2020-08-18T08:18:00Z">
+              <w:r>
+                <w:rPr>
+                  <w:color w:val="000000"/>
+                  <w:sz w:val="20"/>
+                </w:rPr>
+                <w:t>Added section “6. Logic to determine who can view log details”</w:t>
+              </w:r>
+            </w:ins>
           </w:p>
         </w:tc>
         <w:tc>
           <w:tcPr>
             <w:tcW w:w="2790" w:type="dxa"/>
           </w:tcPr>
+          <w:p>
+            <w:pPr>
+              <w:pStyle w:val="hdr1"/>
+              <w:ind w:left="0"/>
+              <w:jc w:val="left"/>
+              <w:rPr>
+                <w:ins w:id="8" w:author="Huang, Lili (NE)" w:date="2020-08-18T08:18:00Z"/>
+                <w:sz w:val="20"/>
+              </w:rPr>
+            </w:pPr>
+            <w:r>
+              <w:rPr>
+                <w:sz w:val="20"/>
+              </w:rPr>
+              <w:t>Lili Huang</w:t>
+            </w:r>
+          </w:p>
+          <w:p>
+            <w:pPr>
+              <w:pStyle w:val="hdr1"/>
+              <w:ind w:left="0"/>
+              <w:jc w:val="left"/>
+              <w:rPr>
+                <w:ins w:id="9" w:author="Huang, Lili (NE)" w:date="2020-08-18T08:18:00Z"/>
+                <w:sz w:val="20"/>
+              </w:rPr>
+            </w:pPr>
+          </w:p>
           <w:p>
             <w:pPr>
               <w:pStyle w:val="hdr1"/>
@@ -2088,6 +2141,14 @@
                 <w:sz w:val="20"/>
               </w:rPr>
             </w:pPr>
+            <w:ins w:id="10" w:author="Huang, Lili (NE)" w:date="2020-08-18T08:18:00Z">
+              <w:r>
+                <w:rPr>
+                  <w:sz w:val="20"/>
+                </w:rPr>
+                <w:t>Lili Huang</w:t>
+              </w:r>
+            </w:ins>
           </w:p>
         </w:tc>
       </w:tr>
@@ -2187,6 +2248,54 @@
           </w:p>
         </w:tc>
       </w:tr>
+      <w:tr>
+        <w:tc>
+          <w:tcPr>
+            <w:tcW w:w="1440" w:type="dxa"/>
+          </w:tcPr>
+          <w:p>
+            <w:pPr>
+              <w:pStyle w:val="hdr1"/>
+              <w:ind w:left="0"/>
+              <w:jc w:val="left"/>
+              <w:rPr>
+                <w:sz w:val="20"/>
+              </w:rPr>
+            </w:pPr>
+          </w:p>
+        </w:tc>
+        <w:tc>
+          <w:tcPr>
+            <w:tcW w:w="5238" w:type="dxa"/>
+          </w:tcPr>
+          <w:p>
+            <w:pPr>
+              <w:pStyle w:val="hdr1"/>
+              <w:ind w:left="0"/>
+              <w:jc w:val="left"/>
+              <w:rPr>
+                <w:color w:val="000000"/>
+                <w:sz w:val="20"/>
+              </w:rPr>
+            </w:pPr>
+          </w:p>
+        </w:tc>
+        <w:tc>
+          <w:tcPr>
+            <w:tcW w:w="2790" w:type="dxa"/>
+          </w:tcPr>
+          <w:p>
+            <w:pPr>
+              <w:pStyle w:val="hdr1"/>
+              <w:ind w:left="0"/>
+              <w:jc w:val="left"/>
+              <w:rPr>
+                <w:sz w:val="20"/>
+              </w:rPr>
+            </w:pPr>
+          </w:p>
+        </w:tc>
+      </w:tr>
     </w:tbl>
     <w:p>
       <w:pPr>
@@ -2256,7 +2365,7 @@
       <w:r>
         <w:fldChar w:fldCharType="separate"/>
       </w:r>
-      <w:hyperlink w:anchor="_Toc19103650" w:history="1">
+      <w:hyperlink w:anchor="_Toc48631047" w:history="1">
         <w:r>
           <w:rPr>
             <w:rStyle w:val="Hyperlink"/>
@@ -2301,7 +2410,7 @@
             <w:noProof/>
             <w:webHidden/>
           </w:rPr>
-          <w:instrText xml:space="preserve"> PAGEREF _Toc19103650 \h </w:instrText>
+          <w:instrText xml:space="preserve"> PAGEREF _Toc48631047 \h </w:instrText>
         </w:r>
         <w:r>
           <w:rPr>
@@ -2346,7 +2455,7 @@
           <w:szCs w:val="22"/>
         </w:rPr>
       </w:pPr>
-      <w:hyperlink w:anchor="_Toc19103651" w:history="1">
+      <w:hyperlink w:anchor="_Toc48631048" w:history="1">
         <w:r>
           <w:rPr>
             <w:rStyle w:val="Hyperlink"/>
@@ -2391,7 +2500,7 @@
             <w:noProof/>
             <w:webHidden/>
           </w:rPr>
-          <w:instrText xml:space="preserve"> PAGEREF _Toc19103651 \h </w:instrText>
+          <w:instrText xml:space="preserve"> PAGEREF _Toc48631048 \h </w:instrText>
         </w:r>
         <w:r>
           <w:rPr>
@@ -2436,7 +2545,7 @@
           <w:szCs w:val="22"/>
         </w:rPr>
       </w:pPr>
-      <w:hyperlink w:anchor="_Toc19103652" w:history="1">
+      <w:hyperlink w:anchor="_Toc48631049" w:history="1">
         <w:r>
           <w:rPr>
             <w:rStyle w:val="Hyperlink"/>
@@ -2481,7 +2590,7 @@
             <w:noProof/>
             <w:webHidden/>
           </w:rPr>
-          <w:instrText xml:space="preserve"> PAGEREF _Toc19103652 \h </w:instrText>
+          <w:instrText xml:space="preserve"> PAGEREF _Toc48631049 \h </w:instrText>
         </w:r>
         <w:r>
           <w:rPr>
@@ -2526,7 +2635,7 @@
           <w:szCs w:val="22"/>
         </w:rPr>
       </w:pPr>
-      <w:hyperlink w:anchor="_Toc19103653" w:history="1">
+      <w:hyperlink w:anchor="_Toc48631050" w:history="1">
         <w:r>
           <w:rPr>
             <w:rStyle w:val="Hyperlink"/>
@@ -2569,7 +2678,7 @@
             <w:noProof/>
             <w:webHidden/>
           </w:rPr>
-          <w:instrText xml:space="preserve"> PAGEREF _Toc19103653 \h </w:instrText>
+          <w:instrText xml:space="preserve"> PAGEREF _Toc48631050 \h </w:instrText>
         </w:r>
         <w:r>
           <w:rPr>
@@ -2614,7 +2723,7 @@
           <w:szCs w:val="22"/>
         </w:rPr>
       </w:pPr>
-      <w:hyperlink w:anchor="_Toc19103654" w:history="1">
+      <w:hyperlink w:anchor="_Toc48631051" w:history="1">
         <w:r>
           <w:rPr>
             <w:rStyle w:val="Hyperlink"/>
@@ -2657,7 +2766,7 @@
             <w:noProof/>
             <w:webHidden/>
           </w:rPr>
-          <w:instrText xml:space="preserve"> PAGEREF _Toc19103654 \h </w:instrText>
+          <w:instrText xml:space="preserve"> PAGEREF _Toc48631051 \h </w:instrText>
         </w:r>
         <w:r>
           <w:rPr>
@@ -2702,7 +2811,7 @@
           <w:szCs w:val="22"/>
         </w:rPr>
       </w:pPr>
-      <w:hyperlink w:anchor="_Toc19103655" w:history="1">
+      <w:hyperlink w:anchor="_Toc48631052" w:history="1">
         <w:r>
           <w:rPr>
             <w:rStyle w:val="Hyperlink"/>
@@ -2745,7 +2854,7 @@
             <w:noProof/>
             <w:webHidden/>
           </w:rPr>
-          <w:instrText xml:space="preserve"> PAGEREF _Toc19103655 \h </w:instrText>
+          <w:instrText xml:space="preserve"> PAGEREF _Toc48631052 \h </w:instrText>
         </w:r>
         <w:r>
           <w:rPr>
@@ -2790,7 +2899,7 @@
           <w:szCs w:val="22"/>
         </w:rPr>
       </w:pPr>
-      <w:hyperlink w:anchor="_Toc19103656" w:history="1">
+      <w:hyperlink w:anchor="_Toc48631053" w:history="1">
         <w:r>
           <w:rPr>
             <w:rStyle w:val="Hyperlink"/>
@@ -2833,7 +2942,7 @@
             <w:noProof/>
             <w:webHidden/>
           </w:rPr>
-          <w:instrText xml:space="preserve"> PAGEREF _Toc19103656 \h </w:instrText>
+          <w:instrText xml:space="preserve"> PAGEREF _Toc48631053 \h </w:instrText>
         </w:r>
         <w:r>
           <w:rPr>
@@ -2878,7 +2987,7 @@
           <w:szCs w:val="22"/>
         </w:rPr>
       </w:pPr>
-      <w:hyperlink w:anchor="_Toc19103657" w:history="1">
+      <w:hyperlink w:anchor="_Toc48631054" w:history="1">
         <w:r>
           <w:rPr>
             <w:rStyle w:val="Hyperlink"/>
@@ -2921,7 +3030,7 @@
             <w:noProof/>
             <w:webHidden/>
           </w:rPr>
-          <w:instrText xml:space="preserve"> PAGEREF _Toc19103657 \h </w:instrText>
+          <w:instrText xml:space="preserve"> PAGEREF _Toc48631054 \h </w:instrText>
         </w:r>
         <w:r>
           <w:rPr>
@@ -2966,7 +3075,7 @@
           <w:szCs w:val="22"/>
         </w:rPr>
       </w:pPr>
-      <w:hyperlink w:anchor="_Toc19103658" w:history="1">
+      <w:hyperlink w:anchor="_Toc48631055" w:history="1">
         <w:r>
           <w:rPr>
             <w:rStyle w:val="Hyperlink"/>
@@ -3009,7 +3118,7 @@
             <w:noProof/>
             <w:webHidden/>
           </w:rPr>
-          <w:instrText xml:space="preserve"> PAGEREF _Toc19103658 \h </w:instrText>
+          <w:instrText xml:space="preserve"> PAGEREF _Toc48631055 \h </w:instrText>
         </w:r>
         <w:r>
           <w:rPr>
@@ -3054,7 +3163,7 @@
           <w:szCs w:val="22"/>
         </w:rPr>
       </w:pPr>
-      <w:hyperlink w:anchor="_Toc19103659" w:history="1">
+      <w:hyperlink w:anchor="_Toc48631056" w:history="1">
         <w:r>
           <w:rPr>
             <w:rStyle w:val="Hyperlink"/>
@@ -3099,7 +3208,7 @@
             <w:noProof/>
             <w:webHidden/>
           </w:rPr>
-          <w:instrText xml:space="preserve"> PAGEREF _Toc19103659 \h </w:instrText>
+          <w:instrText xml:space="preserve"> PAGEREF _Toc48631056 \h </w:instrText>
         </w:r>
         <w:r>
           <w:rPr>
@@ -3144,7 +3253,7 @@
           <w:szCs w:val="22"/>
         </w:rPr>
       </w:pPr>
-      <w:hyperlink w:anchor="_Toc19103660" w:history="1">
+      <w:hyperlink w:anchor="_Toc48631057" w:history="1">
         <w:r>
           <w:rPr>
             <w:rStyle w:val="Hyperlink"/>
@@ -3187,7 +3296,7 @@
             <w:noProof/>
             <w:webHidden/>
           </w:rPr>
-          <w:instrText xml:space="preserve"> PAGEREF _Toc19103660 \h </w:instrText>
+          <w:instrText xml:space="preserve"> PAGEREF _Toc48631057 \h </w:instrText>
         </w:r>
         <w:r>
           <w:rPr>
@@ -3232,7 +3341,7 @@
           <w:szCs w:val="22"/>
         </w:rPr>
       </w:pPr>
-      <w:hyperlink w:anchor="_Toc19103661" w:history="1">
+      <w:hyperlink w:anchor="_Toc48631058" w:history="1">
         <w:r>
           <w:rPr>
             <w:rStyle w:val="Hyperlink"/>
@@ -3275,7 +3384,7 @@
             <w:noProof/>
             <w:webHidden/>
           </w:rPr>
-          <w:instrText xml:space="preserve"> PAGEREF _Toc19103661 \h </w:instrText>
+          <w:instrText xml:space="preserve"> PAGEREF _Toc48631058 \h </w:instrText>
         </w:r>
         <w:r>
           <w:rPr>
@@ -3320,7 +3429,7 @@
           <w:szCs w:val="22"/>
         </w:rPr>
       </w:pPr>
-      <w:hyperlink w:anchor="_Toc19103662" w:history="1">
+      <w:hyperlink w:anchor="_Toc48631059" w:history="1">
         <w:r>
           <w:rPr>
             <w:rStyle w:val="Hyperlink"/>
@@ -3363,7 +3472,7 @@
             <w:noProof/>
             <w:webHidden/>
           </w:rPr>
-          <w:instrText xml:space="preserve"> PAGEREF _Toc19103662 \h </w:instrText>
+          <w:instrText xml:space="preserve"> PAGEREF _Toc48631059 \h </w:instrText>
         </w:r>
         <w:r>
           <w:rPr>
@@ -3408,7 +3517,7 @@
           <w:szCs w:val="22"/>
         </w:rPr>
       </w:pPr>
-      <w:hyperlink w:anchor="_Toc19103663" w:history="1">
+      <w:hyperlink w:anchor="_Toc48631060" w:history="1">
         <w:r>
           <w:rPr>
             <w:rStyle w:val="Hyperlink"/>
@@ -3451,7 +3560,7 @@
             <w:noProof/>
             <w:webHidden/>
           </w:rPr>
-          <w:instrText xml:space="preserve"> PAGEREF _Toc19103663 \h </w:instrText>
+          <w:instrText xml:space="preserve"> PAGEREF _Toc48631060 \h </w:instrText>
         </w:r>
         <w:r>
           <w:rPr>
@@ -3496,7 +3605,7 @@
           <w:szCs w:val="22"/>
         </w:rPr>
       </w:pPr>
-      <w:hyperlink w:anchor="_Toc19103664" w:history="1">
+      <w:hyperlink w:anchor="_Toc48631061" w:history="1">
         <w:r>
           <w:rPr>
             <w:rStyle w:val="Hyperlink"/>
@@ -3539,7 +3648,7 @@
             <w:noProof/>
             <w:webHidden/>
           </w:rPr>
-          <w:instrText xml:space="preserve"> PAGEREF _Toc19103664 \h </w:instrText>
+          <w:instrText xml:space="preserve"> PAGEREF _Toc48631061 \h </w:instrText>
         </w:r>
         <w:r>
           <w:rPr>
@@ -3584,7 +3693,7 @@
           <w:szCs w:val="22"/>
         </w:rPr>
       </w:pPr>
-      <w:hyperlink w:anchor="_Toc19103665" w:history="1">
+      <w:hyperlink w:anchor="_Toc48631062" w:history="1">
         <w:r>
           <w:rPr>
             <w:rStyle w:val="Hyperlink"/>
@@ -3627,7 +3736,7 @@
             <w:noProof/>
             <w:webHidden/>
           </w:rPr>
-          <w:instrText xml:space="preserve"> PAGEREF _Toc19103665 \h </w:instrText>
+          <w:instrText xml:space="preserve"> PAGEREF _Toc48631062 \h </w:instrText>
         </w:r>
         <w:r>
           <w:rPr>
@@ -3672,7 +3781,7 @@
           <w:szCs w:val="22"/>
         </w:rPr>
       </w:pPr>
-      <w:hyperlink w:anchor="_Toc19103666" w:history="1">
+      <w:hyperlink w:anchor="_Toc48631063" w:history="1">
         <w:r>
           <w:rPr>
             <w:rStyle w:val="Hyperlink"/>
@@ -3715,7 +3824,7 @@
             <w:noProof/>
             <w:webHidden/>
           </w:rPr>
-          <w:instrText xml:space="preserve"> PAGEREF _Toc19103666 \h </w:instrText>
+          <w:instrText xml:space="preserve"> PAGEREF _Toc48631063 \h </w:instrText>
         </w:r>
         <w:r>
           <w:rPr>
@@ -3760,7 +3869,7 @@
           <w:szCs w:val="22"/>
         </w:rPr>
       </w:pPr>
-      <w:hyperlink w:anchor="_Toc19103667" w:history="1">
+      <w:hyperlink w:anchor="_Toc48631064" w:history="1">
         <w:r>
           <w:rPr>
             <w:rStyle w:val="Hyperlink"/>
@@ -3803,7 +3912,7 @@
             <w:noProof/>
             <w:webHidden/>
           </w:rPr>
-          <w:instrText xml:space="preserve"> PAGEREF _Toc19103667 \h </w:instrText>
+          <w:instrText xml:space="preserve"> PAGEREF _Toc48631064 \h </w:instrText>
         </w:r>
         <w:r>
           <w:rPr>
@@ -3848,7 +3957,7 @@
           <w:szCs w:val="22"/>
         </w:rPr>
       </w:pPr>
-      <w:hyperlink w:anchor="_Toc19103668" w:history="1">
+      <w:hyperlink w:anchor="_Toc48631065" w:history="1">
         <w:r>
           <w:rPr>
             <w:rStyle w:val="Hyperlink"/>
@@ -3891,7 +4000,7 @@
             <w:noProof/>
             <w:webHidden/>
           </w:rPr>
-          <w:instrText xml:space="preserve"> PAGEREF _Toc19103668 \h </w:instrText>
+          <w:instrText xml:space="preserve"> PAGEREF _Toc48631065 \h </w:instrText>
         </w:r>
         <w:r>
           <w:rPr>
@@ -3936,7 +4045,7 @@
           <w:szCs w:val="22"/>
         </w:rPr>
       </w:pPr>
-      <w:hyperlink w:anchor="_Toc19103669" w:history="1">
+      <w:hyperlink w:anchor="_Toc48631066" w:history="1">
         <w:r>
           <w:rPr>
             <w:rStyle w:val="Hyperlink"/>
@@ -3979,7 +4088,7 @@
             <w:noProof/>
             <w:webHidden/>
           </w:rPr>
-          <w:instrText xml:space="preserve"> PAGEREF _Toc19103669 \h </w:instrText>
+          <w:instrText xml:space="preserve"> PAGEREF _Toc48631066 \h </w:instrText>
         </w:r>
         <w:r>
           <w:rPr>
@@ -4024,7 +4133,7 @@
           <w:szCs w:val="22"/>
         </w:rPr>
       </w:pPr>
-      <w:hyperlink w:anchor="_Toc19103670" w:history="1">
+      <w:hyperlink w:anchor="_Toc48631067" w:history="1">
         <w:r>
           <w:rPr>
             <w:rStyle w:val="Hyperlink"/>
@@ -4067,7 +4176,7 @@
             <w:noProof/>
             <w:webHidden/>
           </w:rPr>
-          <w:instrText xml:space="preserve"> PAGEREF _Toc19103670 \h </w:instrText>
+          <w:instrText xml:space="preserve"> PAGEREF _Toc48631067 \h </w:instrText>
         </w:r>
         <w:r>
           <w:rPr>
@@ -4112,7 +4221,7 @@
           <w:szCs w:val="22"/>
         </w:rPr>
       </w:pPr>
-      <w:hyperlink w:anchor="_Toc19103671" w:history="1">
+      <w:hyperlink w:anchor="_Toc48631068" w:history="1">
         <w:r>
           <w:rPr>
             <w:rStyle w:val="Hyperlink"/>
@@ -4155,7 +4264,7 @@
             <w:noProof/>
             <w:webHidden/>
           </w:rPr>
-          <w:instrText xml:space="preserve"> PAGEREF _Toc19103671 \h </w:instrText>
+          <w:instrText xml:space="preserve"> PAGEREF _Toc48631068 \h </w:instrText>
         </w:r>
         <w:r>
           <w:rPr>
@@ -4200,7 +4309,7 @@
           <w:szCs w:val="22"/>
         </w:rPr>
       </w:pPr>
-      <w:hyperlink w:anchor="_Toc19103672" w:history="1">
+      <w:hyperlink w:anchor="_Toc48631069" w:history="1">
         <w:r>
           <w:rPr>
             <w:rStyle w:val="Hyperlink"/>
@@ -4243,7 +4352,7 @@
             <w:noProof/>
             <w:webHidden/>
           </w:rPr>
-          <w:instrText xml:space="preserve"> PAGEREF _Toc19103672 \h </w:instrText>
+          <w:instrText xml:space="preserve"> PAGEREF _Toc48631069 \h </w:instrText>
         </w:r>
         <w:r>
           <w:rPr>
@@ -4288,7 +4397,7 @@
           <w:szCs w:val="22"/>
         </w:rPr>
       </w:pPr>
-      <w:hyperlink w:anchor="_Toc19103673" w:history="1">
+      <w:hyperlink w:anchor="_Toc48631070" w:history="1">
         <w:r>
           <w:rPr>
             <w:rStyle w:val="Hyperlink"/>
@@ -4331,7 +4440,7 @@
             <w:noProof/>
             <w:webHidden/>
           </w:rPr>
-          <w:instrText xml:space="preserve"> PAGEREF _Toc19103673 \h </w:instrText>
+          <w:instrText xml:space="preserve"> PAGEREF _Toc48631070 \h </w:instrText>
         </w:r>
         <w:r>
           <w:rPr>
@@ -4376,7 +4485,7 @@
           <w:szCs w:val="22"/>
         </w:rPr>
       </w:pPr>
-      <w:hyperlink w:anchor="_Toc19103674" w:history="1">
+      <w:hyperlink w:anchor="_Toc48631071" w:history="1">
         <w:r>
           <w:rPr>
             <w:rStyle w:val="Hyperlink"/>
@@ -4419,7 +4528,7 @@
             <w:noProof/>
             <w:webHidden/>
           </w:rPr>
-          <w:instrText xml:space="preserve"> PAGEREF _Toc19103674 \h </w:instrText>
+          <w:instrText xml:space="preserve"> PAGEREF _Toc48631071 \h </w:instrText>
         </w:r>
         <w:r>
           <w:rPr>
@@ -4464,7 +4573,7 @@
           <w:szCs w:val="22"/>
         </w:rPr>
       </w:pPr>
-      <w:hyperlink w:anchor="_Toc19103675" w:history="1">
+      <w:hyperlink w:anchor="_Toc48631072" w:history="1">
         <w:r>
           <w:rPr>
             <w:rStyle w:val="Hyperlink"/>
@@ -4507,7 +4616,7 @@
             <w:noProof/>
             <w:webHidden/>
           </w:rPr>
-          <w:instrText xml:space="preserve"> PAGEREF _Toc19103675 \h </w:instrText>
+          <w:instrText xml:space="preserve"> PAGEREF _Toc48631072 \h </w:instrText>
         </w:r>
         <w:r>
           <w:rPr>
@@ -4552,7 +4661,7 @@
           <w:szCs w:val="22"/>
         </w:rPr>
       </w:pPr>
-      <w:hyperlink w:anchor="_Toc19103676" w:history="1">
+      <w:hyperlink w:anchor="_Toc48631073" w:history="1">
         <w:r>
           <w:rPr>
             <w:rStyle w:val="Hyperlink"/>
@@ -4595,7 +4704,7 @@
             <w:noProof/>
             <w:webHidden/>
           </w:rPr>
-          <w:instrText xml:space="preserve"> PAGEREF _Toc19103676 \h </w:instrText>
+          <w:instrText xml:space="preserve"> PAGEREF _Toc48631073 \h </w:instrText>
         </w:r>
         <w:r>
           <w:rPr>
@@ -4640,7 +4749,7 @@
           <w:szCs w:val="22"/>
         </w:rPr>
       </w:pPr>
-      <w:hyperlink w:anchor="_Toc19103677" w:history="1">
+      <w:hyperlink w:anchor="_Toc48631074" w:history="1">
         <w:r>
           <w:rPr>
             <w:rStyle w:val="Hyperlink"/>
@@ -4683,7 +4792,7 @@
             <w:noProof/>
             <w:webHidden/>
           </w:rPr>
-          <w:instrText xml:space="preserve"> PAGEREF _Toc19103677 \h </w:instrText>
+          <w:instrText xml:space="preserve"> PAGEREF _Toc48631074 \h </w:instrText>
         </w:r>
         <w:r>
           <w:rPr>
@@ -4728,7 +4837,7 @@
           <w:szCs w:val="22"/>
         </w:rPr>
       </w:pPr>
-      <w:hyperlink w:anchor="_Toc19103678" w:history="1">
+      <w:hyperlink w:anchor="_Toc48631075" w:history="1">
         <w:r>
           <w:rPr>
             <w:rStyle w:val="Hyperlink"/>
@@ -4771,7 +4880,7 @@
             <w:noProof/>
             <w:webHidden/>
           </w:rPr>
-          <w:instrText xml:space="preserve"> PAGEREF _Toc19103678 \h </w:instrText>
+          <w:instrText xml:space="preserve"> PAGEREF _Toc48631075 \h </w:instrText>
         </w:r>
         <w:r>
           <w:rPr>
@@ -4816,7 +4925,7 @@
           <w:szCs w:val="22"/>
         </w:rPr>
       </w:pPr>
-      <w:hyperlink w:anchor="_Toc19103679" w:history="1">
+      <w:hyperlink w:anchor="_Toc48631076" w:history="1">
         <w:r>
           <w:rPr>
             <w:rStyle w:val="Hyperlink"/>
@@ -4861,7 +4970,7 @@
             <w:noProof/>
             <w:webHidden/>
           </w:rPr>
-          <w:instrText xml:space="preserve"> PAGEREF _Toc19103679 \h </w:instrText>
+          <w:instrText xml:space="preserve"> PAGEREF _Toc48631076 \h </w:instrText>
         </w:r>
         <w:r>
           <w:rPr>
@@ -4906,7 +5015,7 @@
           <w:szCs w:val="22"/>
         </w:rPr>
       </w:pPr>
-      <w:hyperlink w:anchor="_Toc19103680" w:history="1">
+      <w:hyperlink w:anchor="_Toc48631077" w:history="1">
         <w:r>
           <w:rPr>
             <w:rStyle w:val="Hyperlink"/>
@@ -4949,7 +5058,7 @@
             <w:noProof/>
             <w:webHidden/>
           </w:rPr>
-          <w:instrText xml:space="preserve"> PAGEREF _Toc19103680 \h </w:instrText>
+          <w:instrText xml:space="preserve"> PAGEREF _Toc48631077 \h </w:instrText>
         </w:r>
         <w:r>
           <w:rPr>
@@ -4994,7 +5103,7 @@
           <w:szCs w:val="22"/>
         </w:rPr>
       </w:pPr>
-      <w:hyperlink w:anchor="_Toc19103681" w:history="1">
+      <w:hyperlink w:anchor="_Toc48631078" w:history="1">
         <w:r>
           <w:rPr>
             <w:rStyle w:val="Hyperlink"/>
@@ -5037,7 +5146,7 @@
             <w:noProof/>
             <w:webHidden/>
           </w:rPr>
-          <w:instrText xml:space="preserve"> PAGEREF _Toc19103681 \h </w:instrText>
+          <w:instrText xml:space="preserve"> PAGEREF _Toc48631078 \h </w:instrText>
         </w:r>
         <w:r>
           <w:rPr>
@@ -5082,7 +5191,7 @@
           <w:szCs w:val="22"/>
         </w:rPr>
       </w:pPr>
-      <w:hyperlink w:anchor="_Toc19103682" w:history="1">
+      <w:hyperlink w:anchor="_Toc48631079" w:history="1">
         <w:r>
           <w:rPr>
             <w:rStyle w:val="Hyperlink"/>
@@ -5125,7 +5234,7 @@
             <w:noProof/>
             <w:webHidden/>
           </w:rPr>
-          <w:instrText xml:space="preserve"> PAGEREF _Toc19103682 \h </w:instrText>
+          <w:instrText xml:space="preserve"> PAGEREF _Toc48631079 \h </w:instrText>
         </w:r>
         <w:r>
           <w:rPr>
@@ -5170,7 +5279,7 @@
           <w:szCs w:val="22"/>
         </w:rPr>
       </w:pPr>
-      <w:hyperlink w:anchor="_Toc19103683" w:history="1">
+      <w:hyperlink w:anchor="_Toc48631080" w:history="1">
         <w:r>
           <w:rPr>
             <w:rStyle w:val="Hyperlink"/>
@@ -5213,7 +5322,7 @@
             <w:noProof/>
             <w:webHidden/>
           </w:rPr>
-          <w:instrText xml:space="preserve"> PAGEREF _Toc19103683 \h </w:instrText>
+          <w:instrText xml:space="preserve"> PAGEREF _Toc48631080 \h </w:instrText>
         </w:r>
         <w:r>
           <w:rPr>
@@ -5258,7 +5367,7 @@
           <w:szCs w:val="22"/>
         </w:rPr>
       </w:pPr>
-      <w:hyperlink w:anchor="_Toc19103684" w:history="1">
+      <w:hyperlink w:anchor="_Toc48631081" w:history="1">
         <w:r>
           <w:rPr>
             <w:rStyle w:val="Hyperlink"/>
@@ -5301,7 +5410,7 @@
             <w:noProof/>
             <w:webHidden/>
           </w:rPr>
-          <w:instrText xml:space="preserve"> PAGEREF _Toc19103684 \h </w:instrText>
+          <w:instrText xml:space="preserve"> PAGEREF _Toc48631081 \h </w:instrText>
         </w:r>
         <w:r>
           <w:rPr>
@@ -5346,7 +5455,7 @@
           <w:szCs w:val="22"/>
         </w:rPr>
       </w:pPr>
-      <w:hyperlink w:anchor="_Toc19103685" w:history="1">
+      <w:hyperlink w:anchor="_Toc48631082" w:history="1">
         <w:r>
           <w:rPr>
             <w:rStyle w:val="Hyperlink"/>
@@ -5389,7 +5498,7 @@
             <w:noProof/>
             <w:webHidden/>
           </w:rPr>
-          <w:instrText xml:space="preserve"> PAGEREF _Toc19103685 \h </w:instrText>
+          <w:instrText xml:space="preserve"> PAGEREF _Toc48631082 \h </w:instrText>
         </w:r>
         <w:r>
           <w:rPr>
@@ -5434,7 +5543,7 @@
           <w:szCs w:val="22"/>
         </w:rPr>
       </w:pPr>
-      <w:hyperlink w:anchor="_Toc19103686" w:history="1">
+      <w:hyperlink w:anchor="_Toc48631083" w:history="1">
         <w:r>
           <w:rPr>
             <w:rStyle w:val="Hyperlink"/>
@@ -5477,7 +5586,7 @@
             <w:noProof/>
             <w:webHidden/>
           </w:rPr>
-          <w:instrText xml:space="preserve"> PAGEREF _Toc19103686 \h </w:instrText>
+          <w:instrText xml:space="preserve"> PAGEREF _Toc48631083 \h </w:instrText>
         </w:r>
         <w:r>
           <w:rPr>
@@ -5522,7 +5631,7 @@
           <w:szCs w:val="22"/>
         </w:rPr>
       </w:pPr>
-      <w:hyperlink w:anchor="_Toc19103687" w:history="1">
+      <w:hyperlink w:anchor="_Toc48631084" w:history="1">
         <w:r>
           <w:rPr>
             <w:rStyle w:val="Hyperlink"/>
@@ -5546,7 +5655,7 @@
             <w:b/>
             <w:noProof/>
           </w:rPr>
-          <w:t>Logic to determine Review Page display mode (Ready Only vs Editable)</w:t>
+          <w:t>Logic to determine who can view Log Details</w:t>
         </w:r>
         <w:r>
           <w:rPr>
@@ -5567,7 +5676,7 @@
             <w:noProof/>
             <w:webHidden/>
           </w:rPr>
-          <w:instrText xml:space="preserve"> PAGEREF _Toc19103687 \h </w:instrText>
+          <w:instrText xml:space="preserve"> PAGEREF _Toc48631084 \h </w:instrText>
         </w:r>
         <w:r>
           <w:rPr>
@@ -5612,7 +5721,7 @@
           <w:szCs w:val="22"/>
         </w:rPr>
       </w:pPr>
-      <w:hyperlink w:anchor="_Toc19103688" w:history="1">
+      <w:hyperlink w:anchor="_Toc48631085" w:history="1">
         <w:r>
           <w:rPr>
             <w:rStyle w:val="Hyperlink"/>
@@ -5636,6 +5745,96 @@
             <w:b/>
             <w:noProof/>
           </w:rPr>
+          <w:t>Logic to determine Review Page display mode (Ready Only vs Editable)</w:t>
+        </w:r>
+        <w:r>
+          <w:rPr>
+            <w:noProof/>
+            <w:webHidden/>
+          </w:rPr>
+          <w:tab/>
+        </w:r>
+        <w:r>
+          <w:rPr>
+            <w:noProof/>
+            <w:webHidden/>
+          </w:rPr>
+          <w:fldChar w:fldCharType="begin"/>
+        </w:r>
+        <w:r>
+          <w:rPr>
+            <w:noProof/>
+            <w:webHidden/>
+          </w:rPr>
+          <w:instrText xml:space="preserve"> PAGEREF _Toc48631085 \h </w:instrText>
+        </w:r>
+        <w:r>
+          <w:rPr>
+            <w:noProof/>
+            <w:webHidden/>
+          </w:rPr>
+        </w:r>
+        <w:r>
+          <w:rPr>
+            <w:noProof/>
+            <w:webHidden/>
+          </w:rPr>
+          <w:fldChar w:fldCharType="separate"/>
+        </w:r>
+        <w:r>
+          <w:rPr>
+            <w:noProof/>
+            <w:webHidden/>
+          </w:rPr>
+          <w:t>31</w:t>
+        </w:r>
+        <w:r>
+          <w:rPr>
+            <w:noProof/>
+            <w:webHidden/>
+          </w:rPr>
+          <w:fldChar w:fldCharType="end"/>
+        </w:r>
+      </w:hyperlink>
+    </w:p>
+    <w:p>
+      <w:pPr>
+        <w:pStyle w:val="TOC2"/>
+        <w:tabs>
+          <w:tab w:val="left" w:pos="600"/>
+          <w:tab w:val="right" w:leader="dot" w:pos="8630"/>
+        </w:tabs>
+        <w:rPr>
+          <w:rFonts w:asciiTheme="minorHAnsi" w:eastAsiaTheme="minorEastAsia" w:hAnsiTheme="minorHAnsi" w:cstheme="minorBidi"/>
+          <w:noProof/>
+          <w:sz w:val="22"/>
+          <w:szCs w:val="22"/>
+        </w:rPr>
+      </w:pPr>
+      <w:hyperlink w:anchor="_Toc48631086" w:history="1">
+        <w:r>
+          <w:rPr>
+            <w:rStyle w:val="Hyperlink"/>
+            <w:b/>
+            <w:noProof/>
+          </w:rPr>
+          <w:t>8.</w:t>
+        </w:r>
+        <w:r>
+          <w:rPr>
+            <w:rFonts w:asciiTheme="minorHAnsi" w:eastAsiaTheme="minorEastAsia" w:hAnsiTheme="minorHAnsi" w:cstheme="minorBidi"/>
+            <w:noProof/>
+            <w:sz w:val="22"/>
+            <w:szCs w:val="22"/>
+          </w:rPr>
+          <w:tab/>
+        </w:r>
+        <w:r>
+          <w:rPr>
+            <w:rStyle w:val="Hyperlink"/>
+            <w:b/>
+            <w:noProof/>
+          </w:rPr>
           <w:t>Logic to determine next status</w:t>
         </w:r>
         <w:r>
@@ -5657,7 +5856,7 @@
             <w:noProof/>
             <w:webHidden/>
           </w:rPr>
-          <w:instrText xml:space="preserve"> PAGEREF _Toc19103688 \h </w:instrText>
+          <w:instrText xml:space="preserve"> PAGEREF _Toc48631086 \h </w:instrText>
         </w:r>
         <w:r>
           <w:rPr>
@@ -5677,7 +5876,7 @@
             <w:noProof/>
             <w:webHidden/>
           </w:rPr>
-          <w:t>31</w:t>
+          <w:t>32</w:t>
         </w:r>
         <w:r>
           <w:rPr>
@@ -5702,13 +5901,13 @@
           <w:szCs w:val="22"/>
         </w:rPr>
       </w:pPr>
-      <w:hyperlink w:anchor="_Toc19103689" w:history="1">
+      <w:hyperlink w:anchor="_Toc48631087" w:history="1">
         <w:r>
           <w:rPr>
             <w:rStyle w:val="Hyperlink"/>
             <w:noProof/>
           </w:rPr>
-          <w:t>7.1.</w:t>
+          <w:t>8.1.</w:t>
         </w:r>
         <w:r>
           <w:rPr>
@@ -5745,7 +5944,7 @@
             <w:noProof/>
             <w:webHidden/>
           </w:rPr>
-          <w:instrText xml:space="preserve"> PAGEREF _Toc19103689 \h </w:instrText>
+          <w:instrText xml:space="preserve"> PAGEREF _Toc48631087 \h </w:instrText>
         </w:r>
         <w:r>
           <w:rPr>
@@ -5765,7 +5964,7 @@
             <w:noProof/>
             <w:webHidden/>
           </w:rPr>
-          <w:t>31</w:t>
+          <w:t>32</w:t>
         </w:r>
         <w:r>
           <w:rPr>
@@ -5790,13 +5989,13 @@
           <w:szCs w:val="22"/>
         </w:rPr>
       </w:pPr>
-      <w:hyperlink w:anchor="_Toc19103690" w:history="1">
+      <w:hyperlink w:anchor="_Toc48631088" w:history="1">
         <w:r>
           <w:rPr>
             <w:rStyle w:val="Hyperlink"/>
             <w:noProof/>
           </w:rPr>
-          <w:t>7.2.</w:t>
+          <w:t>8.2.</w:t>
         </w:r>
         <w:r>
           <w:rPr>
@@ -5833,7 +6032,7 @@
             <w:noProof/>
             <w:webHidden/>
           </w:rPr>
-          <w:instrText xml:space="preserve"> PAGEREF _Toc19103690 \h </w:instrText>
+          <w:instrText xml:space="preserve"> PAGEREF _Toc48631088 \h </w:instrText>
         </w:r>
         <w:r>
           <w:rPr>
@@ -5878,13 +6077,13 @@
           <w:szCs w:val="22"/>
         </w:rPr>
       </w:pPr>
-      <w:hyperlink w:anchor="_Toc19103691" w:history="1">
+      <w:hyperlink w:anchor="_Toc48631089" w:history="1">
         <w:r>
           <w:rPr>
             <w:rStyle w:val="Hyperlink"/>
             <w:noProof/>
           </w:rPr>
-          <w:t>7.3.</w:t>
+          <w:t>8.3.</w:t>
         </w:r>
         <w:r>
           <w:rPr>
@@ -5921,7 +6120,7 @@
             <w:noProof/>
             <w:webHidden/>
           </w:rPr>
-          <w:instrText xml:space="preserve"> PAGEREF _Toc19103691 \h </w:instrText>
+          <w:instrText xml:space="preserve"> PAGEREF _Toc48631089 \h </w:instrText>
         </w:r>
         <w:r>
           <w:rPr>
@@ -5941,7 +6140,7 @@
             <w:noProof/>
             <w:webHidden/>
           </w:rPr>
-          <w:t>32</w:t>
+          <w:t>33</w:t>
         </w:r>
         <w:r>
           <w:rPr>
@@ -5966,13 +6165,13 @@
           <w:szCs w:val="22"/>
         </w:rPr>
       </w:pPr>
-      <w:hyperlink w:anchor="_Toc19103692" w:history="1">
+      <w:hyperlink w:anchor="_Toc48631090" w:history="1">
         <w:r>
           <w:rPr>
             <w:rStyle w:val="Hyperlink"/>
             <w:noProof/>
           </w:rPr>
-          <w:t>7.4.</w:t>
+          <w:t>8.4.</w:t>
         </w:r>
         <w:r>
           <w:rPr>
@@ -6009,7 +6208,7 @@
             <w:noProof/>
             <w:webHidden/>
           </w:rPr>
-          <w:instrText xml:space="preserve"> PAGEREF _Toc19103692 \h </w:instrText>
+          <w:instrText xml:space="preserve"> PAGEREF _Toc48631090 \h </w:instrText>
         </w:r>
         <w:r>
           <w:rPr>
@@ -6029,7 +6228,7 @@
             <w:noProof/>
             <w:webHidden/>
           </w:rPr>
-          <w:t>32</w:t>
+          <w:t>33</w:t>
         </w:r>
         <w:r>
           <w:rPr>
@@ -6054,13 +6253,13 @@
           <w:szCs w:val="22"/>
         </w:rPr>
       </w:pPr>
-      <w:hyperlink w:anchor="_Toc19103693" w:history="1">
+      <w:hyperlink w:anchor="_Toc48631091" w:history="1">
         <w:r>
           <w:rPr>
             <w:rStyle w:val="Hyperlink"/>
             <w:noProof/>
           </w:rPr>
-          <w:t>7.5.</w:t>
+          <w:t>8.5.</w:t>
         </w:r>
         <w:r>
           <w:rPr>
@@ -6097,7 +6296,7 @@
             <w:noProof/>
             <w:webHidden/>
           </w:rPr>
-          <w:instrText xml:space="preserve"> PAGEREF _Toc19103693 \h </w:instrText>
+          <w:instrText xml:space="preserve"> PAGEREF _Toc48631091 \h </w:instrText>
         </w:r>
         <w:r>
           <w:rPr>
@@ -6117,7 +6316,7 @@
             <w:noProof/>
             <w:webHidden/>
           </w:rPr>
-          <w:t>32</w:t>
+          <w:t>33</w:t>
         </w:r>
         <w:r>
           <w:rPr>
@@ -6142,13 +6341,13 @@
           <w:szCs w:val="22"/>
         </w:rPr>
       </w:pPr>
-      <w:hyperlink w:anchor="_Toc19103694" w:history="1">
+      <w:hyperlink w:anchor="_Toc48631092" w:history="1">
         <w:r>
           <w:rPr>
             <w:rStyle w:val="Hyperlink"/>
             <w:noProof/>
           </w:rPr>
-          <w:t>7.6.</w:t>
+          <w:t>8.6.</w:t>
         </w:r>
         <w:r>
           <w:rPr>
@@ -6185,7 +6384,7 @@
             <w:noProof/>
             <w:webHidden/>
           </w:rPr>
-          <w:instrText xml:space="preserve"> PAGEREF _Toc19103694 \h </w:instrText>
+          <w:instrText xml:space="preserve"> PAGEREF _Toc48631092 \h </w:instrText>
         </w:r>
         <w:r>
           <w:rPr>
@@ -6205,7 +6404,7 @@
             <w:noProof/>
             <w:webHidden/>
           </w:rPr>
-          <w:t>32</w:t>
+          <w:t>33</w:t>
         </w:r>
         <w:r>
           <w:rPr>
@@ -6230,13 +6429,13 @@
           <w:szCs w:val="22"/>
         </w:rPr>
       </w:pPr>
-      <w:hyperlink w:anchor="_Toc19103696" w:history="1">
+      <w:hyperlink w:anchor="_Toc48631093" w:history="1">
         <w:r>
           <w:rPr>
             <w:rStyle w:val="Hyperlink"/>
             <w:noProof/>
           </w:rPr>
-          <w:t>7.7.</w:t>
+          <w:t>8.7.</w:t>
         </w:r>
         <w:r>
           <w:rPr>
@@ -6273,7 +6472,7 @@
             <w:noProof/>
             <w:webHidden/>
           </w:rPr>
-          <w:instrText xml:space="preserve"> PAGEREF _Toc19103696 \h </w:instrText>
+          <w:instrText xml:space="preserve"> PAGEREF _Toc48631093 \h </w:instrText>
         </w:r>
         <w:r>
           <w:rPr>
@@ -6318,14 +6517,14 @@
           <w:szCs w:val="22"/>
         </w:rPr>
       </w:pPr>
-      <w:hyperlink w:anchor="_Toc19103697" w:history="1">
+      <w:hyperlink w:anchor="_Toc48631094" w:history="1">
         <w:r>
           <w:rPr>
             <w:rStyle w:val="Hyperlink"/>
             <w:b/>
             <w:noProof/>
           </w:rPr>
-          <w:t>8.</w:t>
+          <w:t>9.</w:t>
         </w:r>
         <w:r>
           <w:rPr>
@@ -6363,7 +6562,7 @@
             <w:noProof/>
             <w:webHidden/>
           </w:rPr>
-          <w:instrText xml:space="preserve"> PAGEREF _Toc19103697 \h </w:instrText>
+          <w:instrText xml:space="preserve"> PAGEREF _Toc48631094 \h </w:instrText>
         </w:r>
         <w:r>
           <w:rPr>
@@ -6441,7 +6640,7 @@
           <w:b/>
         </w:rPr>
       </w:pPr>
-      <w:bookmarkStart w:id="1" w:name="_Toc19103650"/>
+      <w:bookmarkStart w:id="11" w:name="_Toc48631047"/>
       <w:r>
         <w:rPr>
           <w:b/>
@@ -6449,7 +6648,7 @@
         <w:lastRenderedPageBreak/>
         <w:t>Description</w:t>
       </w:r>
-      <w:bookmarkEnd w:id="1"/>
+      <w:bookmarkEnd w:id="11"/>
       <w:r>
         <w:rPr>
           <w:b/>
@@ -6890,14 +7089,14 @@
           <w:b/>
         </w:rPr>
       </w:pPr>
-      <w:bookmarkStart w:id="2" w:name="_Toc19103651"/>
+      <w:bookmarkStart w:id="12" w:name="_Toc48631048"/>
       <w:r>
         <w:rPr>
           <w:b/>
         </w:rPr>
         <w:t>Business Logic – ReviewController.cs</w:t>
       </w:r>
-      <w:bookmarkEnd w:id="2"/>
+      <w:bookmarkEnd w:id="12"/>
     </w:p>
     <w:p>
       <w:pPr>
@@ -7490,7 +7689,7 @@
           <w:b/>
         </w:rPr>
       </w:pPr>
-      <w:bookmarkStart w:id="3" w:name="_Toc19103652"/>
+      <w:bookmarkStart w:id="13" w:name="_Toc48631049"/>
       <w:r>
         <w:rPr>
           <w:b/>
@@ -7503,7 +7702,7 @@
         </w:rPr>
         <w:t>age details</w:t>
       </w:r>
-      <w:bookmarkEnd w:id="3"/>
+      <w:bookmarkEnd w:id="13"/>
     </w:p>
     <w:p>
       <w:pPr>
@@ -7523,7 +7722,7 @@
       <w:r>
         <w:t xml:space="preserve"> </w:t>
       </w:r>
-      <w:bookmarkStart w:id="4" w:name="_Toc19103653"/>
+      <w:bookmarkStart w:id="14" w:name="_Toc48631050"/>
       <w:r>
         <w:t>Views\</w:t>
       </w:r>
@@ -7542,7 +7741,7 @@
       <w:r>
         <w:t>, _ViewWarningLog.cshtml</w:t>
       </w:r>
-      <w:bookmarkEnd w:id="4"/>
+      <w:bookmarkEnd w:id="14"/>
     </w:p>
     <w:p>
       <w:pPr>
@@ -7556,11 +7755,11 @@
         <w:adjustRightInd w:val="0"/>
         <w:outlineLvl w:val="1"/>
       </w:pPr>
-      <w:bookmarkStart w:id="5" w:name="_Toc19103654"/>
+      <w:bookmarkStart w:id="15" w:name="_Toc48631051"/>
       <w:r>
         <w:t>Razor pages comprising Web Page</w:t>
       </w:r>
-      <w:bookmarkEnd w:id="5"/>
+      <w:bookmarkEnd w:id="15"/>
     </w:p>
     <w:p>
       <w:pPr>
@@ -7805,11 +8004,11 @@
         <w:adjustRightInd w:val="0"/>
         <w:outlineLvl w:val="1"/>
       </w:pPr>
-      <w:bookmarkStart w:id="6" w:name="_Toc19103655"/>
+      <w:bookmarkStart w:id="16" w:name="_Toc48631052"/>
       <w:r>
         <w:t>Layout Page</w:t>
       </w:r>
-      <w:bookmarkEnd w:id="6"/>
+      <w:bookmarkEnd w:id="16"/>
     </w:p>
     <w:p>
       <w:pPr>
@@ -7860,7 +8059,7 @@
         <w:adjustRightInd w:val="0"/>
         <w:outlineLvl w:val="1"/>
       </w:pPr>
-      <w:bookmarkStart w:id="7" w:name="_Toc19103656"/>
+      <w:bookmarkStart w:id="17" w:name="_Toc48631053"/>
       <w:r>
         <w:t>Screen</w:t>
       </w:r>
@@ -7870,7 +8069,7 @@
       <w:r>
         <w:t>hot</w:t>
       </w:r>
-      <w:bookmarkEnd w:id="7"/>
+      <w:bookmarkEnd w:id="17"/>
     </w:p>
     <w:p>
       <w:pPr>
@@ -11225,11 +11424,11 @@
         <w:adjustRightInd w:val="0"/>
         <w:outlineLvl w:val="1"/>
       </w:pPr>
-      <w:bookmarkStart w:id="8" w:name="_Toc19103657"/>
+      <w:bookmarkStart w:id="18" w:name="_Toc48631054"/>
       <w:r>
         <w:t>Web Page Invoked Events</w:t>
       </w:r>
-      <w:bookmarkEnd w:id="8"/>
+      <w:bookmarkEnd w:id="18"/>
     </w:p>
     <w:tbl>
       <w:tblPr>
@@ -11398,14 +11597,14 @@
         <w:adjustRightInd w:val="0"/>
         <w:outlineLvl w:val="1"/>
       </w:pPr>
-      <w:bookmarkStart w:id="9" w:name="_Toc19103658"/>
+      <w:bookmarkStart w:id="19" w:name="_Toc48631055"/>
       <w:r>
         <w:t>Web Page</w:t>
       </w:r>
       <w:r>
         <w:t xml:space="preserve"> Fields</w:t>
       </w:r>
-      <w:bookmarkEnd w:id="9"/>
+      <w:bookmarkEnd w:id="19"/>
       <w:r>
         <w:t xml:space="preserve"> </w:t>
       </w:r>
@@ -34345,7 +34544,7 @@
           <w:b/>
         </w:rPr>
       </w:pPr>
-      <w:bookmarkStart w:id="10" w:name="_Toc19103659"/>
+      <w:bookmarkStart w:id="20" w:name="_Toc48631056"/>
       <w:r>
         <w:rPr>
           <w:b/>
@@ -34353,7 +34552,7 @@
         <w:lastRenderedPageBreak/>
         <w:t>Stored Procedures</w:t>
       </w:r>
-      <w:bookmarkEnd w:id="10"/>
+      <w:bookmarkEnd w:id="20"/>
     </w:p>
     <w:p>
       <w:pPr>
@@ -34364,11 +34563,11 @@
         </w:numPr>
         <w:outlineLvl w:val="1"/>
       </w:pPr>
-      <w:bookmarkStart w:id="11" w:name="_Toc19103660"/>
+      <w:bookmarkStart w:id="21" w:name="_Toc48631057"/>
       <w:r>
         <w:t>sp_SelectReviewFrom_Coaching_Log</w:t>
       </w:r>
-      <w:bookmarkEnd w:id="11"/>
+      <w:bookmarkEnd w:id="21"/>
     </w:p>
     <w:p>
       <w:pPr>
@@ -34379,11 +34578,11 @@
         </w:numPr>
         <w:outlineLvl w:val="1"/>
       </w:pPr>
-      <w:bookmarkStart w:id="12" w:name="_Toc19103661"/>
+      <w:bookmarkStart w:id="22" w:name="_Toc48631058"/>
       <w:r>
         <w:t>sp_SelectReviewFrom_Coaching_Log_Reasons</w:t>
       </w:r>
-      <w:bookmarkEnd w:id="12"/>
+      <w:bookmarkEnd w:id="22"/>
     </w:p>
     <w:p>
       <w:pPr>
@@ -34394,11 +34593,11 @@
         </w:numPr>
         <w:outlineLvl w:val="1"/>
       </w:pPr>
-      <w:bookmarkStart w:id="13" w:name="_Toc19103662"/>
+      <w:bookmarkStart w:id="23" w:name="_Toc48631059"/>
       <w:r>
         <w:t>sp_SelectReviewFrom_Warning_Log_Reasons</w:t>
       </w:r>
-      <w:bookmarkEnd w:id="13"/>
+      <w:bookmarkEnd w:id="23"/>
     </w:p>
     <w:p>
       <w:pPr>
@@ -34409,11 +34608,11 @@
         </w:numPr>
         <w:outlineLvl w:val="1"/>
       </w:pPr>
-      <w:bookmarkStart w:id="14" w:name="_Toc19103663"/>
+      <w:bookmarkStart w:id="24" w:name="_Toc48631060"/>
       <w:r>
         <w:t>sp_Update_Review_Coaching_Log_Suerpvisor_Pending</w:t>
       </w:r>
-      <w:bookmarkEnd w:id="14"/>
+      <w:bookmarkEnd w:id="24"/>
     </w:p>
     <w:p>
       <w:pPr>
@@ -34424,11 +34623,11 @@
         </w:numPr>
         <w:outlineLvl w:val="1"/>
       </w:pPr>
-      <w:bookmarkStart w:id="15" w:name="_Toc19103664"/>
+      <w:bookmarkStart w:id="25" w:name="_Toc48631061"/>
       <w:r>
         <w:t>sp_Update_Review_Coaching_Log_Supervisor_Acknowledge</w:t>
       </w:r>
-      <w:bookmarkEnd w:id="15"/>
+      <w:bookmarkEnd w:id="25"/>
     </w:p>
     <w:p>
       <w:pPr>
@@ -34439,11 +34638,11 @@
         </w:numPr>
         <w:outlineLvl w:val="1"/>
       </w:pPr>
-      <w:bookmarkStart w:id="16" w:name="_Toc19103665"/>
+      <w:bookmarkStart w:id="26" w:name="_Toc48631062"/>
       <w:r>
         <w:t>sp_Update_Review_Coaching_Log_Employee_Pending</w:t>
       </w:r>
-      <w:bookmarkEnd w:id="16"/>
+      <w:bookmarkEnd w:id="26"/>
     </w:p>
     <w:p>
       <w:pPr>
@@ -34454,11 +34653,11 @@
         </w:numPr>
         <w:outlineLvl w:val="1"/>
       </w:pPr>
-      <w:bookmarkStart w:id="17" w:name="_Toc19103666"/>
+      <w:bookmarkStart w:id="27" w:name="_Toc48631063"/>
       <w:r>
         <w:t>sp_Update_Review_Coaching_Log_Employee_Acknowledge</w:t>
       </w:r>
-      <w:bookmarkEnd w:id="17"/>
+      <w:bookmarkEnd w:id="27"/>
     </w:p>
     <w:p>
       <w:pPr>
@@ -34469,11 +34668,11 @@
         </w:numPr>
         <w:outlineLvl w:val="1"/>
       </w:pPr>
-      <w:bookmarkStart w:id="18" w:name="_Toc19103667"/>
+      <w:bookmarkStart w:id="28" w:name="_Toc48631064"/>
       <w:r>
         <w:t>sp_Update_Review_Coaching_Log_Manager_Pending_Research</w:t>
       </w:r>
-      <w:bookmarkEnd w:id="18"/>
+      <w:bookmarkEnd w:id="28"/>
     </w:p>
     <w:p>
       <w:pPr>
@@ -34484,11 +34683,11 @@
         </w:numPr>
         <w:outlineLvl w:val="1"/>
       </w:pPr>
-      <w:bookmarkStart w:id="19" w:name="_Toc19103668"/>
+      <w:bookmarkStart w:id="29" w:name="_Toc48631065"/>
       <w:r>
         <w:t>sp_Update_Review_Coaching_Log_Manager_Pending_CSE</w:t>
       </w:r>
-      <w:bookmarkEnd w:id="19"/>
+      <w:bookmarkEnd w:id="29"/>
     </w:p>
     <w:p>
       <w:pPr>
@@ -34499,11 +34698,11 @@
         </w:numPr>
         <w:outlineLvl w:val="1"/>
       </w:pPr>
-      <w:bookmarkStart w:id="20" w:name="_Toc19103669"/>
+      <w:bookmarkStart w:id="30" w:name="_Toc48631066"/>
       <w:r>
         <w:t>sp_SelectReviewFrom_Coaching_Log_Quality_Now</w:t>
       </w:r>
-      <w:bookmarkEnd w:id="20"/>
+      <w:bookmarkEnd w:id="30"/>
     </w:p>
     <w:p>
       <w:pPr>
@@ -34514,11 +34713,11 @@
         </w:numPr>
         <w:outlineLvl w:val="1"/>
       </w:pPr>
-      <w:bookmarkStart w:id="21" w:name="_Toc19103670"/>
+      <w:bookmarkStart w:id="31" w:name="_Toc48631067"/>
       <w:r>
         <w:t>sp_ShortCalls_Get_BehaviorList</w:t>
       </w:r>
-      <w:bookmarkEnd w:id="21"/>
+      <w:bookmarkEnd w:id="31"/>
     </w:p>
     <w:p>
       <w:pPr>
@@ -34529,11 +34728,11 @@
         </w:numPr>
         <w:outlineLvl w:val="1"/>
       </w:pPr>
-      <w:bookmarkStart w:id="22" w:name="_Toc19103671"/>
+      <w:bookmarkStart w:id="32" w:name="_Toc48631068"/>
       <w:r>
         <w:t>sp_ShortCalls_Get_Actions</w:t>
       </w:r>
-      <w:bookmarkEnd w:id="22"/>
+      <w:bookmarkEnd w:id="32"/>
     </w:p>
     <w:p>
       <w:pPr>
@@ -34544,11 +34743,11 @@
         </w:numPr>
         <w:outlineLvl w:val="1"/>
       </w:pPr>
-      <w:bookmarkStart w:id="23" w:name="_Toc19103672"/>
+      <w:bookmarkStart w:id="33" w:name="_Toc48631069"/>
       <w:r>
         <w:t>sp_ShortCalls_Get_CallList</w:t>
       </w:r>
-      <w:bookmarkEnd w:id="23"/>
+      <w:bookmarkEnd w:id="33"/>
     </w:p>
     <w:p>
       <w:pPr>
@@ -34559,11 +34758,11 @@
         </w:numPr>
         <w:outlineLvl w:val="1"/>
       </w:pPr>
-      <w:bookmarkStart w:id="24" w:name="_Toc19103673"/>
+      <w:bookmarkStart w:id="34" w:name="_Toc48631070"/>
       <w:r>
         <w:t>sp_ShortCalls_Get_SupReivewDetails</w:t>
       </w:r>
-      <w:bookmarkEnd w:id="24"/>
+      <w:bookmarkEnd w:id="34"/>
     </w:p>
     <w:p>
       <w:pPr>
@@ -34574,11 +34773,11 @@
         </w:numPr>
         <w:outlineLvl w:val="1"/>
       </w:pPr>
-      <w:bookmarkStart w:id="25" w:name="_Toc19103674"/>
+      <w:bookmarkStart w:id="35" w:name="_Toc48631071"/>
       <w:r>
         <w:t>sp_ShortCalls_SupReview_Submit</w:t>
       </w:r>
-      <w:bookmarkEnd w:id="25"/>
+      <w:bookmarkEnd w:id="35"/>
     </w:p>
     <w:p>
       <w:pPr>
@@ -34589,11 +34788,11 @@
         </w:numPr>
         <w:outlineLvl w:val="1"/>
       </w:pPr>
-      <w:bookmarkStart w:id="26" w:name="_Toc19103675"/>
+      <w:bookmarkStart w:id="36" w:name="_Toc48631072"/>
       <w:r>
         <w:t>sp_ShortCalls_MgrReivew_Submit</w:t>
       </w:r>
-      <w:bookmarkEnd w:id="26"/>
+      <w:bookmarkEnd w:id="36"/>
     </w:p>
     <w:p>
       <w:pPr>
@@ -34604,11 +34803,11 @@
         </w:numPr>
         <w:outlineLvl w:val="1"/>
       </w:pPr>
-      <w:bookmarkStart w:id="27" w:name="_Toc19103676"/>
+      <w:bookmarkStart w:id="37" w:name="_Toc48631073"/>
       <w:r>
         <w:t>sp_ShortCalls_getMgrReviewDetails</w:t>
       </w:r>
-      <w:bookmarkEnd w:id="27"/>
+      <w:bookmarkEnd w:id="37"/>
     </w:p>
     <w:p>
       <w:pPr>
@@ -34619,11 +34818,11 @@
         </w:numPr>
         <w:outlineLvl w:val="1"/>
       </w:pPr>
-      <w:bookmarkStart w:id="28" w:name="_Toc19103677"/>
+      <w:bookmarkStart w:id="38" w:name="_Toc48631074"/>
       <w:r>
         <w:t>sp_Update_Review_Caoching_Log_Supervisor_Pending_Followup</w:t>
       </w:r>
-      <w:bookmarkEnd w:id="28"/>
+      <w:bookmarkEnd w:id="38"/>
     </w:p>
     <w:p>
       <w:pPr>
@@ -34634,11 +34833,11 @@
         </w:numPr>
         <w:outlineLvl w:val="1"/>
       </w:pPr>
-      <w:bookmarkStart w:id="29" w:name="_Toc19103678"/>
+      <w:bookmarkStart w:id="39" w:name="_Toc48631075"/>
       <w:r>
         <w:t>sp_Update_Review_Caoching_Log_Employee_Pending_Followup</w:t>
       </w:r>
-      <w:bookmarkEnd w:id="29"/>
+      <w:bookmarkEnd w:id="39"/>
     </w:p>
     <w:p>
       <w:pPr>
@@ -34690,7 +34889,7 @@
           <w:b/>
         </w:rPr>
       </w:pPr>
-      <w:bookmarkStart w:id="30" w:name="_Toc19103679"/>
+      <w:bookmarkStart w:id="40" w:name="_Toc48631076"/>
       <w:r>
         <w:rPr>
           <w:b/>
@@ -34709,7 +34908,7 @@
         </w:rPr>
         <w:t>pending form type</w:t>
       </w:r>
-      <w:bookmarkEnd w:id="30"/>
+      <w:bookmarkEnd w:id="40"/>
     </w:p>
     <w:p>
       <w:pPr>
@@ -34720,11 +34919,11 @@
         </w:numPr>
         <w:outlineLvl w:val="1"/>
       </w:pPr>
-      <w:bookmarkStart w:id="31" w:name="_Toc19103680"/>
+      <w:bookmarkStart w:id="41" w:name="_Toc48631077"/>
       <w:r>
         <w:t>Pending Acknowledgement</w:t>
       </w:r>
-      <w:bookmarkEnd w:id="31"/>
+      <w:bookmarkEnd w:id="41"/>
     </w:p>
     <w:p>
       <w:pPr>
@@ -34859,11 +35058,11 @@
         </w:numPr>
         <w:outlineLvl w:val="1"/>
       </w:pPr>
-      <w:bookmarkStart w:id="32" w:name="_Toc19103681"/>
+      <w:bookmarkStart w:id="42" w:name="_Toc48631078"/>
       <w:r>
         <w:t>Pending Research</w:t>
       </w:r>
-      <w:bookmarkEnd w:id="32"/>
+      <w:bookmarkEnd w:id="42"/>
     </w:p>
     <w:p>
       <w:pPr>
@@ -34976,11 +35175,11 @@
         </w:numPr>
         <w:outlineLvl w:val="1"/>
       </w:pPr>
-      <w:bookmarkStart w:id="33" w:name="_Toc19103682"/>
+      <w:bookmarkStart w:id="43" w:name="_Toc48631079"/>
       <w:r>
         <w:t>Pending CSE</w:t>
       </w:r>
-      <w:bookmarkEnd w:id="33"/>
+      <w:bookmarkEnd w:id="43"/>
     </w:p>
     <w:p>
       <w:pPr>
@@ -35013,14 +35212,14 @@
         </w:numPr>
         <w:outlineLvl w:val="1"/>
       </w:pPr>
-      <w:bookmarkStart w:id="34" w:name="_Toc19103683"/>
+      <w:bookmarkStart w:id="44" w:name="_Toc48631080"/>
       <w:r>
         <w:t>Pending Short Call Review</w:t>
       </w:r>
       <w:r>
         <w:t xml:space="preserve"> (Supervisor)</w:t>
       </w:r>
-      <w:bookmarkEnd w:id="34"/>
+      <w:bookmarkEnd w:id="44"/>
     </w:p>
     <w:p>
       <w:pPr>
@@ -35050,14 +35249,14 @@
         </w:numPr>
         <w:outlineLvl w:val="1"/>
       </w:pPr>
-      <w:bookmarkStart w:id="35" w:name="_Toc19103684"/>
+      <w:bookmarkStart w:id="45" w:name="_Toc48631081"/>
       <w:r>
         <w:t>Pending Short Call Confirm</w:t>
       </w:r>
       <w:r>
         <w:t xml:space="preserve"> (Manager)</w:t>
       </w:r>
-      <w:bookmarkEnd w:id="35"/>
+      <w:bookmarkEnd w:id="45"/>
     </w:p>
     <w:p>
       <w:pPr>
@@ -35080,12 +35279,12 @@
         </w:numPr>
         <w:outlineLvl w:val="1"/>
       </w:pPr>
-      <w:bookmarkStart w:id="36" w:name="_Toc19103685"/>
+      <w:bookmarkStart w:id="46" w:name="_Toc48631082"/>
       <w:r>
         <w:lastRenderedPageBreak/>
         <w:t>Pending Follow-Up (Supervisor)</w:t>
       </w:r>
-      <w:bookmarkEnd w:id="36"/>
+      <w:bookmarkEnd w:id="46"/>
     </w:p>
     <w:p>
       <w:pPr>
@@ -35104,7 +35303,7 @@
         </w:numPr>
         <w:outlineLvl w:val="1"/>
       </w:pPr>
-      <w:bookmarkStart w:id="37" w:name="_Toc19103686"/>
+      <w:bookmarkStart w:id="47" w:name="_Toc48631083"/>
       <w:r>
         <w:t xml:space="preserve">Pending </w:t>
       </w:r>
@@ -35114,7 +35313,7 @@
       <w:r>
         <w:t>Review</w:t>
       </w:r>
-      <w:bookmarkEnd w:id="37"/>
+      <w:bookmarkEnd w:id="47"/>
     </w:p>
     <w:p>
       <w:pPr>
@@ -35148,17 +35347,828 @@
         <w:adjustRightInd w:val="0"/>
         <w:outlineLvl w:val="1"/>
         <w:rPr>
+          <w:ins w:id="48" w:author="Huang, Lili (NE)" w:date="2020-08-18T07:54:00Z"/>
           <w:b/>
         </w:rPr>
       </w:pPr>
-      <w:bookmarkStart w:id="38" w:name="_Toc19103687"/>
-      <w:r>
-        <w:rPr>
+      <w:bookmarkStart w:id="49" w:name="_Toc48631084"/>
+      <w:ins w:id="50" w:author="Huang, Lili (NE)" w:date="2020-08-18T07:54:00Z">
+        <w:r>
+          <w:rPr>
+            <w:b/>
+          </w:rPr>
+          <w:t xml:space="preserve">Logic to determine who can </w:t>
+        </w:r>
+      </w:ins>
+      <w:ins w:id="51" w:author="Huang, Lili (NE)" w:date="2020-08-18T08:16:00Z">
+        <w:r>
+          <w:rPr>
+            <w:b/>
+          </w:rPr>
+          <w:t>view</w:t>
+        </w:r>
+      </w:ins>
+      <w:ins w:id="52" w:author="Huang, Lili (NE)" w:date="2020-08-18T07:54:00Z">
+        <w:r>
+          <w:rPr>
+            <w:b/>
+          </w:rPr>
+          <w:t xml:space="preserve"> Log Details</w:t>
+        </w:r>
+        <w:bookmarkEnd w:id="49"/>
+      </w:ins>
+    </w:p>
+    <w:tbl>
+      <w:tblPr>
+        <w:tblStyle w:val="TableGrid"/>
+        <w:tblW w:w="0" w:type="auto"/>
+        <w:tblInd w:w="360" w:type="dxa"/>
+        <w:tblLook w:val="04A0" w:firstRow="1" w:lastRow="0" w:firstColumn="1" w:lastColumn="0" w:noHBand="0" w:noVBand="1"/>
+      </w:tblPr>
+      <w:tblGrid>
+        <w:gridCol w:w="4247"/>
+        <w:gridCol w:w="4249"/>
+      </w:tblGrid>
+      <w:tr>
+        <w:trPr>
+          <w:ins w:id="53" w:author="Huang, Lili (NE)" w:date="2020-08-18T07:55:00Z"/>
+        </w:trPr>
+        <w:tc>
+          <w:tcPr>
+            <w:tcW w:w="4247" w:type="dxa"/>
+          </w:tcPr>
+          <w:p>
+            <w:pPr>
+              <w:autoSpaceDE w:val="0"/>
+              <w:autoSpaceDN w:val="0"/>
+              <w:adjustRightInd w:val="0"/>
+              <w:rPr>
+                <w:ins w:id="54" w:author="Huang, Lili (NE)" w:date="2020-08-18T07:55:00Z"/>
+                <w:b/>
+              </w:rPr>
+            </w:pPr>
+            <w:ins w:id="55" w:author="Huang, Lili (NE)" w:date="2020-08-18T07:55:00Z">
+              <w:r>
+                <w:rPr>
+                  <w:b/>
+                </w:rPr>
+                <w:t xml:space="preserve">My Submission </w:t>
+              </w:r>
+            </w:ins>
+          </w:p>
+        </w:tc>
+        <w:tc>
+          <w:tcPr>
+            <w:tcW w:w="4249" w:type="dxa"/>
+          </w:tcPr>
+          <w:p>
+            <w:pPr>
+              <w:autoSpaceDE w:val="0"/>
+              <w:autoSpaceDN w:val="0"/>
+              <w:adjustRightInd w:val="0"/>
+              <w:rPr>
+                <w:ins w:id="56" w:author="Huang, Lili (NE)" w:date="2020-08-18T07:55:00Z"/>
+                <w:b/>
+              </w:rPr>
+            </w:pPr>
+            <w:ins w:id="57" w:author="Huang, Lili (NE)" w:date="2020-08-18T07:56:00Z">
+              <w:r>
+                <w:rPr>
+                  <w:b/>
+                </w:rPr>
+                <w:t>Submitter only</w:t>
+              </w:r>
+            </w:ins>
+          </w:p>
+        </w:tc>
+      </w:tr>
+      <w:tr>
+        <w:trPr>
+          <w:ins w:id="58" w:author="Huang, Lili (NE)" w:date="2020-08-18T07:55:00Z"/>
+        </w:trPr>
+        <w:tc>
+          <w:tcPr>
+            <w:tcW w:w="4247" w:type="dxa"/>
+          </w:tcPr>
+          <w:p>
+            <w:pPr>
+              <w:autoSpaceDE w:val="0"/>
+              <w:autoSpaceDN w:val="0"/>
+              <w:adjustRightInd w:val="0"/>
+              <w:rPr>
+                <w:ins w:id="59" w:author="Huang, Lili (NE)" w:date="2020-08-18T07:55:00Z"/>
+                <w:b/>
+              </w:rPr>
+            </w:pPr>
+            <w:ins w:id="60" w:author="Huang, Lili (NE)" w:date="2020-08-18T07:56:00Z">
+              <w:r>
+                <w:rPr>
+                  <w:b/>
+                </w:rPr>
+                <w:t>Historical Dashboard</w:t>
+              </w:r>
+            </w:ins>
+          </w:p>
+        </w:tc>
+        <w:tc>
+          <w:tcPr>
+            <w:tcW w:w="4249" w:type="dxa"/>
+          </w:tcPr>
+          <w:p>
+            <w:pPr>
+              <w:autoSpaceDE w:val="0"/>
+              <w:autoSpaceDN w:val="0"/>
+              <w:adjustRightInd w:val="0"/>
+              <w:rPr>
+                <w:ins w:id="61" w:author="Huang, Lili (NE)" w:date="2020-08-18T10:00:00Z"/>
+                <w:b/>
+              </w:rPr>
+            </w:pPr>
+            <w:ins w:id="62" w:author="Huang, Lili (NE)" w:date="2020-08-18T09:58:00Z">
+              <w:r>
+                <w:rPr>
+                  <w:b/>
+                </w:rPr>
+                <w:t>Director</w:t>
+              </w:r>
+            </w:ins>
+            <w:ins w:id="63" w:author="Huang, Lili (NE)" w:date="2020-08-18T10:00:00Z">
+              <w:r>
+                <w:rPr>
+                  <w:b/>
+                </w:rPr>
+                <w:t>;</w:t>
+              </w:r>
+            </w:ins>
+          </w:p>
+          <w:p>
+            <w:pPr>
+              <w:autoSpaceDE w:val="0"/>
+              <w:autoSpaceDN w:val="0"/>
+              <w:adjustRightInd w:val="0"/>
+              <w:rPr>
+                <w:ins w:id="64" w:author="Huang, Lili (NE)" w:date="2020-08-18T09:58:00Z"/>
+                <w:b/>
+              </w:rPr>
+            </w:pPr>
+            <w:ins w:id="65" w:author="Huang, Lili (NE)" w:date="2020-08-18T09:58:00Z">
+              <w:r>
+                <w:rPr>
+                  <w:b/>
+                </w:rPr>
+                <w:t>Senior Man</w:t>
+              </w:r>
+            </w:ins>
+            <w:ins w:id="66" w:author="Huang, Lili (NE)" w:date="2020-08-18T10:00:00Z">
+              <w:r>
+                <w:rPr>
+                  <w:b/>
+                </w:rPr>
+                <w:t>a</w:t>
+              </w:r>
+            </w:ins>
+            <w:ins w:id="67" w:author="Huang, Lili (NE)" w:date="2020-08-18T09:58:00Z">
+              <w:r>
+                <w:rPr>
+                  <w:b/>
+                </w:rPr>
+                <w:t>ger;</w:t>
+              </w:r>
+            </w:ins>
+          </w:p>
+          <w:p>
+            <w:pPr>
+              <w:autoSpaceDE w:val="0"/>
+              <w:autoSpaceDN w:val="0"/>
+              <w:adjustRightInd w:val="0"/>
+              <w:rPr>
+                <w:ins w:id="68" w:author="Huang, Lili (NE)" w:date="2020-08-18T08:00:00Z"/>
+                <w:b/>
+              </w:rPr>
+            </w:pPr>
+            <w:ins w:id="69" w:author="Huang, Lili (NE)" w:date="2020-08-18T08:00:00Z">
+              <w:r>
+                <w:rPr>
+                  <w:b/>
+                </w:rPr>
+                <w:t>Submitter</w:t>
+              </w:r>
+            </w:ins>
+            <w:ins w:id="70" w:author="Huang, Lili (NE)" w:date="2020-08-18T08:01:00Z">
+              <w:r>
+                <w:rPr>
+                  <w:b/>
+                </w:rPr>
+                <w:t>;</w:t>
+              </w:r>
+            </w:ins>
+          </w:p>
+          <w:p>
+            <w:pPr>
+              <w:autoSpaceDE w:val="0"/>
+              <w:autoSpaceDN w:val="0"/>
+              <w:adjustRightInd w:val="0"/>
+              <w:rPr>
+                <w:ins w:id="71" w:author="Huang, Lili (NE)" w:date="2020-08-18T08:00:00Z"/>
+                <w:b/>
+              </w:rPr>
+            </w:pPr>
+            <w:ins w:id="72" w:author="Huang, Lili (NE)" w:date="2020-08-18T08:00:00Z">
+              <w:r>
+                <w:rPr>
+                  <w:b/>
+                </w:rPr>
+                <w:t>Employee</w:t>
+              </w:r>
+            </w:ins>
+            <w:ins w:id="73" w:author="Huang, Lili (NE)" w:date="2020-08-18T08:01:00Z">
+              <w:r>
+                <w:rPr>
+                  <w:b/>
+                </w:rPr>
+                <w:t>;</w:t>
+              </w:r>
+            </w:ins>
+          </w:p>
+          <w:p>
+            <w:pPr>
+              <w:autoSpaceDE w:val="0"/>
+              <w:autoSpaceDN w:val="0"/>
+              <w:adjustRightInd w:val="0"/>
+              <w:rPr>
+                <w:ins w:id="74" w:author="Huang, Lili (NE)" w:date="2020-08-18T08:00:00Z"/>
+                <w:b/>
+              </w:rPr>
+            </w:pPr>
+            <w:ins w:id="75" w:author="Huang, Lili (NE)" w:date="2020-08-18T08:00:00Z">
+              <w:r>
+                <w:rPr>
+                  <w:b/>
+                </w:rPr>
+                <w:t>Supervisor</w:t>
+              </w:r>
+            </w:ins>
+            <w:ins w:id="76" w:author="Huang, Lili (NE)" w:date="2020-08-18T08:01:00Z">
+              <w:r>
+                <w:rPr>
+                  <w:b/>
+                </w:rPr>
+                <w:t>;</w:t>
+              </w:r>
+            </w:ins>
+          </w:p>
+          <w:p>
+            <w:pPr>
+              <w:autoSpaceDE w:val="0"/>
+              <w:autoSpaceDN w:val="0"/>
+              <w:adjustRightInd w:val="0"/>
+              <w:rPr>
+                <w:ins w:id="77" w:author="Huang, Lili (NE)" w:date="2020-08-18T08:01:00Z"/>
+                <w:b/>
+              </w:rPr>
+            </w:pPr>
+            <w:ins w:id="78" w:author="Huang, Lili (NE)" w:date="2020-08-18T08:00:00Z">
+              <w:r>
+                <w:rPr>
+                  <w:b/>
+                </w:rPr>
+                <w:t>Manager</w:t>
+              </w:r>
+            </w:ins>
+            <w:ins w:id="79" w:author="Huang, Lili (NE)" w:date="2020-08-18T08:01:00Z">
+              <w:r>
+                <w:rPr>
+                  <w:b/>
+                </w:rPr>
+                <w:t>;</w:t>
+              </w:r>
+            </w:ins>
+          </w:p>
+          <w:p>
+            <w:pPr>
+              <w:autoSpaceDE w:val="0"/>
+              <w:autoSpaceDN w:val="0"/>
+              <w:adjustRightInd w:val="0"/>
+              <w:rPr>
+                <w:ins w:id="80" w:author="Huang, Lili (NE)" w:date="2020-08-18T08:00:00Z"/>
+                <w:b/>
+              </w:rPr>
+            </w:pPr>
+            <w:ins w:id="81" w:author="Huang, Lili (NE)" w:date="2020-08-18T08:04:00Z">
+              <w:r>
+                <w:rPr>
+                  <w:b/>
+                </w:rPr>
+                <w:t>“ECL”</w:t>
+              </w:r>
+              <w:r>
+                <w:rPr>
+                  <w:b/>
+                </w:rPr>
+                <w:t xml:space="preserve"> user;</w:t>
+              </w:r>
+            </w:ins>
+          </w:p>
+          <w:p>
+            <w:pPr>
+              <w:autoSpaceDE w:val="0"/>
+              <w:autoSpaceDN w:val="0"/>
+              <w:adjustRightInd w:val="0"/>
+              <w:rPr>
+                <w:ins w:id="82" w:author="Huang, Lili (NE)" w:date="2020-08-18T08:02:00Z"/>
+                <w:b/>
+              </w:rPr>
+            </w:pPr>
+            <w:ins w:id="83" w:author="Huang, Lili (NE)" w:date="2020-08-18T08:02:00Z">
+              <w:r>
+                <w:rPr>
+                  <w:b/>
+                </w:rPr>
+                <w:t xml:space="preserve">HR with job codes starting </w:t>
+              </w:r>
+            </w:ins>
+            <w:ins w:id="84" w:author="Huang, Lili (NE)" w:date="2020-08-18T08:03:00Z">
+              <w:r>
+                <w:rPr>
+                  <w:b/>
+                </w:rPr>
+                <w:t>WHHR or WHER or WHRC</w:t>
+              </w:r>
+            </w:ins>
+            <w:ins w:id="85" w:author="Huang, Lili (NE)" w:date="2020-08-18T08:02:00Z">
+              <w:r>
+                <w:rPr>
+                  <w:b/>
+                </w:rPr>
+                <w:t>;</w:t>
+              </w:r>
+            </w:ins>
+          </w:p>
+          <w:p>
+            <w:pPr>
+              <w:autoSpaceDE w:val="0"/>
+              <w:autoSpaceDN w:val="0"/>
+              <w:adjustRightInd w:val="0"/>
+              <w:rPr>
+                <w:ins w:id="86" w:author="Huang, Lili (NE)" w:date="2020-08-18T10:01:00Z"/>
+                <w:b/>
+              </w:rPr>
+            </w:pPr>
+          </w:p>
+          <w:p>
+            <w:pPr>
+              <w:autoSpaceDE w:val="0"/>
+              <w:autoSpaceDN w:val="0"/>
+              <w:adjustRightInd w:val="0"/>
+              <w:rPr>
+                <w:ins w:id="87" w:author="Huang, Lili (NE)" w:date="2020-08-18T07:55:00Z"/>
+                <w:b/>
+              </w:rPr>
+            </w:pPr>
+            <w:ins w:id="88" w:author="Huang, Lili (NE)" w:date="2020-08-18T10:01:00Z">
+              <w:r>
+                <w:rPr>
+                  <w:b/>
+                </w:rPr>
+                <w:t>Note: Display Warning logs for HR users only.</w:t>
+              </w:r>
+            </w:ins>
+            <w:bookmarkStart w:id="89" w:name="_GoBack"/>
+            <w:bookmarkEnd w:id="89"/>
+          </w:p>
+        </w:tc>
+      </w:tr>
+      <w:tr>
+        <w:trPr>
+          <w:ins w:id="90" w:author="Huang, Lili (NE)" w:date="2020-08-18T07:55:00Z"/>
+        </w:trPr>
+        <w:tc>
+          <w:tcPr>
+            <w:tcW w:w="4247" w:type="dxa"/>
+          </w:tcPr>
+          <w:p>
+            <w:pPr>
+              <w:autoSpaceDE w:val="0"/>
+              <w:autoSpaceDN w:val="0"/>
+              <w:adjustRightInd w:val="0"/>
+              <w:rPr>
+                <w:ins w:id="91" w:author="Huang, Lili (NE)" w:date="2020-08-18T07:55:00Z"/>
+                <w:b/>
+              </w:rPr>
+            </w:pPr>
+            <w:ins w:id="92" w:author="Huang, Lili (NE)" w:date="2020-08-18T08:03:00Z">
+              <w:r>
+                <w:rPr>
+                  <w:b/>
+                </w:rPr>
+                <w:t>My Dashboard</w:t>
+              </w:r>
+            </w:ins>
+          </w:p>
+        </w:tc>
+        <w:tc>
+          <w:tcPr>
+            <w:tcW w:w="4249" w:type="dxa"/>
+          </w:tcPr>
+          <w:p>
+            <w:pPr>
+              <w:autoSpaceDE w:val="0"/>
+              <w:autoSpaceDN w:val="0"/>
+              <w:adjustRightInd w:val="0"/>
+              <w:rPr>
+                <w:ins w:id="93" w:author="Huang, Lili (NE)" w:date="2020-08-18T09:59:00Z"/>
+                <w:b/>
+                <w:u w:val="single"/>
+              </w:rPr>
+            </w:pPr>
+            <w:ins w:id="94" w:author="Huang, Lili (NE)" w:date="2020-08-18T09:59:00Z">
+              <w:r>
+                <w:rPr>
+                  <w:b/>
+                  <w:u w:val="single"/>
+                </w:rPr>
+                <w:t>Director;</w:t>
+              </w:r>
+            </w:ins>
+          </w:p>
+          <w:p>
+            <w:pPr>
+              <w:autoSpaceDE w:val="0"/>
+              <w:autoSpaceDN w:val="0"/>
+              <w:adjustRightInd w:val="0"/>
+              <w:rPr>
+                <w:ins w:id="95" w:author="Huang, Lili (NE)" w:date="2020-08-18T09:59:00Z"/>
+                <w:b/>
+                <w:u w:val="single"/>
+              </w:rPr>
+            </w:pPr>
+            <w:ins w:id="96" w:author="Huang, Lili (NE)" w:date="2020-08-18T09:59:00Z">
+              <w:r>
+                <w:rPr>
+                  <w:b/>
+                  <w:u w:val="single"/>
+                </w:rPr>
+                <w:t>Senior Manager;</w:t>
+              </w:r>
+            </w:ins>
+          </w:p>
+          <w:p>
+            <w:pPr>
+              <w:autoSpaceDE w:val="0"/>
+              <w:autoSpaceDN w:val="0"/>
+              <w:adjustRightInd w:val="0"/>
+              <w:rPr>
+                <w:ins w:id="97" w:author="Huang, Lili (NE)" w:date="2020-08-18T09:59:00Z"/>
+                <w:b/>
+                <w:u w:val="single"/>
+              </w:rPr>
+            </w:pPr>
+          </w:p>
+          <w:p>
+            <w:pPr>
+              <w:autoSpaceDE w:val="0"/>
+              <w:autoSpaceDN w:val="0"/>
+              <w:adjustRightInd w:val="0"/>
+              <w:rPr>
+                <w:ins w:id="98" w:author="Huang, Lili (NE)" w:date="2020-08-18T08:12:00Z"/>
+                <w:b/>
+                <w:u w:val="single"/>
+              </w:rPr>
+            </w:pPr>
+            <w:ins w:id="99" w:author="Huang, Lili (NE)" w:date="2020-08-18T08:06:00Z">
+              <w:r>
+                <w:rPr>
+                  <w:b/>
+                  <w:u w:val="single"/>
+                </w:rPr>
+                <w:t>Coaching Logs:</w:t>
+              </w:r>
+            </w:ins>
+          </w:p>
+          <w:p>
+            <w:pPr>
+              <w:autoSpaceDE w:val="0"/>
+              <w:autoSpaceDN w:val="0"/>
+              <w:adjustRightInd w:val="0"/>
+              <w:rPr>
+                <w:ins w:id="100" w:author="Huang, Lili (NE)" w:date="2020-08-18T08:07:00Z"/>
+                <w:b/>
+              </w:rPr>
+            </w:pPr>
+            <w:ins w:id="101" w:author="Huang, Lili (NE)" w:date="2020-08-18T08:07:00Z">
+              <w:r>
+                <w:rPr>
+                  <w:b/>
+                </w:rPr>
+                <w:t>Non-ARC submitter;</w:t>
+              </w:r>
+            </w:ins>
+          </w:p>
+          <w:p>
+            <w:pPr>
+              <w:autoSpaceDE w:val="0"/>
+              <w:autoSpaceDN w:val="0"/>
+              <w:adjustRightInd w:val="0"/>
+              <w:rPr>
+                <w:ins w:id="102" w:author="Huang, Lili (NE)" w:date="2020-08-18T08:07:00Z"/>
+                <w:b/>
+              </w:rPr>
+            </w:pPr>
+            <w:ins w:id="103" w:author="Huang, Lili (NE)" w:date="2020-08-18T08:07:00Z">
+              <w:r>
+                <w:rPr>
+                  <w:b/>
+                </w:rPr>
+                <w:t>Employee;</w:t>
+              </w:r>
+            </w:ins>
+          </w:p>
+          <w:p>
+            <w:pPr>
+              <w:autoSpaceDE w:val="0"/>
+              <w:autoSpaceDN w:val="0"/>
+              <w:adjustRightInd w:val="0"/>
+              <w:rPr>
+                <w:ins w:id="104" w:author="Huang, Lili (NE)" w:date="2020-08-18T08:07:00Z"/>
+                <w:b/>
+              </w:rPr>
+            </w:pPr>
+            <w:ins w:id="105" w:author="Huang, Lili (NE)" w:date="2020-08-18T08:07:00Z">
+              <w:r>
+                <w:rPr>
+                  <w:b/>
+                </w:rPr>
+                <w:t>Supervisor;</w:t>
+              </w:r>
+            </w:ins>
+          </w:p>
+          <w:p>
+            <w:pPr>
+              <w:autoSpaceDE w:val="0"/>
+              <w:autoSpaceDN w:val="0"/>
+              <w:adjustRightInd w:val="0"/>
+              <w:rPr>
+                <w:ins w:id="106" w:author="Huang, Lili (NE)" w:date="2020-08-18T08:07:00Z"/>
+                <w:b/>
+              </w:rPr>
+            </w:pPr>
+            <w:ins w:id="107" w:author="Huang, Lili (NE)" w:date="2020-08-18T08:07:00Z">
+              <w:r>
+                <w:rPr>
+                  <w:b/>
+                </w:rPr>
+                <w:t>Manager;</w:t>
+              </w:r>
+            </w:ins>
+          </w:p>
+          <w:p>
+            <w:pPr>
+              <w:autoSpaceDE w:val="0"/>
+              <w:autoSpaceDN w:val="0"/>
+              <w:adjustRightInd w:val="0"/>
+              <w:rPr>
+                <w:ins w:id="108" w:author="Huang, Lili (NE)" w:date="2020-08-18T08:08:00Z"/>
+                <w:b/>
+              </w:rPr>
+            </w:pPr>
+            <w:ins w:id="109" w:author="Huang, Lili (NE)" w:date="2020-08-18T08:08:00Z">
+              <w:r>
+                <w:rPr>
+                  <w:b/>
+                </w:rPr>
+                <w:t>Reassigned user;</w:t>
+              </w:r>
+            </w:ins>
+          </w:p>
+          <w:p>
+            <w:pPr>
+              <w:autoSpaceDE w:val="0"/>
+              <w:autoSpaceDN w:val="0"/>
+              <w:adjustRightInd w:val="0"/>
+              <w:rPr>
+                <w:ins w:id="110" w:author="Huang, Lili (NE)" w:date="2020-08-18T08:07:00Z"/>
+                <w:b/>
+              </w:rPr>
+            </w:pPr>
+            <w:ins w:id="111" w:author="Huang, Lili (NE)" w:date="2020-08-18T08:08:00Z">
+              <w:r>
+                <w:rPr>
+                  <w:b/>
+                </w:rPr>
+                <w:t>Log Manager (Low CSAT)</w:t>
+              </w:r>
+            </w:ins>
+          </w:p>
+          <w:p>
+            <w:pPr>
+              <w:autoSpaceDE w:val="0"/>
+              <w:autoSpaceDN w:val="0"/>
+              <w:adjustRightInd w:val="0"/>
+              <w:rPr>
+                <w:ins w:id="112" w:author="Huang, Lili (NE)" w:date="2020-08-18T08:05:00Z"/>
+                <w:b/>
+              </w:rPr>
+            </w:pPr>
+          </w:p>
+          <w:p>
+            <w:pPr>
+              <w:autoSpaceDE w:val="0"/>
+              <w:autoSpaceDN w:val="0"/>
+              <w:adjustRightInd w:val="0"/>
+              <w:rPr>
+                <w:ins w:id="113" w:author="Huang, Lili (NE)" w:date="2020-08-18T08:12:00Z"/>
+                <w:b/>
+                <w:u w:val="single"/>
+              </w:rPr>
+            </w:pPr>
+            <w:ins w:id="114" w:author="Huang, Lili (NE)" w:date="2020-08-18T08:09:00Z">
+              <w:r>
+                <w:rPr>
+                  <w:b/>
+                  <w:u w:val="single"/>
+                </w:rPr>
+                <w:t>Warning Logs:</w:t>
+              </w:r>
+            </w:ins>
+          </w:p>
+          <w:p>
+            <w:pPr>
+              <w:autoSpaceDE w:val="0"/>
+              <w:autoSpaceDN w:val="0"/>
+              <w:adjustRightInd w:val="0"/>
+              <w:rPr>
+                <w:ins w:id="115" w:author="Huang, Lili (NE)" w:date="2020-08-18T08:10:00Z"/>
+                <w:b/>
+                <w:u w:val="single"/>
+              </w:rPr>
+            </w:pPr>
+            <w:ins w:id="116" w:author="Huang, Lili (NE)" w:date="2020-08-18T08:10:00Z">
+              <w:r>
+                <w:rPr>
+                  <w:b/>
+                  <w:u w:val="single"/>
+                </w:rPr>
+                <w:t>Submitter;</w:t>
+              </w:r>
+            </w:ins>
+          </w:p>
+          <w:p>
+            <w:pPr>
+              <w:autoSpaceDE w:val="0"/>
+              <w:autoSpaceDN w:val="0"/>
+              <w:adjustRightInd w:val="0"/>
+              <w:rPr>
+                <w:ins w:id="117" w:author="Huang, Lili (NE)" w:date="2020-08-18T08:10:00Z"/>
+                <w:b/>
+                <w:u w:val="single"/>
+              </w:rPr>
+            </w:pPr>
+            <w:ins w:id="118" w:author="Huang, Lili (NE)" w:date="2020-08-18T08:10:00Z">
+              <w:r>
+                <w:rPr>
+                  <w:b/>
+                  <w:u w:val="single"/>
+                </w:rPr>
+                <w:t>Employee;</w:t>
+              </w:r>
+            </w:ins>
+          </w:p>
+          <w:p>
+            <w:pPr>
+              <w:autoSpaceDE w:val="0"/>
+              <w:autoSpaceDN w:val="0"/>
+              <w:adjustRightInd w:val="0"/>
+              <w:rPr>
+                <w:ins w:id="119" w:author="Huang, Lili (NE)" w:date="2020-08-18T08:10:00Z"/>
+                <w:b/>
+                <w:u w:val="single"/>
+              </w:rPr>
+            </w:pPr>
+            <w:ins w:id="120" w:author="Huang, Lili (NE)" w:date="2020-08-18T08:10:00Z">
+              <w:r>
+                <w:rPr>
+                  <w:b/>
+                  <w:u w:val="single"/>
+                </w:rPr>
+                <w:t>Supervisor;</w:t>
+              </w:r>
+            </w:ins>
+          </w:p>
+          <w:p>
+            <w:pPr>
+              <w:autoSpaceDE w:val="0"/>
+              <w:autoSpaceDN w:val="0"/>
+              <w:adjustRightInd w:val="0"/>
+              <w:rPr>
+                <w:ins w:id="121" w:author="Huang, Lili (NE)" w:date="2020-08-18T07:55:00Z"/>
+                <w:b/>
+                <w:u w:val="single"/>
+              </w:rPr>
+            </w:pPr>
+            <w:ins w:id="122" w:author="Huang, Lili (NE)" w:date="2020-08-18T08:10:00Z">
+              <w:r>
+                <w:rPr>
+                  <w:b/>
+                  <w:u w:val="single"/>
+                </w:rPr>
+                <w:t>Manager</w:t>
+              </w:r>
+            </w:ins>
+          </w:p>
+        </w:tc>
+      </w:tr>
+      <w:tr>
+        <w:trPr>
+          <w:ins w:id="123" w:author="Huang, Lili (NE)" w:date="2020-08-18T07:55:00Z"/>
+        </w:trPr>
+        <w:tc>
+          <w:tcPr>
+            <w:tcW w:w="4247" w:type="dxa"/>
+          </w:tcPr>
+          <w:p>
+            <w:pPr>
+              <w:autoSpaceDE w:val="0"/>
+              <w:autoSpaceDN w:val="0"/>
+              <w:adjustRightInd w:val="0"/>
+              <w:rPr>
+                <w:ins w:id="124" w:author="Huang, Lili (NE)" w:date="2020-08-18T07:55:00Z"/>
+                <w:b/>
+              </w:rPr>
+            </w:pPr>
+            <w:ins w:id="125" w:author="Huang, Lili (NE)" w:date="2020-08-18T08:05:00Z">
+              <w:r>
+                <w:rPr>
+                  <w:b/>
+                </w:rPr>
+                <w:t>Survey</w:t>
+              </w:r>
+            </w:ins>
+          </w:p>
+        </w:tc>
+        <w:tc>
+          <w:tcPr>
+            <w:tcW w:w="4249" w:type="dxa"/>
+          </w:tcPr>
+          <w:p>
+            <w:pPr>
+              <w:autoSpaceDE w:val="0"/>
+              <w:autoSpaceDN w:val="0"/>
+              <w:adjustRightInd w:val="0"/>
+              <w:rPr>
+                <w:ins w:id="126" w:author="Huang, Lili (NE)" w:date="2020-08-18T07:55:00Z"/>
+                <w:b/>
+              </w:rPr>
+            </w:pPr>
+            <w:ins w:id="127" w:author="Huang, Lili (NE)" w:date="2020-08-18T08:06:00Z">
+              <w:r>
+                <w:rPr>
+                  <w:b/>
+                </w:rPr>
+                <w:t>Employee of the log</w:t>
+              </w:r>
+            </w:ins>
+          </w:p>
+        </w:tc>
+      </w:tr>
+    </w:tbl>
+    <w:p>
+      <w:pPr>
+        <w:autoSpaceDE w:val="0"/>
+        <w:autoSpaceDN w:val="0"/>
+        <w:adjustRightInd w:val="0"/>
+        <w:ind w:left="360"/>
+        <w:outlineLvl w:val="1"/>
+        <w:rPr>
+          <w:ins w:id="128" w:author="Huang, Lili (NE)" w:date="2020-08-18T07:54:00Z"/>
           <w:b/>
         </w:rPr>
+      </w:pPr>
+    </w:p>
+    <w:p>
+      <w:pPr>
+        <w:numPr>
+          <w:ilvl w:val="0"/>
+          <w:numId w:val="4"/>
+        </w:numPr>
+        <w:tabs>
+          <w:tab w:val="num" w:pos="1080"/>
+        </w:tabs>
+        <w:autoSpaceDE w:val="0"/>
+        <w:autoSpaceDN w:val="0"/>
+        <w:adjustRightInd w:val="0"/>
+        <w:outlineLvl w:val="1"/>
+        <w:rPr>
+          <w:b/>
+        </w:rPr>
+      </w:pPr>
+      <w:bookmarkStart w:id="129" w:name="_Toc48631085"/>
+      <w:r>
+        <w:rPr>
+          <w:b/>
+        </w:rPr>
         <w:t>Logic to determine Review Page display mode (Ready Only vs Editable)</w:t>
       </w:r>
-      <w:bookmarkEnd w:id="38"/>
+      <w:bookmarkEnd w:id="129"/>
     </w:p>
     <w:tbl>
       <w:tblPr>
@@ -35494,6 +36504,7 @@
               <w:rPr>
                 <w:b/>
               </w:rPr>
+              <w:lastRenderedPageBreak/>
               <w:t xml:space="preserve">    Else Read Only</w:t>
             </w:r>
           </w:p>
@@ -35517,6 +36528,7 @@
               <w:rPr>
                 <w:b/>
               </w:rPr>
+              <w:lastRenderedPageBreak/>
               <w:t>Acknowledge</w:t>
             </w:r>
             <w:r>
@@ -35855,14 +36867,14 @@
           <w:b/>
         </w:rPr>
       </w:pPr>
-      <w:bookmarkStart w:id="39" w:name="_Toc19103688"/>
+      <w:bookmarkStart w:id="130" w:name="_Toc48631086"/>
       <w:r>
         <w:rPr>
           <w:b/>
         </w:rPr>
         <w:t>Logic to determine next status</w:t>
       </w:r>
-      <w:bookmarkEnd w:id="39"/>
+      <w:bookmarkEnd w:id="130"/>
     </w:p>
     <w:p>
       <w:pPr>
@@ -35873,11 +36885,11 @@
         </w:numPr>
         <w:outlineLvl w:val="1"/>
       </w:pPr>
-      <w:bookmarkStart w:id="40" w:name="_Toc19103689"/>
+      <w:bookmarkStart w:id="131" w:name="_Toc48631087"/>
       <w:r>
         <w:t>Pending Acknowledgement</w:t>
       </w:r>
-      <w:bookmarkEnd w:id="40"/>
+      <w:bookmarkEnd w:id="131"/>
       <w:r>
         <w:t xml:space="preserve"> </w:t>
       </w:r>
@@ -35886,7 +36898,6 @@
       <w:pPr>
         <w:pStyle w:val="ListParagraph"/>
         <w:ind w:left="792"/>
-        <w:outlineLvl w:val="1"/>
       </w:pPr>
       <w:r>
         <w:t>If the log is a warning log, next status will be “Completed”;</w:t>
@@ -35896,14 +36907,12 @@
       <w:pPr>
         <w:pStyle w:val="ListParagraph"/>
         <w:ind w:left="792"/>
-        <w:outlineLvl w:val="1"/>
       </w:pPr>
     </w:p>
     <w:p>
       <w:pPr>
         <w:pStyle w:val="ListParagraph"/>
         <w:ind w:left="792"/>
-        <w:outlineLvl w:val="1"/>
       </w:pPr>
       <w:r>
         <w:t>Otherwise:</w:t>
@@ -36094,7 +37103,6 @@
           <w:sz w:val="18"/>
           <w:szCs w:val="18"/>
         </w:rPr>
-        <w:lastRenderedPageBreak/>
         <w:t>The log is IQS, or CTC, or High5Club, or Kudo, or Attendance, or MSR, or MSRS</w:t>
       </w:r>
     </w:p>
@@ -36357,11 +37365,11 @@
         </w:numPr>
         <w:outlineLvl w:val="1"/>
       </w:pPr>
-      <w:bookmarkStart w:id="41" w:name="_Toc19103690"/>
+      <w:bookmarkStart w:id="132" w:name="_Toc48631088"/>
       <w:r>
         <w:t>Pending Research</w:t>
       </w:r>
-      <w:bookmarkEnd w:id="41"/>
+      <w:bookmarkEnd w:id="132"/>
     </w:p>
     <w:p>
       <w:pPr>
@@ -36396,6 +37404,7 @@
         </w:numPr>
       </w:pPr>
       <w:r>
+        <w:lastRenderedPageBreak/>
         <w:t>I</w:t>
       </w:r>
       <w:r>
@@ -36587,11 +37596,11 @@
         </w:numPr>
         <w:outlineLvl w:val="1"/>
       </w:pPr>
-      <w:bookmarkStart w:id="42" w:name="_Toc19103691"/>
+      <w:bookmarkStart w:id="133" w:name="_Toc48631089"/>
       <w:r>
         <w:t>Pending CSE</w:t>
       </w:r>
-      <w:bookmarkEnd w:id="42"/>
+      <w:bookmarkEnd w:id="133"/>
     </w:p>
     <w:p>
       <w:pPr>
@@ -36654,11 +37663,11 @@
         </w:numPr>
         <w:outlineLvl w:val="1"/>
       </w:pPr>
-      <w:bookmarkStart w:id="43" w:name="_Toc19103692"/>
+      <w:bookmarkStart w:id="134" w:name="_Toc48631090"/>
       <w:r>
         <w:t>Pending Short Call Review (Supervisor)</w:t>
       </w:r>
-      <w:bookmarkEnd w:id="43"/>
+      <w:bookmarkEnd w:id="134"/>
     </w:p>
     <w:p>
       <w:pPr>
@@ -36688,7 +37697,7 @@
         </w:numPr>
         <w:outlineLvl w:val="1"/>
       </w:pPr>
-      <w:bookmarkStart w:id="44" w:name="_Toc19103693"/>
+      <w:bookmarkStart w:id="135" w:name="_Toc48631091"/>
       <w:r>
         <w:t xml:space="preserve">Pending Short Call </w:t>
       </w:r>
@@ -36704,7 +37713,7 @@
       <w:r>
         <w:t>)</w:t>
       </w:r>
-      <w:bookmarkEnd w:id="44"/>
+      <w:bookmarkEnd w:id="135"/>
     </w:p>
     <w:p>
       <w:pPr>
@@ -36729,7 +37738,7 @@
         </w:numPr>
         <w:outlineLvl w:val="1"/>
       </w:pPr>
-      <w:bookmarkStart w:id="45" w:name="_Toc19103694"/>
+      <w:bookmarkStart w:id="136" w:name="_Toc48631092"/>
       <w:r>
         <w:t xml:space="preserve">Pending </w:t>
       </w:r>
@@ -36739,17 +37748,16 @@
       <w:r>
         <w:t>Review</w:t>
       </w:r>
-      <w:bookmarkEnd w:id="45"/>
+      <w:bookmarkEnd w:id="136"/>
     </w:p>
     <w:p>
       <w:pPr>
         <w:pStyle w:val="ListParagraph"/>
         <w:ind w:left="792"/>
       </w:pPr>
-      <w:bookmarkStart w:id="46" w:name="_Toc19103695"/>
-      <w:bookmarkEnd w:id="46"/>
-      <w:r>
-        <w:lastRenderedPageBreak/>
+      <w:bookmarkStart w:id="137" w:name="_Toc19103695"/>
+      <w:bookmarkEnd w:id="137"/>
+      <w:r>
         <w:t>Next status will be “Pending Employee Review”.</w:t>
       </w:r>
     </w:p>
@@ -36768,11 +37776,11 @@
         </w:numPr>
         <w:outlineLvl w:val="1"/>
       </w:pPr>
-      <w:bookmarkStart w:id="47" w:name="_Toc19103696"/>
+      <w:bookmarkStart w:id="138" w:name="_Toc48631093"/>
       <w:r>
         <w:t>Pending Follow-Up</w:t>
       </w:r>
-      <w:bookmarkEnd w:id="47"/>
+      <w:bookmarkEnd w:id="138"/>
     </w:p>
     <w:p>
       <w:pPr>
@@ -36812,14 +37820,14 @@
           <w:b/>
         </w:rPr>
       </w:pPr>
-      <w:bookmarkStart w:id="48" w:name="_Toc19103697"/>
+      <w:bookmarkStart w:id="139" w:name="_Toc48631094"/>
       <w:r>
         <w:rPr>
           <w:b/>
         </w:rPr>
         <w:t>Instruction text</w:t>
       </w:r>
-      <w:bookmarkEnd w:id="48"/>
+      <w:bookmarkEnd w:id="139"/>
     </w:p>
     <w:p>
       <w:pPr>
@@ -36957,6 +37965,7 @@
         <w:rPr>
           <w:b/>
         </w:rPr>
+        <w:lastRenderedPageBreak/>
         <w:t>OMR Short Call</w:t>
       </w:r>
       <w:r>
@@ -37143,7 +38152,6 @@
         <w:rPr>
           <w:b/>
         </w:rPr>
-        <w:lastRenderedPageBreak/>
         <w:t>Quality KUDO CSR</w:t>
       </w:r>
       <w:r>
@@ -37312,6 +38320,7 @@
         <w:ind w:left="1512"/>
       </w:pPr>
       <w:r>
+        <w:lastRenderedPageBreak/>
         <w:t>To review your full details, please visit the &lt;a href=</w:t>
       </w:r>
       <w:r>
@@ -37583,7 +38592,6 @@
         <w:ind w:left="1512"/>
       </w:pPr>
       <w:r>
-        <w:lastRenderedPageBreak/>
         <w:t>You are receiving this eCL record because an Employee on your team was identified on the CCO TC Outstanding Actions report (also known as the TC Compliance Action report).  Please research why the employee did not complete their timecard before the deadline laid out in the latest</w:t>
       </w:r>
     </w:p>
@@ -37698,6 +38706,7 @@
         <w:ind w:left="1440"/>
       </w:pPr>
       <w:r>
+        <w:lastRenderedPageBreak/>
         <w:t xml:space="preserve">Be sure to check the Beneficiary Indicators applet on every call. If a message is on file, the CSR must follow protocol and review it to determine whether the information is applicable to the beneficiary’s reason for calling. However, the CSR must read and follow any messages related to the new Medicare card, regardless of the reason for the call. In addition to reading such messages, the CSR must be sure to log them as “read” to document that the information has been relayed to the caller. </w:t>
       </w:r>
     </w:p>
@@ -37845,15 +38854,7 @@
           <w:i/>
           <w:iCs/>
         </w:rPr>
-        <w:t xml:space="preserve">Your CSR had perfect attendance during a recent critical week. You are encouraged to validate that the CSR indeed earned perfect attendance and verify that the hours have been removed in the Attendance Tracking Tool. And of course, please say thank you to </w:t>
-      </w:r>
-      <w:r>
-        <w:rPr>
-          <w:i/>
-          <w:iCs/>
-        </w:rPr>
-        <w:lastRenderedPageBreak/>
-        <w:t>your CSR for a job well done. This notification is for your CSR and does not apply to your personal attendance. Please refer to the name listed beside the 'employee' field to determine the employee who is receiving this message.</w:t>
+        <w:t>Your CSR had perfect attendance during a recent critical week. You are encouraged to validate that the CSR indeed earned perfect attendance and verify that the hours have been removed in the Attendance Tracking Tool. And of course, please say thank you to your CSR for a job well done. This notification is for your CSR and does not apply to your personal attendance. Please refer to the name listed beside the 'employee' field to determine the employee who is receiving this message.</w:t>
       </w:r>
     </w:p>
     <w:p>
@@ -38031,6 +39032,7 @@
         <w:rPr>
           <w:i/>
         </w:rPr>
+        <w:lastRenderedPageBreak/>
         <w:t>Provide management as much notice as possible prior to requesting an absence. Certain types of absences may be considered approved and will not count as missed time. In these circumstances the approval process for such time off must be followed.</w:t>
       </w:r>
     </w:p>
@@ -38719,14 +39721,7 @@
         <w:b/>
         <w:sz w:val="18"/>
       </w:rPr>
-      <w:t>MAXIMUS</w:t>
-    </w:r>
-    <w:r>
-      <w:rPr>
-        <w:b/>
-        <w:sz w:val="18"/>
-      </w:rPr>
-      <w:t xml:space="preserve"> CONFIDENTIAL</w:t>
+      <w:t>MAXIMUS CONFIDENTIAL</w:t>
     </w:r>
     <w:r>
       <w:rPr>
@@ -38734,21 +39729,7 @@
         <w:sz w:val="18"/>
       </w:rPr>
       <w:tab/>
-      <w:t xml:space="preserve">        </w:t>
-    </w:r>
-    <w:r>
-      <w:rPr>
-        <w:b/>
-        <w:sz w:val="18"/>
-      </w:rPr>
-      <w:t xml:space="preserve">   </w:t>
-    </w:r>
-    <w:r>
-      <w:rPr>
-        <w:b/>
-        <w:sz w:val="18"/>
-      </w:rPr>
-      <w:t xml:space="preserve">                                                              CCO_eCoaching_Log_Review _DD</w:t>
+      <w:t xml:space="preserve">                                                                         CCO_eCoaching_Log_Review _DD</w:t>
     </w:r>
   </w:p>
   <w:p>
@@ -38761,13 +39742,7 @@
       <w:rPr>
         <w:sz w:val="18"/>
       </w:rPr>
-      <w:t xml:space="preserve">Copyrighted Material of </w:t>
-    </w:r>
-    <w:r>
-      <w:rPr>
-        <w:sz w:val="18"/>
-      </w:rPr>
-      <w:t>MAXIMUS</w:t>
+      <w:t>Copyrighted Material of MAXIMUS</w:t>
     </w:r>
     <w:r>
       <w:rPr>
@@ -38863,7 +39838,7 @@
         <w:rStyle w:val="PageNumber"/>
         <w:noProof/>
       </w:rPr>
-      <w:t>3</w:t>
+      <w:t>1</w:t>
     </w:r>
     <w:r>
       <w:rPr>
@@ -38898,14 +39873,7 @@
         <w:b/>
         <w:sz w:val="18"/>
       </w:rPr>
-      <w:t xml:space="preserve">MAXIMUS </w:t>
-    </w:r>
-    <w:r>
-      <w:rPr>
-        <w:b/>
-        <w:sz w:val="18"/>
-      </w:rPr>
-      <w:t>CONFIDENTIAL</w:t>
+      <w:t>MAXIMUS CONFIDENTIAL</w:t>
     </w:r>
     <w:r>
       <w:rPr>
@@ -38933,13 +39901,7 @@
       <w:rPr>
         <w:sz w:val="18"/>
       </w:rPr>
-      <w:t xml:space="preserve">Copyrighted Material of </w:t>
-    </w:r>
-    <w:r>
-      <w:rPr>
-        <w:sz w:val="18"/>
-      </w:rPr>
-      <w:t>MAXIMUS</w:t>
+      <w:t>Copyrighted Material of MAXIMUS</w:t>
     </w:r>
     <w:r>
       <w:rPr>
@@ -39035,7 +39997,7 @@
         <w:rStyle w:val="PageNumber"/>
         <w:noProof/>
       </w:rPr>
-      <w:t>32</w:t>
+      <w:t>30</w:t>
     </w:r>
     <w:r>
       <w:rPr>
@@ -41741,6 +42703,14 @@
   </w:num>
   <w:numIdMacAtCleanup w:val="16"/>
 </w:numbering>
+</file>
+
+<file path=word/people.xml><?xml version="1.0" encoding="utf-8"?>
+<w15:people xmlns:wpc="http://schemas.microsoft.com/office/word/2010/wordprocessingCanvas" xmlns:cx="http://schemas.microsoft.com/office/drawing/2014/chartex" xmlns:cx1="http://schemas.microsoft.com/office/drawing/2015/9/8/chartex" xmlns:mc="http://schemas.openxmlformats.org/markup-compatibility/2006" xmlns:o="urn:schemas-microsoft-com:office:office" xmlns:r="http://schemas.openxmlformats.org/officeDocument/2006/relationships" xmlns:m="http://schemas.openxmlformats.org/officeDocument/2006/math" xmlns:v="urn:schemas-microsoft-com:vml" xmlns:wp14="http://schemas.microsoft.com/office/word/2010/wordprocessingDrawing" xmlns:wp="http://schemas.openxmlformats.org/drawingml/2006/wordprocessingDrawing" xmlns:w10="urn:schemas-microsoft-com:office:word" xmlns:w="http://schemas.openxmlformats.org/wordprocessingml/2006/main" xmlns:w14="http://schemas.microsoft.com/office/word/2010/wordml" xmlns:w15="http://schemas.microsoft.com/office/word/2012/wordml" xmlns:w16se="http://schemas.microsoft.com/office/word/2015/wordml/symex" xmlns:wpg="http://schemas.microsoft.com/office/word/2010/wordprocessingGroup" xmlns:wpi="http://schemas.microsoft.com/office/word/2010/wordprocessingInk" xmlns:wne="http://schemas.microsoft.com/office/word/2006/wordml" xmlns:wps="http://schemas.microsoft.com/office/word/2010/wordprocessingShape" mc:Ignorable="w14 w15 w16se wp14">
+  <w15:person w15:author="Huang, Lili (NE)">
+    <w15:presenceInfo w15:providerId="AD" w15:userId="S-1-5-21-560238246-503670158-341402209-631119"/>
+  </w15:person>
+</w15:people>
 </file>
 
 <file path=word/styles.xml><?xml version="1.0" encoding="utf-8"?>
@@ -42935,7 +43905,7 @@
 </file>
 
 <file path=customXml/itemProps1.xml><?xml version="1.0" encoding="utf-8"?>
-<ds:datastoreItem xmlns:ds="http://schemas.openxmlformats.org/officeDocument/2006/customXml" ds:itemID="{0CFD219C-4931-42C6-8874-1AEB04850B73}">
+<ds:datastoreItem xmlns:ds="http://schemas.openxmlformats.org/officeDocument/2006/customXml" ds:itemID="{9B4DBC8E-E95F-4529-AA3E-2439AEFDCD85}">
   <ds:schemaRefs>
     <ds:schemaRef ds:uri="http://schemas.openxmlformats.org/officeDocument/2006/bibliography"/>
   </ds:schemaRefs>

</xml_diff>

<commit_message>
#18449 - CSR Incentive Data Feed
git-tfs-id: [https://tfs.omnicloud.local/tfs/cco%20program/]$/eCoaching_V2;C47195
</commit_message>
<xml_diff>
--- a/Design/DD/Web/CCO_eCoaching_Log_Review_DD.docx
+++ b/Design/DD/Web/CCO_eCoaching_Log_Review_DD.docx
@@ -284,7 +284,7 @@
           </mc:Choice>
           <mc:Fallback>
             <w:pict>
-              <v:line w14:anchorId="2B2A4562" id="Line 12" o:spid="_x0000_s1026" style="position:absolute;z-index:251657216;visibility:visible;mso-wrap-style:square;mso-width-percent:0;mso-height-percent:0;mso-wrap-distance-left:9pt;mso-wrap-distance-top:0;mso-wrap-distance-right:9pt;mso-wrap-distance-bottom:0;mso-position-horizontal:absolute;mso-position-horizontal-relative:text;mso-position-vertical:absolute;mso-position-vertical-relative:text;mso-width-percent:0;mso-height-percent:0;mso-width-relative:page;mso-height-relative:page" from="367.2pt,33.3pt" to="439.25pt,33.35pt" o:gfxdata="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" o:allowincell="f">
+              <v:line w14:anchorId="1655AF89" id="Line 12" o:spid="_x0000_s1026" style="position:absolute;z-index:251657216;visibility:visible;mso-wrap-style:square;mso-width-percent:0;mso-height-percent:0;mso-wrap-distance-left:9pt;mso-wrap-distance-top:0;mso-wrap-distance-right:9pt;mso-wrap-distance-bottom:0;mso-position-horizontal:absolute;mso-position-horizontal-relative:text;mso-position-vertical:absolute;mso-position-vertical-relative:text;mso-width-percent:0;mso-height-percent:0;mso-width-relative:page;mso-height-relative:page" from="367.2pt,33.3pt" to="439.25pt,33.35pt" o:gfxdata="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" o:allowincell="f">
                 <v:stroke startarrowwidth="narrow" startarrowlength="short" endarrowwidth="narrow" endarrowlength="short"/>
               </v:line>
             </w:pict>
@@ -372,7 +372,7 @@
           </mc:Choice>
           <mc:Fallback>
             <w:pict>
-              <v:line w14:anchorId="2775BF75" id="Line 10" o:spid="_x0000_s1026" style="position:absolute;z-index:251655168;visibility:visible;mso-wrap-style:square;mso-width-percent:0;mso-height-percent:0;mso-wrap-distance-left:9pt;mso-wrap-distance-top:0;mso-wrap-distance-right:9pt;mso-wrap-distance-bottom:0;mso-position-horizontal:absolute;mso-position-horizontal-relative:text;mso-position-vertical:absolute;mso-position-vertical-relative:text;mso-width-percent:0;mso-height-percent:0;mso-width-relative:page;mso-height-relative:page" from="1in,33.3pt" to="266.45pt,33.35pt" o:gfxdata="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" o:allowincell="f">
+              <v:line w14:anchorId="6388A8D0" id="Line 10" o:spid="_x0000_s1026" style="position:absolute;z-index:251655168;visibility:visible;mso-wrap-style:square;mso-width-percent:0;mso-height-percent:0;mso-wrap-distance-left:9pt;mso-wrap-distance-top:0;mso-wrap-distance-right:9pt;mso-wrap-distance-bottom:0;mso-position-horizontal:absolute;mso-position-horizontal-relative:text;mso-position-vertical:absolute;mso-position-vertical-relative:text;mso-width-percent:0;mso-height-percent:0;mso-width-relative:page;mso-height-relative:page" from="1in,33.3pt" to="266.45pt,33.35pt" o:gfxdata="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" o:allowincell="f">
                 <v:stroke startarrowwidth="narrow" startarrowlength="short" endarrowwidth="narrow" endarrowlength="short"/>
               </v:line>
             </w:pict>
@@ -590,7 +590,7 @@
           </mc:Choice>
           <mc:Fallback>
             <w:pict>
-              <v:line w14:anchorId="6C891121" id="Line 14" o:spid="_x0000_s1026" style="position:absolute;z-index:251659264;visibility:visible;mso-wrap-style:square;mso-width-percent:0;mso-height-percent:0;mso-wrap-distance-left:9pt;mso-wrap-distance-top:0;mso-wrap-distance-right:9pt;mso-wrap-distance-bottom:0;mso-position-horizontal:absolute;mso-position-horizontal-relative:text;mso-position-vertical:absolute;mso-position-vertical-relative:text;mso-width-percent:0;mso-height-percent:0;mso-width-relative:page;mso-height-relative:page" from="76.05pt,2pt" to="270.45pt,2pt" o:gfxdata="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" o:allowincell="f">
+              <v:line w14:anchorId="02ADB770" id="Line 14" o:spid="_x0000_s1026" style="position:absolute;z-index:251659264;visibility:visible;mso-wrap-style:square;mso-width-percent:0;mso-height-percent:0;mso-wrap-distance-left:9pt;mso-wrap-distance-top:0;mso-wrap-distance-right:9pt;mso-wrap-distance-bottom:0;mso-position-horizontal:absolute;mso-position-horizontal-relative:text;mso-position-vertical:absolute;mso-position-vertical-relative:text;mso-width-percent:0;mso-height-percent:0;mso-width-relative:page;mso-height-relative:page" from="76.05pt,2pt" to="270.45pt,2pt" o:gfxdata="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" o:allowincell="f">
                 <v:stroke startarrowwidth="narrow" startarrowlength="short" endarrowwidth="narrow" endarrowlength="short"/>
               </v:line>
             </w:pict>
@@ -1967,7 +1967,6 @@
               <w:ind w:left="0"/>
               <w:jc w:val="left"/>
               <w:rPr>
-                <w:ins w:id="0" w:author="Huang, Lili (NE)" w:date="2020-08-18T08:17:00Z"/>
                 <w:sz w:val="20"/>
               </w:rPr>
             </w:pPr>
@@ -1977,17 +1976,6 @@
               </w:rPr>
               <w:t>07/31/2020</w:t>
             </w:r>
-          </w:p>
-          <w:p>
-            <w:pPr>
-              <w:pStyle w:val="hdr1"/>
-              <w:ind w:left="0"/>
-              <w:jc w:val="left"/>
-              <w:rPr>
-                <w:ins w:id="1" w:author="Huang, Lili (NE)" w:date="2020-08-18T08:17:00Z"/>
-                <w:sz w:val="20"/>
-              </w:rPr>
-            </w:pPr>
           </w:p>
           <w:p>
             <w:pPr>
@@ -1998,14 +1986,44 @@
                 <w:sz w:val="20"/>
               </w:rPr>
             </w:pPr>
-            <w:ins w:id="2" w:author="Huang, Lili (NE)" w:date="2020-08-18T08:17:00Z">
-              <w:r>
-                <w:rPr>
-                  <w:sz w:val="20"/>
-                </w:rPr>
-                <w:t>08/18/20202</w:t>
-              </w:r>
-            </w:ins>
+          </w:p>
+          <w:p>
+            <w:pPr>
+              <w:pStyle w:val="hdr1"/>
+              <w:ind w:left="0"/>
+              <w:jc w:val="left"/>
+              <w:rPr>
+                <w:ins w:id="0" w:author="Huang, Lili (NE)" w:date="2020-09-23T15:37:00Z"/>
+                <w:sz w:val="20"/>
+              </w:rPr>
+            </w:pPr>
+            <w:r>
+              <w:rPr>
+                <w:sz w:val="20"/>
+              </w:rPr>
+              <w:t>08/18/20202</w:t>
+            </w:r>
+          </w:p>
+          <w:p>
+            <w:pPr>
+              <w:pStyle w:val="hdr1"/>
+              <w:ind w:left="0"/>
+              <w:jc w:val="left"/>
+              <w:rPr>
+                <w:ins w:id="1" w:author="Huang, Lili (NE)" w:date="2020-09-23T15:37:00Z"/>
+                <w:sz w:val="20"/>
+              </w:rPr>
+            </w:pPr>
+          </w:p>
+          <w:p>
+            <w:pPr>
+              <w:pStyle w:val="hdr1"/>
+              <w:ind w:left="0"/>
+              <w:jc w:val="left"/>
+              <w:rPr>
+                <w:sz w:val="20"/>
+              </w:rPr>
+            </w:pPr>
           </w:p>
         </w:tc>
         <w:tc>
@@ -2036,7 +2054,6 @@
               <w:ind w:left="0"/>
               <w:jc w:val="left"/>
               <w:rPr>
-                <w:ins w:id="3" w:author="Huang, Lili (NE)" w:date="2020-08-18T08:17:00Z"/>
                 <w:color w:val="000000"/>
                 <w:sz w:val="20"/>
               </w:rPr>
@@ -2048,36 +2065,6 @@
               </w:rPr>
               <w:t>Updated performance scorecard url from vangent to current.</w:t>
             </w:r>
-          </w:p>
-          <w:p>
-            <w:pPr>
-              <w:pStyle w:val="hdr1"/>
-              <w:ind w:left="0"/>
-              <w:jc w:val="left"/>
-              <w:rPr>
-                <w:ins w:id="4" w:author="Huang, Lili (NE)" w:date="2020-08-18T08:18:00Z"/>
-                <w:color w:val="000000"/>
-                <w:sz w:val="20"/>
-              </w:rPr>
-            </w:pPr>
-            <w:ins w:id="5" w:author="Huang, Lili (NE)" w:date="2020-08-18T08:17:00Z">
-              <w:r>
-                <w:rPr>
-                  <w:color w:val="000000"/>
-                  <w:sz w:val="20"/>
-                </w:rPr>
-                <w:t xml:space="preserve">TFS </w:t>
-              </w:r>
-            </w:ins>
-            <w:ins w:id="6" w:author="Huang, Lili (NE)" w:date="2020-08-18T08:18:00Z">
-              <w:r>
-                <w:rPr>
-                  <w:color w:val="000000"/>
-                  <w:sz w:val="20"/>
-                </w:rPr>
-                <w:t>18176 – Allow senior manage to view log details.</w:t>
-              </w:r>
-            </w:ins>
           </w:p>
           <w:p>
             <w:pPr>
@@ -2089,49 +2076,37 @@
                 <w:sz w:val="20"/>
               </w:rPr>
             </w:pPr>
-            <w:ins w:id="7" w:author="Huang, Lili (NE)" w:date="2020-08-18T08:18:00Z">
-              <w:r>
-                <w:rPr>
-                  <w:color w:val="000000"/>
-                  <w:sz w:val="20"/>
-                </w:rPr>
-                <w:t>Added section “6. Logic to determine who can view log details”</w:t>
-              </w:r>
-            </w:ins>
-          </w:p>
-        </w:tc>
-        <w:tc>
-          <w:tcPr>
-            <w:tcW w:w="2790" w:type="dxa"/>
-          </w:tcPr>
+            <w:r>
+              <w:rPr>
+                <w:color w:val="000000"/>
+                <w:sz w:val="20"/>
+              </w:rPr>
+              <w:t>TFS 18176 – Allow senior manage to view log details.</w:t>
+            </w:r>
+          </w:p>
           <w:p>
             <w:pPr>
               <w:pStyle w:val="hdr1"/>
               <w:ind w:left="0"/>
               <w:jc w:val="left"/>
               <w:rPr>
-                <w:ins w:id="8" w:author="Huang, Lili (NE)" w:date="2020-08-18T08:18:00Z"/>
+                <w:color w:val="000000"/>
                 <w:sz w:val="20"/>
               </w:rPr>
             </w:pPr>
             <w:r>
               <w:rPr>
+                <w:color w:val="000000"/>
                 <w:sz w:val="20"/>
               </w:rPr>
-              <w:t>Lili Huang</w:t>
-            </w:r>
-          </w:p>
-          <w:p>
-            <w:pPr>
-              <w:pStyle w:val="hdr1"/>
-              <w:ind w:left="0"/>
-              <w:jc w:val="left"/>
-              <w:rPr>
-                <w:ins w:id="9" w:author="Huang, Lili (NE)" w:date="2020-08-18T08:18:00Z"/>
-                <w:sz w:val="20"/>
-              </w:rPr>
-            </w:pPr>
-          </w:p>
+              <w:t>Added section “6. Logic to determine who can view log details”</w:t>
+            </w:r>
+          </w:p>
+        </w:tc>
+        <w:tc>
+          <w:tcPr>
+            <w:tcW w:w="2790" w:type="dxa"/>
+          </w:tcPr>
           <w:p>
             <w:pPr>
               <w:pStyle w:val="hdr1"/>
@@ -2141,7 +2116,139 @@
                 <w:sz w:val="20"/>
               </w:rPr>
             </w:pPr>
-            <w:ins w:id="10" w:author="Huang, Lili (NE)" w:date="2020-08-18T08:18:00Z">
+            <w:r>
+              <w:rPr>
+                <w:sz w:val="20"/>
+              </w:rPr>
+              <w:t>Lili Huang</w:t>
+            </w:r>
+          </w:p>
+          <w:p>
+            <w:pPr>
+              <w:pStyle w:val="hdr1"/>
+              <w:ind w:left="0"/>
+              <w:jc w:val="left"/>
+              <w:rPr>
+                <w:sz w:val="20"/>
+              </w:rPr>
+            </w:pPr>
+          </w:p>
+          <w:p>
+            <w:pPr>
+              <w:pStyle w:val="hdr1"/>
+              <w:ind w:left="0"/>
+              <w:jc w:val="left"/>
+              <w:rPr>
+                <w:ins w:id="2" w:author="Huang, Lili (NE)" w:date="2020-09-23T15:38:00Z"/>
+                <w:sz w:val="20"/>
+              </w:rPr>
+            </w:pPr>
+            <w:r>
+              <w:rPr>
+                <w:sz w:val="20"/>
+              </w:rPr>
+              <w:t>Lili Huang</w:t>
+            </w:r>
+          </w:p>
+          <w:p>
+            <w:pPr>
+              <w:pStyle w:val="hdr1"/>
+              <w:ind w:left="0"/>
+              <w:jc w:val="left"/>
+              <w:rPr>
+                <w:ins w:id="3" w:author="Huang, Lili (NE)" w:date="2020-09-23T15:38:00Z"/>
+                <w:sz w:val="20"/>
+              </w:rPr>
+            </w:pPr>
+          </w:p>
+          <w:p>
+            <w:pPr>
+              <w:pStyle w:val="hdr1"/>
+              <w:ind w:left="0"/>
+              <w:jc w:val="left"/>
+              <w:rPr>
+                <w:sz w:val="20"/>
+              </w:rPr>
+            </w:pPr>
+          </w:p>
+        </w:tc>
+      </w:tr>
+      <w:tr>
+        <w:tc>
+          <w:tcPr>
+            <w:tcW w:w="1440" w:type="dxa"/>
+          </w:tcPr>
+          <w:p>
+            <w:pPr>
+              <w:pStyle w:val="hdr1"/>
+              <w:ind w:left="0"/>
+              <w:jc w:val="left"/>
+              <w:rPr>
+                <w:sz w:val="20"/>
+              </w:rPr>
+            </w:pPr>
+            <w:ins w:id="4" w:author="Huang, Lili (NE)" w:date="2020-09-23T15:39:00Z">
+              <w:r>
+                <w:rPr>
+                  <w:sz w:val="20"/>
+                </w:rPr>
+                <w:t>09/23/2020</w:t>
+              </w:r>
+            </w:ins>
+          </w:p>
+        </w:tc>
+        <w:tc>
+          <w:tcPr>
+            <w:tcW w:w="5238" w:type="dxa"/>
+          </w:tcPr>
+          <w:p>
+            <w:pPr>
+              <w:pStyle w:val="hdr1"/>
+              <w:ind w:left="0"/>
+              <w:jc w:val="left"/>
+              <w:rPr>
+                <w:ins w:id="5" w:author="Huang, Lili (NE)" w:date="2020-09-23T15:39:00Z"/>
+                <w:color w:val="000000"/>
+                <w:sz w:val="20"/>
+              </w:rPr>
+            </w:pPr>
+            <w:ins w:id="6" w:author="Huang, Lili (NE)" w:date="2020-09-23T15:39:00Z">
+              <w:r>
+                <w:rPr>
+                  <w:color w:val="000000"/>
+                  <w:sz w:val="20"/>
+                </w:rPr>
+                <w:t>TFS 18449 – CSR Incentive Data Feeds (IDD)</w:t>
+              </w:r>
+            </w:ins>
+          </w:p>
+          <w:p>
+            <w:pPr>
+              <w:pStyle w:val="hdr1"/>
+              <w:ind w:left="0"/>
+              <w:jc w:val="left"/>
+              <w:rPr>
+                <w:color w:val="000000"/>
+                <w:sz w:val="20"/>
+              </w:rPr>
+            </w:pPr>
+          </w:p>
+        </w:tc>
+        <w:tc>
+          <w:tcPr>
+            <w:tcW w:w="2790" w:type="dxa"/>
+          </w:tcPr>
+          <w:p>
+            <w:pPr>
+              <w:pStyle w:val="hdr1"/>
+              <w:ind w:left="0"/>
+              <w:jc w:val="left"/>
+              <w:rPr>
+                <w:ins w:id="7" w:author="Huang, Lili (NE)" w:date="2020-09-23T15:39:00Z"/>
+                <w:sz w:val="20"/>
+              </w:rPr>
+            </w:pPr>
+            <w:ins w:id="8" w:author="Huang, Lili (NE)" w:date="2020-09-23T15:39:00Z">
               <w:r>
                 <w:rPr>
                   <w:sz w:val="20"/>
@@ -2150,44 +2257,6 @@
               </w:r>
             </w:ins>
           </w:p>
-        </w:tc>
-      </w:tr>
-      <w:tr>
-        <w:tc>
-          <w:tcPr>
-            <w:tcW w:w="1440" w:type="dxa"/>
-          </w:tcPr>
-          <w:p>
-            <w:pPr>
-              <w:pStyle w:val="hdr1"/>
-              <w:ind w:left="0"/>
-              <w:jc w:val="left"/>
-              <w:rPr>
-                <w:sz w:val="20"/>
-              </w:rPr>
-            </w:pPr>
-          </w:p>
-        </w:tc>
-        <w:tc>
-          <w:tcPr>
-            <w:tcW w:w="5238" w:type="dxa"/>
-          </w:tcPr>
-          <w:p>
-            <w:pPr>
-              <w:pStyle w:val="hdr1"/>
-              <w:ind w:left="0"/>
-              <w:jc w:val="left"/>
-              <w:rPr>
-                <w:color w:val="000000"/>
-                <w:sz w:val="20"/>
-              </w:rPr>
-            </w:pPr>
-          </w:p>
-        </w:tc>
-        <w:tc>
-          <w:tcPr>
-            <w:tcW w:w="2790" w:type="dxa"/>
-          </w:tcPr>
           <w:p>
             <w:pPr>
               <w:pStyle w:val="hdr1"/>
@@ -6640,7 +6709,7 @@
           <w:b/>
         </w:rPr>
       </w:pPr>
-      <w:bookmarkStart w:id="11" w:name="_Toc48631047"/>
+      <w:bookmarkStart w:id="9" w:name="_Toc48631047"/>
       <w:r>
         <w:rPr>
           <w:b/>
@@ -6648,7 +6717,7 @@
         <w:lastRenderedPageBreak/>
         <w:t>Description</w:t>
       </w:r>
-      <w:bookmarkEnd w:id="11"/>
+      <w:bookmarkEnd w:id="9"/>
       <w:r>
         <w:rPr>
           <w:b/>
@@ -7089,14 +7158,14 @@
           <w:b/>
         </w:rPr>
       </w:pPr>
-      <w:bookmarkStart w:id="12" w:name="_Toc48631048"/>
+      <w:bookmarkStart w:id="10" w:name="_Toc48631048"/>
       <w:r>
         <w:rPr>
           <w:b/>
         </w:rPr>
         <w:t>Business Logic – ReviewController.cs</w:t>
       </w:r>
-      <w:bookmarkEnd w:id="12"/>
+      <w:bookmarkEnd w:id="10"/>
     </w:p>
     <w:p>
       <w:pPr>
@@ -7689,7 +7758,7 @@
           <w:b/>
         </w:rPr>
       </w:pPr>
-      <w:bookmarkStart w:id="13" w:name="_Toc48631049"/>
+      <w:bookmarkStart w:id="11" w:name="_Toc48631049"/>
       <w:r>
         <w:rPr>
           <w:b/>
@@ -7702,7 +7771,7 @@
         </w:rPr>
         <w:t>age details</w:t>
       </w:r>
-      <w:bookmarkEnd w:id="13"/>
+      <w:bookmarkEnd w:id="11"/>
     </w:p>
     <w:p>
       <w:pPr>
@@ -7722,7 +7791,7 @@
       <w:r>
         <w:t xml:space="preserve"> </w:t>
       </w:r>
-      <w:bookmarkStart w:id="14" w:name="_Toc48631050"/>
+      <w:bookmarkStart w:id="12" w:name="_Toc48631050"/>
       <w:r>
         <w:t>Views\</w:t>
       </w:r>
@@ -7741,7 +7810,7 @@
       <w:r>
         <w:t>, _ViewWarningLog.cshtml</w:t>
       </w:r>
-      <w:bookmarkEnd w:id="14"/>
+      <w:bookmarkEnd w:id="12"/>
     </w:p>
     <w:p>
       <w:pPr>
@@ -7755,11 +7824,11 @@
         <w:adjustRightInd w:val="0"/>
         <w:outlineLvl w:val="1"/>
       </w:pPr>
-      <w:bookmarkStart w:id="15" w:name="_Toc48631051"/>
+      <w:bookmarkStart w:id="13" w:name="_Toc48631051"/>
       <w:r>
         <w:t>Razor pages comprising Web Page</w:t>
       </w:r>
-      <w:bookmarkEnd w:id="15"/>
+      <w:bookmarkEnd w:id="13"/>
     </w:p>
     <w:p>
       <w:pPr>
@@ -8004,11 +8073,11 @@
         <w:adjustRightInd w:val="0"/>
         <w:outlineLvl w:val="1"/>
       </w:pPr>
-      <w:bookmarkStart w:id="16" w:name="_Toc48631052"/>
+      <w:bookmarkStart w:id="14" w:name="_Toc48631052"/>
       <w:r>
         <w:t>Layout Page</w:t>
       </w:r>
-      <w:bookmarkEnd w:id="16"/>
+      <w:bookmarkEnd w:id="14"/>
     </w:p>
     <w:p>
       <w:pPr>
@@ -8059,7 +8128,7 @@
         <w:adjustRightInd w:val="0"/>
         <w:outlineLvl w:val="1"/>
       </w:pPr>
-      <w:bookmarkStart w:id="17" w:name="_Toc48631053"/>
+      <w:bookmarkStart w:id="15" w:name="_Toc48631053"/>
       <w:r>
         <w:t>Screen</w:t>
       </w:r>
@@ -8069,7 +8138,7 @@
       <w:r>
         <w:t>hot</w:t>
       </w:r>
-      <w:bookmarkEnd w:id="17"/>
+      <w:bookmarkEnd w:id="15"/>
     </w:p>
     <w:p>
       <w:pPr>
@@ -11424,11 +11493,11 @@
         <w:adjustRightInd w:val="0"/>
         <w:outlineLvl w:val="1"/>
       </w:pPr>
-      <w:bookmarkStart w:id="18" w:name="_Toc48631054"/>
+      <w:bookmarkStart w:id="16" w:name="_Toc48631054"/>
       <w:r>
         <w:t>Web Page Invoked Events</w:t>
       </w:r>
-      <w:bookmarkEnd w:id="18"/>
+      <w:bookmarkEnd w:id="16"/>
     </w:p>
     <w:tbl>
       <w:tblPr>
@@ -11597,14 +11666,14 @@
         <w:adjustRightInd w:val="0"/>
         <w:outlineLvl w:val="1"/>
       </w:pPr>
-      <w:bookmarkStart w:id="19" w:name="_Toc48631055"/>
+      <w:bookmarkStart w:id="17" w:name="_Toc48631055"/>
       <w:r>
         <w:t>Web Page</w:t>
       </w:r>
       <w:r>
         <w:t xml:space="preserve"> Fields</w:t>
       </w:r>
-      <w:bookmarkEnd w:id="19"/>
+      <w:bookmarkEnd w:id="17"/>
       <w:r>
         <w:t xml:space="preserve"> </w:t>
       </w:r>
@@ -34544,7 +34613,7 @@
           <w:b/>
         </w:rPr>
       </w:pPr>
-      <w:bookmarkStart w:id="20" w:name="_Toc48631056"/>
+      <w:bookmarkStart w:id="18" w:name="_Toc48631056"/>
       <w:r>
         <w:rPr>
           <w:b/>
@@ -34552,7 +34621,7 @@
         <w:lastRenderedPageBreak/>
         <w:t>Stored Procedures</w:t>
       </w:r>
-      <w:bookmarkEnd w:id="20"/>
+      <w:bookmarkEnd w:id="18"/>
     </w:p>
     <w:p>
       <w:pPr>
@@ -34563,11 +34632,11 @@
         </w:numPr>
         <w:outlineLvl w:val="1"/>
       </w:pPr>
-      <w:bookmarkStart w:id="21" w:name="_Toc48631057"/>
+      <w:bookmarkStart w:id="19" w:name="_Toc48631057"/>
       <w:r>
         <w:t>sp_SelectReviewFrom_Coaching_Log</w:t>
       </w:r>
-      <w:bookmarkEnd w:id="21"/>
+      <w:bookmarkEnd w:id="19"/>
     </w:p>
     <w:p>
       <w:pPr>
@@ -34578,11 +34647,11 @@
         </w:numPr>
         <w:outlineLvl w:val="1"/>
       </w:pPr>
-      <w:bookmarkStart w:id="22" w:name="_Toc48631058"/>
+      <w:bookmarkStart w:id="20" w:name="_Toc48631058"/>
       <w:r>
         <w:t>sp_SelectReviewFrom_Coaching_Log_Reasons</w:t>
       </w:r>
-      <w:bookmarkEnd w:id="22"/>
+      <w:bookmarkEnd w:id="20"/>
     </w:p>
     <w:p>
       <w:pPr>
@@ -34593,11 +34662,11 @@
         </w:numPr>
         <w:outlineLvl w:val="1"/>
       </w:pPr>
-      <w:bookmarkStart w:id="23" w:name="_Toc48631059"/>
+      <w:bookmarkStart w:id="21" w:name="_Toc48631059"/>
       <w:r>
         <w:t>sp_SelectReviewFrom_Warning_Log_Reasons</w:t>
       </w:r>
-      <w:bookmarkEnd w:id="23"/>
+      <w:bookmarkEnd w:id="21"/>
     </w:p>
     <w:p>
       <w:pPr>
@@ -34608,11 +34677,11 @@
         </w:numPr>
         <w:outlineLvl w:val="1"/>
       </w:pPr>
-      <w:bookmarkStart w:id="24" w:name="_Toc48631060"/>
+      <w:bookmarkStart w:id="22" w:name="_Toc48631060"/>
       <w:r>
         <w:t>sp_Update_Review_Coaching_Log_Suerpvisor_Pending</w:t>
       </w:r>
-      <w:bookmarkEnd w:id="24"/>
+      <w:bookmarkEnd w:id="22"/>
     </w:p>
     <w:p>
       <w:pPr>
@@ -34623,11 +34692,11 @@
         </w:numPr>
         <w:outlineLvl w:val="1"/>
       </w:pPr>
-      <w:bookmarkStart w:id="25" w:name="_Toc48631061"/>
+      <w:bookmarkStart w:id="23" w:name="_Toc48631061"/>
       <w:r>
         <w:t>sp_Update_Review_Coaching_Log_Supervisor_Acknowledge</w:t>
       </w:r>
-      <w:bookmarkEnd w:id="25"/>
+      <w:bookmarkEnd w:id="23"/>
     </w:p>
     <w:p>
       <w:pPr>
@@ -34638,11 +34707,11 @@
         </w:numPr>
         <w:outlineLvl w:val="1"/>
       </w:pPr>
-      <w:bookmarkStart w:id="26" w:name="_Toc48631062"/>
+      <w:bookmarkStart w:id="24" w:name="_Toc48631062"/>
       <w:r>
         <w:t>sp_Update_Review_Coaching_Log_Employee_Pending</w:t>
       </w:r>
-      <w:bookmarkEnd w:id="26"/>
+      <w:bookmarkEnd w:id="24"/>
     </w:p>
     <w:p>
       <w:pPr>
@@ -34653,11 +34722,11 @@
         </w:numPr>
         <w:outlineLvl w:val="1"/>
       </w:pPr>
-      <w:bookmarkStart w:id="27" w:name="_Toc48631063"/>
+      <w:bookmarkStart w:id="25" w:name="_Toc48631063"/>
       <w:r>
         <w:t>sp_Update_Review_Coaching_Log_Employee_Acknowledge</w:t>
       </w:r>
-      <w:bookmarkEnd w:id="27"/>
+      <w:bookmarkEnd w:id="25"/>
     </w:p>
     <w:p>
       <w:pPr>
@@ -34668,11 +34737,11 @@
         </w:numPr>
         <w:outlineLvl w:val="1"/>
       </w:pPr>
-      <w:bookmarkStart w:id="28" w:name="_Toc48631064"/>
+      <w:bookmarkStart w:id="26" w:name="_Toc48631064"/>
       <w:r>
         <w:t>sp_Update_Review_Coaching_Log_Manager_Pending_Research</w:t>
       </w:r>
-      <w:bookmarkEnd w:id="28"/>
+      <w:bookmarkEnd w:id="26"/>
     </w:p>
     <w:p>
       <w:pPr>
@@ -34683,11 +34752,11 @@
         </w:numPr>
         <w:outlineLvl w:val="1"/>
       </w:pPr>
-      <w:bookmarkStart w:id="29" w:name="_Toc48631065"/>
+      <w:bookmarkStart w:id="27" w:name="_Toc48631065"/>
       <w:r>
         <w:t>sp_Update_Review_Coaching_Log_Manager_Pending_CSE</w:t>
       </w:r>
-      <w:bookmarkEnd w:id="29"/>
+      <w:bookmarkEnd w:id="27"/>
     </w:p>
     <w:p>
       <w:pPr>
@@ -34698,11 +34767,11 @@
         </w:numPr>
         <w:outlineLvl w:val="1"/>
       </w:pPr>
-      <w:bookmarkStart w:id="30" w:name="_Toc48631066"/>
+      <w:bookmarkStart w:id="28" w:name="_Toc48631066"/>
       <w:r>
         <w:t>sp_SelectReviewFrom_Coaching_Log_Quality_Now</w:t>
       </w:r>
-      <w:bookmarkEnd w:id="30"/>
+      <w:bookmarkEnd w:id="28"/>
     </w:p>
     <w:p>
       <w:pPr>
@@ -34713,11 +34782,11 @@
         </w:numPr>
         <w:outlineLvl w:val="1"/>
       </w:pPr>
-      <w:bookmarkStart w:id="31" w:name="_Toc48631067"/>
+      <w:bookmarkStart w:id="29" w:name="_Toc48631067"/>
       <w:r>
         <w:t>sp_ShortCalls_Get_BehaviorList</w:t>
       </w:r>
-      <w:bookmarkEnd w:id="31"/>
+      <w:bookmarkEnd w:id="29"/>
     </w:p>
     <w:p>
       <w:pPr>
@@ -34728,11 +34797,11 @@
         </w:numPr>
         <w:outlineLvl w:val="1"/>
       </w:pPr>
-      <w:bookmarkStart w:id="32" w:name="_Toc48631068"/>
+      <w:bookmarkStart w:id="30" w:name="_Toc48631068"/>
       <w:r>
         <w:t>sp_ShortCalls_Get_Actions</w:t>
       </w:r>
-      <w:bookmarkEnd w:id="32"/>
+      <w:bookmarkEnd w:id="30"/>
     </w:p>
     <w:p>
       <w:pPr>
@@ -34743,11 +34812,11 @@
         </w:numPr>
         <w:outlineLvl w:val="1"/>
       </w:pPr>
-      <w:bookmarkStart w:id="33" w:name="_Toc48631069"/>
+      <w:bookmarkStart w:id="31" w:name="_Toc48631069"/>
       <w:r>
         <w:t>sp_ShortCalls_Get_CallList</w:t>
       </w:r>
-      <w:bookmarkEnd w:id="33"/>
+      <w:bookmarkEnd w:id="31"/>
     </w:p>
     <w:p>
       <w:pPr>
@@ -34758,11 +34827,11 @@
         </w:numPr>
         <w:outlineLvl w:val="1"/>
       </w:pPr>
-      <w:bookmarkStart w:id="34" w:name="_Toc48631070"/>
+      <w:bookmarkStart w:id="32" w:name="_Toc48631070"/>
       <w:r>
         <w:t>sp_ShortCalls_Get_SupReivewDetails</w:t>
       </w:r>
-      <w:bookmarkEnd w:id="34"/>
+      <w:bookmarkEnd w:id="32"/>
     </w:p>
     <w:p>
       <w:pPr>
@@ -34773,11 +34842,11 @@
         </w:numPr>
         <w:outlineLvl w:val="1"/>
       </w:pPr>
-      <w:bookmarkStart w:id="35" w:name="_Toc48631071"/>
+      <w:bookmarkStart w:id="33" w:name="_Toc48631071"/>
       <w:r>
         <w:t>sp_ShortCalls_SupReview_Submit</w:t>
       </w:r>
-      <w:bookmarkEnd w:id="35"/>
+      <w:bookmarkEnd w:id="33"/>
     </w:p>
     <w:p>
       <w:pPr>
@@ -34788,11 +34857,11 @@
         </w:numPr>
         <w:outlineLvl w:val="1"/>
       </w:pPr>
-      <w:bookmarkStart w:id="36" w:name="_Toc48631072"/>
+      <w:bookmarkStart w:id="34" w:name="_Toc48631072"/>
       <w:r>
         <w:t>sp_ShortCalls_MgrReivew_Submit</w:t>
       </w:r>
-      <w:bookmarkEnd w:id="36"/>
+      <w:bookmarkEnd w:id="34"/>
     </w:p>
     <w:p>
       <w:pPr>
@@ -34803,11 +34872,11 @@
         </w:numPr>
         <w:outlineLvl w:val="1"/>
       </w:pPr>
-      <w:bookmarkStart w:id="37" w:name="_Toc48631073"/>
+      <w:bookmarkStart w:id="35" w:name="_Toc48631073"/>
       <w:r>
         <w:t>sp_ShortCalls_getMgrReviewDetails</w:t>
       </w:r>
-      <w:bookmarkEnd w:id="37"/>
+      <w:bookmarkEnd w:id="35"/>
     </w:p>
     <w:p>
       <w:pPr>
@@ -34818,11 +34887,11 @@
         </w:numPr>
         <w:outlineLvl w:val="1"/>
       </w:pPr>
-      <w:bookmarkStart w:id="38" w:name="_Toc48631074"/>
+      <w:bookmarkStart w:id="36" w:name="_Toc48631074"/>
       <w:r>
         <w:t>sp_Update_Review_Caoching_Log_Supervisor_Pending_Followup</w:t>
       </w:r>
-      <w:bookmarkEnd w:id="38"/>
+      <w:bookmarkEnd w:id="36"/>
     </w:p>
     <w:p>
       <w:pPr>
@@ -34833,11 +34902,11 @@
         </w:numPr>
         <w:outlineLvl w:val="1"/>
       </w:pPr>
-      <w:bookmarkStart w:id="39" w:name="_Toc48631075"/>
+      <w:bookmarkStart w:id="37" w:name="_Toc48631075"/>
       <w:r>
         <w:t>sp_Update_Review_Caoching_Log_Employee_Pending_Followup</w:t>
       </w:r>
-      <w:bookmarkEnd w:id="39"/>
+      <w:bookmarkEnd w:id="37"/>
     </w:p>
     <w:p>
       <w:pPr>
@@ -34889,7 +34958,7 @@
           <w:b/>
         </w:rPr>
       </w:pPr>
-      <w:bookmarkStart w:id="40" w:name="_Toc48631076"/>
+      <w:bookmarkStart w:id="38" w:name="_Toc48631076"/>
       <w:r>
         <w:rPr>
           <w:b/>
@@ -34908,7 +34977,7 @@
         </w:rPr>
         <w:t>pending form type</w:t>
       </w:r>
-      <w:bookmarkEnd w:id="40"/>
+      <w:bookmarkEnd w:id="38"/>
     </w:p>
     <w:p>
       <w:pPr>
@@ -34919,11 +34988,11 @@
         </w:numPr>
         <w:outlineLvl w:val="1"/>
       </w:pPr>
-      <w:bookmarkStart w:id="41" w:name="_Toc48631077"/>
+      <w:bookmarkStart w:id="39" w:name="_Toc48631077"/>
       <w:r>
         <w:t>Pending Acknowledgement</w:t>
       </w:r>
-      <w:bookmarkEnd w:id="41"/>
+      <w:bookmarkEnd w:id="39"/>
     </w:p>
     <w:p>
       <w:pPr>
@@ -35058,11 +35127,11 @@
         </w:numPr>
         <w:outlineLvl w:val="1"/>
       </w:pPr>
-      <w:bookmarkStart w:id="42" w:name="_Toc48631078"/>
+      <w:bookmarkStart w:id="40" w:name="_Toc48631078"/>
       <w:r>
         <w:t>Pending Research</w:t>
       </w:r>
-      <w:bookmarkEnd w:id="42"/>
+      <w:bookmarkEnd w:id="40"/>
     </w:p>
     <w:p>
       <w:pPr>
@@ -35175,11 +35244,11 @@
         </w:numPr>
         <w:outlineLvl w:val="1"/>
       </w:pPr>
-      <w:bookmarkStart w:id="43" w:name="_Toc48631079"/>
+      <w:bookmarkStart w:id="41" w:name="_Toc48631079"/>
       <w:r>
         <w:t>Pending CSE</w:t>
       </w:r>
-      <w:bookmarkEnd w:id="43"/>
+      <w:bookmarkEnd w:id="41"/>
     </w:p>
     <w:p>
       <w:pPr>
@@ -35212,14 +35281,14 @@
         </w:numPr>
         <w:outlineLvl w:val="1"/>
       </w:pPr>
-      <w:bookmarkStart w:id="44" w:name="_Toc48631080"/>
+      <w:bookmarkStart w:id="42" w:name="_Toc48631080"/>
       <w:r>
         <w:t>Pending Short Call Review</w:t>
       </w:r>
       <w:r>
         <w:t xml:space="preserve"> (Supervisor)</w:t>
       </w:r>
-      <w:bookmarkEnd w:id="44"/>
+      <w:bookmarkEnd w:id="42"/>
     </w:p>
     <w:p>
       <w:pPr>
@@ -35249,14 +35318,14 @@
         </w:numPr>
         <w:outlineLvl w:val="1"/>
       </w:pPr>
-      <w:bookmarkStart w:id="45" w:name="_Toc48631081"/>
+      <w:bookmarkStart w:id="43" w:name="_Toc48631081"/>
       <w:r>
         <w:t>Pending Short Call Confirm</w:t>
       </w:r>
       <w:r>
         <w:t xml:space="preserve"> (Manager)</w:t>
       </w:r>
-      <w:bookmarkEnd w:id="45"/>
+      <w:bookmarkEnd w:id="43"/>
     </w:p>
     <w:p>
       <w:pPr>
@@ -35279,12 +35348,12 @@
         </w:numPr>
         <w:outlineLvl w:val="1"/>
       </w:pPr>
-      <w:bookmarkStart w:id="46" w:name="_Toc48631082"/>
+      <w:bookmarkStart w:id="44" w:name="_Toc48631082"/>
       <w:r>
         <w:lastRenderedPageBreak/>
         <w:t>Pending Follow-Up (Supervisor)</w:t>
       </w:r>
-      <w:bookmarkEnd w:id="46"/>
+      <w:bookmarkEnd w:id="44"/>
     </w:p>
     <w:p>
       <w:pPr>
@@ -35303,7 +35372,7 @@
         </w:numPr>
         <w:outlineLvl w:val="1"/>
       </w:pPr>
-      <w:bookmarkStart w:id="47" w:name="_Toc48631083"/>
+      <w:bookmarkStart w:id="45" w:name="_Toc48631083"/>
       <w:r>
         <w:t xml:space="preserve">Pending </w:t>
       </w:r>
@@ -35313,7 +35382,7 @@
       <w:r>
         <w:t>Review</w:t>
       </w:r>
-      <w:bookmarkEnd w:id="47"/>
+      <w:bookmarkEnd w:id="45"/>
     </w:p>
     <w:p>
       <w:pPr>
@@ -35347,36 +35416,29 @@
         <w:adjustRightInd w:val="0"/>
         <w:outlineLvl w:val="1"/>
         <w:rPr>
-          <w:ins w:id="48" w:author="Huang, Lili (NE)" w:date="2020-08-18T07:54:00Z"/>
           <w:b/>
         </w:rPr>
       </w:pPr>
-      <w:bookmarkStart w:id="49" w:name="_Toc48631084"/>
-      <w:ins w:id="50" w:author="Huang, Lili (NE)" w:date="2020-08-18T07:54:00Z">
-        <w:r>
-          <w:rPr>
-            <w:b/>
-          </w:rPr>
-          <w:t xml:space="preserve">Logic to determine who can </w:t>
-        </w:r>
-      </w:ins>
-      <w:ins w:id="51" w:author="Huang, Lili (NE)" w:date="2020-08-18T08:16:00Z">
-        <w:r>
-          <w:rPr>
-            <w:b/>
-          </w:rPr>
-          <w:t>view</w:t>
-        </w:r>
-      </w:ins>
-      <w:ins w:id="52" w:author="Huang, Lili (NE)" w:date="2020-08-18T07:54:00Z">
-        <w:r>
-          <w:rPr>
-            <w:b/>
-          </w:rPr>
-          <w:t xml:space="preserve"> Log Details</w:t>
-        </w:r>
-        <w:bookmarkEnd w:id="49"/>
-      </w:ins>
+      <w:bookmarkStart w:id="46" w:name="_Toc48631084"/>
+      <w:r>
+        <w:rPr>
+          <w:b/>
+        </w:rPr>
+        <w:t xml:space="preserve">Logic to determine who can </w:t>
+      </w:r>
+      <w:r>
+        <w:rPr>
+          <w:b/>
+        </w:rPr>
+        <w:t>view</w:t>
+      </w:r>
+      <w:r>
+        <w:rPr>
+          <w:b/>
+        </w:rPr>
+        <w:t xml:space="preserve"> Log Details</w:t>
+      </w:r>
+      <w:bookmarkEnd w:id="46"/>
     </w:p>
     <w:tbl>
       <w:tblPr>
@@ -35390,9 +35452,6 @@
         <w:gridCol w:w="4249"/>
       </w:tblGrid>
       <w:tr>
-        <w:trPr>
-          <w:ins w:id="53" w:author="Huang, Lili (NE)" w:date="2020-08-18T07:55:00Z"/>
-        </w:trPr>
         <w:tc>
           <w:tcPr>
             <w:tcW w:w="4247" w:type="dxa"/>
@@ -35403,18 +35462,15 @@
               <w:autoSpaceDN w:val="0"/>
               <w:adjustRightInd w:val="0"/>
               <w:rPr>
-                <w:ins w:id="54" w:author="Huang, Lili (NE)" w:date="2020-08-18T07:55:00Z"/>
                 <w:b/>
               </w:rPr>
             </w:pPr>
-            <w:ins w:id="55" w:author="Huang, Lili (NE)" w:date="2020-08-18T07:55:00Z">
-              <w:r>
-                <w:rPr>
-                  <w:b/>
-                </w:rPr>
-                <w:t xml:space="preserve">My Submission </w:t>
-              </w:r>
-            </w:ins>
+            <w:r>
+              <w:rPr>
+                <w:b/>
+              </w:rPr>
+              <w:t xml:space="preserve">My Submission </w:t>
+            </w:r>
           </w:p>
         </w:tc>
         <w:tc>
@@ -35427,25 +35483,19 @@
               <w:autoSpaceDN w:val="0"/>
               <w:adjustRightInd w:val="0"/>
               <w:rPr>
-                <w:ins w:id="56" w:author="Huang, Lili (NE)" w:date="2020-08-18T07:55:00Z"/>
                 <w:b/>
               </w:rPr>
             </w:pPr>
-            <w:ins w:id="57" w:author="Huang, Lili (NE)" w:date="2020-08-18T07:56:00Z">
-              <w:r>
-                <w:rPr>
-                  <w:b/>
-                </w:rPr>
-                <w:t>Submitter only</w:t>
-              </w:r>
-            </w:ins>
+            <w:r>
+              <w:rPr>
+                <w:b/>
+              </w:rPr>
+              <w:t>Submitter only</w:t>
+            </w:r>
           </w:p>
         </w:tc>
       </w:tr>
       <w:tr>
-        <w:trPr>
-          <w:ins w:id="58" w:author="Huang, Lili (NE)" w:date="2020-08-18T07:55:00Z"/>
-        </w:trPr>
         <w:tc>
           <w:tcPr>
             <w:tcW w:w="4247" w:type="dxa"/>
@@ -35456,18 +35506,15 @@
               <w:autoSpaceDN w:val="0"/>
               <w:adjustRightInd w:val="0"/>
               <w:rPr>
-                <w:ins w:id="59" w:author="Huang, Lili (NE)" w:date="2020-08-18T07:55:00Z"/>
                 <w:b/>
               </w:rPr>
             </w:pPr>
-            <w:ins w:id="60" w:author="Huang, Lili (NE)" w:date="2020-08-18T07:56:00Z">
-              <w:r>
-                <w:rPr>
-                  <w:b/>
-                </w:rPr>
-                <w:t>Historical Dashboard</w:t>
-              </w:r>
-            </w:ins>
+            <w:r>
+              <w:rPr>
+                <w:b/>
+              </w:rPr>
+              <w:t>Historical Dashboard</w:t>
+            </w:r>
           </w:p>
         </w:tc>
         <w:tc>
@@ -35480,26 +35527,21 @@
               <w:autoSpaceDN w:val="0"/>
               <w:adjustRightInd w:val="0"/>
               <w:rPr>
-                <w:ins w:id="61" w:author="Huang, Lili (NE)" w:date="2020-08-18T10:00:00Z"/>
                 <w:b/>
               </w:rPr>
             </w:pPr>
-            <w:ins w:id="62" w:author="Huang, Lili (NE)" w:date="2020-08-18T09:58:00Z">
-              <w:r>
-                <w:rPr>
-                  <w:b/>
-                </w:rPr>
-                <w:t>Director</w:t>
-              </w:r>
-            </w:ins>
-            <w:ins w:id="63" w:author="Huang, Lili (NE)" w:date="2020-08-18T10:00:00Z">
-              <w:r>
-                <w:rPr>
-                  <w:b/>
-                </w:rPr>
-                <w:t>;</w:t>
-              </w:r>
-            </w:ins>
+            <w:r>
+              <w:rPr>
+                <w:b/>
+              </w:rPr>
+              <w:t>Director</w:t>
+            </w:r>
+            <w:r>
+              <w:rPr>
+                <w:b/>
+              </w:rPr>
+              <w:t>;</w:t>
+            </w:r>
           </w:p>
           <w:p>
             <w:pPr>
@@ -35507,34 +35549,27 @@
               <w:autoSpaceDN w:val="0"/>
               <w:adjustRightInd w:val="0"/>
               <w:rPr>
-                <w:ins w:id="64" w:author="Huang, Lili (NE)" w:date="2020-08-18T09:58:00Z"/>
                 <w:b/>
               </w:rPr>
             </w:pPr>
-            <w:ins w:id="65" w:author="Huang, Lili (NE)" w:date="2020-08-18T09:58:00Z">
-              <w:r>
-                <w:rPr>
-                  <w:b/>
-                </w:rPr>
-                <w:t>Senior Man</w:t>
-              </w:r>
-            </w:ins>
-            <w:ins w:id="66" w:author="Huang, Lili (NE)" w:date="2020-08-18T10:00:00Z">
-              <w:r>
-                <w:rPr>
-                  <w:b/>
-                </w:rPr>
-                <w:t>a</w:t>
-              </w:r>
-            </w:ins>
-            <w:ins w:id="67" w:author="Huang, Lili (NE)" w:date="2020-08-18T09:58:00Z">
-              <w:r>
-                <w:rPr>
-                  <w:b/>
-                </w:rPr>
-                <w:t>ger;</w:t>
-              </w:r>
-            </w:ins>
+            <w:r>
+              <w:rPr>
+                <w:b/>
+              </w:rPr>
+              <w:t>Senior Man</w:t>
+            </w:r>
+            <w:r>
+              <w:rPr>
+                <w:b/>
+              </w:rPr>
+              <w:t>a</w:t>
+            </w:r>
+            <w:r>
+              <w:rPr>
+                <w:b/>
+              </w:rPr>
+              <w:t>ger;</w:t>
+            </w:r>
           </w:p>
           <w:p>
             <w:pPr>
@@ -35542,26 +35577,15 @@
               <w:autoSpaceDN w:val="0"/>
               <w:adjustRightInd w:val="0"/>
               <w:rPr>
-                <w:ins w:id="68" w:author="Huang, Lili (NE)" w:date="2020-08-18T08:00:00Z"/>
                 <w:b/>
               </w:rPr>
             </w:pPr>
-            <w:ins w:id="69" w:author="Huang, Lili (NE)" w:date="2020-08-18T08:00:00Z">
-              <w:r>
-                <w:rPr>
-                  <w:b/>
-                </w:rPr>
-                <w:t>Submitter</w:t>
-              </w:r>
-            </w:ins>
-            <w:ins w:id="70" w:author="Huang, Lili (NE)" w:date="2020-08-18T08:01:00Z">
-              <w:r>
-                <w:rPr>
-                  <w:b/>
-                </w:rPr>
-                <w:t>;</w:t>
-              </w:r>
-            </w:ins>
+            <w:r>
+              <w:rPr>
+                <w:b/>
+              </w:rPr>
+              <w:t>Submitter;</w:t>
+            </w:r>
           </w:p>
           <w:p>
             <w:pPr>
@@ -35569,26 +35593,21 @@
               <w:autoSpaceDN w:val="0"/>
               <w:adjustRightInd w:val="0"/>
               <w:rPr>
-                <w:ins w:id="71" w:author="Huang, Lili (NE)" w:date="2020-08-18T08:00:00Z"/>
                 <w:b/>
               </w:rPr>
             </w:pPr>
-            <w:ins w:id="72" w:author="Huang, Lili (NE)" w:date="2020-08-18T08:00:00Z">
-              <w:r>
-                <w:rPr>
-                  <w:b/>
-                </w:rPr>
-                <w:t>Employee</w:t>
-              </w:r>
-            </w:ins>
-            <w:ins w:id="73" w:author="Huang, Lili (NE)" w:date="2020-08-18T08:01:00Z">
-              <w:r>
-                <w:rPr>
-                  <w:b/>
-                </w:rPr>
-                <w:t>;</w:t>
-              </w:r>
-            </w:ins>
+            <w:r>
+              <w:rPr>
+                <w:b/>
+              </w:rPr>
+              <w:t>Employee</w:t>
+            </w:r>
+            <w:r>
+              <w:rPr>
+                <w:b/>
+              </w:rPr>
+              <w:t>;</w:t>
+            </w:r>
           </w:p>
           <w:p>
             <w:pPr>
@@ -35596,26 +35615,15 @@
               <w:autoSpaceDN w:val="0"/>
               <w:adjustRightInd w:val="0"/>
               <w:rPr>
-                <w:ins w:id="74" w:author="Huang, Lili (NE)" w:date="2020-08-18T08:00:00Z"/>
                 <w:b/>
               </w:rPr>
             </w:pPr>
-            <w:ins w:id="75" w:author="Huang, Lili (NE)" w:date="2020-08-18T08:00:00Z">
-              <w:r>
-                <w:rPr>
-                  <w:b/>
-                </w:rPr>
-                <w:t>Supervisor</w:t>
-              </w:r>
-            </w:ins>
-            <w:ins w:id="76" w:author="Huang, Lili (NE)" w:date="2020-08-18T08:01:00Z">
-              <w:r>
-                <w:rPr>
-                  <w:b/>
-                </w:rPr>
-                <w:t>;</w:t>
-              </w:r>
-            </w:ins>
+            <w:r>
+              <w:rPr>
+                <w:b/>
+              </w:rPr>
+              <w:t>Supervisor;</w:t>
+            </w:r>
           </w:p>
           <w:p>
             <w:pPr>
@@ -35623,26 +35631,15 @@
               <w:autoSpaceDN w:val="0"/>
               <w:adjustRightInd w:val="0"/>
               <w:rPr>
-                <w:ins w:id="77" w:author="Huang, Lili (NE)" w:date="2020-08-18T08:01:00Z"/>
                 <w:b/>
               </w:rPr>
             </w:pPr>
-            <w:ins w:id="78" w:author="Huang, Lili (NE)" w:date="2020-08-18T08:00:00Z">
-              <w:r>
-                <w:rPr>
-                  <w:b/>
-                </w:rPr>
-                <w:t>Manager</w:t>
-              </w:r>
-            </w:ins>
-            <w:ins w:id="79" w:author="Huang, Lili (NE)" w:date="2020-08-18T08:01:00Z">
-              <w:r>
-                <w:rPr>
-                  <w:b/>
-                </w:rPr>
-                <w:t>;</w:t>
-              </w:r>
-            </w:ins>
+            <w:r>
+              <w:rPr>
+                <w:b/>
+              </w:rPr>
+              <w:t>Manager;</w:t>
+            </w:r>
           </w:p>
           <w:p>
             <w:pPr>
@@ -35650,24 +35647,21 @@
               <w:autoSpaceDN w:val="0"/>
               <w:adjustRightInd w:val="0"/>
               <w:rPr>
-                <w:ins w:id="80" w:author="Huang, Lili (NE)" w:date="2020-08-18T08:00:00Z"/>
                 <w:b/>
               </w:rPr>
             </w:pPr>
-            <w:ins w:id="81" w:author="Huang, Lili (NE)" w:date="2020-08-18T08:04:00Z">
-              <w:r>
-                <w:rPr>
-                  <w:b/>
-                </w:rPr>
-                <w:t>“ECL”</w:t>
-              </w:r>
-              <w:r>
-                <w:rPr>
-                  <w:b/>
-                </w:rPr>
-                <w:t xml:space="preserve"> user;</w:t>
-              </w:r>
-            </w:ins>
+            <w:r>
+              <w:rPr>
+                <w:b/>
+              </w:rPr>
+              <w:t>“ECL”</w:t>
+            </w:r>
+            <w:r>
+              <w:rPr>
+                <w:b/>
+              </w:rPr>
+              <w:t xml:space="preserve"> user;</w:t>
+            </w:r>
           </w:p>
           <w:p>
             <w:pPr>
@@ -35675,34 +35669,21 @@
               <w:autoSpaceDN w:val="0"/>
               <w:adjustRightInd w:val="0"/>
               <w:rPr>
-                <w:ins w:id="82" w:author="Huang, Lili (NE)" w:date="2020-08-18T08:02:00Z"/>
                 <w:b/>
               </w:rPr>
             </w:pPr>
-            <w:ins w:id="83" w:author="Huang, Lili (NE)" w:date="2020-08-18T08:02:00Z">
-              <w:r>
-                <w:rPr>
-                  <w:b/>
-                </w:rPr>
-                <w:t xml:space="preserve">HR with job codes starting </w:t>
-              </w:r>
-            </w:ins>
-            <w:ins w:id="84" w:author="Huang, Lili (NE)" w:date="2020-08-18T08:03:00Z">
-              <w:r>
-                <w:rPr>
-                  <w:b/>
-                </w:rPr>
-                <w:t>WHHR or WHER or WHRC</w:t>
-              </w:r>
-            </w:ins>
-            <w:ins w:id="85" w:author="Huang, Lili (NE)" w:date="2020-08-18T08:02:00Z">
-              <w:r>
-                <w:rPr>
-                  <w:b/>
-                </w:rPr>
-                <w:t>;</w:t>
-              </w:r>
-            </w:ins>
+            <w:r>
+              <w:rPr>
+                <w:b/>
+              </w:rPr>
+              <w:t>HR with job codes starting WHHR or WHER or WHRC</w:t>
+            </w:r>
+            <w:r>
+              <w:rPr>
+                <w:b/>
+              </w:rPr>
+              <w:t>;</w:t>
+            </w:r>
           </w:p>
           <w:p>
             <w:pPr>
@@ -35710,7 +35691,6 @@
               <w:autoSpaceDN w:val="0"/>
               <w:adjustRightInd w:val="0"/>
               <w:rPr>
-                <w:ins w:id="86" w:author="Huang, Lili (NE)" w:date="2020-08-18T10:01:00Z"/>
                 <w:b/>
               </w:rPr>
             </w:pPr>
@@ -35721,27 +35701,19 @@
               <w:autoSpaceDN w:val="0"/>
               <w:adjustRightInd w:val="0"/>
               <w:rPr>
-                <w:ins w:id="87" w:author="Huang, Lili (NE)" w:date="2020-08-18T07:55:00Z"/>
                 <w:b/>
               </w:rPr>
             </w:pPr>
-            <w:ins w:id="88" w:author="Huang, Lili (NE)" w:date="2020-08-18T10:01:00Z">
-              <w:r>
-                <w:rPr>
-                  <w:b/>
-                </w:rPr>
-                <w:t>Note: Display Warning logs for HR users only.</w:t>
-              </w:r>
-            </w:ins>
-            <w:bookmarkStart w:id="89" w:name="_GoBack"/>
-            <w:bookmarkEnd w:id="89"/>
+            <w:r>
+              <w:rPr>
+                <w:b/>
+              </w:rPr>
+              <w:t>Note: Display Warning logs for HR users only.</w:t>
+            </w:r>
           </w:p>
         </w:tc>
       </w:tr>
       <w:tr>
-        <w:trPr>
-          <w:ins w:id="90" w:author="Huang, Lili (NE)" w:date="2020-08-18T07:55:00Z"/>
-        </w:trPr>
         <w:tc>
           <w:tcPr>
             <w:tcW w:w="4247" w:type="dxa"/>
@@ -35752,18 +35724,15 @@
               <w:autoSpaceDN w:val="0"/>
               <w:adjustRightInd w:val="0"/>
               <w:rPr>
-                <w:ins w:id="91" w:author="Huang, Lili (NE)" w:date="2020-08-18T07:55:00Z"/>
                 <w:b/>
               </w:rPr>
             </w:pPr>
-            <w:ins w:id="92" w:author="Huang, Lili (NE)" w:date="2020-08-18T08:03:00Z">
-              <w:r>
-                <w:rPr>
-                  <w:b/>
-                </w:rPr>
-                <w:t>My Dashboard</w:t>
-              </w:r>
-            </w:ins>
+            <w:r>
+              <w:rPr>
+                <w:b/>
+              </w:rPr>
+              <w:t>My Dashboard</w:t>
+            </w:r>
           </w:p>
         </w:tc>
         <w:tc>
@@ -35776,20 +35745,17 @@
               <w:autoSpaceDN w:val="0"/>
               <w:adjustRightInd w:val="0"/>
               <w:rPr>
-                <w:ins w:id="93" w:author="Huang, Lili (NE)" w:date="2020-08-18T09:59:00Z"/>
                 <w:b/>
                 <w:u w:val="single"/>
               </w:rPr>
             </w:pPr>
-            <w:ins w:id="94" w:author="Huang, Lili (NE)" w:date="2020-08-18T09:59:00Z">
-              <w:r>
-                <w:rPr>
-                  <w:b/>
-                  <w:u w:val="single"/>
-                </w:rPr>
-                <w:t>Director;</w:t>
-              </w:r>
-            </w:ins>
+            <w:r>
+              <w:rPr>
+                <w:b/>
+                <w:u w:val="single"/>
+              </w:rPr>
+              <w:t>Director;</w:t>
+            </w:r>
           </w:p>
           <w:p>
             <w:pPr>
@@ -35797,20 +35763,17 @@
               <w:autoSpaceDN w:val="0"/>
               <w:adjustRightInd w:val="0"/>
               <w:rPr>
-                <w:ins w:id="95" w:author="Huang, Lili (NE)" w:date="2020-08-18T09:59:00Z"/>
                 <w:b/>
                 <w:u w:val="single"/>
               </w:rPr>
             </w:pPr>
-            <w:ins w:id="96" w:author="Huang, Lili (NE)" w:date="2020-08-18T09:59:00Z">
-              <w:r>
-                <w:rPr>
-                  <w:b/>
-                  <w:u w:val="single"/>
-                </w:rPr>
-                <w:t>Senior Manager;</w:t>
-              </w:r>
-            </w:ins>
+            <w:r>
+              <w:rPr>
+                <w:b/>
+                <w:u w:val="single"/>
+              </w:rPr>
+              <w:t>Senior Manager;</w:t>
+            </w:r>
           </w:p>
           <w:p>
             <w:pPr>
@@ -35818,7 +35781,6 @@
               <w:autoSpaceDN w:val="0"/>
               <w:adjustRightInd w:val="0"/>
               <w:rPr>
-                <w:ins w:id="97" w:author="Huang, Lili (NE)" w:date="2020-08-18T09:59:00Z"/>
                 <w:b/>
                 <w:u w:val="single"/>
               </w:rPr>
@@ -35830,20 +35792,17 @@
               <w:autoSpaceDN w:val="0"/>
               <w:adjustRightInd w:val="0"/>
               <w:rPr>
-                <w:ins w:id="98" w:author="Huang, Lili (NE)" w:date="2020-08-18T08:12:00Z"/>
                 <w:b/>
                 <w:u w:val="single"/>
               </w:rPr>
             </w:pPr>
-            <w:ins w:id="99" w:author="Huang, Lili (NE)" w:date="2020-08-18T08:06:00Z">
-              <w:r>
-                <w:rPr>
-                  <w:b/>
-                  <w:u w:val="single"/>
-                </w:rPr>
-                <w:t>Coaching Logs:</w:t>
-              </w:r>
-            </w:ins>
+            <w:r>
+              <w:rPr>
+                <w:b/>
+                <w:u w:val="single"/>
+              </w:rPr>
+              <w:t>Coaching Logs:</w:t>
+            </w:r>
           </w:p>
           <w:p>
             <w:pPr>
@@ -35851,18 +35810,15 @@
               <w:autoSpaceDN w:val="0"/>
               <w:adjustRightInd w:val="0"/>
               <w:rPr>
-                <w:ins w:id="100" w:author="Huang, Lili (NE)" w:date="2020-08-18T08:07:00Z"/>
                 <w:b/>
               </w:rPr>
             </w:pPr>
-            <w:ins w:id="101" w:author="Huang, Lili (NE)" w:date="2020-08-18T08:07:00Z">
-              <w:r>
-                <w:rPr>
-                  <w:b/>
-                </w:rPr>
-                <w:t>Non-ARC submitter;</w:t>
-              </w:r>
-            </w:ins>
+            <w:r>
+              <w:rPr>
+                <w:b/>
+              </w:rPr>
+              <w:t>Non-ARC submitter;</w:t>
+            </w:r>
           </w:p>
           <w:p>
             <w:pPr>
@@ -35870,18 +35826,15 @@
               <w:autoSpaceDN w:val="0"/>
               <w:adjustRightInd w:val="0"/>
               <w:rPr>
-                <w:ins w:id="102" w:author="Huang, Lili (NE)" w:date="2020-08-18T08:07:00Z"/>
                 <w:b/>
               </w:rPr>
             </w:pPr>
-            <w:ins w:id="103" w:author="Huang, Lili (NE)" w:date="2020-08-18T08:07:00Z">
-              <w:r>
-                <w:rPr>
-                  <w:b/>
-                </w:rPr>
-                <w:t>Employee;</w:t>
-              </w:r>
-            </w:ins>
+            <w:r>
+              <w:rPr>
+                <w:b/>
+              </w:rPr>
+              <w:t>Employee;</w:t>
+            </w:r>
           </w:p>
           <w:p>
             <w:pPr>
@@ -35889,18 +35842,15 @@
               <w:autoSpaceDN w:val="0"/>
               <w:adjustRightInd w:val="0"/>
               <w:rPr>
-                <w:ins w:id="104" w:author="Huang, Lili (NE)" w:date="2020-08-18T08:07:00Z"/>
                 <w:b/>
               </w:rPr>
             </w:pPr>
-            <w:ins w:id="105" w:author="Huang, Lili (NE)" w:date="2020-08-18T08:07:00Z">
-              <w:r>
-                <w:rPr>
-                  <w:b/>
-                </w:rPr>
-                <w:t>Supervisor;</w:t>
-              </w:r>
-            </w:ins>
+            <w:r>
+              <w:rPr>
+                <w:b/>
+              </w:rPr>
+              <w:t>Supervisor;</w:t>
+            </w:r>
           </w:p>
           <w:p>
             <w:pPr>
@@ -35908,18 +35858,15 @@
               <w:autoSpaceDN w:val="0"/>
               <w:adjustRightInd w:val="0"/>
               <w:rPr>
-                <w:ins w:id="106" w:author="Huang, Lili (NE)" w:date="2020-08-18T08:07:00Z"/>
                 <w:b/>
               </w:rPr>
             </w:pPr>
-            <w:ins w:id="107" w:author="Huang, Lili (NE)" w:date="2020-08-18T08:07:00Z">
-              <w:r>
-                <w:rPr>
-                  <w:b/>
-                </w:rPr>
-                <w:t>Manager;</w:t>
-              </w:r>
-            </w:ins>
+            <w:r>
+              <w:rPr>
+                <w:b/>
+              </w:rPr>
+              <w:t>Manager;</w:t>
+            </w:r>
           </w:p>
           <w:p>
             <w:pPr>
@@ -35927,18 +35874,15 @@
               <w:autoSpaceDN w:val="0"/>
               <w:adjustRightInd w:val="0"/>
               <w:rPr>
-                <w:ins w:id="108" w:author="Huang, Lili (NE)" w:date="2020-08-18T08:08:00Z"/>
                 <w:b/>
               </w:rPr>
             </w:pPr>
-            <w:ins w:id="109" w:author="Huang, Lili (NE)" w:date="2020-08-18T08:08:00Z">
-              <w:r>
-                <w:rPr>
-                  <w:b/>
-                </w:rPr>
-                <w:t>Reassigned user;</w:t>
-              </w:r>
-            </w:ins>
+            <w:r>
+              <w:rPr>
+                <w:b/>
+              </w:rPr>
+              <w:t>Reassigned user;</w:t>
+            </w:r>
           </w:p>
           <w:p>
             <w:pPr>
@@ -35946,18 +35890,15 @@
               <w:autoSpaceDN w:val="0"/>
               <w:adjustRightInd w:val="0"/>
               <w:rPr>
-                <w:ins w:id="110" w:author="Huang, Lili (NE)" w:date="2020-08-18T08:07:00Z"/>
                 <w:b/>
               </w:rPr>
             </w:pPr>
-            <w:ins w:id="111" w:author="Huang, Lili (NE)" w:date="2020-08-18T08:08:00Z">
-              <w:r>
-                <w:rPr>
-                  <w:b/>
-                </w:rPr>
-                <w:t>Log Manager (Low CSAT)</w:t>
-              </w:r>
-            </w:ins>
+            <w:r>
+              <w:rPr>
+                <w:b/>
+              </w:rPr>
+              <w:t>Log Manager (Low CSAT)</w:t>
+            </w:r>
           </w:p>
           <w:p>
             <w:pPr>
@@ -35965,7 +35906,6 @@
               <w:autoSpaceDN w:val="0"/>
               <w:adjustRightInd w:val="0"/>
               <w:rPr>
-                <w:ins w:id="112" w:author="Huang, Lili (NE)" w:date="2020-08-18T08:05:00Z"/>
                 <w:b/>
               </w:rPr>
             </w:pPr>
@@ -35976,20 +35916,17 @@
               <w:autoSpaceDN w:val="0"/>
               <w:adjustRightInd w:val="0"/>
               <w:rPr>
-                <w:ins w:id="113" w:author="Huang, Lili (NE)" w:date="2020-08-18T08:12:00Z"/>
                 <w:b/>
                 <w:u w:val="single"/>
               </w:rPr>
             </w:pPr>
-            <w:ins w:id="114" w:author="Huang, Lili (NE)" w:date="2020-08-18T08:09:00Z">
-              <w:r>
-                <w:rPr>
-                  <w:b/>
-                  <w:u w:val="single"/>
-                </w:rPr>
-                <w:t>Warning Logs:</w:t>
-              </w:r>
-            </w:ins>
+            <w:r>
+              <w:rPr>
+                <w:b/>
+                <w:u w:val="single"/>
+              </w:rPr>
+              <w:t>Warning Logs:</w:t>
+            </w:r>
           </w:p>
           <w:p>
             <w:pPr>
@@ -35997,20 +35934,17 @@
               <w:autoSpaceDN w:val="0"/>
               <w:adjustRightInd w:val="0"/>
               <w:rPr>
-                <w:ins w:id="115" w:author="Huang, Lili (NE)" w:date="2020-08-18T08:10:00Z"/>
                 <w:b/>
                 <w:u w:val="single"/>
               </w:rPr>
             </w:pPr>
-            <w:ins w:id="116" w:author="Huang, Lili (NE)" w:date="2020-08-18T08:10:00Z">
-              <w:r>
-                <w:rPr>
-                  <w:b/>
-                  <w:u w:val="single"/>
-                </w:rPr>
-                <w:t>Submitter;</w:t>
-              </w:r>
-            </w:ins>
+            <w:r>
+              <w:rPr>
+                <w:b/>
+                <w:u w:val="single"/>
+              </w:rPr>
+              <w:t>Submitter;</w:t>
+            </w:r>
           </w:p>
           <w:p>
             <w:pPr>
@@ -36018,20 +35952,17 @@
               <w:autoSpaceDN w:val="0"/>
               <w:adjustRightInd w:val="0"/>
               <w:rPr>
-                <w:ins w:id="117" w:author="Huang, Lili (NE)" w:date="2020-08-18T08:10:00Z"/>
                 <w:b/>
                 <w:u w:val="single"/>
               </w:rPr>
             </w:pPr>
-            <w:ins w:id="118" w:author="Huang, Lili (NE)" w:date="2020-08-18T08:10:00Z">
-              <w:r>
-                <w:rPr>
-                  <w:b/>
-                  <w:u w:val="single"/>
-                </w:rPr>
-                <w:t>Employee;</w:t>
-              </w:r>
-            </w:ins>
+            <w:r>
+              <w:rPr>
+                <w:b/>
+                <w:u w:val="single"/>
+              </w:rPr>
+              <w:t>Employee;</w:t>
+            </w:r>
           </w:p>
           <w:p>
             <w:pPr>
@@ -36039,20 +35970,17 @@
               <w:autoSpaceDN w:val="0"/>
               <w:adjustRightInd w:val="0"/>
               <w:rPr>
-                <w:ins w:id="119" w:author="Huang, Lili (NE)" w:date="2020-08-18T08:10:00Z"/>
                 <w:b/>
                 <w:u w:val="single"/>
               </w:rPr>
             </w:pPr>
-            <w:ins w:id="120" w:author="Huang, Lili (NE)" w:date="2020-08-18T08:10:00Z">
-              <w:r>
-                <w:rPr>
-                  <w:b/>
-                  <w:u w:val="single"/>
-                </w:rPr>
-                <w:t>Supervisor;</w:t>
-              </w:r>
-            </w:ins>
+            <w:r>
+              <w:rPr>
+                <w:b/>
+                <w:u w:val="single"/>
+              </w:rPr>
+              <w:t>Supervisor;</w:t>
+            </w:r>
           </w:p>
           <w:p>
             <w:pPr>
@@ -36060,27 +35988,21 @@
               <w:autoSpaceDN w:val="0"/>
               <w:adjustRightInd w:val="0"/>
               <w:rPr>
-                <w:ins w:id="121" w:author="Huang, Lili (NE)" w:date="2020-08-18T07:55:00Z"/>
                 <w:b/>
                 <w:u w:val="single"/>
               </w:rPr>
             </w:pPr>
-            <w:ins w:id="122" w:author="Huang, Lili (NE)" w:date="2020-08-18T08:10:00Z">
-              <w:r>
-                <w:rPr>
-                  <w:b/>
-                  <w:u w:val="single"/>
-                </w:rPr>
-                <w:t>Manager</w:t>
-              </w:r>
-            </w:ins>
+            <w:r>
+              <w:rPr>
+                <w:b/>
+                <w:u w:val="single"/>
+              </w:rPr>
+              <w:t>Manager</w:t>
+            </w:r>
           </w:p>
         </w:tc>
       </w:tr>
       <w:tr>
-        <w:trPr>
-          <w:ins w:id="123" w:author="Huang, Lili (NE)" w:date="2020-08-18T07:55:00Z"/>
-        </w:trPr>
         <w:tc>
           <w:tcPr>
             <w:tcW w:w="4247" w:type="dxa"/>
@@ -36091,18 +36013,15 @@
               <w:autoSpaceDN w:val="0"/>
               <w:adjustRightInd w:val="0"/>
               <w:rPr>
-                <w:ins w:id="124" w:author="Huang, Lili (NE)" w:date="2020-08-18T07:55:00Z"/>
                 <w:b/>
               </w:rPr>
             </w:pPr>
-            <w:ins w:id="125" w:author="Huang, Lili (NE)" w:date="2020-08-18T08:05:00Z">
-              <w:r>
-                <w:rPr>
-                  <w:b/>
-                </w:rPr>
-                <w:t>Survey</w:t>
-              </w:r>
-            </w:ins>
+            <w:r>
+              <w:rPr>
+                <w:b/>
+              </w:rPr>
+              <w:t>Survey</w:t>
+            </w:r>
           </w:p>
         </w:tc>
         <w:tc>
@@ -36115,18 +36034,15 @@
               <w:autoSpaceDN w:val="0"/>
               <w:adjustRightInd w:val="0"/>
               <w:rPr>
-                <w:ins w:id="126" w:author="Huang, Lili (NE)" w:date="2020-08-18T07:55:00Z"/>
                 <w:b/>
               </w:rPr>
             </w:pPr>
-            <w:ins w:id="127" w:author="Huang, Lili (NE)" w:date="2020-08-18T08:06:00Z">
-              <w:r>
-                <w:rPr>
-                  <w:b/>
-                </w:rPr>
-                <w:t>Employee of the log</w:t>
-              </w:r>
-            </w:ins>
+            <w:r>
+              <w:rPr>
+                <w:b/>
+              </w:rPr>
+              <w:t>Employee of the log</w:t>
+            </w:r>
           </w:p>
         </w:tc>
       </w:tr>
@@ -36139,7 +36055,6 @@
         <w:ind w:left="360"/>
         <w:outlineLvl w:val="1"/>
         <w:rPr>
-          <w:ins w:id="128" w:author="Huang, Lili (NE)" w:date="2020-08-18T07:54:00Z"/>
           <w:b/>
         </w:rPr>
       </w:pPr>
@@ -36161,14 +36076,14 @@
           <w:b/>
         </w:rPr>
       </w:pPr>
-      <w:bookmarkStart w:id="129" w:name="_Toc48631085"/>
+      <w:bookmarkStart w:id="47" w:name="_Toc48631085"/>
       <w:r>
         <w:rPr>
           <w:b/>
         </w:rPr>
         <w:t>Logic to determine Review Page display mode (Ready Only vs Editable)</w:t>
       </w:r>
-      <w:bookmarkEnd w:id="129"/>
+      <w:bookmarkEnd w:id="47"/>
     </w:p>
     <w:tbl>
       <w:tblPr>
@@ -36867,14 +36782,14 @@
           <w:b/>
         </w:rPr>
       </w:pPr>
-      <w:bookmarkStart w:id="130" w:name="_Toc48631086"/>
+      <w:bookmarkStart w:id="48" w:name="_Toc48631086"/>
       <w:r>
         <w:rPr>
           <w:b/>
         </w:rPr>
         <w:t>Logic to determine next status</w:t>
       </w:r>
-      <w:bookmarkEnd w:id="130"/>
+      <w:bookmarkEnd w:id="48"/>
     </w:p>
     <w:p>
       <w:pPr>
@@ -36885,11 +36800,11 @@
         </w:numPr>
         <w:outlineLvl w:val="1"/>
       </w:pPr>
-      <w:bookmarkStart w:id="131" w:name="_Toc48631087"/>
+      <w:bookmarkStart w:id="49" w:name="_Toc48631087"/>
       <w:r>
         <w:t>Pending Acknowledgement</w:t>
       </w:r>
-      <w:bookmarkEnd w:id="131"/>
+      <w:bookmarkEnd w:id="49"/>
       <w:r>
         <w:t xml:space="preserve"> </w:t>
       </w:r>
@@ -37365,11 +37280,11 @@
         </w:numPr>
         <w:outlineLvl w:val="1"/>
       </w:pPr>
-      <w:bookmarkStart w:id="132" w:name="_Toc48631088"/>
+      <w:bookmarkStart w:id="50" w:name="_Toc48631088"/>
       <w:r>
         <w:t>Pending Research</w:t>
       </w:r>
-      <w:bookmarkEnd w:id="132"/>
+      <w:bookmarkEnd w:id="50"/>
     </w:p>
     <w:p>
       <w:pPr>
@@ -37596,11 +37511,11 @@
         </w:numPr>
         <w:outlineLvl w:val="1"/>
       </w:pPr>
-      <w:bookmarkStart w:id="133" w:name="_Toc48631089"/>
+      <w:bookmarkStart w:id="51" w:name="_Toc48631089"/>
       <w:r>
         <w:t>Pending CSE</w:t>
       </w:r>
-      <w:bookmarkEnd w:id="133"/>
+      <w:bookmarkEnd w:id="51"/>
     </w:p>
     <w:p>
       <w:pPr>
@@ -37663,11 +37578,11 @@
         </w:numPr>
         <w:outlineLvl w:val="1"/>
       </w:pPr>
-      <w:bookmarkStart w:id="134" w:name="_Toc48631090"/>
+      <w:bookmarkStart w:id="52" w:name="_Toc48631090"/>
       <w:r>
         <w:t>Pending Short Call Review (Supervisor)</w:t>
       </w:r>
-      <w:bookmarkEnd w:id="134"/>
+      <w:bookmarkEnd w:id="52"/>
     </w:p>
     <w:p>
       <w:pPr>
@@ -37697,7 +37612,7 @@
         </w:numPr>
         <w:outlineLvl w:val="1"/>
       </w:pPr>
-      <w:bookmarkStart w:id="135" w:name="_Toc48631091"/>
+      <w:bookmarkStart w:id="53" w:name="_Toc48631091"/>
       <w:r>
         <w:t xml:space="preserve">Pending Short Call </w:t>
       </w:r>
@@ -37713,7 +37628,7 @@
       <w:r>
         <w:t>)</w:t>
       </w:r>
-      <w:bookmarkEnd w:id="135"/>
+      <w:bookmarkEnd w:id="53"/>
     </w:p>
     <w:p>
       <w:pPr>
@@ -37738,7 +37653,7 @@
         </w:numPr>
         <w:outlineLvl w:val="1"/>
       </w:pPr>
-      <w:bookmarkStart w:id="136" w:name="_Toc48631092"/>
+      <w:bookmarkStart w:id="54" w:name="_Toc48631092"/>
       <w:r>
         <w:t xml:space="preserve">Pending </w:t>
       </w:r>
@@ -37748,15 +37663,15 @@
       <w:r>
         <w:t>Review</w:t>
       </w:r>
-      <w:bookmarkEnd w:id="136"/>
+      <w:bookmarkEnd w:id="54"/>
     </w:p>
     <w:p>
       <w:pPr>
         <w:pStyle w:val="ListParagraph"/>
         <w:ind w:left="792"/>
       </w:pPr>
-      <w:bookmarkStart w:id="137" w:name="_Toc19103695"/>
-      <w:bookmarkEnd w:id="137"/>
+      <w:bookmarkStart w:id="55" w:name="_Toc19103695"/>
+      <w:bookmarkEnd w:id="55"/>
       <w:r>
         <w:t>Next status will be “Pending Employee Review”.</w:t>
       </w:r>
@@ -37776,20 +37691,70 @@
         </w:numPr>
         <w:outlineLvl w:val="1"/>
       </w:pPr>
-      <w:bookmarkStart w:id="138" w:name="_Toc48631093"/>
+      <w:bookmarkStart w:id="56" w:name="_Toc48631093"/>
       <w:r>
         <w:t>Pending Follow-Up</w:t>
       </w:r>
-      <w:bookmarkEnd w:id="138"/>
+      <w:bookmarkEnd w:id="56"/>
     </w:p>
     <w:p>
       <w:pPr>
         <w:pStyle w:val="ListParagraph"/>
         <w:ind w:left="792"/>
+        <w:rPr>
+          <w:ins w:id="57" w:author="Huang, Lili (NE)" w:date="2020-09-23T15:43:00Z"/>
+        </w:rPr>
       </w:pPr>
       <w:r>
         <w:t>Next status will be “Pending Employee Review”</w:t>
       </w:r>
+    </w:p>
+    <w:p>
+      <w:pPr>
+        <w:pStyle w:val="ListParagraph"/>
+        <w:ind w:left="792"/>
+      </w:pPr>
+    </w:p>
+    <w:p>
+      <w:pPr>
+        <w:pStyle w:val="ListParagraph"/>
+        <w:numPr>
+          <w:ilvl w:val="1"/>
+          <w:numId w:val="4"/>
+        </w:numPr>
+        <w:outlineLvl w:val="1"/>
+        <w:rPr>
+          <w:ins w:id="58" w:author="Huang, Lili (NE)" w:date="2020-09-23T15:44:00Z"/>
+        </w:rPr>
+      </w:pPr>
+      <w:ins w:id="59" w:author="Huang, Lili (NE)" w:date="2020-09-23T15:44:00Z">
+        <w:r>
+          <w:t xml:space="preserve">Pending </w:t>
+        </w:r>
+        <w:r>
+          <w:t>Employee Review</w:t>
+        </w:r>
+      </w:ins>
+    </w:p>
+    <w:p>
+      <w:pPr>
+        <w:pStyle w:val="ListParagraph"/>
+        <w:ind w:left="792"/>
+        <w:rPr>
+          <w:ins w:id="60" w:author="Huang, Lili (NE)" w:date="2020-09-23T15:44:00Z"/>
+        </w:rPr>
+      </w:pPr>
+      <w:ins w:id="61" w:author="Huang, Lili (NE)" w:date="2020-09-23T15:44:00Z">
+        <w:r>
+          <w:t>Next status will be “</w:t>
+        </w:r>
+        <w:r>
+          <w:t>Completed</w:t>
+        </w:r>
+        <w:r>
+          <w:t>”</w:t>
+        </w:r>
+      </w:ins>
     </w:p>
     <w:p>
       <w:pPr>
@@ -37820,14 +37785,14 @@
           <w:b/>
         </w:rPr>
       </w:pPr>
-      <w:bookmarkStart w:id="139" w:name="_Toc48631094"/>
+      <w:bookmarkStart w:id="62" w:name="_Toc48631094"/>
       <w:r>
         <w:rPr>
           <w:b/>
         </w:rPr>
         <w:t>Instruction text</w:t>
       </w:r>
-      <w:bookmarkEnd w:id="139"/>
+      <w:bookmarkEnd w:id="62"/>
     </w:p>
     <w:p>
       <w:pPr>
@@ -37965,7 +37930,6 @@
         <w:rPr>
           <w:b/>
         </w:rPr>
-        <w:lastRenderedPageBreak/>
         <w:t>OMR Short Call</w:t>
       </w:r>
       <w:r>
@@ -38320,7 +38284,6 @@
         <w:ind w:left="1512"/>
       </w:pPr>
       <w:r>
-        <w:lastRenderedPageBreak/>
         <w:t>To review your full details, please visit the &lt;a href=</w:t>
       </w:r>
       <w:r>
@@ -38692,6 +38655,7 @@
         <w:rPr>
           <w:b/>
         </w:rPr>
+        <w:lastRenderedPageBreak/>
         <w:t>OMR/PBH</w:t>
       </w:r>
       <w:r>
@@ -38706,7 +38670,6 @@
         <w:ind w:left="1440"/>
       </w:pPr>
       <w:r>
-        <w:lastRenderedPageBreak/>
         <w:t xml:space="preserve">Be sure to check the Beneficiary Indicators applet on every call. If a message is on file, the CSR must follow protocol and review it to determine whether the information is applicable to the beneficiary’s reason for calling. However, the CSR must read and follow any messages related to the new Medicare card, regardless of the reason for the call. In addition to reading such messages, the CSR must be sure to log them as “read” to document that the information has been relayed to the caller. </w:t>
       </w:r>
     </w:p>
@@ -39014,6 +38977,7 @@
         <w:rPr>
           <w:i/>
         </w:rPr>
+        <w:lastRenderedPageBreak/>
         <w:t>If you are unable to come to work due to unexpected illness or other emergency, you must comply with notification guidelines outlined in the above attendance policy.</w:t>
       </w:r>
     </w:p>
@@ -39032,7 +38996,6 @@
         <w:rPr>
           <w:i/>
         </w:rPr>
-        <w:lastRenderedPageBreak/>
         <w:t>Provide management as much notice as possible prior to requesting an absence. Certain types of absences may be considered approved and will not count as missed time. In these circumstances the approval process for such time off must be followed.</w:t>
       </w:r>
     </w:p>
@@ -39649,6 +39612,7 @@
       <w:pPr>
         <w:ind w:left="1296"/>
         <w:rPr>
+          <w:ins w:id="63" w:author="Huang, Lili (NE)" w:date="2020-09-23T15:46:00Z"/>
           <w:i/>
         </w:rPr>
       </w:pPr>
@@ -39658,6 +39622,89 @@
         </w:rPr>
         <w:t>This Formal Coaching may not impact your ability to be considered for in-staff transfers or promotional opportunities.</w:t>
       </w:r>
+    </w:p>
+    <w:p>
+      <w:pPr>
+        <w:ind w:left="1296"/>
+        <w:rPr>
+          <w:ins w:id="64" w:author="Huang, Lili (NE)" w:date="2020-09-23T15:46:00Z"/>
+          <w:i/>
+        </w:rPr>
+      </w:pPr>
+    </w:p>
+    <w:p>
+      <w:pPr>
+        <w:pStyle w:val="ListParagraph"/>
+        <w:numPr>
+          <w:ilvl w:val="0"/>
+          <w:numId w:val="12"/>
+        </w:numPr>
+        <w:rPr>
+          <w:del w:id="65" w:author="Huang, Lili (NE)" w:date="2020-09-23T15:46:00Z"/>
+          <w:i/>
+        </w:rPr>
+      </w:pPr>
+      <w:ins w:id="66" w:author="Huang, Lili (NE)" w:date="2020-09-23T15:46:00Z">
+        <w:r>
+          <w:rPr>
+            <w:b/>
+          </w:rPr>
+          <w:t xml:space="preserve">OMR/IDD </w:t>
+        </w:r>
+      </w:ins>
+    </w:p>
+    <w:p>
+      <w:pPr>
+        <w:pStyle w:val="ListParagraph"/>
+        <w:ind w:left="1512"/>
+        <w:rPr>
+          <w:ins w:id="67" w:author="Huang, Lili (NE)" w:date="2020-09-23T15:47:00Z"/>
+        </w:rPr>
+      </w:pPr>
+      <w:ins w:id="68" w:author="Huang, Lili (NE)" w:date="2020-09-23T15:47:00Z">
+        <w:r>
+          <w:t xml:space="preserve">You are receiving this eCL record because there is a discrepancy in data associated with an Employee on your team.  Please review this item in accordance with the latest Contact Center Operations </w:t>
+        </w:r>
+      </w:ins>
+      <w:ins w:id="69" w:author="Huang, Lili (NE)" w:date="2020-09-23T15:48:00Z">
+        <w:r>
+          <w:rPr>
+            <w:rFonts w:ascii="Consolas" w:hAnsi="Consolas" w:cs="Consolas"/>
+            <w:color w:val="A31515"/>
+            <w:sz w:val="19"/>
+            <w:szCs w:val="19"/>
+          </w:rPr>
+          <w:t xml:space="preserve">&lt;a </w:t>
+        </w:r>
+        <w:r>
+          <w:rPr>
+            <w:rFonts w:ascii="Consolas" w:hAnsi="Consolas" w:cs="Consolas"/>
+            <w:color w:val="A31515"/>
+            <w:sz w:val="19"/>
+            <w:szCs w:val="19"/>
+          </w:rPr>
+          <w:lastRenderedPageBreak/>
+          <w:t>href='https://maximus365.sharepoint.com/sites/CCO/CCOps/Supervisor/Supervisor%20Job%20Aids/Forms/AllItems.aspx' target='_blank'&gt;Job Aid CCO Incentive Data Discrepancy&lt;/a&gt;</w:t>
+        </w:r>
+      </w:ins>
+      <w:ins w:id="70" w:author="Huang, Lili (NE)" w:date="2020-09-23T15:49:00Z">
+        <w:r>
+          <w:rPr>
+            <w:rFonts w:ascii="Consolas" w:hAnsi="Consolas" w:cs="Consolas"/>
+            <w:color w:val="A31515"/>
+            <w:sz w:val="19"/>
+            <w:szCs w:val="19"/>
+          </w:rPr>
+          <w:t xml:space="preserve"> </w:t>
+        </w:r>
+      </w:ins>
+      <w:bookmarkStart w:id="71" w:name="_GoBack"/>
+      <w:bookmarkEnd w:id="71"/>
+      <w:ins w:id="72" w:author="Huang, Lili (NE)" w:date="2020-09-23T15:47:00Z">
+        <w:r>
+          <w:t>and provide the details in the record below.</w:t>
+        </w:r>
+      </w:ins>
     </w:p>
     <w:p>
       <w:pPr>
@@ -39838,7 +39885,7 @@
         <w:rStyle w:val="PageNumber"/>
         <w:noProof/>
       </w:rPr>
-      <w:t>1</w:t>
+      <w:t>29</w:t>
     </w:r>
     <w:r>
       <w:rPr>
@@ -39997,7 +40044,7 @@
         <w:rStyle w:val="PageNumber"/>
         <w:noProof/>
       </w:rPr>
-      <w:t>30</w:t>
+      <w:t>38</w:t>
     </w:r>
     <w:r>
       <w:rPr>
@@ -43905,7 +43952,7 @@
 </file>
 
 <file path=customXml/itemProps1.xml><?xml version="1.0" encoding="utf-8"?>
-<ds:datastoreItem xmlns:ds="http://schemas.openxmlformats.org/officeDocument/2006/customXml" ds:itemID="{9B4DBC8E-E95F-4529-AA3E-2439AEFDCD85}">
+<ds:datastoreItem xmlns:ds="http://schemas.openxmlformats.org/officeDocument/2006/customXml" ds:itemID="{53DED0FF-FAF1-47C3-997D-E7ACE8C94524}">
   <ds:schemaRefs>
     <ds:schemaRef ds:uri="http://schemas.openxmlformats.org/officeDocument/2006/bibliography"/>
   </ds:schemaRefs>

</xml_diff>

<commit_message>
22057 - APS static text change;
git-tfs-id: [https://tfs.omnicloud.local/tfs/cco%20program/]$/eCoaching_V2;C49770
</commit_message>
<xml_diff>
--- a/Design/DD/Web/CCO_eCoaching_Log_Review_DD.docx
+++ b/Design/DD/Web/CCO_eCoaching_Log_Review_DD.docx
@@ -284,7 +284,7 @@
           </mc:Choice>
           <mc:Fallback>
             <w:pict>
-              <v:line w14:anchorId="02CAF7C2" id="Line 12" o:spid="_x0000_s1026" style="position:absolute;z-index:251657216;visibility:visible;mso-wrap-style:square;mso-width-percent:0;mso-height-percent:0;mso-wrap-distance-left:9pt;mso-wrap-distance-top:0;mso-wrap-distance-right:9pt;mso-wrap-distance-bottom:0;mso-position-horizontal:absolute;mso-position-horizontal-relative:text;mso-position-vertical:absolute;mso-position-vertical-relative:text;mso-width-percent:0;mso-height-percent:0;mso-width-relative:page;mso-height-relative:page" from="367.2pt,33.3pt" to="439.25pt,33.35pt" o:gfxdata="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" o:allowincell="f">
+              <v:line w14:anchorId="0F6355C3" id="Line 12" o:spid="_x0000_s1026" style="position:absolute;z-index:251657216;visibility:visible;mso-wrap-style:square;mso-width-percent:0;mso-height-percent:0;mso-wrap-distance-left:9pt;mso-wrap-distance-top:0;mso-wrap-distance-right:9pt;mso-wrap-distance-bottom:0;mso-position-horizontal:absolute;mso-position-horizontal-relative:text;mso-position-vertical:absolute;mso-position-vertical-relative:text;mso-width-percent:0;mso-height-percent:0;mso-width-relative:page;mso-height-relative:page" from="367.2pt,33.3pt" to="439.25pt,33.35pt" o:gfxdata="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" o:allowincell="f">
                 <v:stroke startarrowwidth="narrow" startarrowlength="short" endarrowwidth="narrow" endarrowlength="short"/>
               </v:line>
             </w:pict>
@@ -372,7 +372,7 @@
           </mc:Choice>
           <mc:Fallback>
             <w:pict>
-              <v:line w14:anchorId="56263A4A" id="Line 10" o:spid="_x0000_s1026" style="position:absolute;z-index:251655168;visibility:visible;mso-wrap-style:square;mso-width-percent:0;mso-height-percent:0;mso-wrap-distance-left:9pt;mso-wrap-distance-top:0;mso-wrap-distance-right:9pt;mso-wrap-distance-bottom:0;mso-position-horizontal:absolute;mso-position-horizontal-relative:text;mso-position-vertical:absolute;mso-position-vertical-relative:text;mso-width-percent:0;mso-height-percent:0;mso-width-relative:page;mso-height-relative:page" from="1in,33.3pt" to="266.45pt,33.35pt" o:gfxdata="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" o:allowincell="f">
+              <v:line w14:anchorId="50E388D8" id="Line 10" o:spid="_x0000_s1026" style="position:absolute;z-index:251655168;visibility:visible;mso-wrap-style:square;mso-width-percent:0;mso-height-percent:0;mso-wrap-distance-left:9pt;mso-wrap-distance-top:0;mso-wrap-distance-right:9pt;mso-wrap-distance-bottom:0;mso-position-horizontal:absolute;mso-position-horizontal-relative:text;mso-position-vertical:absolute;mso-position-vertical-relative:text;mso-width-percent:0;mso-height-percent:0;mso-width-relative:page;mso-height-relative:page" from="1in,33.3pt" to="266.45pt,33.35pt" o:gfxdata="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" o:allowincell="f">
                 <v:stroke startarrowwidth="narrow" startarrowlength="short" endarrowwidth="narrow" endarrowlength="short"/>
               </v:line>
             </w:pict>
@@ -590,7 +590,7 @@
           </mc:Choice>
           <mc:Fallback>
             <w:pict>
-              <v:line w14:anchorId="03223A61" id="Line 14" o:spid="_x0000_s1026" style="position:absolute;z-index:251659264;visibility:visible;mso-wrap-style:square;mso-width-percent:0;mso-height-percent:0;mso-wrap-distance-left:9pt;mso-wrap-distance-top:0;mso-wrap-distance-right:9pt;mso-wrap-distance-bottom:0;mso-position-horizontal:absolute;mso-position-horizontal-relative:text;mso-position-vertical:absolute;mso-position-vertical-relative:text;mso-width-percent:0;mso-height-percent:0;mso-width-relative:page;mso-height-relative:page" from="76.05pt,2pt" to="270.45pt,2pt" o:gfxdata="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" o:allowincell="f">
+              <v:line w14:anchorId="07B21733" id="Line 14" o:spid="_x0000_s1026" style="position:absolute;z-index:251659264;visibility:visible;mso-wrap-style:square;mso-width-percent:0;mso-height-percent:0;mso-wrap-distance-left:9pt;mso-wrap-distance-top:0;mso-wrap-distance-right:9pt;mso-wrap-distance-bottom:0;mso-position-horizontal:absolute;mso-position-horizontal-relative:text;mso-position-vertical:absolute;mso-position-vertical-relative:text;mso-width-percent:0;mso-height-percent:0;mso-width-relative:page;mso-height-relative:page" from="76.05pt,2pt" to="270.45pt,2pt" o:gfxdata="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" o:allowincell="f">
                 <v:stroke startarrowwidth="narrow" startarrowlength="short" endarrowwidth="narrow" endarrowlength="short"/>
               </v:line>
             </w:pict>
@@ -655,6 +655,14 @@
     <w:tbl>
       <w:tblPr>
         <w:tblW w:w="9468" w:type="dxa"/>
+        <w:tblBorders>
+          <w:top w:val="single" w:sz="4" w:space="0" w:color="auto"/>
+          <w:left w:val="single" w:sz="4" w:space="0" w:color="auto"/>
+          <w:bottom w:val="single" w:sz="4" w:space="0" w:color="auto"/>
+          <w:right w:val="single" w:sz="4" w:space="0" w:color="auto"/>
+          <w:insideH w:val="single" w:sz="4" w:space="0" w:color="auto"/>
+          <w:insideV w:val="single" w:sz="4" w:space="0" w:color="auto"/>
+        </w:tblBorders>
         <w:tblLayout w:type="fixed"/>
         <w:tblLook w:val="0000" w:firstRow="0" w:lastRow="0" w:firstColumn="0" w:lastColumn="0" w:noHBand="0" w:noVBand="0"/>
       </w:tblPr>
@@ -1028,22 +1036,6 @@
               <w:t>12/03/2018</w:t>
             </w:r>
           </w:p>
-          <w:p>
-            <w:pPr>
-              <w:pStyle w:val="hdr1"/>
-              <w:ind w:left="0"/>
-              <w:jc w:val="left"/>
-              <w:rPr>
-                <w:sz w:val="20"/>
-              </w:rPr>
-            </w:pPr>
-            <w:r>
-              <w:rPr>
-                <w:sz w:val="20"/>
-              </w:rPr>
-              <w:t>02/12/2019</w:t>
-            </w:r>
-          </w:p>
         </w:tc>
         <w:tc>
           <w:tcPr>
@@ -1067,6 +1059,55 @@
               <w:t>TFS 12836 – OverTurned quality Appeal coaching log;</w:t>
             </w:r>
           </w:p>
+        </w:tc>
+        <w:tc>
+          <w:tcPr>
+            <w:tcW w:w="2790" w:type="dxa"/>
+          </w:tcPr>
+          <w:p>
+            <w:pPr>
+              <w:pStyle w:val="hdr1"/>
+              <w:ind w:left="0"/>
+              <w:jc w:val="left"/>
+              <w:rPr>
+                <w:sz w:val="20"/>
+              </w:rPr>
+            </w:pPr>
+            <w:r>
+              <w:rPr>
+                <w:sz w:val="20"/>
+              </w:rPr>
+              <w:t>Lili Huang</w:t>
+            </w:r>
+          </w:p>
+        </w:tc>
+      </w:tr>
+      <w:tr>
+        <w:tc>
+          <w:tcPr>
+            <w:tcW w:w="1440" w:type="dxa"/>
+          </w:tcPr>
+          <w:p>
+            <w:pPr>
+              <w:pStyle w:val="hdr1"/>
+              <w:ind w:left="0"/>
+              <w:jc w:val="left"/>
+              <w:rPr>
+                <w:sz w:val="20"/>
+              </w:rPr>
+            </w:pPr>
+            <w:r>
+              <w:rPr>
+                <w:sz w:val="20"/>
+              </w:rPr>
+              <w:t>02/12/2019</w:t>
+            </w:r>
+          </w:p>
+        </w:tc>
+        <w:tc>
+          <w:tcPr>
+            <w:tcW w:w="5238" w:type="dxa"/>
+          </w:tcPr>
           <w:p>
             <w:pPr>
               <w:pStyle w:val="hdr1"/>
@@ -1113,6 +1154,13 @@
               <w:t>Lili Huang</w:t>
             </w:r>
           </w:p>
+        </w:tc>
+      </w:tr>
+      <w:tr>
+        <w:tc>
+          <w:tcPr>
+            <w:tcW w:w="1440" w:type="dxa"/>
+          </w:tcPr>
           <w:p>
             <w:pPr>
               <w:pStyle w:val="hdr1"/>
@@ -1126,62 +1174,7 @@
               <w:rPr>
                 <w:sz w:val="20"/>
               </w:rPr>
-              <w:t>Lili Huang</w:t>
-            </w:r>
-          </w:p>
-        </w:tc>
-      </w:tr>
-      <w:tr>
-        <w:tc>
-          <w:tcPr>
-            <w:tcW w:w="1440" w:type="dxa"/>
-          </w:tcPr>
-          <w:p>
-            <w:pPr>
-              <w:pStyle w:val="hdr1"/>
-              <w:ind w:left="0"/>
-              <w:jc w:val="left"/>
-              <w:rPr>
-                <w:sz w:val="20"/>
-              </w:rPr>
-            </w:pPr>
-            <w:r>
-              <w:rPr>
-                <w:sz w:val="20"/>
-              </w:rPr>
               <w:t>02/25/2019</w:t>
-            </w:r>
-          </w:p>
-          <w:p>
-            <w:pPr>
-              <w:pStyle w:val="hdr1"/>
-              <w:ind w:left="0"/>
-              <w:jc w:val="left"/>
-              <w:rPr>
-                <w:sz w:val="20"/>
-              </w:rPr>
-            </w:pPr>
-            <w:r>
-              <w:rPr>
-                <w:sz w:val="20"/>
-              </w:rPr>
-              <w:t>05/15/2019</w:t>
-            </w:r>
-          </w:p>
-          <w:p>
-            <w:pPr>
-              <w:pStyle w:val="hdr1"/>
-              <w:ind w:left="0"/>
-              <w:jc w:val="left"/>
-              <w:rPr>
-                <w:sz w:val="20"/>
-              </w:rPr>
-            </w:pPr>
-            <w:r>
-              <w:rPr>
-                <w:sz w:val="20"/>
-              </w:rPr>
-              <w:t>05/31/2019</w:t>
             </w:r>
           </w:p>
         </w:tc>
@@ -1207,6 +1200,55 @@
               <w:t>TFS 13350 – Quality Now</w:t>
             </w:r>
           </w:p>
+        </w:tc>
+        <w:tc>
+          <w:tcPr>
+            <w:tcW w:w="2790" w:type="dxa"/>
+          </w:tcPr>
+          <w:p>
+            <w:pPr>
+              <w:pStyle w:val="hdr1"/>
+              <w:ind w:left="0"/>
+              <w:jc w:val="left"/>
+              <w:rPr>
+                <w:sz w:val="20"/>
+              </w:rPr>
+            </w:pPr>
+            <w:r>
+              <w:rPr>
+                <w:sz w:val="20"/>
+              </w:rPr>
+              <w:t>Lili Huang</w:t>
+            </w:r>
+          </w:p>
+        </w:tc>
+      </w:tr>
+      <w:tr>
+        <w:tc>
+          <w:tcPr>
+            <w:tcW w:w="1440" w:type="dxa"/>
+          </w:tcPr>
+          <w:p>
+            <w:pPr>
+              <w:pStyle w:val="hdr1"/>
+              <w:ind w:left="0"/>
+              <w:jc w:val="left"/>
+              <w:rPr>
+                <w:sz w:val="20"/>
+              </w:rPr>
+            </w:pPr>
+            <w:r>
+              <w:rPr>
+                <w:sz w:val="20"/>
+              </w:rPr>
+              <w:t>05/15/2019</w:t>
+            </w:r>
+          </w:p>
+        </w:tc>
+        <w:tc>
+          <w:tcPr>
+            <w:tcW w:w="5238" w:type="dxa"/>
+          </w:tcPr>
           <w:p>
             <w:pPr>
               <w:pStyle w:val="hdr1"/>
@@ -1235,28 +1277,66 @@
                 <w:sz w:val="20"/>
               </w:rPr>
             </w:pPr>
-            <w:r>
+          </w:p>
+        </w:tc>
+        <w:tc>
+          <w:tcPr>
+            <w:tcW w:w="2790" w:type="dxa"/>
+          </w:tcPr>
+          <w:p>
+            <w:pPr>
+              <w:pStyle w:val="hdr1"/>
+              <w:ind w:left="0"/>
+              <w:jc w:val="left"/>
               <w:rPr>
-                <w:color w:val="000000"/>
                 <w:sz w:val="20"/>
               </w:rPr>
-              <w:t xml:space="preserve">TFS </w:t>
-            </w:r>
+            </w:pPr>
             <w:r>
               <w:rPr>
-                <w:color w:val="000000"/>
                 <w:sz w:val="20"/>
               </w:rPr>
-              <w:t>14699</w:t>
-            </w:r>
-            <w:r>
+              <w:t>Lili Huang</w:t>
+            </w:r>
+          </w:p>
+          <w:p>
+            <w:pPr>
+              <w:pStyle w:val="hdr1"/>
+              <w:ind w:left="0"/>
+              <w:jc w:val="left"/>
               <w:rPr>
-                <w:color w:val="000000"/>
                 <w:sz w:val="20"/>
               </w:rPr>
-              <w:t xml:space="preserve"> – Modify logic to handle short call logs</w:t>
-            </w:r>
-          </w:p>
+            </w:pPr>
+          </w:p>
+        </w:tc>
+      </w:tr>
+      <w:tr>
+        <w:tc>
+          <w:tcPr>
+            <w:tcW w:w="1440" w:type="dxa"/>
+          </w:tcPr>
+          <w:p>
+            <w:pPr>
+              <w:pStyle w:val="hdr1"/>
+              <w:ind w:left="0"/>
+              <w:jc w:val="left"/>
+              <w:rPr>
+                <w:sz w:val="20"/>
+              </w:rPr>
+            </w:pPr>
+            <w:r>
+              <w:rPr>
+                <w:sz w:val="20"/>
+              </w:rPr>
+              <w:t>05/31/2019</w:t>
+            </w:r>
+          </w:p>
+        </w:tc>
+        <w:tc>
+          <w:tcPr>
+            <w:tcW w:w="5238" w:type="dxa"/>
+          </w:tcPr>
           <w:p>
             <w:pPr>
               <w:pStyle w:val="hdr1"/>
@@ -1272,90 +1352,9 @@
                 <w:color w:val="000000"/>
                 <w:sz w:val="20"/>
               </w:rPr>
-              <w:t>Plus: Cleanup</w:t>
-            </w:r>
-          </w:p>
-        </w:tc>
-        <w:tc>
-          <w:tcPr>
-            <w:tcW w:w="2790" w:type="dxa"/>
-          </w:tcPr>
-          <w:p>
-            <w:pPr>
-              <w:pStyle w:val="hdr1"/>
-              <w:ind w:left="0"/>
-              <w:jc w:val="left"/>
-              <w:rPr>
-                <w:sz w:val="20"/>
-              </w:rPr>
-            </w:pPr>
-            <w:r>
-              <w:rPr>
-                <w:sz w:val="20"/>
-              </w:rPr>
-              <w:t>Lili Huang</w:t>
-            </w:r>
-          </w:p>
-          <w:p>
-            <w:pPr>
-              <w:pStyle w:val="hdr1"/>
-              <w:ind w:left="0"/>
-              <w:jc w:val="left"/>
-              <w:rPr>
-                <w:sz w:val="20"/>
-              </w:rPr>
-            </w:pPr>
-            <w:r>
-              <w:rPr>
-                <w:sz w:val="20"/>
-              </w:rPr>
-              <w:t>Lili Huang</w:t>
-            </w:r>
-          </w:p>
-          <w:p>
-            <w:pPr>
-              <w:pStyle w:val="hdr1"/>
-              <w:ind w:left="0"/>
-              <w:jc w:val="left"/>
-              <w:rPr>
-                <w:sz w:val="20"/>
-              </w:rPr>
-            </w:pPr>
-            <w:r>
-              <w:rPr>
-                <w:sz w:val="20"/>
-              </w:rPr>
-              <w:t>Lili Huang</w:t>
-            </w:r>
-          </w:p>
-        </w:tc>
-      </w:tr>
-      <w:tr>
-        <w:tc>
-          <w:tcPr>
-            <w:tcW w:w="1440" w:type="dxa"/>
-          </w:tcPr>
-          <w:p>
-            <w:pPr>
-              <w:pStyle w:val="hdr1"/>
-              <w:ind w:left="0"/>
-              <w:jc w:val="left"/>
-              <w:rPr>
-                <w:sz w:val="20"/>
-              </w:rPr>
-            </w:pPr>
-            <w:r>
-              <w:rPr>
-                <w:sz w:val="20"/>
-              </w:rPr>
-              <w:t>07/01/2019</w:t>
-            </w:r>
-          </w:p>
-        </w:tc>
-        <w:tc>
-          <w:tcPr>
-            <w:tcW w:w="5238" w:type="dxa"/>
-          </w:tcPr>
+              <w:t>TFS 14699 – Modify logic to handle short call logs</w:t>
+            </w:r>
+          </w:p>
           <w:p>
             <w:pPr>
               <w:pStyle w:val="hdr1"/>
@@ -1371,7 +1370,7 @@
                 <w:color w:val="000000"/>
                 <w:sz w:val="20"/>
               </w:rPr>
-              <w:t>TFS 14850 – Review Page: Update GDIT links to corresponding MAXIMUS ones</w:t>
+              <w:t>Plus: Cleanup</w:t>
             </w:r>
           </w:p>
         </w:tc>
@@ -1395,6 +1394,13 @@
               <w:t>Lili Huang</w:t>
             </w:r>
           </w:p>
+        </w:tc>
+      </w:tr>
+      <w:tr>
+        <w:tc>
+          <w:tcPr>
+            <w:tcW w:w="1440" w:type="dxa"/>
+          </w:tcPr>
           <w:p>
             <w:pPr>
               <w:pStyle w:val="hdr1"/>
@@ -1404,160 +1410,11 @@
                 <w:sz w:val="20"/>
               </w:rPr>
             </w:pPr>
-          </w:p>
-        </w:tc>
-      </w:tr>
-      <w:tr>
-        <w:tc>
-          <w:tcPr>
-            <w:tcW w:w="1440" w:type="dxa"/>
-          </w:tcPr>
-          <w:p>
-            <w:pPr>
-              <w:pStyle w:val="hdr1"/>
-              <w:ind w:left="0"/>
-              <w:jc w:val="left"/>
+            <w:r>
               <w:rPr>
                 <w:sz w:val="20"/>
               </w:rPr>
-            </w:pPr>
-            <w:r>
-              <w:rPr>
-                <w:sz w:val="20"/>
-              </w:rPr>
-              <w:t>08/16/2019</w:t>
-            </w:r>
-          </w:p>
-          <w:p>
-            <w:pPr>
-              <w:pStyle w:val="hdr1"/>
-              <w:ind w:left="0"/>
-              <w:jc w:val="left"/>
-              <w:rPr>
-                <w:sz w:val="20"/>
-              </w:rPr>
-            </w:pPr>
-            <w:r>
-              <w:rPr>
-                <w:sz w:val="20"/>
-              </w:rPr>
-              <w:t>08/22/2019</w:t>
-            </w:r>
-          </w:p>
-          <w:p>
-            <w:pPr>
-              <w:pStyle w:val="hdr1"/>
-              <w:ind w:left="0"/>
-              <w:jc w:val="left"/>
-              <w:rPr>
-                <w:sz w:val="20"/>
-              </w:rPr>
-            </w:pPr>
-            <w:r>
-              <w:rPr>
-                <w:sz w:val="20"/>
-              </w:rPr>
-              <w:t>8/28/2019</w:t>
-            </w:r>
-          </w:p>
-          <w:p>
-            <w:pPr>
-              <w:pStyle w:val="hdr1"/>
-              <w:ind w:left="0"/>
-              <w:jc w:val="left"/>
-              <w:rPr>
-                <w:sz w:val="20"/>
-              </w:rPr>
-            </w:pPr>
-          </w:p>
-          <w:p>
-            <w:pPr>
-              <w:pStyle w:val="hdr1"/>
-              <w:ind w:left="0"/>
-              <w:jc w:val="left"/>
-              <w:rPr>
-                <w:sz w:val="20"/>
-              </w:rPr>
-            </w:pPr>
-            <w:r>
-              <w:rPr>
-                <w:sz w:val="20"/>
-              </w:rPr>
-              <w:t>09/04/2019</w:t>
-            </w:r>
-          </w:p>
-          <w:p>
-            <w:pPr>
-              <w:pStyle w:val="hdr1"/>
-              <w:ind w:left="0"/>
-              <w:jc w:val="left"/>
-              <w:rPr>
-                <w:sz w:val="20"/>
-              </w:rPr>
-            </w:pPr>
-            <w:r>
-              <w:rPr>
-                <w:sz w:val="20"/>
-              </w:rPr>
-              <w:t>09/24/2019</w:t>
-            </w:r>
-          </w:p>
-          <w:p>
-            <w:pPr>
-              <w:pStyle w:val="hdr1"/>
-              <w:ind w:left="0"/>
-              <w:jc w:val="left"/>
-              <w:rPr>
-                <w:sz w:val="20"/>
-              </w:rPr>
-            </w:pPr>
-            <w:r>
-              <w:rPr>
-                <w:sz w:val="20"/>
-              </w:rPr>
-              <w:t>12/09/2019</w:t>
-            </w:r>
-          </w:p>
-          <w:p>
-            <w:pPr>
-              <w:pStyle w:val="hdr1"/>
-              <w:ind w:left="0"/>
-              <w:jc w:val="left"/>
-              <w:rPr>
-                <w:sz w:val="20"/>
-              </w:rPr>
-            </w:pPr>
-          </w:p>
-          <w:p>
-            <w:pPr>
-              <w:pStyle w:val="hdr1"/>
-              <w:ind w:left="0"/>
-              <w:jc w:val="left"/>
-              <w:rPr>
-                <w:sz w:val="20"/>
-              </w:rPr>
-            </w:pPr>
-            <w:r>
-              <w:rPr>
-                <w:sz w:val="20"/>
-              </w:rPr>
-              <w:t>03/23/2020</w:t>
-            </w:r>
-          </w:p>
-          <w:p>
-            <w:pPr>
-              <w:pStyle w:val="hdr1"/>
-              <w:ind w:left="0"/>
-              <w:jc w:val="left"/>
-              <w:rPr>
-                <w:sz w:val="20"/>
-              </w:rPr>
-            </w:pPr>
-            <w:r>
-              <w:rPr>
-                <w:sz w:val="20"/>
-              </w:rPr>
-              <w:t>07/24/2020</w:t>
+              <w:t>07/01/2019</w:t>
             </w:r>
           </w:p>
         </w:tc>
@@ -1580,9 +1437,68 @@
                 <w:color w:val="000000"/>
                 <w:sz w:val="20"/>
               </w:rPr>
-              <w:t>TFS 15063 – Quality Bingo</w:t>
-            </w:r>
-          </w:p>
+              <w:t>TFS 14850 – Review Page: Update GDIT links to corresponding MAXIMUS ones</w:t>
+            </w:r>
+          </w:p>
+        </w:tc>
+        <w:tc>
+          <w:tcPr>
+            <w:tcW w:w="2790" w:type="dxa"/>
+          </w:tcPr>
+          <w:p>
+            <w:pPr>
+              <w:pStyle w:val="hdr1"/>
+              <w:ind w:left="0"/>
+              <w:jc w:val="left"/>
+              <w:rPr>
+                <w:sz w:val="20"/>
+              </w:rPr>
+            </w:pPr>
+            <w:r>
+              <w:rPr>
+                <w:sz w:val="20"/>
+              </w:rPr>
+              <w:t>Lili Huang</w:t>
+            </w:r>
+          </w:p>
+          <w:p>
+            <w:pPr>
+              <w:pStyle w:val="hdr1"/>
+              <w:ind w:left="0"/>
+              <w:jc w:val="left"/>
+              <w:rPr>
+                <w:sz w:val="20"/>
+              </w:rPr>
+            </w:pPr>
+          </w:p>
+        </w:tc>
+      </w:tr>
+      <w:tr>
+        <w:tc>
+          <w:tcPr>
+            <w:tcW w:w="1440" w:type="dxa"/>
+          </w:tcPr>
+          <w:p>
+            <w:pPr>
+              <w:pStyle w:val="hdr1"/>
+              <w:ind w:left="0"/>
+              <w:jc w:val="left"/>
+              <w:rPr>
+                <w:sz w:val="20"/>
+              </w:rPr>
+            </w:pPr>
+            <w:r>
+              <w:rPr>
+                <w:sz w:val="20"/>
+              </w:rPr>
+              <w:t>08/16/2019</w:t>
+            </w:r>
+          </w:p>
+        </w:tc>
+        <w:tc>
+          <w:tcPr>
+            <w:tcW w:w="5238" w:type="dxa"/>
+          </w:tcPr>
           <w:p>
             <w:pPr>
               <w:pStyle w:val="hdr1"/>
@@ -1598,9 +1514,68 @@
                 <w:color w:val="000000"/>
                 <w:sz w:val="20"/>
               </w:rPr>
-              <w:t>TFS 15232 – Attendance Policy Earnback</w:t>
-            </w:r>
-          </w:p>
+              <w:t>TFS 15063 – Quality Bingo</w:t>
+            </w:r>
+          </w:p>
+        </w:tc>
+        <w:tc>
+          <w:tcPr>
+            <w:tcW w:w="2790" w:type="dxa"/>
+          </w:tcPr>
+          <w:p>
+            <w:pPr>
+              <w:pStyle w:val="hdr1"/>
+              <w:ind w:left="0"/>
+              <w:jc w:val="left"/>
+              <w:rPr>
+                <w:sz w:val="20"/>
+              </w:rPr>
+            </w:pPr>
+            <w:r>
+              <w:rPr>
+                <w:sz w:val="20"/>
+              </w:rPr>
+              <w:t>Lili Huang</w:t>
+            </w:r>
+          </w:p>
+        </w:tc>
+      </w:tr>
+      <w:tr>
+        <w:tc>
+          <w:tcPr>
+            <w:tcW w:w="1440" w:type="dxa"/>
+          </w:tcPr>
+          <w:p>
+            <w:pPr>
+              <w:pStyle w:val="hdr1"/>
+              <w:ind w:left="0"/>
+              <w:jc w:val="left"/>
+              <w:rPr>
+                <w:sz w:val="20"/>
+              </w:rPr>
+            </w:pPr>
+            <w:r>
+              <w:rPr>
+                <w:sz w:val="20"/>
+              </w:rPr>
+              <w:t>08/22/2019</w:t>
+            </w:r>
+          </w:p>
+          <w:p>
+            <w:pPr>
+              <w:pStyle w:val="hdr1"/>
+              <w:ind w:left="0"/>
+              <w:jc w:val="left"/>
+              <w:rPr>
+                <w:sz w:val="20"/>
+              </w:rPr>
+            </w:pPr>
+          </w:p>
+        </w:tc>
+        <w:tc>
+          <w:tcPr>
+            <w:tcW w:w="5238" w:type="dxa"/>
+          </w:tcPr>
           <w:p>
             <w:pPr>
               <w:pStyle w:val="hdr1"/>
@@ -1629,14 +1604,66 @@
                 <w:sz w:val="20"/>
               </w:rPr>
             </w:pPr>
-            <w:r>
+          </w:p>
+        </w:tc>
+        <w:tc>
+          <w:tcPr>
+            <w:tcW w:w="2790" w:type="dxa"/>
+          </w:tcPr>
+          <w:p>
+            <w:pPr>
+              <w:pStyle w:val="hdr1"/>
+              <w:ind w:left="0"/>
+              <w:jc w:val="left"/>
               <w:rPr>
-                <w:color w:val="000000"/>
                 <w:sz w:val="20"/>
               </w:rPr>
-              <w:t>Updated section 8: added condition</w:t>
-            </w:r>
-          </w:p>
+            </w:pPr>
+            <w:r>
+              <w:rPr>
+                <w:sz w:val="20"/>
+              </w:rPr>
+              <w:t>Lili Huang</w:t>
+            </w:r>
+          </w:p>
+        </w:tc>
+      </w:tr>
+      <w:tr>
+        <w:tc>
+          <w:tcPr>
+            <w:tcW w:w="1440" w:type="dxa"/>
+          </w:tcPr>
+          <w:p>
+            <w:pPr>
+              <w:pStyle w:val="hdr1"/>
+              <w:ind w:left="0"/>
+              <w:jc w:val="left"/>
+              <w:rPr>
+                <w:sz w:val="20"/>
+              </w:rPr>
+            </w:pPr>
+            <w:r>
+              <w:rPr>
+                <w:sz w:val="20"/>
+              </w:rPr>
+              <w:t>8/28/2019</w:t>
+            </w:r>
+          </w:p>
+          <w:p>
+            <w:pPr>
+              <w:pStyle w:val="hdr1"/>
+              <w:ind w:left="0"/>
+              <w:jc w:val="left"/>
+              <w:rPr>
+                <w:sz w:val="20"/>
+              </w:rPr>
+            </w:pPr>
+          </w:p>
+        </w:tc>
+        <w:tc>
+          <w:tcPr>
+            <w:tcW w:w="5238" w:type="dxa"/>
+          </w:tcPr>
           <w:p>
             <w:pPr>
               <w:pStyle w:val="hdr1"/>
@@ -1652,14 +1679,7 @@
                 <w:color w:val="000000"/>
                 <w:sz w:val="20"/>
               </w:rPr>
-              <w:t>TFS 14679 – Follow-up Process</w:t>
-            </w:r>
-            <w:r>
-              <w:rPr>
-                <w:color w:val="000000"/>
-                <w:sz w:val="20"/>
-              </w:rPr>
-              <w:t xml:space="preserve"> </w:t>
+              <w:t>TFS 15232 – Attendance Policy Earnback</w:t>
             </w:r>
           </w:p>
           <w:p>
@@ -1677,7 +1697,7 @@
                 <w:color w:val="000000"/>
                 <w:sz w:val="20"/>
               </w:rPr>
-              <w:t>TFS 15601 – London Alternate Channel Bingo</w:t>
+              <w:t>Updated section 8: added condition</w:t>
             </w:r>
           </w:p>
           <w:p>
@@ -1690,35 +1710,76 @@
                 <w:sz w:val="20"/>
               </w:rPr>
             </w:pPr>
-            <w:r>
+          </w:p>
+        </w:tc>
+        <w:tc>
+          <w:tcPr>
+            <w:tcW w:w="2790" w:type="dxa"/>
+          </w:tcPr>
+          <w:p>
+            <w:pPr>
+              <w:pStyle w:val="hdr1"/>
+              <w:ind w:left="0"/>
+              <w:jc w:val="left"/>
               <w:rPr>
-                <w:color w:val="000000"/>
                 <w:sz w:val="20"/>
               </w:rPr>
-              <w:t xml:space="preserve">TFS 15833 </w:t>
-            </w:r>
+            </w:pPr>
             <w:r>
               <w:rPr>
-                <w:color w:val="000000"/>
                 <w:sz w:val="20"/>
               </w:rPr>
-              <w:t>–</w:t>
-            </w:r>
-            <w:r>
+              <w:t>Lili Huang</w:t>
+            </w:r>
+          </w:p>
+          <w:p>
+            <w:pPr>
+              <w:pStyle w:val="hdr1"/>
+              <w:ind w:left="0"/>
+              <w:jc w:val="left"/>
               <w:rPr>
-                <w:color w:val="000000"/>
                 <w:sz w:val="20"/>
               </w:rPr>
-              <w:t xml:space="preserve"> </w:t>
-            </w:r>
-            <w:r>
+            </w:pPr>
+          </w:p>
+        </w:tc>
+      </w:tr>
+      <w:tr>
+        <w:tc>
+          <w:tcPr>
+            <w:tcW w:w="1440" w:type="dxa"/>
+          </w:tcPr>
+          <w:p>
+            <w:pPr>
+              <w:pStyle w:val="hdr1"/>
+              <w:ind w:left="0"/>
+              <w:jc w:val="left"/>
               <w:rPr>
-                <w:color w:val="000000"/>
                 <w:sz w:val="20"/>
               </w:rPr>
-              <w:t>Workflow change for warning logs</w:t>
-            </w:r>
-          </w:p>
+            </w:pPr>
+            <w:r>
+              <w:rPr>
+                <w:sz w:val="20"/>
+              </w:rPr>
+              <w:t>09/04/2019</w:t>
+            </w:r>
+          </w:p>
+          <w:p>
+            <w:pPr>
+              <w:pStyle w:val="hdr1"/>
+              <w:ind w:left="0"/>
+              <w:jc w:val="left"/>
+              <w:rPr>
+                <w:sz w:val="20"/>
+              </w:rPr>
+            </w:pPr>
+          </w:p>
+        </w:tc>
+        <w:tc>
+          <w:tcPr>
+            <w:tcW w:w="5238" w:type="dxa"/>
+          </w:tcPr>
           <w:p>
             <w:pPr>
               <w:pStyle w:val="hdr1"/>
@@ -1734,35 +1795,7 @@
                 <w:color w:val="000000"/>
                 <w:sz w:val="20"/>
               </w:rPr>
-              <w:t xml:space="preserve">(“Pending Employee </w:t>
-            </w:r>
-            <w:r>
-              <w:rPr>
-                <w:color w:val="000000"/>
-                <w:sz w:val="20"/>
-              </w:rPr>
-              <w:t>Review</w:t>
-            </w:r>
-            <w:r>
-              <w:rPr>
-                <w:color w:val="000000"/>
-                <w:sz w:val="20"/>
-              </w:rPr>
-              <w:t xml:space="preserve">” </w:t>
-            </w:r>
-            <w:r>
-              <w:rPr>
-                <w:color w:val="000000"/>
-                <w:sz w:val="20"/>
-              </w:rPr>
-              <w:sym w:font="Wingdings" w:char="F0E0"/>
-            </w:r>
-            <w:r>
-              <w:rPr>
-                <w:color w:val="000000"/>
-                <w:sz w:val="20"/>
-              </w:rPr>
-              <w:t xml:space="preserve"> Completed)</w:t>
+              <w:t xml:space="preserve">TFS 14679 – Follow-up Process </w:t>
             </w:r>
           </w:p>
           <w:p>
@@ -1775,14 +1808,76 @@
                 <w:sz w:val="20"/>
               </w:rPr>
             </w:pPr>
-            <w:r>
+          </w:p>
+        </w:tc>
+        <w:tc>
+          <w:tcPr>
+            <w:tcW w:w="2790" w:type="dxa"/>
+          </w:tcPr>
+          <w:p>
+            <w:pPr>
+              <w:pStyle w:val="hdr1"/>
+              <w:ind w:left="0"/>
+              <w:jc w:val="left"/>
               <w:rPr>
-                <w:color w:val="000000"/>
                 <w:sz w:val="20"/>
               </w:rPr>
-              <w:t>TFS 16893 – Allow employees to enter comments to warnings</w:t>
-            </w:r>
-          </w:p>
+            </w:pPr>
+            <w:r>
+              <w:rPr>
+                <w:sz w:val="20"/>
+              </w:rPr>
+              <w:t>Lili Huang</w:t>
+            </w:r>
+          </w:p>
+        </w:tc>
+      </w:tr>
+      <w:tr>
+        <w:tc>
+          <w:tcPr>
+            <w:tcW w:w="1440" w:type="dxa"/>
+          </w:tcPr>
+          <w:p>
+            <w:pPr>
+              <w:pStyle w:val="hdr1"/>
+              <w:ind w:left="0"/>
+              <w:jc w:val="left"/>
+              <w:rPr>
+                <w:sz w:val="20"/>
+              </w:rPr>
+            </w:pPr>
+            <w:r>
+              <w:rPr>
+                <w:sz w:val="20"/>
+              </w:rPr>
+              <w:t>09/24/2019</w:t>
+            </w:r>
+          </w:p>
+          <w:p>
+            <w:pPr>
+              <w:pStyle w:val="hdr1"/>
+              <w:ind w:left="0"/>
+              <w:jc w:val="left"/>
+              <w:rPr>
+                <w:sz w:val="20"/>
+              </w:rPr>
+            </w:pPr>
+          </w:p>
+          <w:p>
+            <w:pPr>
+              <w:pStyle w:val="hdr1"/>
+              <w:ind w:left="0"/>
+              <w:jc w:val="left"/>
+              <w:rPr>
+                <w:sz w:val="20"/>
+              </w:rPr>
+            </w:pPr>
+          </w:p>
+        </w:tc>
+        <w:tc>
+          <w:tcPr>
+            <w:tcW w:w="5238" w:type="dxa"/>
+          </w:tcPr>
           <w:p>
             <w:pPr>
               <w:pStyle w:val="hdr1"/>
@@ -1798,236 +1893,9 @@
                 <w:color w:val="000000"/>
                 <w:sz w:val="20"/>
               </w:rPr>
-              <w:t>TFS 17803 – Update GDIT to MAXIMUS</w:t>
-            </w:r>
-          </w:p>
-        </w:tc>
-        <w:tc>
-          <w:tcPr>
-            <w:tcW w:w="2790" w:type="dxa"/>
-          </w:tcPr>
-          <w:p>
-            <w:pPr>
-              <w:pStyle w:val="hdr1"/>
-              <w:ind w:left="0"/>
-              <w:jc w:val="left"/>
-              <w:rPr>
-                <w:sz w:val="20"/>
-              </w:rPr>
-            </w:pPr>
-            <w:r>
-              <w:rPr>
-                <w:sz w:val="20"/>
-              </w:rPr>
-              <w:t>Lili Huang</w:t>
-            </w:r>
-          </w:p>
-          <w:p>
-            <w:pPr>
-              <w:pStyle w:val="hdr1"/>
-              <w:ind w:left="0"/>
-              <w:jc w:val="left"/>
-              <w:rPr>
-                <w:sz w:val="20"/>
-              </w:rPr>
-            </w:pPr>
-            <w:r>
-              <w:rPr>
-                <w:sz w:val="20"/>
-              </w:rPr>
-              <w:t>Lili Huang</w:t>
-            </w:r>
-          </w:p>
-          <w:p>
-            <w:pPr>
-              <w:pStyle w:val="hdr1"/>
-              <w:ind w:left="0"/>
-              <w:jc w:val="left"/>
-              <w:rPr>
-                <w:sz w:val="20"/>
-              </w:rPr>
-            </w:pPr>
-            <w:r>
-              <w:rPr>
-                <w:sz w:val="20"/>
-              </w:rPr>
-              <w:t>Lili Huang</w:t>
-            </w:r>
-          </w:p>
-          <w:p>
-            <w:pPr>
-              <w:pStyle w:val="hdr1"/>
-              <w:ind w:left="0"/>
-              <w:jc w:val="left"/>
-              <w:rPr>
-                <w:sz w:val="20"/>
-              </w:rPr>
-            </w:pPr>
-          </w:p>
-          <w:p>
-            <w:pPr>
-              <w:pStyle w:val="hdr1"/>
-              <w:ind w:left="0"/>
-              <w:jc w:val="left"/>
-              <w:rPr>
-                <w:sz w:val="20"/>
-              </w:rPr>
-            </w:pPr>
-            <w:r>
-              <w:rPr>
-                <w:sz w:val="20"/>
-              </w:rPr>
-              <w:t>Lili Huang</w:t>
-            </w:r>
-          </w:p>
-          <w:p>
-            <w:pPr>
-              <w:pStyle w:val="hdr1"/>
-              <w:ind w:left="0"/>
-              <w:jc w:val="left"/>
-              <w:rPr>
-                <w:sz w:val="20"/>
-              </w:rPr>
-            </w:pPr>
-            <w:r>
-              <w:rPr>
-                <w:sz w:val="20"/>
-              </w:rPr>
-              <w:t>Lili Huang</w:t>
-            </w:r>
-          </w:p>
-          <w:p>
-            <w:pPr>
-              <w:pStyle w:val="hdr1"/>
-              <w:ind w:left="0"/>
-              <w:jc w:val="left"/>
-              <w:rPr>
-                <w:sz w:val="20"/>
-              </w:rPr>
-            </w:pPr>
-            <w:r>
-              <w:rPr>
-                <w:sz w:val="20"/>
-              </w:rPr>
-              <w:t>Lili Huang</w:t>
-            </w:r>
-          </w:p>
-          <w:p>
-            <w:pPr>
-              <w:pStyle w:val="hdr1"/>
-              <w:ind w:left="0"/>
-              <w:jc w:val="left"/>
-              <w:rPr>
-                <w:sz w:val="20"/>
-              </w:rPr>
-            </w:pPr>
-          </w:p>
-          <w:p>
-            <w:pPr>
-              <w:pStyle w:val="hdr1"/>
-              <w:ind w:left="0"/>
-              <w:jc w:val="left"/>
-              <w:rPr>
-                <w:sz w:val="20"/>
-              </w:rPr>
-            </w:pPr>
-            <w:r>
-              <w:rPr>
-                <w:sz w:val="20"/>
-              </w:rPr>
-              <w:t>Lili Huang</w:t>
-            </w:r>
-          </w:p>
-          <w:p>
-            <w:pPr>
-              <w:pStyle w:val="hdr1"/>
-              <w:ind w:left="0"/>
-              <w:jc w:val="left"/>
-              <w:rPr>
-                <w:sz w:val="20"/>
-              </w:rPr>
-            </w:pPr>
-            <w:r>
-              <w:rPr>
-                <w:sz w:val="20"/>
-              </w:rPr>
-              <w:t>Lili Huang</w:t>
-            </w:r>
-          </w:p>
-        </w:tc>
-      </w:tr>
-      <w:tr>
-        <w:tc>
-          <w:tcPr>
-            <w:tcW w:w="1440" w:type="dxa"/>
-          </w:tcPr>
-          <w:p>
-            <w:pPr>
-              <w:pStyle w:val="hdr1"/>
-              <w:ind w:left="0"/>
-              <w:jc w:val="left"/>
-              <w:rPr>
-                <w:sz w:val="20"/>
-              </w:rPr>
-            </w:pPr>
-            <w:r>
-              <w:rPr>
-                <w:sz w:val="20"/>
-              </w:rPr>
-              <w:t>07/31/2020</w:t>
-            </w:r>
-          </w:p>
-          <w:p>
-            <w:pPr>
-              <w:pStyle w:val="hdr1"/>
-              <w:ind w:left="0"/>
-              <w:jc w:val="left"/>
-              <w:rPr>
-                <w:sz w:val="20"/>
-              </w:rPr>
-            </w:pPr>
-          </w:p>
-          <w:p>
-            <w:pPr>
-              <w:pStyle w:val="hdr1"/>
-              <w:ind w:left="0"/>
-              <w:jc w:val="left"/>
-              <w:rPr>
-                <w:sz w:val="20"/>
-              </w:rPr>
-            </w:pPr>
-            <w:r>
-              <w:rPr>
-                <w:sz w:val="20"/>
-              </w:rPr>
-              <w:t>08/18/20202</w:t>
-            </w:r>
-          </w:p>
-          <w:p>
-            <w:pPr>
-              <w:pStyle w:val="hdr1"/>
-              <w:ind w:left="0"/>
-              <w:jc w:val="left"/>
-              <w:rPr>
-                <w:sz w:val="20"/>
-              </w:rPr>
-            </w:pPr>
-          </w:p>
-          <w:p>
-            <w:pPr>
-              <w:pStyle w:val="hdr1"/>
-              <w:ind w:left="0"/>
-              <w:jc w:val="left"/>
-              <w:rPr>
-                <w:sz w:val="20"/>
-              </w:rPr>
-            </w:pPr>
-          </w:p>
-        </w:tc>
-        <w:tc>
-          <w:tcPr>
-            <w:tcW w:w="5238" w:type="dxa"/>
-          </w:tcPr>
+              <w:t>TFS 15601 – London Alternate Channel Bingo</w:t>
+            </w:r>
+          </w:p>
           <w:p>
             <w:pPr>
               <w:pStyle w:val="hdr1"/>
@@ -2038,14 +1906,66 @@
                 <w:sz w:val="20"/>
               </w:rPr>
             </w:pPr>
-            <w:r>
+          </w:p>
+        </w:tc>
+        <w:tc>
+          <w:tcPr>
+            <w:tcW w:w="2790" w:type="dxa"/>
+          </w:tcPr>
+          <w:p>
+            <w:pPr>
+              <w:pStyle w:val="hdr1"/>
+              <w:ind w:left="0"/>
+              <w:jc w:val="left"/>
               <w:rPr>
-                <w:color w:val="000000"/>
                 <w:sz w:val="20"/>
               </w:rPr>
-              <w:t>TFS 17803 – Update GDIT to MAXIMUS</w:t>
-            </w:r>
-          </w:p>
+            </w:pPr>
+            <w:r>
+              <w:rPr>
+                <w:sz w:val="20"/>
+              </w:rPr>
+              <w:t>Lili Huang</w:t>
+            </w:r>
+          </w:p>
+        </w:tc>
+      </w:tr>
+      <w:tr>
+        <w:tc>
+          <w:tcPr>
+            <w:tcW w:w="1440" w:type="dxa"/>
+          </w:tcPr>
+          <w:p>
+            <w:pPr>
+              <w:pStyle w:val="hdr1"/>
+              <w:ind w:left="0"/>
+              <w:jc w:val="left"/>
+              <w:rPr>
+                <w:sz w:val="20"/>
+              </w:rPr>
+            </w:pPr>
+            <w:r>
+              <w:rPr>
+                <w:sz w:val="20"/>
+              </w:rPr>
+              <w:t>12/09/2019</w:t>
+            </w:r>
+          </w:p>
+          <w:p>
+            <w:pPr>
+              <w:pStyle w:val="hdr1"/>
+              <w:ind w:left="0"/>
+              <w:jc w:val="left"/>
+              <w:rPr>
+                <w:sz w:val="20"/>
+              </w:rPr>
+            </w:pPr>
+          </w:p>
+        </w:tc>
+        <w:tc>
+          <w:tcPr>
+            <w:tcW w:w="5238" w:type="dxa"/>
+          </w:tcPr>
           <w:p>
             <w:pPr>
               <w:pStyle w:val="hdr1"/>
@@ -2061,7 +1981,7 @@
                 <w:color w:val="000000"/>
                 <w:sz w:val="20"/>
               </w:rPr>
-              <w:t>Updated performance scorecard url from vangent to current.</w:t>
+              <w:t>TFS 15833 – Workflow change for warning logs</w:t>
             </w:r>
           </w:p>
           <w:p>
@@ -2079,7 +1999,21 @@
                 <w:color w:val="000000"/>
                 <w:sz w:val="20"/>
               </w:rPr>
-              <w:t>TFS 18176 – Allow senior manage to view log details.</w:t>
+              <w:t xml:space="preserve">(“Pending Employee Review” </w:t>
+            </w:r>
+            <w:r>
+              <w:rPr>
+                <w:color w:val="000000"/>
+                <w:sz w:val="20"/>
+              </w:rPr>
+              <w:sym w:font="Wingdings" w:char="F0E0"/>
+            </w:r>
+            <w:r>
+              <w:rPr>
+                <w:color w:val="000000"/>
+                <w:sz w:val="20"/>
+              </w:rPr>
+              <w:t xml:space="preserve"> Completed)</w:t>
             </w:r>
           </w:p>
           <w:p>
@@ -2092,13 +2026,6 @@
                 <w:sz w:val="20"/>
               </w:rPr>
             </w:pPr>
-            <w:r>
-              <w:rPr>
-                <w:color w:val="000000"/>
-                <w:sz w:val="20"/>
-              </w:rPr>
-              <w:t>Added section “6. Logic to determine who can view log details”</w:t>
-            </w:r>
           </w:p>
         </w:tc>
         <w:tc>
@@ -2121,6 +2048,13 @@
               <w:t>Lili Huang</w:t>
             </w:r>
           </w:p>
+        </w:tc>
+      </w:tr>
+      <w:tr>
+        <w:tc>
+          <w:tcPr>
+            <w:tcW w:w="1440" w:type="dxa"/>
+          </w:tcPr>
           <w:p>
             <w:pPr>
               <w:pStyle w:val="hdr1"/>
@@ -2130,6 +2064,12 @@
                 <w:sz w:val="20"/>
               </w:rPr>
             </w:pPr>
+            <w:r>
+              <w:rPr>
+                <w:sz w:val="20"/>
+              </w:rPr>
+              <w:t>03/23/2020</w:t>
+            </w:r>
           </w:p>
           <w:p>
             <w:pPr>
@@ -2140,55 +2080,6 @@
                 <w:sz w:val="20"/>
               </w:rPr>
             </w:pPr>
-            <w:r>
-              <w:rPr>
-                <w:sz w:val="20"/>
-              </w:rPr>
-              <w:t>Lili Huang</w:t>
-            </w:r>
-          </w:p>
-          <w:p>
-            <w:pPr>
-              <w:pStyle w:val="hdr1"/>
-              <w:ind w:left="0"/>
-              <w:jc w:val="left"/>
-              <w:rPr>
-                <w:sz w:val="20"/>
-              </w:rPr>
-            </w:pPr>
-          </w:p>
-          <w:p>
-            <w:pPr>
-              <w:pStyle w:val="hdr1"/>
-              <w:ind w:left="0"/>
-              <w:jc w:val="left"/>
-              <w:rPr>
-                <w:sz w:val="20"/>
-              </w:rPr>
-            </w:pPr>
-          </w:p>
-        </w:tc>
-      </w:tr>
-      <w:tr>
-        <w:tc>
-          <w:tcPr>
-            <w:tcW w:w="1440" w:type="dxa"/>
-          </w:tcPr>
-          <w:p>
-            <w:pPr>
-              <w:pStyle w:val="hdr1"/>
-              <w:ind w:left="0"/>
-              <w:jc w:val="left"/>
-              <w:rPr>
-                <w:sz w:val="20"/>
-              </w:rPr>
-            </w:pPr>
-            <w:r>
-              <w:rPr>
-                <w:sz w:val="20"/>
-              </w:rPr>
-              <w:t>09/23/2020</w:t>
-            </w:r>
           </w:p>
         </w:tc>
         <w:tc>
@@ -2210,7 +2101,7 @@
                 <w:color w:val="000000"/>
                 <w:sz w:val="20"/>
               </w:rPr>
-              <w:t>TFS 18449 – CSR Incentive Data Feeds (IDD)</w:t>
+              <w:t>TFS 16893 – Allow employees to enter comments to warnings</w:t>
             </w:r>
           </w:p>
           <w:p>
@@ -2245,6 +2136,13 @@
               <w:t>Lili Huang</w:t>
             </w:r>
           </w:p>
+        </w:tc>
+      </w:tr>
+      <w:tr>
+        <w:tc>
+          <w:tcPr>
+            <w:tcW w:w="1440" w:type="dxa"/>
+          </w:tcPr>
           <w:p>
             <w:pPr>
               <w:pStyle w:val="hdr1"/>
@@ -2254,16 +2152,17 @@
                 <w:sz w:val="20"/>
               </w:rPr>
             </w:pPr>
-          </w:p>
-        </w:tc>
-      </w:tr>
-      <w:tr>
-        <w:trPr>
-          <w:ins w:id="0" w:author="Huang, Lili" w:date="2021-05-24T10:00:00Z"/>
-        </w:trPr>
-        <w:tc>
-          <w:tcPr>
-            <w:tcW w:w="1440" w:type="dxa"/>
+            <w:r>
+              <w:rPr>
+                <w:sz w:val="20"/>
+              </w:rPr>
+              <w:t>07/24/2020</w:t>
+            </w:r>
+          </w:p>
+        </w:tc>
+        <w:tc>
+          <w:tcPr>
+            <w:tcW w:w="5238" w:type="dxa"/>
           </w:tcPr>
           <w:p>
             <w:pPr>
@@ -2271,16 +2170,453 @@
               <w:ind w:left="0"/>
               <w:jc w:val="left"/>
               <w:rPr>
-                <w:ins w:id="1" w:author="Huang, Lili" w:date="2021-05-24T10:00:00Z"/>
+                <w:color w:val="000000"/>
                 <w:sz w:val="20"/>
               </w:rPr>
             </w:pPr>
-            <w:ins w:id="2" w:author="Huang, Lili" w:date="2021-05-24T10:00:00Z">
+            <w:r>
+              <w:rPr>
+                <w:color w:val="000000"/>
+                <w:sz w:val="20"/>
+              </w:rPr>
+              <w:t>TFS 17803 – Update GDIT to MAXIMUS</w:t>
+            </w:r>
+          </w:p>
+        </w:tc>
+        <w:tc>
+          <w:tcPr>
+            <w:tcW w:w="2790" w:type="dxa"/>
+          </w:tcPr>
+          <w:p>
+            <w:pPr>
+              <w:pStyle w:val="hdr1"/>
+              <w:ind w:left="0"/>
+              <w:jc w:val="left"/>
+              <w:rPr>
+                <w:sz w:val="20"/>
+              </w:rPr>
+            </w:pPr>
+            <w:r>
+              <w:rPr>
+                <w:sz w:val="20"/>
+              </w:rPr>
+              <w:t>Lili Huang</w:t>
+            </w:r>
+          </w:p>
+        </w:tc>
+      </w:tr>
+      <w:tr>
+        <w:tc>
+          <w:tcPr>
+            <w:tcW w:w="1440" w:type="dxa"/>
+          </w:tcPr>
+          <w:p>
+            <w:pPr>
+              <w:pStyle w:val="hdr1"/>
+              <w:ind w:left="0"/>
+              <w:jc w:val="left"/>
+              <w:rPr>
+                <w:sz w:val="20"/>
+              </w:rPr>
+            </w:pPr>
+            <w:r>
+              <w:rPr>
+                <w:sz w:val="20"/>
+              </w:rPr>
+              <w:t>07/31/2020</w:t>
+            </w:r>
+          </w:p>
+          <w:p>
+            <w:pPr>
+              <w:pStyle w:val="hdr1"/>
+              <w:ind w:left="0"/>
+              <w:jc w:val="left"/>
+              <w:rPr>
+                <w:sz w:val="20"/>
+              </w:rPr>
+            </w:pPr>
+          </w:p>
+        </w:tc>
+        <w:tc>
+          <w:tcPr>
+            <w:tcW w:w="5238" w:type="dxa"/>
+          </w:tcPr>
+          <w:p>
+            <w:pPr>
+              <w:pStyle w:val="hdr1"/>
+              <w:ind w:left="0"/>
+              <w:jc w:val="left"/>
+              <w:rPr>
+                <w:color w:val="000000"/>
+                <w:sz w:val="20"/>
+              </w:rPr>
+            </w:pPr>
+            <w:r>
+              <w:rPr>
+                <w:color w:val="000000"/>
+                <w:sz w:val="20"/>
+              </w:rPr>
+              <w:t>TFS 17803 – Update GDIT to MAXIMUS</w:t>
+            </w:r>
+          </w:p>
+          <w:p>
+            <w:pPr>
+              <w:pStyle w:val="hdr1"/>
+              <w:ind w:left="0"/>
+              <w:jc w:val="left"/>
+              <w:rPr>
+                <w:color w:val="000000"/>
+                <w:sz w:val="20"/>
+              </w:rPr>
+            </w:pPr>
+            <w:r>
+              <w:rPr>
+                <w:color w:val="000000"/>
+                <w:sz w:val="20"/>
+              </w:rPr>
+              <w:t>Updated performance scorecard url from vangent to current.</w:t>
+            </w:r>
+          </w:p>
+        </w:tc>
+        <w:tc>
+          <w:tcPr>
+            <w:tcW w:w="2790" w:type="dxa"/>
+          </w:tcPr>
+          <w:p>
+            <w:pPr>
+              <w:pStyle w:val="hdr1"/>
+              <w:ind w:left="0"/>
+              <w:jc w:val="left"/>
+              <w:rPr>
+                <w:sz w:val="20"/>
+              </w:rPr>
+            </w:pPr>
+            <w:r>
+              <w:rPr>
+                <w:sz w:val="20"/>
+              </w:rPr>
+              <w:t>Lili Huang</w:t>
+            </w:r>
+          </w:p>
+        </w:tc>
+      </w:tr>
+      <w:tr>
+        <w:tc>
+          <w:tcPr>
+            <w:tcW w:w="1440" w:type="dxa"/>
+          </w:tcPr>
+          <w:p>
+            <w:pPr>
+              <w:pStyle w:val="hdr1"/>
+              <w:ind w:left="0"/>
+              <w:jc w:val="left"/>
+              <w:rPr>
+                <w:sz w:val="20"/>
+              </w:rPr>
+            </w:pPr>
+            <w:r>
+              <w:rPr>
+                <w:sz w:val="20"/>
+              </w:rPr>
+              <w:t>08/18/20202</w:t>
+            </w:r>
+          </w:p>
+          <w:p>
+            <w:pPr>
+              <w:pStyle w:val="hdr1"/>
+              <w:ind w:left="0"/>
+              <w:jc w:val="left"/>
+              <w:rPr>
+                <w:sz w:val="20"/>
+              </w:rPr>
+            </w:pPr>
+          </w:p>
+        </w:tc>
+        <w:tc>
+          <w:tcPr>
+            <w:tcW w:w="5238" w:type="dxa"/>
+          </w:tcPr>
+          <w:p>
+            <w:pPr>
+              <w:pStyle w:val="hdr1"/>
+              <w:ind w:left="0"/>
+              <w:jc w:val="left"/>
+              <w:rPr>
+                <w:color w:val="000000"/>
+                <w:sz w:val="20"/>
+              </w:rPr>
+            </w:pPr>
+            <w:r>
+              <w:rPr>
+                <w:color w:val="000000"/>
+                <w:sz w:val="20"/>
+              </w:rPr>
+              <w:t>TFS 18176 – Allow senior manage to view log details.</w:t>
+            </w:r>
+          </w:p>
+          <w:p>
+            <w:pPr>
+              <w:pStyle w:val="hdr1"/>
+              <w:ind w:left="0"/>
+              <w:jc w:val="left"/>
+              <w:rPr>
+                <w:color w:val="000000"/>
+                <w:sz w:val="20"/>
+              </w:rPr>
+            </w:pPr>
+            <w:r>
+              <w:rPr>
+                <w:color w:val="000000"/>
+                <w:sz w:val="20"/>
+              </w:rPr>
+              <w:t>Added section “6. Logic to determine who can view log details”</w:t>
+            </w:r>
+          </w:p>
+        </w:tc>
+        <w:tc>
+          <w:tcPr>
+            <w:tcW w:w="2790" w:type="dxa"/>
+          </w:tcPr>
+          <w:p>
+            <w:pPr>
+              <w:pStyle w:val="hdr1"/>
+              <w:ind w:left="0"/>
+              <w:jc w:val="left"/>
+              <w:rPr>
+                <w:sz w:val="20"/>
+              </w:rPr>
+            </w:pPr>
+            <w:r>
+              <w:rPr>
+                <w:sz w:val="20"/>
+              </w:rPr>
+              <w:t>Lili Huang</w:t>
+            </w:r>
+          </w:p>
+          <w:p>
+            <w:pPr>
+              <w:pStyle w:val="hdr1"/>
+              <w:ind w:left="0"/>
+              <w:jc w:val="left"/>
+              <w:rPr>
+                <w:sz w:val="20"/>
+              </w:rPr>
+            </w:pPr>
+          </w:p>
+        </w:tc>
+      </w:tr>
+      <w:tr>
+        <w:tc>
+          <w:tcPr>
+            <w:tcW w:w="1440" w:type="dxa"/>
+          </w:tcPr>
+          <w:p>
+            <w:pPr>
+              <w:pStyle w:val="hdr1"/>
+              <w:ind w:left="0"/>
+              <w:jc w:val="left"/>
+              <w:rPr>
+                <w:sz w:val="20"/>
+              </w:rPr>
+            </w:pPr>
+            <w:r>
+              <w:rPr>
+                <w:sz w:val="20"/>
+              </w:rPr>
+              <w:t>09/23/2020</w:t>
+            </w:r>
+          </w:p>
+        </w:tc>
+        <w:tc>
+          <w:tcPr>
+            <w:tcW w:w="5238" w:type="dxa"/>
+          </w:tcPr>
+          <w:p>
+            <w:pPr>
+              <w:pStyle w:val="hdr1"/>
+              <w:ind w:left="0"/>
+              <w:jc w:val="left"/>
+              <w:rPr>
+                <w:color w:val="000000"/>
+                <w:sz w:val="20"/>
+              </w:rPr>
+            </w:pPr>
+            <w:r>
+              <w:rPr>
+                <w:color w:val="000000"/>
+                <w:sz w:val="20"/>
+              </w:rPr>
+              <w:t>TFS 18449 – CSR Incentive Data Feeds (IDD)</w:t>
+            </w:r>
+          </w:p>
+          <w:p>
+            <w:pPr>
+              <w:pStyle w:val="hdr1"/>
+              <w:ind w:left="0"/>
+              <w:jc w:val="left"/>
+              <w:rPr>
+                <w:color w:val="000000"/>
+                <w:sz w:val="20"/>
+              </w:rPr>
+            </w:pPr>
+          </w:p>
+        </w:tc>
+        <w:tc>
+          <w:tcPr>
+            <w:tcW w:w="2790" w:type="dxa"/>
+          </w:tcPr>
+          <w:p>
+            <w:pPr>
+              <w:pStyle w:val="hdr1"/>
+              <w:ind w:left="0"/>
+              <w:jc w:val="left"/>
+              <w:rPr>
+                <w:sz w:val="20"/>
+              </w:rPr>
+            </w:pPr>
+            <w:r>
+              <w:rPr>
+                <w:sz w:val="20"/>
+              </w:rPr>
+              <w:t>Lili Huang</w:t>
+            </w:r>
+          </w:p>
+          <w:p>
+            <w:pPr>
+              <w:pStyle w:val="hdr1"/>
+              <w:ind w:left="0"/>
+              <w:jc w:val="left"/>
+              <w:rPr>
+                <w:sz w:val="20"/>
+              </w:rPr>
+            </w:pPr>
+          </w:p>
+        </w:tc>
+      </w:tr>
+      <w:tr>
+        <w:tc>
+          <w:tcPr>
+            <w:tcW w:w="1440" w:type="dxa"/>
+          </w:tcPr>
+          <w:p>
+            <w:pPr>
+              <w:pStyle w:val="hdr1"/>
+              <w:ind w:left="0"/>
+              <w:jc w:val="left"/>
+              <w:rPr>
+                <w:ins w:id="0" w:author="Huang, Lili" w:date="2021-06-29T13:27:00Z"/>
+                <w:sz w:val="20"/>
+              </w:rPr>
+            </w:pPr>
+            <w:r>
+              <w:rPr>
+                <w:sz w:val="20"/>
+              </w:rPr>
+              <w:lastRenderedPageBreak/>
+              <w:t>05/24/2021</w:t>
+            </w:r>
+          </w:p>
+          <w:p>
+            <w:pPr>
+              <w:pStyle w:val="hdr1"/>
+              <w:ind w:left="0"/>
+              <w:jc w:val="left"/>
+              <w:rPr>
+                <w:sz w:val="20"/>
+              </w:rPr>
+            </w:pPr>
+          </w:p>
+        </w:tc>
+        <w:tc>
+          <w:tcPr>
+            <w:tcW w:w="5238" w:type="dxa"/>
+          </w:tcPr>
+          <w:p>
+            <w:pPr>
+              <w:pStyle w:val="hdr1"/>
+              <w:ind w:left="0"/>
+              <w:jc w:val="left"/>
+              <w:rPr>
+                <w:color w:val="000000"/>
+                <w:sz w:val="20"/>
+              </w:rPr>
+            </w:pPr>
+            <w:r>
+              <w:rPr>
+                <w:color w:val="000000"/>
+                <w:sz w:val="20"/>
+              </w:rPr>
+              <w:t xml:space="preserve">TFS 21485 - </w:t>
+            </w:r>
+            <w:r>
+              <w:rPr>
+                <w:color w:val="000000"/>
+                <w:sz w:val="20"/>
+              </w:rPr>
+              <w:t>U</w:t>
+            </w:r>
+            <w:r>
+              <w:rPr>
+                <w:color w:val="000000"/>
+                <w:sz w:val="20"/>
+              </w:rPr>
+              <w:t>pdate alternate channel quality now compliance and mastery levels</w:t>
+            </w:r>
+          </w:p>
+        </w:tc>
+        <w:tc>
+          <w:tcPr>
+            <w:tcW w:w="2790" w:type="dxa"/>
+          </w:tcPr>
+          <w:p>
+            <w:pPr>
+              <w:pStyle w:val="hdr1"/>
+              <w:ind w:left="0"/>
+              <w:jc w:val="left"/>
+              <w:rPr>
+                <w:ins w:id="1" w:author="Huang, Lili" w:date="2021-06-29T13:27:00Z"/>
+                <w:sz w:val="20"/>
+              </w:rPr>
+            </w:pPr>
+            <w:r>
+              <w:rPr>
+                <w:sz w:val="20"/>
+              </w:rPr>
+              <w:t>Lili Huang</w:t>
+            </w:r>
+          </w:p>
+          <w:p>
+            <w:pPr>
+              <w:pStyle w:val="hdr1"/>
+              <w:ind w:left="0"/>
+              <w:jc w:val="left"/>
+              <w:rPr>
+                <w:sz w:val="20"/>
+              </w:rPr>
+            </w:pPr>
+          </w:p>
+        </w:tc>
+      </w:tr>
+      <w:tr>
+        <w:tc>
+          <w:tcPr>
+            <w:tcW w:w="1440" w:type="dxa"/>
+          </w:tcPr>
+          <w:p>
+            <w:pPr>
+              <w:pStyle w:val="hdr1"/>
+              <w:ind w:left="0"/>
+              <w:jc w:val="left"/>
+              <w:rPr>
+                <w:sz w:val="20"/>
+              </w:rPr>
+            </w:pPr>
+            <w:ins w:id="2" w:author="Huang, Lili" w:date="2021-06-29T13:29:00Z">
               <w:r>
                 <w:rPr>
                   <w:sz w:val="20"/>
                 </w:rPr>
-                <w:t>05/24/2021</w:t>
+                <w:t>06/29/2021</w:t>
               </w:r>
             </w:ins>
           </w:p>
@@ -2295,55 +2631,108 @@
               <w:ind w:left="0"/>
               <w:jc w:val="left"/>
               <w:rPr>
-                <w:ins w:id="3" w:author="Huang, Lili" w:date="2021-05-24T10:00:00Z"/>
                 <w:color w:val="000000"/>
                 <w:sz w:val="20"/>
               </w:rPr>
             </w:pPr>
-            <w:ins w:id="4" w:author="Huang, Lili" w:date="2021-05-24T10:00:00Z">
+            <w:ins w:id="3" w:author="Huang, Lili" w:date="2021-06-29T13:29:00Z">
               <w:r>
                 <w:rPr>
                   <w:color w:val="000000"/>
                   <w:sz w:val="20"/>
                 </w:rPr>
-                <w:t xml:space="preserve">TFS 21485 - </w:t>
+                <w:t xml:space="preserve">TFS </w:t>
               </w:r>
             </w:ins>
-            <w:ins w:id="5" w:author="Huang, Lili" w:date="2021-05-24T10:31:00Z">
+            <w:r>
+              <w:rPr>
+                <w:color w:val="000000"/>
+                <w:sz w:val="20"/>
+              </w:rPr>
+              <w:t>22057</w:t>
+            </w:r>
+            <w:ins w:id="4" w:author="Huang, Lili" w:date="2021-06-29T13:29:00Z">
               <w:r>
                 <w:rPr>
                   <w:color w:val="000000"/>
                   <w:sz w:val="20"/>
                 </w:rPr>
-                <w:t>U</w:t>
+                <w:t xml:space="preserve">- </w:t>
               </w:r>
-            </w:ins>
-            <w:ins w:id="6" w:author="Huang, Lili" w:date="2021-05-24T10:00:00Z">
               <w:r>
                 <w:rPr>
                   <w:color w:val="000000"/>
                   <w:sz w:val="20"/>
                 </w:rPr>
-                <w:t>pdate alternate channel quality now compliance and mastery levels</w:t>
+                <w:t>APS static text change</w:t>
               </w:r>
             </w:ins>
-          </w:p>
-        </w:tc>
-        <w:tc>
-          <w:tcPr>
-            <w:tcW w:w="2790" w:type="dxa"/>
-          </w:tcPr>
+            <w:r>
+              <w:rPr>
+                <w:color w:val="000000"/>
+                <w:sz w:val="20"/>
+              </w:rPr>
+              <w:t>;</w:t>
+            </w:r>
+          </w:p>
           <w:p>
             <w:pPr>
               <w:pStyle w:val="hdr1"/>
               <w:ind w:left="0"/>
               <w:jc w:val="left"/>
               <w:rPr>
-                <w:ins w:id="7" w:author="Huang, Lili" w:date="2021-05-24T10:00:00Z"/>
+                <w:color w:val="000000"/>
                 <w:sz w:val="20"/>
               </w:rPr>
             </w:pPr>
-            <w:ins w:id="8" w:author="Huang, Lili" w:date="2021-05-24T10:00:00Z">
+            <w:r>
+              <w:rPr>
+                <w:color w:val="000000"/>
+                <w:sz w:val="20"/>
+              </w:rPr>
+              <w:t>Updated 9.3 Pending Review</w:t>
+            </w:r>
+            <w:r>
+              <w:rPr>
+                <w:color w:val="000000"/>
+                <w:sz w:val="20"/>
+              </w:rPr>
+              <w:t>:</w:t>
+            </w:r>
+          </w:p>
+          <w:p>
+            <w:pPr>
+              <w:pStyle w:val="hdr1"/>
+              <w:ind w:left="0"/>
+              <w:jc w:val="left"/>
+              <w:rPr>
+                <w:color w:val="000000"/>
+                <w:sz w:val="20"/>
+              </w:rPr>
+            </w:pPr>
+            <w:r>
+              <w:rPr>
+                <w:color w:val="000000"/>
+                <w:sz w:val="20"/>
+              </w:rPr>
+              <w:t>OTH/APS static text (updated 22 to 11)</w:t>
+            </w:r>
+          </w:p>
+        </w:tc>
+        <w:tc>
+          <w:tcPr>
+            <w:tcW w:w="2790" w:type="dxa"/>
+          </w:tcPr>
+          <w:p>
+            <w:pPr>
+              <w:pStyle w:val="hdr1"/>
+              <w:ind w:left="0"/>
+              <w:jc w:val="left"/>
+              <w:rPr>
+                <w:sz w:val="20"/>
+              </w:rPr>
+            </w:pPr>
+            <w:ins w:id="5" w:author="Huang, Lili" w:date="2021-06-29T13:29:00Z">
               <w:r>
                 <w:rPr>
                   <w:sz w:val="20"/>
@@ -2351,54 +2740,6 @@
                 <w:t>Lili Huang</w:t>
               </w:r>
             </w:ins>
-          </w:p>
-        </w:tc>
-      </w:tr>
-      <w:tr>
-        <w:tc>
-          <w:tcPr>
-            <w:tcW w:w="1440" w:type="dxa"/>
-          </w:tcPr>
-          <w:p>
-            <w:pPr>
-              <w:pStyle w:val="hdr1"/>
-              <w:ind w:left="0"/>
-              <w:jc w:val="left"/>
-              <w:rPr>
-                <w:sz w:val="20"/>
-              </w:rPr>
-            </w:pPr>
-          </w:p>
-        </w:tc>
-        <w:tc>
-          <w:tcPr>
-            <w:tcW w:w="5238" w:type="dxa"/>
-          </w:tcPr>
-          <w:p>
-            <w:pPr>
-              <w:pStyle w:val="hdr1"/>
-              <w:ind w:left="0"/>
-              <w:jc w:val="left"/>
-              <w:rPr>
-                <w:color w:val="000000"/>
-                <w:sz w:val="20"/>
-              </w:rPr>
-            </w:pPr>
-          </w:p>
-        </w:tc>
-        <w:tc>
-          <w:tcPr>
-            <w:tcW w:w="2790" w:type="dxa"/>
-          </w:tcPr>
-          <w:p>
-            <w:pPr>
-              <w:pStyle w:val="hdr1"/>
-              <w:ind w:left="0"/>
-              <w:jc w:val="left"/>
-              <w:rPr>
-                <w:sz w:val="20"/>
-              </w:rPr>
-            </w:pPr>
           </w:p>
         </w:tc>
       </w:tr>
@@ -6602,7 +6943,7 @@
           <w:b/>
         </w:rPr>
       </w:pPr>
-      <w:bookmarkStart w:id="9" w:name="_Toc48631047"/>
+      <w:bookmarkStart w:id="6" w:name="_Toc48631047"/>
       <w:r>
         <w:rPr>
           <w:b/>
@@ -6610,7 +6951,7 @@
         <w:lastRenderedPageBreak/>
         <w:t>Description</w:t>
       </w:r>
-      <w:bookmarkEnd w:id="9"/>
+      <w:bookmarkEnd w:id="6"/>
       <w:r>
         <w:rPr>
           <w:b/>
@@ -7051,14 +7392,14 @@
           <w:b/>
         </w:rPr>
       </w:pPr>
-      <w:bookmarkStart w:id="10" w:name="_Toc48631048"/>
+      <w:bookmarkStart w:id="7" w:name="_Toc48631048"/>
       <w:r>
         <w:rPr>
           <w:b/>
         </w:rPr>
         <w:t>Business Logic – ReviewController.cs</w:t>
       </w:r>
-      <w:bookmarkEnd w:id="10"/>
+      <w:bookmarkEnd w:id="7"/>
     </w:p>
     <w:p>
       <w:pPr>
@@ -7651,7 +7992,7 @@
           <w:b/>
         </w:rPr>
       </w:pPr>
-      <w:bookmarkStart w:id="11" w:name="_Toc48631049"/>
+      <w:bookmarkStart w:id="8" w:name="_Toc48631049"/>
       <w:r>
         <w:rPr>
           <w:b/>
@@ -7664,7 +8005,7 @@
         </w:rPr>
         <w:t>age details</w:t>
       </w:r>
-      <w:bookmarkEnd w:id="11"/>
+      <w:bookmarkEnd w:id="8"/>
     </w:p>
     <w:p>
       <w:pPr>
@@ -7684,7 +8025,7 @@
       <w:r>
         <w:t xml:space="preserve"> </w:t>
       </w:r>
-      <w:bookmarkStart w:id="12" w:name="_Toc48631050"/>
+      <w:bookmarkStart w:id="9" w:name="_Toc48631050"/>
       <w:r>
         <w:t>Views\</w:t>
       </w:r>
@@ -7703,7 +8044,7 @@
       <w:r>
         <w:t>, _ViewWarningLog.cshtml</w:t>
       </w:r>
-      <w:bookmarkEnd w:id="12"/>
+      <w:bookmarkEnd w:id="9"/>
     </w:p>
     <w:p>
       <w:pPr>
@@ -7717,11 +8058,11 @@
         <w:adjustRightInd w:val="0"/>
         <w:outlineLvl w:val="1"/>
       </w:pPr>
-      <w:bookmarkStart w:id="13" w:name="_Toc48631051"/>
+      <w:bookmarkStart w:id="10" w:name="_Toc48631051"/>
       <w:r>
         <w:t>Razor pages comprising Web Page</w:t>
       </w:r>
-      <w:bookmarkEnd w:id="13"/>
+      <w:bookmarkEnd w:id="10"/>
     </w:p>
     <w:p>
       <w:pPr>
@@ -7966,11 +8307,11 @@
         <w:adjustRightInd w:val="0"/>
         <w:outlineLvl w:val="1"/>
       </w:pPr>
-      <w:bookmarkStart w:id="14" w:name="_Toc48631052"/>
+      <w:bookmarkStart w:id="11" w:name="_Toc48631052"/>
       <w:r>
         <w:t>Layout Page</w:t>
       </w:r>
-      <w:bookmarkEnd w:id="14"/>
+      <w:bookmarkEnd w:id="11"/>
     </w:p>
     <w:p>
       <w:pPr>
@@ -8021,7 +8362,7 @@
         <w:adjustRightInd w:val="0"/>
         <w:outlineLvl w:val="1"/>
       </w:pPr>
-      <w:bookmarkStart w:id="15" w:name="_Toc48631053"/>
+      <w:bookmarkStart w:id="12" w:name="_Toc48631053"/>
       <w:r>
         <w:t>Screen</w:t>
       </w:r>
@@ -8031,7 +8372,7 @@
       <w:r>
         <w:t>hot</w:t>
       </w:r>
-      <w:bookmarkEnd w:id="15"/>
+      <w:bookmarkEnd w:id="12"/>
     </w:p>
     <w:p>
       <w:pPr>
@@ -9606,7 +9947,6 @@
         <w:autoSpaceDN w:val="0"/>
         <w:adjustRightInd w:val="0"/>
         <w:rPr>
-          <w:ins w:id="16" w:author="Huang, Lili" w:date="2021-05-24T10:01:00Z"/>
           <w:b/>
         </w:rPr>
       </w:pPr>
@@ -9617,18 +9957,15 @@
         <w:autoSpaceDN w:val="0"/>
         <w:adjustRightInd w:val="0"/>
         <w:rPr>
-          <w:ins w:id="17" w:author="Huang, Lili" w:date="2021-05-24T10:01:00Z"/>
           <w:b/>
         </w:rPr>
       </w:pPr>
-      <w:ins w:id="18" w:author="Huang, Lili" w:date="2021-05-24T10:01:00Z">
-        <w:r>
-          <w:rPr>
-            <w:b/>
-          </w:rPr>
-          <w:t>Phone:</w:t>
-        </w:r>
-      </w:ins>
+      <w:r>
+        <w:rPr>
+          <w:b/>
+        </w:rPr>
+        <w:t>Phone:</w:t>
+      </w:r>
     </w:p>
     <w:p>
       <w:pPr>
@@ -9636,7 +9973,6 @@
         <w:autoSpaceDN w:val="0"/>
         <w:adjustRightInd w:val="0"/>
         <w:rPr>
-          <w:ins w:id="19" w:author="Huang, Lili" w:date="2021-05-24T10:02:00Z"/>
           <w:b/>
         </w:rPr>
       </w:pPr>
@@ -9702,7 +10038,6 @@
         <w:autoSpaceDN w:val="0"/>
         <w:adjustRightInd w:val="0"/>
         <w:rPr>
-          <w:ins w:id="20" w:author="Huang, Lili" w:date="2021-05-24T10:02:00Z"/>
           <w:b/>
         </w:rPr>
       </w:pPr>
@@ -9713,18 +10048,15 @@
         <w:autoSpaceDN w:val="0"/>
         <w:adjustRightInd w:val="0"/>
         <w:rPr>
-          <w:ins w:id="21" w:author="Huang, Lili" w:date="2021-05-24T10:02:00Z"/>
           <w:b/>
         </w:rPr>
       </w:pPr>
-      <w:ins w:id="22" w:author="Huang, Lili" w:date="2021-05-24T10:02:00Z">
-        <w:r>
-          <w:rPr>
-            <w:b/>
-          </w:rPr>
-          <w:t>Web Chat:</w:t>
-        </w:r>
-      </w:ins>
+      <w:r>
+        <w:rPr>
+          <w:b/>
+        </w:rPr>
+        <w:t>Web Chat:</w:t>
+      </w:r>
     </w:p>
     <w:p>
       <w:pPr>
@@ -9732,66 +10064,63 @@
         <w:autoSpaceDN w:val="0"/>
         <w:adjustRightInd w:val="0"/>
         <w:rPr>
-          <w:ins w:id="23" w:author="Huang, Lili" w:date="2021-05-24T10:06:00Z"/>
           <w:b/>
         </w:rPr>
       </w:pPr>
-      <w:ins w:id="24" w:author="Huang, Lili" w:date="2021-05-24T10:06:00Z">
-        <w:r>
-          <w:rPr>
-            <w:b/>
-            <w:noProof/>
-          </w:rPr>
-          <w:drawing>
-            <wp:inline distT="0" distB="0" distL="0" distR="0" wp14:anchorId="498E93D5" wp14:editId="64FEF666">
-              <wp:extent cx="5482590" cy="2788920"/>
-              <wp:effectExtent l="0" t="0" r="3810" b="0"/>
-              <wp:docPr id="1" name="Picture 1"/>
-              <wp:cNvGraphicFramePr>
-                <a:graphicFrameLocks xmlns:a="http://schemas.openxmlformats.org/drawingml/2006/main" noChangeAspect="1"/>
-              </wp:cNvGraphicFramePr>
-              <a:graphic xmlns:a="http://schemas.openxmlformats.org/drawingml/2006/main">
-                <a:graphicData uri="http://schemas.openxmlformats.org/drawingml/2006/picture">
-                  <pic:pic xmlns:pic="http://schemas.openxmlformats.org/drawingml/2006/picture">
-                    <pic:nvPicPr>
-                      <pic:cNvPr id="0" name="Picture 1"/>
-                      <pic:cNvPicPr>
-                        <a:picLocks noChangeAspect="1" noChangeArrowheads="1"/>
-                      </pic:cNvPicPr>
-                    </pic:nvPicPr>
-                    <pic:blipFill>
-                      <a:blip r:embed="rId26" cstate="print">
-                        <a:extLst>
-                          <a:ext uri="{28A0092B-C50C-407E-A947-70E740481C1C}">
-                            <a14:useLocalDpi xmlns:a14="http://schemas.microsoft.com/office/drawing/2010/main" val="0"/>
-                          </a:ext>
-                        </a:extLst>
-                      </a:blip>
-                      <a:srcRect/>
-                      <a:stretch>
-                        <a:fillRect/>
-                      </a:stretch>
-                    </pic:blipFill>
-                    <pic:spPr bwMode="auto">
-                      <a:xfrm>
-                        <a:off x="0" y="0"/>
-                        <a:ext cx="5482590" cy="2788920"/>
-                      </a:xfrm>
-                      <a:prstGeom prst="rect">
-                        <a:avLst/>
-                      </a:prstGeom>
+      <w:r>
+        <w:rPr>
+          <w:b/>
+          <w:noProof/>
+        </w:rPr>
+        <w:drawing>
+          <wp:inline distT="0" distB="0" distL="0" distR="0" wp14:anchorId="498E93D5" wp14:editId="64FEF666">
+            <wp:extent cx="5482590" cy="2788920"/>
+            <wp:effectExtent l="0" t="0" r="3810" b="0"/>
+            <wp:docPr id="1" name="Picture 1"/>
+            <wp:cNvGraphicFramePr>
+              <a:graphicFrameLocks xmlns:a="http://schemas.openxmlformats.org/drawingml/2006/main" noChangeAspect="1"/>
+            </wp:cNvGraphicFramePr>
+            <a:graphic xmlns:a="http://schemas.openxmlformats.org/drawingml/2006/main">
+              <a:graphicData uri="http://schemas.openxmlformats.org/drawingml/2006/picture">
+                <pic:pic xmlns:pic="http://schemas.openxmlformats.org/drawingml/2006/picture">
+                  <pic:nvPicPr>
+                    <pic:cNvPr id="0" name="Picture 1"/>
+                    <pic:cNvPicPr>
+                      <a:picLocks noChangeAspect="1" noChangeArrowheads="1"/>
+                    </pic:cNvPicPr>
+                  </pic:nvPicPr>
+                  <pic:blipFill>
+                    <a:blip r:embed="rId26" cstate="print">
+                      <a:extLst>
+                        <a:ext uri="{28A0092B-C50C-407E-A947-70E740481C1C}">
+                          <a14:useLocalDpi xmlns:a14="http://schemas.microsoft.com/office/drawing/2010/main" val="0"/>
+                        </a:ext>
+                      </a:extLst>
+                    </a:blip>
+                    <a:srcRect/>
+                    <a:stretch>
+                      <a:fillRect/>
+                    </a:stretch>
+                  </pic:blipFill>
+                  <pic:spPr bwMode="auto">
+                    <a:xfrm>
+                      <a:off x="0" y="0"/>
+                      <a:ext cx="5482590" cy="2788920"/>
+                    </a:xfrm>
+                    <a:prstGeom prst="rect">
+                      <a:avLst/>
+                    </a:prstGeom>
+                    <a:noFill/>
+                    <a:ln>
                       <a:noFill/>
-                      <a:ln>
-                        <a:noFill/>
-                      </a:ln>
-                    </pic:spPr>
-                  </pic:pic>
-                </a:graphicData>
-              </a:graphic>
-            </wp:inline>
-          </w:drawing>
-        </w:r>
-      </w:ins>
+                    </a:ln>
+                  </pic:spPr>
+                </pic:pic>
+              </a:graphicData>
+            </a:graphic>
+          </wp:inline>
+        </w:drawing>
+      </w:r>
     </w:p>
     <w:p>
       <w:pPr>
@@ -9799,7 +10128,6 @@
         <w:autoSpaceDN w:val="0"/>
         <w:adjustRightInd w:val="0"/>
         <w:rPr>
-          <w:ins w:id="25" w:author="Huang, Lili" w:date="2021-05-24T10:02:00Z"/>
           <w:b/>
         </w:rPr>
       </w:pPr>
@@ -9810,18 +10138,15 @@
         <w:autoSpaceDN w:val="0"/>
         <w:adjustRightInd w:val="0"/>
         <w:rPr>
-          <w:ins w:id="26" w:author="Huang, Lili" w:date="2021-05-24T10:02:00Z"/>
           <w:b/>
         </w:rPr>
       </w:pPr>
-      <w:ins w:id="27" w:author="Huang, Lili" w:date="2021-05-24T10:02:00Z">
-        <w:r>
-          <w:rPr>
-            <w:b/>
-          </w:rPr>
-          <w:t>Written Correspondence:</w:t>
-        </w:r>
-      </w:ins>
+      <w:r>
+        <w:rPr>
+          <w:b/>
+        </w:rPr>
+        <w:t>Written Correspondence:</w:t>
+      </w:r>
     </w:p>
     <w:p>
       <w:pPr>
@@ -9832,63 +10157,61 @@
           <w:b/>
         </w:rPr>
       </w:pPr>
-      <w:ins w:id="28" w:author="Huang, Lili" w:date="2021-05-24T10:10:00Z">
-        <w:r>
-          <w:rPr>
-            <w:b/>
-            <w:noProof/>
-          </w:rPr>
-          <w:lastRenderedPageBreak/>
-          <w:drawing>
-            <wp:inline distT="0" distB="0" distL="0" distR="0" wp14:anchorId="1D4D7463" wp14:editId="5CF78B29">
-              <wp:extent cx="5482590" cy="2788920"/>
-              <wp:effectExtent l="0" t="0" r="3810" b="0"/>
-              <wp:docPr id="2" name="Picture 2"/>
-              <wp:cNvGraphicFramePr>
-                <a:graphicFrameLocks xmlns:a="http://schemas.openxmlformats.org/drawingml/2006/main" noChangeAspect="1"/>
-              </wp:cNvGraphicFramePr>
-              <a:graphic xmlns:a="http://schemas.openxmlformats.org/drawingml/2006/main">
-                <a:graphicData uri="http://schemas.openxmlformats.org/drawingml/2006/picture">
-                  <pic:pic xmlns:pic="http://schemas.openxmlformats.org/drawingml/2006/picture">
-                    <pic:nvPicPr>
-                      <pic:cNvPr id="0" name="Picture 2"/>
-                      <pic:cNvPicPr>
-                        <a:picLocks noChangeAspect="1" noChangeArrowheads="1"/>
-                      </pic:cNvPicPr>
-                    </pic:nvPicPr>
-                    <pic:blipFill>
-                      <a:blip r:embed="rId27" cstate="print">
-                        <a:extLst>
-                          <a:ext uri="{28A0092B-C50C-407E-A947-70E740481C1C}">
-                            <a14:useLocalDpi xmlns:a14="http://schemas.microsoft.com/office/drawing/2010/main" val="0"/>
-                          </a:ext>
-                        </a:extLst>
-                      </a:blip>
-                      <a:srcRect/>
-                      <a:stretch>
-                        <a:fillRect/>
-                      </a:stretch>
-                    </pic:blipFill>
-                    <pic:spPr bwMode="auto">
-                      <a:xfrm>
-                        <a:off x="0" y="0"/>
-                        <a:ext cx="5482590" cy="2788920"/>
-                      </a:xfrm>
-                      <a:prstGeom prst="rect">
-                        <a:avLst/>
-                      </a:prstGeom>
+      <w:r>
+        <w:rPr>
+          <w:b/>
+          <w:noProof/>
+        </w:rPr>
+        <w:lastRenderedPageBreak/>
+        <w:drawing>
+          <wp:inline distT="0" distB="0" distL="0" distR="0" wp14:anchorId="1D4D7463" wp14:editId="5CF78B29">
+            <wp:extent cx="5482590" cy="2788920"/>
+            <wp:effectExtent l="0" t="0" r="3810" b="0"/>
+            <wp:docPr id="2" name="Picture 2"/>
+            <wp:cNvGraphicFramePr>
+              <a:graphicFrameLocks xmlns:a="http://schemas.openxmlformats.org/drawingml/2006/main" noChangeAspect="1"/>
+            </wp:cNvGraphicFramePr>
+            <a:graphic xmlns:a="http://schemas.openxmlformats.org/drawingml/2006/main">
+              <a:graphicData uri="http://schemas.openxmlformats.org/drawingml/2006/picture">
+                <pic:pic xmlns:pic="http://schemas.openxmlformats.org/drawingml/2006/picture">
+                  <pic:nvPicPr>
+                    <pic:cNvPr id="0" name="Picture 2"/>
+                    <pic:cNvPicPr>
+                      <a:picLocks noChangeAspect="1" noChangeArrowheads="1"/>
+                    </pic:cNvPicPr>
+                  </pic:nvPicPr>
+                  <pic:blipFill>
+                    <a:blip r:embed="rId27" cstate="print">
+                      <a:extLst>
+                        <a:ext uri="{28A0092B-C50C-407E-A947-70E740481C1C}">
+                          <a14:useLocalDpi xmlns:a14="http://schemas.microsoft.com/office/drawing/2010/main" val="0"/>
+                        </a:ext>
+                      </a:extLst>
+                    </a:blip>
+                    <a:srcRect/>
+                    <a:stretch>
+                      <a:fillRect/>
+                    </a:stretch>
+                  </pic:blipFill>
+                  <pic:spPr bwMode="auto">
+                    <a:xfrm>
+                      <a:off x="0" y="0"/>
+                      <a:ext cx="5482590" cy="2788920"/>
+                    </a:xfrm>
+                    <a:prstGeom prst="rect">
+                      <a:avLst/>
+                    </a:prstGeom>
+                    <a:noFill/>
+                    <a:ln>
                       <a:noFill/>
-                      <a:ln>
-                        <a:noFill/>
-                      </a:ln>
-                    </pic:spPr>
-                  </pic:pic>
-                </a:graphicData>
-              </a:graphic>
-            </wp:inline>
-          </w:drawing>
-        </w:r>
-      </w:ins>
+                    </a:ln>
+                  </pic:spPr>
+                </pic:pic>
+              </a:graphicData>
+            </a:graphic>
+          </wp:inline>
+        </w:drawing>
+      </w:r>
     </w:p>
     <w:p>
       <w:pPr>
@@ -11611,11 +11934,11 @@
         <w:adjustRightInd w:val="0"/>
         <w:outlineLvl w:val="1"/>
       </w:pPr>
-      <w:bookmarkStart w:id="29" w:name="_Toc48631054"/>
+      <w:bookmarkStart w:id="13" w:name="_Toc48631054"/>
       <w:r>
         <w:t>Web Page Invoked Events</w:t>
       </w:r>
-      <w:bookmarkEnd w:id="29"/>
+      <w:bookmarkEnd w:id="13"/>
     </w:p>
     <w:tbl>
       <w:tblPr>
@@ -11784,14 +12107,14 @@
         <w:adjustRightInd w:val="0"/>
         <w:outlineLvl w:val="1"/>
       </w:pPr>
-      <w:bookmarkStart w:id="30" w:name="_Toc48631055"/>
+      <w:bookmarkStart w:id="14" w:name="_Toc48631055"/>
       <w:r>
         <w:t>Web Page</w:t>
       </w:r>
       <w:r>
         <w:t xml:space="preserve"> Fields</w:t>
       </w:r>
-      <w:bookmarkEnd w:id="30"/>
+      <w:bookmarkEnd w:id="14"/>
       <w:r>
         <w:t xml:space="preserve"> </w:t>
       </w:r>
@@ -18183,16 +18506,12 @@
               <w:pStyle w:val="NormalTableText"/>
               <w:jc w:val="center"/>
             </w:pPr>
-            <w:ins w:id="31" w:author="Huang, Lili" w:date="2021-05-24T10:11:00Z">
-              <w:r>
-                <w:t>Phone</w:t>
-              </w:r>
-            </w:ins>
-            <w:ins w:id="32" w:author="Huang, Lili" w:date="2021-05-24T10:12:00Z">
-              <w:r>
-                <w:t>, Web Chat, Written Correspondence</w:t>
-              </w:r>
-            </w:ins>
+            <w:r>
+              <w:t>Phone</w:t>
+            </w:r>
+            <w:r>
+              <w:t>, Web Chat, Written Correspondence</w:t>
+            </w:r>
           </w:p>
         </w:tc>
       </w:tr>
@@ -18274,9 +18593,6 @@
         </w:tc>
       </w:tr>
       <w:tr>
-        <w:trPr>
-          <w:ins w:id="33" w:author="Huang, Lili" w:date="2021-05-24T10:11:00Z"/>
-        </w:trPr>
         <w:tc>
           <w:tcPr>
             <w:tcW w:w="1152" w:type="dxa"/>
@@ -18291,15 +18607,10 @@
           <w:p>
             <w:pPr>
               <w:jc w:val="center"/>
-              <w:rPr>
-                <w:ins w:id="34" w:author="Huang, Lili" w:date="2021-05-24T10:11:00Z"/>
-              </w:rPr>
-            </w:pPr>
-            <w:ins w:id="35" w:author="Huang, Lili" w:date="2021-05-24T10:12:00Z">
-              <w:r>
-                <w:t>Label</w:t>
-              </w:r>
-            </w:ins>
+            </w:pPr>
+            <w:r>
+              <w:t>Label</w:t>
+            </w:r>
           </w:p>
         </w:tc>
         <w:tc>
@@ -18316,15 +18627,10 @@
           <w:p>
             <w:pPr>
               <w:pStyle w:val="NormalTableText"/>
-              <w:rPr>
-                <w:ins w:id="36" w:author="Huang, Lili" w:date="2021-05-24T10:11:00Z"/>
-              </w:rPr>
-            </w:pPr>
-            <w:ins w:id="37" w:author="Huang, Lili" w:date="2021-05-24T10:12:00Z">
-              <w:r>
-                <w:t>Activity ID:</w:t>
-              </w:r>
-            </w:ins>
+            </w:pPr>
+            <w:r>
+              <w:t>Activity ID:</w:t>
+            </w:r>
           </w:p>
         </w:tc>
         <w:tc>
@@ -18342,9 +18648,6 @@
             <w:pPr>
               <w:pStyle w:val="NormalTableText"/>
               <w:jc w:val="center"/>
-              <w:rPr>
-                <w:ins w:id="38" w:author="Huang, Lili" w:date="2021-05-24T10:11:00Z"/>
-              </w:rPr>
             </w:pPr>
           </w:p>
         </w:tc>
@@ -18362,32 +18665,14 @@
             <w:pPr>
               <w:pStyle w:val="NormalTableText"/>
               <w:jc w:val="center"/>
-              <w:rPr>
-                <w:ins w:id="39" w:author="Huang, Lili" w:date="2021-05-24T10:11:00Z"/>
-              </w:rPr>
-            </w:pPr>
-            <w:ins w:id="40" w:author="Huang, Lili" w:date="2021-05-24T10:29:00Z">
-              <w:r>
-                <w:t>“</w:t>
-              </w:r>
-            </w:ins>
-            <w:ins w:id="41" w:author="Huang, Lili" w:date="2021-05-24T10:12:00Z">
-              <w:r>
-                <w:t>Web Chat</w:t>
-              </w:r>
-            </w:ins>
-            <w:ins w:id="42" w:author="Huang, Lili" w:date="2021-05-24T10:29:00Z">
-              <w:r>
-                <w:t>” only</w:t>
-              </w:r>
-            </w:ins>
+            </w:pPr>
+            <w:r>
+              <w:t>“Web Chat” only</w:t>
+            </w:r>
           </w:p>
         </w:tc>
       </w:tr>
       <w:tr>
-        <w:trPr>
-          <w:ins w:id="43" w:author="Huang, Lili" w:date="2021-05-24T10:14:00Z"/>
-        </w:trPr>
         <w:tc>
           <w:tcPr>
             <w:tcW w:w="1152" w:type="dxa"/>
@@ -18402,15 +18687,10 @@
           <w:p>
             <w:pPr>
               <w:jc w:val="center"/>
-              <w:rPr>
-                <w:ins w:id="44" w:author="Huang, Lili" w:date="2021-05-24T10:14:00Z"/>
-              </w:rPr>
-            </w:pPr>
-            <w:ins w:id="45" w:author="Huang, Lili" w:date="2021-05-24T10:14:00Z">
-              <w:r>
-                <w:t>Text</w:t>
-              </w:r>
-            </w:ins>
+            </w:pPr>
+            <w:r>
+              <w:t>Text</w:t>
+            </w:r>
           </w:p>
         </w:tc>
         <w:tc>
@@ -18427,9 +18707,6 @@
           <w:p>
             <w:pPr>
               <w:pStyle w:val="NormalTableText"/>
-              <w:rPr>
-                <w:ins w:id="46" w:author="Huang, Lili" w:date="2021-05-24T10:14:00Z"/>
-              </w:rPr>
             </w:pPr>
           </w:p>
         </w:tc>
@@ -18448,15 +18725,10 @@
             <w:pPr>
               <w:pStyle w:val="NormalTableText"/>
               <w:jc w:val="center"/>
-              <w:rPr>
-                <w:ins w:id="47" w:author="Huang, Lili" w:date="2021-05-24T10:14:00Z"/>
-              </w:rPr>
-            </w:pPr>
-            <w:ins w:id="48" w:author="Huang, Lili" w:date="2021-05-24T10:14:00Z">
-              <w:r>
-                <w:t>Coaching_Log_Quality_Now_Evaluations</w:t>
-              </w:r>
-            </w:ins>
+            </w:pPr>
+            <w:r>
+              <w:t>Coaching_Log_Quality_Now_Evaluations</w:t>
+            </w:r>
           </w:p>
         </w:tc>
         <w:tc>
@@ -18474,17 +18746,11 @@
             <w:pPr>
               <w:pStyle w:val="NormalTableText"/>
               <w:jc w:val="center"/>
-              <w:rPr>
-                <w:ins w:id="49" w:author="Huang, Lili" w:date="2021-05-24T10:14:00Z"/>
-              </w:rPr>
             </w:pPr>
           </w:p>
         </w:tc>
       </w:tr>
       <w:tr>
-        <w:trPr>
-          <w:ins w:id="50" w:author="Huang, Lili" w:date="2021-05-24T10:13:00Z"/>
-        </w:trPr>
         <w:tc>
           <w:tcPr>
             <w:tcW w:w="1152" w:type="dxa"/>
@@ -18499,15 +18765,10 @@
           <w:p>
             <w:pPr>
               <w:jc w:val="center"/>
-              <w:rPr>
-                <w:ins w:id="51" w:author="Huang, Lili" w:date="2021-05-24T10:13:00Z"/>
-              </w:rPr>
-            </w:pPr>
-            <w:ins w:id="52" w:author="Huang, Lili" w:date="2021-05-24T10:13:00Z">
-              <w:r>
-                <w:t>Label</w:t>
-              </w:r>
-            </w:ins>
+            </w:pPr>
+            <w:r>
+              <w:t>Label</w:t>
+            </w:r>
           </w:p>
         </w:tc>
         <w:tc>
@@ -18524,15 +18785,10 @@
           <w:p>
             <w:pPr>
               <w:pStyle w:val="NormalTableText"/>
-              <w:rPr>
-                <w:ins w:id="53" w:author="Huang, Lili" w:date="2021-05-24T10:13:00Z"/>
-              </w:rPr>
-            </w:pPr>
-            <w:ins w:id="54" w:author="Huang, Lili" w:date="2021-05-24T10:13:00Z">
-              <w:r>
-                <w:t>DCN:</w:t>
-              </w:r>
-            </w:ins>
+            </w:pPr>
+            <w:r>
+              <w:t>DCN:</w:t>
+            </w:r>
           </w:p>
         </w:tc>
         <w:tc>
@@ -18550,9 +18806,6 @@
             <w:pPr>
               <w:pStyle w:val="NormalTableText"/>
               <w:jc w:val="center"/>
-              <w:rPr>
-                <w:ins w:id="55" w:author="Huang, Lili" w:date="2021-05-24T10:13:00Z"/>
-              </w:rPr>
             </w:pPr>
           </w:p>
         </w:tc>
@@ -18570,32 +18823,14 @@
             <w:pPr>
               <w:pStyle w:val="NormalTableText"/>
               <w:jc w:val="center"/>
-              <w:rPr>
-                <w:ins w:id="56" w:author="Huang, Lili" w:date="2021-05-24T10:13:00Z"/>
-              </w:rPr>
-            </w:pPr>
-            <w:ins w:id="57" w:author="Huang, Lili" w:date="2021-05-24T10:29:00Z">
-              <w:r>
-                <w:t>“</w:t>
-              </w:r>
-            </w:ins>
-            <w:ins w:id="58" w:author="Huang, Lili" w:date="2021-05-24T10:13:00Z">
-              <w:r>
-                <w:t>Written Correspondence</w:t>
-              </w:r>
-            </w:ins>
-            <w:ins w:id="59" w:author="Huang, Lili" w:date="2021-05-24T10:29:00Z">
-              <w:r>
-                <w:t>” only</w:t>
-              </w:r>
-            </w:ins>
+            </w:pPr>
+            <w:r>
+              <w:t>“Written Correspondence” only</w:t>
+            </w:r>
           </w:p>
         </w:tc>
       </w:tr>
       <w:tr>
-        <w:trPr>
-          <w:ins w:id="60" w:author="Huang, Lili" w:date="2021-05-24T10:14:00Z"/>
-        </w:trPr>
         <w:tc>
           <w:tcPr>
             <w:tcW w:w="1152" w:type="dxa"/>
@@ -18610,15 +18845,10 @@
           <w:p>
             <w:pPr>
               <w:jc w:val="center"/>
-              <w:rPr>
-                <w:ins w:id="61" w:author="Huang, Lili" w:date="2021-05-24T10:14:00Z"/>
-              </w:rPr>
-            </w:pPr>
-            <w:ins w:id="62" w:author="Huang, Lili" w:date="2021-05-24T10:15:00Z">
-              <w:r>
-                <w:t>Text</w:t>
-              </w:r>
-            </w:ins>
+            </w:pPr>
+            <w:r>
+              <w:t>Text</w:t>
+            </w:r>
           </w:p>
         </w:tc>
         <w:tc>
@@ -18635,9 +18865,6 @@
           <w:p>
             <w:pPr>
               <w:pStyle w:val="NormalTableText"/>
-              <w:rPr>
-                <w:ins w:id="63" w:author="Huang, Lili" w:date="2021-05-24T10:14:00Z"/>
-              </w:rPr>
             </w:pPr>
           </w:p>
         </w:tc>
@@ -18656,15 +18883,10 @@
             <w:pPr>
               <w:pStyle w:val="NormalTableText"/>
               <w:jc w:val="center"/>
-              <w:rPr>
-                <w:ins w:id="64" w:author="Huang, Lili" w:date="2021-05-24T10:14:00Z"/>
-              </w:rPr>
-            </w:pPr>
-            <w:ins w:id="65" w:author="Huang, Lili" w:date="2021-05-24T10:14:00Z">
-              <w:r>
-                <w:t>Coaching_Log_Quality_Now_Evaluations</w:t>
-              </w:r>
-            </w:ins>
+            </w:pPr>
+            <w:r>
+              <w:t>Coaching_Log_Quality_Now_Evaluations</w:t>
+            </w:r>
           </w:p>
         </w:tc>
         <w:tc>
@@ -18681,9 +18903,6 @@
             <w:pPr>
               <w:pStyle w:val="NormalTableText"/>
               <w:jc w:val="center"/>
-              <w:rPr>
-                <w:ins w:id="66" w:author="Huang, Lili" w:date="2021-05-24T10:14:00Z"/>
-              </w:rPr>
             </w:pPr>
           </w:p>
         </w:tc>
@@ -19228,354 +19447,147 @@
             <w:pPr>
               <w:pStyle w:val="NormalTableText"/>
               <w:jc w:val="center"/>
+            </w:pPr>
+            <w:r>
+              <w:t>Display ONLY for Submitters, Supervisors, and above</w:t>
+            </w:r>
+            <w:r>
+              <w:t>;</w:t>
+            </w:r>
+          </w:p>
+          <w:p>
+            <w:pPr>
+              <w:pStyle w:val="NormalTableText"/>
+              <w:jc w:val="center"/>
+            </w:pPr>
+          </w:p>
+          <w:p>
+            <w:pPr>
+              <w:pStyle w:val="NormalTableText"/>
+              <w:jc w:val="center"/>
               <w:rPr>
-                <w:ins w:id="67" w:author="Huang, Lili" w:date="2021-05-24T10:15:00Z"/>
-              </w:rPr>
-            </w:pPr>
-            <w:r>
-              <w:t>Display ONLY for Submitters, Supervisors, and above</w:t>
-            </w:r>
-            <w:ins w:id="68" w:author="Huang, Lili" w:date="2021-05-24T10:15:00Z">
-              <w:r>
-                <w:t>;</w:t>
-              </w:r>
-            </w:ins>
-          </w:p>
-          <w:p>
-            <w:pPr>
-              <w:pStyle w:val="NormalTableText"/>
-              <w:jc w:val="center"/>
-              <w:rPr>
-                <w:ins w:id="69" w:author="Huang, Lili" w:date="2021-05-24T10:15:00Z"/>
-              </w:rPr>
-            </w:pPr>
-          </w:p>
-          <w:p>
-            <w:pPr>
-              <w:pStyle w:val="NormalTableText"/>
-              <w:jc w:val="center"/>
-              <w:rPr>
-                <w:ins w:id="70" w:author="Huang, Lili" w:date="2021-05-24T10:18:00Z"/>
                 <w:b/>
                 <w:bCs/>
                 <w:u w:val="single"/>
               </w:rPr>
             </w:pPr>
-            <w:ins w:id="71" w:author="Huang, Lili" w:date="2021-05-24T10:15:00Z">
-              <w:r>
-                <w:t xml:space="preserve"> </w:t>
-              </w:r>
-              <w:r>
-                <w:rPr>
-                  <w:b/>
-                  <w:bCs/>
-                  <w:u w:val="single"/>
-                </w:rPr>
-                <w:t xml:space="preserve">“Resolution” </w:t>
-              </w:r>
-            </w:ins>
-            <w:ins w:id="72" w:author="Huang, Lili" w:date="2021-05-24T10:18:00Z">
-              <w:r>
-                <w:rPr>
-                  <w:b/>
-                  <w:bCs/>
-                  <w:u w:val="single"/>
-                </w:rPr>
-                <w:t>section:</w:t>
-              </w:r>
-            </w:ins>
-          </w:p>
-          <w:p>
-            <w:pPr>
-              <w:pStyle w:val="NormalTableText"/>
-              <w:jc w:val="center"/>
+            <w:r>
+              <w:t xml:space="preserve"> </w:t>
+            </w:r>
+            <w:r>
               <w:rPr>
-                <w:ins w:id="73" w:author="Huang, Lili" w:date="2021-05-24T10:18:00Z"/>
-              </w:rPr>
-            </w:pPr>
-            <w:ins w:id="74" w:author="Huang, Lili" w:date="2021-05-24T10:18:00Z">
-              <w:r>
-                <w:t>“Issue Resolution” for Phone;</w:t>
-              </w:r>
-            </w:ins>
-          </w:p>
-          <w:p>
-            <w:pPr>
-              <w:pStyle w:val="NormalTableText"/>
-              <w:jc w:val="center"/>
-              <w:rPr>
-                <w:ins w:id="75" w:author="Huang, Lili" w:date="2021-05-24T10:19:00Z"/>
-              </w:rPr>
-            </w:pPr>
-            <w:ins w:id="76" w:author="Huang, Lili" w:date="2021-05-24T10:18:00Z">
-              <w:r>
-                <w:lastRenderedPageBreak/>
-                <w:t>“Business Correspondence:” for written corresponde</w:t>
-              </w:r>
-            </w:ins>
-            <w:ins w:id="77" w:author="Huang, Lili" w:date="2021-05-24T10:19:00Z">
-              <w:r>
-                <w:t>nce;</w:t>
-              </w:r>
-            </w:ins>
-          </w:p>
-          <w:p>
-            <w:pPr>
-              <w:pStyle w:val="NormalTableText"/>
-              <w:jc w:val="center"/>
-              <w:rPr>
-                <w:ins w:id="78" w:author="Huang, Lili" w:date="2021-05-24T10:19:00Z"/>
-              </w:rPr>
-            </w:pPr>
-          </w:p>
-          <w:p>
-            <w:pPr>
-              <w:pStyle w:val="NormalTableText"/>
-              <w:jc w:val="center"/>
-              <w:rPr>
-                <w:ins w:id="79" w:author="Huang, Lili" w:date="2021-05-24T10:19:00Z"/>
-              </w:rPr>
-            </w:pPr>
-          </w:p>
-          <w:p>
-            <w:pPr>
-              <w:pStyle w:val="NormalTableText"/>
-              <w:jc w:val="center"/>
-              <w:rPr>
-                <w:ins w:id="80" w:author="Huang, Lili" w:date="2021-05-24T10:21:00Z"/>
                 <w:b/>
                 <w:bCs/>
                 <w:u w:val="single"/>
               </w:rPr>
-            </w:pPr>
-            <w:ins w:id="81" w:author="Huang, Lili" w:date="2021-05-24T10:22:00Z">
-              <w:r>
-                <w:rPr>
-                  <w:b/>
-                  <w:bCs/>
-                  <w:u w:val="single"/>
-                </w:rPr>
-                <w:t>“</w:t>
-              </w:r>
-            </w:ins>
-            <w:ins w:id="82" w:author="Huang, Lili" w:date="2021-05-24T10:21:00Z">
-              <w:r>
-                <w:rPr>
-                  <w:b/>
-                  <w:bCs/>
-                  <w:u w:val="single"/>
-                </w:rPr>
-                <w:t>Efficiency” section:</w:t>
-              </w:r>
-            </w:ins>
-            <w:ins w:id="83" w:author="Huang, Lili" w:date="2021-05-24T10:23:00Z">
-              <w:r>
-                <w:rPr>
-                  <w:b/>
-                  <w:bCs/>
-                  <w:u w:val="single"/>
-                </w:rPr>
-                <w:t xml:space="preserve"> display only for Phone and Web Chat:</w:t>
-              </w:r>
-            </w:ins>
-          </w:p>
-          <w:p>
-            <w:pPr>
-              <w:pStyle w:val="NormalTableText"/>
-              <w:jc w:val="center"/>
+              <w:t xml:space="preserve">“Resolution” </w:t>
+            </w:r>
+            <w:r>
               <w:rPr>
-                <w:ins w:id="84" w:author="Huang, Lili" w:date="2021-05-24T10:22:00Z"/>
-              </w:rPr>
-            </w:pPr>
-            <w:ins w:id="85" w:author="Huang, Lili" w:date="2021-05-24T10:21:00Z">
-              <w:r>
-                <w:t>“</w:t>
-              </w:r>
-            </w:ins>
-            <w:ins w:id="86" w:author="Huang, Lili" w:date="2021-05-24T10:22:00Z">
-              <w:r>
-                <w:t>Call Efficiency” for Phone;</w:t>
-              </w:r>
-            </w:ins>
-          </w:p>
-          <w:p>
-            <w:pPr>
-              <w:pStyle w:val="NormalTableText"/>
-              <w:jc w:val="center"/>
-              <w:rPr>
-                <w:ins w:id="87" w:author="Huang, Lili" w:date="2021-05-24T10:23:00Z"/>
-              </w:rPr>
-            </w:pPr>
-            <w:ins w:id="88" w:author="Huang, Lili" w:date="2021-05-24T10:22:00Z">
-              <w:r>
-                <w:t>“</w:t>
-              </w:r>
-            </w:ins>
-            <w:ins w:id="89" w:author="Huang, Lili" w:date="2021-05-24T10:23:00Z">
-              <w:r>
-                <w:t>Chat Efficiency” for Web Chat;</w:t>
-              </w:r>
-            </w:ins>
-          </w:p>
-          <w:p>
-            <w:pPr>
-              <w:pStyle w:val="NormalTableText"/>
-              <w:jc w:val="center"/>
-              <w:rPr>
-                <w:ins w:id="90" w:author="Huang, Lili" w:date="2021-05-24T10:23:00Z"/>
-              </w:rPr>
-            </w:pPr>
-          </w:p>
-          <w:p>
-            <w:pPr>
-              <w:pStyle w:val="NormalTableText"/>
-              <w:jc w:val="center"/>
-              <w:rPr>
-                <w:ins w:id="91" w:author="Huang, Lili" w:date="2021-05-24T10:23:00Z"/>
-              </w:rPr>
-            </w:pPr>
-          </w:p>
-          <w:p>
-            <w:pPr>
-              <w:pStyle w:val="NormalTableText"/>
-              <w:jc w:val="center"/>
-              <w:rPr>
-                <w:ins w:id="92" w:author="Huang, Lili" w:date="2021-05-24T10:25:00Z"/>
                 <w:b/>
                 <w:bCs/>
                 <w:u w:val="single"/>
               </w:rPr>
-            </w:pPr>
-            <w:ins w:id="93" w:author="Huang, Lili" w:date="2021-05-24T10:24:00Z">
-              <w:r>
-                <w:rPr>
-                  <w:b/>
-                  <w:bCs/>
-                  <w:u w:val="single"/>
-                </w:rPr>
-                <w:t>“Diagnosis” section</w:t>
-              </w:r>
-            </w:ins>
-            <w:ins w:id="94" w:author="Huang, Lili" w:date="2021-05-24T10:26:00Z">
-              <w:r>
-                <w:rPr>
-                  <w:b/>
-                  <w:bCs/>
-                  <w:u w:val="single"/>
-                </w:rPr>
-                <w:t>: display only for Phone and Web Chat:</w:t>
-              </w:r>
-            </w:ins>
+              <w:t>section:</w:t>
+            </w:r>
+          </w:p>
+          <w:p>
+            <w:pPr>
+              <w:pStyle w:val="NormalTableText"/>
+              <w:jc w:val="center"/>
+            </w:pPr>
+            <w:r>
+              <w:t>“Issue Resolution” for Phone;</w:t>
+            </w:r>
+          </w:p>
+          <w:p>
+            <w:pPr>
+              <w:pStyle w:val="NormalTableText"/>
+              <w:jc w:val="center"/>
+            </w:pPr>
+            <w:r>
+              <w:lastRenderedPageBreak/>
+              <w:t>“Business Correspondence:” for written correspondence;</w:t>
+            </w:r>
+          </w:p>
+          <w:p>
+            <w:pPr>
+              <w:pStyle w:val="NormalTableText"/>
+              <w:jc w:val="center"/>
+            </w:pPr>
+          </w:p>
+          <w:p>
+            <w:pPr>
+              <w:pStyle w:val="NormalTableText"/>
+              <w:jc w:val="center"/>
+            </w:pPr>
           </w:p>
           <w:p>
             <w:pPr>
               <w:pStyle w:val="NormalTableText"/>
               <w:jc w:val="center"/>
               <w:rPr>
-                <w:ins w:id="95" w:author="Huang, Lili" w:date="2021-05-24T10:25:00Z"/>
-              </w:rPr>
-            </w:pPr>
-            <w:ins w:id="96" w:author="Huang, Lili" w:date="2021-05-24T10:25:00Z">
-              <w:r>
-                <w:t>“Active Listening” for Phone;</w:t>
-              </w:r>
-            </w:ins>
-          </w:p>
-          <w:p>
-            <w:pPr>
-              <w:pStyle w:val="NormalTableText"/>
-              <w:jc w:val="center"/>
-              <w:rPr>
-                <w:ins w:id="97" w:author="Huang, Lili" w:date="2021-05-24T10:26:00Z"/>
-              </w:rPr>
-            </w:pPr>
-            <w:ins w:id="98" w:author="Huang, Lili" w:date="2021-05-24T10:25:00Z">
-              <w:r>
-                <w:t>“</w:t>
-              </w:r>
-              <w:r>
-                <w:t>Issue Diagnosis” for Web Chat;</w:t>
-              </w:r>
-            </w:ins>
-          </w:p>
-          <w:p>
-            <w:pPr>
-              <w:pStyle w:val="NormalTableText"/>
-              <w:jc w:val="center"/>
-              <w:rPr>
-                <w:ins w:id="99" w:author="Huang, Lili" w:date="2021-05-24T10:26:00Z"/>
-              </w:rPr>
-            </w:pPr>
-          </w:p>
-          <w:p>
-            <w:pPr>
-              <w:pStyle w:val="NormalTableText"/>
-              <w:jc w:val="center"/>
-              <w:rPr>
-                <w:ins w:id="100" w:author="Huang, Lili" w:date="2021-05-24T10:26:00Z"/>
                 <w:b/>
                 <w:bCs/>
                 <w:u w:val="single"/>
               </w:rPr>
             </w:pPr>
-            <w:ins w:id="101" w:author="Huang, Lili" w:date="2021-05-24T10:26:00Z">
-              <w:r>
-                <w:rPr>
-                  <w:b/>
-                  <w:bCs/>
-                  <w:u w:val="single"/>
-                </w:rPr>
-                <w:t>“Communication” section: display only for Phone and Web Chat:</w:t>
-              </w:r>
-            </w:ins>
-          </w:p>
-          <w:p>
-            <w:pPr>
-              <w:pStyle w:val="NormalTableText"/>
-              <w:jc w:val="center"/>
+            <w:r>
               <w:rPr>
-                <w:ins w:id="102" w:author="Huang, Lili" w:date="2021-05-24T10:27:00Z"/>
+                <w:b/>
+                <w:bCs/>
+                <w:u w:val="single"/>
               </w:rPr>
-            </w:pPr>
-            <w:ins w:id="103" w:author="Huang, Lili" w:date="2021-05-24T10:27:00Z">
-              <w:r>
-                <w:t>“</w:t>
-              </w:r>
-              <w:r>
-                <w:t>Personality Flexing</w:t>
-              </w:r>
-              <w:r>
-                <w:t>” for Phone;</w:t>
-              </w:r>
-            </w:ins>
-          </w:p>
-          <w:p>
-            <w:pPr>
-              <w:pStyle w:val="NormalTableText"/>
-              <w:jc w:val="center"/>
+              <w:t>“</w:t>
+            </w:r>
+            <w:r>
               <w:rPr>
-                <w:ins w:id="104" w:author="Huang, Lili" w:date="2021-05-24T10:28:00Z"/>
+                <w:b/>
+                <w:bCs/>
+                <w:u w:val="single"/>
               </w:rPr>
-            </w:pPr>
-            <w:ins w:id="105" w:author="Huang, Lili" w:date="2021-05-24T10:27:00Z">
-              <w:r>
-                <w:t>“</w:t>
-              </w:r>
-              <w:r>
-                <w:t>Professional Communication</w:t>
-              </w:r>
-              <w:r>
-                <w:t>” for Web Chat;</w:t>
-              </w:r>
-            </w:ins>
-          </w:p>
-          <w:p>
-            <w:pPr>
-              <w:pStyle w:val="NormalTableText"/>
-              <w:jc w:val="center"/>
+              <w:t>Efficiency” section:</w:t>
+            </w:r>
+            <w:r>
               <w:rPr>
-                <w:ins w:id="106" w:author="Huang, Lili" w:date="2021-05-24T10:28:00Z"/>
+                <w:b/>
+                <w:bCs/>
+                <w:u w:val="single"/>
               </w:rPr>
+              <w:t xml:space="preserve"> display only for Phone and Web Chat:</w:t>
+            </w:r>
+          </w:p>
+          <w:p>
+            <w:pPr>
+              <w:pStyle w:val="NormalTableText"/>
+              <w:jc w:val="center"/>
+            </w:pPr>
+            <w:r>
+              <w:t>“</w:t>
+            </w:r>
+            <w:r>
+              <w:t>Call Efficiency” for Phone;</w:t>
+            </w:r>
+          </w:p>
+          <w:p>
+            <w:pPr>
+              <w:pStyle w:val="NormalTableText"/>
+              <w:jc w:val="center"/>
+            </w:pPr>
+            <w:r>
+              <w:t>“Chat Efficiency” for Web Chat;</w:t>
+            </w:r>
+          </w:p>
+          <w:p>
+            <w:pPr>
+              <w:pStyle w:val="NormalTableText"/>
+              <w:jc w:val="center"/>
+            </w:pPr>
+          </w:p>
+          <w:p>
+            <w:pPr>
+              <w:pStyle w:val="NormalTableText"/>
+              <w:jc w:val="center"/>
             </w:pPr>
           </w:p>
           <w:p>
@@ -19583,17 +19595,121 @@
               <w:pStyle w:val="NormalTableText"/>
               <w:jc w:val="center"/>
               <w:rPr>
-                <w:ins w:id="107" w:author="Huang, Lili" w:date="2021-05-24T10:16:00Z"/>
+                <w:b/>
+                <w:bCs/>
+                <w:u w:val="single"/>
               </w:rPr>
             </w:pPr>
-            <w:ins w:id="108" w:author="Huang, Lili" w:date="2021-05-24T10:28:00Z">
-              <w:r>
-                <w:t>“Start Temperature” and “End Temperature” sections: display for Phone an Web Chat only</w:t>
-              </w:r>
-              <w:r>
-                <w:t>;</w:t>
-              </w:r>
-            </w:ins>
+            <w:r>
+              <w:rPr>
+                <w:b/>
+                <w:bCs/>
+                <w:u w:val="single"/>
+              </w:rPr>
+              <w:t>“Diagnosis” section</w:t>
+            </w:r>
+            <w:r>
+              <w:rPr>
+                <w:b/>
+                <w:bCs/>
+                <w:u w:val="single"/>
+              </w:rPr>
+              <w:t>: display only for Phone and Web Chat:</w:t>
+            </w:r>
+          </w:p>
+          <w:p>
+            <w:pPr>
+              <w:pStyle w:val="NormalTableText"/>
+              <w:jc w:val="center"/>
+            </w:pPr>
+            <w:r>
+              <w:t>“Active Listening” for Phone;</w:t>
+            </w:r>
+          </w:p>
+          <w:p>
+            <w:pPr>
+              <w:pStyle w:val="NormalTableText"/>
+              <w:jc w:val="center"/>
+            </w:pPr>
+            <w:r>
+              <w:t>“</w:t>
+            </w:r>
+            <w:r>
+              <w:t>Issue Diagnosis” for Web Chat;</w:t>
+            </w:r>
+          </w:p>
+          <w:p>
+            <w:pPr>
+              <w:pStyle w:val="NormalTableText"/>
+              <w:jc w:val="center"/>
+            </w:pPr>
+          </w:p>
+          <w:p>
+            <w:pPr>
+              <w:pStyle w:val="NormalTableText"/>
+              <w:jc w:val="center"/>
+              <w:rPr>
+                <w:b/>
+                <w:bCs/>
+                <w:u w:val="single"/>
+              </w:rPr>
+            </w:pPr>
+            <w:r>
+              <w:rPr>
+                <w:b/>
+                <w:bCs/>
+                <w:u w:val="single"/>
+              </w:rPr>
+              <w:t>“Communication” section: display only for Phone and Web Chat:</w:t>
+            </w:r>
+          </w:p>
+          <w:p>
+            <w:pPr>
+              <w:pStyle w:val="NormalTableText"/>
+              <w:jc w:val="center"/>
+            </w:pPr>
+            <w:r>
+              <w:t>“</w:t>
+            </w:r>
+            <w:r>
+              <w:t>Personality Flexing</w:t>
+            </w:r>
+            <w:r>
+              <w:t>” for Phone;</w:t>
+            </w:r>
+          </w:p>
+          <w:p>
+            <w:pPr>
+              <w:pStyle w:val="NormalTableText"/>
+              <w:jc w:val="center"/>
+            </w:pPr>
+            <w:r>
+              <w:t>“</w:t>
+            </w:r>
+            <w:r>
+              <w:t>Professional Communication</w:t>
+            </w:r>
+            <w:r>
+              <w:t>” for Web Chat;</w:t>
+            </w:r>
+          </w:p>
+          <w:p>
+            <w:pPr>
+              <w:pStyle w:val="NormalTableText"/>
+              <w:jc w:val="center"/>
+            </w:pPr>
+          </w:p>
+          <w:p>
+            <w:pPr>
+              <w:pStyle w:val="NormalTableText"/>
+              <w:jc w:val="center"/>
+            </w:pPr>
+            <w:r>
+              <w:t>“Start Temperature” and “End Temperature” sections: display for Phone an Web Chat only</w:t>
+            </w:r>
+            <w:r>
+              <w:t>;</w:t>
+            </w:r>
           </w:p>
           <w:p>
             <w:pPr>
@@ -35444,7 +35560,7 @@
           <w:b/>
         </w:rPr>
       </w:pPr>
-      <w:bookmarkStart w:id="109" w:name="_Toc48631056"/>
+      <w:bookmarkStart w:id="15" w:name="_Toc48631056"/>
       <w:r>
         <w:rPr>
           <w:b/>
@@ -35452,7 +35568,7 @@
         <w:lastRenderedPageBreak/>
         <w:t>Stored Procedures</w:t>
       </w:r>
-      <w:bookmarkEnd w:id="109"/>
+      <w:bookmarkEnd w:id="15"/>
     </w:p>
     <w:p>
       <w:pPr>
@@ -35463,11 +35579,11 @@
         </w:numPr>
         <w:outlineLvl w:val="1"/>
       </w:pPr>
-      <w:bookmarkStart w:id="110" w:name="_Toc48631057"/>
+      <w:bookmarkStart w:id="16" w:name="_Toc48631057"/>
       <w:r>
         <w:t>sp_SelectReviewFrom_Coaching_Log</w:t>
       </w:r>
-      <w:bookmarkEnd w:id="110"/>
+      <w:bookmarkEnd w:id="16"/>
     </w:p>
     <w:p>
       <w:pPr>
@@ -35478,11 +35594,11 @@
         </w:numPr>
         <w:outlineLvl w:val="1"/>
       </w:pPr>
-      <w:bookmarkStart w:id="111" w:name="_Toc48631058"/>
+      <w:bookmarkStart w:id="17" w:name="_Toc48631058"/>
       <w:r>
         <w:t>sp_SelectReviewFrom_Coaching_Log_Reasons</w:t>
       </w:r>
-      <w:bookmarkEnd w:id="111"/>
+      <w:bookmarkEnd w:id="17"/>
     </w:p>
     <w:p>
       <w:pPr>
@@ -35493,11 +35609,11 @@
         </w:numPr>
         <w:outlineLvl w:val="1"/>
       </w:pPr>
-      <w:bookmarkStart w:id="112" w:name="_Toc48631059"/>
+      <w:bookmarkStart w:id="18" w:name="_Toc48631059"/>
       <w:r>
         <w:t>sp_SelectReviewFrom_Warning_Log_Reasons</w:t>
       </w:r>
-      <w:bookmarkEnd w:id="112"/>
+      <w:bookmarkEnd w:id="18"/>
     </w:p>
     <w:p>
       <w:pPr>
@@ -35508,11 +35624,11 @@
         </w:numPr>
         <w:outlineLvl w:val="1"/>
       </w:pPr>
-      <w:bookmarkStart w:id="113" w:name="_Toc48631060"/>
+      <w:bookmarkStart w:id="19" w:name="_Toc48631060"/>
       <w:r>
         <w:t>sp_Update_Review_Coaching_Log_Suerpvisor_Pending</w:t>
       </w:r>
-      <w:bookmarkEnd w:id="113"/>
+      <w:bookmarkEnd w:id="19"/>
     </w:p>
     <w:p>
       <w:pPr>
@@ -35523,11 +35639,11 @@
         </w:numPr>
         <w:outlineLvl w:val="1"/>
       </w:pPr>
-      <w:bookmarkStart w:id="114" w:name="_Toc48631061"/>
+      <w:bookmarkStart w:id="20" w:name="_Toc48631061"/>
       <w:r>
         <w:t>sp_Update_Review_Coaching_Log_Supervisor_Acknowledge</w:t>
       </w:r>
-      <w:bookmarkEnd w:id="114"/>
+      <w:bookmarkEnd w:id="20"/>
     </w:p>
     <w:p>
       <w:pPr>
@@ -35538,11 +35654,11 @@
         </w:numPr>
         <w:outlineLvl w:val="1"/>
       </w:pPr>
-      <w:bookmarkStart w:id="115" w:name="_Toc48631062"/>
+      <w:bookmarkStart w:id="21" w:name="_Toc48631062"/>
       <w:r>
         <w:t>sp_Update_Review_Coaching_Log_Employee_Pending</w:t>
       </w:r>
-      <w:bookmarkEnd w:id="115"/>
+      <w:bookmarkEnd w:id="21"/>
     </w:p>
     <w:p>
       <w:pPr>
@@ -35553,11 +35669,11 @@
         </w:numPr>
         <w:outlineLvl w:val="1"/>
       </w:pPr>
-      <w:bookmarkStart w:id="116" w:name="_Toc48631063"/>
+      <w:bookmarkStart w:id="22" w:name="_Toc48631063"/>
       <w:r>
         <w:t>sp_Update_Review_Coaching_Log_Employee_Acknowledge</w:t>
       </w:r>
-      <w:bookmarkEnd w:id="116"/>
+      <w:bookmarkEnd w:id="22"/>
     </w:p>
     <w:p>
       <w:pPr>
@@ -35568,11 +35684,11 @@
         </w:numPr>
         <w:outlineLvl w:val="1"/>
       </w:pPr>
-      <w:bookmarkStart w:id="117" w:name="_Toc48631064"/>
+      <w:bookmarkStart w:id="23" w:name="_Toc48631064"/>
       <w:r>
         <w:t>sp_Update_Review_Coaching_Log_Manager_Pending_Research</w:t>
       </w:r>
-      <w:bookmarkEnd w:id="117"/>
+      <w:bookmarkEnd w:id="23"/>
     </w:p>
     <w:p>
       <w:pPr>
@@ -35583,11 +35699,11 @@
         </w:numPr>
         <w:outlineLvl w:val="1"/>
       </w:pPr>
-      <w:bookmarkStart w:id="118" w:name="_Toc48631065"/>
+      <w:bookmarkStart w:id="24" w:name="_Toc48631065"/>
       <w:r>
         <w:t>sp_Update_Review_Coaching_Log_Manager_Pending_CSE</w:t>
       </w:r>
-      <w:bookmarkEnd w:id="118"/>
+      <w:bookmarkEnd w:id="24"/>
     </w:p>
     <w:p>
       <w:pPr>
@@ -35598,11 +35714,11 @@
         </w:numPr>
         <w:outlineLvl w:val="1"/>
       </w:pPr>
-      <w:bookmarkStart w:id="119" w:name="_Toc48631066"/>
+      <w:bookmarkStart w:id="25" w:name="_Toc48631066"/>
       <w:r>
         <w:t>sp_SelectReviewFrom_Coaching_Log_Quality_Now</w:t>
       </w:r>
-      <w:bookmarkEnd w:id="119"/>
+      <w:bookmarkEnd w:id="25"/>
     </w:p>
     <w:p>
       <w:pPr>
@@ -35613,11 +35729,11 @@
         </w:numPr>
         <w:outlineLvl w:val="1"/>
       </w:pPr>
-      <w:bookmarkStart w:id="120" w:name="_Toc48631067"/>
+      <w:bookmarkStart w:id="26" w:name="_Toc48631067"/>
       <w:r>
         <w:t>sp_ShortCalls_Get_BehaviorList</w:t>
       </w:r>
-      <w:bookmarkEnd w:id="120"/>
+      <w:bookmarkEnd w:id="26"/>
     </w:p>
     <w:p>
       <w:pPr>
@@ -35628,11 +35744,11 @@
         </w:numPr>
         <w:outlineLvl w:val="1"/>
       </w:pPr>
-      <w:bookmarkStart w:id="121" w:name="_Toc48631068"/>
+      <w:bookmarkStart w:id="27" w:name="_Toc48631068"/>
       <w:r>
         <w:t>sp_ShortCalls_Get_Actions</w:t>
       </w:r>
-      <w:bookmarkEnd w:id="121"/>
+      <w:bookmarkEnd w:id="27"/>
     </w:p>
     <w:p>
       <w:pPr>
@@ -35643,11 +35759,11 @@
         </w:numPr>
         <w:outlineLvl w:val="1"/>
       </w:pPr>
-      <w:bookmarkStart w:id="122" w:name="_Toc48631069"/>
+      <w:bookmarkStart w:id="28" w:name="_Toc48631069"/>
       <w:r>
         <w:t>sp_ShortCalls_Get_CallList</w:t>
       </w:r>
-      <w:bookmarkEnd w:id="122"/>
+      <w:bookmarkEnd w:id="28"/>
     </w:p>
     <w:p>
       <w:pPr>
@@ -35658,11 +35774,11 @@
         </w:numPr>
         <w:outlineLvl w:val="1"/>
       </w:pPr>
-      <w:bookmarkStart w:id="123" w:name="_Toc48631070"/>
+      <w:bookmarkStart w:id="29" w:name="_Toc48631070"/>
       <w:r>
         <w:t>sp_ShortCalls_Get_SupReivewDetails</w:t>
       </w:r>
-      <w:bookmarkEnd w:id="123"/>
+      <w:bookmarkEnd w:id="29"/>
     </w:p>
     <w:p>
       <w:pPr>
@@ -35673,11 +35789,11 @@
         </w:numPr>
         <w:outlineLvl w:val="1"/>
       </w:pPr>
-      <w:bookmarkStart w:id="124" w:name="_Toc48631071"/>
+      <w:bookmarkStart w:id="30" w:name="_Toc48631071"/>
       <w:r>
         <w:t>sp_ShortCalls_SupReview_Submit</w:t>
       </w:r>
-      <w:bookmarkEnd w:id="124"/>
+      <w:bookmarkEnd w:id="30"/>
     </w:p>
     <w:p>
       <w:pPr>
@@ -35688,11 +35804,11 @@
         </w:numPr>
         <w:outlineLvl w:val="1"/>
       </w:pPr>
-      <w:bookmarkStart w:id="125" w:name="_Toc48631072"/>
+      <w:bookmarkStart w:id="31" w:name="_Toc48631072"/>
       <w:r>
         <w:t>sp_ShortCalls_MgrReivew_Submit</w:t>
       </w:r>
-      <w:bookmarkEnd w:id="125"/>
+      <w:bookmarkEnd w:id="31"/>
     </w:p>
     <w:p>
       <w:pPr>
@@ -35703,11 +35819,11 @@
         </w:numPr>
         <w:outlineLvl w:val="1"/>
       </w:pPr>
-      <w:bookmarkStart w:id="126" w:name="_Toc48631073"/>
+      <w:bookmarkStart w:id="32" w:name="_Toc48631073"/>
       <w:r>
         <w:t>sp_ShortCalls_getMgrReviewDetails</w:t>
       </w:r>
-      <w:bookmarkEnd w:id="126"/>
+      <w:bookmarkEnd w:id="32"/>
     </w:p>
     <w:p>
       <w:pPr>
@@ -35718,11 +35834,11 @@
         </w:numPr>
         <w:outlineLvl w:val="1"/>
       </w:pPr>
-      <w:bookmarkStart w:id="127" w:name="_Toc48631074"/>
+      <w:bookmarkStart w:id="33" w:name="_Toc48631074"/>
       <w:r>
         <w:t>sp_Update_Review_Caoching_Log_Supervisor_Pending_Followup</w:t>
       </w:r>
-      <w:bookmarkEnd w:id="127"/>
+      <w:bookmarkEnd w:id="33"/>
     </w:p>
     <w:p>
       <w:pPr>
@@ -35733,11 +35849,11 @@
         </w:numPr>
         <w:outlineLvl w:val="1"/>
       </w:pPr>
-      <w:bookmarkStart w:id="128" w:name="_Toc48631075"/>
+      <w:bookmarkStart w:id="34" w:name="_Toc48631075"/>
       <w:r>
         <w:t>sp_Update_Review_Caoching_Log_Employee_Pending_Followup</w:t>
       </w:r>
-      <w:bookmarkEnd w:id="128"/>
+      <w:bookmarkEnd w:id="34"/>
     </w:p>
     <w:p>
       <w:pPr>
@@ -35789,7 +35905,7 @@
           <w:b/>
         </w:rPr>
       </w:pPr>
-      <w:bookmarkStart w:id="129" w:name="_Toc48631076"/>
+      <w:bookmarkStart w:id="35" w:name="_Toc48631076"/>
       <w:r>
         <w:rPr>
           <w:b/>
@@ -35808,7 +35924,7 @@
         </w:rPr>
         <w:t>pending form type</w:t>
       </w:r>
-      <w:bookmarkEnd w:id="129"/>
+      <w:bookmarkEnd w:id="35"/>
     </w:p>
     <w:p>
       <w:pPr>
@@ -35819,11 +35935,11 @@
         </w:numPr>
         <w:outlineLvl w:val="1"/>
       </w:pPr>
-      <w:bookmarkStart w:id="130" w:name="_Toc48631077"/>
+      <w:bookmarkStart w:id="36" w:name="_Toc48631077"/>
       <w:r>
         <w:t>Pending Acknowledgement</w:t>
       </w:r>
-      <w:bookmarkEnd w:id="130"/>
+      <w:bookmarkEnd w:id="36"/>
     </w:p>
     <w:p>
       <w:pPr>
@@ -35958,11 +36074,11 @@
         </w:numPr>
         <w:outlineLvl w:val="1"/>
       </w:pPr>
-      <w:bookmarkStart w:id="131" w:name="_Toc48631078"/>
+      <w:bookmarkStart w:id="37" w:name="_Toc48631078"/>
       <w:r>
         <w:t>Pending Research</w:t>
       </w:r>
-      <w:bookmarkEnd w:id="131"/>
+      <w:bookmarkEnd w:id="37"/>
     </w:p>
     <w:p>
       <w:pPr>
@@ -36075,11 +36191,11 @@
         </w:numPr>
         <w:outlineLvl w:val="1"/>
       </w:pPr>
-      <w:bookmarkStart w:id="132" w:name="_Toc48631079"/>
+      <w:bookmarkStart w:id="38" w:name="_Toc48631079"/>
       <w:r>
         <w:t>Pending CSE</w:t>
       </w:r>
-      <w:bookmarkEnd w:id="132"/>
+      <w:bookmarkEnd w:id="38"/>
     </w:p>
     <w:p>
       <w:pPr>
@@ -36112,14 +36228,14 @@
         </w:numPr>
         <w:outlineLvl w:val="1"/>
       </w:pPr>
-      <w:bookmarkStart w:id="133" w:name="_Toc48631080"/>
+      <w:bookmarkStart w:id="39" w:name="_Toc48631080"/>
       <w:r>
         <w:t>Pending Short Call Review</w:t>
       </w:r>
       <w:r>
         <w:t xml:space="preserve"> (Supervisor)</w:t>
       </w:r>
-      <w:bookmarkEnd w:id="133"/>
+      <w:bookmarkEnd w:id="39"/>
     </w:p>
     <w:p>
       <w:pPr>
@@ -36149,14 +36265,14 @@
         </w:numPr>
         <w:outlineLvl w:val="1"/>
       </w:pPr>
-      <w:bookmarkStart w:id="134" w:name="_Toc48631081"/>
+      <w:bookmarkStart w:id="40" w:name="_Toc48631081"/>
       <w:r>
         <w:t>Pending Short Call Confirm</w:t>
       </w:r>
       <w:r>
         <w:t xml:space="preserve"> (Manager)</w:t>
       </w:r>
-      <w:bookmarkEnd w:id="134"/>
+      <w:bookmarkEnd w:id="40"/>
     </w:p>
     <w:p>
       <w:pPr>
@@ -36179,12 +36295,12 @@
         </w:numPr>
         <w:outlineLvl w:val="1"/>
       </w:pPr>
-      <w:bookmarkStart w:id="135" w:name="_Toc48631082"/>
+      <w:bookmarkStart w:id="41" w:name="_Toc48631082"/>
       <w:r>
         <w:lastRenderedPageBreak/>
         <w:t>Pending Follow-Up (Supervisor)</w:t>
       </w:r>
-      <w:bookmarkEnd w:id="135"/>
+      <w:bookmarkEnd w:id="41"/>
     </w:p>
     <w:p>
       <w:pPr>
@@ -36203,7 +36319,7 @@
         </w:numPr>
         <w:outlineLvl w:val="1"/>
       </w:pPr>
-      <w:bookmarkStart w:id="136" w:name="_Toc48631083"/>
+      <w:bookmarkStart w:id="42" w:name="_Toc48631083"/>
       <w:r>
         <w:t xml:space="preserve">Pending </w:t>
       </w:r>
@@ -36213,7 +36329,7 @@
       <w:r>
         <w:t>Review</w:t>
       </w:r>
-      <w:bookmarkEnd w:id="136"/>
+      <w:bookmarkEnd w:id="42"/>
     </w:p>
     <w:p>
       <w:pPr>
@@ -36250,7 +36366,7 @@
           <w:b/>
         </w:rPr>
       </w:pPr>
-      <w:bookmarkStart w:id="137" w:name="_Toc48631084"/>
+      <w:bookmarkStart w:id="43" w:name="_Toc48631084"/>
       <w:r>
         <w:rPr>
           <w:b/>
@@ -36269,7 +36385,7 @@
         </w:rPr>
         <w:t xml:space="preserve"> Log Details</w:t>
       </w:r>
-      <w:bookmarkEnd w:id="137"/>
+      <w:bookmarkEnd w:id="43"/>
     </w:p>
     <w:tbl>
       <w:tblPr>
@@ -36907,14 +37023,14 @@
           <w:b/>
         </w:rPr>
       </w:pPr>
-      <w:bookmarkStart w:id="138" w:name="_Toc48631085"/>
+      <w:bookmarkStart w:id="44" w:name="_Toc48631085"/>
       <w:r>
         <w:rPr>
           <w:b/>
         </w:rPr>
         <w:t>Logic to determine Review Page display mode (Ready Only vs Editable)</w:t>
       </w:r>
-      <w:bookmarkEnd w:id="138"/>
+      <w:bookmarkEnd w:id="44"/>
     </w:p>
     <w:tbl>
       <w:tblPr>
@@ -37613,14 +37729,14 @@
           <w:b/>
         </w:rPr>
       </w:pPr>
-      <w:bookmarkStart w:id="139" w:name="_Toc48631086"/>
+      <w:bookmarkStart w:id="45" w:name="_Toc48631086"/>
       <w:r>
         <w:rPr>
           <w:b/>
         </w:rPr>
         <w:t>Logic to determine next status</w:t>
       </w:r>
-      <w:bookmarkEnd w:id="139"/>
+      <w:bookmarkEnd w:id="45"/>
     </w:p>
     <w:p>
       <w:pPr>
@@ -37631,11 +37747,11 @@
         </w:numPr>
         <w:outlineLvl w:val="1"/>
       </w:pPr>
-      <w:bookmarkStart w:id="140" w:name="_Toc48631087"/>
+      <w:bookmarkStart w:id="46" w:name="_Toc48631087"/>
       <w:r>
         <w:t>Pending Acknowledgement</w:t>
       </w:r>
-      <w:bookmarkEnd w:id="140"/>
+      <w:bookmarkEnd w:id="46"/>
       <w:r>
         <w:t xml:space="preserve"> </w:t>
       </w:r>
@@ -38111,11 +38227,11 @@
         </w:numPr>
         <w:outlineLvl w:val="1"/>
       </w:pPr>
-      <w:bookmarkStart w:id="141" w:name="_Toc48631088"/>
+      <w:bookmarkStart w:id="47" w:name="_Toc48631088"/>
       <w:r>
         <w:t>Pending Research</w:t>
       </w:r>
-      <w:bookmarkEnd w:id="141"/>
+      <w:bookmarkEnd w:id="47"/>
     </w:p>
     <w:p>
       <w:pPr>
@@ -38342,11 +38458,11 @@
         </w:numPr>
         <w:outlineLvl w:val="1"/>
       </w:pPr>
-      <w:bookmarkStart w:id="142" w:name="_Toc48631089"/>
+      <w:bookmarkStart w:id="48" w:name="_Toc48631089"/>
       <w:r>
         <w:t>Pending CSE</w:t>
       </w:r>
-      <w:bookmarkEnd w:id="142"/>
+      <w:bookmarkEnd w:id="48"/>
     </w:p>
     <w:p>
       <w:pPr>
@@ -38409,11 +38525,11 @@
         </w:numPr>
         <w:outlineLvl w:val="1"/>
       </w:pPr>
-      <w:bookmarkStart w:id="143" w:name="_Toc48631090"/>
+      <w:bookmarkStart w:id="49" w:name="_Toc48631090"/>
       <w:r>
         <w:t>Pending Short Call Review (Supervisor)</w:t>
       </w:r>
-      <w:bookmarkEnd w:id="143"/>
+      <w:bookmarkEnd w:id="49"/>
     </w:p>
     <w:p>
       <w:pPr>
@@ -38443,7 +38559,7 @@
         </w:numPr>
         <w:outlineLvl w:val="1"/>
       </w:pPr>
-      <w:bookmarkStart w:id="144" w:name="_Toc48631091"/>
+      <w:bookmarkStart w:id="50" w:name="_Toc48631091"/>
       <w:r>
         <w:t xml:space="preserve">Pending Short Call </w:t>
       </w:r>
@@ -38459,7 +38575,7 @@
       <w:r>
         <w:t>)</w:t>
       </w:r>
-      <w:bookmarkEnd w:id="144"/>
+      <w:bookmarkEnd w:id="50"/>
     </w:p>
     <w:p>
       <w:pPr>
@@ -38484,7 +38600,7 @@
         </w:numPr>
         <w:outlineLvl w:val="1"/>
       </w:pPr>
-      <w:bookmarkStart w:id="145" w:name="_Toc48631092"/>
+      <w:bookmarkStart w:id="51" w:name="_Toc48631092"/>
       <w:r>
         <w:t xml:space="preserve">Pending </w:t>
       </w:r>
@@ -38494,15 +38610,15 @@
       <w:r>
         <w:t>Review</w:t>
       </w:r>
-      <w:bookmarkEnd w:id="145"/>
+      <w:bookmarkEnd w:id="51"/>
     </w:p>
     <w:p>
       <w:pPr>
         <w:pStyle w:val="ListParagraph"/>
         <w:ind w:left="792"/>
       </w:pPr>
-      <w:bookmarkStart w:id="146" w:name="_Toc19103695"/>
-      <w:bookmarkEnd w:id="146"/>
+      <w:bookmarkStart w:id="52" w:name="_Toc19103695"/>
+      <w:bookmarkEnd w:id="52"/>
       <w:r>
         <w:t>Next status will be “Pending Employee Review”.</w:t>
       </w:r>
@@ -38522,11 +38638,11 @@
         </w:numPr>
         <w:outlineLvl w:val="1"/>
       </w:pPr>
-      <w:bookmarkStart w:id="147" w:name="_Toc48631093"/>
+      <w:bookmarkStart w:id="53" w:name="_Toc48631093"/>
       <w:r>
         <w:t>Pending Follow-Up</w:t>
       </w:r>
-      <w:bookmarkEnd w:id="147"/>
+      <w:bookmarkEnd w:id="53"/>
     </w:p>
     <w:p>
       <w:pPr>
@@ -38594,14 +38710,14 @@
           <w:b/>
         </w:rPr>
       </w:pPr>
-      <w:bookmarkStart w:id="148" w:name="_Toc48631094"/>
+      <w:bookmarkStart w:id="54" w:name="_Toc48631094"/>
       <w:r>
         <w:rPr>
           <w:b/>
         </w:rPr>
         <w:t>Instruction text</w:t>
       </w:r>
-      <w:bookmarkEnd w:id="148"/>
+      <w:bookmarkEnd w:id="54"/>
     </w:p>
     <w:p>
       <w:pPr>
@@ -39564,7 +39680,32 @@
           <w:i/>
           <w:iCs/>
         </w:rPr>
-        <w:t>Your CSR has reached a major attendance milestone with 22 perfect shifts. You are encouraged to validate that the CSR indeed earned perfect attendance and verify that the hours have been removed in the Attendance Tracking Tool. And of course, please say thank you to your CSR for a job well done. This notification is for your CSR and does not apply to your personal attendance. Please refer to the name listed beside the 'employee' field to determine the employee who is receiving this message.</w:t>
+        <w:t xml:space="preserve">Your CSR has reached a major attendance milestone with </w:t>
+      </w:r>
+      <w:ins w:id="55" w:author="Huang, Lili" w:date="2021-06-29T13:27:00Z">
+        <w:r>
+          <w:rPr>
+            <w:i/>
+            <w:iCs/>
+          </w:rPr>
+          <w:t>11</w:t>
+        </w:r>
+      </w:ins>
+      <w:del w:id="56" w:author="Huang, Lili" w:date="2021-06-29T13:27:00Z">
+        <w:r>
+          <w:rPr>
+            <w:i/>
+            <w:iCs/>
+          </w:rPr>
+          <w:delText>22</w:delText>
+        </w:r>
+      </w:del>
+      <w:r>
+        <w:rPr>
+          <w:i/>
+          <w:iCs/>
+        </w:rPr>
+        <w:t xml:space="preserve"> perfect shifts. You are encouraged to validate that the CSR indeed earned perfect attendance and verify that the hours have been removed in the Attendance Tracking Tool. And of course, please say thank you to your CSR for a job well done. This notification is for your CSR and does not apply to your personal attendance. Please refer to the name listed beside the 'employee' field to determine the employee who is receiving this message.</w:t>
       </w:r>
       <w:r>
         <w:tab/>
@@ -43641,6 +43782,7 @@
     <w:lsdException w:name="HTML Sample" w:semiHidden="1" w:unhideWhenUsed="1"/>
     <w:lsdException w:name="HTML Typewriter" w:semiHidden="1" w:unhideWhenUsed="1"/>
     <w:lsdException w:name="HTML Variable" w:semiHidden="1" w:unhideWhenUsed="1"/>
+    <w:lsdException w:name="Normal Table" w:semiHidden="1" w:unhideWhenUsed="1"/>
     <w:lsdException w:name="annotation subject" w:semiHidden="1" w:unhideWhenUsed="1"/>
     <w:lsdException w:name="No List" w:semiHidden="1" w:uiPriority="99" w:unhideWhenUsed="1"/>
     <w:lsdException w:name="Outline List 1" w:semiHidden="1" w:unhideWhenUsed="1"/>
@@ -43683,8 +43825,11 @@
     <w:lsdException w:name="Table Contemporary" w:semiHidden="1" w:unhideWhenUsed="1"/>
     <w:lsdException w:name="Table Elegant" w:semiHidden="1" w:unhideWhenUsed="1"/>
     <w:lsdException w:name="Table Professional" w:semiHidden="1" w:unhideWhenUsed="1"/>
+    <w:lsdException w:name="Table Subtle 1" w:semiHidden="1" w:unhideWhenUsed="1"/>
     <w:lsdException w:name="Table Subtle 2" w:semiHidden="1" w:unhideWhenUsed="1"/>
     <w:lsdException w:name="Table Web 1" w:semiHidden="1" w:unhideWhenUsed="1"/>
+    <w:lsdException w:name="Table Web 2" w:semiHidden="1" w:unhideWhenUsed="1"/>
+    <w:lsdException w:name="Table Web 3" w:semiHidden="1" w:unhideWhenUsed="1"/>
     <w:lsdException w:name="Balloon Text" w:semiHidden="1" w:unhideWhenUsed="1"/>
     <w:lsdException w:name="Table Theme" w:semiHidden="1" w:unhideWhenUsed="1"/>
     <w:lsdException w:name="Placeholder Text" w:semiHidden="1" w:uiPriority="99"/>

</xml_diff>